<commit_message>
up to page 5
</commit_message>
<xml_diff>
--- a/Tesi_Triennale_Informatica_Unimore_2022_2023_Enrico_Marras_152336.docx
+++ b/Tesi_Triennale_Informatica_Unimore_2022_2023_Enrico_Marras_152336.docx
@@ -116,7 +116,6 @@
       <w:r>
         <w:rPr>
           <w:rFonts w:ascii="Times New Roman" w:hAnsi="Times New Roman"/>
-          <w:noProof/>
           <w:sz w:val="34"/>
         </w:rPr>
         <mc:AlternateContent>
@@ -604,7 +603,6 @@
       <w:r>
         <w:rPr>
           <w:rFonts w:ascii="Times New Roman" w:hAnsi="Times New Roman"/>
-          <w:noProof/>
           <w:sz w:val="32"/>
         </w:rPr>
         <mc:AlternateContent>
@@ -841,7 +839,7 @@
         </w:rPr>
         <w:fldChar w:fldCharType="separate"/>
       </w:r>
-      <w:hyperlink w:anchor="_Toc145159792" w:history="1">
+      <w:hyperlink w:anchor="_Toc145162569" w:history="1">
         <w:r>
           <w:rPr>
             <w:rStyle w:val="Hyperlink"/>
@@ -870,7 +868,7 @@
             <w:noProof/>
             <w:webHidden/>
           </w:rPr>
-          <w:instrText xml:space="preserve"> PAGEREF _Toc145159792 \h </w:instrText>
+          <w:instrText xml:space="preserve"> PAGEREF _Toc145162569 \h </w:instrText>
         </w:r>
         <w:r>
           <w:rPr>
@@ -904,9 +902,6 @@
     <w:p>
       <w:pPr>
         <w:pStyle w:val="TOC1"/>
-        <w:tabs>
-          <w:tab w:val="left" w:pos="440"/>
-        </w:tabs>
         <w:rPr>
           <w:rFonts w:asciiTheme="minorHAnsi" w:eastAsiaTheme="minorEastAsia" w:hAnsiTheme="minorHAnsi" w:cstheme="minorBidi"/>
           <w:noProof/>
@@ -917,7 +912,7 @@
           <w14:ligatures w14:val="standardContextual"/>
         </w:rPr>
       </w:pPr>
-      <w:hyperlink w:anchor="_Toc145159793" w:history="1">
+      <w:hyperlink w:anchor="_Toc145162570" w:history="1">
         <w:r>
           <w:rPr>
             <w:rStyle w:val="Hyperlink"/>
@@ -925,7 +920,83 @@
             <w:bCs/>
             <w:noProof/>
           </w:rPr>
-          <w:t>1</w:t>
+          <w:t>Contesto</w:t>
+        </w:r>
+        <w:r>
+          <w:rPr>
+            <w:noProof/>
+            <w:webHidden/>
+          </w:rPr>
+          <w:tab/>
+        </w:r>
+        <w:r>
+          <w:rPr>
+            <w:noProof/>
+            <w:webHidden/>
+          </w:rPr>
+          <w:fldChar w:fldCharType="begin"/>
+        </w:r>
+        <w:r>
+          <w:rPr>
+            <w:noProof/>
+            <w:webHidden/>
+          </w:rPr>
+          <w:instrText xml:space="preserve"> PAGEREF _Toc145162570 \h </w:instrText>
+        </w:r>
+        <w:r>
+          <w:rPr>
+            <w:noProof/>
+            <w:webHidden/>
+          </w:rPr>
+        </w:r>
+        <w:r>
+          <w:rPr>
+            <w:noProof/>
+            <w:webHidden/>
+          </w:rPr>
+          <w:fldChar w:fldCharType="separate"/>
+        </w:r>
+        <w:r>
+          <w:rPr>
+            <w:noProof/>
+            <w:webHidden/>
+          </w:rPr>
+          <w:t>4</w:t>
+        </w:r>
+        <w:r>
+          <w:rPr>
+            <w:noProof/>
+            <w:webHidden/>
+          </w:rPr>
+          <w:fldChar w:fldCharType="end"/>
+        </w:r>
+      </w:hyperlink>
+    </w:p>
+    <w:p>
+      <w:pPr>
+        <w:pStyle w:val="TOC2"/>
+        <w:tabs>
+          <w:tab w:val="left" w:pos="880"/>
+          <w:tab w:val="right" w:leader="dot" w:pos="8497"/>
+        </w:tabs>
+        <w:rPr>
+          <w:rFonts w:asciiTheme="minorHAnsi" w:eastAsiaTheme="minorEastAsia" w:hAnsiTheme="minorHAnsi" w:cstheme="minorBidi"/>
+          <w:noProof/>
+          <w:kern w:val="2"/>
+          <w:sz w:val="22"/>
+          <w:szCs w:val="22"/>
+          <w:lang w:eastAsia="zh-CN"/>
+          <w14:ligatures w14:val="standardContextual"/>
+        </w:rPr>
+      </w:pPr>
+      <w:hyperlink w:anchor="_Toc145162571" w:history="1">
+        <w:r>
+          <w:rPr>
+            <w:rStyle w:val="Hyperlink"/>
+            <w:rFonts w:ascii="Times New Roman" w:hAnsi="Times New Roman"/>
+            <w:noProof/>
+          </w:rPr>
+          <w:t>1.1</w:t>
         </w:r>
         <w:r>
           <w:rPr>
@@ -942,11 +1013,10 @@
         <w:r>
           <w:rPr>
             <w:rStyle w:val="Hyperlink"/>
-            <w:b/>
-            <w:bCs/>
+            <w:rFonts w:ascii="Times New Roman" w:hAnsi="Times New Roman"/>
             <w:noProof/>
           </w:rPr>
-          <w:t>Contesto</w:t>
+          <w:t>Caratteristiche Hardware</w:t>
         </w:r>
         <w:r>
           <w:rPr>
@@ -967,7 +1037,7 @@
             <w:noProof/>
             <w:webHidden/>
           </w:rPr>
-          <w:instrText xml:space="preserve"> PAGEREF _Toc145159793 \h </w:instrText>
+          <w:instrText xml:space="preserve"> PAGEREF _Toc145162571 \h </w:instrText>
         </w:r>
         <w:r>
           <w:rPr>
@@ -1000,6 +1070,103 @@
     </w:p>
     <w:p>
       <w:pPr>
+        <w:pStyle w:val="TOC2"/>
+        <w:tabs>
+          <w:tab w:val="left" w:pos="880"/>
+          <w:tab w:val="right" w:leader="dot" w:pos="8497"/>
+        </w:tabs>
+        <w:rPr>
+          <w:rFonts w:asciiTheme="minorHAnsi" w:eastAsiaTheme="minorEastAsia" w:hAnsiTheme="minorHAnsi" w:cstheme="minorBidi"/>
+          <w:noProof/>
+          <w:kern w:val="2"/>
+          <w:sz w:val="22"/>
+          <w:szCs w:val="22"/>
+          <w:lang w:eastAsia="zh-CN"/>
+          <w14:ligatures w14:val="standardContextual"/>
+        </w:rPr>
+      </w:pPr>
+      <w:hyperlink w:anchor="_Toc145162572" w:history="1">
+        <w:r>
+          <w:rPr>
+            <w:rStyle w:val="Hyperlink"/>
+            <w:rFonts w:ascii="Times New Roman" w:hAnsi="Times New Roman"/>
+            <w:noProof/>
+          </w:rPr>
+          <w:t>1.2</w:t>
+        </w:r>
+        <w:r>
+          <w:rPr>
+            <w:rFonts w:asciiTheme="minorHAnsi" w:eastAsiaTheme="minorEastAsia" w:hAnsiTheme="minorHAnsi" w:cstheme="minorBidi"/>
+            <w:noProof/>
+            <w:kern w:val="2"/>
+            <w:sz w:val="22"/>
+            <w:szCs w:val="22"/>
+            <w:lang w:eastAsia="zh-CN"/>
+            <w14:ligatures w14:val="standardContextual"/>
+          </w:rPr>
+          <w:tab/>
+        </w:r>
+        <w:r>
+          <w:rPr>
+            <w:rStyle w:val="Hyperlink"/>
+            <w:rFonts w:ascii="Times New Roman" w:hAnsi="Times New Roman"/>
+            <w:noProof/>
+          </w:rPr>
+          <w:t>Caratteristiche Software</w:t>
+        </w:r>
+        <w:r>
+          <w:rPr>
+            <w:noProof/>
+            <w:webHidden/>
+          </w:rPr>
+          <w:tab/>
+        </w:r>
+        <w:r>
+          <w:rPr>
+            <w:noProof/>
+            <w:webHidden/>
+          </w:rPr>
+          <w:fldChar w:fldCharType="begin"/>
+        </w:r>
+        <w:r>
+          <w:rPr>
+            <w:noProof/>
+            <w:webHidden/>
+          </w:rPr>
+          <w:instrText xml:space="preserve"> PAGEREF _Toc145162572 \h </w:instrText>
+        </w:r>
+        <w:r>
+          <w:rPr>
+            <w:noProof/>
+            <w:webHidden/>
+          </w:rPr>
+        </w:r>
+        <w:r>
+          <w:rPr>
+            <w:noProof/>
+            <w:webHidden/>
+          </w:rPr>
+          <w:fldChar w:fldCharType="separate"/>
+        </w:r>
+        <w:r>
+          <w:rPr>
+            <w:noProof/>
+            <w:webHidden/>
+          </w:rPr>
+          <w:t>5</w:t>
+        </w:r>
+        <w:r>
+          <w:rPr>
+            <w:noProof/>
+            <w:webHidden/>
+          </w:rPr>
+          <w:fldChar w:fldCharType="end"/>
+        </w:r>
+      </w:hyperlink>
+    </w:p>
+    <w:p>
+      <w:pPr>
+        <w:spacing w:line="360" w:lineRule="auto"/>
         <w:rPr>
           <w:rFonts w:ascii="Times New Roman" w:hAnsi="Times New Roman"/>
           <w:b/>
@@ -1043,7 +1210,7 @@
           <w:szCs w:val="40"/>
         </w:rPr>
       </w:pPr>
-      <w:bookmarkStart w:id="6" w:name="_Toc145159792"/>
+      <w:bookmarkStart w:id="6" w:name="_Toc145162569"/>
       <w:r>
         <w:rPr>
           <w:b/>
@@ -1127,15 +1294,7 @@
           <w:sz w:val="24"/>
           <w:szCs w:val="24"/>
         </w:rPr>
-        <w:t>’</w:t>
-      </w:r>
-      <w:r>
-        <w:rPr>
-          <w:rFonts w:ascii="Times New Roman" w:hAnsi="Times New Roman"/>
-          <w:sz w:val="24"/>
-          <w:szCs w:val="24"/>
-        </w:rPr>
-        <w:t xml:space="preserve">impiego coordinato di soluzioni tecnologiche allo scopo di </w:t>
+        <w:t xml:space="preserve">’impiego coordinato di soluzioni tecnologiche allo scopo di </w:t>
       </w:r>
       <w:r>
         <w:rPr>
@@ -1228,15 +1387,7 @@
           <w:szCs w:val="24"/>
         </w:rPr>
         <w:br/>
-        <w:t>Per questo motivo, t</w:t>
-      </w:r>
-      <w:r>
-        <w:rPr>
-          <w:rFonts w:ascii="Times New Roman" w:hAnsi="Times New Roman"/>
-          <w:sz w:val="24"/>
-          <w:szCs w:val="24"/>
-        </w:rPr>
-        <w:t xml:space="preserve">ramite l’analisi delle problematiche e delle necessità del caso di studio, sono </w:t>
+        <w:t xml:space="preserve">Per questo motivo, tramite l’analisi delle problematiche e delle necessità del caso di studio, sono </w:t>
       </w:r>
       <w:r>
         <w:rPr>
@@ -1323,7 +1474,7 @@
           <w:szCs w:val="40"/>
         </w:rPr>
       </w:pPr>
-      <w:bookmarkStart w:id="9" w:name="_Toc145159793"/>
+      <w:bookmarkStart w:id="9" w:name="_Toc145162570"/>
       <w:r>
         <w:rPr>
           <w:b/>
@@ -1333,17 +1484,6 @@
           <w:szCs w:val="40"/>
         </w:rPr>
         <w:lastRenderedPageBreak/>
-        <w:t>1</w:t>
-      </w:r>
-      <w:r>
-        <w:rPr>
-          <w:b/>
-          <w:bCs/>
-          <w:noProof w:val="0"/>
-          <w:sz w:val="40"/>
-          <w:szCs w:val="40"/>
-        </w:rPr>
-        <w:tab/>
         <w:t>Contesto</w:t>
       </w:r>
       <w:bookmarkEnd w:id="9"/>
@@ -1414,6 +1554,30 @@
           <w:sz w:val="24"/>
           <w:szCs w:val="24"/>
         </w:rPr>
+        <w:t xml:space="preserve">, sviluppato </w:t>
+      </w:r>
+      <w:r>
+        <w:rPr>
+          <w:rFonts w:ascii="Times New Roman" w:hAnsi="Times New Roman"/>
+          <w:sz w:val="24"/>
+          <w:szCs w:val="24"/>
+        </w:rPr>
+        <w:t>in</w:t>
+      </w:r>
+      <w:r>
+        <w:rPr>
+          <w:rFonts w:ascii="Times New Roman" w:hAnsi="Times New Roman"/>
+          <w:sz w:val="24"/>
+          <w:szCs w:val="24"/>
+        </w:rPr>
+        <w:t xml:space="preserve"> Visual Basic 6.0</w:t>
+      </w:r>
+      <w:r>
+        <w:rPr>
+          <w:rFonts w:ascii="Times New Roman" w:hAnsi="Times New Roman"/>
+          <w:sz w:val="24"/>
+          <w:szCs w:val="24"/>
+        </w:rPr>
         <w:t xml:space="preserve">. </w:t>
       </w:r>
     </w:p>
@@ -1522,7 +1686,23 @@
           <w:sz w:val="24"/>
           <w:szCs w:val="24"/>
         </w:rPr>
-        <w:t xml:space="preserve"> MultiBench presenta più versioni, la fase di analisi si è concentrata esclusivamente sulla versione installata sul macchinario a disposizione durante il periodo di tirocinio</w:t>
+        <w:t xml:space="preserve"> MultiBench presenta più versioni, la fase di analisi si è concentrata </w:t>
+      </w:r>
+      <w:r>
+        <w:rPr>
+          <w:rFonts w:ascii="Times New Roman" w:hAnsi="Times New Roman"/>
+          <w:sz w:val="24"/>
+          <w:szCs w:val="24"/>
+        </w:rPr>
+        <w:t>principalmente</w:t>
+      </w:r>
+      <w:r>
+        <w:rPr>
+          <w:rFonts w:ascii="Times New Roman" w:hAnsi="Times New Roman"/>
+          <w:sz w:val="24"/>
+          <w:szCs w:val="24"/>
+        </w:rPr>
+        <w:t xml:space="preserve"> sulla versione installata sul macchinario a disposizione durante il periodo di tirocinio</w:t>
       </w:r>
       <w:r>
         <w:rPr>
@@ -1555,15 +1735,200 @@
           <w:sz w:val="24"/>
           <w:szCs w:val="24"/>
         </w:rPr>
-        <w:t xml:space="preserve"> personalizzare la fase dell’assemblaggio in base ai requisiti tecnici, il tutto </w:t>
-      </w:r>
-      <w:r>
-        <w:rPr>
-          <w:rFonts w:ascii="Times New Roman" w:hAnsi="Times New Roman"/>
-          <w:sz w:val="24"/>
-          <w:szCs w:val="24"/>
-        </w:rPr>
-        <w:t>comandabile da un operatore</w:t>
+        <w:t xml:space="preserve"> personalizzare la fase dell’assemblaggio in base ai requisiti tecnici, il tutto comandabile da un operatore.</w:t>
+      </w:r>
+    </w:p>
+    <w:p>
+      <w:pPr>
+        <w:spacing w:line="360" w:lineRule="auto"/>
+        <w:rPr>
+          <w:rFonts w:ascii="Times New Roman" w:hAnsi="Times New Roman"/>
+          <w:sz w:val="24"/>
+          <w:szCs w:val="24"/>
+        </w:rPr>
+      </w:pPr>
+    </w:p>
+    <w:p>
+      <w:pPr>
+        <w:pStyle w:val="ListParagraph"/>
+        <w:numPr>
+          <w:ilvl w:val="1"/>
+          <w:numId w:val="3"/>
+        </w:numPr>
+        <w:spacing w:line="360" w:lineRule="auto"/>
+        <w:outlineLvl w:val="1"/>
+        <w:rPr>
+          <w:rFonts w:ascii="Times New Roman" w:hAnsi="Times New Roman"/>
+          <w:sz w:val="32"/>
+          <w:szCs w:val="32"/>
+        </w:rPr>
+      </w:pPr>
+      <w:bookmarkStart w:id="10" w:name="_Toc145162571"/>
+      <w:r>
+        <w:rPr>
+          <w:rFonts w:ascii="Times New Roman" w:hAnsi="Times New Roman"/>
+          <w:sz w:val="32"/>
+          <w:szCs w:val="32"/>
+        </w:rPr>
+        <w:t>Caratteristiche Hardware</w:t>
+      </w:r>
+      <w:bookmarkEnd w:id="10"/>
+    </w:p>
+    <w:p>
+      <w:pPr>
+        <w:spacing w:line="360" w:lineRule="auto"/>
+        <w:outlineLvl w:val="1"/>
+        <w:rPr>
+          <w:rFonts w:ascii="Times New Roman" w:hAnsi="Times New Roman"/>
+          <w:sz w:val="24"/>
+          <w:szCs w:val="24"/>
+        </w:rPr>
+      </w:pPr>
+      <w:r>
+        <w:rPr>
+          <w:rFonts w:ascii="Times New Roman" w:hAnsi="Times New Roman"/>
+          <w:sz w:val="24"/>
+          <w:szCs w:val="24"/>
+        </w:rPr>
+        <w:t>Il macchinario oggetto di analisi è controllato da 5 controllori logici programmabili, in breve PL</w:t>
+      </w:r>
+      <w:r>
+        <w:rPr>
+          <w:rFonts w:ascii="Times New Roman" w:hAnsi="Times New Roman"/>
+          <w:sz w:val="24"/>
+          <w:szCs w:val="24"/>
+        </w:rPr>
+        <w:t>C</w:t>
+      </w:r>
+      <w:r>
+        <w:rPr>
+          <w:rFonts w:ascii="Times New Roman" w:hAnsi="Times New Roman"/>
+          <w:sz w:val="24"/>
+          <w:szCs w:val="24"/>
+        </w:rPr>
+        <w:t>. Essi hanno il compito di monitorare e salvare nei propri registri interni stati riportati dai sensori del macchinario e, all’evenienza, anche di pilotare le sue componenti.</w:t>
+      </w:r>
+      <w:r>
+        <w:rPr>
+          <w:rFonts w:ascii="Times New Roman" w:hAnsi="Times New Roman"/>
+          <w:sz w:val="24"/>
+          <w:szCs w:val="24"/>
+        </w:rPr>
+        <w:br/>
+        <w:t>Tra i principali componenti pilotabili dai controllori vi sono quattro assi, ovvero gli effettivi protagonisti dell’attività di assemblaggio dei motori.</w:t>
+      </w:r>
+    </w:p>
+    <w:p>
+      <w:pPr>
+        <w:spacing w:line="360" w:lineRule="auto"/>
+        <w:outlineLvl w:val="1"/>
+        <w:rPr>
+          <w:rFonts w:ascii="Times New Roman" w:hAnsi="Times New Roman"/>
+          <w:sz w:val="24"/>
+          <w:szCs w:val="24"/>
+        </w:rPr>
+      </w:pPr>
+      <w:r>
+        <w:rPr>
+          <w:rFonts w:ascii="Times New Roman" w:hAnsi="Times New Roman"/>
+          <w:noProof/>
+          <w:sz w:val="24"/>
+          <w:szCs w:val="24"/>
+        </w:rPr>
+        <w:drawing>
+          <wp:anchor distT="0" distB="0" distL="114300" distR="114300" simplePos="0" relativeHeight="251659264" behindDoc="1" locked="0" layoutInCell="1" allowOverlap="1" wp14:anchorId="3D6D4CBE" wp14:editId="3ED7347A">
+            <wp:simplePos x="0" y="0"/>
+            <wp:positionH relativeFrom="margin">
+              <wp:align>center</wp:align>
+            </wp:positionH>
+            <wp:positionV relativeFrom="paragraph">
+              <wp:posOffset>521005</wp:posOffset>
+            </wp:positionV>
+            <wp:extent cx="2979420" cy="1879600"/>
+            <wp:effectExtent l="0" t="0" r="0" b="6350"/>
+            <wp:wrapTopAndBottom/>
+            <wp:docPr id="265369403" name="Picture 1"/>
+            <wp:cNvGraphicFramePr>
+              <a:graphicFrameLocks xmlns:a="http://schemas.openxmlformats.org/drawingml/2006/main" noChangeAspect="1"/>
+            </wp:cNvGraphicFramePr>
+            <a:graphic xmlns:a="http://schemas.openxmlformats.org/drawingml/2006/main">
+              <a:graphicData uri="http://schemas.openxmlformats.org/drawingml/2006/picture">
+                <pic:pic xmlns:pic="http://schemas.openxmlformats.org/drawingml/2006/picture">
+                  <pic:nvPicPr>
+                    <pic:cNvPr id="0" name="Picture 1"/>
+                    <pic:cNvPicPr>
+                      <a:picLocks noChangeAspect="1" noChangeArrowheads="1"/>
+                    </pic:cNvPicPr>
+                  </pic:nvPicPr>
+                  <pic:blipFill>
+                    <a:blip r:embed="rId9" cstate="print">
+                      <a:extLst>
+                        <a:ext uri="{28A0092B-C50C-407E-A947-70E740481C1C}">
+                          <a14:useLocalDpi xmlns:a14="http://schemas.microsoft.com/office/drawing/2010/main" val="0"/>
+                        </a:ext>
+                      </a:extLst>
+                    </a:blip>
+                    <a:srcRect/>
+                    <a:stretch>
+                      <a:fillRect/>
+                    </a:stretch>
+                  </pic:blipFill>
+                  <pic:spPr bwMode="auto">
+                    <a:xfrm>
+                      <a:off x="0" y="0"/>
+                      <a:ext cx="2979420" cy="1879600"/>
+                    </a:xfrm>
+                    <a:prstGeom prst="rect">
+                      <a:avLst/>
+                    </a:prstGeom>
+                    <a:noFill/>
+                    <a:ln>
+                      <a:noFill/>
+                    </a:ln>
+                  </pic:spPr>
+                </pic:pic>
+              </a:graphicData>
+            </a:graphic>
+            <wp14:sizeRelH relativeFrom="margin">
+              <wp14:pctWidth>0</wp14:pctWidth>
+            </wp14:sizeRelH>
+            <wp14:sizeRelV relativeFrom="margin">
+              <wp14:pctHeight>0</wp14:pctHeight>
+            </wp14:sizeRelV>
+          </wp:anchor>
+        </w:drawing>
+      </w:r>
+      <w:r>
+        <w:rPr>
+          <w:rFonts w:ascii="Times New Roman" w:hAnsi="Times New Roman"/>
+          <w:sz w:val="24"/>
+          <w:szCs w:val="24"/>
+        </w:rPr>
+        <w:t>Questi controllori</w:t>
+      </w:r>
+      <w:r>
+        <w:rPr>
+          <w:rFonts w:ascii="Times New Roman" w:hAnsi="Times New Roman"/>
+          <w:sz w:val="24"/>
+          <w:szCs w:val="24"/>
+        </w:rPr>
+        <w:t xml:space="preserve">, </w:t>
+      </w:r>
+      <w:r>
+        <w:rPr>
+          <w:rFonts w:ascii="Times New Roman" w:hAnsi="Times New Roman"/>
+          <w:sz w:val="24"/>
+          <w:szCs w:val="24"/>
+        </w:rPr>
+        <w:t>referenziati anche con il nome di “Drive” con identificativo dall’1 al 4 per i primi quattro e con “Stepper” per l’ultimo</w:t>
+      </w:r>
+      <w:r>
+        <w:rPr>
+          <w:rFonts w:ascii="Times New Roman" w:hAnsi="Times New Roman"/>
+          <w:sz w:val="24"/>
+          <w:szCs w:val="24"/>
+        </w:rPr>
+        <w:t>, sono connessi in una struttura a bus</w:t>
       </w:r>
       <w:r>
         <w:rPr>
@@ -1573,6 +1938,435 @@
         </w:rPr>
         <w:t>.</w:t>
       </w:r>
+    </w:p>
+    <w:p>
+      <w:pPr>
+        <w:spacing w:line="360" w:lineRule="auto"/>
+        <w:outlineLvl w:val="1"/>
+        <w:rPr>
+          <w:rFonts w:ascii="Times New Roman" w:hAnsi="Times New Roman"/>
+          <w:sz w:val="24"/>
+          <w:szCs w:val="24"/>
+        </w:rPr>
+      </w:pPr>
+      <w:r>
+        <w:rPr>
+          <w:rFonts w:ascii="Times New Roman" w:hAnsi="Times New Roman"/>
+          <w:sz w:val="24"/>
+          <w:szCs w:val="24"/>
+        </w:rPr>
+        <w:lastRenderedPageBreak/>
+        <w:t>Questo tipo di connessione garantisce che</w:t>
+      </w:r>
+      <w:r>
+        <w:rPr>
+          <w:rFonts w:ascii="Times New Roman" w:hAnsi="Times New Roman"/>
+          <w:sz w:val="24"/>
+          <w:szCs w:val="24"/>
+        </w:rPr>
+        <w:t>,</w:t>
+      </w:r>
+      <w:r>
+        <w:rPr>
+          <w:rFonts w:ascii="Times New Roman" w:hAnsi="Times New Roman"/>
+          <w:sz w:val="24"/>
+          <w:szCs w:val="24"/>
+        </w:rPr>
+        <w:t xml:space="preserve"> anche in caso di rottura di un cavo da un drive al bus centrale o di un drive stesso, gli altri controllori possano comunque comunicare.</w:t>
+      </w:r>
+    </w:p>
+    <w:p>
+      <w:pPr>
+        <w:pStyle w:val="ListParagraph"/>
+        <w:spacing w:line="360" w:lineRule="auto"/>
+        <w:ind w:left="360"/>
+        <w:rPr>
+          <w:rFonts w:ascii="Times New Roman" w:hAnsi="Times New Roman"/>
+          <w:sz w:val="24"/>
+          <w:szCs w:val="24"/>
+        </w:rPr>
+      </w:pPr>
+    </w:p>
+    <w:p>
+      <w:pPr>
+        <w:pStyle w:val="ListParagraph"/>
+        <w:numPr>
+          <w:ilvl w:val="1"/>
+          <w:numId w:val="3"/>
+        </w:numPr>
+        <w:spacing w:line="360" w:lineRule="auto"/>
+        <w:outlineLvl w:val="1"/>
+        <w:rPr>
+          <w:rFonts w:ascii="Times New Roman" w:hAnsi="Times New Roman"/>
+          <w:sz w:val="32"/>
+          <w:szCs w:val="32"/>
+        </w:rPr>
+      </w:pPr>
+      <w:bookmarkStart w:id="11" w:name="_Toc145162572"/>
+      <w:r>
+        <w:rPr>
+          <w:rFonts w:ascii="Times New Roman" w:hAnsi="Times New Roman"/>
+          <w:sz w:val="32"/>
+          <w:szCs w:val="32"/>
+        </w:rPr>
+        <w:t>Caratteristiche Software</w:t>
+      </w:r>
+      <w:bookmarkEnd w:id="11"/>
+    </w:p>
+    <w:p>
+      <w:pPr>
+        <w:spacing w:line="360" w:lineRule="auto"/>
+        <w:rPr>
+          <w:rFonts w:ascii="Times New Roman" w:hAnsi="Times New Roman"/>
+          <w:sz w:val="24"/>
+          <w:szCs w:val="24"/>
+        </w:rPr>
+      </w:pPr>
+      <w:r>
+        <w:rPr>
+          <w:rFonts w:ascii="Times New Roman" w:hAnsi="Times New Roman"/>
+          <w:sz w:val="24"/>
+          <w:szCs w:val="24"/>
+        </w:rPr>
+        <w:t>Tra le principali funzionalità di MultiBench per questo macchinario sono presenti:</w:t>
+      </w:r>
+    </w:p>
+    <w:p>
+      <w:pPr>
+        <w:pStyle w:val="ListParagraph"/>
+        <w:numPr>
+          <w:ilvl w:val="0"/>
+          <w:numId w:val="2"/>
+        </w:numPr>
+        <w:spacing w:line="360" w:lineRule="auto"/>
+        <w:rPr>
+          <w:rFonts w:ascii="Times New Roman" w:hAnsi="Times New Roman"/>
+          <w:sz w:val="24"/>
+          <w:szCs w:val="24"/>
+        </w:rPr>
+      </w:pPr>
+      <w:r>
+        <w:rPr>
+          <w:rFonts w:ascii="Times New Roman" w:hAnsi="Times New Roman"/>
+          <w:sz w:val="24"/>
+          <w:szCs w:val="24"/>
+        </w:rPr>
+        <w:t>Gestione dell’autenticazione su diversi profili utente in base alla tipologia di utilizzatore (ospite, operaio, manutentore, …);</w:t>
+      </w:r>
+    </w:p>
+    <w:p>
+      <w:pPr>
+        <w:pStyle w:val="ListParagraph"/>
+        <w:numPr>
+          <w:ilvl w:val="0"/>
+          <w:numId w:val="2"/>
+        </w:numPr>
+        <w:spacing w:line="360" w:lineRule="auto"/>
+        <w:rPr>
+          <w:rFonts w:ascii="Times New Roman" w:hAnsi="Times New Roman"/>
+          <w:sz w:val="24"/>
+          <w:szCs w:val="24"/>
+        </w:rPr>
+      </w:pPr>
+      <w:r>
+        <w:rPr>
+          <w:rFonts w:ascii="Times New Roman" w:hAnsi="Times New Roman"/>
+          <w:sz w:val="24"/>
+          <w:szCs w:val="24"/>
+        </w:rPr>
+        <w:t>Continuo monitoraggio degli input/output del sistema e della comunicazione software-hardware;</w:t>
+      </w:r>
+    </w:p>
+    <w:p>
+      <w:pPr>
+        <w:pStyle w:val="ListParagraph"/>
+        <w:numPr>
+          <w:ilvl w:val="0"/>
+          <w:numId w:val="2"/>
+        </w:numPr>
+        <w:spacing w:line="360" w:lineRule="auto"/>
+        <w:rPr>
+          <w:rFonts w:ascii="Times New Roman" w:hAnsi="Times New Roman"/>
+          <w:sz w:val="24"/>
+          <w:szCs w:val="24"/>
+        </w:rPr>
+      </w:pPr>
+      <w:r>
+        <w:rPr>
+          <w:rFonts w:ascii="Times New Roman" w:hAnsi="Times New Roman"/>
+          <w:sz w:val="24"/>
+          <w:szCs w:val="24"/>
+        </w:rPr>
+        <w:t>Visualizzazione del log eventi e feedback degli allarmi in tempo reale;</w:t>
+      </w:r>
+    </w:p>
+    <w:p>
+      <w:pPr>
+        <w:pStyle w:val="ListParagraph"/>
+        <w:numPr>
+          <w:ilvl w:val="0"/>
+          <w:numId w:val="2"/>
+        </w:numPr>
+        <w:spacing w:line="360" w:lineRule="auto"/>
+        <w:rPr>
+          <w:rFonts w:ascii="Times New Roman" w:hAnsi="Times New Roman"/>
+          <w:sz w:val="24"/>
+          <w:szCs w:val="24"/>
+        </w:rPr>
+      </w:pPr>
+      <w:r>
+        <w:rPr>
+          <w:rFonts w:ascii="Times New Roman" w:hAnsi="Times New Roman"/>
+          <w:sz w:val="24"/>
+          <w:szCs w:val="24"/>
+        </w:rPr>
+        <w:t>Attuazione di movimenti manuali comandati da una figura umana;</w:t>
+      </w:r>
+    </w:p>
+    <w:p>
+      <w:pPr>
+        <w:pStyle w:val="ListParagraph"/>
+        <w:numPr>
+          <w:ilvl w:val="0"/>
+          <w:numId w:val="2"/>
+        </w:numPr>
+        <w:spacing w:line="360" w:lineRule="auto"/>
+        <w:rPr>
+          <w:rFonts w:ascii="Times New Roman" w:hAnsi="Times New Roman"/>
+          <w:sz w:val="24"/>
+          <w:szCs w:val="24"/>
+        </w:rPr>
+      </w:pPr>
+      <w:r>
+        <w:rPr>
+          <w:rFonts w:ascii="Times New Roman" w:hAnsi="Times New Roman"/>
+          <w:sz w:val="24"/>
+          <w:szCs w:val="24"/>
+        </w:rPr>
+        <w:t>Configurazione dei parametri globali di riferimento</w:t>
+      </w:r>
+      <w:r>
+        <w:rPr>
+          <w:rFonts w:ascii="Times New Roman" w:hAnsi="Times New Roman"/>
+          <w:sz w:val="24"/>
+          <w:szCs w:val="24"/>
+        </w:rPr>
+        <w:t>;</w:t>
+      </w:r>
+    </w:p>
+    <w:p>
+      <w:pPr>
+        <w:pStyle w:val="ListParagraph"/>
+        <w:numPr>
+          <w:ilvl w:val="0"/>
+          <w:numId w:val="2"/>
+        </w:numPr>
+        <w:spacing w:line="360" w:lineRule="auto"/>
+        <w:rPr>
+          <w:rFonts w:ascii="Times New Roman" w:hAnsi="Times New Roman"/>
+          <w:sz w:val="24"/>
+          <w:szCs w:val="24"/>
+        </w:rPr>
+      </w:pPr>
+      <w:r>
+        <w:rPr>
+          <w:rFonts w:ascii="Times New Roman" w:hAnsi="Times New Roman"/>
+          <w:sz w:val="24"/>
+          <w:szCs w:val="24"/>
+        </w:rPr>
+        <w:t>Creazione</w:t>
+      </w:r>
+      <w:r>
+        <w:rPr>
+          <w:rFonts w:ascii="Times New Roman" w:hAnsi="Times New Roman"/>
+          <w:sz w:val="24"/>
+          <w:szCs w:val="24"/>
+        </w:rPr>
+        <w:t>, salvataggio, caricamento ed esecuzione</w:t>
+      </w:r>
+      <w:r>
+        <w:rPr>
+          <w:rFonts w:ascii="Times New Roman" w:hAnsi="Times New Roman"/>
+          <w:sz w:val="24"/>
+          <w:szCs w:val="24"/>
+        </w:rPr>
+        <w:t xml:space="preserve"> di programmi automatici di lavoro</w:t>
+      </w:r>
+      <w:r>
+        <w:rPr>
+          <w:rFonts w:ascii="Times New Roman" w:hAnsi="Times New Roman"/>
+          <w:sz w:val="24"/>
+          <w:szCs w:val="24"/>
+        </w:rPr>
+        <w:t>.</w:t>
+      </w:r>
+    </w:p>
+    <w:p>
+      <w:pPr>
+        <w:spacing w:line="360" w:lineRule="auto"/>
+        <w:outlineLvl w:val="1"/>
+        <w:rPr>
+          <w:rFonts w:ascii="Times New Roman" w:hAnsi="Times New Roman"/>
+          <w:sz w:val="24"/>
+          <w:szCs w:val="24"/>
+        </w:rPr>
+      </w:pPr>
+      <w:r>
+        <w:rPr>
+          <w:rFonts w:ascii="Times New Roman" w:hAnsi="Times New Roman"/>
+          <w:sz w:val="24"/>
+          <w:szCs w:val="24"/>
+        </w:rPr>
+        <w:t>Per quanto riguarda la comunicazione</w:t>
+      </w:r>
+      <w:r>
+        <w:rPr>
+          <w:rFonts w:ascii="Times New Roman" w:hAnsi="Times New Roman"/>
+          <w:sz w:val="24"/>
+          <w:szCs w:val="24"/>
+        </w:rPr>
+        <w:t>, i vari controllori sono stati predisposti per lavorare in un’architettura di tipo master-slave, ovvero un’architettura nella quale è sempre presente:</w:t>
+      </w:r>
+    </w:p>
+    <w:p>
+      <w:pPr>
+        <w:pStyle w:val="ListParagraph"/>
+        <w:numPr>
+          <w:ilvl w:val="0"/>
+          <w:numId w:val="2"/>
+        </w:numPr>
+        <w:spacing w:line="360" w:lineRule="auto"/>
+        <w:outlineLvl w:val="1"/>
+        <w:rPr>
+          <w:rFonts w:ascii="Times New Roman" w:hAnsi="Times New Roman"/>
+          <w:sz w:val="24"/>
+          <w:szCs w:val="24"/>
+        </w:rPr>
+      </w:pPr>
+      <w:r>
+        <w:rPr>
+          <w:rFonts w:ascii="Times New Roman" w:hAnsi="Times New Roman"/>
+          <w:sz w:val="24"/>
+          <w:szCs w:val="24"/>
+        </w:rPr>
+        <w:t>Un master, ovvero un dispositivo che gestisce le comunicazioni inviando richieste ai suoi slave</w:t>
+      </w:r>
+      <w:r>
+        <w:rPr>
+          <w:rFonts w:ascii="Times New Roman" w:hAnsi="Times New Roman"/>
+          <w:sz w:val="24"/>
+          <w:szCs w:val="24"/>
+        </w:rPr>
+        <w:t>;</w:t>
+      </w:r>
+    </w:p>
+    <w:p>
+      <w:pPr>
+        <w:pStyle w:val="ListParagraph"/>
+        <w:numPr>
+          <w:ilvl w:val="0"/>
+          <w:numId w:val="2"/>
+        </w:numPr>
+        <w:spacing w:line="360" w:lineRule="auto"/>
+        <w:outlineLvl w:val="1"/>
+        <w:rPr>
+          <w:rFonts w:ascii="Times New Roman" w:hAnsi="Times New Roman"/>
+          <w:sz w:val="24"/>
+          <w:szCs w:val="24"/>
+        </w:rPr>
+      </w:pPr>
+      <w:r>
+        <w:rPr>
+          <w:rFonts w:ascii="Times New Roman" w:hAnsi="Times New Roman"/>
+          <w:sz w:val="24"/>
+          <w:szCs w:val="24"/>
+        </w:rPr>
+        <w:t>Uno o più slave, che hanno il compito di rispondere alle richieste del master.</w:t>
+      </w:r>
+    </w:p>
+    <w:p>
+      <w:pPr>
+        <w:spacing w:line="360" w:lineRule="auto"/>
+        <w:outlineLvl w:val="1"/>
+        <w:rPr>
+          <w:rFonts w:ascii="Times New Roman" w:hAnsi="Times New Roman"/>
+          <w:sz w:val="24"/>
+          <w:szCs w:val="24"/>
+        </w:rPr>
+      </w:pPr>
+    </w:p>
+    <w:p>
+      <w:pPr>
+        <w:spacing w:line="360" w:lineRule="auto"/>
+        <w:outlineLvl w:val="1"/>
+        <w:rPr>
+          <w:rFonts w:ascii="Times New Roman" w:hAnsi="Times New Roman"/>
+          <w:sz w:val="24"/>
+          <w:szCs w:val="24"/>
+        </w:rPr>
+      </w:pPr>
+    </w:p>
+    <w:p>
+      <w:pPr>
+        <w:spacing w:line="360" w:lineRule="auto"/>
+        <w:outlineLvl w:val="1"/>
+        <w:rPr>
+          <w:rFonts w:ascii="Times New Roman" w:hAnsi="Times New Roman"/>
+          <w:sz w:val="24"/>
+          <w:szCs w:val="24"/>
+        </w:rPr>
+      </w:pPr>
+    </w:p>
+    <w:p>
+      <w:pPr>
+        <w:spacing w:line="360" w:lineRule="auto"/>
+        <w:outlineLvl w:val="1"/>
+        <w:rPr>
+          <w:rFonts w:ascii="Times New Roman" w:hAnsi="Times New Roman"/>
+          <w:sz w:val="24"/>
+          <w:szCs w:val="24"/>
+        </w:rPr>
+      </w:pPr>
+    </w:p>
+    <w:p>
+      <w:pPr>
+        <w:spacing w:line="360" w:lineRule="auto"/>
+        <w:outlineLvl w:val="1"/>
+        <w:rPr>
+          <w:rFonts w:ascii="Times New Roman" w:hAnsi="Times New Roman"/>
+          <w:sz w:val="24"/>
+          <w:szCs w:val="24"/>
+        </w:rPr>
+      </w:pPr>
+      <w:r>
+        <w:rPr>
+          <w:rFonts w:ascii="Times New Roman" w:hAnsi="Times New Roman"/>
+          <w:sz w:val="24"/>
+          <w:szCs w:val="24"/>
+        </w:rPr>
+        <w:t>Si noti come l’attività di riprogettazione si è focalizzata esclusivamente sulla parte software che si interfaccia direttamente con i PLC, e pertanto non sono state necessarie modifiche sulla loro programmazione in quanto completamente funzionanti.</w:t>
+      </w:r>
+    </w:p>
+    <w:p>
+      <w:pPr>
+        <w:spacing w:line="360" w:lineRule="auto"/>
+        <w:outlineLvl w:val="1"/>
+        <w:rPr>
+          <w:rFonts w:ascii="Times New Roman" w:hAnsi="Times New Roman"/>
+          <w:sz w:val="24"/>
+          <w:szCs w:val="24"/>
+        </w:rPr>
+      </w:pPr>
+    </w:p>
+    <w:p>
+      <w:pPr>
+        <w:spacing w:line="360" w:lineRule="auto"/>
+        <w:rPr>
+          <w:rFonts w:ascii="Times New Roman" w:hAnsi="Times New Roman"/>
+          <w:sz w:val="24"/>
+          <w:szCs w:val="24"/>
+        </w:rPr>
+      </w:pPr>
     </w:p>
     <w:sectPr>
       <w:pgSz w:w="11909" w:h="16834"/>
@@ -1618,7 +2412,6 @@
     </w:sdtPr>
     <w:sdtEndPr>
       <w:rPr>
-        <w:noProof/>
         <w:sz w:val="24"/>
         <w:szCs w:val="24"/>
       </w:rPr>
@@ -1660,7 +2453,6 @@
         <w:r>
           <w:rPr>
             <w:rFonts w:ascii="Times New Roman" w:hAnsi="Times New Roman"/>
-            <w:noProof/>
             <w:sz w:val="24"/>
             <w:szCs w:val="24"/>
           </w:rPr>
@@ -1669,7 +2461,6 @@
         <w:r>
           <w:rPr>
             <w:rFonts w:ascii="Times New Roman" w:hAnsi="Times New Roman"/>
-            <w:noProof/>
             <w:sz w:val="24"/>
             <w:szCs w:val="24"/>
           </w:rPr>
@@ -1711,16 +2502,16 @@
 <file path=word/numbering.xml><?xml version="1.0" encoding="utf-8"?>
 <w:numbering xmlns:wpc="http://schemas.microsoft.com/office/word/2010/wordprocessingCanvas" xmlns:cx="http://schemas.microsoft.com/office/drawing/2014/chartex" xmlns:cx1="http://schemas.microsoft.com/office/drawing/2015/9/8/chartex" xmlns:cx2="http://schemas.microsoft.com/office/drawing/2015/10/21/chartex" xmlns:cx3="http://schemas.microsoft.com/office/drawing/2016/5/9/chartex" xmlns:cx4="http://schemas.microsoft.com/office/drawing/2016/5/10/chartex" xmlns:cx5="http://schemas.microsoft.com/office/drawing/2016/5/11/chartex" xmlns:cx6="http://schemas.microsoft.com/office/drawing/2016/5/12/chartex" xmlns:cx7="http://schemas.microsoft.com/office/drawing/2016/5/13/chartex" xmlns:cx8="http://schemas.microsoft.com/office/drawing/2016/5/14/chartex" xmlns:mc="http://schemas.openxmlformats.org/markup-compatibility/2006" xmlns:aink="http://schemas.microsoft.com/office/drawing/2016/ink" xmlns:am3d="http://schemas.microsoft.com/office/drawing/2017/model3d" xmlns:o="urn:schemas-microsoft-com:office:office" xmlns:oel="http://schemas.microsoft.com/office/2019/extlst" xmlns:r="http://schemas.openxmlformats.org/officeDocument/2006/relationships" xmlns:m="http://schemas.openxmlformats.org/officeDocument/2006/math" xmlns:v="urn:schemas-microsoft-com:vml" xmlns:wp14="http://schemas.microsoft.com/office/word/2010/wordprocessingDrawing" xmlns:wp="http://schemas.openxmlformats.org/drawingml/2006/wordprocessingDrawing" xmlns:w10="urn:schemas-microsoft-com:office:word" xmlns:w="http://schemas.openxmlformats.org/wordprocessingml/2006/main" xmlns:w14="http://schemas.microsoft.com/office/word/2010/wordml" xmlns:w15="http://schemas.microsoft.com/office/word/2012/wordml" xmlns:w16cex="http://schemas.microsoft.com/office/word/2018/wordml/cex" xmlns:w16cid="http://schemas.microsoft.com/office/word/2016/wordml/cid" xmlns:w16="http://schemas.microsoft.com/office/word/2018/wordml" xmlns:w16sdtdh="http://schemas.microsoft.com/office/word/2020/wordml/sdtdatahash" xmlns:w16se="http://schemas.microsoft.com/office/word/2015/wordml/symex" xmlns:wpg="http://schemas.microsoft.com/office/word/2010/wordprocessingGroup" xmlns:wpi="http://schemas.microsoft.com/office/word/2010/wordprocessingInk" xmlns:wne="http://schemas.microsoft.com/office/word/2006/wordml" xmlns:wps="http://schemas.microsoft.com/office/word/2010/wordprocessingShape" mc:Ignorable="w14 w15 w16se w16cid w16 w16cex w16sdtdh wp14">
   <w:abstractNum w:abstractNumId="0" w15:restartNumberingAfterBreak="0">
-    <w:nsid w:val="78F63645"/>
+    <w:nsid w:val="0E394B3F"/>
     <w:multiLevelType w:val="multilevel"/>
-    <w:tmpl w:val="68AE5B3A"/>
+    <w:tmpl w:val="C4A6B30E"/>
     <w:lvl w:ilvl="0">
       <w:start w:val="1"/>
       <w:numFmt w:val="decimal"/>
       <w:lvlText w:val="%1"/>
       <w:lvlJc w:val="left"/>
       <w:pPr>
-        <w:ind w:left="600" w:hanging="600"/>
+        <w:ind w:left="360" w:hanging="360"/>
       </w:pPr>
       <w:rPr>
         <w:rFonts w:hint="default"/>
@@ -1732,7 +2523,7 @@
       <w:lvlText w:val="%1.%2"/>
       <w:lvlJc w:val="left"/>
       <w:pPr>
-        <w:ind w:left="600" w:hanging="600"/>
+        <w:ind w:left="360" w:hanging="360"/>
       </w:pPr>
       <w:rPr>
         <w:rFonts w:hint="default"/>
@@ -1823,7 +2614,238 @@
       </w:rPr>
     </w:lvl>
   </w:abstractNum>
+  <w:abstractNum w:abstractNumId="1" w15:restartNumberingAfterBreak="0">
+    <w:nsid w:val="60E74DA4"/>
+    <w:multiLevelType w:val="hybridMultilevel"/>
+    <w:tmpl w:val="2F6CA3F2"/>
+    <w:lvl w:ilvl="0" w:tplc="B4C462A0">
+      <w:numFmt w:val="bullet"/>
+      <w:lvlText w:val="-"/>
+      <w:lvlJc w:val="left"/>
+      <w:pPr>
+        <w:ind w:left="720" w:hanging="360"/>
+      </w:pPr>
+      <w:rPr>
+        <w:rFonts w:ascii="Times New Roman" w:eastAsia="Times New Roman" w:hAnsi="Times New Roman" w:cs="Times New Roman" w:hint="default"/>
+      </w:rPr>
+    </w:lvl>
+    <w:lvl w:ilvl="1" w:tplc="04100003" w:tentative="1">
+      <w:start w:val="1"/>
+      <w:numFmt w:val="bullet"/>
+      <w:lvlText w:val="o"/>
+      <w:lvlJc w:val="left"/>
+      <w:pPr>
+        <w:ind w:left="1440" w:hanging="360"/>
+      </w:pPr>
+      <w:rPr>
+        <w:rFonts w:ascii="Courier New" w:hAnsi="Courier New" w:cs="Courier New" w:hint="default"/>
+      </w:rPr>
+    </w:lvl>
+    <w:lvl w:ilvl="2" w:tplc="04100005" w:tentative="1">
+      <w:start w:val="1"/>
+      <w:numFmt w:val="bullet"/>
+      <w:lvlText w:val=""/>
+      <w:lvlJc w:val="left"/>
+      <w:pPr>
+        <w:ind w:left="2160" w:hanging="360"/>
+      </w:pPr>
+      <w:rPr>
+        <w:rFonts w:ascii="Wingdings" w:hAnsi="Wingdings" w:hint="default"/>
+      </w:rPr>
+    </w:lvl>
+    <w:lvl w:ilvl="3" w:tplc="04100001" w:tentative="1">
+      <w:start w:val="1"/>
+      <w:numFmt w:val="bullet"/>
+      <w:lvlText w:val=""/>
+      <w:lvlJc w:val="left"/>
+      <w:pPr>
+        <w:ind w:left="2880" w:hanging="360"/>
+      </w:pPr>
+      <w:rPr>
+        <w:rFonts w:ascii="Symbol" w:hAnsi="Symbol" w:hint="default"/>
+      </w:rPr>
+    </w:lvl>
+    <w:lvl w:ilvl="4" w:tplc="04100003" w:tentative="1">
+      <w:start w:val="1"/>
+      <w:numFmt w:val="bullet"/>
+      <w:lvlText w:val="o"/>
+      <w:lvlJc w:val="left"/>
+      <w:pPr>
+        <w:ind w:left="3600" w:hanging="360"/>
+      </w:pPr>
+      <w:rPr>
+        <w:rFonts w:ascii="Courier New" w:hAnsi="Courier New" w:cs="Courier New" w:hint="default"/>
+      </w:rPr>
+    </w:lvl>
+    <w:lvl w:ilvl="5" w:tplc="04100005" w:tentative="1">
+      <w:start w:val="1"/>
+      <w:numFmt w:val="bullet"/>
+      <w:lvlText w:val=""/>
+      <w:lvlJc w:val="left"/>
+      <w:pPr>
+        <w:ind w:left="4320" w:hanging="360"/>
+      </w:pPr>
+      <w:rPr>
+        <w:rFonts w:ascii="Wingdings" w:hAnsi="Wingdings" w:hint="default"/>
+      </w:rPr>
+    </w:lvl>
+    <w:lvl w:ilvl="6" w:tplc="04100001" w:tentative="1">
+      <w:start w:val="1"/>
+      <w:numFmt w:val="bullet"/>
+      <w:lvlText w:val=""/>
+      <w:lvlJc w:val="left"/>
+      <w:pPr>
+        <w:ind w:left="5040" w:hanging="360"/>
+      </w:pPr>
+      <w:rPr>
+        <w:rFonts w:ascii="Symbol" w:hAnsi="Symbol" w:hint="default"/>
+      </w:rPr>
+    </w:lvl>
+    <w:lvl w:ilvl="7" w:tplc="04100003" w:tentative="1">
+      <w:start w:val="1"/>
+      <w:numFmt w:val="bullet"/>
+      <w:lvlText w:val="o"/>
+      <w:lvlJc w:val="left"/>
+      <w:pPr>
+        <w:ind w:left="5760" w:hanging="360"/>
+      </w:pPr>
+      <w:rPr>
+        <w:rFonts w:ascii="Courier New" w:hAnsi="Courier New" w:cs="Courier New" w:hint="default"/>
+      </w:rPr>
+    </w:lvl>
+    <w:lvl w:ilvl="8" w:tplc="04100005" w:tentative="1">
+      <w:start w:val="1"/>
+      <w:numFmt w:val="bullet"/>
+      <w:lvlText w:val=""/>
+      <w:lvlJc w:val="left"/>
+      <w:pPr>
+        <w:ind w:left="6480" w:hanging="360"/>
+      </w:pPr>
+      <w:rPr>
+        <w:rFonts w:ascii="Wingdings" w:hAnsi="Wingdings" w:hint="default"/>
+      </w:rPr>
+    </w:lvl>
+  </w:abstractNum>
+  <w:abstractNum w:abstractNumId="2" w15:restartNumberingAfterBreak="0">
+    <w:nsid w:val="78F63645"/>
+    <w:multiLevelType w:val="multilevel"/>
+    <w:tmpl w:val="68AE5B3A"/>
+    <w:lvl w:ilvl="0">
+      <w:start w:val="1"/>
+      <w:numFmt w:val="decimal"/>
+      <w:lvlText w:val="%1"/>
+      <w:lvlJc w:val="left"/>
+      <w:pPr>
+        <w:ind w:left="600" w:hanging="600"/>
+      </w:pPr>
+      <w:rPr>
+        <w:rFonts w:hint="default"/>
+      </w:rPr>
+    </w:lvl>
+    <w:lvl w:ilvl="1">
+      <w:start w:val="1"/>
+      <w:numFmt w:val="decimal"/>
+      <w:lvlText w:val="%1.%2"/>
+      <w:lvlJc w:val="left"/>
+      <w:pPr>
+        <w:ind w:left="600" w:hanging="600"/>
+      </w:pPr>
+      <w:rPr>
+        <w:rFonts w:hint="default"/>
+      </w:rPr>
+    </w:lvl>
+    <w:lvl w:ilvl="2">
+      <w:start w:val="1"/>
+      <w:numFmt w:val="decimal"/>
+      <w:lvlText w:val="%1.%2.%3"/>
+      <w:lvlJc w:val="left"/>
+      <w:pPr>
+        <w:ind w:left="720" w:hanging="720"/>
+      </w:pPr>
+      <w:rPr>
+        <w:rFonts w:hint="default"/>
+      </w:rPr>
+    </w:lvl>
+    <w:lvl w:ilvl="3">
+      <w:start w:val="1"/>
+      <w:numFmt w:val="decimal"/>
+      <w:lvlText w:val="%1.%2.%3.%4"/>
+      <w:lvlJc w:val="left"/>
+      <w:pPr>
+        <w:ind w:left="720" w:hanging="720"/>
+      </w:pPr>
+      <w:rPr>
+        <w:rFonts w:hint="default"/>
+      </w:rPr>
+    </w:lvl>
+    <w:lvl w:ilvl="4">
+      <w:start w:val="1"/>
+      <w:numFmt w:val="decimal"/>
+      <w:lvlText w:val="%1.%2.%3.%4.%5"/>
+      <w:lvlJc w:val="left"/>
+      <w:pPr>
+        <w:ind w:left="1080" w:hanging="1080"/>
+      </w:pPr>
+      <w:rPr>
+        <w:rFonts w:hint="default"/>
+      </w:rPr>
+    </w:lvl>
+    <w:lvl w:ilvl="5">
+      <w:start w:val="1"/>
+      <w:numFmt w:val="decimal"/>
+      <w:lvlText w:val="%1.%2.%3.%4.%5.%6"/>
+      <w:lvlJc w:val="left"/>
+      <w:pPr>
+        <w:ind w:left="1080" w:hanging="1080"/>
+      </w:pPr>
+      <w:rPr>
+        <w:rFonts w:hint="default"/>
+      </w:rPr>
+    </w:lvl>
+    <w:lvl w:ilvl="6">
+      <w:start w:val="1"/>
+      <w:numFmt w:val="decimal"/>
+      <w:lvlText w:val="%1.%2.%3.%4.%5.%6.%7"/>
+      <w:lvlJc w:val="left"/>
+      <w:pPr>
+        <w:ind w:left="1440" w:hanging="1440"/>
+      </w:pPr>
+      <w:rPr>
+        <w:rFonts w:hint="default"/>
+      </w:rPr>
+    </w:lvl>
+    <w:lvl w:ilvl="7">
+      <w:start w:val="1"/>
+      <w:numFmt w:val="decimal"/>
+      <w:lvlText w:val="%1.%2.%3.%4.%5.%6.%7.%8"/>
+      <w:lvlJc w:val="left"/>
+      <w:pPr>
+        <w:ind w:left="1440" w:hanging="1440"/>
+      </w:pPr>
+      <w:rPr>
+        <w:rFonts w:hint="default"/>
+      </w:rPr>
+    </w:lvl>
+    <w:lvl w:ilvl="8">
+      <w:start w:val="1"/>
+      <w:numFmt w:val="decimal"/>
+      <w:lvlText w:val="%1.%2.%3.%4.%5.%6.%7.%8.%9"/>
+      <w:lvlJc w:val="left"/>
+      <w:pPr>
+        <w:ind w:left="1800" w:hanging="1800"/>
+      </w:pPr>
+      <w:rPr>
+        <w:rFonts w:hint="default"/>
+      </w:rPr>
+    </w:lvl>
+  </w:abstractNum>
   <w:num w:numId="1" w16cid:durableId="429542542">
+    <w:abstractNumId w:val="2"/>
+  </w:num>
+  <w:num w:numId="2" w16cid:durableId="93402614">
+    <w:abstractNumId w:val="1"/>
+  </w:num>
+  <w:num w:numId="3" w16cid:durableId="1511137988">
     <w:abstractNumId w:val="0"/>
   </w:num>
 </w:numbering>
@@ -1861,6 +2883,50 @@
     <w:lsdException w:name="Hyperlink" w:uiPriority="99"/>
     <w:lsdException w:name="Strong" w:qFormat="1"/>
     <w:lsdException w:name="Emphasis" w:qFormat="1"/>
+    <w:lsdException w:name="Normal Table" w:semiHidden="1" w:unhideWhenUsed="1"/>
+    <w:lsdException w:name="Table Simple 1" w:semiHidden="1" w:unhideWhenUsed="1"/>
+    <w:lsdException w:name="Table Simple 2" w:semiHidden="1" w:unhideWhenUsed="1"/>
+    <w:lsdException w:name="Table Simple 3" w:semiHidden="1" w:unhideWhenUsed="1"/>
+    <w:lsdException w:name="Table Classic 1" w:semiHidden="1" w:unhideWhenUsed="1"/>
+    <w:lsdException w:name="Table Classic 2" w:semiHidden="1" w:unhideWhenUsed="1"/>
+    <w:lsdException w:name="Table Classic 3" w:semiHidden="1" w:unhideWhenUsed="1"/>
+    <w:lsdException w:name="Table Classic 4" w:semiHidden="1" w:unhideWhenUsed="1"/>
+    <w:lsdException w:name="Table Colorful 1" w:semiHidden="1" w:unhideWhenUsed="1"/>
+    <w:lsdException w:name="Table Colorful 2" w:semiHidden="1" w:unhideWhenUsed="1"/>
+    <w:lsdException w:name="Table Colorful 3" w:semiHidden="1" w:unhideWhenUsed="1"/>
+    <w:lsdException w:name="Table Columns 1" w:semiHidden="1" w:unhideWhenUsed="1"/>
+    <w:lsdException w:name="Table Columns 2" w:semiHidden="1" w:unhideWhenUsed="1"/>
+    <w:lsdException w:name="Table Columns 3" w:semiHidden="1" w:unhideWhenUsed="1"/>
+    <w:lsdException w:name="Table Columns 4" w:semiHidden="1" w:unhideWhenUsed="1"/>
+    <w:lsdException w:name="Table Columns 5" w:semiHidden="1" w:unhideWhenUsed="1"/>
+    <w:lsdException w:name="Table Grid 1" w:semiHidden="1" w:unhideWhenUsed="1"/>
+    <w:lsdException w:name="Table Grid 2" w:semiHidden="1" w:unhideWhenUsed="1"/>
+    <w:lsdException w:name="Table Grid 3" w:semiHidden="1" w:unhideWhenUsed="1"/>
+    <w:lsdException w:name="Table Grid 4" w:semiHidden="1" w:unhideWhenUsed="1"/>
+    <w:lsdException w:name="Table Grid 5" w:semiHidden="1" w:unhideWhenUsed="1"/>
+    <w:lsdException w:name="Table Grid 6" w:semiHidden="1" w:unhideWhenUsed="1"/>
+    <w:lsdException w:name="Table Grid 7" w:semiHidden="1" w:unhideWhenUsed="1"/>
+    <w:lsdException w:name="Table Grid 8" w:semiHidden="1" w:unhideWhenUsed="1"/>
+    <w:lsdException w:name="Table List 1" w:semiHidden="1" w:unhideWhenUsed="1"/>
+    <w:lsdException w:name="Table List 2" w:semiHidden="1" w:unhideWhenUsed="1"/>
+    <w:lsdException w:name="Table List 3" w:semiHidden="1" w:unhideWhenUsed="1"/>
+    <w:lsdException w:name="Table List 4" w:semiHidden="1" w:unhideWhenUsed="1"/>
+    <w:lsdException w:name="Table List 5" w:semiHidden="1" w:unhideWhenUsed="1"/>
+    <w:lsdException w:name="Table List 6" w:semiHidden="1" w:unhideWhenUsed="1"/>
+    <w:lsdException w:name="Table List 7" w:semiHidden="1" w:unhideWhenUsed="1"/>
+    <w:lsdException w:name="Table List 8" w:semiHidden="1" w:unhideWhenUsed="1"/>
+    <w:lsdException w:name="Table 3D effects 1" w:semiHidden="1" w:unhideWhenUsed="1"/>
+    <w:lsdException w:name="Table 3D effects 2" w:semiHidden="1" w:unhideWhenUsed="1"/>
+    <w:lsdException w:name="Table 3D effects 3" w:semiHidden="1" w:unhideWhenUsed="1"/>
+    <w:lsdException w:name="Table Contemporary" w:semiHidden="1" w:unhideWhenUsed="1"/>
+    <w:lsdException w:name="Table Elegant" w:semiHidden="1" w:unhideWhenUsed="1"/>
+    <w:lsdException w:name="Table Professional" w:semiHidden="1" w:unhideWhenUsed="1"/>
+    <w:lsdException w:name="Table Subtle 1" w:semiHidden="1" w:unhideWhenUsed="1"/>
+    <w:lsdException w:name="Table Subtle 2" w:semiHidden="1" w:unhideWhenUsed="1"/>
+    <w:lsdException w:name="Table Web 1" w:semiHidden="1" w:unhideWhenUsed="1"/>
+    <w:lsdException w:name="Table Web 2" w:semiHidden="1" w:unhideWhenUsed="1"/>
+    <w:lsdException w:name="Table Web 3" w:semiHidden="1" w:unhideWhenUsed="1"/>
+    <w:lsdException w:name="Table Theme" w:semiHidden="1" w:unhideWhenUsed="1"/>
     <w:lsdException w:name="Placeholder Text" w:semiHidden="1" w:uiPriority="99"/>
     <w:lsdException w:name="No Spacing" w:uiPriority="1" w:qFormat="1"/>
     <w:lsdException w:name="Light Shading" w:uiPriority="60"/>
@@ -2261,11 +3327,15 @@
   </w:style>
   <w:style w:type="character" w:default="1" w:styleId="DefaultParagraphFont">
     <w:name w:val="Default Paragraph Font"/>
+    <w:uiPriority w:val="1"/>
     <w:semiHidden/>
+    <w:unhideWhenUsed/>
   </w:style>
   <w:style w:type="table" w:default="1" w:styleId="TableNormal">
     <w:name w:val="Normal Table"/>
+    <w:uiPriority w:val="99"/>
     <w:semiHidden/>
+    <w:unhideWhenUsed/>
     <w:tblPr>
       <w:tblInd w:w="0" w:type="dxa"/>
       <w:tblCellMar>
@@ -2278,7 +3348,9 @@
   </w:style>
   <w:style w:type="numbering" w:default="1" w:styleId="NoList">
     <w:name w:val="No List"/>
+    <w:uiPriority w:val="99"/>
     <w:semiHidden/>
+    <w:unhideWhenUsed/>
   </w:style>
   <w:style w:type="paragraph" w:styleId="TOCHeading">
     <w:name w:val="TOC Heading"/>
@@ -2426,6 +3498,17 @@
       <w:szCs w:val="22"/>
       <w:lang w:val="en-US" w:eastAsia="en-US"/>
     </w:rPr>
+  </w:style>
+  <w:style w:type="paragraph" w:styleId="ListParagraph">
+    <w:name w:val="List Paragraph"/>
+    <w:basedOn w:val="Normal"/>
+    <w:uiPriority w:val="34"/>
+    <w:qFormat/>
+    <w:rsid w:val="0023516E"/>
+    <w:pPr>
+      <w:ind w:left="720"/>
+      <w:contextualSpacing/>
+    </w:pPr>
   </w:style>
 </w:styles>
 </file>

</xml_diff>

<commit_message>
WIP up to p 5
</commit_message>
<xml_diff>
--- a/Tesi_Triennale_Informatica_Unimore_2022_2023_Enrico_Marras_152336.docx
+++ b/Tesi_Triennale_Informatica_Unimore_2022_2023_Enrico_Marras_152336.docx
@@ -116,6 +116,7 @@
       <w:r>
         <w:rPr>
           <w:rFonts w:ascii="Times New Roman" w:hAnsi="Times New Roman"/>
+          <w:noProof/>
           <w:sz w:val="34"/>
         </w:rPr>
         <mc:AlternateContent>
@@ -603,6 +604,7 @@
       <w:r>
         <w:rPr>
           <w:rFonts w:ascii="Times New Roman" w:hAnsi="Times New Roman"/>
+          <w:noProof/>
           <w:sz w:val="32"/>
         </w:rPr>
         <mc:AlternateContent>
@@ -807,6 +809,13 @@
     </w:p>
     <w:p>
       <w:pPr>
+        <w:rPr>
+          <w:lang w:eastAsia="en-US"/>
+        </w:rPr>
+      </w:pPr>
+    </w:p>
+    <w:p>
+      <w:pPr>
         <w:pStyle w:val="TOC1"/>
         <w:rPr>
           <w:rFonts w:asciiTheme="minorHAnsi" w:eastAsiaTheme="minorEastAsia" w:hAnsiTheme="minorHAnsi" w:cstheme="minorBidi"/>
@@ -839,7 +848,7 @@
         </w:rPr>
         <w:fldChar w:fldCharType="separate"/>
       </w:r>
-      <w:hyperlink w:anchor="_Toc145162569" w:history="1">
+      <w:hyperlink w:anchor="_Toc145174009" w:history="1">
         <w:r>
           <w:rPr>
             <w:rStyle w:val="Hyperlink"/>
@@ -868,7 +877,7 @@
             <w:noProof/>
             <w:webHidden/>
           </w:rPr>
-          <w:instrText xml:space="preserve"> PAGEREF _Toc145162569 \h </w:instrText>
+          <w:instrText xml:space="preserve"> PAGEREF _Toc145174009 \h </w:instrText>
         </w:r>
         <w:r>
           <w:rPr>
@@ -903,7 +912,7 @@
       <w:pPr>
         <w:pStyle w:val="TOC1"/>
         <w:rPr>
-          <w:rFonts w:asciiTheme="minorHAnsi" w:eastAsiaTheme="minorEastAsia" w:hAnsiTheme="minorHAnsi" w:cstheme="minorBidi"/>
+          <w:rFonts w:eastAsiaTheme="minorEastAsia"/>
           <w:noProof/>
           <w:kern w:val="2"/>
           <w:sz w:val="22"/>
@@ -912,7 +921,7 @@
           <w14:ligatures w14:val="standardContextual"/>
         </w:rPr>
       </w:pPr>
-      <w:hyperlink w:anchor="_Toc145162570" w:history="1">
+      <w:hyperlink w:anchor="_Toc145174010" w:history="1">
         <w:r>
           <w:rPr>
             <w:rStyle w:val="Hyperlink"/>
@@ -941,7 +950,7 @@
             <w:noProof/>
             <w:webHidden/>
           </w:rPr>
-          <w:instrText xml:space="preserve"> PAGEREF _Toc145162570 \h </w:instrText>
+          <w:instrText xml:space="preserve"> PAGEREF _Toc145174010 \h </w:instrText>
         </w:r>
         <w:r>
           <w:rPr>
@@ -980,7 +989,7 @@
           <w:tab w:val="right" w:leader="dot" w:pos="8497"/>
         </w:tabs>
         <w:rPr>
-          <w:rFonts w:asciiTheme="minorHAnsi" w:eastAsiaTheme="minorEastAsia" w:hAnsiTheme="minorHAnsi" w:cstheme="minorBidi"/>
+          <w:rFonts w:ascii="Times New Roman" w:eastAsiaTheme="minorEastAsia" w:hAnsi="Times New Roman"/>
           <w:noProof/>
           <w:kern w:val="2"/>
           <w:sz w:val="22"/>
@@ -989,18 +998,20 @@
           <w14:ligatures w14:val="standardContextual"/>
         </w:rPr>
       </w:pPr>
-      <w:hyperlink w:anchor="_Toc145162571" w:history="1">
+      <w:hyperlink w:anchor="_Toc145174011" w:history="1">
         <w:r>
           <w:rPr>
             <w:rStyle w:val="Hyperlink"/>
             <w:rFonts w:ascii="Times New Roman" w:hAnsi="Times New Roman"/>
+            <w:b/>
+            <w:bCs/>
             <w:noProof/>
           </w:rPr>
           <w:t>1.1</w:t>
         </w:r>
         <w:r>
           <w:rPr>
-            <w:rFonts w:asciiTheme="minorHAnsi" w:eastAsiaTheme="minorEastAsia" w:hAnsiTheme="minorHAnsi" w:cstheme="minorBidi"/>
+            <w:rFonts w:ascii="Times New Roman" w:eastAsiaTheme="minorEastAsia" w:hAnsi="Times New Roman"/>
             <w:noProof/>
             <w:kern w:val="2"/>
             <w:sz w:val="22"/>
@@ -1014,12 +1025,15 @@
           <w:rPr>
             <w:rStyle w:val="Hyperlink"/>
             <w:rFonts w:ascii="Times New Roman" w:hAnsi="Times New Roman"/>
+            <w:b/>
+            <w:bCs/>
             <w:noProof/>
           </w:rPr>
           <w:t>Caratteristiche Hardware</w:t>
         </w:r>
         <w:r>
           <w:rPr>
+            <w:rFonts w:ascii="Times New Roman" w:hAnsi="Times New Roman"/>
             <w:noProof/>
             <w:webHidden/>
           </w:rPr>
@@ -1027,6 +1041,7 @@
         </w:r>
         <w:r>
           <w:rPr>
+            <w:rFonts w:ascii="Times New Roman" w:hAnsi="Times New Roman"/>
             <w:noProof/>
             <w:webHidden/>
           </w:rPr>
@@ -1034,19 +1049,22 @@
         </w:r>
         <w:r>
           <w:rPr>
+            <w:rFonts w:ascii="Times New Roman" w:hAnsi="Times New Roman"/>
             <w:noProof/>
             <w:webHidden/>
           </w:rPr>
-          <w:instrText xml:space="preserve"> PAGEREF _Toc145162571 \h </w:instrText>
-        </w:r>
-        <w:r>
-          <w:rPr>
+          <w:instrText xml:space="preserve"> PAGEREF _Toc145174011 \h </w:instrText>
+        </w:r>
+        <w:r>
+          <w:rPr>
+            <w:rFonts w:ascii="Times New Roman" w:hAnsi="Times New Roman"/>
             <w:noProof/>
             <w:webHidden/>
           </w:rPr>
         </w:r>
         <w:r>
           <w:rPr>
+            <w:rFonts w:ascii="Times New Roman" w:hAnsi="Times New Roman"/>
             <w:noProof/>
             <w:webHidden/>
           </w:rPr>
@@ -1054,6 +1072,7 @@
         </w:r>
         <w:r>
           <w:rPr>
+            <w:rFonts w:ascii="Times New Roman" w:hAnsi="Times New Roman"/>
             <w:noProof/>
             <w:webHidden/>
           </w:rPr>
@@ -1061,6 +1080,7 @@
         </w:r>
         <w:r>
           <w:rPr>
+            <w:rFonts w:ascii="Times New Roman" w:hAnsi="Times New Roman"/>
             <w:noProof/>
             <w:webHidden/>
           </w:rPr>
@@ -1076,7 +1096,7 @@
           <w:tab w:val="right" w:leader="dot" w:pos="8497"/>
         </w:tabs>
         <w:rPr>
-          <w:rFonts w:asciiTheme="minorHAnsi" w:eastAsiaTheme="minorEastAsia" w:hAnsiTheme="minorHAnsi" w:cstheme="minorBidi"/>
+          <w:rFonts w:ascii="Times New Roman" w:eastAsiaTheme="minorEastAsia" w:hAnsi="Times New Roman"/>
           <w:noProof/>
           <w:kern w:val="2"/>
           <w:sz w:val="22"/>
@@ -1085,18 +1105,20 @@
           <w14:ligatures w14:val="standardContextual"/>
         </w:rPr>
       </w:pPr>
-      <w:hyperlink w:anchor="_Toc145162572" w:history="1">
+      <w:hyperlink w:anchor="_Toc145174013" w:history="1">
         <w:r>
           <w:rPr>
             <w:rStyle w:val="Hyperlink"/>
             <w:rFonts w:ascii="Times New Roman" w:hAnsi="Times New Roman"/>
+            <w:b/>
+            <w:bCs/>
             <w:noProof/>
           </w:rPr>
           <w:t>1.2</w:t>
         </w:r>
         <w:r>
           <w:rPr>
-            <w:rFonts w:asciiTheme="minorHAnsi" w:eastAsiaTheme="minorEastAsia" w:hAnsiTheme="minorHAnsi" w:cstheme="minorBidi"/>
+            <w:rFonts w:ascii="Times New Roman" w:eastAsiaTheme="minorEastAsia" w:hAnsi="Times New Roman"/>
             <w:noProof/>
             <w:kern w:val="2"/>
             <w:sz w:val="22"/>
@@ -1110,12 +1132,15 @@
           <w:rPr>
             <w:rStyle w:val="Hyperlink"/>
             <w:rFonts w:ascii="Times New Roman" w:hAnsi="Times New Roman"/>
+            <w:b/>
+            <w:bCs/>
             <w:noProof/>
           </w:rPr>
           <w:t>Caratteristiche Software</w:t>
         </w:r>
         <w:r>
           <w:rPr>
+            <w:rFonts w:ascii="Times New Roman" w:hAnsi="Times New Roman"/>
             <w:noProof/>
             <w:webHidden/>
           </w:rPr>
@@ -1123,6 +1148,7 @@
         </w:r>
         <w:r>
           <w:rPr>
+            <w:rFonts w:ascii="Times New Roman" w:hAnsi="Times New Roman"/>
             <w:noProof/>
             <w:webHidden/>
           </w:rPr>
@@ -1130,19 +1156,22 @@
         </w:r>
         <w:r>
           <w:rPr>
+            <w:rFonts w:ascii="Times New Roman" w:hAnsi="Times New Roman"/>
             <w:noProof/>
             <w:webHidden/>
           </w:rPr>
-          <w:instrText xml:space="preserve"> PAGEREF _Toc145162572 \h </w:instrText>
-        </w:r>
-        <w:r>
-          <w:rPr>
+          <w:instrText xml:space="preserve"> PAGEREF _Toc145174013 \h </w:instrText>
+        </w:r>
+        <w:r>
+          <w:rPr>
+            <w:rFonts w:ascii="Times New Roman" w:hAnsi="Times New Roman"/>
             <w:noProof/>
             <w:webHidden/>
           </w:rPr>
         </w:r>
         <w:r>
           <w:rPr>
+            <w:rFonts w:ascii="Times New Roman" w:hAnsi="Times New Roman"/>
             <w:noProof/>
             <w:webHidden/>
           </w:rPr>
@@ -1150,6 +1179,7 @@
         </w:r>
         <w:r>
           <w:rPr>
+            <w:rFonts w:ascii="Times New Roman" w:hAnsi="Times New Roman"/>
             <w:noProof/>
             <w:webHidden/>
           </w:rPr>
@@ -1157,6 +1187,138 @@
         </w:r>
         <w:r>
           <w:rPr>
+            <w:rFonts w:ascii="Times New Roman" w:hAnsi="Times New Roman"/>
+            <w:noProof/>
+            <w:webHidden/>
+          </w:rPr>
+          <w:fldChar w:fldCharType="end"/>
+        </w:r>
+      </w:hyperlink>
+    </w:p>
+    <w:p>
+      <w:pPr>
+        <w:pStyle w:val="TOC3"/>
+        <w:tabs>
+          <w:tab w:val="left" w:pos="1320"/>
+          <w:tab w:val="right" w:leader="dot" w:pos="8497"/>
+        </w:tabs>
+        <w:rPr>
+          <w:rFonts w:ascii="Times New Roman" w:hAnsi="Times New Roman"/>
+          <w:noProof/>
+          <w:kern w:val="2"/>
+          <w:lang w:val="it-IT" w:eastAsia="zh-CN"/>
+          <w14:ligatures w14:val="standardContextual"/>
+        </w:rPr>
+      </w:pPr>
+      <w:hyperlink w:anchor="_Toc145174014" w:history="1">
+        <w:r>
+          <w:rPr>
+            <w:rStyle w:val="Hyperlink"/>
+            <w:rFonts w:ascii="Times New Roman" w:hAnsi="Times New Roman"/>
+            <w:noProof/>
+          </w:rPr>
+          <w:t>1.2.1</w:t>
+        </w:r>
+        <w:r>
+          <w:rPr>
+            <w:rFonts w:ascii="Times New Roman" w:hAnsi="Times New Roman"/>
+            <w:noProof/>
+            <w:kern w:val="2"/>
+            <w:lang w:val="it-IT" w:eastAsia="zh-CN"/>
+            <w14:ligatures w14:val="standardContextual"/>
+          </w:rPr>
+          <w:tab/>
+        </w:r>
+        <w:r>
+          <w:rPr>
+            <w:rStyle w:val="Hyperlink"/>
+            <w:rFonts w:ascii="Times New Roman" w:hAnsi="Times New Roman"/>
+            <w:noProof/>
+          </w:rPr>
+          <w:t>Protocollo di c</w:t>
+        </w:r>
+        <w:r>
+          <w:rPr>
+            <w:rStyle w:val="Hyperlink"/>
+            <w:rFonts w:ascii="Times New Roman" w:hAnsi="Times New Roman"/>
+            <w:noProof/>
+          </w:rPr>
+          <w:t>o</w:t>
+        </w:r>
+        <w:r>
+          <w:rPr>
+            <w:rStyle w:val="Hyperlink"/>
+            <w:rFonts w:ascii="Times New Roman" w:hAnsi="Times New Roman"/>
+            <w:noProof/>
+          </w:rPr>
+          <w:t>mu</w:t>
+        </w:r>
+        <w:r>
+          <w:rPr>
+            <w:rStyle w:val="Hyperlink"/>
+            <w:rFonts w:ascii="Times New Roman" w:hAnsi="Times New Roman"/>
+            <w:noProof/>
+          </w:rPr>
+          <w:t>n</w:t>
+        </w:r>
+        <w:r>
+          <w:rPr>
+            <w:rStyle w:val="Hyperlink"/>
+            <w:rFonts w:ascii="Times New Roman" w:hAnsi="Times New Roman"/>
+            <w:noProof/>
+          </w:rPr>
+          <w:t>icazione: Modbus</w:t>
+        </w:r>
+        <w:r>
+          <w:rPr>
+            <w:rFonts w:ascii="Times New Roman" w:hAnsi="Times New Roman"/>
+            <w:noProof/>
+            <w:webHidden/>
+          </w:rPr>
+          <w:tab/>
+        </w:r>
+        <w:r>
+          <w:rPr>
+            <w:rFonts w:ascii="Times New Roman" w:hAnsi="Times New Roman"/>
+            <w:noProof/>
+            <w:webHidden/>
+          </w:rPr>
+          <w:fldChar w:fldCharType="begin"/>
+        </w:r>
+        <w:r>
+          <w:rPr>
+            <w:rFonts w:ascii="Times New Roman" w:hAnsi="Times New Roman"/>
+            <w:noProof/>
+            <w:webHidden/>
+          </w:rPr>
+          <w:instrText xml:space="preserve"> PAGEREF _Toc145174014 \h </w:instrText>
+        </w:r>
+        <w:r>
+          <w:rPr>
+            <w:rFonts w:ascii="Times New Roman" w:hAnsi="Times New Roman"/>
+            <w:noProof/>
+            <w:webHidden/>
+          </w:rPr>
+        </w:r>
+        <w:r>
+          <w:rPr>
+            <w:rFonts w:ascii="Times New Roman" w:hAnsi="Times New Roman"/>
+            <w:noProof/>
+            <w:webHidden/>
+          </w:rPr>
+          <w:fldChar w:fldCharType="separate"/>
+        </w:r>
+        <w:r>
+          <w:rPr>
+            <w:rFonts w:ascii="Times New Roman" w:hAnsi="Times New Roman"/>
+            <w:noProof/>
+            <w:webHidden/>
+          </w:rPr>
+          <w:t>5</w:t>
+        </w:r>
+        <w:r>
+          <w:rPr>
+            <w:rFonts w:ascii="Times New Roman" w:hAnsi="Times New Roman"/>
             <w:noProof/>
             <w:webHidden/>
           </w:rPr>
@@ -1210,7 +1372,7 @@
           <w:szCs w:val="40"/>
         </w:rPr>
       </w:pPr>
-      <w:bookmarkStart w:id="6" w:name="_Toc145162569"/>
+      <w:bookmarkStart w:id="6" w:name="_Toc145174009"/>
       <w:r>
         <w:rPr>
           <w:b/>
@@ -1302,7 +1464,24 @@
           <w:sz w:val="24"/>
           <w:szCs w:val="24"/>
         </w:rPr>
-        <w:t xml:space="preserve">ridurre la necessità dell’intervento umano, specialmente </w:t>
+        <w:t>ridurre la necessità dell’intervento umano</w:t>
+      </w:r>
+      <w:r>
+        <w:rPr>
+          <w:rStyle w:val="FootnoteReference"/>
+          <w:rFonts w:ascii="Times New Roman" w:hAnsi="Times New Roman"/>
+          <w:sz w:val="24"/>
+          <w:szCs w:val="24"/>
+        </w:rPr>
+        <w:footnoteReference w:id="1"/>
+      </w:r>
+      <w:r>
+        <w:rPr>
+          <w:rFonts w:ascii="Times New Roman" w:hAnsi="Times New Roman"/>
+          <w:sz w:val="24"/>
+          <w:szCs w:val="24"/>
+        </w:rPr>
+        <w:t xml:space="preserve">, specialmente </w:t>
       </w:r>
       <w:r>
         <w:rPr>
@@ -1474,7 +1653,7 @@
           <w:szCs w:val="40"/>
         </w:rPr>
       </w:pPr>
-      <w:bookmarkStart w:id="9" w:name="_Toc145162570"/>
+      <w:bookmarkStart w:id="9" w:name="_Toc145174010"/>
       <w:r>
         <w:rPr>
           <w:b/>
@@ -1512,7 +1691,39 @@
           <w:sz w:val="24"/>
           <w:szCs w:val="24"/>
         </w:rPr>
-        <w:t>Il tirocinio è stato svolto presso DOT S.n.c., una realtà del territorio emiliano che da quasi trent’anni si occupa principalmente di progettazione e produzione di prodotti a servizio dell’automazione industriale.</w:t>
+        <w:t xml:space="preserve">Il tirocinio è stato svolto presso </w:t>
+      </w:r>
+      <w:r>
+        <w:rPr>
+          <w:rFonts w:ascii="Times New Roman" w:hAnsi="Times New Roman"/>
+          <w:sz w:val="24"/>
+          <w:szCs w:val="24"/>
+        </w:rPr>
+        <w:t xml:space="preserve">la </w:t>
+      </w:r>
+      <w:r>
+        <w:rPr>
+          <w:rFonts w:ascii="Times New Roman" w:hAnsi="Times New Roman"/>
+          <w:sz w:val="24"/>
+          <w:szCs w:val="24"/>
+        </w:rPr>
+        <w:t xml:space="preserve">DOT S.n.c., una realtà del territorio emiliano che da quasi trent’anni si occupa principalmente di progettazione e produzione di prodotti a servizio </w:t>
+      </w:r>
+      <w:r>
+        <w:rPr>
+          <w:rFonts w:ascii="Times New Roman" w:hAnsi="Times New Roman"/>
+          <w:sz w:val="24"/>
+          <w:szCs w:val="24"/>
+        </w:rPr>
+        <w:t>dell’industria</w:t>
+      </w:r>
+      <w:r>
+        <w:rPr>
+          <w:rFonts w:ascii="Times New Roman" w:hAnsi="Times New Roman"/>
+          <w:sz w:val="24"/>
+          <w:szCs w:val="24"/>
+        </w:rPr>
+        <w:t>.</w:t>
       </w:r>
     </w:p>
     <w:p>
@@ -1604,7 +1815,23 @@
           <w:sz w:val="24"/>
           <w:szCs w:val="24"/>
         </w:rPr>
-        <w:t xml:space="preserve">importante notare come esso </w:t>
+        <w:t xml:space="preserve">importante notare come </w:t>
+      </w:r>
+      <w:r>
+        <w:rPr>
+          <w:rFonts w:ascii="Times New Roman" w:hAnsi="Times New Roman"/>
+          <w:sz w:val="24"/>
+          <w:szCs w:val="24"/>
+        </w:rPr>
+        <w:t>questo software</w:t>
+      </w:r>
+      <w:r>
+        <w:rPr>
+          <w:rFonts w:ascii="Times New Roman" w:hAnsi="Times New Roman"/>
+          <w:sz w:val="24"/>
+          <w:szCs w:val="24"/>
+        </w:rPr>
+        <w:t xml:space="preserve"> </w:t>
       </w:r>
       <w:r>
         <w:rPr>
@@ -1719,23 +1946,6 @@
           <w:szCs w:val="24"/>
         </w:rPr>
         <w:t xml:space="preserve">. </w:t>
-      </w:r>
-      <w:r>
-        <w:rPr>
-          <w:rFonts w:ascii="Times New Roman" w:hAnsi="Times New Roman"/>
-          <w:sz w:val="24"/>
-          <w:szCs w:val="24"/>
-        </w:rPr>
-        <w:br/>
-        <w:t>Il macchinario in questione è una stazione di assemblaggio dei componenti di motori, che permette di svolgere diversi compiti al fine di</w:t>
-      </w:r>
-      <w:r>
-        <w:rPr>
-          <w:rFonts w:ascii="Times New Roman" w:hAnsi="Times New Roman"/>
-          <w:sz w:val="24"/>
-          <w:szCs w:val="24"/>
-        </w:rPr>
-        <w:t xml:space="preserve"> personalizzare la fase dell’assemblaggio in base ai requisiti tecnici, il tutto comandabile da un operatore.</w:t>
       </w:r>
     </w:p>
     <w:p>
@@ -1759,14 +1969,18 @@
         <w:outlineLvl w:val="1"/>
         <w:rPr>
           <w:rFonts w:ascii="Times New Roman" w:hAnsi="Times New Roman"/>
+          <w:b/>
+          <w:bCs/>
           <w:sz w:val="32"/>
           <w:szCs w:val="32"/>
         </w:rPr>
       </w:pPr>
-      <w:bookmarkStart w:id="10" w:name="_Toc145162571"/>
-      <w:r>
-        <w:rPr>
-          <w:rFonts w:ascii="Times New Roman" w:hAnsi="Times New Roman"/>
+      <w:bookmarkStart w:id="10" w:name="_Toc145174011"/>
+      <w:r>
+        <w:rPr>
+          <w:rFonts w:ascii="Times New Roman" w:hAnsi="Times New Roman"/>
+          <w:b/>
+          <w:bCs/>
           <w:sz w:val="32"/>
           <w:szCs w:val="32"/>
         </w:rPr>
@@ -1777,24 +1991,95 @@
     <w:p>
       <w:pPr>
         <w:spacing w:line="360" w:lineRule="auto"/>
-        <w:outlineLvl w:val="1"/>
-        <w:rPr>
-          <w:rFonts w:ascii="Times New Roman" w:hAnsi="Times New Roman"/>
-          <w:sz w:val="24"/>
-          <w:szCs w:val="24"/>
-        </w:rPr>
-      </w:pPr>
-      <w:r>
-        <w:rPr>
-          <w:rFonts w:ascii="Times New Roman" w:hAnsi="Times New Roman"/>
-          <w:sz w:val="24"/>
-          <w:szCs w:val="24"/>
-        </w:rPr>
-        <w:t>Il macchinario oggetto di analisi è controllato da 5 controllori logici programmabili, in breve PL</w:t>
-      </w:r>
-      <w:r>
-        <w:rPr>
-          <w:rFonts w:ascii="Times New Roman" w:hAnsi="Times New Roman"/>
+        <w:jc w:val="both"/>
+        <w:rPr>
+          <w:rFonts w:ascii="Times New Roman" w:hAnsi="Times New Roman"/>
+          <w:sz w:val="32"/>
+          <w:szCs w:val="32"/>
+        </w:rPr>
+      </w:pPr>
+      <w:r>
+        <w:rPr>
+          <w:rFonts w:ascii="Times New Roman" w:hAnsi="Times New Roman"/>
+          <w:sz w:val="24"/>
+          <w:szCs w:val="24"/>
+        </w:rPr>
+        <w:t xml:space="preserve">Il macchinario </w:t>
+      </w:r>
+      <w:r>
+        <w:rPr>
+          <w:rFonts w:ascii="Times New Roman" w:hAnsi="Times New Roman"/>
+          <w:sz w:val="24"/>
+          <w:szCs w:val="24"/>
+        </w:rPr>
+        <w:t>oggetto di analisi è</w:t>
+      </w:r>
+      <w:r>
+        <w:rPr>
+          <w:rFonts w:ascii="Times New Roman" w:hAnsi="Times New Roman"/>
+          <w:sz w:val="24"/>
+          <w:szCs w:val="24"/>
+        </w:rPr>
+        <w:t xml:space="preserve"> una stazione di assemblaggio dei componenti di motori, che permette di svolgere diversi compiti al fine di personalizzare la fase dell’assemblaggio in base ai requisiti tecnici, il tutto comandabile da un operatore.</w:t>
+      </w:r>
+    </w:p>
+    <w:p>
+      <w:pPr>
+        <w:spacing w:line="360" w:lineRule="auto"/>
+        <w:jc w:val="both"/>
+        <w:rPr>
+          <w:rFonts w:ascii="Times New Roman" w:hAnsi="Times New Roman"/>
+          <w:sz w:val="24"/>
+          <w:szCs w:val="24"/>
+        </w:rPr>
+      </w:pPr>
+      <w:r>
+        <w:rPr>
+          <w:rFonts w:ascii="Times New Roman" w:hAnsi="Times New Roman"/>
+          <w:sz w:val="24"/>
+          <w:szCs w:val="24"/>
+        </w:rPr>
+        <w:t>Esso è</w:t>
+      </w:r>
+      <w:r>
+        <w:rPr>
+          <w:rFonts w:ascii="Times New Roman" w:hAnsi="Times New Roman"/>
+          <w:sz w:val="24"/>
+          <w:szCs w:val="24"/>
+        </w:rPr>
+        <w:t xml:space="preserve"> controllato da </w:t>
+      </w:r>
+      <w:r>
+        <w:rPr>
+          <w:rFonts w:ascii="Times New Roman" w:hAnsi="Times New Roman"/>
+          <w:sz w:val="24"/>
+          <w:szCs w:val="24"/>
+        </w:rPr>
+        <w:t>cinque</w:t>
+      </w:r>
+      <w:r>
+        <w:rPr>
+          <w:rFonts w:ascii="Times New Roman" w:hAnsi="Times New Roman"/>
+          <w:sz w:val="24"/>
+          <w:szCs w:val="24"/>
+        </w:rPr>
+        <w:t xml:space="preserve"> controllori logici programmabili, in breve </w:t>
+      </w:r>
+      <w:r>
+        <w:rPr>
+          <w:rFonts w:ascii="Times New Roman" w:hAnsi="Times New Roman"/>
+          <w:i/>
+          <w:iCs/>
+          <w:sz w:val="24"/>
+          <w:szCs w:val="24"/>
+        </w:rPr>
+        <w:t>PL</w:t>
+      </w:r>
+      <w:r>
+        <w:rPr>
+          <w:rFonts w:ascii="Times New Roman" w:hAnsi="Times New Roman"/>
+          <w:i/>
+          <w:iCs/>
           <w:sz w:val="24"/>
           <w:szCs w:val="24"/>
         </w:rPr>
@@ -1821,6 +2106,245 @@
     <w:p>
       <w:pPr>
         <w:spacing w:line="360" w:lineRule="auto"/>
+        <w:jc w:val="both"/>
+        <w:rPr>
+          <w:rFonts w:ascii="Times New Roman" w:hAnsi="Times New Roman"/>
+          <w:sz w:val="24"/>
+          <w:szCs w:val="24"/>
+        </w:rPr>
+      </w:pPr>
+      <w:r>
+        <w:rPr>
+          <w:rFonts w:ascii="Times New Roman" w:hAnsi="Times New Roman"/>
+          <w:sz w:val="24"/>
+          <w:szCs w:val="24"/>
+        </w:rPr>
+        <w:t>Per consentire un collegamento tra i vari controllori, è stat</w:t>
+      </w:r>
+      <w:r>
+        <w:rPr>
+          <w:rFonts w:ascii="Times New Roman" w:hAnsi="Times New Roman"/>
+          <w:sz w:val="24"/>
+          <w:szCs w:val="24"/>
+        </w:rPr>
+        <w:t xml:space="preserve">o usato lo standard </w:t>
+      </w:r>
+      <w:r>
+        <w:rPr>
+          <w:rFonts w:ascii="Times New Roman" w:hAnsi="Times New Roman"/>
+          <w:sz w:val="24"/>
+          <w:szCs w:val="24"/>
+        </w:rPr>
+        <w:t>per le comunicazioni seriali</w:t>
+      </w:r>
+      <w:r>
+        <w:rPr>
+          <w:rFonts w:ascii="Times New Roman" w:hAnsi="Times New Roman"/>
+          <w:sz w:val="24"/>
+          <w:szCs w:val="24"/>
+        </w:rPr>
+        <w:t xml:space="preserve"> </w:t>
+      </w:r>
+      <w:r>
+        <w:rPr>
+          <w:rFonts w:ascii="Times New Roman" w:hAnsi="Times New Roman"/>
+          <w:b/>
+          <w:bCs/>
+          <w:sz w:val="24"/>
+          <w:szCs w:val="24"/>
+        </w:rPr>
+        <w:t>RS-485</w:t>
+      </w:r>
+      <w:r>
+        <w:rPr>
+          <w:rFonts w:ascii="Times New Roman" w:hAnsi="Times New Roman"/>
+          <w:sz w:val="24"/>
+          <w:szCs w:val="24"/>
+        </w:rPr>
+        <w:t xml:space="preserve"> a </w:t>
+      </w:r>
+      <w:r>
+        <w:rPr>
+          <w:rFonts w:ascii="Times New Roman" w:hAnsi="Times New Roman"/>
+          <w:b/>
+          <w:bCs/>
+          <w:sz w:val="24"/>
+          <w:szCs w:val="24"/>
+        </w:rPr>
+        <w:t>due fili</w:t>
+      </w:r>
+      <w:r>
+        <w:rPr>
+          <w:rFonts w:ascii="Times New Roman" w:hAnsi="Times New Roman"/>
+          <w:sz w:val="24"/>
+          <w:szCs w:val="24"/>
+        </w:rPr>
+        <w:t xml:space="preserve"> e pertanto</w:t>
+      </w:r>
+      <w:r>
+        <w:rPr>
+          <w:rFonts w:ascii="Times New Roman" w:hAnsi="Times New Roman"/>
+          <w:sz w:val="24"/>
+          <w:szCs w:val="24"/>
+        </w:rPr>
+        <w:t>,</w:t>
+      </w:r>
+      <w:r>
+        <w:rPr>
+          <w:rFonts w:ascii="Times New Roman" w:hAnsi="Times New Roman"/>
+          <w:sz w:val="24"/>
+          <w:szCs w:val="24"/>
+        </w:rPr>
+        <w:t xml:space="preserve"> </w:t>
+      </w:r>
+      <w:r>
+        <w:rPr>
+          <w:rFonts w:ascii="Times New Roman" w:hAnsi="Times New Roman"/>
+          <w:sz w:val="24"/>
+          <w:szCs w:val="24"/>
+        </w:rPr>
+        <w:t xml:space="preserve">viene utilizzato </w:t>
+      </w:r>
+      <w:r>
+        <w:rPr>
+          <w:rFonts w:ascii="Times New Roman" w:hAnsi="Times New Roman"/>
+          <w:sz w:val="24"/>
+          <w:szCs w:val="24"/>
+        </w:rPr>
+        <w:t xml:space="preserve">in modalità </w:t>
+      </w:r>
+      <w:r>
+        <w:rPr>
+          <w:rFonts w:ascii="Times New Roman" w:hAnsi="Times New Roman"/>
+          <w:b/>
+          <w:bCs/>
+          <w:sz w:val="24"/>
+          <w:szCs w:val="24"/>
+        </w:rPr>
+        <w:t>half-duplex</w:t>
+      </w:r>
+      <w:r>
+        <w:rPr>
+          <w:rFonts w:ascii="Times New Roman" w:hAnsi="Times New Roman"/>
+          <w:sz w:val="24"/>
+          <w:szCs w:val="24"/>
+        </w:rPr>
+        <w:t>.</w:t>
+      </w:r>
+      <w:r>
+        <w:rPr>
+          <w:rFonts w:ascii="Times New Roman" w:hAnsi="Times New Roman"/>
+          <w:sz w:val="24"/>
+          <w:szCs w:val="24"/>
+        </w:rPr>
+        <w:t xml:space="preserve"> </w:t>
+      </w:r>
+    </w:p>
+    <w:p>
+      <w:pPr>
+        <w:spacing w:line="360" w:lineRule="auto"/>
+        <w:jc w:val="both"/>
+        <w:rPr>
+          <w:rFonts w:ascii="Times New Roman" w:hAnsi="Times New Roman"/>
+          <w:sz w:val="24"/>
+          <w:szCs w:val="24"/>
+        </w:rPr>
+      </w:pPr>
+      <w:r>
+        <w:rPr>
+          <w:rFonts w:ascii="Times New Roman" w:hAnsi="Times New Roman"/>
+          <w:sz w:val="24"/>
+          <w:szCs w:val="24"/>
+        </w:rPr>
+        <w:t>In accordanza a quanto consigliato dallo standard RS-485</w:t>
+      </w:r>
+      <w:r>
+        <w:rPr>
+          <w:rStyle w:val="FootnoteReference"/>
+          <w:rFonts w:ascii="Times New Roman" w:hAnsi="Times New Roman"/>
+          <w:sz w:val="24"/>
+          <w:szCs w:val="24"/>
+        </w:rPr>
+        <w:footnoteReference w:id="2"/>
+      </w:r>
+      <w:r>
+        <w:rPr>
+          <w:rFonts w:ascii="Times New Roman" w:hAnsi="Times New Roman"/>
+          <w:sz w:val="24"/>
+          <w:szCs w:val="24"/>
+        </w:rPr>
+        <w:t xml:space="preserve"> i vari controllori, </w:t>
+      </w:r>
+      <w:r>
+        <w:rPr>
+          <w:rFonts w:ascii="Times New Roman" w:hAnsi="Times New Roman"/>
+          <w:sz w:val="24"/>
+          <w:szCs w:val="24"/>
+        </w:rPr>
+        <w:t>referenziati anche con il nome di “Drive” con identificativo dall’1 al 4 per i primi quattro e con “Stepper” per l’ultimo</w:t>
+      </w:r>
+      <w:r>
+        <w:rPr>
+          <w:rFonts w:ascii="Times New Roman" w:hAnsi="Times New Roman"/>
+          <w:sz w:val="24"/>
+          <w:szCs w:val="24"/>
+        </w:rPr>
+        <w:t>,</w:t>
+      </w:r>
+      <w:r>
+        <w:rPr>
+          <w:rFonts w:ascii="Times New Roman" w:hAnsi="Times New Roman"/>
+          <w:sz w:val="24"/>
+          <w:szCs w:val="24"/>
+        </w:rPr>
+        <w:t xml:space="preserve"> sono </w:t>
+      </w:r>
+      <w:r>
+        <w:rPr>
+          <w:rFonts w:ascii="Times New Roman" w:hAnsi="Times New Roman"/>
+          <w:sz w:val="24"/>
+          <w:szCs w:val="24"/>
+        </w:rPr>
+        <w:t xml:space="preserve">interconnessi attraverso una </w:t>
+      </w:r>
+      <w:r>
+        <w:rPr>
+          <w:rFonts w:ascii="Times New Roman" w:hAnsi="Times New Roman"/>
+          <w:i/>
+          <w:iCs/>
+          <w:sz w:val="24"/>
+          <w:szCs w:val="24"/>
+        </w:rPr>
+        <w:t>daisy-chain</w:t>
+      </w:r>
+      <w:r>
+        <w:rPr>
+          <w:rFonts w:ascii="Times New Roman" w:hAnsi="Times New Roman"/>
+          <w:sz w:val="24"/>
+          <w:szCs w:val="24"/>
+        </w:rPr>
+        <w:t xml:space="preserve"> o più comunemente chiamata struttura a bus</w:t>
+      </w:r>
+      <w:r>
+        <w:rPr>
+          <w:rFonts w:ascii="Times New Roman" w:hAnsi="Times New Roman"/>
+          <w:sz w:val="24"/>
+          <w:szCs w:val="24"/>
+        </w:rPr>
+        <w:t xml:space="preserve"> (figura 1)</w:t>
+      </w:r>
+      <w:r>
+        <w:rPr>
+          <w:rFonts w:ascii="Times New Roman" w:hAnsi="Times New Roman"/>
+          <w:sz w:val="24"/>
+          <w:szCs w:val="24"/>
+        </w:rPr>
+        <w:t>.</w:t>
+      </w:r>
+    </w:p>
+    <w:p>
+      <w:pPr>
+        <w:spacing w:line="360" w:lineRule="auto"/>
         <w:outlineLvl w:val="1"/>
         <w:rPr>
           <w:rFonts w:ascii="Times New Roman" w:hAnsi="Times New Roman"/>
@@ -1828,6 +2352,19 @@
           <w:szCs w:val="24"/>
         </w:rPr>
       </w:pPr>
+    </w:p>
+    <w:p>
+      <w:pPr>
+        <w:spacing w:line="360" w:lineRule="auto"/>
+        <w:outlineLvl w:val="1"/>
+        <w:rPr>
+          <w:rFonts w:ascii="Times New Roman" w:hAnsi="Times New Roman"/>
+          <w:sz w:val="24"/>
+          <w:szCs w:val="24"/>
+        </w:rPr>
+      </w:pPr>
+      <w:bookmarkStart w:id="11" w:name="_Toc145173969"/>
+      <w:bookmarkStart w:id="12" w:name="_Toc145174012"/>
       <w:r>
         <w:rPr>
           <w:rFonts w:ascii="Times New Roman" w:hAnsi="Times New Roman"/>
@@ -1835,19 +2372,20 @@
           <w:sz w:val="24"/>
           <w:szCs w:val="24"/>
         </w:rPr>
+        <w:lastRenderedPageBreak/>
         <w:drawing>
-          <wp:anchor distT="0" distB="0" distL="114300" distR="114300" simplePos="0" relativeHeight="251659264" behindDoc="1" locked="0" layoutInCell="1" allowOverlap="1" wp14:anchorId="3D6D4CBE" wp14:editId="3ED7347A">
+          <wp:anchor distT="0" distB="0" distL="114300" distR="114300" simplePos="0" relativeHeight="251660288" behindDoc="1" locked="0" layoutInCell="1" allowOverlap="1" wp14:anchorId="540661ED" wp14:editId="20498A65">
             <wp:simplePos x="0" y="0"/>
             <wp:positionH relativeFrom="margin">
               <wp:align>center</wp:align>
             </wp:positionH>
             <wp:positionV relativeFrom="paragraph">
-              <wp:posOffset>521005</wp:posOffset>
+              <wp:posOffset>144730</wp:posOffset>
             </wp:positionV>
-            <wp:extent cx="2979420" cy="1879600"/>
-            <wp:effectExtent l="0" t="0" r="0" b="6350"/>
+            <wp:extent cx="3203575" cy="2019935"/>
+            <wp:effectExtent l="0" t="0" r="0" b="0"/>
             <wp:wrapTopAndBottom/>
-            <wp:docPr id="265369403" name="Picture 1"/>
+            <wp:docPr id="265369403" name="Picture 1" descr="A diagram of a car&#10;&#10;Description automatically generated"/>
             <wp:cNvGraphicFramePr>
               <a:graphicFrameLocks xmlns:a="http://schemas.openxmlformats.org/drawingml/2006/main" noChangeAspect="1"/>
             </wp:cNvGraphicFramePr>
@@ -1855,7 +2393,7 @@
               <a:graphicData uri="http://schemas.openxmlformats.org/drawingml/2006/picture">
                 <pic:pic xmlns:pic="http://schemas.openxmlformats.org/drawingml/2006/picture">
                   <pic:nvPicPr>
-                    <pic:cNvPr id="0" name="Picture 1"/>
+                    <pic:cNvPr id="265369403" name="Picture 1" descr="A diagram of a car&#10;&#10;Description automatically generated"/>
                     <pic:cNvPicPr>
                       <a:picLocks noChangeAspect="1" noChangeArrowheads="1"/>
                     </pic:cNvPicPr>
@@ -1876,7 +2414,7 @@
                   <pic:spPr bwMode="auto">
                     <a:xfrm>
                       <a:off x="0" y="0"/>
-                      <a:ext cx="2979420" cy="1879600"/>
+                      <a:ext cx="3203575" cy="2019935"/>
                     </a:xfrm>
                     <a:prstGeom prst="rect">
                       <a:avLst/>
@@ -1898,88 +2436,13 @@
           </wp:anchor>
         </w:drawing>
       </w:r>
-      <w:r>
-        <w:rPr>
-          <w:rFonts w:ascii="Times New Roman" w:hAnsi="Times New Roman"/>
-          <w:sz w:val="24"/>
-          <w:szCs w:val="24"/>
-        </w:rPr>
-        <w:t>Questi controllori</w:t>
-      </w:r>
-      <w:r>
-        <w:rPr>
-          <w:rFonts w:ascii="Times New Roman" w:hAnsi="Times New Roman"/>
-          <w:sz w:val="24"/>
-          <w:szCs w:val="24"/>
-        </w:rPr>
-        <w:t xml:space="preserve">, </w:t>
-      </w:r>
-      <w:r>
-        <w:rPr>
-          <w:rFonts w:ascii="Times New Roman" w:hAnsi="Times New Roman"/>
-          <w:sz w:val="24"/>
-          <w:szCs w:val="24"/>
-        </w:rPr>
-        <w:t>referenziati anche con il nome di “Drive” con identificativo dall’1 al 4 per i primi quattro e con “Stepper” per l’ultimo</w:t>
-      </w:r>
-      <w:r>
-        <w:rPr>
-          <w:rFonts w:ascii="Times New Roman" w:hAnsi="Times New Roman"/>
-          <w:sz w:val="24"/>
-          <w:szCs w:val="24"/>
-        </w:rPr>
-        <w:t>, sono connessi in una struttura a bus</w:t>
-      </w:r>
-      <w:r>
-        <w:rPr>
-          <w:rFonts w:ascii="Times New Roman" w:hAnsi="Times New Roman"/>
-          <w:sz w:val="24"/>
-          <w:szCs w:val="24"/>
-        </w:rPr>
-        <w:t>.</w:t>
-      </w:r>
+      <w:bookmarkEnd w:id="11"/>
+      <w:bookmarkEnd w:id="12"/>
     </w:p>
     <w:p>
       <w:pPr>
         <w:spacing w:line="360" w:lineRule="auto"/>
         <w:outlineLvl w:val="1"/>
-        <w:rPr>
-          <w:rFonts w:ascii="Times New Roman" w:hAnsi="Times New Roman"/>
-          <w:sz w:val="24"/>
-          <w:szCs w:val="24"/>
-        </w:rPr>
-      </w:pPr>
-      <w:r>
-        <w:rPr>
-          <w:rFonts w:ascii="Times New Roman" w:hAnsi="Times New Roman"/>
-          <w:sz w:val="24"/>
-          <w:szCs w:val="24"/>
-        </w:rPr>
-        <w:lastRenderedPageBreak/>
-        <w:t>Questo tipo di connessione garantisce che</w:t>
-      </w:r>
-      <w:r>
-        <w:rPr>
-          <w:rFonts w:ascii="Times New Roman" w:hAnsi="Times New Roman"/>
-          <w:sz w:val="24"/>
-          <w:szCs w:val="24"/>
-        </w:rPr>
-        <w:t>,</w:t>
-      </w:r>
-      <w:r>
-        <w:rPr>
-          <w:rFonts w:ascii="Times New Roman" w:hAnsi="Times New Roman"/>
-          <w:sz w:val="24"/>
-          <w:szCs w:val="24"/>
-        </w:rPr>
-        <w:t xml:space="preserve"> anche in caso di rottura di un cavo da un drive al bus centrale o di un drive stesso, gli altri controllori possano comunque comunicare.</w:t>
-      </w:r>
-    </w:p>
-    <w:p>
-      <w:pPr>
-        <w:pStyle w:val="ListParagraph"/>
-        <w:spacing w:line="360" w:lineRule="auto"/>
-        <w:ind w:left="360"/>
         <w:rPr>
           <w:rFonts w:ascii="Times New Roman" w:hAnsi="Times New Roman"/>
           <w:sz w:val="24"/>
@@ -1998,24 +2461,29 @@
         <w:outlineLvl w:val="1"/>
         <w:rPr>
           <w:rFonts w:ascii="Times New Roman" w:hAnsi="Times New Roman"/>
+          <w:b/>
+          <w:bCs/>
           <w:sz w:val="32"/>
           <w:szCs w:val="32"/>
         </w:rPr>
       </w:pPr>
-      <w:bookmarkStart w:id="11" w:name="_Toc145162572"/>
-      <w:r>
-        <w:rPr>
-          <w:rFonts w:ascii="Times New Roman" w:hAnsi="Times New Roman"/>
+      <w:bookmarkStart w:id="13" w:name="_Toc145174013"/>
+      <w:r>
+        <w:rPr>
+          <w:rFonts w:ascii="Times New Roman" w:hAnsi="Times New Roman"/>
+          <w:b/>
+          <w:bCs/>
           <w:sz w:val="32"/>
           <w:szCs w:val="32"/>
         </w:rPr>
         <w:t>Caratteristiche Software</w:t>
       </w:r>
-      <w:bookmarkEnd w:id="11"/>
-    </w:p>
-    <w:p>
-      <w:pPr>
-        <w:spacing w:line="360" w:lineRule="auto"/>
+      <w:bookmarkEnd w:id="13"/>
+    </w:p>
+    <w:p>
+      <w:pPr>
+        <w:spacing w:line="360" w:lineRule="auto"/>
+        <w:jc w:val="both"/>
         <w:rPr>
           <w:rFonts w:ascii="Times New Roman" w:hAnsi="Times New Roman"/>
           <w:sz w:val="24"/>
@@ -2033,177 +2501,369 @@
     </w:p>
     <w:p>
       <w:pPr>
-        <w:pStyle w:val="ListParagraph"/>
+        <w:spacing w:line="360" w:lineRule="auto"/>
+        <w:jc w:val="both"/>
+        <w:rPr>
+          <w:rFonts w:ascii="Times New Roman" w:hAnsi="Times New Roman"/>
+          <w:sz w:val="24"/>
+          <w:szCs w:val="24"/>
+        </w:rPr>
+      </w:pPr>
+      <w:r>
+        <w:rPr>
+          <w:rFonts w:ascii="Times New Roman" w:hAnsi="Times New Roman"/>
+          <w:sz w:val="24"/>
+          <w:szCs w:val="24"/>
+        </w:rPr>
+        <w:t>Gestione dell’autenticazione su diversi profili utente in base alla tipologia di utilizzatore (ospite, operaio, manutentore, …);</w:t>
+      </w:r>
+    </w:p>
+    <w:p>
+      <w:pPr>
+        <w:spacing w:line="360" w:lineRule="auto"/>
+        <w:jc w:val="both"/>
+        <w:rPr>
+          <w:rFonts w:ascii="Times New Roman" w:hAnsi="Times New Roman"/>
+          <w:sz w:val="24"/>
+          <w:szCs w:val="24"/>
+        </w:rPr>
+      </w:pPr>
+      <w:r>
+        <w:rPr>
+          <w:rFonts w:ascii="Times New Roman" w:hAnsi="Times New Roman"/>
+          <w:sz w:val="24"/>
+          <w:szCs w:val="24"/>
+        </w:rPr>
+        <w:t>Continuo monitoraggio degli input/output del sistema e della comunicazione software-hardware;</w:t>
+      </w:r>
+    </w:p>
+    <w:p>
+      <w:pPr>
+        <w:spacing w:line="360" w:lineRule="auto"/>
+        <w:jc w:val="both"/>
+        <w:rPr>
+          <w:rFonts w:ascii="Times New Roman" w:hAnsi="Times New Roman"/>
+          <w:sz w:val="24"/>
+          <w:szCs w:val="24"/>
+        </w:rPr>
+      </w:pPr>
+      <w:r>
+        <w:rPr>
+          <w:rFonts w:ascii="Times New Roman" w:hAnsi="Times New Roman"/>
+          <w:sz w:val="24"/>
+          <w:szCs w:val="24"/>
+        </w:rPr>
+        <w:t>Visualizzazione del log eventi e feedback degli allarmi in tempo reale;</w:t>
+      </w:r>
+    </w:p>
+    <w:p>
+      <w:pPr>
+        <w:spacing w:line="360" w:lineRule="auto"/>
+        <w:jc w:val="both"/>
+        <w:rPr>
+          <w:rFonts w:ascii="Times New Roman" w:hAnsi="Times New Roman"/>
+          <w:sz w:val="24"/>
+          <w:szCs w:val="24"/>
+        </w:rPr>
+      </w:pPr>
+      <w:r>
+        <w:rPr>
+          <w:rFonts w:ascii="Times New Roman" w:hAnsi="Times New Roman"/>
+          <w:sz w:val="24"/>
+          <w:szCs w:val="24"/>
+        </w:rPr>
+        <w:t>Attuazione di movimenti manuali comandati da una figura umana;</w:t>
+      </w:r>
+    </w:p>
+    <w:p>
+      <w:pPr>
+        <w:spacing w:line="360" w:lineRule="auto"/>
+        <w:jc w:val="both"/>
+        <w:rPr>
+          <w:rFonts w:ascii="Times New Roman" w:hAnsi="Times New Roman"/>
+          <w:sz w:val="24"/>
+          <w:szCs w:val="24"/>
+        </w:rPr>
+      </w:pPr>
+      <w:r>
+        <w:rPr>
+          <w:rFonts w:ascii="Times New Roman" w:hAnsi="Times New Roman"/>
+          <w:sz w:val="24"/>
+          <w:szCs w:val="24"/>
+        </w:rPr>
+        <w:t>Configurazione dei parametri globali di riferimento</w:t>
+      </w:r>
+      <w:r>
+        <w:rPr>
+          <w:rFonts w:ascii="Times New Roman" w:hAnsi="Times New Roman"/>
+          <w:sz w:val="24"/>
+          <w:szCs w:val="24"/>
+        </w:rPr>
+        <w:t>;</w:t>
+      </w:r>
+    </w:p>
+    <w:p>
+      <w:pPr>
+        <w:spacing w:line="360" w:lineRule="auto"/>
+        <w:jc w:val="both"/>
+        <w:rPr>
+          <w:rFonts w:ascii="Times New Roman" w:hAnsi="Times New Roman"/>
+          <w:sz w:val="24"/>
+          <w:szCs w:val="24"/>
+        </w:rPr>
+      </w:pPr>
+      <w:r>
+        <w:rPr>
+          <w:rFonts w:ascii="Times New Roman" w:hAnsi="Times New Roman"/>
+          <w:sz w:val="24"/>
+          <w:szCs w:val="24"/>
+        </w:rPr>
+        <w:t>Creazione</w:t>
+      </w:r>
+      <w:r>
+        <w:rPr>
+          <w:rFonts w:ascii="Times New Roman" w:hAnsi="Times New Roman"/>
+          <w:sz w:val="24"/>
+          <w:szCs w:val="24"/>
+        </w:rPr>
+        <w:t>, salvataggio, caricamento ed esecuzione</w:t>
+      </w:r>
+      <w:r>
+        <w:rPr>
+          <w:rFonts w:ascii="Times New Roman" w:hAnsi="Times New Roman"/>
+          <w:sz w:val="24"/>
+          <w:szCs w:val="24"/>
+        </w:rPr>
+        <w:t xml:space="preserve"> di programmi automatici di lavoro</w:t>
+      </w:r>
+      <w:r>
+        <w:rPr>
+          <w:rFonts w:ascii="Times New Roman" w:hAnsi="Times New Roman"/>
+          <w:sz w:val="24"/>
+          <w:szCs w:val="24"/>
+        </w:rPr>
+        <w:t>.</w:t>
+      </w:r>
+    </w:p>
+    <w:p>
+      <w:pPr>
+        <w:spacing w:line="360" w:lineRule="auto"/>
+        <w:jc w:val="both"/>
+        <w:rPr>
+          <w:rFonts w:ascii="Times New Roman" w:hAnsi="Times New Roman"/>
+          <w:sz w:val="24"/>
+          <w:szCs w:val="24"/>
+        </w:rPr>
+      </w:pPr>
+      <w:r>
+        <w:rPr>
+          <w:rFonts w:ascii="Times New Roman" w:hAnsi="Times New Roman"/>
+          <w:sz w:val="24"/>
+          <w:szCs w:val="24"/>
+        </w:rPr>
+        <w:t>Per quanto riguarda la comunicazione</w:t>
+      </w:r>
+      <w:r>
+        <w:rPr>
+          <w:rFonts w:ascii="Times New Roman" w:hAnsi="Times New Roman"/>
+          <w:sz w:val="24"/>
+          <w:szCs w:val="24"/>
+        </w:rPr>
+        <w:t xml:space="preserve">, i vari controllori sono stati predisposti per lavorare in un’architettura di tipo </w:t>
+      </w:r>
+      <w:r>
+        <w:rPr>
+          <w:rFonts w:ascii="Times New Roman" w:hAnsi="Times New Roman"/>
+          <w:b/>
+          <w:bCs/>
+          <w:sz w:val="24"/>
+          <w:szCs w:val="24"/>
+        </w:rPr>
+        <w:t>master-slave</w:t>
+      </w:r>
+      <w:r>
+        <w:rPr>
+          <w:rFonts w:ascii="Times New Roman" w:hAnsi="Times New Roman"/>
+          <w:sz w:val="24"/>
+          <w:szCs w:val="24"/>
+        </w:rPr>
+        <w:t>,</w:t>
+      </w:r>
+      <w:r>
+        <w:rPr>
+          <w:rFonts w:ascii="Times New Roman" w:hAnsi="Times New Roman"/>
+          <w:sz w:val="24"/>
+          <w:szCs w:val="24"/>
+        </w:rPr>
+        <w:t xml:space="preserve"> nella quale è sempre presente:</w:t>
+      </w:r>
+    </w:p>
+    <w:p>
+      <w:pPr>
+        <w:spacing w:line="360" w:lineRule="auto"/>
+        <w:jc w:val="both"/>
+        <w:rPr>
+          <w:rFonts w:ascii="Times New Roman" w:hAnsi="Times New Roman"/>
+          <w:sz w:val="24"/>
+          <w:szCs w:val="24"/>
+        </w:rPr>
+      </w:pPr>
+      <w:r>
+        <w:rPr>
+          <w:rFonts w:ascii="Times New Roman" w:hAnsi="Times New Roman"/>
+          <w:sz w:val="24"/>
+          <w:szCs w:val="24"/>
+        </w:rPr>
+        <w:t xml:space="preserve">Un </w:t>
+      </w:r>
+      <w:r>
+        <w:rPr>
+          <w:rFonts w:ascii="Times New Roman" w:hAnsi="Times New Roman"/>
+          <w:b/>
+          <w:bCs/>
+          <w:sz w:val="24"/>
+          <w:szCs w:val="24"/>
+        </w:rPr>
+        <w:t>master</w:t>
+      </w:r>
+      <w:r>
+        <w:rPr>
+          <w:rFonts w:ascii="Times New Roman" w:hAnsi="Times New Roman"/>
+          <w:sz w:val="24"/>
+          <w:szCs w:val="24"/>
+        </w:rPr>
+        <w:t>, ovvero un dispositivo che gestisce le comunicazioni inviando richieste ai suoi slave</w:t>
+      </w:r>
+      <w:r>
+        <w:rPr>
+          <w:rFonts w:ascii="Times New Roman" w:hAnsi="Times New Roman"/>
+          <w:sz w:val="24"/>
+          <w:szCs w:val="24"/>
+        </w:rPr>
+        <w:t>;</w:t>
+      </w:r>
+    </w:p>
+    <w:p>
+      <w:pPr>
+        <w:spacing w:line="360" w:lineRule="auto"/>
+        <w:jc w:val="both"/>
+        <w:rPr>
+          <w:rFonts w:ascii="Times New Roman" w:hAnsi="Times New Roman"/>
+          <w:sz w:val="24"/>
+          <w:szCs w:val="24"/>
+        </w:rPr>
+      </w:pPr>
+      <w:r>
+        <w:rPr>
+          <w:rFonts w:ascii="Times New Roman" w:hAnsi="Times New Roman"/>
+          <w:sz w:val="24"/>
+          <w:szCs w:val="24"/>
+        </w:rPr>
+        <w:t xml:space="preserve">Uno o più </w:t>
+      </w:r>
+      <w:r>
+        <w:rPr>
+          <w:rFonts w:ascii="Times New Roman" w:hAnsi="Times New Roman"/>
+          <w:b/>
+          <w:bCs/>
+          <w:sz w:val="24"/>
+          <w:szCs w:val="24"/>
+        </w:rPr>
+        <w:t>slave</w:t>
+      </w:r>
+      <w:r>
+        <w:rPr>
+          <w:rFonts w:ascii="Times New Roman" w:hAnsi="Times New Roman"/>
+          <w:sz w:val="24"/>
+          <w:szCs w:val="24"/>
+        </w:rPr>
+        <w:t xml:space="preserve">, che hanno il compito di </w:t>
+      </w:r>
+      <w:r>
+        <w:rPr>
+          <w:rFonts w:ascii="Times New Roman" w:hAnsi="Times New Roman"/>
+          <w:sz w:val="24"/>
+          <w:szCs w:val="24"/>
+        </w:rPr>
+        <w:t xml:space="preserve">comunicare solo se preventivamente contattati da un master al fine di </w:t>
+      </w:r>
+      <w:r>
+        <w:rPr>
+          <w:rFonts w:ascii="Times New Roman" w:hAnsi="Times New Roman"/>
+          <w:sz w:val="24"/>
+          <w:szCs w:val="24"/>
+        </w:rPr>
+        <w:t xml:space="preserve">rispondere alle </w:t>
+      </w:r>
+      <w:r>
+        <w:rPr>
+          <w:rFonts w:ascii="Times New Roman" w:hAnsi="Times New Roman"/>
+          <w:sz w:val="24"/>
+          <w:szCs w:val="24"/>
+        </w:rPr>
+        <w:t>sue richieste</w:t>
+      </w:r>
+      <w:r>
+        <w:rPr>
+          <w:rFonts w:ascii="Times New Roman" w:hAnsi="Times New Roman"/>
+          <w:sz w:val="24"/>
+          <w:szCs w:val="24"/>
+        </w:rPr>
+        <w:t>.</w:t>
+      </w:r>
+      <w:r>
+        <w:rPr>
+          <w:rFonts w:ascii="Times New Roman" w:hAnsi="Times New Roman"/>
+          <w:sz w:val="24"/>
+          <w:szCs w:val="24"/>
+        </w:rPr>
+        <w:t xml:space="preserve"> </w:t>
+      </w:r>
+    </w:p>
+    <w:p>
+      <w:pPr>
+        <w:spacing w:line="360" w:lineRule="auto"/>
+        <w:jc w:val="both"/>
+        <w:outlineLvl w:val="1"/>
+        <w:rPr>
+          <w:rFonts w:ascii="Times New Roman" w:hAnsi="Times New Roman"/>
+          <w:sz w:val="24"/>
+          <w:szCs w:val="24"/>
+        </w:rPr>
+      </w:pPr>
+    </w:p>
+    <w:p>
+      <w:pPr>
+        <w:pStyle w:val="Heading3"/>
         <w:numPr>
-          <w:ilvl w:val="0"/>
-          <w:numId w:val="2"/>
+          <w:ilvl w:val="2"/>
+          <w:numId w:val="3"/>
         </w:numPr>
-        <w:spacing w:line="360" w:lineRule="auto"/>
-        <w:rPr>
-          <w:rFonts w:ascii="Times New Roman" w:hAnsi="Times New Roman"/>
-          <w:sz w:val="24"/>
-          <w:szCs w:val="24"/>
-        </w:rPr>
-      </w:pPr>
-      <w:r>
-        <w:rPr>
-          <w:rFonts w:ascii="Times New Roman" w:hAnsi="Times New Roman"/>
-          <w:sz w:val="24"/>
-          <w:szCs w:val="24"/>
-        </w:rPr>
-        <w:t>Gestione dell’autenticazione su diversi profili utente in base alla tipologia di utilizzatore (ospite, operaio, manutentore, …);</w:t>
-      </w:r>
-    </w:p>
-    <w:p>
-      <w:pPr>
-        <w:pStyle w:val="ListParagraph"/>
-        <w:numPr>
-          <w:ilvl w:val="0"/>
-          <w:numId w:val="2"/>
-        </w:numPr>
-        <w:spacing w:line="360" w:lineRule="auto"/>
-        <w:rPr>
-          <w:rFonts w:ascii="Times New Roman" w:hAnsi="Times New Roman"/>
-          <w:sz w:val="24"/>
-          <w:szCs w:val="24"/>
-        </w:rPr>
-      </w:pPr>
-      <w:r>
-        <w:rPr>
-          <w:rFonts w:ascii="Times New Roman" w:hAnsi="Times New Roman"/>
-          <w:sz w:val="24"/>
-          <w:szCs w:val="24"/>
-        </w:rPr>
-        <w:t>Continuo monitoraggio degli input/output del sistema e della comunicazione software-hardware;</w:t>
-      </w:r>
-    </w:p>
-    <w:p>
-      <w:pPr>
-        <w:pStyle w:val="ListParagraph"/>
-        <w:numPr>
-          <w:ilvl w:val="0"/>
-          <w:numId w:val="2"/>
-        </w:numPr>
-        <w:spacing w:line="360" w:lineRule="auto"/>
-        <w:rPr>
-          <w:rFonts w:ascii="Times New Roman" w:hAnsi="Times New Roman"/>
-          <w:sz w:val="24"/>
-          <w:szCs w:val="24"/>
-        </w:rPr>
-      </w:pPr>
-      <w:r>
-        <w:rPr>
-          <w:rFonts w:ascii="Times New Roman" w:hAnsi="Times New Roman"/>
-          <w:sz w:val="24"/>
-          <w:szCs w:val="24"/>
-        </w:rPr>
-        <w:t>Visualizzazione del log eventi e feedback degli allarmi in tempo reale;</w:t>
-      </w:r>
-    </w:p>
-    <w:p>
-      <w:pPr>
-        <w:pStyle w:val="ListParagraph"/>
-        <w:numPr>
-          <w:ilvl w:val="0"/>
-          <w:numId w:val="2"/>
-        </w:numPr>
-        <w:spacing w:line="360" w:lineRule="auto"/>
-        <w:rPr>
-          <w:rFonts w:ascii="Times New Roman" w:hAnsi="Times New Roman"/>
-          <w:sz w:val="24"/>
-          <w:szCs w:val="24"/>
-        </w:rPr>
-      </w:pPr>
-      <w:r>
-        <w:rPr>
-          <w:rFonts w:ascii="Times New Roman" w:hAnsi="Times New Roman"/>
-          <w:sz w:val="24"/>
-          <w:szCs w:val="24"/>
-        </w:rPr>
-        <w:t>Attuazione di movimenti manuali comandati da una figura umana;</w:t>
-      </w:r>
-    </w:p>
-    <w:p>
-      <w:pPr>
-        <w:pStyle w:val="ListParagraph"/>
-        <w:numPr>
-          <w:ilvl w:val="0"/>
-          <w:numId w:val="2"/>
-        </w:numPr>
-        <w:spacing w:line="360" w:lineRule="auto"/>
-        <w:rPr>
-          <w:rFonts w:ascii="Times New Roman" w:hAnsi="Times New Roman"/>
-          <w:sz w:val="24"/>
-          <w:szCs w:val="24"/>
-        </w:rPr>
-      </w:pPr>
-      <w:r>
-        <w:rPr>
-          <w:rFonts w:ascii="Times New Roman" w:hAnsi="Times New Roman"/>
-          <w:sz w:val="24"/>
-          <w:szCs w:val="24"/>
-        </w:rPr>
-        <w:t>Configurazione dei parametri globali di riferimento</w:t>
-      </w:r>
-      <w:r>
-        <w:rPr>
-          <w:rFonts w:ascii="Times New Roman" w:hAnsi="Times New Roman"/>
-          <w:sz w:val="24"/>
-          <w:szCs w:val="24"/>
-        </w:rPr>
-        <w:t>;</w:t>
-      </w:r>
-    </w:p>
-    <w:p>
-      <w:pPr>
-        <w:pStyle w:val="ListParagraph"/>
-        <w:numPr>
-          <w:ilvl w:val="0"/>
-          <w:numId w:val="2"/>
-        </w:numPr>
-        <w:spacing w:line="360" w:lineRule="auto"/>
-        <w:rPr>
-          <w:rFonts w:ascii="Times New Roman" w:hAnsi="Times New Roman"/>
-          <w:sz w:val="24"/>
-          <w:szCs w:val="24"/>
-        </w:rPr>
-      </w:pPr>
-      <w:r>
-        <w:rPr>
-          <w:rFonts w:ascii="Times New Roman" w:hAnsi="Times New Roman"/>
-          <w:sz w:val="24"/>
-          <w:szCs w:val="24"/>
-        </w:rPr>
-        <w:t>Creazione</w:t>
-      </w:r>
-      <w:r>
-        <w:rPr>
-          <w:rFonts w:ascii="Times New Roman" w:hAnsi="Times New Roman"/>
-          <w:sz w:val="24"/>
-          <w:szCs w:val="24"/>
-        </w:rPr>
-        <w:t>, salvataggio, caricamento ed esecuzione</w:t>
-      </w:r>
-      <w:r>
-        <w:rPr>
-          <w:rFonts w:ascii="Times New Roman" w:hAnsi="Times New Roman"/>
-          <w:sz w:val="24"/>
-          <w:szCs w:val="24"/>
-        </w:rPr>
-        <w:t xml:space="preserve"> di programmi automatici di lavoro</w:t>
-      </w:r>
-      <w:r>
-        <w:rPr>
-          <w:rFonts w:ascii="Times New Roman" w:hAnsi="Times New Roman"/>
-          <w:sz w:val="24"/>
-          <w:szCs w:val="24"/>
-        </w:rPr>
-        <w:t>.</w:t>
-      </w:r>
-    </w:p>
-    <w:p>
-      <w:pPr>
-        <w:spacing w:line="360" w:lineRule="auto"/>
+        <w:jc w:val="both"/>
+        <w:rPr>
+          <w:sz w:val="32"/>
+          <w:szCs w:val="32"/>
+        </w:rPr>
+      </w:pPr>
+      <w:bookmarkStart w:id="14" w:name="_Toc145174014"/>
+      <w:r>
+        <w:rPr>
+          <w:sz w:val="32"/>
+          <w:szCs w:val="32"/>
+        </w:rPr>
+        <w:t>Protocollo di comunicazione: Modbus</w:t>
+      </w:r>
+      <w:bookmarkEnd w:id="14"/>
+    </w:p>
+    <w:p>
+      <w:pPr>
+        <w:jc w:val="both"/>
+      </w:pPr>
+    </w:p>
+    <w:p>
+      <w:pPr>
+        <w:spacing w:line="360" w:lineRule="auto"/>
+        <w:jc w:val="both"/>
         <w:outlineLvl w:val="1"/>
         <w:rPr>
           <w:rFonts w:ascii="Times New Roman" w:hAnsi="Times New Roman"/>
@@ -2211,31 +2871,11 @@
           <w:szCs w:val="24"/>
         </w:rPr>
       </w:pPr>
-      <w:r>
-        <w:rPr>
-          <w:rFonts w:ascii="Times New Roman" w:hAnsi="Times New Roman"/>
-          <w:sz w:val="24"/>
-          <w:szCs w:val="24"/>
-        </w:rPr>
-        <w:t>Per quanto riguarda la comunicazione</w:t>
-      </w:r>
-      <w:r>
-        <w:rPr>
-          <w:rFonts w:ascii="Times New Roman" w:hAnsi="Times New Roman"/>
-          <w:sz w:val="24"/>
-          <w:szCs w:val="24"/>
-        </w:rPr>
-        <w:t>, i vari controllori sono stati predisposti per lavorare in un’architettura di tipo master-slave, ovvero un’architettura nella quale è sempre presente:</w:t>
-      </w:r>
-    </w:p>
-    <w:p>
-      <w:pPr>
-        <w:pStyle w:val="ListParagraph"/>
-        <w:numPr>
-          <w:ilvl w:val="0"/>
-          <w:numId w:val="2"/>
-        </w:numPr>
-        <w:spacing w:line="360" w:lineRule="auto"/>
+    </w:p>
+    <w:p>
+      <w:pPr>
+        <w:spacing w:line="360" w:lineRule="auto"/>
+        <w:jc w:val="both"/>
         <w:outlineLvl w:val="1"/>
         <w:rPr>
           <w:rFonts w:ascii="Times New Roman" w:hAnsi="Times New Roman"/>
@@ -2243,31 +2883,11 @@
           <w:szCs w:val="24"/>
         </w:rPr>
       </w:pPr>
-      <w:r>
-        <w:rPr>
-          <w:rFonts w:ascii="Times New Roman" w:hAnsi="Times New Roman"/>
-          <w:sz w:val="24"/>
-          <w:szCs w:val="24"/>
-        </w:rPr>
-        <w:t>Un master, ovvero un dispositivo che gestisce le comunicazioni inviando richieste ai suoi slave</w:t>
-      </w:r>
-      <w:r>
-        <w:rPr>
-          <w:rFonts w:ascii="Times New Roman" w:hAnsi="Times New Roman"/>
-          <w:sz w:val="24"/>
-          <w:szCs w:val="24"/>
-        </w:rPr>
-        <w:t>;</w:t>
-      </w:r>
-    </w:p>
-    <w:p>
-      <w:pPr>
-        <w:pStyle w:val="ListParagraph"/>
-        <w:numPr>
-          <w:ilvl w:val="0"/>
-          <w:numId w:val="2"/>
-        </w:numPr>
-        <w:spacing w:line="360" w:lineRule="auto"/>
+    </w:p>
+    <w:p>
+      <w:pPr>
+        <w:spacing w:line="360" w:lineRule="auto"/>
+        <w:jc w:val="both"/>
         <w:outlineLvl w:val="1"/>
         <w:rPr>
           <w:rFonts w:ascii="Times New Roman" w:hAnsi="Times New Roman"/>
@@ -2275,18 +2895,11 @@
           <w:szCs w:val="24"/>
         </w:rPr>
       </w:pPr>
-      <w:r>
-        <w:rPr>
-          <w:rFonts w:ascii="Times New Roman" w:hAnsi="Times New Roman"/>
-          <w:sz w:val="24"/>
-          <w:szCs w:val="24"/>
-        </w:rPr>
-        <w:t>Uno o più slave, che hanno il compito di rispondere alle richieste del master.</w:t>
-      </w:r>
-    </w:p>
-    <w:p>
-      <w:pPr>
-        <w:spacing w:line="360" w:lineRule="auto"/>
+    </w:p>
+    <w:p>
+      <w:pPr>
+        <w:spacing w:line="360" w:lineRule="auto"/>
+        <w:jc w:val="both"/>
         <w:outlineLvl w:val="1"/>
         <w:rPr>
           <w:rFonts w:ascii="Times New Roman" w:hAnsi="Times New Roman"/>
@@ -2298,40 +2911,128 @@
     <w:p>
       <w:pPr>
         <w:spacing w:line="360" w:lineRule="auto"/>
-        <w:outlineLvl w:val="1"/>
-        <w:rPr>
-          <w:rFonts w:ascii="Times New Roman" w:hAnsi="Times New Roman"/>
-          <w:sz w:val="24"/>
-          <w:szCs w:val="24"/>
-        </w:rPr>
-      </w:pPr>
-    </w:p>
-    <w:p>
-      <w:pPr>
-        <w:spacing w:line="360" w:lineRule="auto"/>
-        <w:outlineLvl w:val="1"/>
-        <w:rPr>
-          <w:rFonts w:ascii="Times New Roman" w:hAnsi="Times New Roman"/>
-          <w:sz w:val="24"/>
-          <w:szCs w:val="24"/>
-        </w:rPr>
-      </w:pPr>
-    </w:p>
-    <w:p>
-      <w:pPr>
-        <w:spacing w:line="360" w:lineRule="auto"/>
-        <w:outlineLvl w:val="1"/>
-        <w:rPr>
-          <w:rFonts w:ascii="Times New Roman" w:hAnsi="Times New Roman"/>
-          <w:sz w:val="24"/>
-          <w:szCs w:val="24"/>
-        </w:rPr>
-      </w:pPr>
-    </w:p>
-    <w:p>
-      <w:pPr>
-        <w:spacing w:line="360" w:lineRule="auto"/>
-        <w:outlineLvl w:val="1"/>
+        <w:jc w:val="both"/>
+        <w:rPr>
+          <w:rFonts w:ascii="Times New Roman" w:hAnsi="Times New Roman"/>
+          <w:sz w:val="24"/>
+          <w:szCs w:val="24"/>
+        </w:rPr>
+      </w:pPr>
+    </w:p>
+    <w:p>
+      <w:pPr>
+        <w:spacing w:line="360" w:lineRule="auto"/>
+        <w:jc w:val="both"/>
+        <w:rPr>
+          <w:rFonts w:ascii="Times New Roman" w:hAnsi="Times New Roman"/>
+          <w:sz w:val="24"/>
+          <w:szCs w:val="24"/>
+        </w:rPr>
+      </w:pPr>
+    </w:p>
+    <w:p>
+      <w:pPr>
+        <w:spacing w:line="360" w:lineRule="auto"/>
+        <w:jc w:val="both"/>
+        <w:rPr>
+          <w:rFonts w:ascii="Times New Roman" w:hAnsi="Times New Roman"/>
+          <w:sz w:val="24"/>
+          <w:szCs w:val="24"/>
+        </w:rPr>
+      </w:pPr>
+    </w:p>
+    <w:p>
+      <w:pPr>
+        <w:spacing w:line="360" w:lineRule="auto"/>
+        <w:jc w:val="both"/>
+        <w:rPr>
+          <w:rFonts w:ascii="Times New Roman" w:hAnsi="Times New Roman"/>
+          <w:sz w:val="24"/>
+          <w:szCs w:val="24"/>
+        </w:rPr>
+      </w:pPr>
+    </w:p>
+    <w:p>
+      <w:pPr>
+        <w:spacing w:line="360" w:lineRule="auto"/>
+        <w:jc w:val="both"/>
+        <w:rPr>
+          <w:rFonts w:ascii="Times New Roman" w:hAnsi="Times New Roman"/>
+          <w:sz w:val="24"/>
+          <w:szCs w:val="24"/>
+        </w:rPr>
+      </w:pPr>
+    </w:p>
+    <w:p>
+      <w:pPr>
+        <w:spacing w:line="360" w:lineRule="auto"/>
+        <w:jc w:val="both"/>
+        <w:rPr>
+          <w:rFonts w:ascii="Times New Roman" w:hAnsi="Times New Roman"/>
+          <w:sz w:val="24"/>
+          <w:szCs w:val="24"/>
+        </w:rPr>
+      </w:pPr>
+    </w:p>
+    <w:p>
+      <w:pPr>
+        <w:spacing w:line="360" w:lineRule="auto"/>
+        <w:jc w:val="both"/>
+        <w:rPr>
+          <w:rFonts w:ascii="Times New Roman" w:hAnsi="Times New Roman"/>
+          <w:sz w:val="24"/>
+          <w:szCs w:val="24"/>
+        </w:rPr>
+      </w:pPr>
+    </w:p>
+    <w:p>
+      <w:pPr>
+        <w:spacing w:line="360" w:lineRule="auto"/>
+        <w:jc w:val="both"/>
+        <w:rPr>
+          <w:rFonts w:ascii="Times New Roman" w:hAnsi="Times New Roman"/>
+          <w:sz w:val="24"/>
+          <w:szCs w:val="24"/>
+        </w:rPr>
+      </w:pPr>
+    </w:p>
+    <w:p>
+      <w:pPr>
+        <w:spacing w:line="360" w:lineRule="auto"/>
+        <w:jc w:val="both"/>
+        <w:rPr>
+          <w:rFonts w:ascii="Times New Roman" w:hAnsi="Times New Roman"/>
+          <w:sz w:val="24"/>
+          <w:szCs w:val="24"/>
+        </w:rPr>
+      </w:pPr>
+    </w:p>
+    <w:p>
+      <w:pPr>
+        <w:spacing w:line="360" w:lineRule="auto"/>
+        <w:jc w:val="both"/>
+        <w:rPr>
+          <w:rFonts w:ascii="Times New Roman" w:hAnsi="Times New Roman"/>
+          <w:sz w:val="24"/>
+          <w:szCs w:val="24"/>
+        </w:rPr>
+      </w:pPr>
+    </w:p>
+    <w:p>
+      <w:pPr>
+        <w:spacing w:line="360" w:lineRule="auto"/>
+        <w:jc w:val="both"/>
+        <w:rPr>
+          <w:rFonts w:ascii="Times New Roman" w:hAnsi="Times New Roman"/>
+          <w:sz w:val="24"/>
+          <w:szCs w:val="24"/>
+        </w:rPr>
+      </w:pPr>
+    </w:p>
+    <w:p>
+      <w:pPr>
+        <w:spacing w:line="360" w:lineRule="auto"/>
+        <w:jc w:val="both"/>
         <w:rPr>
           <w:rFonts w:ascii="Times New Roman" w:hAnsi="Times New Roman"/>
           <w:sz w:val="24"/>
@@ -2493,6 +3194,56 @@
     <w:p>
       <w:r>
         <w:continuationSeparator/>
+      </w:r>
+    </w:p>
+  </w:footnote>
+  <w:footnote w:id="1">
+    <w:p>
+      <w:pPr>
+        <w:pStyle w:val="FootnoteText"/>
+      </w:pPr>
+      <w:r>
+        <w:rPr>
+          <w:rStyle w:val="FootnoteReference"/>
+        </w:rPr>
+        <w:footnoteRef/>
+      </w:r>
+      <w:r>
+        <w:t xml:space="preserve"> </w:t>
+      </w:r>
+      <w:r>
+        <w:t xml:space="preserve">“Automazione Industriale”, Treccani, 9 Settembre 2023, </w:t>
+      </w:r>
+      <w:r>
+        <w:rPr>
+          <w:color w:val="4A9FF4"/>
+        </w:rPr>
+        <w:t>https://www.treccani.it/enciclopedia/automazione-industriale_%28Enciclopedia-Italiana%29/</w:t>
+      </w:r>
+    </w:p>
+  </w:footnote>
+  <w:footnote w:id="2">
+    <w:p>
+      <w:pPr>
+        <w:pStyle w:val="FootnoteText"/>
+      </w:pPr>
+      <w:r>
+        <w:rPr>
+          <w:rStyle w:val="FootnoteReference"/>
+        </w:rPr>
+        <w:footnoteRef/>
+      </w:r>
+      <w:r>
+        <w:t xml:space="preserve"> </w:t>
+      </w:r>
+      <w:r>
+        <w:t xml:space="preserve">“The RS-485 Design Guide”, TI, 10 Settembre 2023, pagina 1-2, </w:t>
+      </w:r>
+      <w:r>
+        <w:rPr>
+          <w:color w:val="4A9FF4"/>
+        </w:rPr>
+        <w:t>https://www.ti.com/lit/an/slla272d/slla272d.pdf?ts=1694247848901</w:t>
       </w:r>
     </w:p>
   </w:footnote>
@@ -3510,6 +4261,29 @@
       <w:contextualSpacing/>
     </w:pPr>
   </w:style>
+  <w:style w:type="paragraph" w:styleId="FootnoteText">
+    <w:name w:val="footnote text"/>
+    <w:basedOn w:val="Normal"/>
+    <w:link w:val="FootnoteTextChar"/>
+    <w:rsid w:val="00DA2647"/>
+  </w:style>
+  <w:style w:type="character" w:customStyle="1" w:styleId="FootnoteTextChar">
+    <w:name w:val="Footnote Text Char"/>
+    <w:basedOn w:val="DefaultParagraphFont"/>
+    <w:link w:val="FootnoteText"/>
+    <w:rsid w:val="00DA2647"/>
+    <w:rPr>
+      <w:lang w:eastAsia="it-IT"/>
+    </w:rPr>
+  </w:style>
+  <w:style w:type="character" w:styleId="FootnoteReference">
+    <w:name w:val="footnote reference"/>
+    <w:basedOn w:val="DefaultParagraphFont"/>
+    <w:rsid w:val="00DA2647"/>
+    <w:rPr>
+      <w:vertAlign w:val="superscript"/>
+    </w:rPr>
+  </w:style>
 </w:styles>
 </file>
 

</xml_diff>

<commit_message>
rework architettura di comunicazione
</commit_message>
<xml_diff>
--- a/Tesi_Triennale_Informatica_Unimore_2022_2023_Enrico_Marras_152336.docx
+++ b/Tesi_Triennale_Informatica_Unimore_2022_2023_Enrico_Marras_152336.docx
@@ -818,100 +818,6 @@
       <w:pPr>
         <w:pStyle w:val="TOC1"/>
         <w:rPr>
-          <w:rFonts w:asciiTheme="minorHAnsi" w:eastAsiaTheme="minorEastAsia" w:hAnsiTheme="minorHAnsi" w:cstheme="minorBidi"/>
-          <w:noProof/>
-          <w:kern w:val="2"/>
-          <w:sz w:val="22"/>
-          <w:szCs w:val="22"/>
-          <w:lang w:eastAsia="zh-CN"/>
-          <w14:ligatures w14:val="standardContextual"/>
-        </w:rPr>
-      </w:pPr>
-      <w:r>
-        <w:rPr>
-          <w:sz w:val="24"/>
-          <w:szCs w:val="24"/>
-        </w:rPr>
-        <w:fldChar w:fldCharType="begin"/>
-      </w:r>
-      <w:r>
-        <w:rPr>
-          <w:sz w:val="24"/>
-          <w:szCs w:val="24"/>
-        </w:rPr>
-        <w:instrText xml:space="preserve"> TOC \o "1-3" \h \z \u </w:instrText>
-      </w:r>
-      <w:r>
-        <w:rPr>
-          <w:sz w:val="24"/>
-          <w:szCs w:val="24"/>
-        </w:rPr>
-        <w:fldChar w:fldCharType="separate"/>
-      </w:r>
-      <w:hyperlink w:anchor="_Toc145174009" w:history="1">
-        <w:r>
-          <w:rPr>
-            <w:rStyle w:val="Hyperlink"/>
-            <w:b/>
-            <w:bCs/>
-            <w:noProof/>
-          </w:rPr>
-          <w:t>Introduzione</w:t>
-        </w:r>
-        <w:r>
-          <w:rPr>
-            <w:noProof/>
-            <w:webHidden/>
-          </w:rPr>
-          <w:tab/>
-        </w:r>
-        <w:r>
-          <w:rPr>
-            <w:noProof/>
-            <w:webHidden/>
-          </w:rPr>
-          <w:fldChar w:fldCharType="begin"/>
-        </w:r>
-        <w:r>
-          <w:rPr>
-            <w:noProof/>
-            <w:webHidden/>
-          </w:rPr>
-          <w:instrText xml:space="preserve"> PAGEREF _Toc145174009 \h </w:instrText>
-        </w:r>
-        <w:r>
-          <w:rPr>
-            <w:noProof/>
-            <w:webHidden/>
-          </w:rPr>
-        </w:r>
-        <w:r>
-          <w:rPr>
-            <w:noProof/>
-            <w:webHidden/>
-          </w:rPr>
-          <w:fldChar w:fldCharType="separate"/>
-        </w:r>
-        <w:r>
-          <w:rPr>
-            <w:noProof/>
-            <w:webHidden/>
-          </w:rPr>
-          <w:t>3</w:t>
-        </w:r>
-        <w:r>
-          <w:rPr>
-            <w:noProof/>
-            <w:webHidden/>
-          </w:rPr>
-          <w:fldChar w:fldCharType="end"/>
-        </w:r>
-      </w:hyperlink>
-    </w:p>
-    <w:p>
-      <w:pPr>
-        <w:pStyle w:val="TOC1"/>
-        <w:rPr>
           <w:rFonts w:eastAsiaTheme="minorEastAsia"/>
           <w:noProof/>
           <w:kern w:val="2"/>
@@ -921,7 +827,28 @@
           <w14:ligatures w14:val="standardContextual"/>
         </w:rPr>
       </w:pPr>
-      <w:hyperlink w:anchor="_Toc145174010" w:history="1">
+      <w:r>
+        <w:rPr>
+          <w:sz w:val="24"/>
+          <w:szCs w:val="24"/>
+        </w:rPr>
+        <w:fldChar w:fldCharType="begin"/>
+      </w:r>
+      <w:r>
+        <w:rPr>
+          <w:sz w:val="24"/>
+          <w:szCs w:val="24"/>
+        </w:rPr>
+        <w:instrText xml:space="preserve"> TOC \o "1-3" \h \z \u </w:instrText>
+      </w:r>
+      <w:r>
+        <w:rPr>
+          <w:sz w:val="24"/>
+          <w:szCs w:val="24"/>
+        </w:rPr>
+        <w:fldChar w:fldCharType="separate"/>
+      </w:r>
+      <w:hyperlink w:anchor="_Toc145189395" w:history="1">
         <w:r>
           <w:rPr>
             <w:rStyle w:val="Hyperlink"/>
@@ -929,6 +856,79 @@
             <w:bCs/>
             <w:noProof/>
           </w:rPr>
+          <w:t>Introduzione</w:t>
+        </w:r>
+        <w:r>
+          <w:rPr>
+            <w:noProof/>
+            <w:webHidden/>
+          </w:rPr>
+          <w:tab/>
+        </w:r>
+        <w:r>
+          <w:rPr>
+            <w:noProof/>
+            <w:webHidden/>
+          </w:rPr>
+          <w:fldChar w:fldCharType="begin"/>
+        </w:r>
+        <w:r>
+          <w:rPr>
+            <w:noProof/>
+            <w:webHidden/>
+          </w:rPr>
+          <w:instrText xml:space="preserve"> PAGEREF _Toc145189395 \h </w:instrText>
+        </w:r>
+        <w:r>
+          <w:rPr>
+            <w:noProof/>
+            <w:webHidden/>
+          </w:rPr>
+        </w:r>
+        <w:r>
+          <w:rPr>
+            <w:noProof/>
+            <w:webHidden/>
+          </w:rPr>
+          <w:fldChar w:fldCharType="separate"/>
+        </w:r>
+        <w:r>
+          <w:rPr>
+            <w:noProof/>
+            <w:webHidden/>
+          </w:rPr>
+          <w:t>3</w:t>
+        </w:r>
+        <w:r>
+          <w:rPr>
+            <w:noProof/>
+            <w:webHidden/>
+          </w:rPr>
+          <w:fldChar w:fldCharType="end"/>
+        </w:r>
+      </w:hyperlink>
+    </w:p>
+    <w:p>
+      <w:pPr>
+        <w:pStyle w:val="TOC1"/>
+        <w:rPr>
+          <w:rFonts w:eastAsiaTheme="minorEastAsia"/>
+          <w:noProof/>
+          <w:kern w:val="2"/>
+          <w:sz w:val="22"/>
+          <w:szCs w:val="22"/>
+          <w:lang w:eastAsia="zh-CN"/>
+          <w14:ligatures w14:val="standardContextual"/>
+        </w:rPr>
+      </w:pPr>
+      <w:hyperlink w:anchor="_Toc145189396" w:history="1">
+        <w:r>
+          <w:rPr>
+            <w:rStyle w:val="Hyperlink"/>
+            <w:b/>
+            <w:bCs/>
+            <w:noProof/>
+          </w:rPr>
           <w:t>Contesto</w:t>
         </w:r>
         <w:r>
@@ -950,7 +950,7 @@
             <w:noProof/>
             <w:webHidden/>
           </w:rPr>
-          <w:instrText xml:space="preserve"> PAGEREF _Toc145174010 \h </w:instrText>
+          <w:instrText xml:space="preserve"> PAGEREF _Toc145189396 \h </w:instrText>
         </w:r>
         <w:r>
           <w:rPr>
@@ -976,6 +976,381 @@
           <w:rPr>
             <w:noProof/>
             <w:webHidden/>
+          </w:rPr>
+          <w:fldChar w:fldCharType="end"/>
+        </w:r>
+      </w:hyperlink>
+    </w:p>
+    <w:p>
+      <w:pPr>
+        <w:pStyle w:val="TOC2"/>
+        <w:tabs>
+          <w:tab w:val="left" w:pos="880"/>
+          <w:tab w:val="right" w:leader="dot" w:pos="8497"/>
+        </w:tabs>
+        <w:rPr>
+          <w:rFonts w:ascii="Times New Roman" w:eastAsiaTheme="minorEastAsia" w:hAnsi="Times New Roman"/>
+          <w:noProof/>
+          <w:kern w:val="2"/>
+          <w:sz w:val="24"/>
+          <w:szCs w:val="24"/>
+          <w:lang w:eastAsia="zh-CN"/>
+          <w14:ligatures w14:val="standardContextual"/>
+        </w:rPr>
+      </w:pPr>
+      <w:hyperlink w:anchor="_Toc145189397" w:history="1">
+        <w:r>
+          <w:rPr>
+            <w:rStyle w:val="Hyperlink"/>
+            <w:rFonts w:ascii="Times New Roman" w:hAnsi="Times New Roman"/>
+            <w:b/>
+            <w:bCs/>
+            <w:noProof/>
+            <w:sz w:val="24"/>
+            <w:szCs w:val="24"/>
+          </w:rPr>
+          <w:t>1.1</w:t>
+        </w:r>
+        <w:r>
+          <w:rPr>
+            <w:rFonts w:ascii="Times New Roman" w:eastAsiaTheme="minorEastAsia" w:hAnsi="Times New Roman"/>
+            <w:noProof/>
+            <w:kern w:val="2"/>
+            <w:sz w:val="24"/>
+            <w:szCs w:val="24"/>
+            <w:lang w:eastAsia="zh-CN"/>
+            <w14:ligatures w14:val="standardContextual"/>
+          </w:rPr>
+          <w:tab/>
+        </w:r>
+        <w:r>
+          <w:rPr>
+            <w:rStyle w:val="Hyperlink"/>
+            <w:rFonts w:ascii="Times New Roman" w:hAnsi="Times New Roman"/>
+            <w:b/>
+            <w:bCs/>
+            <w:noProof/>
+            <w:sz w:val="24"/>
+            <w:szCs w:val="24"/>
+          </w:rPr>
+          <w:t>Caratteristiche Hardware</w:t>
+        </w:r>
+        <w:r>
+          <w:rPr>
+            <w:rFonts w:ascii="Times New Roman" w:hAnsi="Times New Roman"/>
+            <w:noProof/>
+            <w:webHidden/>
+            <w:sz w:val="24"/>
+            <w:szCs w:val="24"/>
+          </w:rPr>
+          <w:tab/>
+        </w:r>
+        <w:r>
+          <w:rPr>
+            <w:rFonts w:ascii="Times New Roman" w:hAnsi="Times New Roman"/>
+            <w:noProof/>
+            <w:webHidden/>
+            <w:sz w:val="24"/>
+            <w:szCs w:val="24"/>
+          </w:rPr>
+          <w:fldChar w:fldCharType="begin"/>
+        </w:r>
+        <w:r>
+          <w:rPr>
+            <w:rFonts w:ascii="Times New Roman" w:hAnsi="Times New Roman"/>
+            <w:noProof/>
+            <w:webHidden/>
+            <w:sz w:val="24"/>
+            <w:szCs w:val="24"/>
+          </w:rPr>
+          <w:instrText xml:space="preserve"> PAGEREF _Toc145189397 \h </w:instrText>
+        </w:r>
+        <w:r>
+          <w:rPr>
+            <w:rFonts w:ascii="Times New Roman" w:hAnsi="Times New Roman"/>
+            <w:noProof/>
+            <w:webHidden/>
+            <w:sz w:val="24"/>
+            <w:szCs w:val="24"/>
+          </w:rPr>
+        </w:r>
+        <w:r>
+          <w:rPr>
+            <w:rFonts w:ascii="Times New Roman" w:hAnsi="Times New Roman"/>
+            <w:noProof/>
+            <w:webHidden/>
+            <w:sz w:val="24"/>
+            <w:szCs w:val="24"/>
+          </w:rPr>
+          <w:fldChar w:fldCharType="separate"/>
+        </w:r>
+        <w:r>
+          <w:rPr>
+            <w:rFonts w:ascii="Times New Roman" w:hAnsi="Times New Roman"/>
+            <w:noProof/>
+            <w:webHidden/>
+            <w:sz w:val="24"/>
+            <w:szCs w:val="24"/>
+          </w:rPr>
+          <w:t>4</w:t>
+        </w:r>
+        <w:r>
+          <w:rPr>
+            <w:rFonts w:ascii="Times New Roman" w:hAnsi="Times New Roman"/>
+            <w:noProof/>
+            <w:webHidden/>
+            <w:sz w:val="24"/>
+            <w:szCs w:val="24"/>
+          </w:rPr>
+          <w:fldChar w:fldCharType="end"/>
+        </w:r>
+      </w:hyperlink>
+    </w:p>
+    <w:p>
+      <w:pPr>
+        <w:pStyle w:val="TOC2"/>
+        <w:tabs>
+          <w:tab w:val="left" w:pos="880"/>
+          <w:tab w:val="right" w:leader="dot" w:pos="8497"/>
+        </w:tabs>
+        <w:rPr>
+          <w:rFonts w:ascii="Times New Roman" w:eastAsiaTheme="minorEastAsia" w:hAnsi="Times New Roman"/>
+          <w:noProof/>
+          <w:kern w:val="2"/>
+          <w:sz w:val="24"/>
+          <w:szCs w:val="24"/>
+          <w:lang w:eastAsia="zh-CN"/>
+          <w14:ligatures w14:val="standardContextual"/>
+        </w:rPr>
+      </w:pPr>
+      <w:hyperlink w:anchor="_Toc145189399" w:history="1">
+        <w:r>
+          <w:rPr>
+            <w:rStyle w:val="Hyperlink"/>
+            <w:rFonts w:ascii="Times New Roman" w:hAnsi="Times New Roman"/>
+            <w:b/>
+            <w:bCs/>
+            <w:noProof/>
+            <w:sz w:val="24"/>
+            <w:szCs w:val="24"/>
+          </w:rPr>
+          <w:t>1.2</w:t>
+        </w:r>
+        <w:r>
+          <w:rPr>
+            <w:rFonts w:ascii="Times New Roman" w:eastAsiaTheme="minorEastAsia" w:hAnsi="Times New Roman"/>
+            <w:noProof/>
+            <w:kern w:val="2"/>
+            <w:sz w:val="24"/>
+            <w:szCs w:val="24"/>
+            <w:lang w:eastAsia="zh-CN"/>
+            <w14:ligatures w14:val="standardContextual"/>
+          </w:rPr>
+          <w:tab/>
+        </w:r>
+        <w:r>
+          <w:rPr>
+            <w:rStyle w:val="Hyperlink"/>
+            <w:rFonts w:ascii="Times New Roman" w:hAnsi="Times New Roman"/>
+            <w:b/>
+            <w:bCs/>
+            <w:noProof/>
+            <w:sz w:val="24"/>
+            <w:szCs w:val="24"/>
+          </w:rPr>
+          <w:t>Architettura di comunicazione</w:t>
+        </w:r>
+        <w:r>
+          <w:rPr>
+            <w:rFonts w:ascii="Times New Roman" w:hAnsi="Times New Roman"/>
+            <w:noProof/>
+            <w:webHidden/>
+            <w:sz w:val="24"/>
+            <w:szCs w:val="24"/>
+          </w:rPr>
+          <w:tab/>
+        </w:r>
+        <w:r>
+          <w:rPr>
+            <w:rFonts w:ascii="Times New Roman" w:hAnsi="Times New Roman"/>
+            <w:noProof/>
+            <w:webHidden/>
+            <w:sz w:val="24"/>
+            <w:szCs w:val="24"/>
+          </w:rPr>
+          <w:fldChar w:fldCharType="begin"/>
+        </w:r>
+        <w:r>
+          <w:rPr>
+            <w:rFonts w:ascii="Times New Roman" w:hAnsi="Times New Roman"/>
+            <w:noProof/>
+            <w:webHidden/>
+            <w:sz w:val="24"/>
+            <w:szCs w:val="24"/>
+          </w:rPr>
+          <w:instrText xml:space="preserve"> PAGEREF _Toc145189399 \h </w:instrText>
+        </w:r>
+        <w:r>
+          <w:rPr>
+            <w:rFonts w:ascii="Times New Roman" w:hAnsi="Times New Roman"/>
+            <w:noProof/>
+            <w:webHidden/>
+            <w:sz w:val="24"/>
+            <w:szCs w:val="24"/>
+          </w:rPr>
+        </w:r>
+        <w:r>
+          <w:rPr>
+            <w:rFonts w:ascii="Times New Roman" w:hAnsi="Times New Roman"/>
+            <w:noProof/>
+            <w:webHidden/>
+            <w:sz w:val="24"/>
+            <w:szCs w:val="24"/>
+          </w:rPr>
+          <w:fldChar w:fldCharType="separate"/>
+        </w:r>
+        <w:r>
+          <w:rPr>
+            <w:rFonts w:ascii="Times New Roman" w:hAnsi="Times New Roman"/>
+            <w:noProof/>
+            <w:webHidden/>
+            <w:sz w:val="24"/>
+            <w:szCs w:val="24"/>
+          </w:rPr>
+          <w:t>5</w:t>
+        </w:r>
+        <w:r>
+          <w:rPr>
+            <w:rFonts w:ascii="Times New Roman" w:hAnsi="Times New Roman"/>
+            <w:noProof/>
+            <w:webHidden/>
+            <w:sz w:val="24"/>
+            <w:szCs w:val="24"/>
+          </w:rPr>
+          <w:fldChar w:fldCharType="end"/>
+        </w:r>
+      </w:hyperlink>
+    </w:p>
+    <w:p>
+      <w:pPr>
+        <w:pStyle w:val="TOC2"/>
+        <w:tabs>
+          <w:tab w:val="left" w:pos="880"/>
+          <w:tab w:val="right" w:leader="dot" w:pos="8497"/>
+        </w:tabs>
+        <w:rPr>
+          <w:rFonts w:ascii="Times New Roman" w:eastAsiaTheme="minorEastAsia" w:hAnsi="Times New Roman"/>
+          <w:noProof/>
+          <w:kern w:val="2"/>
+          <w:sz w:val="24"/>
+          <w:szCs w:val="24"/>
+          <w:lang w:eastAsia="zh-CN"/>
+          <w14:ligatures w14:val="standardContextual"/>
+        </w:rPr>
+      </w:pPr>
+      <w:hyperlink w:anchor="_Toc145189400" w:history="1">
+        <w:r>
+          <w:rPr>
+            <w:rStyle w:val="Hyperlink"/>
+            <w:rFonts w:ascii="Times New Roman" w:hAnsi="Times New Roman"/>
+            <w:b/>
+            <w:bCs/>
+            <w:noProof/>
+            <w:sz w:val="24"/>
+            <w:szCs w:val="24"/>
+          </w:rPr>
+          <w:t>1.3</w:t>
+        </w:r>
+        <w:r>
+          <w:rPr>
+            <w:rFonts w:ascii="Times New Roman" w:eastAsiaTheme="minorEastAsia" w:hAnsi="Times New Roman"/>
+            <w:noProof/>
+            <w:kern w:val="2"/>
+            <w:sz w:val="24"/>
+            <w:szCs w:val="24"/>
+            <w:lang w:eastAsia="zh-CN"/>
+            <w14:ligatures w14:val="standardContextual"/>
+          </w:rPr>
+          <w:tab/>
+        </w:r>
+        <w:r>
+          <w:rPr>
+            <w:rStyle w:val="Hyperlink"/>
+            <w:rFonts w:ascii="Times New Roman" w:hAnsi="Times New Roman"/>
+            <w:b/>
+            <w:bCs/>
+            <w:noProof/>
+            <w:sz w:val="24"/>
+            <w:szCs w:val="24"/>
+          </w:rPr>
+          <w:t>Caratteristiche Software</w:t>
+        </w:r>
+        <w:r>
+          <w:rPr>
+            <w:rFonts w:ascii="Times New Roman" w:hAnsi="Times New Roman"/>
+            <w:noProof/>
+            <w:webHidden/>
+            <w:sz w:val="24"/>
+            <w:szCs w:val="24"/>
+          </w:rPr>
+          <w:tab/>
+        </w:r>
+        <w:r>
+          <w:rPr>
+            <w:rFonts w:ascii="Times New Roman" w:hAnsi="Times New Roman"/>
+            <w:noProof/>
+            <w:webHidden/>
+            <w:sz w:val="24"/>
+            <w:szCs w:val="24"/>
+          </w:rPr>
+          <w:fldChar w:fldCharType="begin"/>
+        </w:r>
+        <w:r>
+          <w:rPr>
+            <w:rFonts w:ascii="Times New Roman" w:hAnsi="Times New Roman"/>
+            <w:noProof/>
+            <w:webHidden/>
+            <w:sz w:val="24"/>
+            <w:szCs w:val="24"/>
+          </w:rPr>
+          <w:instrText xml:space="preserve"> PAGEREF _Toc145189400 \h </w:instrText>
+        </w:r>
+        <w:r>
+          <w:rPr>
+            <w:rFonts w:ascii="Times New Roman" w:hAnsi="Times New Roman"/>
+            <w:noProof/>
+            <w:webHidden/>
+            <w:sz w:val="24"/>
+            <w:szCs w:val="24"/>
+          </w:rPr>
+        </w:r>
+        <w:r>
+          <w:rPr>
+            <w:rFonts w:ascii="Times New Roman" w:hAnsi="Times New Roman"/>
+            <w:noProof/>
+            <w:webHidden/>
+            <w:sz w:val="24"/>
+            <w:szCs w:val="24"/>
+          </w:rPr>
+          <w:fldChar w:fldCharType="separate"/>
+        </w:r>
+        <w:r>
+          <w:rPr>
+            <w:rFonts w:ascii="Times New Roman" w:hAnsi="Times New Roman"/>
+            <w:noProof/>
+            <w:webHidden/>
+            <w:sz w:val="24"/>
+            <w:szCs w:val="24"/>
+          </w:rPr>
+          <w:t>5</w:t>
+        </w:r>
+        <w:r>
+          <w:rPr>
+            <w:rFonts w:ascii="Times New Roman" w:hAnsi="Times New Roman"/>
+            <w:noProof/>
+            <w:webHidden/>
+            <w:sz w:val="24"/>
+            <w:szCs w:val="24"/>
           </w:rPr>
           <w:fldChar w:fldCharType="end"/>
         </w:r>
@@ -998,7 +1373,7 @@
           <w14:ligatures w14:val="standardContextual"/>
         </w:rPr>
       </w:pPr>
-      <w:hyperlink w:anchor="_Toc145174011" w:history="1">
+      <w:hyperlink w:anchor="_Toc145189401" w:history="1">
         <w:r>
           <w:rPr>
             <w:rStyle w:val="Hyperlink"/>
@@ -1006,16 +1381,18 @@
             <w:b/>
             <w:bCs/>
             <w:noProof/>
-          </w:rPr>
-          <w:t>1.1</w:t>
+            <w:sz w:val="24"/>
+            <w:szCs w:val="24"/>
+          </w:rPr>
+          <w:t>1.4</w:t>
         </w:r>
         <w:r>
           <w:rPr>
             <w:rFonts w:ascii="Times New Roman" w:eastAsiaTheme="minorEastAsia" w:hAnsi="Times New Roman"/>
             <w:noProof/>
             <w:kern w:val="2"/>
-            <w:sz w:val="22"/>
-            <w:szCs w:val="22"/>
+            <w:sz w:val="24"/>
+            <w:szCs w:val="24"/>
             <w:lang w:eastAsia="zh-CN"/>
             <w14:ligatures w14:val="standardContextual"/>
           </w:rPr>
@@ -1028,14 +1405,18 @@
             <w:b/>
             <w:bCs/>
             <w:noProof/>
-          </w:rPr>
-          <w:t>Caratteristiche Hardware</w:t>
+            <w:sz w:val="24"/>
+            <w:szCs w:val="24"/>
+          </w:rPr>
+          <w:t>Protocollo di comunicazione: Modbus</w:t>
         </w:r>
         <w:r>
           <w:rPr>
             <w:rFonts w:ascii="Times New Roman" w:hAnsi="Times New Roman"/>
             <w:noProof/>
             <w:webHidden/>
+            <w:sz w:val="24"/>
+            <w:szCs w:val="24"/>
           </w:rPr>
           <w:tab/>
         </w:r>
@@ -1044,6 +1425,8 @@
             <w:rFonts w:ascii="Times New Roman" w:hAnsi="Times New Roman"/>
             <w:noProof/>
             <w:webHidden/>
+            <w:sz w:val="24"/>
+            <w:szCs w:val="24"/>
           </w:rPr>
           <w:fldChar w:fldCharType="begin"/>
         </w:r>
@@ -1052,14 +1435,18 @@
             <w:rFonts w:ascii="Times New Roman" w:hAnsi="Times New Roman"/>
             <w:noProof/>
             <w:webHidden/>
-          </w:rPr>
-          <w:instrText xml:space="preserve"> PAGEREF _Toc145174011 \h </w:instrText>
+            <w:sz w:val="24"/>
+            <w:szCs w:val="24"/>
+          </w:rPr>
+          <w:instrText xml:space="preserve"> PAGEREF _Toc145189401 \h </w:instrText>
         </w:r>
         <w:r>
           <w:rPr>
             <w:rFonts w:ascii="Times New Roman" w:hAnsi="Times New Roman"/>
             <w:noProof/>
             <w:webHidden/>
+            <w:sz w:val="24"/>
+            <w:szCs w:val="24"/>
           </w:rPr>
         </w:r>
         <w:r>
@@ -1067,6 +1454,8 @@
             <w:rFonts w:ascii="Times New Roman" w:hAnsi="Times New Roman"/>
             <w:noProof/>
             <w:webHidden/>
+            <w:sz w:val="24"/>
+            <w:szCs w:val="24"/>
           </w:rPr>
           <w:fldChar w:fldCharType="separate"/>
         </w:r>
@@ -1075,252 +1464,18 @@
             <w:rFonts w:ascii="Times New Roman" w:hAnsi="Times New Roman"/>
             <w:noProof/>
             <w:webHidden/>
-          </w:rPr>
-          <w:t>4</w:t>
+            <w:sz w:val="24"/>
+            <w:szCs w:val="24"/>
+          </w:rPr>
+          <w:t>6</w:t>
         </w:r>
         <w:r>
           <w:rPr>
             <w:rFonts w:ascii="Times New Roman" w:hAnsi="Times New Roman"/>
             <w:noProof/>
             <w:webHidden/>
-          </w:rPr>
-          <w:fldChar w:fldCharType="end"/>
-        </w:r>
-      </w:hyperlink>
-    </w:p>
-    <w:p>
-      <w:pPr>
-        <w:pStyle w:val="TOC2"/>
-        <w:tabs>
-          <w:tab w:val="left" w:pos="880"/>
-          <w:tab w:val="right" w:leader="dot" w:pos="8497"/>
-        </w:tabs>
-        <w:rPr>
-          <w:rFonts w:ascii="Times New Roman" w:eastAsiaTheme="minorEastAsia" w:hAnsi="Times New Roman"/>
-          <w:noProof/>
-          <w:kern w:val="2"/>
-          <w:sz w:val="22"/>
-          <w:szCs w:val="22"/>
-          <w:lang w:eastAsia="zh-CN"/>
-          <w14:ligatures w14:val="standardContextual"/>
-        </w:rPr>
-      </w:pPr>
-      <w:hyperlink w:anchor="_Toc145174013" w:history="1">
-        <w:r>
-          <w:rPr>
-            <w:rStyle w:val="Hyperlink"/>
-            <w:rFonts w:ascii="Times New Roman" w:hAnsi="Times New Roman"/>
-            <w:b/>
-            <w:bCs/>
-            <w:noProof/>
-          </w:rPr>
-          <w:t>1.2</w:t>
-        </w:r>
-        <w:r>
-          <w:rPr>
-            <w:rFonts w:ascii="Times New Roman" w:eastAsiaTheme="minorEastAsia" w:hAnsi="Times New Roman"/>
-            <w:noProof/>
-            <w:kern w:val="2"/>
-            <w:sz w:val="22"/>
-            <w:szCs w:val="22"/>
-            <w:lang w:eastAsia="zh-CN"/>
-            <w14:ligatures w14:val="standardContextual"/>
-          </w:rPr>
-          <w:tab/>
-        </w:r>
-        <w:r>
-          <w:rPr>
-            <w:rStyle w:val="Hyperlink"/>
-            <w:rFonts w:ascii="Times New Roman" w:hAnsi="Times New Roman"/>
-            <w:b/>
-            <w:bCs/>
-            <w:noProof/>
-          </w:rPr>
-          <w:t>Caratteristiche Software</w:t>
-        </w:r>
-        <w:r>
-          <w:rPr>
-            <w:rFonts w:ascii="Times New Roman" w:hAnsi="Times New Roman"/>
-            <w:noProof/>
-            <w:webHidden/>
-          </w:rPr>
-          <w:tab/>
-        </w:r>
-        <w:r>
-          <w:rPr>
-            <w:rFonts w:ascii="Times New Roman" w:hAnsi="Times New Roman"/>
-            <w:noProof/>
-            <w:webHidden/>
-          </w:rPr>
-          <w:fldChar w:fldCharType="begin"/>
-        </w:r>
-        <w:r>
-          <w:rPr>
-            <w:rFonts w:ascii="Times New Roman" w:hAnsi="Times New Roman"/>
-            <w:noProof/>
-            <w:webHidden/>
-          </w:rPr>
-          <w:instrText xml:space="preserve"> PAGEREF _Toc145174013 \h </w:instrText>
-        </w:r>
-        <w:r>
-          <w:rPr>
-            <w:rFonts w:ascii="Times New Roman" w:hAnsi="Times New Roman"/>
-            <w:noProof/>
-            <w:webHidden/>
-          </w:rPr>
-        </w:r>
-        <w:r>
-          <w:rPr>
-            <w:rFonts w:ascii="Times New Roman" w:hAnsi="Times New Roman"/>
-            <w:noProof/>
-            <w:webHidden/>
-          </w:rPr>
-          <w:fldChar w:fldCharType="separate"/>
-        </w:r>
-        <w:r>
-          <w:rPr>
-            <w:rFonts w:ascii="Times New Roman" w:hAnsi="Times New Roman"/>
-            <w:noProof/>
-            <w:webHidden/>
-          </w:rPr>
-          <w:t>5</w:t>
-        </w:r>
-        <w:r>
-          <w:rPr>
-            <w:rFonts w:ascii="Times New Roman" w:hAnsi="Times New Roman"/>
-            <w:noProof/>
-            <w:webHidden/>
-          </w:rPr>
-          <w:fldChar w:fldCharType="end"/>
-        </w:r>
-      </w:hyperlink>
-    </w:p>
-    <w:p>
-      <w:pPr>
-        <w:pStyle w:val="TOC3"/>
-        <w:tabs>
-          <w:tab w:val="left" w:pos="1320"/>
-          <w:tab w:val="right" w:leader="dot" w:pos="8497"/>
-        </w:tabs>
-        <w:rPr>
-          <w:rFonts w:ascii="Times New Roman" w:hAnsi="Times New Roman"/>
-          <w:noProof/>
-          <w:kern w:val="2"/>
-          <w:lang w:val="it-IT" w:eastAsia="zh-CN"/>
-          <w14:ligatures w14:val="standardContextual"/>
-        </w:rPr>
-      </w:pPr>
-      <w:hyperlink w:anchor="_Toc145174014" w:history="1">
-        <w:r>
-          <w:rPr>
-            <w:rStyle w:val="Hyperlink"/>
-            <w:rFonts w:ascii="Times New Roman" w:hAnsi="Times New Roman"/>
-            <w:noProof/>
-          </w:rPr>
-          <w:t>1.2.1</w:t>
-        </w:r>
-        <w:r>
-          <w:rPr>
-            <w:rFonts w:ascii="Times New Roman" w:hAnsi="Times New Roman"/>
-            <w:noProof/>
-            <w:kern w:val="2"/>
-            <w:lang w:val="it-IT" w:eastAsia="zh-CN"/>
-            <w14:ligatures w14:val="standardContextual"/>
-          </w:rPr>
-          <w:tab/>
-        </w:r>
-        <w:r>
-          <w:rPr>
-            <w:rStyle w:val="Hyperlink"/>
-            <w:rFonts w:ascii="Times New Roman" w:hAnsi="Times New Roman"/>
-            <w:noProof/>
-          </w:rPr>
-          <w:t>Protocollo di c</w:t>
-        </w:r>
-        <w:r>
-          <w:rPr>
-            <w:rStyle w:val="Hyperlink"/>
-            <w:rFonts w:ascii="Times New Roman" w:hAnsi="Times New Roman"/>
-            <w:noProof/>
-          </w:rPr>
-          <w:t>o</w:t>
-        </w:r>
-        <w:r>
-          <w:rPr>
-            <w:rStyle w:val="Hyperlink"/>
-            <w:rFonts w:ascii="Times New Roman" w:hAnsi="Times New Roman"/>
-            <w:noProof/>
-          </w:rPr>
-          <w:t>mu</w:t>
-        </w:r>
-        <w:r>
-          <w:rPr>
-            <w:rStyle w:val="Hyperlink"/>
-            <w:rFonts w:ascii="Times New Roman" w:hAnsi="Times New Roman"/>
-            <w:noProof/>
-          </w:rPr>
-          <w:t>n</w:t>
-        </w:r>
-        <w:r>
-          <w:rPr>
-            <w:rStyle w:val="Hyperlink"/>
-            <w:rFonts w:ascii="Times New Roman" w:hAnsi="Times New Roman"/>
-            <w:noProof/>
-          </w:rPr>
-          <w:t>icazione: Modbus</w:t>
-        </w:r>
-        <w:r>
-          <w:rPr>
-            <w:rFonts w:ascii="Times New Roman" w:hAnsi="Times New Roman"/>
-            <w:noProof/>
-            <w:webHidden/>
-          </w:rPr>
-          <w:tab/>
-        </w:r>
-        <w:r>
-          <w:rPr>
-            <w:rFonts w:ascii="Times New Roman" w:hAnsi="Times New Roman"/>
-            <w:noProof/>
-            <w:webHidden/>
-          </w:rPr>
-          <w:fldChar w:fldCharType="begin"/>
-        </w:r>
-        <w:r>
-          <w:rPr>
-            <w:rFonts w:ascii="Times New Roman" w:hAnsi="Times New Roman"/>
-            <w:noProof/>
-            <w:webHidden/>
-          </w:rPr>
-          <w:instrText xml:space="preserve"> PAGEREF _Toc145174014 \h </w:instrText>
-        </w:r>
-        <w:r>
-          <w:rPr>
-            <w:rFonts w:ascii="Times New Roman" w:hAnsi="Times New Roman"/>
-            <w:noProof/>
-            <w:webHidden/>
-          </w:rPr>
-        </w:r>
-        <w:r>
-          <w:rPr>
-            <w:rFonts w:ascii="Times New Roman" w:hAnsi="Times New Roman"/>
-            <w:noProof/>
-            <w:webHidden/>
-          </w:rPr>
-          <w:fldChar w:fldCharType="separate"/>
-        </w:r>
-        <w:r>
-          <w:rPr>
-            <w:rFonts w:ascii="Times New Roman" w:hAnsi="Times New Roman"/>
-            <w:noProof/>
-            <w:webHidden/>
-          </w:rPr>
-          <w:t>5</w:t>
-        </w:r>
-        <w:r>
-          <w:rPr>
-            <w:rFonts w:ascii="Times New Roman" w:hAnsi="Times New Roman"/>
-            <w:noProof/>
-            <w:webHidden/>
+            <w:sz w:val="24"/>
+            <w:szCs w:val="24"/>
           </w:rPr>
           <w:fldChar w:fldCharType="end"/>
         </w:r>
@@ -1372,7 +1527,7 @@
           <w:szCs w:val="40"/>
         </w:rPr>
       </w:pPr>
-      <w:bookmarkStart w:id="6" w:name="_Toc145174009"/>
+      <w:bookmarkStart w:id="6" w:name="_Toc145189395"/>
       <w:r>
         <w:rPr>
           <w:b/>
@@ -1653,7 +1808,7 @@
           <w:szCs w:val="40"/>
         </w:rPr>
       </w:pPr>
-      <w:bookmarkStart w:id="9" w:name="_Toc145174010"/>
+      <w:bookmarkStart w:id="9" w:name="_Toc145189396"/>
       <w:r>
         <w:rPr>
           <w:b/>
@@ -1975,7 +2130,7 @@
           <w:szCs w:val="32"/>
         </w:rPr>
       </w:pPr>
-      <w:bookmarkStart w:id="10" w:name="_Toc145174011"/>
+      <w:bookmarkStart w:id="10" w:name="_Toc145189397"/>
       <w:r>
         <w:rPr>
           <w:rFonts w:ascii="Times New Roman" w:hAnsi="Times New Roman"/>
@@ -2093,15 +2248,6 @@
         </w:rPr>
         <w:t>. Essi hanno il compito di monitorare e salvare nei propri registri interni stati riportati dai sensori del macchinario e, all’evenienza, anche di pilotare le sue componenti.</w:t>
       </w:r>
-      <w:r>
-        <w:rPr>
-          <w:rFonts w:ascii="Times New Roman" w:hAnsi="Times New Roman"/>
-          <w:sz w:val="24"/>
-          <w:szCs w:val="24"/>
-        </w:rPr>
-        <w:br/>
-        <w:t>Tra i principali componenti pilotabili dai controllori vi sono quattro assi, ovvero gli effettivi protagonisti dell’attività di assemblaggio dei motori.</w:t>
-      </w:r>
     </w:p>
     <w:p>
       <w:pPr>
@@ -2119,23 +2265,45 @@
           <w:sz w:val="24"/>
           <w:szCs w:val="24"/>
         </w:rPr>
-        <w:t>Per consentire un collegamento tra i vari controllori, è stat</w:t>
-      </w:r>
-      <w:r>
-        <w:rPr>
-          <w:rFonts w:ascii="Times New Roman" w:hAnsi="Times New Roman"/>
-          <w:sz w:val="24"/>
-          <w:szCs w:val="24"/>
-        </w:rPr>
-        <w:t xml:space="preserve">o usato lo standard </w:t>
-      </w:r>
-      <w:r>
-        <w:rPr>
-          <w:rFonts w:ascii="Times New Roman" w:hAnsi="Times New Roman"/>
-          <w:sz w:val="24"/>
-          <w:szCs w:val="24"/>
-        </w:rPr>
-        <w:t>per le comunicazioni seriali</w:t>
+        <w:t>Si noti come l’attività di riprogettazione si è focalizzata esclusivamente sulla parte software che si interfaccia direttamente con i PLC, e pertanto non sono state necessarie modifiche sulla loro programmazione in quanto completamente funzionanti.</w:t>
+      </w:r>
+    </w:p>
+    <w:p>
+      <w:pPr>
+        <w:spacing w:line="360" w:lineRule="auto"/>
+        <w:jc w:val="both"/>
+        <w:rPr>
+          <w:rFonts w:ascii="Times New Roman" w:hAnsi="Times New Roman"/>
+          <w:sz w:val="24"/>
+          <w:szCs w:val="24"/>
+        </w:rPr>
+      </w:pPr>
+      <w:r>
+        <w:rPr>
+          <w:rFonts w:ascii="Times New Roman" w:hAnsi="Times New Roman"/>
+          <w:sz w:val="24"/>
+          <w:szCs w:val="24"/>
+        </w:rPr>
+        <w:t>Tra i principali componenti pilotabili dai controllori vi sono quattro assi, ovvero gli effettivi protagonisti dell’attività di assemblaggio dei motori.</w:t>
+      </w:r>
+    </w:p>
+    <w:p>
+      <w:pPr>
+        <w:spacing w:line="360" w:lineRule="auto"/>
+        <w:jc w:val="both"/>
+        <w:rPr>
+          <w:rFonts w:ascii="Times New Roman" w:hAnsi="Times New Roman"/>
+          <w:sz w:val="24"/>
+          <w:szCs w:val="24"/>
+        </w:rPr>
+      </w:pPr>
+      <w:r>
+        <w:rPr>
+          <w:rFonts w:ascii="Times New Roman" w:hAnsi="Times New Roman"/>
+          <w:sz w:val="24"/>
+          <w:szCs w:val="24"/>
+        </w:rPr>
+        <w:t>Al</w:t>
       </w:r>
       <w:r>
         <w:rPr>
@@ -2153,15 +2321,56 @@
           <w:sz w:val="24"/>
           <w:szCs w:val="24"/>
         </w:rPr>
-        <w:t>RS-485</w:t>
-      </w:r>
-      <w:r>
-        <w:rPr>
-          <w:rFonts w:ascii="Times New Roman" w:hAnsi="Times New Roman"/>
-          <w:sz w:val="24"/>
-          <w:szCs w:val="24"/>
-        </w:rPr>
-        <w:t xml:space="preserve"> a </w:t>
+        <w:t>livello fisico</w:t>
+      </w:r>
+      <w:r>
+        <w:rPr>
+          <w:rStyle w:val="FootnoteReference"/>
+          <w:rFonts w:ascii="Times New Roman" w:hAnsi="Times New Roman"/>
+          <w:sz w:val="24"/>
+          <w:szCs w:val="24"/>
+        </w:rPr>
+        <w:footnoteReference w:id="2"/>
+      </w:r>
+      <w:r>
+        <w:rPr>
+          <w:rFonts w:ascii="Times New Roman" w:hAnsi="Times New Roman"/>
+          <w:sz w:val="24"/>
+          <w:szCs w:val="24"/>
+        </w:rPr>
+        <w:t xml:space="preserve"> p</w:t>
+      </w:r>
+      <w:r>
+        <w:rPr>
+          <w:rFonts w:ascii="Times New Roman" w:hAnsi="Times New Roman"/>
+          <w:sz w:val="24"/>
+          <w:szCs w:val="24"/>
+        </w:rPr>
+        <w:t>er consentire un collegamento tra i vari controllori, è stat</w:t>
+      </w:r>
+      <w:r>
+        <w:rPr>
+          <w:rFonts w:ascii="Times New Roman" w:hAnsi="Times New Roman"/>
+          <w:sz w:val="24"/>
+          <w:szCs w:val="24"/>
+        </w:rPr>
+        <w:t xml:space="preserve">o usato lo standard </w:t>
+      </w:r>
+      <w:r>
+        <w:rPr>
+          <w:rFonts w:ascii="Times New Roman" w:hAnsi="Times New Roman"/>
+          <w:sz w:val="24"/>
+          <w:szCs w:val="24"/>
+        </w:rPr>
+        <w:t>per le comunicazioni seriali</w:t>
+      </w:r>
+      <w:r>
+        <w:rPr>
+          <w:rFonts w:ascii="Times New Roman" w:hAnsi="Times New Roman"/>
+          <w:sz w:val="24"/>
+          <w:szCs w:val="24"/>
+        </w:rPr>
+        <w:t xml:space="preserve"> </w:t>
       </w:r>
       <w:r>
         <w:rPr>
@@ -2171,47 +2380,15 @@
           <w:sz w:val="24"/>
           <w:szCs w:val="24"/>
         </w:rPr>
-        <w:t>due fili</w:t>
-      </w:r>
-      <w:r>
-        <w:rPr>
-          <w:rFonts w:ascii="Times New Roman" w:hAnsi="Times New Roman"/>
-          <w:sz w:val="24"/>
-          <w:szCs w:val="24"/>
-        </w:rPr>
-        <w:t xml:space="preserve"> e pertanto</w:t>
-      </w:r>
-      <w:r>
-        <w:rPr>
-          <w:rFonts w:ascii="Times New Roman" w:hAnsi="Times New Roman"/>
-          <w:sz w:val="24"/>
-          <w:szCs w:val="24"/>
-        </w:rPr>
-        <w:t>,</w:t>
-      </w:r>
-      <w:r>
-        <w:rPr>
-          <w:rFonts w:ascii="Times New Roman" w:hAnsi="Times New Roman"/>
-          <w:sz w:val="24"/>
-          <w:szCs w:val="24"/>
-        </w:rPr>
-        <w:t xml:space="preserve"> </w:t>
-      </w:r>
-      <w:r>
-        <w:rPr>
-          <w:rFonts w:ascii="Times New Roman" w:hAnsi="Times New Roman"/>
-          <w:sz w:val="24"/>
-          <w:szCs w:val="24"/>
-        </w:rPr>
-        <w:t xml:space="preserve">viene utilizzato </w:t>
-      </w:r>
-      <w:r>
-        <w:rPr>
-          <w:rFonts w:ascii="Times New Roman" w:hAnsi="Times New Roman"/>
-          <w:sz w:val="24"/>
-          <w:szCs w:val="24"/>
-        </w:rPr>
-        <w:t xml:space="preserve">in modalità </w:t>
+        <w:t>RS-485</w:t>
+      </w:r>
+      <w:r>
+        <w:rPr>
+          <w:rFonts w:ascii="Times New Roman" w:hAnsi="Times New Roman"/>
+          <w:sz w:val="24"/>
+          <w:szCs w:val="24"/>
+        </w:rPr>
+        <w:t xml:space="preserve"> a </w:t>
       </w:r>
       <w:r>
         <w:rPr>
@@ -2221,6 +2398,56 @@
           <w:sz w:val="24"/>
           <w:szCs w:val="24"/>
         </w:rPr>
+        <w:t>due fili</w:t>
+      </w:r>
+      <w:r>
+        <w:rPr>
+          <w:rFonts w:ascii="Times New Roman" w:hAnsi="Times New Roman"/>
+          <w:sz w:val="24"/>
+          <w:szCs w:val="24"/>
+        </w:rPr>
+        <w:t xml:space="preserve"> e pertanto</w:t>
+      </w:r>
+      <w:r>
+        <w:rPr>
+          <w:rFonts w:ascii="Times New Roman" w:hAnsi="Times New Roman"/>
+          <w:sz w:val="24"/>
+          <w:szCs w:val="24"/>
+        </w:rPr>
+        <w:t>,</w:t>
+      </w:r>
+      <w:r>
+        <w:rPr>
+          <w:rFonts w:ascii="Times New Roman" w:hAnsi="Times New Roman"/>
+          <w:sz w:val="24"/>
+          <w:szCs w:val="24"/>
+        </w:rPr>
+        <w:t xml:space="preserve"> </w:t>
+      </w:r>
+      <w:r>
+        <w:rPr>
+          <w:rFonts w:ascii="Times New Roman" w:hAnsi="Times New Roman"/>
+          <w:sz w:val="24"/>
+          <w:szCs w:val="24"/>
+        </w:rPr>
+        <w:t xml:space="preserve">viene utilizzato </w:t>
+      </w:r>
+      <w:r>
+        <w:rPr>
+          <w:rFonts w:ascii="Times New Roman" w:hAnsi="Times New Roman"/>
+          <w:sz w:val="24"/>
+          <w:szCs w:val="24"/>
+        </w:rPr>
+        <w:t xml:space="preserve">in modalità </w:t>
+      </w:r>
+      <w:r>
+        <w:rPr>
+          <w:rFonts w:ascii="Times New Roman" w:hAnsi="Times New Roman"/>
+          <w:b/>
+          <w:bCs/>
+          <w:sz w:val="24"/>
+          <w:szCs w:val="24"/>
+        </w:rPr>
         <w:t>half-duplex</w:t>
       </w:r>
       <w:r>
@@ -2256,6 +2483,7 @@
           <w:sz w:val="24"/>
           <w:szCs w:val="24"/>
         </w:rPr>
+        <w:lastRenderedPageBreak/>
         <w:t>In accordanza a quanto consigliato dallo standard RS-485</w:t>
       </w:r>
       <w:r>
@@ -2265,23 +2493,23 @@
           <w:sz w:val="24"/>
           <w:szCs w:val="24"/>
         </w:rPr>
-        <w:footnoteReference w:id="2"/>
-      </w:r>
-      <w:r>
-        <w:rPr>
-          <w:rFonts w:ascii="Times New Roman" w:hAnsi="Times New Roman"/>
-          <w:sz w:val="24"/>
-          <w:szCs w:val="24"/>
-        </w:rPr>
-        <w:t xml:space="preserve"> i vari controllori, </w:t>
-      </w:r>
-      <w:r>
-        <w:rPr>
-          <w:rFonts w:ascii="Times New Roman" w:hAnsi="Times New Roman"/>
-          <w:sz w:val="24"/>
-          <w:szCs w:val="24"/>
-        </w:rPr>
-        <w:t>referenziati anche con il nome di “Drive” con identificativo dall’1 al 4 per i primi quattro e con “Stepper” per l’ultimo</w:t>
+        <w:footnoteReference w:id="3"/>
+      </w:r>
+      <w:r>
+        <w:rPr>
+          <w:rFonts w:ascii="Times New Roman" w:hAnsi="Times New Roman"/>
+          <w:sz w:val="24"/>
+          <w:szCs w:val="24"/>
+        </w:rPr>
+        <w:t>,</w:t>
+      </w:r>
+      <w:r>
+        <w:rPr>
+          <w:rFonts w:ascii="Times New Roman" w:hAnsi="Times New Roman"/>
+          <w:sz w:val="24"/>
+          <w:szCs w:val="24"/>
+        </w:rPr>
+        <w:t xml:space="preserve"> i vari controllori, referenziati anche con il nome di “Drive” per i primi quattro e con “Stepper” per l’ultimo</w:t>
       </w:r>
       <w:r>
         <w:rPr>
@@ -2352,19 +2580,10 @@
           <w:szCs w:val="24"/>
         </w:rPr>
       </w:pPr>
-    </w:p>
-    <w:p>
-      <w:pPr>
-        <w:spacing w:line="360" w:lineRule="auto"/>
-        <w:outlineLvl w:val="1"/>
-        <w:rPr>
-          <w:rFonts w:ascii="Times New Roman" w:hAnsi="Times New Roman"/>
-          <w:sz w:val="24"/>
-          <w:szCs w:val="24"/>
-        </w:rPr>
-      </w:pPr>
       <w:bookmarkStart w:id="11" w:name="_Toc145173969"/>
       <w:bookmarkStart w:id="12" w:name="_Toc145174012"/>
+      <w:bookmarkStart w:id="13" w:name="_Toc145188209"/>
+      <w:bookmarkStart w:id="14" w:name="_Toc145189398"/>
       <w:r>
         <w:rPr>
           <w:rFonts w:ascii="Times New Roman" w:hAnsi="Times New Roman"/>
@@ -2372,18 +2591,17 @@
           <w:sz w:val="24"/>
           <w:szCs w:val="24"/>
         </w:rPr>
-        <w:lastRenderedPageBreak/>
         <w:drawing>
-          <wp:anchor distT="0" distB="0" distL="114300" distR="114300" simplePos="0" relativeHeight="251660288" behindDoc="1" locked="0" layoutInCell="1" allowOverlap="1" wp14:anchorId="540661ED" wp14:editId="20498A65">
+          <wp:anchor distT="0" distB="0" distL="114300" distR="114300" simplePos="0" relativeHeight="251660288" behindDoc="1" locked="0" layoutInCell="1" allowOverlap="1" wp14:anchorId="540661ED" wp14:editId="3C4371E2">
             <wp:simplePos x="0" y="0"/>
             <wp:positionH relativeFrom="margin">
               <wp:align>center</wp:align>
             </wp:positionH>
             <wp:positionV relativeFrom="paragraph">
-              <wp:posOffset>144730</wp:posOffset>
+              <wp:posOffset>315595</wp:posOffset>
             </wp:positionV>
-            <wp:extent cx="3203575" cy="2019935"/>
-            <wp:effectExtent l="0" t="0" r="0" b="0"/>
+            <wp:extent cx="4718050" cy="2974340"/>
+            <wp:effectExtent l="0" t="0" r="6350" b="0"/>
             <wp:wrapTopAndBottom/>
             <wp:docPr id="265369403" name="Picture 1" descr="A diagram of a car&#10;&#10;Description automatically generated"/>
             <wp:cNvGraphicFramePr>
@@ -2414,7 +2632,7 @@
                   <pic:spPr bwMode="auto">
                     <a:xfrm>
                       <a:off x="0" y="0"/>
-                      <a:ext cx="3203575" cy="2019935"/>
+                      <a:ext cx="4718050" cy="2974340"/>
                     </a:xfrm>
                     <a:prstGeom prst="rect">
                       <a:avLst/>
@@ -2438,6 +2656,8 @@
       </w:r>
       <w:bookmarkEnd w:id="11"/>
       <w:bookmarkEnd w:id="12"/>
+      <w:bookmarkEnd w:id="13"/>
+      <w:bookmarkEnd w:id="14"/>
     </w:p>
     <w:p>
       <w:pPr>
@@ -2467,7 +2687,7 @@
           <w:szCs w:val="32"/>
         </w:rPr>
       </w:pPr>
-      <w:bookmarkStart w:id="13" w:name="_Toc145174013"/>
+      <w:bookmarkStart w:id="15" w:name="_Toc145189399"/>
       <w:r>
         <w:rPr>
           <w:rFonts w:ascii="Times New Roman" w:hAnsi="Times New Roman"/>
@@ -2476,9 +2696,9 @@
           <w:sz w:val="32"/>
           <w:szCs w:val="32"/>
         </w:rPr>
-        <w:t>Caratteristiche Software</w:t>
-      </w:r>
-      <w:bookmarkEnd w:id="13"/>
+        <w:t>Architettura di comunicazione</w:t>
+      </w:r>
+      <w:bookmarkEnd w:id="15"/>
     </w:p>
     <w:p>
       <w:pPr>
@@ -2496,11 +2716,50 @@
           <w:sz w:val="24"/>
           <w:szCs w:val="24"/>
         </w:rPr>
-        <w:t>Tra le principali funzionalità di MultiBench per questo macchinario sono presenti:</w:t>
-      </w:r>
-    </w:p>
-    <w:p>
-      <w:pPr>
+        <w:t>Per quanto riguarda la comunicazione</w:t>
+      </w:r>
+      <w:r>
+        <w:rPr>
+          <w:rFonts w:ascii="Times New Roman" w:hAnsi="Times New Roman"/>
+          <w:sz w:val="24"/>
+          <w:szCs w:val="24"/>
+        </w:rPr>
+        <w:t xml:space="preserve">, i vari controllori sono stati predisposti per lavorare in un’architettura di tipo </w:t>
+      </w:r>
+      <w:r>
+        <w:rPr>
+          <w:rFonts w:ascii="Times New Roman" w:hAnsi="Times New Roman"/>
+          <w:b/>
+          <w:bCs/>
+          <w:sz w:val="24"/>
+          <w:szCs w:val="24"/>
+        </w:rPr>
+        <w:t>master-slave</w:t>
+      </w:r>
+      <w:r>
+        <w:rPr>
+          <w:rFonts w:ascii="Times New Roman" w:hAnsi="Times New Roman"/>
+          <w:sz w:val="24"/>
+          <w:szCs w:val="24"/>
+        </w:rPr>
+        <w:t>,</w:t>
+      </w:r>
+      <w:r>
+        <w:rPr>
+          <w:rFonts w:ascii="Times New Roman" w:hAnsi="Times New Roman"/>
+          <w:sz w:val="24"/>
+          <w:szCs w:val="24"/>
+        </w:rPr>
+        <w:t xml:space="preserve"> nella quale è sempre presente:</w:t>
+      </w:r>
+    </w:p>
+    <w:p>
+      <w:pPr>
+        <w:pStyle w:val="ListParagraph"/>
+        <w:numPr>
+          <w:ilvl w:val="0"/>
+          <w:numId w:val="4"/>
+        </w:numPr>
         <w:spacing w:line="360" w:lineRule="auto"/>
         <w:jc w:val="both"/>
         <w:rPr>
@@ -2515,11 +2774,42 @@
           <w:sz w:val="24"/>
           <w:szCs w:val="24"/>
         </w:rPr>
-        <w:t>Gestione dell’autenticazione su diversi profili utente in base alla tipologia di utilizzatore (ospite, operaio, manutentore, …);</w:t>
-      </w:r>
-    </w:p>
-    <w:p>
-      <w:pPr>
+        <w:t>un</w:t>
+      </w:r>
+      <w:r>
+        <w:rPr>
+          <w:rFonts w:ascii="Times New Roman" w:hAnsi="Times New Roman"/>
+          <w:sz w:val="24"/>
+          <w:szCs w:val="24"/>
+        </w:rPr>
+        <w:t xml:space="preserve"> </w:t>
+      </w:r>
+      <w:r>
+        <w:rPr>
+          <w:rFonts w:ascii="Times New Roman" w:hAnsi="Times New Roman"/>
+          <w:b/>
+          <w:bCs/>
+          <w:sz w:val="24"/>
+          <w:szCs w:val="24"/>
+        </w:rPr>
+        <w:t>master</w:t>
+      </w:r>
+      <w:r>
+        <w:rPr>
+          <w:rFonts w:ascii="Times New Roman" w:hAnsi="Times New Roman"/>
+          <w:sz w:val="24"/>
+          <w:szCs w:val="24"/>
+        </w:rPr>
+        <w:t>;</w:t>
+      </w:r>
+    </w:p>
+    <w:p>
+      <w:pPr>
+        <w:pStyle w:val="ListParagraph"/>
+        <w:numPr>
+          <w:ilvl w:val="0"/>
+          <w:numId w:val="4"/>
+        </w:numPr>
         <w:spacing w:line="360" w:lineRule="auto"/>
         <w:jc w:val="both"/>
         <w:rPr>
@@ -2534,7 +2824,33 @@
           <w:sz w:val="24"/>
           <w:szCs w:val="24"/>
         </w:rPr>
-        <w:t>Continuo monitoraggio degli input/output del sistema e della comunicazione software-hardware;</w:t>
+        <w:t>u</w:t>
+      </w:r>
+      <w:r>
+        <w:rPr>
+          <w:rFonts w:ascii="Times New Roman" w:hAnsi="Times New Roman"/>
+          <w:sz w:val="24"/>
+          <w:szCs w:val="24"/>
+        </w:rPr>
+        <w:t xml:space="preserve">no o più </w:t>
+      </w:r>
+      <w:r>
+        <w:rPr>
+          <w:rFonts w:ascii="Times New Roman" w:hAnsi="Times New Roman"/>
+          <w:b/>
+          <w:bCs/>
+          <w:sz w:val="24"/>
+          <w:szCs w:val="24"/>
+        </w:rPr>
+        <w:t>slave</w:t>
+      </w:r>
+      <w:r>
+        <w:rPr>
+          <w:rFonts w:ascii="Times New Roman" w:hAnsi="Times New Roman"/>
+          <w:sz w:val="24"/>
+          <w:szCs w:val="24"/>
+        </w:rPr>
+        <w:t xml:space="preserve">. </w:t>
       </w:r>
     </w:p>
     <w:p>
@@ -2553,7 +2869,34 @@
           <w:sz w:val="24"/>
           <w:szCs w:val="24"/>
         </w:rPr>
-        <w:t>Visualizzazione del log eventi e feedback degli allarmi in tempo reale;</w:t>
+        <w:t xml:space="preserve">In questo tipo di architettura, “ogni scambio di informazioni è originato dal master, il quale invia […] </w:t>
+      </w:r>
+      <w:r>
+        <w:rPr>
+          <w:rFonts w:ascii="Times New Roman" w:hAnsi="Times New Roman"/>
+          <w:sz w:val="24"/>
+          <w:szCs w:val="24"/>
+        </w:rPr>
+        <w:t>sul bus una particolare richiesta”</w:t>
+      </w:r>
+      <w:bookmarkStart w:id="16" w:name="_Ref145188803"/>
+      <w:r>
+        <w:rPr>
+          <w:rStyle w:val="FootnoteReference"/>
+          <w:rFonts w:ascii="Times New Roman" w:hAnsi="Times New Roman"/>
+          <w:sz w:val="24"/>
+          <w:szCs w:val="24"/>
+        </w:rPr>
+        <w:footnoteReference w:id="4"/>
+      </w:r>
+      <w:bookmarkEnd w:id="16"/>
+      <w:r>
+        <w:rPr>
+          <w:rFonts w:ascii="Times New Roman" w:hAnsi="Times New Roman"/>
+          <w:sz w:val="24"/>
+          <w:szCs w:val="24"/>
+        </w:rPr>
+        <w:t>.</w:t>
       </w:r>
     </w:p>
     <w:p>
@@ -2572,8 +2915,123 @@
           <w:sz w:val="24"/>
           <w:szCs w:val="24"/>
         </w:rPr>
-        <w:t>Attuazione di movimenti manuali comandati da una figura umana;</w:t>
-      </w:r>
+        <w:t xml:space="preserve">Gli slave </w:t>
+      </w:r>
+      <w:r>
+        <w:rPr>
+          <w:rFonts w:ascii="Times New Roman" w:hAnsi="Times New Roman"/>
+          <w:sz w:val="24"/>
+          <w:szCs w:val="24"/>
+        </w:rPr>
+        <w:t>“sono normalmente in ricezione e ascoltano le richieste del master. Solo lo specifico slave interrogato cattura le informazioni inviate dal master […] e risponde inviando a sua volta le proprie informazioni sulla rete”</w:t>
+      </w:r>
+      <w:r>
+        <w:rPr>
+          <w:rFonts w:ascii="Times New Roman" w:hAnsi="Times New Roman"/>
+          <w:sz w:val="24"/>
+          <w:szCs w:val="24"/>
+        </w:rPr>
+        <w:fldChar w:fldCharType="begin"/>
+      </w:r>
+      <w:r>
+        <w:rPr>
+          <w:rFonts w:ascii="Times New Roman" w:hAnsi="Times New Roman"/>
+          <w:sz w:val="24"/>
+          <w:szCs w:val="24"/>
+        </w:rPr>
+        <w:instrText xml:space="preserve"> NOTEREF _Ref145188803 \f \h </w:instrText>
+      </w:r>
+      <w:r>
+        <w:rPr>
+          <w:rFonts w:ascii="Times New Roman" w:hAnsi="Times New Roman"/>
+          <w:sz w:val="24"/>
+          <w:szCs w:val="24"/>
+        </w:rPr>
+      </w:r>
+      <w:r>
+        <w:rPr>
+          <w:rFonts w:ascii="Times New Roman" w:hAnsi="Times New Roman"/>
+          <w:sz w:val="24"/>
+          <w:szCs w:val="24"/>
+        </w:rPr>
+        <w:fldChar w:fldCharType="separate"/>
+      </w:r>
+      <w:r>
+        <w:rPr>
+          <w:rStyle w:val="FootnoteReference"/>
+        </w:rPr>
+        <w:t>3</w:t>
+      </w:r>
+      <w:r>
+        <w:rPr>
+          <w:rFonts w:ascii="Times New Roman" w:hAnsi="Times New Roman"/>
+          <w:sz w:val="24"/>
+          <w:szCs w:val="24"/>
+        </w:rPr>
+        <w:fldChar w:fldCharType="end"/>
+      </w:r>
+      <w:r>
+        <w:rPr>
+          <w:rFonts w:ascii="Times New Roman" w:hAnsi="Times New Roman"/>
+          <w:sz w:val="24"/>
+          <w:szCs w:val="24"/>
+        </w:rPr>
+        <w:t>.</w:t>
+      </w:r>
+    </w:p>
+    <w:p>
+      <w:pPr>
+        <w:spacing w:line="360" w:lineRule="auto"/>
+        <w:outlineLvl w:val="1"/>
+        <w:rPr>
+          <w:rFonts w:ascii="Times New Roman" w:hAnsi="Times New Roman"/>
+          <w:sz w:val="24"/>
+          <w:szCs w:val="24"/>
+        </w:rPr>
+      </w:pPr>
+    </w:p>
+    <w:p>
+      <w:pPr>
+        <w:overflowPunct/>
+        <w:autoSpaceDE/>
+        <w:autoSpaceDN/>
+        <w:adjustRightInd/>
+        <w:textAlignment w:val="auto"/>
+        <w:rPr>
+          <w:rFonts w:ascii="Times New Roman" w:hAnsi="Times New Roman"/>
+          <w:b/>
+          <w:bCs/>
+          <w:sz w:val="32"/>
+          <w:szCs w:val="32"/>
+          <w:highlight w:val="lightGray"/>
+        </w:rPr>
+      </w:pPr>
+      <w:bookmarkStart w:id="17" w:name="_Toc145189400"/>
+    </w:p>
+    <w:p>
+      <w:pPr>
+        <w:spacing w:line="360" w:lineRule="auto"/>
+        <w:outlineLvl w:val="1"/>
+        <w:rPr>
+          <w:rFonts w:ascii="Times New Roman" w:hAnsi="Times New Roman"/>
+          <w:b/>
+          <w:bCs/>
+          <w:sz w:val="32"/>
+          <w:szCs w:val="32"/>
+        </w:rPr>
+      </w:pPr>
+      <w:r>
+        <w:rPr>
+          <w:rFonts w:ascii="Times New Roman" w:hAnsi="Times New Roman"/>
+          <w:b/>
+          <w:bCs/>
+          <w:sz w:val="32"/>
+          <w:szCs w:val="32"/>
+        </w:rPr>
+        <w:lastRenderedPageBreak/>
+        <w:t>Caratteristiche Software</w:t>
+      </w:r>
+      <w:bookmarkEnd w:id="17"/>
     </w:p>
     <w:p>
       <w:pPr>
@@ -2591,19 +3049,16 @@
           <w:sz w:val="24"/>
           <w:szCs w:val="24"/>
         </w:rPr>
-        <w:t>Configurazione dei parametri globali di riferimento</w:t>
-      </w:r>
-      <w:r>
-        <w:rPr>
-          <w:rFonts w:ascii="Times New Roman" w:hAnsi="Times New Roman"/>
-          <w:sz w:val="24"/>
-          <w:szCs w:val="24"/>
-        </w:rPr>
-        <w:t>;</w:t>
-      </w:r>
-    </w:p>
-    <w:p>
-      <w:pPr>
+        <w:t>Tra le principali funzionalità di MultiBench per questo macchinario sono presenti:</w:t>
+      </w:r>
+    </w:p>
+    <w:p>
+      <w:pPr>
+        <w:pStyle w:val="ListParagraph"/>
+        <w:numPr>
+          <w:ilvl w:val="0"/>
+          <w:numId w:val="4"/>
+        </w:numPr>
         <w:spacing w:line="360" w:lineRule="auto"/>
         <w:jc w:val="both"/>
         <w:rPr>
@@ -2618,35 +3073,16 @@
           <w:sz w:val="24"/>
           <w:szCs w:val="24"/>
         </w:rPr>
-        <w:t>Creazione</w:t>
-      </w:r>
-      <w:r>
-        <w:rPr>
-          <w:rFonts w:ascii="Times New Roman" w:hAnsi="Times New Roman"/>
-          <w:sz w:val="24"/>
-          <w:szCs w:val="24"/>
-        </w:rPr>
-        <w:t>, salvataggio, caricamento ed esecuzione</w:t>
-      </w:r>
-      <w:r>
-        <w:rPr>
-          <w:rFonts w:ascii="Times New Roman" w:hAnsi="Times New Roman"/>
-          <w:sz w:val="24"/>
-          <w:szCs w:val="24"/>
-        </w:rPr>
-        <w:t xml:space="preserve"> di programmi automatici di lavoro</w:t>
-      </w:r>
-      <w:r>
-        <w:rPr>
-          <w:rFonts w:ascii="Times New Roman" w:hAnsi="Times New Roman"/>
-          <w:sz w:val="24"/>
-          <w:szCs w:val="24"/>
-        </w:rPr>
-        <w:t>.</w:t>
-      </w:r>
-    </w:p>
-    <w:p>
-      <w:pPr>
+        <w:t>Gestione dell’autenticazione su diversi profili utente in base alla tipologia di utilizzatore (ospite, operaio, manutentore, …);</w:t>
+      </w:r>
+    </w:p>
+    <w:p>
+      <w:pPr>
+        <w:pStyle w:val="ListParagraph"/>
+        <w:numPr>
+          <w:ilvl w:val="0"/>
+          <w:numId w:val="4"/>
+        </w:numPr>
         <w:spacing w:line="360" w:lineRule="auto"/>
         <w:jc w:val="both"/>
         <w:rPr>
@@ -2661,164 +3097,192 @@
           <w:sz w:val="24"/>
           <w:szCs w:val="24"/>
         </w:rPr>
-        <w:t>Per quanto riguarda la comunicazione</w:t>
-      </w:r>
-      <w:r>
-        <w:rPr>
-          <w:rFonts w:ascii="Times New Roman" w:hAnsi="Times New Roman"/>
-          <w:sz w:val="24"/>
-          <w:szCs w:val="24"/>
-        </w:rPr>
-        <w:t xml:space="preserve">, i vari controllori sono stati predisposti per lavorare in un’architettura di tipo </w:t>
-      </w:r>
-      <w:r>
-        <w:rPr>
-          <w:rFonts w:ascii="Times New Roman" w:hAnsi="Times New Roman"/>
+        <w:t>Continuo monitoraggio degli input/output del sistema e della comunicazione software-hardware;</w:t>
+      </w:r>
+    </w:p>
+    <w:p>
+      <w:pPr>
+        <w:pStyle w:val="ListParagraph"/>
+        <w:numPr>
+          <w:ilvl w:val="0"/>
+          <w:numId w:val="4"/>
+        </w:numPr>
+        <w:spacing w:line="360" w:lineRule="auto"/>
+        <w:jc w:val="both"/>
+        <w:rPr>
+          <w:rFonts w:ascii="Times New Roman" w:hAnsi="Times New Roman"/>
+          <w:sz w:val="24"/>
+          <w:szCs w:val="24"/>
+        </w:rPr>
+      </w:pPr>
+      <w:r>
+        <w:rPr>
+          <w:rFonts w:ascii="Times New Roman" w:hAnsi="Times New Roman"/>
+          <w:sz w:val="24"/>
+          <w:szCs w:val="24"/>
+        </w:rPr>
+        <w:t>Visualizzazione del log eventi e feedback degli allarmi in tempo reale;</w:t>
+      </w:r>
+    </w:p>
+    <w:p>
+      <w:pPr>
+        <w:pStyle w:val="ListParagraph"/>
+        <w:numPr>
+          <w:ilvl w:val="0"/>
+          <w:numId w:val="4"/>
+        </w:numPr>
+        <w:spacing w:line="360" w:lineRule="auto"/>
+        <w:jc w:val="both"/>
+        <w:rPr>
+          <w:rFonts w:ascii="Times New Roman" w:hAnsi="Times New Roman"/>
+          <w:sz w:val="24"/>
+          <w:szCs w:val="24"/>
+        </w:rPr>
+      </w:pPr>
+      <w:r>
+        <w:rPr>
+          <w:rFonts w:ascii="Times New Roman" w:hAnsi="Times New Roman"/>
+          <w:sz w:val="24"/>
+          <w:szCs w:val="24"/>
+        </w:rPr>
+        <w:t>Attuazione di movimenti manuali comandati da una figura umana;</w:t>
+      </w:r>
+    </w:p>
+    <w:p>
+      <w:pPr>
+        <w:pStyle w:val="ListParagraph"/>
+        <w:numPr>
+          <w:ilvl w:val="0"/>
+          <w:numId w:val="4"/>
+        </w:numPr>
+        <w:spacing w:line="360" w:lineRule="auto"/>
+        <w:jc w:val="both"/>
+        <w:rPr>
+          <w:rFonts w:ascii="Times New Roman" w:hAnsi="Times New Roman"/>
+          <w:sz w:val="24"/>
+          <w:szCs w:val="24"/>
+        </w:rPr>
+      </w:pPr>
+      <w:r>
+        <w:rPr>
+          <w:rFonts w:ascii="Times New Roman" w:hAnsi="Times New Roman"/>
+          <w:sz w:val="24"/>
+          <w:szCs w:val="24"/>
+        </w:rPr>
+        <w:t>Configurazione dei parametri globali di riferimento</w:t>
+      </w:r>
+      <w:r>
+        <w:rPr>
+          <w:rFonts w:ascii="Times New Roman" w:hAnsi="Times New Roman"/>
+          <w:sz w:val="24"/>
+          <w:szCs w:val="24"/>
+        </w:rPr>
+        <w:t>;</w:t>
+      </w:r>
+    </w:p>
+    <w:p>
+      <w:pPr>
+        <w:pStyle w:val="ListParagraph"/>
+        <w:numPr>
+          <w:ilvl w:val="0"/>
+          <w:numId w:val="4"/>
+        </w:numPr>
+        <w:spacing w:line="360" w:lineRule="auto"/>
+        <w:jc w:val="both"/>
+        <w:rPr>
+          <w:rFonts w:ascii="Times New Roman" w:hAnsi="Times New Roman"/>
+          <w:sz w:val="24"/>
+          <w:szCs w:val="24"/>
+        </w:rPr>
+      </w:pPr>
+      <w:r>
+        <w:rPr>
+          <w:rFonts w:ascii="Times New Roman" w:hAnsi="Times New Roman"/>
+          <w:sz w:val="24"/>
+          <w:szCs w:val="24"/>
+        </w:rPr>
+        <w:t>Creazione</w:t>
+      </w:r>
+      <w:r>
+        <w:rPr>
+          <w:rFonts w:ascii="Times New Roman" w:hAnsi="Times New Roman"/>
+          <w:sz w:val="24"/>
+          <w:szCs w:val="24"/>
+        </w:rPr>
+        <w:t>, salvataggio, caricamento ed esecuzione</w:t>
+      </w:r>
+      <w:r>
+        <w:rPr>
+          <w:rFonts w:ascii="Times New Roman" w:hAnsi="Times New Roman"/>
+          <w:sz w:val="24"/>
+          <w:szCs w:val="24"/>
+        </w:rPr>
+        <w:t xml:space="preserve"> di programmi automatici di lavoro</w:t>
+      </w:r>
+      <w:r>
+        <w:rPr>
+          <w:rFonts w:ascii="Times New Roman" w:hAnsi="Times New Roman"/>
+          <w:sz w:val="24"/>
+          <w:szCs w:val="24"/>
+        </w:rPr>
+        <w:t>.</w:t>
+      </w:r>
+    </w:p>
+    <w:p>
+      <w:pPr>
+        <w:pStyle w:val="Heading2"/>
+        <w:rPr>
           <w:b/>
           <w:bCs/>
-          <w:sz w:val="24"/>
-          <w:szCs w:val="24"/>
-        </w:rPr>
-        <w:t>master-slave</w:t>
-      </w:r>
-      <w:r>
-        <w:rPr>
-          <w:rFonts w:ascii="Times New Roman" w:hAnsi="Times New Roman"/>
-          <w:sz w:val="24"/>
-          <w:szCs w:val="24"/>
-        </w:rPr>
-        <w:t>,</w:t>
-      </w:r>
-      <w:r>
-        <w:rPr>
-          <w:rFonts w:ascii="Times New Roman" w:hAnsi="Times New Roman"/>
-          <w:sz w:val="24"/>
-          <w:szCs w:val="24"/>
-        </w:rPr>
-        <w:t xml:space="preserve"> nella quale è sempre presente:</w:t>
-      </w:r>
-    </w:p>
-    <w:p>
-      <w:pPr>
-        <w:spacing w:line="360" w:lineRule="auto"/>
-        <w:jc w:val="both"/>
-        <w:rPr>
-          <w:rFonts w:ascii="Times New Roman" w:hAnsi="Times New Roman"/>
-          <w:sz w:val="24"/>
-          <w:szCs w:val="24"/>
-        </w:rPr>
-      </w:pPr>
-      <w:r>
-        <w:rPr>
-          <w:rFonts w:ascii="Times New Roman" w:hAnsi="Times New Roman"/>
-          <w:sz w:val="24"/>
-          <w:szCs w:val="24"/>
-        </w:rPr>
-        <w:t xml:space="preserve">Un </w:t>
-      </w:r>
-      <w:r>
-        <w:rPr>
-          <w:rFonts w:ascii="Times New Roman" w:hAnsi="Times New Roman"/>
+          <w:sz w:val="32"/>
+          <w:szCs w:val="32"/>
+        </w:rPr>
+      </w:pPr>
+      <w:bookmarkStart w:id="18" w:name="_Toc145189401"/>
+    </w:p>
+    <w:p>
+      <w:pPr>
+        <w:pStyle w:val="Heading2"/>
+        <w:rPr>
           <w:b/>
           <w:bCs/>
-          <w:sz w:val="24"/>
-          <w:szCs w:val="24"/>
-        </w:rPr>
-        <w:t>master</w:t>
-      </w:r>
-      <w:r>
-        <w:rPr>
-          <w:rFonts w:ascii="Times New Roman" w:hAnsi="Times New Roman"/>
-          <w:sz w:val="24"/>
-          <w:szCs w:val="24"/>
-        </w:rPr>
-        <w:t>, ovvero un dispositivo che gestisce le comunicazioni inviando richieste ai suoi slave</w:t>
-      </w:r>
-      <w:r>
-        <w:rPr>
-          <w:rFonts w:ascii="Times New Roman" w:hAnsi="Times New Roman"/>
-          <w:sz w:val="24"/>
-          <w:szCs w:val="24"/>
-        </w:rPr>
-        <w:t>;</w:t>
-      </w:r>
-    </w:p>
-    <w:p>
-      <w:pPr>
-        <w:spacing w:line="360" w:lineRule="auto"/>
-        <w:jc w:val="both"/>
-        <w:rPr>
-          <w:rFonts w:ascii="Times New Roman" w:hAnsi="Times New Roman"/>
-          <w:sz w:val="24"/>
-          <w:szCs w:val="24"/>
-        </w:rPr>
-      </w:pPr>
-      <w:r>
-        <w:rPr>
-          <w:rFonts w:ascii="Times New Roman" w:hAnsi="Times New Roman"/>
-          <w:sz w:val="24"/>
-          <w:szCs w:val="24"/>
-        </w:rPr>
-        <w:t xml:space="preserve">Uno o più </w:t>
-      </w:r>
-      <w:r>
-        <w:rPr>
-          <w:rFonts w:ascii="Times New Roman" w:hAnsi="Times New Roman"/>
+          <w:sz w:val="32"/>
+          <w:szCs w:val="32"/>
+        </w:rPr>
+      </w:pPr>
+      <w:r>
+        <w:rPr>
           <w:b/>
           <w:bCs/>
-          <w:sz w:val="24"/>
-          <w:szCs w:val="24"/>
-        </w:rPr>
-        <w:t>slave</w:t>
-      </w:r>
-      <w:r>
-        <w:rPr>
-          <w:rFonts w:ascii="Times New Roman" w:hAnsi="Times New Roman"/>
-          <w:sz w:val="24"/>
-          <w:szCs w:val="24"/>
-        </w:rPr>
-        <w:t xml:space="preserve">, che hanno il compito di </w:t>
-      </w:r>
-      <w:r>
-        <w:rPr>
-          <w:rFonts w:ascii="Times New Roman" w:hAnsi="Times New Roman"/>
-          <w:sz w:val="24"/>
-          <w:szCs w:val="24"/>
-        </w:rPr>
-        <w:t xml:space="preserve">comunicare solo se preventivamente contattati da un master al fine di </w:t>
-      </w:r>
-      <w:r>
-        <w:rPr>
-          <w:rFonts w:ascii="Times New Roman" w:hAnsi="Times New Roman"/>
-          <w:sz w:val="24"/>
-          <w:szCs w:val="24"/>
-        </w:rPr>
-        <w:t xml:space="preserve">rispondere alle </w:t>
-      </w:r>
-      <w:r>
-        <w:rPr>
-          <w:rFonts w:ascii="Times New Roman" w:hAnsi="Times New Roman"/>
-          <w:sz w:val="24"/>
-          <w:szCs w:val="24"/>
-        </w:rPr>
-        <w:t>sue richieste</w:t>
-      </w:r>
-      <w:r>
-        <w:rPr>
-          <w:rFonts w:ascii="Times New Roman" w:hAnsi="Times New Roman"/>
-          <w:sz w:val="24"/>
-          <w:szCs w:val="24"/>
-        </w:rPr>
-        <w:t>.</w:t>
-      </w:r>
-      <w:r>
-        <w:rPr>
-          <w:rFonts w:ascii="Times New Roman" w:hAnsi="Times New Roman"/>
-          <w:sz w:val="24"/>
-          <w:szCs w:val="24"/>
-        </w:rPr>
-        <w:t xml:space="preserve"> </w:t>
-      </w:r>
+          <w:sz w:val="32"/>
+          <w:szCs w:val="32"/>
+        </w:rPr>
+        <w:t>1.4</w:t>
+      </w:r>
+      <w:r>
+        <w:rPr>
+          <w:b/>
+          <w:bCs/>
+          <w:sz w:val="32"/>
+          <w:szCs w:val="32"/>
+        </w:rPr>
+        <w:tab/>
+      </w:r>
+      <w:r>
+        <w:rPr>
+          <w:b/>
+          <w:bCs/>
+          <w:sz w:val="32"/>
+          <w:szCs w:val="32"/>
+        </w:rPr>
+        <w:t>Protocollo di comunicazione: Modbus</w:t>
+      </w:r>
+      <w:bookmarkEnd w:id="18"/>
+    </w:p>
+    <w:p>
+      <w:pPr>
+        <w:jc w:val="both"/>
+      </w:pPr>
     </w:p>
     <w:p>
       <w:pPr>
@@ -2834,34 +3298,6 @@
     </w:p>
     <w:p>
       <w:pPr>
-        <w:pStyle w:val="Heading3"/>
-        <w:numPr>
-          <w:ilvl w:val="2"/>
-          <w:numId w:val="3"/>
-        </w:numPr>
-        <w:jc w:val="both"/>
-        <w:rPr>
-          <w:sz w:val="32"/>
-          <w:szCs w:val="32"/>
-        </w:rPr>
-      </w:pPr>
-      <w:bookmarkStart w:id="14" w:name="_Toc145174014"/>
-      <w:r>
-        <w:rPr>
-          <w:sz w:val="32"/>
-          <w:szCs w:val="32"/>
-        </w:rPr>
-        <w:t>Protocollo di comunicazione: Modbus</w:t>
-      </w:r>
-      <w:bookmarkEnd w:id="14"/>
-    </w:p>
-    <w:p>
-      <w:pPr>
-        <w:jc w:val="both"/>
-      </w:pPr>
-    </w:p>
-    <w:p>
-      <w:pPr>
         <w:spacing w:line="360" w:lineRule="auto"/>
         <w:jc w:val="both"/>
         <w:outlineLvl w:val="1"/>
@@ -2900,7 +3336,6 @@
       <w:pPr>
         <w:spacing w:line="360" w:lineRule="auto"/>
         <w:jc w:val="both"/>
-        <w:outlineLvl w:val="1"/>
         <w:rPr>
           <w:rFonts w:ascii="Times New Roman" w:hAnsi="Times New Roman"/>
           <w:sz w:val="24"/>
@@ -3017,36 +3452,6 @@
           <w:szCs w:val="24"/>
         </w:rPr>
       </w:pPr>
-    </w:p>
-    <w:p>
-      <w:pPr>
-        <w:spacing w:line="360" w:lineRule="auto"/>
-        <w:jc w:val="both"/>
-        <w:rPr>
-          <w:rFonts w:ascii="Times New Roman" w:hAnsi="Times New Roman"/>
-          <w:sz w:val="24"/>
-          <w:szCs w:val="24"/>
-        </w:rPr>
-      </w:pPr>
-    </w:p>
-    <w:p>
-      <w:pPr>
-        <w:spacing w:line="360" w:lineRule="auto"/>
-        <w:jc w:val="both"/>
-        <w:rPr>
-          <w:rFonts w:ascii="Times New Roman" w:hAnsi="Times New Roman"/>
-          <w:sz w:val="24"/>
-          <w:szCs w:val="24"/>
-        </w:rPr>
-      </w:pPr>
-      <w:r>
-        <w:rPr>
-          <w:rFonts w:ascii="Times New Roman" w:hAnsi="Times New Roman"/>
-          <w:sz w:val="24"/>
-          <w:szCs w:val="24"/>
-        </w:rPr>
-        <w:t>Si noti come l’attività di riprogettazione si è focalizzata esclusivamente sulla parte software che si interfaccia direttamente con i PLC, e pertanto non sono state necessarie modifiche sulla loro programmazione in quanto completamente funzionanti.</w:t>
-      </w:r>
     </w:p>
     <w:p>
       <w:pPr>
@@ -3212,7 +3617,13 @@
         <w:t xml:space="preserve"> </w:t>
       </w:r>
       <w:r>
-        <w:t xml:space="preserve">“Automazione Industriale”, Treccani, 9 Settembre 2023, </w:t>
+        <w:t>“Automazione Industriale”, Treccani,</w:t>
+      </w:r>
+      <w:r>
+        <w:t xml:space="preserve"> consultato il</w:t>
+      </w:r>
+      <w:r>
+        <w:t xml:space="preserve"> 9 Settembre 2023, </w:t>
       </w:r>
       <w:r>
         <w:rPr>
@@ -3234,16 +3645,93 @@
         <w:footnoteRef/>
       </w:r>
       <w:r>
+        <w:t xml:space="preserve"> “What is the OSI Model?”, Forcepoint, consultato il 9 Settembre 2023, </w:t>
+      </w:r>
+      <w:r>
+        <w:rPr>
+          <w:color w:val="4A9FF4"/>
+        </w:rPr>
+        <w:t>https://www.forcepoint.com/cyber-edu/osi-model</w:t>
+      </w:r>
+    </w:p>
+  </w:footnote>
+  <w:footnote w:id="3">
+    <w:p>
+      <w:pPr>
+        <w:pStyle w:val="FootnoteText"/>
+      </w:pPr>
+      <w:r>
+        <w:rPr>
+          <w:rStyle w:val="FootnoteReference"/>
+        </w:rPr>
+        <w:footnoteRef/>
+      </w:r>
+      <w:r>
         <w:t xml:space="preserve"> </w:t>
       </w:r>
       <w:r>
-        <w:t xml:space="preserve">“The RS-485 Design Guide”, TI, 10 Settembre 2023, pagina 1-2, </w:t>
+        <w:t xml:space="preserve">The RS-485 Design Guide, TI, </w:t>
+      </w:r>
+      <w:r>
+        <w:t xml:space="preserve">consultato il </w:t>
+      </w:r>
+      <w:r>
+        <w:t xml:space="preserve">10 Settembre 2023, pagina 1-2, </w:t>
       </w:r>
       <w:r>
         <w:rPr>
           <w:color w:val="4A9FF4"/>
         </w:rPr>
         <w:t>https://www.ti.com/lit/an/slla272d/slla272d.pdf?ts=1694247848901</w:t>
+      </w:r>
+    </w:p>
+  </w:footnote>
+  <w:footnote w:id="4">
+    <w:p>
+      <w:pPr>
+        <w:pStyle w:val="FootnoteText"/>
+      </w:pPr>
+      <w:r>
+        <w:rPr>
+          <w:rStyle w:val="FootnoteReference"/>
+        </w:rPr>
+        <w:footnoteRef/>
+      </w:r>
+      <w:r>
+        <w:t xml:space="preserve"> Protocollo Modbus su RS485 – Introduzione, </w:t>
+      </w:r>
+      <w:r>
+        <w:t>O</w:t>
+      </w:r>
+      <w:r>
+        <w:t xml:space="preserve">verdigit, </w:t>
+      </w:r>
+      <w:r>
+        <w:t xml:space="preserve">consultato il </w:t>
+      </w:r>
+      <w:r>
+        <w:t>9 settembre 2023, pagina 3</w:t>
+      </w:r>
+      <w:r>
+        <w:t xml:space="preserve">, </w:t>
+      </w:r>
+      <w:r>
+        <w:rPr>
+          <w:color w:val="4A9FF4"/>
+        </w:rPr>
+        <w:t>https://www.overdigit.com/data/Blog/RS485-</w:t>
+      </w:r>
+      <w:r>
+        <w:rPr>
+          <w:color w:val="4A9FF4"/>
+        </w:rPr>
+        <w:t>M</w:t>
+      </w:r>
+      <w:r>
+        <w:rPr>
+          <w:color w:val="4A9FF4"/>
+        </w:rPr>
+        <w:t>odbus/Protocollo%20Modbus%20su%20RS485.pdf</w:t>
       </w:r>
     </w:p>
   </w:footnote>
@@ -3366,10 +3854,10 @@
     </w:lvl>
   </w:abstractNum>
   <w:abstractNum w:abstractNumId="1" w15:restartNumberingAfterBreak="0">
-    <w:nsid w:val="60E74DA4"/>
+    <w:nsid w:val="35C758F6"/>
     <w:multiLevelType w:val="hybridMultilevel"/>
-    <w:tmpl w:val="2F6CA3F2"/>
-    <w:lvl w:ilvl="0" w:tplc="B4C462A0">
+    <w:tmpl w:val="1AA47FEE"/>
+    <w:lvl w:ilvl="0" w:tplc="CDA84298">
       <w:numFmt w:val="bullet"/>
       <w:lvlText w:val="-"/>
       <w:lvlJc w:val="left"/>
@@ -3478,6 +3966,118 @@
     </w:lvl>
   </w:abstractNum>
   <w:abstractNum w:abstractNumId="2" w15:restartNumberingAfterBreak="0">
+    <w:nsid w:val="60E74DA4"/>
+    <w:multiLevelType w:val="hybridMultilevel"/>
+    <w:tmpl w:val="2F6CA3F2"/>
+    <w:lvl w:ilvl="0" w:tplc="B4C462A0">
+      <w:numFmt w:val="bullet"/>
+      <w:lvlText w:val="-"/>
+      <w:lvlJc w:val="left"/>
+      <w:pPr>
+        <w:ind w:left="720" w:hanging="360"/>
+      </w:pPr>
+      <w:rPr>
+        <w:rFonts w:ascii="Times New Roman" w:eastAsia="Times New Roman" w:hAnsi="Times New Roman" w:cs="Times New Roman" w:hint="default"/>
+      </w:rPr>
+    </w:lvl>
+    <w:lvl w:ilvl="1" w:tplc="04100003" w:tentative="1">
+      <w:start w:val="1"/>
+      <w:numFmt w:val="bullet"/>
+      <w:lvlText w:val="o"/>
+      <w:lvlJc w:val="left"/>
+      <w:pPr>
+        <w:ind w:left="1440" w:hanging="360"/>
+      </w:pPr>
+      <w:rPr>
+        <w:rFonts w:ascii="Courier New" w:hAnsi="Courier New" w:cs="Courier New" w:hint="default"/>
+      </w:rPr>
+    </w:lvl>
+    <w:lvl w:ilvl="2" w:tplc="04100005" w:tentative="1">
+      <w:start w:val="1"/>
+      <w:numFmt w:val="bullet"/>
+      <w:lvlText w:val=""/>
+      <w:lvlJc w:val="left"/>
+      <w:pPr>
+        <w:ind w:left="2160" w:hanging="360"/>
+      </w:pPr>
+      <w:rPr>
+        <w:rFonts w:ascii="Wingdings" w:hAnsi="Wingdings" w:hint="default"/>
+      </w:rPr>
+    </w:lvl>
+    <w:lvl w:ilvl="3" w:tplc="04100001" w:tentative="1">
+      <w:start w:val="1"/>
+      <w:numFmt w:val="bullet"/>
+      <w:lvlText w:val=""/>
+      <w:lvlJc w:val="left"/>
+      <w:pPr>
+        <w:ind w:left="2880" w:hanging="360"/>
+      </w:pPr>
+      <w:rPr>
+        <w:rFonts w:ascii="Symbol" w:hAnsi="Symbol" w:hint="default"/>
+      </w:rPr>
+    </w:lvl>
+    <w:lvl w:ilvl="4" w:tplc="04100003" w:tentative="1">
+      <w:start w:val="1"/>
+      <w:numFmt w:val="bullet"/>
+      <w:lvlText w:val="o"/>
+      <w:lvlJc w:val="left"/>
+      <w:pPr>
+        <w:ind w:left="3600" w:hanging="360"/>
+      </w:pPr>
+      <w:rPr>
+        <w:rFonts w:ascii="Courier New" w:hAnsi="Courier New" w:cs="Courier New" w:hint="default"/>
+      </w:rPr>
+    </w:lvl>
+    <w:lvl w:ilvl="5" w:tplc="04100005" w:tentative="1">
+      <w:start w:val="1"/>
+      <w:numFmt w:val="bullet"/>
+      <w:lvlText w:val=""/>
+      <w:lvlJc w:val="left"/>
+      <w:pPr>
+        <w:ind w:left="4320" w:hanging="360"/>
+      </w:pPr>
+      <w:rPr>
+        <w:rFonts w:ascii="Wingdings" w:hAnsi="Wingdings" w:hint="default"/>
+      </w:rPr>
+    </w:lvl>
+    <w:lvl w:ilvl="6" w:tplc="04100001" w:tentative="1">
+      <w:start w:val="1"/>
+      <w:numFmt w:val="bullet"/>
+      <w:lvlText w:val=""/>
+      <w:lvlJc w:val="left"/>
+      <w:pPr>
+        <w:ind w:left="5040" w:hanging="360"/>
+      </w:pPr>
+      <w:rPr>
+        <w:rFonts w:ascii="Symbol" w:hAnsi="Symbol" w:hint="default"/>
+      </w:rPr>
+    </w:lvl>
+    <w:lvl w:ilvl="7" w:tplc="04100003" w:tentative="1">
+      <w:start w:val="1"/>
+      <w:numFmt w:val="bullet"/>
+      <w:lvlText w:val="o"/>
+      <w:lvlJc w:val="left"/>
+      <w:pPr>
+        <w:ind w:left="5760" w:hanging="360"/>
+      </w:pPr>
+      <w:rPr>
+        <w:rFonts w:ascii="Courier New" w:hAnsi="Courier New" w:cs="Courier New" w:hint="default"/>
+      </w:rPr>
+    </w:lvl>
+    <w:lvl w:ilvl="8" w:tplc="04100005" w:tentative="1">
+      <w:start w:val="1"/>
+      <w:numFmt w:val="bullet"/>
+      <w:lvlText w:val=""/>
+      <w:lvlJc w:val="left"/>
+      <w:pPr>
+        <w:ind w:left="6480" w:hanging="360"/>
+      </w:pPr>
+      <w:rPr>
+        <w:rFonts w:ascii="Wingdings" w:hAnsi="Wingdings" w:hint="default"/>
+      </w:rPr>
+    </w:lvl>
+  </w:abstractNum>
+  <w:abstractNum w:abstractNumId="3" w15:restartNumberingAfterBreak="0">
     <w:nsid w:val="78F63645"/>
     <w:multiLevelType w:val="multilevel"/>
     <w:tmpl w:val="68AE5B3A"/>
@@ -3591,13 +4191,16 @@
     </w:lvl>
   </w:abstractNum>
   <w:num w:numId="1" w16cid:durableId="429542542">
-    <w:abstractNumId w:val="2"/>
+    <w:abstractNumId w:val="3"/>
   </w:num>
   <w:num w:numId="2" w16cid:durableId="93402614">
-    <w:abstractNumId w:val="1"/>
+    <w:abstractNumId w:val="2"/>
   </w:num>
   <w:num w:numId="3" w16cid:durableId="1511137988">
     <w:abstractNumId w:val="0"/>
+  </w:num>
+  <w:num w:numId="4" w16cid:durableId="1764253901">
+    <w:abstractNumId w:val="1"/>
   </w:num>
 </w:numbering>
 </file>
@@ -4284,6 +4887,51 @@
       <w:vertAlign w:val="superscript"/>
     </w:rPr>
   </w:style>
+  <w:style w:type="paragraph" w:styleId="EndnoteText">
+    <w:name w:val="endnote text"/>
+    <w:basedOn w:val="Normal"/>
+    <w:link w:val="EndnoteTextChar"/>
+    <w:rsid w:val="00D861AF"/>
+  </w:style>
+  <w:style w:type="character" w:customStyle="1" w:styleId="EndnoteTextChar">
+    <w:name w:val="Endnote Text Char"/>
+    <w:basedOn w:val="DefaultParagraphFont"/>
+    <w:link w:val="EndnoteText"/>
+    <w:rsid w:val="00D861AF"/>
+    <w:rPr>
+      <w:lang w:eastAsia="it-IT"/>
+    </w:rPr>
+  </w:style>
+  <w:style w:type="character" w:styleId="EndnoteReference">
+    <w:name w:val="endnote reference"/>
+    <w:basedOn w:val="DefaultParagraphFont"/>
+    <w:rsid w:val="00D861AF"/>
+    <w:rPr>
+      <w:vertAlign w:val="superscript"/>
+    </w:rPr>
+  </w:style>
+  <w:style w:type="character" w:styleId="PlaceholderText">
+    <w:name w:val="Placeholder Text"/>
+    <w:basedOn w:val="DefaultParagraphFont"/>
+    <w:uiPriority w:val="99"/>
+    <w:semiHidden/>
+    <w:rsid w:val="00D861AF"/>
+    <w:rPr>
+      <w:color w:val="808080"/>
+    </w:rPr>
+  </w:style>
+  <w:style w:type="character" w:styleId="UnresolvedMention">
+    <w:name w:val="Unresolved Mention"/>
+    <w:basedOn w:val="DefaultParagraphFont"/>
+    <w:uiPriority w:val="99"/>
+    <w:semiHidden/>
+    <w:unhideWhenUsed/>
+    <w:rsid w:val="004D339C"/>
+    <w:rPr>
+      <w:color w:val="605E5C"/>
+      <w:shd w:val="clear" w:color="auto" w:fill="E1DFDD"/>
+    </w:rPr>
+  </w:style>
 </w:styles>
 </file>
 

</xml_diff>

<commit_message>
Up to page 6
</commit_message>
<xml_diff>
--- a/Tesi_Triennale_Informatica_Unimore_2022_2023_Enrico_Marras_152336.docx
+++ b/Tesi_Triennale_Informatica_Unimore_2022_2023_Enrico_Marras_152336.docx
@@ -116,7 +116,6 @@
       <w:r>
         <w:rPr>
           <w:rFonts w:ascii="Times New Roman" w:hAnsi="Times New Roman"/>
-          <w:noProof/>
           <w:sz w:val="34"/>
         </w:rPr>
         <mc:AlternateContent>
@@ -310,11 +309,11 @@
         <w:jc w:val="center"/>
         <w:rPr>
           <w:rFonts w:ascii="Times New Roman" w:hAnsi="Times New Roman"/>
-          <w:b/>
-          <w:bCs/>
           <w:sz w:val="36"/>
         </w:rPr>
       </w:pPr>
+      <w:bookmarkStart w:id="3" w:name="_Hlk145151566"/>
+      <w:bookmarkEnd w:id="2"/>
       <w:r>
         <w:rPr>
           <w:rFonts w:ascii="Times New Roman" w:hAnsi="Times New Roman"/>
@@ -323,42 +322,8 @@
           <w:sz w:val="48"/>
           <w:szCs w:val="28"/>
         </w:rPr>
-        <w:t>Riprogettazione e ottimizzazione software</w:t>
-      </w:r>
-      <w:r>
-        <w:rPr>
-          <w:rFonts w:ascii="Times New Roman" w:hAnsi="Times New Roman"/>
-          <w:b/>
-          <w:bCs/>
-          <w:sz w:val="48"/>
-          <w:szCs w:val="28"/>
-        </w:rPr>
-        <w:t xml:space="preserve"> per l’interfacciamento uomo-macchina</w:t>
-      </w:r>
-      <w:r>
-        <w:rPr>
-          <w:rFonts w:ascii="Times New Roman" w:hAnsi="Times New Roman"/>
-          <w:b/>
-          <w:bCs/>
-          <w:sz w:val="48"/>
-          <w:szCs w:val="28"/>
-        </w:rPr>
-        <w:br/>
-        <w:t>in ambito automazione industriale</w:t>
-      </w:r>
-    </w:p>
-    <w:p>
-      <w:pPr>
-        <w:tabs>
-          <w:tab w:val="right" w:pos="11805"/>
-        </w:tabs>
-        <w:rPr>
-          <w:rFonts w:ascii="Times New Roman" w:hAnsi="Times New Roman"/>
-          <w:sz w:val="36"/>
-        </w:rPr>
-      </w:pPr>
-      <w:bookmarkStart w:id="3" w:name="_Hlk145151566"/>
-      <w:bookmarkEnd w:id="2"/>
+        <w:t>Riprogettazione e ottimizzazione di software per l’interfaccia uomo-macchina nell’ambito dell’automazione industriale</w:t>
+      </w:r>
     </w:p>
     <w:p>
       <w:pPr>
@@ -604,7 +569,6 @@
       <w:r>
         <w:rPr>
           <w:rFonts w:ascii="Times New Roman" w:hAnsi="Times New Roman"/>
-          <w:noProof/>
           <w:sz w:val="32"/>
         </w:rPr>
         <mc:AlternateContent>
@@ -766,6 +730,7 @@
           <w:rFonts w:ascii="Times New Roman" w:hAnsi="Times New Roman"/>
           <w:b/>
           <w:bCs/>
+          <w:noProof/>
           <w:color w:val="auto"/>
           <w:sz w:val="40"/>
           <w:szCs w:val="40"/>
@@ -787,6 +752,7 @@
           <w:rFonts w:ascii="Times New Roman" w:hAnsi="Times New Roman"/>
           <w:b/>
           <w:bCs/>
+          <w:noProof/>
           <w:color w:val="auto"/>
           <w:sz w:val="40"/>
           <w:szCs w:val="40"/>
@@ -798,6 +764,7 @@
           <w:rFonts w:ascii="Times New Roman" w:hAnsi="Times New Roman"/>
           <w:b/>
           <w:bCs/>
+          <w:noProof/>
           <w:color w:val="auto"/>
           <w:sz w:val="40"/>
           <w:szCs w:val="40"/>
@@ -819,7 +786,6 @@
         <w:pStyle w:val="TOC1"/>
         <w:rPr>
           <w:rFonts w:eastAsiaTheme="minorEastAsia"/>
-          <w:noProof/>
           <w:kern w:val="2"/>
           <w:sz w:val="22"/>
           <w:szCs w:val="22"/>
@@ -848,60 +814,52 @@
         </w:rPr>
         <w:fldChar w:fldCharType="separate"/>
       </w:r>
-      <w:hyperlink w:anchor="_Toc145189395" w:history="1">
+      <w:hyperlink w:anchor="_Toc145237104" w:history="1">
         <w:r>
           <w:rPr>
             <w:rStyle w:val="Hyperlink"/>
             <w:b/>
             <w:bCs/>
-            <w:noProof/>
           </w:rPr>
           <w:t>Introduzione</w:t>
         </w:r>
         <w:r>
           <w:rPr>
-            <w:noProof/>
             <w:webHidden/>
           </w:rPr>
           <w:tab/>
         </w:r>
         <w:r>
           <w:rPr>
-            <w:noProof/>
             <w:webHidden/>
           </w:rPr>
           <w:fldChar w:fldCharType="begin"/>
         </w:r>
         <w:r>
           <w:rPr>
-            <w:noProof/>
             <w:webHidden/>
           </w:rPr>
-          <w:instrText xml:space="preserve"> PAGEREF _Toc145189395 \h </w:instrText>
-        </w:r>
-        <w:r>
-          <w:rPr>
-            <w:noProof/>
+          <w:instrText xml:space="preserve"> PAGEREF _Toc145237104 \h </w:instrText>
+        </w:r>
+        <w:r>
+          <w:rPr>
             <w:webHidden/>
           </w:rPr>
         </w:r>
         <w:r>
           <w:rPr>
-            <w:noProof/>
             <w:webHidden/>
           </w:rPr>
           <w:fldChar w:fldCharType="separate"/>
         </w:r>
         <w:r>
           <w:rPr>
-            <w:noProof/>
             <w:webHidden/>
           </w:rPr>
           <w:t>3</w:t>
         </w:r>
         <w:r>
           <w:rPr>
-            <w:noProof/>
             <w:webHidden/>
           </w:rPr>
           <w:fldChar w:fldCharType="end"/>
@@ -913,7 +871,6 @@
         <w:pStyle w:val="TOC1"/>
         <w:rPr>
           <w:rFonts w:eastAsiaTheme="minorEastAsia"/>
-          <w:noProof/>
           <w:kern w:val="2"/>
           <w:sz w:val="22"/>
           <w:szCs w:val="22"/>
@@ -921,60 +878,52 @@
           <w14:ligatures w14:val="standardContextual"/>
         </w:rPr>
       </w:pPr>
-      <w:hyperlink w:anchor="_Toc145189396" w:history="1">
+      <w:hyperlink w:anchor="_Toc145237105" w:history="1">
         <w:r>
           <w:rPr>
             <w:rStyle w:val="Hyperlink"/>
             <w:b/>
             <w:bCs/>
-            <w:noProof/>
-          </w:rPr>
-          <w:t>Contesto</w:t>
-        </w:r>
-        <w:r>
-          <w:rPr>
-            <w:noProof/>
+          </w:rPr>
+          <w:t>Capitolo 1 – Contesto di sviluppo</w:t>
+        </w:r>
+        <w:r>
+          <w:rPr>
             <w:webHidden/>
           </w:rPr>
           <w:tab/>
         </w:r>
         <w:r>
           <w:rPr>
-            <w:noProof/>
             <w:webHidden/>
           </w:rPr>
           <w:fldChar w:fldCharType="begin"/>
         </w:r>
         <w:r>
           <w:rPr>
-            <w:noProof/>
             <w:webHidden/>
           </w:rPr>
-          <w:instrText xml:space="preserve"> PAGEREF _Toc145189396 \h </w:instrText>
-        </w:r>
-        <w:r>
-          <w:rPr>
-            <w:noProof/>
+          <w:instrText xml:space="preserve"> PAGEREF _Toc145237105 \h </w:instrText>
+        </w:r>
+        <w:r>
+          <w:rPr>
             <w:webHidden/>
           </w:rPr>
         </w:r>
         <w:r>
           <w:rPr>
-            <w:noProof/>
             <w:webHidden/>
           </w:rPr>
           <w:fldChar w:fldCharType="separate"/>
         </w:r>
         <w:r>
           <w:rPr>
-            <w:noProof/>
             <w:webHidden/>
           </w:rPr>
           <w:t>4</w:t>
         </w:r>
         <w:r>
           <w:rPr>
-            <w:noProof/>
             <w:webHidden/>
           </w:rPr>
           <w:fldChar w:fldCharType="end"/>
@@ -990,7 +939,6 @@
         </w:tabs>
         <w:rPr>
           <w:rFonts w:ascii="Times New Roman" w:eastAsiaTheme="minorEastAsia" w:hAnsi="Times New Roman"/>
-          <w:noProof/>
           <w:kern w:val="2"/>
           <w:sz w:val="24"/>
           <w:szCs w:val="24"/>
@@ -998,14 +946,13 @@
           <w14:ligatures w14:val="standardContextual"/>
         </w:rPr>
       </w:pPr>
-      <w:hyperlink w:anchor="_Toc145189397" w:history="1">
+      <w:hyperlink w:anchor="_Toc145237106" w:history="1">
         <w:r>
           <w:rPr>
             <w:rStyle w:val="Hyperlink"/>
             <w:rFonts w:ascii="Times New Roman" w:hAnsi="Times New Roman"/>
             <w:b/>
             <w:bCs/>
-            <w:noProof/>
             <w:sz w:val="24"/>
             <w:szCs w:val="24"/>
           </w:rPr>
@@ -1014,7 +961,6 @@
         <w:r>
           <w:rPr>
             <w:rFonts w:ascii="Times New Roman" w:eastAsiaTheme="minorEastAsia" w:hAnsi="Times New Roman"/>
-            <w:noProof/>
             <w:kern w:val="2"/>
             <w:sz w:val="24"/>
             <w:szCs w:val="24"/>
@@ -1029,7 +975,6 @@
             <w:rFonts w:ascii="Times New Roman" w:hAnsi="Times New Roman"/>
             <w:b/>
             <w:bCs/>
-            <w:noProof/>
             <w:sz w:val="24"/>
             <w:szCs w:val="24"/>
           </w:rPr>
@@ -1038,7 +983,6 @@
         <w:r>
           <w:rPr>
             <w:rFonts w:ascii="Times New Roman" w:hAnsi="Times New Roman"/>
-            <w:noProof/>
             <w:webHidden/>
             <w:sz w:val="24"/>
             <w:szCs w:val="24"/>
@@ -1048,7 +992,6 @@
         <w:r>
           <w:rPr>
             <w:rFonts w:ascii="Times New Roman" w:hAnsi="Times New Roman"/>
-            <w:noProof/>
             <w:webHidden/>
             <w:sz w:val="24"/>
             <w:szCs w:val="24"/>
@@ -1058,17 +1001,15 @@
         <w:r>
           <w:rPr>
             <w:rFonts w:ascii="Times New Roman" w:hAnsi="Times New Roman"/>
-            <w:noProof/>
             <w:webHidden/>
             <w:sz w:val="24"/>
             <w:szCs w:val="24"/>
           </w:rPr>
-          <w:instrText xml:space="preserve"> PAGEREF _Toc145189397 \h </w:instrText>
+          <w:instrText xml:space="preserve"> PAGEREF _Toc145237106 \h </w:instrText>
         </w:r>
         <w:r>
           <w:rPr>
             <w:rFonts w:ascii="Times New Roman" w:hAnsi="Times New Roman"/>
-            <w:noProof/>
             <w:webHidden/>
             <w:sz w:val="24"/>
             <w:szCs w:val="24"/>
@@ -1077,7 +1018,6 @@
         <w:r>
           <w:rPr>
             <w:rFonts w:ascii="Times New Roman" w:hAnsi="Times New Roman"/>
-            <w:noProof/>
             <w:webHidden/>
             <w:sz w:val="24"/>
             <w:szCs w:val="24"/>
@@ -1087,7 +1027,6 @@
         <w:r>
           <w:rPr>
             <w:rFonts w:ascii="Times New Roman" w:hAnsi="Times New Roman"/>
-            <w:noProof/>
             <w:webHidden/>
             <w:sz w:val="24"/>
             <w:szCs w:val="24"/>
@@ -1097,7 +1036,6 @@
         <w:r>
           <w:rPr>
             <w:rFonts w:ascii="Times New Roman" w:hAnsi="Times New Roman"/>
-            <w:noProof/>
             <w:webHidden/>
             <w:sz w:val="24"/>
             <w:szCs w:val="24"/>
@@ -1115,7 +1053,6 @@
         </w:tabs>
         <w:rPr>
           <w:rFonts w:ascii="Times New Roman" w:eastAsiaTheme="minorEastAsia" w:hAnsi="Times New Roman"/>
-          <w:noProof/>
           <w:kern w:val="2"/>
           <w:sz w:val="24"/>
           <w:szCs w:val="24"/>
@@ -1123,14 +1060,13 @@
           <w14:ligatures w14:val="standardContextual"/>
         </w:rPr>
       </w:pPr>
-      <w:hyperlink w:anchor="_Toc145189399" w:history="1">
+      <w:hyperlink w:anchor="_Toc145237108" w:history="1">
         <w:r>
           <w:rPr>
             <w:rStyle w:val="Hyperlink"/>
             <w:rFonts w:ascii="Times New Roman" w:hAnsi="Times New Roman"/>
             <w:b/>
             <w:bCs/>
-            <w:noProof/>
             <w:sz w:val="24"/>
             <w:szCs w:val="24"/>
           </w:rPr>
@@ -1139,7 +1075,6 @@
         <w:r>
           <w:rPr>
             <w:rFonts w:ascii="Times New Roman" w:eastAsiaTheme="minorEastAsia" w:hAnsi="Times New Roman"/>
-            <w:noProof/>
             <w:kern w:val="2"/>
             <w:sz w:val="24"/>
             <w:szCs w:val="24"/>
@@ -1154,7 +1089,6 @@
             <w:rFonts w:ascii="Times New Roman" w:hAnsi="Times New Roman"/>
             <w:b/>
             <w:bCs/>
-            <w:noProof/>
             <w:sz w:val="24"/>
             <w:szCs w:val="24"/>
           </w:rPr>
@@ -1163,7 +1097,6 @@
         <w:r>
           <w:rPr>
             <w:rFonts w:ascii="Times New Roman" w:hAnsi="Times New Roman"/>
-            <w:noProof/>
             <w:webHidden/>
             <w:sz w:val="24"/>
             <w:szCs w:val="24"/>
@@ -1173,7 +1106,6 @@
         <w:r>
           <w:rPr>
             <w:rFonts w:ascii="Times New Roman" w:hAnsi="Times New Roman"/>
-            <w:noProof/>
             <w:webHidden/>
             <w:sz w:val="24"/>
             <w:szCs w:val="24"/>
@@ -1183,17 +1115,15 @@
         <w:r>
           <w:rPr>
             <w:rFonts w:ascii="Times New Roman" w:hAnsi="Times New Roman"/>
-            <w:noProof/>
             <w:webHidden/>
             <w:sz w:val="24"/>
             <w:szCs w:val="24"/>
           </w:rPr>
-          <w:instrText xml:space="preserve"> PAGEREF _Toc145189399 \h </w:instrText>
+          <w:instrText xml:space="preserve"> PAGEREF _Toc145237108 \h </w:instrText>
         </w:r>
         <w:r>
           <w:rPr>
             <w:rFonts w:ascii="Times New Roman" w:hAnsi="Times New Roman"/>
-            <w:noProof/>
             <w:webHidden/>
             <w:sz w:val="24"/>
             <w:szCs w:val="24"/>
@@ -1202,7 +1132,6 @@
         <w:r>
           <w:rPr>
             <w:rFonts w:ascii="Times New Roman" w:hAnsi="Times New Roman"/>
-            <w:noProof/>
             <w:webHidden/>
             <w:sz w:val="24"/>
             <w:szCs w:val="24"/>
@@ -1212,7 +1141,6 @@
         <w:r>
           <w:rPr>
             <w:rFonts w:ascii="Times New Roman" w:hAnsi="Times New Roman"/>
-            <w:noProof/>
             <w:webHidden/>
             <w:sz w:val="24"/>
             <w:szCs w:val="24"/>
@@ -1222,7 +1150,6 @@
         <w:r>
           <w:rPr>
             <w:rFonts w:ascii="Times New Roman" w:hAnsi="Times New Roman"/>
-            <w:noProof/>
             <w:webHidden/>
             <w:sz w:val="24"/>
             <w:szCs w:val="24"/>
@@ -1240,7 +1167,6 @@
         </w:tabs>
         <w:rPr>
           <w:rFonts w:ascii="Times New Roman" w:eastAsiaTheme="minorEastAsia" w:hAnsi="Times New Roman"/>
-          <w:noProof/>
           <w:kern w:val="2"/>
           <w:sz w:val="24"/>
           <w:szCs w:val="24"/>
@@ -1248,14 +1174,13 @@
           <w14:ligatures w14:val="standardContextual"/>
         </w:rPr>
       </w:pPr>
-      <w:hyperlink w:anchor="_Toc145189400" w:history="1">
+      <w:hyperlink w:anchor="_Toc145237109" w:history="1">
         <w:r>
           <w:rPr>
             <w:rStyle w:val="Hyperlink"/>
             <w:rFonts w:ascii="Times New Roman" w:hAnsi="Times New Roman"/>
             <w:b/>
             <w:bCs/>
-            <w:noProof/>
             <w:sz w:val="24"/>
             <w:szCs w:val="24"/>
           </w:rPr>
@@ -1264,7 +1189,6 @@
         <w:r>
           <w:rPr>
             <w:rFonts w:ascii="Times New Roman" w:eastAsiaTheme="minorEastAsia" w:hAnsi="Times New Roman"/>
-            <w:noProof/>
             <w:kern w:val="2"/>
             <w:sz w:val="24"/>
             <w:szCs w:val="24"/>
@@ -1279,7 +1203,6 @@
             <w:rFonts w:ascii="Times New Roman" w:hAnsi="Times New Roman"/>
             <w:b/>
             <w:bCs/>
-            <w:noProof/>
             <w:sz w:val="24"/>
             <w:szCs w:val="24"/>
           </w:rPr>
@@ -1288,7 +1211,6 @@
         <w:r>
           <w:rPr>
             <w:rFonts w:ascii="Times New Roman" w:hAnsi="Times New Roman"/>
-            <w:noProof/>
             <w:webHidden/>
             <w:sz w:val="24"/>
             <w:szCs w:val="24"/>
@@ -1298,7 +1220,6 @@
         <w:r>
           <w:rPr>
             <w:rFonts w:ascii="Times New Roman" w:hAnsi="Times New Roman"/>
-            <w:noProof/>
             <w:webHidden/>
             <w:sz w:val="24"/>
             <w:szCs w:val="24"/>
@@ -1308,17 +1229,15 @@
         <w:r>
           <w:rPr>
             <w:rFonts w:ascii="Times New Roman" w:hAnsi="Times New Roman"/>
-            <w:noProof/>
             <w:webHidden/>
             <w:sz w:val="24"/>
             <w:szCs w:val="24"/>
           </w:rPr>
-          <w:instrText xml:space="preserve"> PAGEREF _Toc145189400 \h </w:instrText>
+          <w:instrText xml:space="preserve"> PAGEREF _Toc145237109 \h </w:instrText>
         </w:r>
         <w:r>
           <w:rPr>
             <w:rFonts w:ascii="Times New Roman" w:hAnsi="Times New Roman"/>
-            <w:noProof/>
             <w:webHidden/>
             <w:sz w:val="24"/>
             <w:szCs w:val="24"/>
@@ -1327,7 +1246,6 @@
         <w:r>
           <w:rPr>
             <w:rFonts w:ascii="Times New Roman" w:hAnsi="Times New Roman"/>
-            <w:noProof/>
             <w:webHidden/>
             <w:sz w:val="24"/>
             <w:szCs w:val="24"/>
@@ -1337,17 +1255,15 @@
         <w:r>
           <w:rPr>
             <w:rFonts w:ascii="Times New Roman" w:hAnsi="Times New Roman"/>
-            <w:noProof/>
             <w:webHidden/>
             <w:sz w:val="24"/>
             <w:szCs w:val="24"/>
           </w:rPr>
-          <w:t>5</w:t>
+          <w:t>6</w:t>
         </w:r>
         <w:r>
           <w:rPr>
             <w:rFonts w:ascii="Times New Roman" w:hAnsi="Times New Roman"/>
-            <w:noProof/>
             <w:webHidden/>
             <w:sz w:val="24"/>
             <w:szCs w:val="24"/>
@@ -1365,31 +1281,28 @@
         </w:tabs>
         <w:rPr>
           <w:rFonts w:ascii="Times New Roman" w:eastAsiaTheme="minorEastAsia" w:hAnsi="Times New Roman"/>
-          <w:noProof/>
           <w:kern w:val="2"/>
-          <w:sz w:val="22"/>
-          <w:szCs w:val="22"/>
+          <w:sz w:val="24"/>
+          <w:szCs w:val="24"/>
           <w:lang w:eastAsia="zh-CN"/>
           <w14:ligatures w14:val="standardContextual"/>
         </w:rPr>
       </w:pPr>
-      <w:hyperlink w:anchor="_Toc145189401" w:history="1">
+      <w:hyperlink w:anchor="_Toc145237110" w:history="1">
         <w:r>
           <w:rPr>
             <w:rStyle w:val="Hyperlink"/>
             <w:rFonts w:ascii="Times New Roman" w:hAnsi="Times New Roman"/>
             <w:b/>
             <w:bCs/>
-            <w:noProof/>
             <w:sz w:val="24"/>
             <w:szCs w:val="24"/>
           </w:rPr>
-          <w:t>1.4</w:t>
+          <w:t>1.3</w:t>
         </w:r>
         <w:r>
           <w:rPr>
             <w:rFonts w:ascii="Times New Roman" w:eastAsiaTheme="minorEastAsia" w:hAnsi="Times New Roman"/>
-            <w:noProof/>
             <w:kern w:val="2"/>
             <w:sz w:val="24"/>
             <w:szCs w:val="24"/>
@@ -1404,16 +1317,14 @@
             <w:rFonts w:ascii="Times New Roman" w:hAnsi="Times New Roman"/>
             <w:b/>
             <w:bCs/>
-            <w:noProof/>
             <w:sz w:val="24"/>
             <w:szCs w:val="24"/>
           </w:rPr>
-          <w:t>Protocollo di comunicazione: Modbus</w:t>
+          <w:t>Protocollo di comunicazione</w:t>
         </w:r>
         <w:r>
           <w:rPr>
             <w:rFonts w:ascii="Times New Roman" w:hAnsi="Times New Roman"/>
-            <w:noProof/>
             <w:webHidden/>
             <w:sz w:val="24"/>
             <w:szCs w:val="24"/>
@@ -1423,7 +1334,6 @@
         <w:r>
           <w:rPr>
             <w:rFonts w:ascii="Times New Roman" w:hAnsi="Times New Roman"/>
-            <w:noProof/>
             <w:webHidden/>
             <w:sz w:val="24"/>
             <w:szCs w:val="24"/>
@@ -1433,17 +1343,15 @@
         <w:r>
           <w:rPr>
             <w:rFonts w:ascii="Times New Roman" w:hAnsi="Times New Roman"/>
-            <w:noProof/>
             <w:webHidden/>
             <w:sz w:val="24"/>
             <w:szCs w:val="24"/>
           </w:rPr>
-          <w:instrText xml:space="preserve"> PAGEREF _Toc145189401 \h </w:instrText>
+          <w:instrText xml:space="preserve"> PAGEREF _Toc145237110 \h </w:instrText>
         </w:r>
         <w:r>
           <w:rPr>
             <w:rFonts w:ascii="Times New Roman" w:hAnsi="Times New Roman"/>
-            <w:noProof/>
             <w:webHidden/>
             <w:sz w:val="24"/>
             <w:szCs w:val="24"/>
@@ -1452,7 +1360,6 @@
         <w:r>
           <w:rPr>
             <w:rFonts w:ascii="Times New Roman" w:hAnsi="Times New Roman"/>
-            <w:noProof/>
             <w:webHidden/>
             <w:sz w:val="24"/>
             <w:szCs w:val="24"/>
@@ -1462,7 +1369,6 @@
         <w:r>
           <w:rPr>
             <w:rFonts w:ascii="Times New Roman" w:hAnsi="Times New Roman"/>
-            <w:noProof/>
             <w:webHidden/>
             <w:sz w:val="24"/>
             <w:szCs w:val="24"/>
@@ -1472,10 +1378,128 @@
         <w:r>
           <w:rPr>
             <w:rFonts w:ascii="Times New Roman" w:hAnsi="Times New Roman"/>
-            <w:noProof/>
             <w:webHidden/>
             <w:sz w:val="24"/>
             <w:szCs w:val="24"/>
+          </w:rPr>
+          <w:fldChar w:fldCharType="end"/>
+        </w:r>
+      </w:hyperlink>
+    </w:p>
+    <w:p>
+      <w:pPr>
+        <w:pStyle w:val="TOC3"/>
+        <w:tabs>
+          <w:tab w:val="left" w:pos="1320"/>
+          <w:tab w:val="right" w:leader="dot" w:pos="8497"/>
+        </w:tabs>
+        <w:rPr>
+          <w:rFonts w:ascii="Times New Roman" w:hAnsi="Times New Roman"/>
+          <w:kern w:val="2"/>
+          <w:sz w:val="24"/>
+          <w:szCs w:val="24"/>
+          <w:lang w:val="it-IT" w:eastAsia="zh-CN"/>
+          <w14:ligatures w14:val="standardContextual"/>
+        </w:rPr>
+      </w:pPr>
+      <w:hyperlink w:anchor="_Toc145237111" w:history="1">
+        <w:r>
+          <w:rPr>
+            <w:rStyle w:val="Hyperlink"/>
+            <w:rFonts w:ascii="Times New Roman" w:hAnsi="Times New Roman"/>
+            <w:sz w:val="24"/>
+            <w:szCs w:val="24"/>
+            <w:lang w:val="it-IT"/>
+          </w:rPr>
+          <w:t>1.3.1</w:t>
+        </w:r>
+        <w:r>
+          <w:rPr>
+            <w:rFonts w:ascii="Times New Roman" w:hAnsi="Times New Roman"/>
+            <w:kern w:val="2"/>
+            <w:sz w:val="24"/>
+            <w:szCs w:val="24"/>
+            <w:lang w:val="it-IT" w:eastAsia="zh-CN"/>
+            <w14:ligatures w14:val="standardContextual"/>
+          </w:rPr>
+          <w:tab/>
+        </w:r>
+        <w:r>
+          <w:rPr>
+            <w:rStyle w:val="Hyperlink"/>
+            <w:rFonts w:ascii="Times New Roman" w:hAnsi="Times New Roman"/>
+            <w:sz w:val="24"/>
+            <w:szCs w:val="24"/>
+            <w:lang w:val="it-IT"/>
+          </w:rPr>
+          <w:t>Modbus RTU</w:t>
+        </w:r>
+        <w:r>
+          <w:rPr>
+            <w:rFonts w:ascii="Times New Roman" w:hAnsi="Times New Roman"/>
+            <w:webHidden/>
+            <w:sz w:val="24"/>
+            <w:szCs w:val="24"/>
+            <w:lang w:val="it-IT"/>
+          </w:rPr>
+          <w:tab/>
+        </w:r>
+        <w:r>
+          <w:rPr>
+            <w:rFonts w:ascii="Times New Roman" w:hAnsi="Times New Roman"/>
+            <w:webHidden/>
+            <w:sz w:val="24"/>
+            <w:szCs w:val="24"/>
+            <w:lang w:val="it-IT"/>
+          </w:rPr>
+          <w:fldChar w:fldCharType="begin"/>
+        </w:r>
+        <w:r>
+          <w:rPr>
+            <w:rFonts w:ascii="Times New Roman" w:hAnsi="Times New Roman"/>
+            <w:webHidden/>
+            <w:sz w:val="24"/>
+            <w:szCs w:val="24"/>
+            <w:lang w:val="it-IT"/>
+          </w:rPr>
+          <w:instrText xml:space="preserve"> PAGEREF _Toc145237111 \h </w:instrText>
+        </w:r>
+        <w:r>
+          <w:rPr>
+            <w:rFonts w:ascii="Times New Roman" w:hAnsi="Times New Roman"/>
+            <w:webHidden/>
+            <w:sz w:val="24"/>
+            <w:szCs w:val="24"/>
+            <w:lang w:val="it-IT"/>
+          </w:rPr>
+        </w:r>
+        <w:r>
+          <w:rPr>
+            <w:rFonts w:ascii="Times New Roman" w:hAnsi="Times New Roman"/>
+            <w:webHidden/>
+            <w:sz w:val="24"/>
+            <w:szCs w:val="24"/>
+            <w:lang w:val="it-IT"/>
+          </w:rPr>
+          <w:fldChar w:fldCharType="separate"/>
+        </w:r>
+        <w:r>
+          <w:rPr>
+            <w:rFonts w:ascii="Times New Roman" w:hAnsi="Times New Roman"/>
+            <w:webHidden/>
+            <w:sz w:val="24"/>
+            <w:szCs w:val="24"/>
+            <w:lang w:val="it-IT"/>
+          </w:rPr>
+          <w:t>7</w:t>
+        </w:r>
+        <w:r>
+          <w:rPr>
+            <w:rFonts w:ascii="Times New Roman" w:hAnsi="Times New Roman"/>
+            <w:webHidden/>
+            <w:sz w:val="24"/>
+            <w:szCs w:val="24"/>
+            <w:lang w:val="it-IT"/>
           </w:rPr>
           <w:fldChar w:fldCharType="end"/>
         </w:r>
@@ -1522,17 +1546,15 @@
         <w:rPr>
           <w:b/>
           <w:bCs/>
-          <w:noProof w:val="0"/>
           <w:sz w:val="40"/>
           <w:szCs w:val="40"/>
         </w:rPr>
       </w:pPr>
-      <w:bookmarkStart w:id="6" w:name="_Toc145189395"/>
+      <w:bookmarkStart w:id="6" w:name="_Toc145237104"/>
       <w:r>
         <w:rPr>
           <w:b/>
           <w:bCs/>
-          <w:noProof w:val="0"/>
           <w:sz w:val="40"/>
           <w:szCs w:val="40"/>
         </w:rPr>
@@ -1580,7 +1602,120 @@
           <w:szCs w:val="24"/>
         </w:rPr>
       </w:pPr>
+      <w:r>
+        <w:rPr>
+          <w:rFonts w:ascii="Times New Roman" w:hAnsi="Times New Roman"/>
+          <w:sz w:val="24"/>
+          <w:szCs w:val="24"/>
+        </w:rPr>
+        <w:t>Il tirocinio</w:t>
+      </w:r>
+      <w:r>
+        <w:rPr>
+          <w:rFonts w:ascii="Times New Roman" w:hAnsi="Times New Roman"/>
+          <w:sz w:val="24"/>
+          <w:szCs w:val="24"/>
+        </w:rPr>
+        <w:t xml:space="preserve"> in questione</w:t>
+      </w:r>
+      <w:r>
+        <w:rPr>
+          <w:rFonts w:ascii="Times New Roman" w:hAnsi="Times New Roman"/>
+          <w:sz w:val="24"/>
+          <w:szCs w:val="24"/>
+        </w:rPr>
+        <w:t xml:space="preserve"> si è focalizzato sullo sviluppo di un</w:t>
+      </w:r>
+      <w:r>
+        <w:rPr>
+          <w:rFonts w:ascii="Times New Roman" w:hAnsi="Times New Roman"/>
+          <w:sz w:val="24"/>
+          <w:szCs w:val="24"/>
+        </w:rPr>
+        <w:t xml:space="preserve">a </w:t>
+      </w:r>
+      <w:r>
+        <w:rPr>
+          <w:rFonts w:ascii="Times New Roman" w:hAnsi="Times New Roman"/>
+          <w:b/>
+          <w:bCs/>
+          <w:sz w:val="24"/>
+          <w:szCs w:val="24"/>
+        </w:rPr>
+        <w:t>Human Machine Interface</w:t>
+      </w:r>
+      <w:r>
+        <w:rPr>
+          <w:rFonts w:ascii="Times New Roman" w:hAnsi="Times New Roman"/>
+          <w:sz w:val="24"/>
+          <w:szCs w:val="24"/>
+        </w:rPr>
+        <w:t>, in breve</w:t>
+      </w:r>
+      <w:r>
+        <w:rPr>
+          <w:rFonts w:ascii="Times New Roman" w:hAnsi="Times New Roman"/>
+          <w:sz w:val="24"/>
+          <w:szCs w:val="24"/>
+        </w:rPr>
+        <w:t xml:space="preserve"> HMI</w:t>
+      </w:r>
+      <w:r>
+        <w:rPr>
+          <w:rFonts w:ascii="Times New Roman" w:hAnsi="Times New Roman"/>
+          <w:sz w:val="24"/>
+          <w:szCs w:val="24"/>
+        </w:rPr>
+        <w:t>, ovvero un software che permette a un utente di comunicare con una macchina, un programma o un sistema, attraverso un’interfaccia grafica</w:t>
+      </w:r>
+      <w:r>
+        <w:rPr>
+          <w:rStyle w:val="FootnoteReference"/>
+          <w:rFonts w:ascii="Times New Roman" w:hAnsi="Times New Roman"/>
+          <w:sz w:val="24"/>
+          <w:szCs w:val="24"/>
+        </w:rPr>
+        <w:footnoteReference w:id="1"/>
+      </w:r>
+      <w:r>
+        <w:rPr>
+          <w:rFonts w:ascii="Times New Roman" w:hAnsi="Times New Roman"/>
+          <w:sz w:val="24"/>
+          <w:szCs w:val="24"/>
+        </w:rPr>
+        <w:t xml:space="preserve">, comunemente utilizzato in ambito industriale. </w:t>
+      </w:r>
+      <w:r>
+        <w:rPr>
+          <w:rFonts w:ascii="Times New Roman" w:hAnsi="Times New Roman"/>
+          <w:sz w:val="24"/>
+          <w:szCs w:val="24"/>
+        </w:rPr>
+        <w:t xml:space="preserve"> </w:t>
+      </w:r>
+    </w:p>
+    <w:p>
+      <w:pPr>
+        <w:spacing w:line="360" w:lineRule="auto"/>
+        <w:jc w:val="both"/>
+        <w:rPr>
+          <w:rFonts w:ascii="Times New Roman" w:hAnsi="Times New Roman"/>
+          <w:sz w:val="24"/>
+          <w:szCs w:val="24"/>
+        </w:rPr>
+      </w:pPr>
       <w:bookmarkStart w:id="8" w:name="_Toc145159522"/>
+    </w:p>
+    <w:p>
+      <w:pPr>
+        <w:spacing w:line="360" w:lineRule="auto"/>
+        <w:jc w:val="both"/>
+        <w:rPr>
+          <w:rFonts w:ascii="Times New Roman" w:hAnsi="Times New Roman"/>
+          <w:sz w:val="24"/>
+          <w:szCs w:val="24"/>
+        </w:rPr>
+      </w:pPr>
       <w:r>
         <w:rPr>
           <w:rFonts w:ascii="Times New Roman" w:hAnsi="Times New Roman"/>
@@ -1628,7 +1763,7 @@
           <w:sz w:val="24"/>
           <w:szCs w:val="24"/>
         </w:rPr>
-        <w:footnoteReference w:id="1"/>
+        <w:footnoteReference w:id="2"/>
       </w:r>
       <w:r>
         <w:rPr>
@@ -1803,22 +1938,56 @@
         <w:rPr>
           <w:b/>
           <w:bCs/>
-          <w:noProof w:val="0"/>
           <w:sz w:val="40"/>
           <w:szCs w:val="40"/>
         </w:rPr>
       </w:pPr>
-      <w:bookmarkStart w:id="9" w:name="_Toc145189396"/>
+      <w:bookmarkStart w:id="9" w:name="_Toc145237105"/>
       <w:r>
         <w:rPr>
           <w:b/>
           <w:bCs/>
-          <w:noProof w:val="0"/>
           <w:sz w:val="40"/>
           <w:szCs w:val="40"/>
         </w:rPr>
         <w:lastRenderedPageBreak/>
+        <w:t xml:space="preserve">Capitolo </w:t>
+      </w:r>
+      <w:r>
+        <w:rPr>
+          <w:b/>
+          <w:bCs/>
+          <w:sz w:val="40"/>
+          <w:szCs w:val="40"/>
+        </w:rPr>
+        <w:t>1</w:t>
+      </w:r>
+      <w:r>
+        <w:rPr>
+          <w:b/>
+          <w:bCs/>
+          <w:sz w:val="40"/>
+          <w:szCs w:val="40"/>
+        </w:rPr>
+        <w:t xml:space="preserve"> – </w:t>
+      </w:r>
+      <w:r>
+        <w:rPr>
+          <w:b/>
+          <w:bCs/>
+          <w:sz w:val="40"/>
+          <w:szCs w:val="40"/>
+        </w:rPr>
         <w:t>Contesto</w:t>
+      </w:r>
+      <w:r>
+        <w:rPr>
+          <w:b/>
+          <w:bCs/>
+          <w:sz w:val="40"/>
+          <w:szCs w:val="40"/>
+        </w:rPr>
+        <w:t xml:space="preserve"> di sviluppo</w:t>
       </w:r>
       <w:bookmarkEnd w:id="9"/>
     </w:p>
@@ -1912,15 +2081,39 @@
           <w:sz w:val="24"/>
           <w:szCs w:val="24"/>
         </w:rPr>
-        <w:t>, un prodotto consolidato per l’interfacciamento uomo-macchina attualmente utilizzato in più macchinari</w:t>
-      </w:r>
-      <w:r>
-        <w:rPr>
-          <w:rFonts w:ascii="Times New Roman" w:hAnsi="Times New Roman"/>
-          <w:sz w:val="24"/>
-          <w:szCs w:val="24"/>
-        </w:rPr>
-        <w:t xml:space="preserve">, sviluppato </w:t>
+        <w:t xml:space="preserve">, un prodotto consolidato per </w:t>
+      </w:r>
+      <w:r>
+        <w:rPr>
+          <w:rFonts w:ascii="Times New Roman" w:hAnsi="Times New Roman"/>
+          <w:sz w:val="24"/>
+          <w:szCs w:val="24"/>
+        </w:rPr>
+        <w:t>la gestione di una HMI</w:t>
+      </w:r>
+      <w:r>
+        <w:rPr>
+          <w:rFonts w:ascii="Times New Roman" w:hAnsi="Times New Roman"/>
+          <w:sz w:val="24"/>
+          <w:szCs w:val="24"/>
+        </w:rPr>
+        <w:t xml:space="preserve"> attualmente utilizzato in più macchinari</w:t>
+      </w:r>
+      <w:r>
+        <w:rPr>
+          <w:rFonts w:ascii="Times New Roman" w:hAnsi="Times New Roman"/>
+          <w:sz w:val="24"/>
+          <w:szCs w:val="24"/>
+        </w:rPr>
+        <w:t xml:space="preserve"> e</w:t>
+      </w:r>
+      <w:r>
+        <w:rPr>
+          <w:rFonts w:ascii="Times New Roman" w:hAnsi="Times New Roman"/>
+          <w:sz w:val="24"/>
+          <w:szCs w:val="24"/>
+        </w:rPr>
+        <w:t xml:space="preserve"> sviluppato </w:t>
       </w:r>
       <w:r>
         <w:rPr>
@@ -2034,7 +2227,55 @@
           <w:sz w:val="24"/>
           <w:szCs w:val="24"/>
         </w:rPr>
-        <w:t xml:space="preserve"> alcuna problematica evidente che ne comprometterebbe il conseguimento delle mansioni</w:t>
+        <w:t xml:space="preserve"> problematic</w:t>
+      </w:r>
+      <w:r>
+        <w:rPr>
+          <w:rFonts w:ascii="Times New Roman" w:hAnsi="Times New Roman"/>
+          <w:sz w:val="24"/>
+          <w:szCs w:val="24"/>
+        </w:rPr>
+        <w:t>he</w:t>
+      </w:r>
+      <w:r>
+        <w:rPr>
+          <w:rFonts w:ascii="Times New Roman" w:hAnsi="Times New Roman"/>
+          <w:sz w:val="24"/>
+          <w:szCs w:val="24"/>
+        </w:rPr>
+        <w:t xml:space="preserve"> evident</w:t>
+      </w:r>
+      <w:r>
+        <w:rPr>
+          <w:rFonts w:ascii="Times New Roman" w:hAnsi="Times New Roman"/>
+          <w:sz w:val="24"/>
+          <w:szCs w:val="24"/>
+        </w:rPr>
+        <w:t>i</w:t>
+      </w:r>
+      <w:r>
+        <w:rPr>
+          <w:rFonts w:ascii="Times New Roman" w:hAnsi="Times New Roman"/>
+          <w:sz w:val="24"/>
+          <w:szCs w:val="24"/>
+        </w:rPr>
+        <w:t xml:space="preserve"> che ne comprometterebbe</w:t>
+      </w:r>
+      <w:r>
+        <w:rPr>
+          <w:rFonts w:ascii="Times New Roman" w:hAnsi="Times New Roman"/>
+          <w:sz w:val="24"/>
+          <w:szCs w:val="24"/>
+        </w:rPr>
+        <w:t>ro</w:t>
+      </w:r>
+      <w:r>
+        <w:rPr>
+          <w:rFonts w:ascii="Times New Roman" w:hAnsi="Times New Roman"/>
+          <w:sz w:val="24"/>
+          <w:szCs w:val="24"/>
+        </w:rPr>
+        <w:t xml:space="preserve"> il conseguimento delle mansioni</w:t>
       </w:r>
       <w:r>
         <w:rPr>
@@ -2130,7 +2371,7 @@
           <w:szCs w:val="32"/>
         </w:rPr>
       </w:pPr>
-      <w:bookmarkStart w:id="10" w:name="_Toc145189397"/>
+      <w:bookmarkStart w:id="10" w:name="_Toc145237106"/>
       <w:r>
         <w:rPr>
           <w:rFonts w:ascii="Times New Roman" w:hAnsi="Times New Roman"/>
@@ -2159,23 +2400,7 @@
           <w:sz w:val="24"/>
           <w:szCs w:val="24"/>
         </w:rPr>
-        <w:t xml:space="preserve">Il macchinario </w:t>
-      </w:r>
-      <w:r>
-        <w:rPr>
-          <w:rFonts w:ascii="Times New Roman" w:hAnsi="Times New Roman"/>
-          <w:sz w:val="24"/>
-          <w:szCs w:val="24"/>
-        </w:rPr>
-        <w:t>oggetto di analisi è</w:t>
-      </w:r>
-      <w:r>
-        <w:rPr>
-          <w:rFonts w:ascii="Times New Roman" w:hAnsi="Times New Roman"/>
-          <w:sz w:val="24"/>
-          <w:szCs w:val="24"/>
-        </w:rPr>
-        <w:t xml:space="preserve"> una stazione di assemblaggio dei componenti di motori, che permette di svolgere diversi compiti al fine di personalizzare la fase dell’assemblaggio in base ai requisiti tecnici, il tutto comandabile da un operatore.</w:t>
+        <w:t>Il macchinario oggetto di analisi è una stazione di assemblaggio dei componenti di motori, che permette di svolgere diversi compiti al fine di personalizzare la fase dell’assemblaggio in base ai requisiti tecnici, il tutto comandabile da un operatore.</w:t>
       </w:r>
     </w:p>
     <w:p>
@@ -2194,15 +2419,15 @@
           <w:sz w:val="24"/>
           <w:szCs w:val="24"/>
         </w:rPr>
-        <w:t>Esso è</w:t>
-      </w:r>
-      <w:r>
-        <w:rPr>
-          <w:rFonts w:ascii="Times New Roman" w:hAnsi="Times New Roman"/>
-          <w:sz w:val="24"/>
-          <w:szCs w:val="24"/>
-        </w:rPr>
-        <w:t xml:space="preserve"> controllato da </w:t>
+        <w:t>Le funzionalità sopra citate vengono comandate</w:t>
+      </w:r>
+      <w:r>
+        <w:rPr>
+          <w:rFonts w:ascii="Times New Roman" w:hAnsi="Times New Roman"/>
+          <w:sz w:val="24"/>
+          <w:szCs w:val="24"/>
+        </w:rPr>
+        <w:t xml:space="preserve"> da </w:t>
       </w:r>
       <w:r>
         <w:rPr>
@@ -2303,15 +2528,23 @@
           <w:sz w:val="24"/>
           <w:szCs w:val="24"/>
         </w:rPr>
-        <w:t>Al</w:t>
-      </w:r>
-      <w:r>
-        <w:rPr>
-          <w:rFonts w:ascii="Times New Roman" w:hAnsi="Times New Roman"/>
-          <w:sz w:val="24"/>
-          <w:szCs w:val="24"/>
-        </w:rPr>
-        <w:t xml:space="preserve"> </w:t>
+        <w:t>P</w:t>
+      </w:r>
+      <w:r>
+        <w:rPr>
+          <w:rFonts w:ascii="Times New Roman" w:hAnsi="Times New Roman"/>
+          <w:sz w:val="24"/>
+          <w:szCs w:val="24"/>
+        </w:rPr>
+        <w:t>er consentire un collegamento tra i vari controllori</w:t>
+      </w:r>
+      <w:r>
+        <w:rPr>
+          <w:rFonts w:ascii="Times New Roman" w:hAnsi="Times New Roman"/>
+          <w:sz w:val="24"/>
+          <w:szCs w:val="24"/>
+        </w:rPr>
+        <w:t xml:space="preserve"> al </w:t>
       </w:r>
       <w:r>
         <w:rPr>
@@ -2325,70 +2558,80 @@
       </w:r>
       <w:r>
         <w:rPr>
-          <w:rStyle w:val="FootnoteReference"/>
-          <w:rFonts w:ascii="Times New Roman" w:hAnsi="Times New Roman"/>
-          <w:sz w:val="24"/>
-          <w:szCs w:val="24"/>
-        </w:rPr>
-        <w:footnoteReference w:id="2"/>
-      </w:r>
-      <w:r>
-        <w:rPr>
-          <w:rFonts w:ascii="Times New Roman" w:hAnsi="Times New Roman"/>
-          <w:sz w:val="24"/>
-          <w:szCs w:val="24"/>
-        </w:rPr>
-        <w:t xml:space="preserve"> p</w:t>
-      </w:r>
-      <w:r>
-        <w:rPr>
-          <w:rFonts w:ascii="Times New Roman" w:hAnsi="Times New Roman"/>
-          <w:sz w:val="24"/>
-          <w:szCs w:val="24"/>
-        </w:rPr>
-        <w:t>er consentire un collegamento tra i vari controllori, è stat</w:t>
-      </w:r>
-      <w:r>
-        <w:rPr>
-          <w:rFonts w:ascii="Times New Roman" w:hAnsi="Times New Roman"/>
-          <w:sz w:val="24"/>
-          <w:szCs w:val="24"/>
-        </w:rPr>
-        <w:t xml:space="preserve">o usato lo standard </w:t>
-      </w:r>
-      <w:r>
-        <w:rPr>
-          <w:rFonts w:ascii="Times New Roman" w:hAnsi="Times New Roman"/>
-          <w:sz w:val="24"/>
-          <w:szCs w:val="24"/>
-        </w:rPr>
-        <w:t>per le comunicazioni seriali</w:t>
-      </w:r>
-      <w:r>
-        <w:rPr>
-          <w:rFonts w:ascii="Times New Roman" w:hAnsi="Times New Roman"/>
-          <w:sz w:val="24"/>
-          <w:szCs w:val="24"/>
-        </w:rPr>
-        <w:t xml:space="preserve"> </w:t>
-      </w:r>
-      <w:r>
-        <w:rPr>
           <w:rFonts w:ascii="Times New Roman" w:hAnsi="Times New Roman"/>
           <w:b/>
           <w:bCs/>
           <w:sz w:val="24"/>
           <w:szCs w:val="24"/>
         </w:rPr>
-        <w:t>RS-485</w:t>
-      </w:r>
-      <w:r>
-        <w:rPr>
-          <w:rFonts w:ascii="Times New Roman" w:hAnsi="Times New Roman"/>
-          <w:sz w:val="24"/>
-          <w:szCs w:val="24"/>
-        </w:rPr>
-        <w:t xml:space="preserve"> a </w:t>
+        <w:t xml:space="preserve"> </w:t>
+      </w:r>
+      <w:r>
+        <w:rPr>
+          <w:rFonts w:ascii="Times New Roman" w:hAnsi="Times New Roman"/>
+          <w:sz w:val="24"/>
+          <w:szCs w:val="24"/>
+        </w:rPr>
+        <w:t xml:space="preserve">dello </w:t>
+      </w:r>
+      <w:r>
+        <w:rPr>
+          <w:rFonts w:ascii="Times New Roman" w:hAnsi="Times New Roman"/>
+          <w:i/>
+          <w:iCs/>
+          <w:sz w:val="24"/>
+          <w:szCs w:val="24"/>
+        </w:rPr>
+        <w:t>stack</w:t>
+      </w:r>
+      <w:r>
+        <w:rPr>
+          <w:rFonts w:ascii="Times New Roman" w:hAnsi="Times New Roman"/>
+          <w:sz w:val="24"/>
+          <w:szCs w:val="24"/>
+        </w:rPr>
+        <w:t xml:space="preserve"> ISO/OSI</w:t>
+      </w:r>
+      <w:r>
+        <w:rPr>
+          <w:rStyle w:val="FootnoteReference"/>
+          <w:rFonts w:ascii="Times New Roman" w:hAnsi="Times New Roman"/>
+          <w:sz w:val="24"/>
+          <w:szCs w:val="24"/>
+        </w:rPr>
+        <w:footnoteReference w:id="3"/>
+      </w:r>
+      <w:r>
+        <w:rPr>
+          <w:rFonts w:ascii="Times New Roman" w:hAnsi="Times New Roman"/>
+          <w:sz w:val="24"/>
+          <w:szCs w:val="24"/>
+        </w:rPr>
+        <w:t>, è stat</w:t>
+      </w:r>
+      <w:r>
+        <w:rPr>
+          <w:rFonts w:ascii="Times New Roman" w:hAnsi="Times New Roman"/>
+          <w:sz w:val="24"/>
+          <w:szCs w:val="24"/>
+        </w:rPr>
+        <w:t xml:space="preserve">o usato lo standard </w:t>
+      </w:r>
+      <w:r>
+        <w:rPr>
+          <w:rFonts w:ascii="Times New Roman" w:hAnsi="Times New Roman"/>
+          <w:sz w:val="24"/>
+          <w:szCs w:val="24"/>
+        </w:rPr>
+        <w:t>per le comunicazioni seriali</w:t>
+      </w:r>
+      <w:r>
+        <w:rPr>
+          <w:rFonts w:ascii="Times New Roman" w:hAnsi="Times New Roman"/>
+          <w:sz w:val="24"/>
+          <w:szCs w:val="24"/>
+        </w:rPr>
+        <w:t xml:space="preserve"> </w:t>
       </w:r>
       <w:r>
         <w:rPr>
@@ -2398,47 +2641,15 @@
           <w:sz w:val="24"/>
           <w:szCs w:val="24"/>
         </w:rPr>
-        <w:t>due fili</w:t>
-      </w:r>
-      <w:r>
-        <w:rPr>
-          <w:rFonts w:ascii="Times New Roman" w:hAnsi="Times New Roman"/>
-          <w:sz w:val="24"/>
-          <w:szCs w:val="24"/>
-        </w:rPr>
-        <w:t xml:space="preserve"> e pertanto</w:t>
-      </w:r>
-      <w:r>
-        <w:rPr>
-          <w:rFonts w:ascii="Times New Roman" w:hAnsi="Times New Roman"/>
-          <w:sz w:val="24"/>
-          <w:szCs w:val="24"/>
-        </w:rPr>
-        <w:t>,</w:t>
-      </w:r>
-      <w:r>
-        <w:rPr>
-          <w:rFonts w:ascii="Times New Roman" w:hAnsi="Times New Roman"/>
-          <w:sz w:val="24"/>
-          <w:szCs w:val="24"/>
-        </w:rPr>
-        <w:t xml:space="preserve"> </w:t>
-      </w:r>
-      <w:r>
-        <w:rPr>
-          <w:rFonts w:ascii="Times New Roman" w:hAnsi="Times New Roman"/>
-          <w:sz w:val="24"/>
-          <w:szCs w:val="24"/>
-        </w:rPr>
-        <w:t xml:space="preserve">viene utilizzato </w:t>
-      </w:r>
-      <w:r>
-        <w:rPr>
-          <w:rFonts w:ascii="Times New Roman" w:hAnsi="Times New Roman"/>
-          <w:sz w:val="24"/>
-          <w:szCs w:val="24"/>
-        </w:rPr>
-        <w:t xml:space="preserve">in modalità </w:t>
+        <w:t>RS-485</w:t>
+      </w:r>
+      <w:r>
+        <w:rPr>
+          <w:rFonts w:ascii="Times New Roman" w:hAnsi="Times New Roman"/>
+          <w:sz w:val="24"/>
+          <w:szCs w:val="24"/>
+        </w:rPr>
+        <w:t xml:space="preserve"> a </w:t>
       </w:r>
       <w:r>
         <w:rPr>
@@ -2448,6 +2659,48 @@
           <w:sz w:val="24"/>
           <w:szCs w:val="24"/>
         </w:rPr>
+        <w:t>due fili</w:t>
+      </w:r>
+      <w:r>
+        <w:rPr>
+          <w:rFonts w:ascii="Times New Roman" w:hAnsi="Times New Roman"/>
+          <w:sz w:val="24"/>
+          <w:szCs w:val="24"/>
+        </w:rPr>
+        <w:t xml:space="preserve">. Questo implica </w:t>
+      </w:r>
+      <w:r>
+        <w:rPr>
+          <w:rFonts w:ascii="Times New Roman" w:hAnsi="Times New Roman"/>
+          <w:sz w:val="24"/>
+          <w:szCs w:val="24"/>
+        </w:rPr>
+        <w:t>il suo utilizzo</w:t>
+      </w:r>
+      <w:r>
+        <w:rPr>
+          <w:rFonts w:ascii="Times New Roman" w:hAnsi="Times New Roman"/>
+          <w:sz w:val="24"/>
+          <w:szCs w:val="24"/>
+        </w:rPr>
+        <w:t xml:space="preserve"> in </w:t>
+      </w:r>
+      <w:r>
+        <w:rPr>
+          <w:rFonts w:ascii="Times New Roman" w:hAnsi="Times New Roman"/>
+          <w:sz w:val="24"/>
+          <w:szCs w:val="24"/>
+        </w:rPr>
+        <w:t xml:space="preserve">modalità </w:t>
+      </w:r>
+      <w:r>
+        <w:rPr>
+          <w:rFonts w:ascii="Times New Roman" w:hAnsi="Times New Roman"/>
+          <w:b/>
+          <w:bCs/>
+          <w:sz w:val="24"/>
+          <w:szCs w:val="24"/>
+        </w:rPr>
         <w:t>half-duplex</w:t>
       </w:r>
       <w:r>
@@ -2456,7 +2709,16 @@
           <w:sz w:val="24"/>
           <w:szCs w:val="24"/>
         </w:rPr>
-        <w:t>.</w:t>
+        <w:t xml:space="preserve">, la quale prevede che le comunicazioni possano </w:t>
+      </w:r>
+      <w:r>
+        <w:rPr>
+          <w:rFonts w:ascii="Times New Roman" w:hAnsi="Times New Roman"/>
+          <w:sz w:val="24"/>
+          <w:szCs w:val="24"/>
+        </w:rPr>
+        <w:lastRenderedPageBreak/>
+        <w:t>viaggiare indipendentemente dalla direzione,</w:t>
       </w:r>
       <w:r>
         <w:rPr>
@@ -2465,6 +2727,14 @@
           <w:szCs w:val="24"/>
         </w:rPr>
         <w:t xml:space="preserve"> </w:t>
+      </w:r>
+      <w:r>
+        <w:rPr>
+          <w:rFonts w:ascii="Times New Roman" w:hAnsi="Times New Roman"/>
+          <w:sz w:val="24"/>
+          <w:szCs w:val="24"/>
+        </w:rPr>
+        <w:t>ma che solo un dispositivo alla volta possa trasmettere informazioni.</w:t>
       </w:r>
     </w:p>
     <w:p>
@@ -2483,7 +2753,6 @@
           <w:sz w:val="24"/>
           <w:szCs w:val="24"/>
         </w:rPr>
-        <w:lastRenderedPageBreak/>
         <w:t>In accordanza a quanto consigliato dallo standard RS-485</w:t>
       </w:r>
       <w:r>
@@ -2493,7 +2762,7 @@
           <w:sz w:val="24"/>
           <w:szCs w:val="24"/>
         </w:rPr>
-        <w:footnoteReference w:id="3"/>
+        <w:footnoteReference w:id="4"/>
       </w:r>
       <w:r>
         <w:rPr>
@@ -2584,26 +2853,153 @@
       <w:bookmarkStart w:id="12" w:name="_Toc145174012"/>
       <w:bookmarkStart w:id="13" w:name="_Toc145188209"/>
       <w:bookmarkStart w:id="14" w:name="_Toc145189398"/>
-      <w:r>
-        <w:rPr>
-          <w:rFonts w:ascii="Times New Roman" w:hAnsi="Times New Roman"/>
-          <w:noProof/>
+      <w:bookmarkStart w:id="15" w:name="_Toc145229740"/>
+      <w:bookmarkStart w:id="16" w:name="_Toc145229782"/>
+      <w:bookmarkStart w:id="17" w:name="_Toc145237107"/>
+      <w:r>
+        <mc:AlternateContent>
+          <mc:Choice Requires="wps">
+            <w:drawing>
+              <wp:anchor distT="0" distB="0" distL="114300" distR="114300" simplePos="0" relativeHeight="251662336" behindDoc="0" locked="0" layoutInCell="1" allowOverlap="1" wp14:anchorId="406EA03E" wp14:editId="54138483">
+                <wp:simplePos x="0" y="0"/>
+                <wp:positionH relativeFrom="column">
+                  <wp:posOffset>337820</wp:posOffset>
+                </wp:positionH>
+                <wp:positionV relativeFrom="paragraph">
+                  <wp:posOffset>3291840</wp:posOffset>
+                </wp:positionV>
+                <wp:extent cx="4718050" cy="635"/>
+                <wp:effectExtent l="0" t="0" r="0" b="0"/>
+                <wp:wrapTopAndBottom/>
+                <wp:docPr id="752191634" name="Text Box 1"/>
+                <wp:cNvGraphicFramePr/>
+                <a:graphic xmlns:a="http://schemas.openxmlformats.org/drawingml/2006/main">
+                  <a:graphicData uri="http://schemas.microsoft.com/office/word/2010/wordprocessingShape">
+                    <wps:wsp>
+                      <wps:cNvSpPr txBox="1"/>
+                      <wps:spPr>
+                        <a:xfrm>
+                          <a:off x="0" y="0"/>
+                          <a:ext cx="4718050" cy="635"/>
+                        </a:xfrm>
+                        <a:prstGeom prst="rect">
+                          <a:avLst/>
+                        </a:prstGeom>
+                        <a:solidFill>
+                          <a:prstClr val="white"/>
+                        </a:solidFill>
+                        <a:ln>
+                          <a:noFill/>
+                        </a:ln>
+                      </wps:spPr>
+                      <wps:txbx>
+                        <w:txbxContent>
+                          <w:p>
+                            <w:pPr>
+                              <w:pStyle w:val="Caption"/>
+                              <w:rPr>
+                                <w:rFonts w:ascii="Times New Roman" w:hAnsi="Times New Roman"/>
+                                <w:sz w:val="24"/>
+                                <w:szCs w:val="24"/>
+                              </w:rPr>
+                            </w:pPr>
+                            <w:r>
+                              <w:t xml:space="preserve">Figura </w:t>
+                            </w:r>
+                            <w:r>
+                              <w:fldChar w:fldCharType="begin"/>
+                            </w:r>
+                            <w:r>
+                              <w:instrText xml:space="preserve"> SEQ Figura \* ARABIC </w:instrText>
+                            </w:r>
+                            <w:r>
+                              <w:fldChar w:fldCharType="separate"/>
+                            </w:r>
+                            <w:r>
+                              <w:t>1</w:t>
+                            </w:r>
+                            <w:r>
+                              <w:fldChar w:fldCharType="end"/>
+                            </w:r>
+                          </w:p>
+                        </w:txbxContent>
+                      </wps:txbx>
+                      <wps:bodyPr rot="0" spcFirstLastPara="0" vertOverflow="overflow" horzOverflow="overflow" vert="horz" wrap="square" lIns="0" tIns="0" rIns="0" bIns="0" numCol="1" spcCol="0" rtlCol="0" fromWordArt="0" anchor="t" anchorCtr="0" forceAA="0" compatLnSpc="1">
+                        <a:prstTxWarp prst="textNoShape">
+                          <a:avLst/>
+                        </a:prstTxWarp>
+                        <a:spAutoFit/>
+                      </wps:bodyPr>
+                    </wps:wsp>
+                  </a:graphicData>
+                </a:graphic>
+              </wp:anchor>
+            </w:drawing>
+          </mc:Choice>
+          <mc:Fallback>
+            <w:pict>
+              <v:shapetype w14:anchorId="406EA03E" id="_x0000_t202" coordsize="21600,21600" o:spt="202" path="m,l,21600r21600,l21600,xe">
+                <v:stroke joinstyle="miter"/>
+                <v:path gradientshapeok="t" o:connecttype="rect"/>
+              </v:shapetype>
+              <v:shape id="Text Box 1" o:spid="_x0000_s1026" type="#_x0000_t202" style="position:absolute;margin-left:26.6pt;margin-top:259.2pt;width:371.5pt;height:.05pt;z-index:251662336;visibility:visible;mso-wrap-style:square;mso-wrap-distance-left:9pt;mso-wrap-distance-top:0;mso-wrap-distance-right:9pt;mso-wrap-distance-bottom:0;mso-position-horizontal:absolute;mso-position-horizontal-relative:text;mso-position-vertical:absolute;mso-position-vertical-relative:text;v-text-anchor:top" o:gfxdata="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" stroked="f">
+                <v:textbox style="mso-fit-shape-to-text:t" inset="0,0,0,0">
+                  <w:txbxContent>
+                    <w:p>
+                      <w:pPr>
+                        <w:pStyle w:val="Caption"/>
+                        <w:rPr>
+                          <w:rFonts w:ascii="Times New Roman" w:hAnsi="Times New Roman"/>
+                          <w:sz w:val="24"/>
+                          <w:szCs w:val="24"/>
+                        </w:rPr>
+                      </w:pPr>
+                      <w:r>
+                        <w:t xml:space="preserve">Figura </w:t>
+                      </w:r>
+                      <w:r>
+                        <w:fldChar w:fldCharType="begin"/>
+                      </w:r>
+                      <w:r>
+                        <w:instrText xml:space="preserve"> SEQ Figura \* ARABIC </w:instrText>
+                      </w:r>
+                      <w:r>
+                        <w:fldChar w:fldCharType="separate"/>
+                      </w:r>
+                      <w:r>
+                        <w:t>1</w:t>
+                      </w:r>
+                      <w:r>
+                        <w:fldChar w:fldCharType="end"/>
+                      </w:r>
+                    </w:p>
+                  </w:txbxContent>
+                </v:textbox>
+                <w10:wrap type="topAndBottom"/>
+              </v:shape>
+            </w:pict>
+          </mc:Fallback>
+        </mc:AlternateContent>
+      </w:r>
+      <w:r>
+        <w:rPr>
+          <w:rFonts w:ascii="Times New Roman" w:hAnsi="Times New Roman"/>
           <w:sz w:val="24"/>
           <w:szCs w:val="24"/>
         </w:rPr>
         <w:drawing>
-          <wp:anchor distT="0" distB="0" distL="114300" distR="114300" simplePos="0" relativeHeight="251660288" behindDoc="1" locked="0" layoutInCell="1" allowOverlap="1" wp14:anchorId="540661ED" wp14:editId="3C4371E2">
+          <wp:anchor distT="0" distB="0" distL="114300" distR="114300" simplePos="0" relativeHeight="251660288" behindDoc="1" locked="0" layoutInCell="1" allowOverlap="1" wp14:anchorId="540661ED" wp14:editId="196200F2">
             <wp:simplePos x="0" y="0"/>
             <wp:positionH relativeFrom="margin">
-              <wp:align>center</wp:align>
+              <wp:posOffset>337820</wp:posOffset>
             </wp:positionH>
             <wp:positionV relativeFrom="paragraph">
-              <wp:posOffset>315595</wp:posOffset>
+              <wp:posOffset>372110</wp:posOffset>
             </wp:positionV>
-            <wp:extent cx="4718050" cy="2974340"/>
+            <wp:extent cx="4718050" cy="2862580"/>
             <wp:effectExtent l="0" t="0" r="6350" b="0"/>
             <wp:wrapTopAndBottom/>
-            <wp:docPr id="265369403" name="Picture 1" descr="A diagram of a car&#10;&#10;Description automatically generated"/>
+            <wp:docPr id="265369403" name="Picture 1"/>
             <wp:cNvGraphicFramePr>
               <a:graphicFrameLocks xmlns:a="http://schemas.openxmlformats.org/drawingml/2006/main" noChangeAspect="1"/>
             </wp:cNvGraphicFramePr>
@@ -2611,7 +3007,7 @@
               <a:graphicData uri="http://schemas.openxmlformats.org/drawingml/2006/picture">
                 <pic:pic xmlns:pic="http://schemas.openxmlformats.org/drawingml/2006/picture">
                   <pic:nvPicPr>
-                    <pic:cNvPr id="265369403" name="Picture 1" descr="A diagram of a car&#10;&#10;Description automatically generated"/>
+                    <pic:cNvPr id="265369403" name="Picture 1"/>
                     <pic:cNvPicPr>
                       <a:picLocks noChangeAspect="1" noChangeArrowheads="1"/>
                     </pic:cNvPicPr>
@@ -2624,7 +3020,6 @@
                         </a:ext>
                       </a:extLst>
                     </a:blip>
-                    <a:srcRect/>
                     <a:stretch>
                       <a:fillRect/>
                     </a:stretch>
@@ -2632,7 +3027,7 @@
                   <pic:spPr bwMode="auto">
                     <a:xfrm>
                       <a:off x="0" y="0"/>
-                      <a:ext cx="4718050" cy="2974340"/>
+                      <a:ext cx="4718050" cy="2862580"/>
                     </a:xfrm>
                     <a:prstGeom prst="rect">
                       <a:avLst/>
@@ -2658,6 +3053,9 @@
       <w:bookmarkEnd w:id="12"/>
       <w:bookmarkEnd w:id="13"/>
       <w:bookmarkEnd w:id="14"/>
+      <w:bookmarkEnd w:id="15"/>
+      <w:bookmarkEnd w:id="16"/>
+      <w:bookmarkEnd w:id="17"/>
     </w:p>
     <w:p>
       <w:pPr>
@@ -2687,7 +3085,7 @@
           <w:szCs w:val="32"/>
         </w:rPr>
       </w:pPr>
-      <w:bookmarkStart w:id="15" w:name="_Toc145189399"/>
+      <w:bookmarkStart w:id="18" w:name="_Toc145237108"/>
       <w:r>
         <w:rPr>
           <w:rFonts w:ascii="Times New Roman" w:hAnsi="Times New Roman"/>
@@ -2698,7 +3096,7 @@
         </w:rPr>
         <w:t>Architettura di comunicazione</w:t>
       </w:r>
-      <w:bookmarkEnd w:id="15"/>
+      <w:bookmarkEnd w:id="18"/>
     </w:p>
     <w:p>
       <w:pPr>
@@ -2716,15 +3114,7 @@
           <w:sz w:val="24"/>
           <w:szCs w:val="24"/>
         </w:rPr>
-        <w:t>Per quanto riguarda la comunicazione</w:t>
-      </w:r>
-      <w:r>
-        <w:rPr>
-          <w:rFonts w:ascii="Times New Roman" w:hAnsi="Times New Roman"/>
-          <w:sz w:val="24"/>
-          <w:szCs w:val="24"/>
-        </w:rPr>
-        <w:t xml:space="preserve">, i vari controllori sono stati predisposti per lavorare in un’architettura di tipo </w:t>
+        <w:t xml:space="preserve">Per quanto riguarda la comunicazione, i vari controllori sono stati predisposti per lavorare in un’architettura di tipo </w:t>
       </w:r>
       <w:r>
         <w:rPr>
@@ -2742,15 +3132,7 @@
           <w:sz w:val="24"/>
           <w:szCs w:val="24"/>
         </w:rPr>
-        <w:t>,</w:t>
-      </w:r>
-      <w:r>
-        <w:rPr>
-          <w:rFonts w:ascii="Times New Roman" w:hAnsi="Times New Roman"/>
-          <w:sz w:val="24"/>
-          <w:szCs w:val="24"/>
-        </w:rPr>
-        <w:t xml:space="preserve"> nella quale è sempre presente:</w:t>
+        <w:t>, nella quale è sempre presente:</w:t>
       </w:r>
     </w:p>
     <w:p>
@@ -2774,7 +3156,15 @@
           <w:sz w:val="24"/>
           <w:szCs w:val="24"/>
         </w:rPr>
-        <w:t>un</w:t>
+        <w:t>U</w:t>
+      </w:r>
+      <w:r>
+        <w:rPr>
+          <w:rFonts w:ascii="Times New Roman" w:hAnsi="Times New Roman"/>
+          <w:sz w:val="24"/>
+          <w:szCs w:val="24"/>
+        </w:rPr>
+        <w:t>n</w:t>
       </w:r>
       <w:r>
         <w:rPr>
@@ -2797,10 +3187,12 @@
       <w:r>
         <w:rPr>
           <w:rFonts w:ascii="Times New Roman" w:hAnsi="Times New Roman"/>
-          <w:sz w:val="24"/>
-          <w:szCs w:val="24"/>
-        </w:rPr>
-        <w:t>;</w:t>
+          <w:b/>
+          <w:bCs/>
+          <w:sz w:val="24"/>
+          <w:szCs w:val="24"/>
+        </w:rPr>
+        <w:t>.</w:t>
       </w:r>
     </w:p>
     <w:p>
@@ -2824,7 +3216,7 @@
           <w:sz w:val="24"/>
           <w:szCs w:val="24"/>
         </w:rPr>
-        <w:t>u</w:t>
+        <w:t>U</w:t>
       </w:r>
       <w:r>
         <w:rPr>
@@ -2879,7 +3271,7 @@
         </w:rPr>
         <w:t>sul bus una particolare richiesta”</w:t>
       </w:r>
-      <w:bookmarkStart w:id="16" w:name="_Ref145188803"/>
+      <w:bookmarkStart w:id="19" w:name="_Ref145188803"/>
       <w:r>
         <w:rPr>
           <w:rStyle w:val="FootnoteReference"/>
@@ -2887,9 +3279,9 @@
           <w:sz w:val="24"/>
           <w:szCs w:val="24"/>
         </w:rPr>
-        <w:footnoteReference w:id="4"/>
-      </w:r>
-      <w:bookmarkEnd w:id="16"/>
+        <w:footnoteReference w:id="5"/>
+      </w:r>
+      <w:bookmarkEnd w:id="19"/>
       <w:r>
         <w:rPr>
           <w:rFonts w:ascii="Times New Roman" w:hAnsi="Times New Roman"/>
@@ -2977,6 +3369,26 @@
           <w:szCs w:val="24"/>
         </w:rPr>
         <w:t>.</w:t>
+      </w:r>
+    </w:p>
+    <w:p>
+      <w:pPr>
+        <w:spacing w:line="360" w:lineRule="auto"/>
+        <w:jc w:val="both"/>
+        <w:rPr>
+          <w:rFonts w:ascii="Times New Roman" w:hAnsi="Times New Roman"/>
+          <w:sz w:val="24"/>
+          <w:szCs w:val="24"/>
+        </w:rPr>
+      </w:pPr>
+      <w:r>
+        <w:rPr>
+          <w:rFonts w:ascii="Times New Roman" w:hAnsi="Times New Roman"/>
+          <w:sz w:val="24"/>
+          <w:szCs w:val="24"/>
+        </w:rPr>
+        <w:lastRenderedPageBreak/>
+        <w:t>In questo tipo di predisposizione il PC che esegue l’HMI prende il ruolo di master, mentre tutti gli altri controllori saranno gli slave.</w:t>
       </w:r>
     </w:p>
     <w:p>
@@ -3006,7 +3418,6 @@
           <w:highlight w:val="lightGray"/>
         </w:rPr>
       </w:pPr>
-      <w:bookmarkStart w:id="17" w:name="_Toc145189400"/>
     </w:p>
     <w:p>
       <w:pPr>
@@ -3020,6 +3431,7 @@
           <w:szCs w:val="32"/>
         </w:rPr>
       </w:pPr>
+      <w:bookmarkStart w:id="20" w:name="_Toc145237109"/>
       <w:r>
         <w:rPr>
           <w:rFonts w:ascii="Times New Roman" w:hAnsi="Times New Roman"/>
@@ -3028,10 +3440,29 @@
           <w:sz w:val="32"/>
           <w:szCs w:val="32"/>
         </w:rPr>
-        <w:lastRenderedPageBreak/>
+        <w:t>1.3</w:t>
+      </w:r>
+      <w:r>
+        <w:rPr>
+          <w:rFonts w:ascii="Times New Roman" w:hAnsi="Times New Roman"/>
+          <w:b/>
+          <w:bCs/>
+          <w:sz w:val="32"/>
+          <w:szCs w:val="32"/>
+        </w:rPr>
+        <w:tab/>
+      </w:r>
+      <w:r>
+        <w:rPr>
+          <w:rFonts w:ascii="Times New Roman" w:hAnsi="Times New Roman"/>
+          <w:b/>
+          <w:bCs/>
+          <w:sz w:val="32"/>
+          <w:szCs w:val="32"/>
+        </w:rPr>
         <w:t>Caratteristiche Software</w:t>
       </w:r>
-      <w:bookmarkEnd w:id="17"/>
+      <w:bookmarkEnd w:id="20"/>
     </w:p>
     <w:p>
       <w:pPr>
@@ -3073,7 +3504,15 @@
           <w:sz w:val="24"/>
           <w:szCs w:val="24"/>
         </w:rPr>
-        <w:t>Gestione dell’autenticazione su diversi profili utente in base alla tipologia di utilizzatore (ospite, operaio, manutentore, …);</w:t>
+        <w:t>Gestione dell’autenticazione su diversi profili utente in base alla tipologia di utilizzatore (ospite, operaio, manutentore, …)</w:t>
+      </w:r>
+      <w:r>
+        <w:rPr>
+          <w:rFonts w:ascii="Times New Roman" w:hAnsi="Times New Roman"/>
+          <w:sz w:val="24"/>
+          <w:szCs w:val="24"/>
+        </w:rPr>
+        <w:t>.</w:t>
       </w:r>
     </w:p>
     <w:p>
@@ -3097,7 +3536,15 @@
           <w:sz w:val="24"/>
           <w:szCs w:val="24"/>
         </w:rPr>
-        <w:t>Continuo monitoraggio degli input/output del sistema e della comunicazione software-hardware;</w:t>
+        <w:t>Continuo monitoraggio degli input/output del sistema e della comunicazione software-hardware</w:t>
+      </w:r>
+      <w:r>
+        <w:rPr>
+          <w:rFonts w:ascii="Times New Roman" w:hAnsi="Times New Roman"/>
+          <w:sz w:val="24"/>
+          <w:szCs w:val="24"/>
+        </w:rPr>
+        <w:t>.</w:t>
       </w:r>
     </w:p>
     <w:p>
@@ -3121,7 +3568,15 @@
           <w:sz w:val="24"/>
           <w:szCs w:val="24"/>
         </w:rPr>
-        <w:t>Visualizzazione del log eventi e feedback degli allarmi in tempo reale;</w:t>
+        <w:t>Visualizzazione del log eventi e feedback degli allarmi in tempo reale</w:t>
+      </w:r>
+      <w:r>
+        <w:rPr>
+          <w:rFonts w:ascii="Times New Roman" w:hAnsi="Times New Roman"/>
+          <w:sz w:val="24"/>
+          <w:szCs w:val="24"/>
+        </w:rPr>
+        <w:t>.</w:t>
       </w:r>
     </w:p>
     <w:p>
@@ -3145,7 +3600,15 @@
           <w:sz w:val="24"/>
           <w:szCs w:val="24"/>
         </w:rPr>
-        <w:t>Attuazione di movimenti manuali comandati da una figura umana;</w:t>
+        <w:t>Attuazione di movimenti manuali comandati da una figura umana</w:t>
+      </w:r>
+      <w:r>
+        <w:rPr>
+          <w:rFonts w:ascii="Times New Roman" w:hAnsi="Times New Roman"/>
+          <w:sz w:val="24"/>
+          <w:szCs w:val="24"/>
+        </w:rPr>
+        <w:t>.</w:t>
       </w:r>
     </w:p>
     <w:p>
@@ -3177,7 +3640,7 @@
           <w:sz w:val="24"/>
           <w:szCs w:val="24"/>
         </w:rPr>
-        <w:t>;</w:t>
+        <w:t>.</w:t>
       </w:r>
     </w:p>
     <w:p>
@@ -3238,11 +3701,15 @@
           <w:szCs w:val="32"/>
         </w:rPr>
       </w:pPr>
-      <w:bookmarkStart w:id="18" w:name="_Toc145189401"/>
     </w:p>
     <w:p>
       <w:pPr>
         <w:pStyle w:val="Heading2"/>
+        <w:numPr>
+          <w:ilvl w:val="1"/>
+          <w:numId w:val="3"/>
+        </w:numPr>
+        <w:spacing w:line="360" w:lineRule="auto"/>
         <w:rPr>
           <w:b/>
           <w:bCs/>
@@ -3250,6 +3717,7 @@
           <w:szCs w:val="32"/>
         </w:rPr>
       </w:pPr>
+      <w:bookmarkStart w:id="21" w:name="_Toc145237110"/>
       <w:r>
         <w:rPr>
           <w:b/>
@@ -3257,118 +3725,656 @@
           <w:sz w:val="32"/>
           <w:szCs w:val="32"/>
         </w:rPr>
-        <w:t>1.4</w:t>
-      </w:r>
-      <w:r>
-        <w:rPr>
+        <w:t>Protocollo di comunicazione</w:t>
+      </w:r>
+      <w:bookmarkEnd w:id="21"/>
+    </w:p>
+    <w:p>
+      <w:pPr>
+        <w:spacing w:line="360" w:lineRule="auto"/>
+        <w:rPr>
+          <w:rFonts w:ascii="Times New Roman" w:hAnsi="Times New Roman"/>
+          <w:sz w:val="24"/>
+          <w:szCs w:val="24"/>
+        </w:rPr>
+      </w:pPr>
+      <w:r>
+        <w:rPr>
+          <w:rFonts w:ascii="Times New Roman" w:hAnsi="Times New Roman"/>
+          <w:sz w:val="24"/>
+          <w:szCs w:val="24"/>
+        </w:rPr>
+        <w:t>Al fine di gestire tutte le comunicazioni tra i vari controllori</w:t>
+      </w:r>
+      <w:r>
+        <w:rPr>
+          <w:rFonts w:ascii="Times New Roman" w:hAnsi="Times New Roman"/>
+          <w:sz w:val="24"/>
+          <w:szCs w:val="24"/>
+        </w:rPr>
+        <w:t xml:space="preserve"> è stato adottato lo standard comunicativo del protocollo </w:t>
+      </w:r>
+      <w:r>
+        <w:rPr>
+          <w:rFonts w:ascii="Times New Roman" w:hAnsi="Times New Roman"/>
           <w:b/>
           <w:bCs/>
-          <w:sz w:val="32"/>
-          <w:szCs w:val="32"/>
-        </w:rPr>
-        <w:tab/>
-      </w:r>
-      <w:r>
-        <w:rPr>
+          <w:sz w:val="24"/>
+          <w:szCs w:val="24"/>
+        </w:rPr>
+        <w:t>Modbus</w:t>
+      </w:r>
+      <w:r>
+        <w:rPr>
+          <w:rFonts w:ascii="Times New Roman" w:hAnsi="Times New Roman"/>
+          <w:sz w:val="24"/>
+          <w:szCs w:val="24"/>
+        </w:rPr>
+        <w:t>. Seppur sia stato pubblicato originariamente nel 1979, rimane ad oggi uno dei protocolli di comunicazione più usati per connettere dispositivi elettronici industriali.</w:t>
+      </w:r>
+      <w:r>
+        <w:rPr>
+          <w:rFonts w:ascii="Times New Roman" w:hAnsi="Times New Roman"/>
+          <w:sz w:val="24"/>
+          <w:szCs w:val="24"/>
+        </w:rPr>
+        <w:t xml:space="preserve"> </w:t>
+      </w:r>
+    </w:p>
+    <w:p>
+      <w:pPr>
+        <w:spacing w:line="360" w:lineRule="auto"/>
+        <w:rPr>
+          <w:rFonts w:ascii="Times New Roman" w:hAnsi="Times New Roman"/>
+          <w:sz w:val="24"/>
+          <w:szCs w:val="24"/>
+        </w:rPr>
+      </w:pPr>
+      <w:r>
+        <w:rPr>
+          <w:rFonts w:ascii="Times New Roman" w:hAnsi="Times New Roman"/>
+          <w:sz w:val="24"/>
+          <w:szCs w:val="24"/>
+        </w:rPr>
+        <w:t xml:space="preserve">Il protocollo Modbus ha il compito di gestire le comunicazioni su più </w:t>
+      </w:r>
+      <w:r>
+        <w:rPr>
+          <w:rFonts w:ascii="Times New Roman" w:hAnsi="Times New Roman"/>
+          <w:i/>
+          <w:iCs/>
+          <w:sz w:val="24"/>
+          <w:szCs w:val="24"/>
+        </w:rPr>
+        <w:t>layer</w:t>
+      </w:r>
+      <w:r>
+        <w:rPr>
+          <w:rFonts w:ascii="Times New Roman" w:hAnsi="Times New Roman"/>
+          <w:sz w:val="24"/>
+          <w:szCs w:val="24"/>
+        </w:rPr>
+        <w:t xml:space="preserve"> dello </w:t>
+      </w:r>
+      <w:r>
+        <w:rPr>
+          <w:rFonts w:ascii="Times New Roman" w:hAnsi="Times New Roman"/>
+          <w:i/>
+          <w:iCs/>
+          <w:sz w:val="24"/>
+          <w:szCs w:val="24"/>
+        </w:rPr>
+        <w:t>stack</w:t>
+      </w:r>
+      <w:r>
+        <w:rPr>
+          <w:rFonts w:ascii="Times New Roman" w:hAnsi="Times New Roman"/>
+          <w:sz w:val="24"/>
+          <w:szCs w:val="24"/>
+        </w:rPr>
+        <w:t xml:space="preserve"> ISO/OSI</w:t>
+      </w:r>
+      <w:r>
+        <w:rPr>
+          <w:rFonts w:ascii="Times New Roman" w:hAnsi="Times New Roman"/>
+          <w:sz w:val="24"/>
+          <w:szCs w:val="24"/>
+        </w:rPr>
+        <w:t>.</w:t>
+      </w:r>
+    </w:p>
+    <w:p>
+      <w:pPr>
+        <w:spacing w:line="360" w:lineRule="auto"/>
+        <w:rPr>
+          <w:rFonts w:ascii="Times New Roman" w:hAnsi="Times New Roman"/>
+          <w:sz w:val="24"/>
+          <w:szCs w:val="24"/>
+        </w:rPr>
+      </w:pPr>
+      <w:r>
+        <w:rPr>
+          <w:rFonts w:ascii="Times New Roman" w:hAnsi="Times New Roman"/>
+          <w:sz w:val="24"/>
+          <w:szCs w:val="24"/>
+        </w:rPr>
+        <w:t xml:space="preserve">Al livello </w:t>
+      </w:r>
+      <w:r>
+        <w:rPr>
+          <w:rFonts w:ascii="Times New Roman" w:hAnsi="Times New Roman"/>
           <w:b/>
           <w:bCs/>
-          <w:sz w:val="32"/>
-          <w:szCs w:val="32"/>
-        </w:rPr>
-        <w:t>Protocollo di comunicazione: Modbus</w:t>
-      </w:r>
-      <w:bookmarkEnd w:id="18"/>
-    </w:p>
-    <w:p>
-      <w:pPr>
-        <w:jc w:val="both"/>
-      </w:pPr>
-    </w:p>
-    <w:p>
-      <w:pPr>
+          <w:i/>
+          <w:iCs/>
+          <w:sz w:val="24"/>
+          <w:szCs w:val="24"/>
+        </w:rPr>
+        <w:t>Data Link</w:t>
+      </w:r>
+      <w:r>
+        <w:rPr>
+          <w:rFonts w:ascii="Times New Roman" w:hAnsi="Times New Roman"/>
+          <w:i/>
+          <w:iCs/>
+          <w:sz w:val="24"/>
+          <w:szCs w:val="24"/>
+        </w:rPr>
+        <w:t xml:space="preserve"> </w:t>
+      </w:r>
+      <w:bookmarkStart w:id="22" w:name="_Ref145233261"/>
+      <w:r>
+        <w:rPr>
+          <w:rStyle w:val="FootnoteReference"/>
+          <w:rFonts w:ascii="Times New Roman" w:hAnsi="Times New Roman"/>
+          <w:i/>
+          <w:iCs/>
+          <w:sz w:val="24"/>
+          <w:szCs w:val="24"/>
+        </w:rPr>
+        <w:footnoteReference w:id="6"/>
+      </w:r>
+      <w:bookmarkEnd w:id="22"/>
+      <w:r>
+        <w:rPr>
+          <w:rFonts w:ascii="Times New Roman" w:hAnsi="Times New Roman"/>
+          <w:sz w:val="24"/>
+          <w:szCs w:val="24"/>
+        </w:rPr>
+        <w:t xml:space="preserve">, prevede tutte le specifiche relative allo scambio dei </w:t>
+      </w:r>
+      <w:r>
+        <w:rPr>
+          <w:rFonts w:ascii="Times New Roman" w:hAnsi="Times New Roman"/>
+          <w:i/>
+          <w:iCs/>
+          <w:sz w:val="24"/>
+          <w:szCs w:val="24"/>
+        </w:rPr>
+        <w:t>frame</w:t>
+      </w:r>
+      <w:r>
+        <w:rPr>
+          <w:rFonts w:ascii="Times New Roman" w:hAnsi="Times New Roman"/>
+          <w:i/>
+          <w:iCs/>
+          <w:sz w:val="24"/>
+          <w:szCs w:val="24"/>
+        </w:rPr>
+        <w:t xml:space="preserve"> </w:t>
+      </w:r>
+      <w:r>
+        <w:rPr>
+          <w:rStyle w:val="FootnoteReference"/>
+          <w:rFonts w:ascii="Times New Roman" w:hAnsi="Times New Roman"/>
+          <w:sz w:val="24"/>
+          <w:szCs w:val="24"/>
+        </w:rPr>
+        <w:footnoteReference w:id="7"/>
+      </w:r>
+      <w:r>
+        <w:rPr>
+          <w:rFonts w:ascii="Times New Roman" w:hAnsi="Times New Roman"/>
+          <w:sz w:val="24"/>
+          <w:szCs w:val="24"/>
+        </w:rPr>
+        <w:t xml:space="preserve"> (sequenze di byte)</w:t>
+      </w:r>
+      <w:r>
+        <w:rPr>
+          <w:rFonts w:ascii="Times New Roman" w:hAnsi="Times New Roman"/>
+          <w:sz w:val="24"/>
+          <w:szCs w:val="24"/>
+        </w:rPr>
+        <w:t xml:space="preserve"> tra un dispositivo e l’altro</w:t>
+      </w:r>
+      <w:r>
+        <w:rPr>
+          <w:rFonts w:ascii="Times New Roman" w:hAnsi="Times New Roman"/>
+          <w:sz w:val="24"/>
+          <w:szCs w:val="24"/>
+        </w:rPr>
+        <w:t>, le quali comprendono</w:t>
+      </w:r>
+      <w:r>
+        <w:rPr>
+          <w:rFonts w:ascii="Times New Roman" w:hAnsi="Times New Roman"/>
+          <w:sz w:val="24"/>
+          <w:szCs w:val="24"/>
+        </w:rPr>
+        <w:fldChar w:fldCharType="begin"/>
+      </w:r>
+      <w:r>
+        <w:rPr>
+          <w:rFonts w:ascii="Times New Roman" w:hAnsi="Times New Roman"/>
+          <w:sz w:val="24"/>
+          <w:szCs w:val="24"/>
+        </w:rPr>
+        <w:instrText xml:space="preserve"> NOTEREF _Ref145188803 \f \h </w:instrText>
+      </w:r>
+      <w:r>
+        <w:rPr>
+          <w:rFonts w:ascii="Times New Roman" w:hAnsi="Times New Roman"/>
+          <w:sz w:val="24"/>
+          <w:szCs w:val="24"/>
+        </w:rPr>
+      </w:r>
+      <w:r>
+        <w:rPr>
+          <w:rFonts w:ascii="Times New Roman" w:hAnsi="Times New Roman"/>
+          <w:sz w:val="24"/>
+          <w:szCs w:val="24"/>
+        </w:rPr>
+        <w:fldChar w:fldCharType="separate"/>
+      </w:r>
+      <w:r>
+        <w:rPr>
+          <w:rStyle w:val="FootnoteReference"/>
+        </w:rPr>
+        <w:t>5</w:t>
+      </w:r>
+      <w:r>
+        <w:rPr>
+          <w:rFonts w:ascii="Times New Roman" w:hAnsi="Times New Roman"/>
+          <w:sz w:val="24"/>
+          <w:szCs w:val="24"/>
+        </w:rPr>
+        <w:fldChar w:fldCharType="end"/>
+      </w:r>
+      <w:r>
+        <w:rPr>
+          <w:rFonts w:ascii="Times New Roman" w:hAnsi="Times New Roman"/>
+          <w:sz w:val="24"/>
+          <w:szCs w:val="24"/>
+        </w:rPr>
+        <w:t>:</w:t>
+      </w:r>
+    </w:p>
+    <w:p>
+      <w:pPr>
+        <w:pStyle w:val="ListParagraph"/>
+        <w:numPr>
+          <w:ilvl w:val="0"/>
+          <w:numId w:val="4"/>
+        </w:numPr>
         <w:spacing w:line="360" w:lineRule="auto"/>
-        <w:jc w:val="both"/>
-        <w:outlineLvl w:val="1"/>
-        <w:rPr>
-          <w:rFonts w:ascii="Times New Roman" w:hAnsi="Times New Roman"/>
-          <w:sz w:val="24"/>
-          <w:szCs w:val="24"/>
-        </w:rPr>
-      </w:pPr>
-    </w:p>
-    <w:p>
-      <w:pPr>
+        <w:rPr>
+          <w:rFonts w:ascii="Times New Roman" w:hAnsi="Times New Roman"/>
+          <w:sz w:val="24"/>
+          <w:szCs w:val="24"/>
+        </w:rPr>
+      </w:pPr>
+      <w:r>
+        <w:rPr>
+          <w:rFonts w:ascii="Times New Roman" w:hAnsi="Times New Roman"/>
+          <w:sz w:val="24"/>
+          <w:szCs w:val="24"/>
+        </w:rPr>
+        <w:t>Invio dei dati sul bus.</w:t>
+      </w:r>
+    </w:p>
+    <w:p>
+      <w:pPr>
+        <w:pStyle w:val="ListParagraph"/>
+        <w:numPr>
+          <w:ilvl w:val="0"/>
+          <w:numId w:val="4"/>
+        </w:numPr>
         <w:spacing w:line="360" w:lineRule="auto"/>
-        <w:jc w:val="both"/>
-        <w:outlineLvl w:val="1"/>
-        <w:rPr>
-          <w:rFonts w:ascii="Times New Roman" w:hAnsi="Times New Roman"/>
-          <w:sz w:val="24"/>
-          <w:szCs w:val="24"/>
-        </w:rPr>
-      </w:pPr>
-    </w:p>
-    <w:p>
-      <w:pPr>
+        <w:rPr>
+          <w:rFonts w:ascii="Times New Roman" w:hAnsi="Times New Roman"/>
+          <w:sz w:val="24"/>
+          <w:szCs w:val="24"/>
+        </w:rPr>
+      </w:pPr>
+      <w:r>
+        <w:rPr>
+          <w:rFonts w:ascii="Times New Roman" w:hAnsi="Times New Roman"/>
+          <w:sz w:val="24"/>
+          <w:szCs w:val="24"/>
+        </w:rPr>
+        <w:t>Controllo delle temporizzazioni.</w:t>
+      </w:r>
+    </w:p>
+    <w:p>
+      <w:pPr>
+        <w:pStyle w:val="ListParagraph"/>
+        <w:numPr>
+          <w:ilvl w:val="0"/>
+          <w:numId w:val="4"/>
+        </w:numPr>
         <w:spacing w:line="360" w:lineRule="auto"/>
-        <w:jc w:val="both"/>
-        <w:outlineLvl w:val="1"/>
-        <w:rPr>
-          <w:rFonts w:ascii="Times New Roman" w:hAnsi="Times New Roman"/>
-          <w:sz w:val="24"/>
-          <w:szCs w:val="24"/>
-        </w:rPr>
-      </w:pPr>
+        <w:rPr>
+          <w:rFonts w:ascii="Times New Roman" w:hAnsi="Times New Roman"/>
+          <w:sz w:val="24"/>
+          <w:szCs w:val="24"/>
+        </w:rPr>
+      </w:pPr>
+      <w:r>
+        <w:rPr>
+          <w:rFonts w:ascii="Times New Roman" w:hAnsi="Times New Roman"/>
+          <w:sz w:val="24"/>
+          <w:szCs w:val="24"/>
+        </w:rPr>
+        <w:t xml:space="preserve">Controllo degli errori mediante </w:t>
+      </w:r>
+      <w:r>
+        <w:rPr>
+          <w:rFonts w:ascii="Times New Roman" w:hAnsi="Times New Roman"/>
+          <w:i/>
+          <w:iCs/>
+          <w:sz w:val="24"/>
+          <w:szCs w:val="24"/>
+        </w:rPr>
+        <w:t>checksum</w:t>
+      </w:r>
+      <w:r>
+        <w:rPr>
+          <w:rFonts w:ascii="Times New Roman" w:hAnsi="Times New Roman"/>
+          <w:sz w:val="24"/>
+          <w:szCs w:val="24"/>
+        </w:rPr>
+        <w:t>.</w:t>
+      </w:r>
     </w:p>
     <w:p>
       <w:pPr>
         <w:spacing w:line="360" w:lineRule="auto"/>
-        <w:jc w:val="both"/>
-        <w:outlineLvl w:val="1"/>
-        <w:rPr>
-          <w:rFonts w:ascii="Times New Roman" w:hAnsi="Times New Roman"/>
-          <w:sz w:val="24"/>
-          <w:szCs w:val="24"/>
-        </w:rPr>
-      </w:pPr>
-    </w:p>
-    <w:p>
-      <w:pPr>
+        <w:rPr>
+          <w:rFonts w:ascii="Times New Roman" w:hAnsi="Times New Roman"/>
+          <w:sz w:val="24"/>
+          <w:szCs w:val="24"/>
+        </w:rPr>
+      </w:pPr>
+      <w:r>
+        <w:rPr>
+          <w:rFonts w:ascii="Times New Roman" w:hAnsi="Times New Roman"/>
+          <w:sz w:val="24"/>
+          <w:szCs w:val="24"/>
+        </w:rPr>
+        <w:t xml:space="preserve">Al livello </w:t>
+      </w:r>
+      <w:r>
+        <w:rPr>
+          <w:rFonts w:ascii="Times New Roman" w:hAnsi="Times New Roman"/>
+          <w:b/>
+          <w:bCs/>
+          <w:sz w:val="24"/>
+          <w:szCs w:val="24"/>
+        </w:rPr>
+        <w:t>Applicativo</w:t>
+      </w:r>
+      <w:r>
+        <w:rPr>
+          <w:rFonts w:ascii="Times New Roman" w:hAnsi="Times New Roman"/>
+          <w:b/>
+          <w:bCs/>
+          <w:sz w:val="24"/>
+          <w:szCs w:val="24"/>
+        </w:rPr>
+        <w:fldChar w:fldCharType="begin"/>
+      </w:r>
+      <w:r>
+        <w:rPr>
+          <w:rFonts w:ascii="Times New Roman" w:hAnsi="Times New Roman"/>
+          <w:b/>
+          <w:bCs/>
+          <w:sz w:val="24"/>
+          <w:szCs w:val="24"/>
+        </w:rPr>
+        <w:instrText xml:space="preserve"> NOTEREF _Ref145233261 \f \h </w:instrText>
+      </w:r>
+      <w:r>
+        <w:rPr>
+          <w:rFonts w:ascii="Times New Roman" w:hAnsi="Times New Roman"/>
+          <w:b/>
+          <w:bCs/>
+          <w:sz w:val="24"/>
+          <w:szCs w:val="24"/>
+        </w:rPr>
+      </w:r>
+      <w:r>
+        <w:rPr>
+          <w:rFonts w:ascii="Times New Roman" w:hAnsi="Times New Roman"/>
+          <w:b/>
+          <w:bCs/>
+          <w:sz w:val="24"/>
+          <w:szCs w:val="24"/>
+        </w:rPr>
+        <w:fldChar w:fldCharType="separate"/>
+      </w:r>
+      <w:r>
+        <w:rPr>
+          <w:rStyle w:val="FootnoteReference"/>
+        </w:rPr>
+        <w:t>6</w:t>
+      </w:r>
+      <w:r>
+        <w:rPr>
+          <w:rFonts w:ascii="Times New Roman" w:hAnsi="Times New Roman"/>
+          <w:b/>
+          <w:bCs/>
+          <w:sz w:val="24"/>
+          <w:szCs w:val="24"/>
+        </w:rPr>
+        <w:fldChar w:fldCharType="end"/>
+      </w:r>
+      <w:r>
+        <w:rPr>
+          <w:rFonts w:ascii="Times New Roman" w:hAnsi="Times New Roman"/>
+          <w:sz w:val="24"/>
+          <w:szCs w:val="24"/>
+        </w:rPr>
+        <w:t>, si occupa della codifica delle possibili richieste del master e le relative risposte degli slave all’interno dei frame</w:t>
+      </w:r>
+      <w:r>
+        <w:rPr>
+          <w:rFonts w:ascii="Times New Roman" w:hAnsi="Times New Roman"/>
+          <w:sz w:val="24"/>
+          <w:szCs w:val="24"/>
+        </w:rPr>
+        <w:fldChar w:fldCharType="begin"/>
+      </w:r>
+      <w:r>
+        <w:rPr>
+          <w:rFonts w:ascii="Times New Roman" w:hAnsi="Times New Roman"/>
+          <w:sz w:val="24"/>
+          <w:szCs w:val="24"/>
+        </w:rPr>
+        <w:instrText xml:space="preserve"> NOTEREF _Ref145188803 \f \h </w:instrText>
+      </w:r>
+      <w:r>
+        <w:rPr>
+          <w:rFonts w:ascii="Times New Roman" w:hAnsi="Times New Roman"/>
+          <w:sz w:val="24"/>
+          <w:szCs w:val="24"/>
+        </w:rPr>
+      </w:r>
+      <w:r>
+        <w:rPr>
+          <w:rFonts w:ascii="Times New Roman" w:hAnsi="Times New Roman"/>
+          <w:sz w:val="24"/>
+          <w:szCs w:val="24"/>
+        </w:rPr>
+        <w:fldChar w:fldCharType="separate"/>
+      </w:r>
+      <w:r>
+        <w:rPr>
+          <w:rStyle w:val="FootnoteReference"/>
+        </w:rPr>
+        <w:t>5</w:t>
+      </w:r>
+      <w:r>
+        <w:rPr>
+          <w:rFonts w:ascii="Times New Roman" w:hAnsi="Times New Roman"/>
+          <w:sz w:val="24"/>
+          <w:szCs w:val="24"/>
+        </w:rPr>
+        <w:fldChar w:fldCharType="end"/>
+      </w:r>
+      <w:r>
+        <w:rPr>
+          <w:rFonts w:ascii="Times New Roman" w:hAnsi="Times New Roman"/>
+          <w:sz w:val="24"/>
+          <w:szCs w:val="24"/>
+        </w:rPr>
+        <w:t>. Questo livello permette di interagire con le varie</w:t>
+      </w:r>
+      <w:r>
+        <w:rPr>
+          <w:rFonts w:ascii="Times New Roman" w:hAnsi="Times New Roman"/>
+          <w:sz w:val="24"/>
+          <w:szCs w:val="24"/>
+        </w:rPr>
+        <w:t xml:space="preserve"> applicazioni dei dispositivi</w:t>
+      </w:r>
+      <w:r>
+        <w:rPr>
+          <w:rFonts w:ascii="Times New Roman" w:hAnsi="Times New Roman"/>
+          <w:sz w:val="24"/>
+          <w:szCs w:val="24"/>
+        </w:rPr>
+        <w:t>.</w:t>
+      </w:r>
+    </w:p>
+    <w:p>
+      <w:pPr>
+        <w:pStyle w:val="ListParagraph"/>
+        <w:numPr>
+          <w:ilvl w:val="2"/>
+          <w:numId w:val="3"/>
+        </w:numPr>
         <w:spacing w:line="360" w:lineRule="auto"/>
-        <w:jc w:val="both"/>
-        <w:rPr>
-          <w:rFonts w:ascii="Times New Roman" w:hAnsi="Times New Roman"/>
-          <w:sz w:val="24"/>
-          <w:szCs w:val="24"/>
-        </w:rPr>
-      </w:pPr>
+        <w:outlineLvl w:val="2"/>
+        <w:rPr>
+          <w:rFonts w:ascii="Times New Roman" w:hAnsi="Times New Roman"/>
+          <w:sz w:val="24"/>
+          <w:szCs w:val="24"/>
+        </w:rPr>
+      </w:pPr>
+      <w:bookmarkStart w:id="23" w:name="_Toc145237111"/>
+      <w:r>
+        <w:rPr>
+          <w:rFonts w:ascii="Times New Roman" w:hAnsi="Times New Roman"/>
+          <w:sz w:val="24"/>
+          <w:szCs w:val="24"/>
+        </w:rPr>
+        <w:lastRenderedPageBreak/>
+        <w:t>Modbus RTU</w:t>
+      </w:r>
+      <w:bookmarkEnd w:id="23"/>
     </w:p>
     <w:p>
       <w:pPr>
         <w:spacing w:line="360" w:lineRule="auto"/>
-        <w:jc w:val="both"/>
-        <w:rPr>
-          <w:rFonts w:ascii="Times New Roman" w:hAnsi="Times New Roman"/>
-          <w:sz w:val="24"/>
-          <w:szCs w:val="24"/>
-        </w:rPr>
-      </w:pPr>
+        <w:rPr>
+          <w:rFonts w:ascii="Times New Roman" w:hAnsi="Times New Roman"/>
+          <w:sz w:val="24"/>
+          <w:szCs w:val="24"/>
+        </w:rPr>
+      </w:pPr>
+      <w:r>
+        <w:rPr>
+          <w:rFonts w:ascii="Times New Roman" w:hAnsi="Times New Roman"/>
+          <w:sz w:val="24"/>
+          <w:szCs w:val="24"/>
+        </w:rPr>
+        <w:t xml:space="preserve">Modbus è disponibile in tante varianti </w:t>
+      </w:r>
+      <w:r>
+        <w:rPr>
+          <w:rFonts w:ascii="Times New Roman" w:hAnsi="Times New Roman"/>
+          <w:sz w:val="24"/>
+          <w:szCs w:val="24"/>
+        </w:rPr>
+        <w:t>comunicative, tra cui RTU, ASCII e TCP/IP.</w:t>
+      </w:r>
     </w:p>
     <w:p>
       <w:pPr>
         <w:spacing w:line="360" w:lineRule="auto"/>
-        <w:jc w:val="both"/>
-        <w:rPr>
-          <w:rFonts w:ascii="Times New Roman" w:hAnsi="Times New Roman"/>
-          <w:sz w:val="24"/>
-          <w:szCs w:val="24"/>
-        </w:rPr>
-      </w:pPr>
+        <w:rPr>
+          <w:rFonts w:ascii="Times New Roman" w:hAnsi="Times New Roman"/>
+          <w:sz w:val="24"/>
+          <w:szCs w:val="24"/>
+        </w:rPr>
+      </w:pPr>
+      <w:r>
+        <w:rPr>
+          <w:rFonts w:ascii="Times New Roman" w:hAnsi="Times New Roman"/>
+          <w:sz w:val="24"/>
+          <w:szCs w:val="24"/>
+        </w:rPr>
+        <w:t>Per questo progetto è stata utilizzata la</w:t>
+      </w:r>
+      <w:r>
+        <w:rPr>
+          <w:rFonts w:ascii="Times New Roman" w:hAnsi="Times New Roman"/>
+          <w:sz w:val="24"/>
+          <w:szCs w:val="24"/>
+        </w:rPr>
+        <w:t xml:space="preserve"> modalità </w:t>
+      </w:r>
+      <w:r>
+        <w:rPr>
+          <w:rFonts w:ascii="Times New Roman" w:hAnsi="Times New Roman"/>
+          <w:b/>
+          <w:bCs/>
+          <w:sz w:val="24"/>
+          <w:szCs w:val="24"/>
+        </w:rPr>
+        <w:t>RTU</w:t>
+      </w:r>
+      <w:r>
+        <w:rPr>
+          <w:rFonts w:ascii="Times New Roman" w:hAnsi="Times New Roman"/>
+          <w:sz w:val="24"/>
+          <w:szCs w:val="24"/>
+        </w:rPr>
+        <w:t xml:space="preserve">, il cui </w:t>
+      </w:r>
+      <w:r>
+        <w:rPr>
+          <w:rFonts w:ascii="Times New Roman" w:hAnsi="Times New Roman"/>
+          <w:i/>
+          <w:iCs/>
+          <w:sz w:val="24"/>
+          <w:szCs w:val="24"/>
+        </w:rPr>
+        <w:t>frame</w:t>
+      </w:r>
+      <w:r>
+        <w:rPr>
+          <w:rFonts w:ascii="Times New Roman" w:hAnsi="Times New Roman"/>
+          <w:sz w:val="24"/>
+          <w:szCs w:val="24"/>
+        </w:rPr>
+        <w:t xml:space="preserve"> ha la seguente struttura:</w:t>
+      </w:r>
     </w:p>
     <w:p>
       <w:pPr>
         <w:spacing w:line="360" w:lineRule="auto"/>
-        <w:jc w:val="both"/>
         <w:rPr>
           <w:rFonts w:ascii="Times New Roman" w:hAnsi="Times New Roman"/>
           <w:sz w:val="24"/>
@@ -3379,7 +4385,6 @@
     <w:p>
       <w:pPr>
         <w:spacing w:line="360" w:lineRule="auto"/>
-        <w:jc w:val="both"/>
         <w:rPr>
           <w:rFonts w:ascii="Times New Roman" w:hAnsi="Times New Roman"/>
           <w:sz w:val="24"/>
@@ -3390,7 +4395,6 @@
     <w:p>
       <w:pPr>
         <w:spacing w:line="360" w:lineRule="auto"/>
-        <w:jc w:val="both"/>
         <w:rPr>
           <w:rFonts w:ascii="Times New Roman" w:hAnsi="Times New Roman"/>
           <w:sz w:val="24"/>
@@ -3401,7 +4405,6 @@
     <w:p>
       <w:pPr>
         <w:spacing w:line="360" w:lineRule="auto"/>
-        <w:jc w:val="both"/>
         <w:rPr>
           <w:rFonts w:ascii="Times New Roman" w:hAnsi="Times New Roman"/>
           <w:sz w:val="24"/>
@@ -3412,7 +4415,6 @@
     <w:p>
       <w:pPr>
         <w:spacing w:line="360" w:lineRule="auto"/>
-        <w:jc w:val="both"/>
         <w:rPr>
           <w:rFonts w:ascii="Times New Roman" w:hAnsi="Times New Roman"/>
           <w:sz w:val="24"/>
@@ -3423,7 +4425,6 @@
     <w:p>
       <w:pPr>
         <w:spacing w:line="360" w:lineRule="auto"/>
-        <w:jc w:val="both"/>
         <w:rPr>
           <w:rFonts w:ascii="Times New Roman" w:hAnsi="Times New Roman"/>
           <w:sz w:val="24"/>
@@ -3434,39 +4435,96 @@
     <w:p>
       <w:pPr>
         <w:spacing w:line="360" w:lineRule="auto"/>
-        <w:jc w:val="both"/>
-        <w:rPr>
-          <w:rFonts w:ascii="Times New Roman" w:hAnsi="Times New Roman"/>
-          <w:sz w:val="24"/>
-          <w:szCs w:val="24"/>
-        </w:rPr>
-      </w:pPr>
-    </w:p>
-    <w:p>
-      <w:pPr>
-        <w:spacing w:line="360" w:lineRule="auto"/>
-        <w:jc w:val="both"/>
-        <w:rPr>
-          <w:rFonts w:ascii="Times New Roman" w:hAnsi="Times New Roman"/>
-          <w:sz w:val="24"/>
-          <w:szCs w:val="24"/>
-        </w:rPr>
-      </w:pPr>
-    </w:p>
-    <w:p>
-      <w:pPr>
-        <w:spacing w:line="360" w:lineRule="auto"/>
-        <w:outlineLvl w:val="1"/>
-        <w:rPr>
-          <w:rFonts w:ascii="Times New Roman" w:hAnsi="Times New Roman"/>
-          <w:sz w:val="24"/>
-          <w:szCs w:val="24"/>
-        </w:rPr>
-      </w:pPr>
-    </w:p>
-    <w:p>
-      <w:pPr>
-        <w:spacing w:line="360" w:lineRule="auto"/>
+        <w:rPr>
+          <w:rFonts w:ascii="Times New Roman" w:hAnsi="Times New Roman"/>
+          <w:sz w:val="24"/>
+          <w:szCs w:val="24"/>
+        </w:rPr>
+      </w:pPr>
+    </w:p>
+    <w:p>
+      <w:pPr>
+        <w:rPr>
+          <w:rFonts w:ascii="Times New Roman" w:hAnsi="Times New Roman"/>
+          <w:sz w:val="24"/>
+          <w:szCs w:val="24"/>
+        </w:rPr>
+      </w:pPr>
+    </w:p>
+    <w:p>
+      <w:pPr>
+        <w:rPr>
+          <w:rFonts w:ascii="Times New Roman" w:hAnsi="Times New Roman"/>
+          <w:sz w:val="24"/>
+          <w:szCs w:val="24"/>
+        </w:rPr>
+      </w:pPr>
+    </w:p>
+    <w:p>
+      <w:pPr>
+        <w:rPr>
+          <w:rFonts w:ascii="Times New Roman" w:hAnsi="Times New Roman"/>
+          <w:sz w:val="24"/>
+          <w:szCs w:val="24"/>
+        </w:rPr>
+      </w:pPr>
+    </w:p>
+    <w:p>
+      <w:pPr>
+        <w:rPr>
+          <w:rFonts w:ascii="Times New Roman" w:hAnsi="Times New Roman"/>
+          <w:sz w:val="24"/>
+          <w:szCs w:val="24"/>
+        </w:rPr>
+      </w:pPr>
+    </w:p>
+    <w:p>
+      <w:pPr>
+        <w:rPr>
+          <w:rFonts w:ascii="Times New Roman" w:hAnsi="Times New Roman"/>
+          <w:sz w:val="24"/>
+          <w:szCs w:val="24"/>
+        </w:rPr>
+      </w:pPr>
+    </w:p>
+    <w:p>
+      <w:pPr>
+        <w:rPr>
+          <w:rFonts w:ascii="Times New Roman" w:hAnsi="Times New Roman"/>
+          <w:sz w:val="24"/>
+          <w:szCs w:val="24"/>
+        </w:rPr>
+      </w:pPr>
+    </w:p>
+    <w:p>
+      <w:pPr>
+        <w:rPr>
+          <w:rFonts w:ascii="Times New Roman" w:hAnsi="Times New Roman"/>
+          <w:sz w:val="24"/>
+          <w:szCs w:val="24"/>
+        </w:rPr>
+      </w:pPr>
+    </w:p>
+    <w:p>
+      <w:pPr>
+        <w:rPr>
+          <w:rFonts w:ascii="Times New Roman" w:hAnsi="Times New Roman"/>
+          <w:sz w:val="24"/>
+          <w:szCs w:val="24"/>
+        </w:rPr>
+      </w:pPr>
+    </w:p>
+    <w:p>
+      <w:pPr>
+        <w:rPr>
+          <w:rFonts w:ascii="Times New Roman" w:hAnsi="Times New Roman"/>
+          <w:sz w:val="24"/>
+          <w:szCs w:val="24"/>
+        </w:rPr>
+      </w:pPr>
+    </w:p>
+    <w:p>
+      <w:pPr>
         <w:rPr>
           <w:rFonts w:ascii="Times New Roman" w:hAnsi="Times New Roman"/>
           <w:sz w:val="24"/>
@@ -3606,6 +4664,9 @@
     <w:p>
       <w:pPr>
         <w:pStyle w:val="FootnoteText"/>
+        <w:rPr>
+          <w:rFonts w:ascii="Times New Roman" w:hAnsi="Times New Roman"/>
+        </w:rPr>
       </w:pPr>
       <w:r>
         <w:rPr>
@@ -3617,19 +4678,10 @@
         <w:t xml:space="preserve"> </w:t>
       </w:r>
       <w:r>
-        <w:t>“Automazione Industriale”, Treccani,</w:t>
-      </w:r>
-      <w:r>
-        <w:t xml:space="preserve"> consultato il</w:t>
-      </w:r>
-      <w:r>
-        <w:t xml:space="preserve"> 9 Settembre 2023, </w:t>
-      </w:r>
-      <w:r>
-        <w:rPr>
-          <w:color w:val="4A9FF4"/>
-        </w:rPr>
-        <w:t>https://www.treccani.it/enciclopedia/automazione-industriale_%28Enciclopedia-Italiana%29/</w:t>
+        <w:rPr>
+          <w:rFonts w:ascii="Times New Roman" w:hAnsi="Times New Roman"/>
+        </w:rPr>
+        <w:t>What is an HMI, Copadata, consultato il 10 Settembre 2023</w:t>
       </w:r>
     </w:p>
   </w:footnote>
@@ -3637,21 +4689,47 @@
     <w:p>
       <w:pPr>
         <w:pStyle w:val="FootnoteText"/>
+        <w:rPr>
+          <w:rFonts w:ascii="Times New Roman" w:hAnsi="Times New Roman"/>
+        </w:rPr>
       </w:pPr>
       <w:r>
         <w:rPr>
           <w:rStyle w:val="FootnoteReference"/>
+          <w:rFonts w:ascii="Times New Roman" w:hAnsi="Times New Roman"/>
         </w:rPr>
         <w:footnoteRef/>
       </w:r>
       <w:r>
-        <w:t xml:space="preserve"> “What is the OSI Model?”, Forcepoint, consultato il 9 Settembre 2023, </w:t>
-      </w:r>
-      <w:r>
-        <w:rPr>
+        <w:rPr>
+          <w:rFonts w:ascii="Times New Roman" w:hAnsi="Times New Roman"/>
+        </w:rPr>
+        <w:t xml:space="preserve"> </w:t>
+      </w:r>
+      <w:r>
+        <w:rPr>
+          <w:rFonts w:ascii="Times New Roman" w:hAnsi="Times New Roman"/>
+        </w:rPr>
+        <w:t>Automazione Industriale, Treccani,</w:t>
+      </w:r>
+      <w:r>
+        <w:rPr>
+          <w:rFonts w:ascii="Times New Roman" w:hAnsi="Times New Roman"/>
+        </w:rPr>
+        <w:t xml:space="preserve"> consultato il</w:t>
+      </w:r>
+      <w:r>
+        <w:rPr>
+          <w:rFonts w:ascii="Times New Roman" w:hAnsi="Times New Roman"/>
+        </w:rPr>
+        <w:t xml:space="preserve"> 9 Settembre 2023, </w:t>
+      </w:r>
+      <w:r>
+        <w:rPr>
+          <w:rFonts w:ascii="Times New Roman" w:hAnsi="Times New Roman"/>
           <w:color w:val="4A9FF4"/>
         </w:rPr>
-        <w:t>https://www.forcepoint.com/cyber-edu/osi-model</w:t>
+        <w:t>https://www.treccani.it/enciclopedia/automazione-industriale_%28Enciclopedia-Italiana%29/</w:t>
       </w:r>
     </w:p>
   </w:footnote>
@@ -3659,30 +4737,41 @@
     <w:p>
       <w:pPr>
         <w:pStyle w:val="FootnoteText"/>
+        <w:rPr>
+          <w:rFonts w:ascii="Times New Roman" w:hAnsi="Times New Roman"/>
+        </w:rPr>
       </w:pPr>
       <w:r>
         <w:rPr>
           <w:rStyle w:val="FootnoteReference"/>
+          <w:rFonts w:ascii="Times New Roman" w:hAnsi="Times New Roman"/>
         </w:rPr>
         <w:footnoteRef/>
       </w:r>
       <w:r>
+        <w:rPr>
+          <w:rFonts w:ascii="Times New Roman" w:hAnsi="Times New Roman"/>
+        </w:rPr>
         <w:t xml:space="preserve"> </w:t>
       </w:r>
       <w:r>
-        <w:t xml:space="preserve">The RS-485 Design Guide, TI, </w:t>
-      </w:r>
-      <w:r>
-        <w:t xml:space="preserve">consultato il </w:t>
-      </w:r>
-      <w:r>
-        <w:t xml:space="preserve">10 Settembre 2023, pagina 1-2, </w:t>
-      </w:r>
-      <w:r>
-        <w:rPr>
+        <w:rPr>
+          <w:rFonts w:ascii="Times New Roman" w:hAnsi="Times New Roman"/>
+        </w:rPr>
+        <w:t xml:space="preserve">What is the OSI Model?, Forcepoint, consultato il 9 Settembre 2023, </w:t>
+      </w:r>
+      <w:r>
+        <w:rPr>
+          <w:rFonts w:ascii="Times New Roman" w:hAnsi="Times New Roman"/>
+        </w:rPr>
+        <w:br/>
+      </w:r>
+      <w:r>
+        <w:rPr>
+          <w:rFonts w:ascii="Times New Roman" w:hAnsi="Times New Roman"/>
           <w:color w:val="4A9FF4"/>
         </w:rPr>
-        <w:t>https://www.ti.com/lit/an/slla272d/slla272d.pdf?ts=1694247848901</w:t>
+        <w:t>https://www.forcepoint.com/cyber-edu/osi-model</w:t>
       </w:r>
     </w:p>
   </w:footnote>
@@ -3690,48 +4779,184 @@
     <w:p>
       <w:pPr>
         <w:pStyle w:val="FootnoteText"/>
+        <w:rPr>
+          <w:rFonts w:ascii="Times New Roman" w:hAnsi="Times New Roman"/>
+        </w:rPr>
       </w:pPr>
       <w:r>
         <w:rPr>
           <w:rStyle w:val="FootnoteReference"/>
+          <w:rFonts w:ascii="Times New Roman" w:hAnsi="Times New Roman"/>
         </w:rPr>
         <w:footnoteRef/>
       </w:r>
       <w:r>
-        <w:t xml:space="preserve"> Protocollo Modbus su RS485 – Introduzione, </w:t>
-      </w:r>
-      <w:r>
+        <w:rPr>
+          <w:rFonts w:ascii="Times New Roman" w:hAnsi="Times New Roman"/>
+        </w:rPr>
+        <w:t xml:space="preserve"> </w:t>
+      </w:r>
+      <w:r>
+        <w:rPr>
+          <w:rFonts w:ascii="Times New Roman" w:hAnsi="Times New Roman"/>
+        </w:rPr>
+        <w:t xml:space="preserve">The RS-485 Design Guide, TI, </w:t>
+      </w:r>
+      <w:r>
+        <w:rPr>
+          <w:rFonts w:ascii="Times New Roman" w:hAnsi="Times New Roman"/>
+        </w:rPr>
+        <w:t xml:space="preserve">consultato il </w:t>
+      </w:r>
+      <w:r>
+        <w:rPr>
+          <w:rFonts w:ascii="Times New Roman" w:hAnsi="Times New Roman"/>
+        </w:rPr>
+        <w:t xml:space="preserve">10 Settembre 2023, pagina 1-2, </w:t>
+      </w:r>
+      <w:r>
+        <w:rPr>
+          <w:rFonts w:ascii="Times New Roman" w:hAnsi="Times New Roman"/>
+          <w:color w:val="4A9FF4"/>
+        </w:rPr>
+        <w:t>https://www.ti.com/lit/an/slla272d/slla272d.pdf?ts=1694247848901</w:t>
+      </w:r>
+    </w:p>
+  </w:footnote>
+  <w:footnote w:id="5">
+    <w:p>
+      <w:pPr>
+        <w:pStyle w:val="FootnoteText"/>
+        <w:rPr>
+          <w:rFonts w:ascii="Times New Roman" w:hAnsi="Times New Roman"/>
+          <w:color w:val="4A9FF4"/>
+        </w:rPr>
+      </w:pPr>
+      <w:r>
+        <w:rPr>
+          <w:rStyle w:val="FootnoteReference"/>
+          <w:rFonts w:ascii="Times New Roman" w:hAnsi="Times New Roman"/>
+        </w:rPr>
+        <w:footnoteRef/>
+      </w:r>
+      <w:r>
+        <w:rPr>
+          <w:rFonts w:ascii="Times New Roman" w:hAnsi="Times New Roman"/>
+        </w:rPr>
+        <w:t xml:space="preserve"> </w:t>
+      </w:r>
+      <w:r>
+        <w:rPr>
+          <w:rFonts w:ascii="Times New Roman" w:hAnsi="Times New Roman"/>
+        </w:rPr>
+        <w:t xml:space="preserve">Protocollo Modbus su RS485 – Introduzione, </w:t>
+      </w:r>
+      <w:r>
+        <w:rPr>
+          <w:rFonts w:ascii="Times New Roman" w:hAnsi="Times New Roman"/>
+        </w:rPr>
         <w:t>O</w:t>
       </w:r>
       <w:r>
+        <w:rPr>
+          <w:rFonts w:ascii="Times New Roman" w:hAnsi="Times New Roman"/>
+        </w:rPr>
         <w:t xml:space="preserve">verdigit, </w:t>
       </w:r>
       <w:r>
+        <w:rPr>
+          <w:rFonts w:ascii="Times New Roman" w:hAnsi="Times New Roman"/>
+        </w:rPr>
         <w:t xml:space="preserve">consultato il </w:t>
       </w:r>
       <w:r>
+        <w:rPr>
+          <w:rFonts w:ascii="Times New Roman" w:hAnsi="Times New Roman"/>
+        </w:rPr>
         <w:t>9 settembre 2023, pagina 3</w:t>
       </w:r>
       <w:r>
+        <w:rPr>
+          <w:rFonts w:ascii="Times New Roman" w:hAnsi="Times New Roman"/>
+        </w:rPr>
         <w:t xml:space="preserve">, </w:t>
       </w:r>
+      <w:hyperlink r:id="rId1" w:history="1">
+        <w:r>
+          <w:rPr>
+            <w:rStyle w:val="Hyperlink"/>
+            <w:rFonts w:ascii="Times New Roman" w:hAnsi="Times New Roman"/>
+          </w:rPr>
+          <w:t>https://www.overdigit.com/data/Blog/RS485-Modbus/Protocollo%20Modbus%20su%20RS485.pdf</w:t>
+        </w:r>
+      </w:hyperlink>
+    </w:p>
+    <w:p>
+      <w:pPr>
+        <w:pStyle w:val="FootnoteText"/>
+      </w:pPr>
+      <w:r>
+        <w:rPr>
+          <w:rFonts w:ascii="Times New Roman" w:hAnsi="Times New Roman"/>
+          <w:color w:val="595959" w:themeColor="text1" w:themeTint="A6"/>
+        </w:rPr>
+        <w:t>Figura1</w:t>
+      </w:r>
+      <w:r>
+        <w:rPr>
+          <w:rFonts w:ascii="Times New Roman" w:hAnsi="Times New Roman"/>
+        </w:rPr>
+        <w:t>: struttura connessioni tra i vari controllori e l’HMI.</w:t>
+      </w:r>
+    </w:p>
+  </w:footnote>
+  <w:footnote w:id="6">
+    <w:p>
+      <w:pPr>
+        <w:pStyle w:val="FootnoteText"/>
+      </w:pPr>
+      <w:r>
+        <w:rPr>
+          <w:rStyle w:val="FootnoteReference"/>
+        </w:rPr>
+        <w:footnoteRef/>
+      </w:r>
+      <w:r>
+        <w:t xml:space="preserve"> </w:t>
+      </w:r>
+      <w:r>
+        <w:t>Introduction to Modbus Serial and Modbus TCP, Ccontrols, consultato il 10</w:t>
+      </w:r>
+      <w:r>
+        <w:t xml:space="preserve"> Settembre 20</w:t>
+      </w:r>
+      <w:r>
+        <w:t xml:space="preserve">23, pagina 1, </w:t>
+      </w:r>
       <w:r>
         <w:rPr>
           <w:color w:val="4A9FF4"/>
         </w:rPr>
-        <w:t>https://www.overdigit.com/data/Blog/RS485-</w:t>
-      </w:r>
-      <w:r>
-        <w:rPr>
-          <w:color w:val="4A9FF4"/>
-        </w:rPr>
-        <w:t>M</w:t>
-      </w:r>
-      <w:r>
-        <w:rPr>
-          <w:color w:val="4A9FF4"/>
-        </w:rPr>
-        <w:t>odbus/Protocollo%20Modbus%20su%20RS485.pdf</w:t>
+        <w:t>https://www.ccontrols.com/pdf/Extv9n5.pdf</w:t>
+      </w:r>
+    </w:p>
+  </w:footnote>
+  <w:footnote w:id="7">
+    <w:p>
+      <w:pPr>
+        <w:pStyle w:val="FootnoteText"/>
+      </w:pPr>
+      <w:r>
+        <w:rPr>
+          <w:rStyle w:val="FootnoteReference"/>
+        </w:rPr>
+        <w:footnoteRef/>
+      </w:r>
+      <w:r>
+        <w:t xml:space="preserve"> </w:t>
+      </w:r>
+      <w:r>
+        <w:t>Unità informativa del livello 2 dello stack ISO/OSI.</w:t>
       </w:r>
     </w:p>
   </w:footnote>
@@ -4513,6 +5738,7 @@
       <w:textAlignment w:val="baseline"/>
     </w:pPr>
     <w:rPr>
+      <w:noProof/>
       <w:lang w:eastAsia="it-IT"/>
     </w:rPr>
   </w:style>
@@ -4932,6 +6158,24 @@
       <w:shd w:val="clear" w:color="auto" w:fill="E1DFDD"/>
     </w:rPr>
   </w:style>
+  <w:style w:type="paragraph" w:styleId="Caption">
+    <w:name w:val="caption"/>
+    <w:basedOn w:val="Normal"/>
+    <w:next w:val="Normal"/>
+    <w:unhideWhenUsed/>
+    <w:qFormat/>
+    <w:rsid w:val="00626B97"/>
+    <w:pPr>
+      <w:spacing w:after="200"/>
+    </w:pPr>
+    <w:rPr>
+      <w:i/>
+      <w:iCs/>
+      <w:color w:val="44546A" w:themeColor="text2"/>
+      <w:sz w:val="18"/>
+      <w:szCs w:val="18"/>
+    </w:rPr>
+  </w:style>
 </w:styles>
 </file>
 

</xml_diff>

<commit_message>
forgot to push yesterday
</commit_message>
<xml_diff>
--- a/Tesi_Triennale_Informatica_Unimore_2022_2023_Enrico_Marras_152336.docx
+++ b/Tesi_Triennale_Informatica_Unimore_2022_2023_Enrico_Marras_152336.docx
@@ -1705,17 +1705,6 @@
         </w:rPr>
       </w:pPr>
       <w:bookmarkStart w:id="8" w:name="_Toc145159522"/>
-    </w:p>
-    <w:p>
-      <w:pPr>
-        <w:spacing w:line="360" w:lineRule="auto"/>
-        <w:jc w:val="both"/>
-        <w:rPr>
-          <w:rFonts w:ascii="Times New Roman" w:hAnsi="Times New Roman"/>
-          <w:sz w:val="24"/>
-          <w:szCs w:val="24"/>
-        </w:rPr>
-      </w:pPr>
       <w:r>
         <w:rPr>
           <w:rFonts w:ascii="Times New Roman" w:hAnsi="Times New Roman"/>
@@ -2097,7 +2086,23 @@
           <w:sz w:val="24"/>
           <w:szCs w:val="24"/>
         </w:rPr>
-        <w:t xml:space="preserve"> attualmente utilizzato in più macchinari</w:t>
+        <w:t xml:space="preserve"> attualmente utilizzat</w:t>
+      </w:r>
+      <w:r>
+        <w:rPr>
+          <w:rFonts w:ascii="Times New Roman" w:hAnsi="Times New Roman"/>
+          <w:sz w:val="24"/>
+          <w:szCs w:val="24"/>
+        </w:rPr>
+        <w:t>a</w:t>
+      </w:r>
+      <w:r>
+        <w:rPr>
+          <w:rFonts w:ascii="Times New Roman" w:hAnsi="Times New Roman"/>
+          <w:sz w:val="24"/>
+          <w:szCs w:val="24"/>
+        </w:rPr>
+        <w:t xml:space="preserve"> in più macchinari</w:t>
       </w:r>
       <w:r>
         <w:rPr>
@@ -2490,7 +2495,25 @@
           <w:sz w:val="24"/>
           <w:szCs w:val="24"/>
         </w:rPr>
-        <w:t>Si noti come l’attività di riprogettazione si è focalizzata esclusivamente sulla parte software che si interfaccia direttamente con i PLC, e pertanto non sono state necessarie modifiche sulla loro programmazione in quanto completamente funzionanti.</w:t>
+        <w:t xml:space="preserve">Si noti come l’attività di riprogettazione si è focalizzata esclusivamente sulla parte software che si interfaccia direttamente con i </w:t>
+      </w:r>
+      <w:r>
+        <w:rPr>
+          <w:rFonts w:ascii="Times New Roman" w:hAnsi="Times New Roman"/>
+          <w:i/>
+          <w:iCs/>
+          <w:sz w:val="24"/>
+          <w:szCs w:val="24"/>
+        </w:rPr>
+        <w:t>PLC</w:t>
+      </w:r>
+      <w:r>
+        <w:rPr>
+          <w:rFonts w:ascii="Times New Roman" w:hAnsi="Times New Roman"/>
+          <w:sz w:val="24"/>
+          <w:szCs w:val="24"/>
+        </w:rPr>
+        <w:t>, e pertanto non sono state necessarie modifiche sulla loro programmazione in quanto completamente funzionanti.</w:t>
       </w:r>
     </w:p>
     <w:p>
@@ -2988,7 +3011,7 @@
           <w:szCs w:val="24"/>
         </w:rPr>
         <w:drawing>
-          <wp:anchor distT="0" distB="0" distL="114300" distR="114300" simplePos="0" relativeHeight="251660288" behindDoc="1" locked="0" layoutInCell="1" allowOverlap="1" wp14:anchorId="540661ED" wp14:editId="196200F2">
+          <wp:anchor distT="0" distB="0" distL="114300" distR="114300" simplePos="0" relativeHeight="251660288" behindDoc="1" locked="0" layoutInCell="1" allowOverlap="1" wp14:anchorId="540661ED" wp14:editId="159F6FE7">
             <wp:simplePos x="0" y="0"/>
             <wp:positionH relativeFrom="margin">
               <wp:posOffset>337820</wp:posOffset>
@@ -3388,7 +3411,23 @@
           <w:szCs w:val="24"/>
         </w:rPr>
         <w:lastRenderedPageBreak/>
-        <w:t>In questo tipo di predisposizione il PC che esegue l’HMI prende il ruolo di master, mentre tutti gli altri controllori saranno gli slave.</w:t>
+        <w:t>In questo tipo di predisposizione</w:t>
+      </w:r>
+      <w:r>
+        <w:rPr>
+          <w:rFonts w:ascii="Times New Roman" w:hAnsi="Times New Roman"/>
+          <w:sz w:val="24"/>
+          <w:szCs w:val="24"/>
+        </w:rPr>
+        <w:t>,</w:t>
+      </w:r>
+      <w:r>
+        <w:rPr>
+          <w:rFonts w:ascii="Times New Roman" w:hAnsi="Times New Roman"/>
+          <w:sz w:val="24"/>
+          <w:szCs w:val="24"/>
+        </w:rPr>
+        <w:t xml:space="preserve"> il PC che esegue l’HMI prende il ruolo di master, mentre tutti gli altri controllori saranno gli slave.</w:t>
       </w:r>
     </w:p>
     <w:p>
@@ -3399,23 +3438,6 @@
           <w:rFonts w:ascii="Times New Roman" w:hAnsi="Times New Roman"/>
           <w:sz w:val="24"/>
           <w:szCs w:val="24"/>
-        </w:rPr>
-      </w:pPr>
-    </w:p>
-    <w:p>
-      <w:pPr>
-        <w:overflowPunct/>
-        <w:autoSpaceDE/>
-        <w:autoSpaceDN/>
-        <w:adjustRightInd/>
-        <w:textAlignment w:val="auto"/>
-        <w:rPr>
-          <w:rFonts w:ascii="Times New Roman" w:hAnsi="Times New Roman"/>
-          <w:b/>
-          <w:bCs/>
-          <w:sz w:val="32"/>
-          <w:szCs w:val="32"/>
-          <w:highlight w:val="lightGray"/>
         </w:rPr>
       </w:pPr>
     </w:p>
@@ -4185,7 +4207,25 @@
           <w:sz w:val="24"/>
           <w:szCs w:val="24"/>
         </w:rPr>
-        <w:t>, si occupa della codifica delle possibili richieste del master e le relative risposte degli slave all’interno dei frame</w:t>
+        <w:t xml:space="preserve">, si occupa della codifica delle possibili richieste del </w:t>
+      </w:r>
+      <w:r>
+        <w:rPr>
+          <w:rFonts w:ascii="Times New Roman" w:hAnsi="Times New Roman"/>
+          <w:i/>
+          <w:iCs/>
+          <w:sz w:val="24"/>
+          <w:szCs w:val="24"/>
+        </w:rPr>
+        <w:t>master</w:t>
+      </w:r>
+      <w:r>
+        <w:rPr>
+          <w:rFonts w:ascii="Times New Roman" w:hAnsi="Times New Roman"/>
+          <w:sz w:val="24"/>
+          <w:szCs w:val="24"/>
+        </w:rPr>
+        <w:t xml:space="preserve"> e le relative risposte degli slave all’interno dei frame</w:t>
       </w:r>
       <w:r>
         <w:rPr>
@@ -4238,7 +4278,25 @@
           <w:sz w:val="24"/>
           <w:szCs w:val="24"/>
         </w:rPr>
-        <w:t>. Questo livello permette di interagire con le varie</w:t>
+        <w:t xml:space="preserve">. </w:t>
+      </w:r>
+    </w:p>
+    <w:p>
+      <w:pPr>
+        <w:spacing w:line="360" w:lineRule="auto"/>
+        <w:rPr>
+          <w:rFonts w:ascii="Times New Roman" w:hAnsi="Times New Roman"/>
+          <w:sz w:val="24"/>
+          <w:szCs w:val="24"/>
+        </w:rPr>
+      </w:pPr>
+      <w:r>
+        <w:rPr>
+          <w:rFonts w:ascii="Times New Roman" w:hAnsi="Times New Roman"/>
+          <w:sz w:val="24"/>
+          <w:szCs w:val="24"/>
+        </w:rPr>
+        <w:t>Questo livello permette di interagire con le varie</w:t>
       </w:r>
       <w:r>
         <w:rPr>
@@ -4256,6 +4314,16 @@
         </w:rPr>
         <w:t>.</w:t>
       </w:r>
+    </w:p>
+    <w:p>
+      <w:pPr>
+        <w:spacing w:line="360" w:lineRule="auto"/>
+        <w:rPr>
+          <w:rFonts w:ascii="Times New Roman" w:hAnsi="Times New Roman"/>
+          <w:sz w:val="24"/>
+          <w:szCs w:val="24"/>
+        </w:rPr>
+      </w:pPr>
     </w:p>
     <w:p>
       <w:pPr>
@@ -4307,7 +4375,61 @@
           <w:sz w:val="24"/>
           <w:szCs w:val="24"/>
         </w:rPr>
-        <w:t>comunicative, tra cui RTU, ASCII e TCP/IP.</w:t>
+        <w:t xml:space="preserve">comunicative, tra cui </w:t>
+      </w:r>
+      <w:r>
+        <w:rPr>
+          <w:rFonts w:ascii="Times New Roman" w:hAnsi="Times New Roman"/>
+          <w:i/>
+          <w:iCs/>
+          <w:sz w:val="24"/>
+          <w:szCs w:val="24"/>
+        </w:rPr>
+        <w:t>RTU</w:t>
+      </w:r>
+      <w:r>
+        <w:rPr>
+          <w:rFonts w:ascii="Times New Roman" w:hAnsi="Times New Roman"/>
+          <w:sz w:val="24"/>
+          <w:szCs w:val="24"/>
+        </w:rPr>
+        <w:t xml:space="preserve">, </w:t>
+      </w:r>
+      <w:r>
+        <w:rPr>
+          <w:rFonts w:ascii="Times New Roman" w:hAnsi="Times New Roman"/>
+          <w:i/>
+          <w:iCs/>
+          <w:sz w:val="24"/>
+          <w:szCs w:val="24"/>
+        </w:rPr>
+        <w:t>ASCII</w:t>
+      </w:r>
+      <w:r>
+        <w:rPr>
+          <w:rFonts w:ascii="Times New Roman" w:hAnsi="Times New Roman"/>
+          <w:sz w:val="24"/>
+          <w:szCs w:val="24"/>
+        </w:rPr>
+        <w:t xml:space="preserve"> e </w:t>
+      </w:r>
+      <w:r>
+        <w:rPr>
+          <w:rFonts w:ascii="Times New Roman" w:hAnsi="Times New Roman"/>
+          <w:i/>
+          <w:iCs/>
+          <w:sz w:val="24"/>
+          <w:szCs w:val="24"/>
+        </w:rPr>
+        <w:t>TCP/IP</w:t>
+      </w:r>
+      <w:r>
+        <w:rPr>
+          <w:rFonts w:ascii="Times New Roman" w:hAnsi="Times New Roman"/>
+          <w:sz w:val="24"/>
+          <w:szCs w:val="24"/>
+        </w:rPr>
+        <w:t>.</w:t>
       </w:r>
     </w:p>
     <w:p>
@@ -4319,6 +4441,195 @@
           <w:szCs w:val="24"/>
         </w:rPr>
       </w:pPr>
+      <w:r>
+        <mc:AlternateContent>
+          <mc:Choice Requires="wps">
+            <w:drawing>
+              <wp:anchor distT="0" distB="0" distL="114300" distR="114300" simplePos="0" relativeHeight="251665408" behindDoc="0" locked="0" layoutInCell="1" allowOverlap="1" wp14:anchorId="60EBD006" wp14:editId="51BCF3FE">
+                <wp:simplePos x="0" y="0"/>
+                <wp:positionH relativeFrom="column">
+                  <wp:posOffset>5080</wp:posOffset>
+                </wp:positionH>
+                <wp:positionV relativeFrom="paragraph">
+                  <wp:posOffset>1589684</wp:posOffset>
+                </wp:positionV>
+                <wp:extent cx="5391150" cy="635"/>
+                <wp:effectExtent l="0" t="0" r="0" b="0"/>
+                <wp:wrapTopAndBottom/>
+                <wp:docPr id="1171814940" name="Text Box 1"/>
+                <wp:cNvGraphicFramePr/>
+                <a:graphic xmlns:a="http://schemas.openxmlformats.org/drawingml/2006/main">
+                  <a:graphicData uri="http://schemas.microsoft.com/office/word/2010/wordprocessingShape">
+                    <wps:wsp>
+                      <wps:cNvSpPr txBox="1"/>
+                      <wps:spPr>
+                        <a:xfrm>
+                          <a:off x="0" y="0"/>
+                          <a:ext cx="5391150" cy="635"/>
+                        </a:xfrm>
+                        <a:prstGeom prst="rect">
+                          <a:avLst/>
+                        </a:prstGeom>
+                        <a:solidFill>
+                          <a:prstClr val="white"/>
+                        </a:solidFill>
+                        <a:ln>
+                          <a:noFill/>
+                        </a:ln>
+                      </wps:spPr>
+                      <wps:txbx>
+                        <w:txbxContent>
+                          <w:p>
+                            <w:pPr>
+                              <w:pStyle w:val="Caption"/>
+                              <w:rPr>
+                                <w:rFonts w:ascii="Times New Roman" w:hAnsi="Times New Roman"/>
+                                <w:sz w:val="24"/>
+                                <w:szCs w:val="24"/>
+                              </w:rPr>
+                            </w:pPr>
+                            <w:r>
+                              <w:t xml:space="preserve">Figura </w:t>
+                            </w:r>
+                            <w:r>
+                              <w:fldChar w:fldCharType="begin"/>
+                            </w:r>
+                            <w:r>
+                              <w:instrText xml:space="preserve"> SEQ Figura \* ARABIC </w:instrText>
+                            </w:r>
+                            <w:r>
+                              <w:fldChar w:fldCharType="separate"/>
+                            </w:r>
+                            <w:r>
+                              <w:t>2</w:t>
+                            </w:r>
+                            <w:r>
+                              <w:fldChar w:fldCharType="end"/>
+                            </w:r>
+                          </w:p>
+                        </w:txbxContent>
+                      </wps:txbx>
+                      <wps:bodyPr rot="0" spcFirstLastPara="0" vertOverflow="overflow" horzOverflow="overflow" vert="horz" wrap="square" lIns="0" tIns="0" rIns="0" bIns="0" numCol="1" spcCol="0" rtlCol="0" fromWordArt="0" anchor="t" anchorCtr="0" forceAA="0" compatLnSpc="1">
+                        <a:prstTxWarp prst="textNoShape">
+                          <a:avLst/>
+                        </a:prstTxWarp>
+                        <a:spAutoFit/>
+                      </wps:bodyPr>
+                    </wps:wsp>
+                  </a:graphicData>
+                </a:graphic>
+              </wp:anchor>
+            </w:drawing>
+          </mc:Choice>
+          <mc:Fallback>
+            <w:pict>
+              <v:shape w14:anchorId="60EBD006" id="_x0000_s1027" type="#_x0000_t202" style="position:absolute;margin-left:.4pt;margin-top:125.15pt;width:424.5pt;height:.05pt;z-index:251665408;visibility:visible;mso-wrap-style:square;mso-wrap-distance-left:9pt;mso-wrap-distance-top:0;mso-wrap-distance-right:9pt;mso-wrap-distance-bottom:0;mso-position-horizontal:absolute;mso-position-horizontal-relative:text;mso-position-vertical:absolute;mso-position-vertical-relative:text;v-text-anchor:top" o:gfxdata="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" stroked="f">
+                <v:textbox style="mso-fit-shape-to-text:t" inset="0,0,0,0">
+                  <w:txbxContent>
+                    <w:p>
+                      <w:pPr>
+                        <w:pStyle w:val="Caption"/>
+                        <w:rPr>
+                          <w:rFonts w:ascii="Times New Roman" w:hAnsi="Times New Roman"/>
+                          <w:sz w:val="24"/>
+                          <w:szCs w:val="24"/>
+                        </w:rPr>
+                      </w:pPr>
+                      <w:r>
+                        <w:t xml:space="preserve">Figura </w:t>
+                      </w:r>
+                      <w:r>
+                        <w:fldChar w:fldCharType="begin"/>
+                      </w:r>
+                      <w:r>
+                        <w:instrText xml:space="preserve"> SEQ Figura \* ARABIC </w:instrText>
+                      </w:r>
+                      <w:r>
+                        <w:fldChar w:fldCharType="separate"/>
+                      </w:r>
+                      <w:r>
+                        <w:t>2</w:t>
+                      </w:r>
+                      <w:r>
+                        <w:fldChar w:fldCharType="end"/>
+                      </w:r>
+                    </w:p>
+                  </w:txbxContent>
+                </v:textbox>
+                <w10:wrap type="topAndBottom"/>
+              </v:shape>
+            </w:pict>
+          </mc:Fallback>
+        </mc:AlternateContent>
+      </w:r>
+      <w:r>
+        <w:rPr>
+          <w:rFonts w:ascii="Times New Roman" w:hAnsi="Times New Roman"/>
+          <w:sz w:val="24"/>
+          <w:szCs w:val="24"/>
+        </w:rPr>
+        <w:drawing>
+          <wp:anchor distT="0" distB="0" distL="114300" distR="114300" simplePos="0" relativeHeight="251663360" behindDoc="0" locked="0" layoutInCell="1" allowOverlap="1" wp14:anchorId="41B749ED" wp14:editId="6FCD24E5">
+            <wp:simplePos x="0" y="0"/>
+            <wp:positionH relativeFrom="margin">
+              <wp:posOffset>1905</wp:posOffset>
+            </wp:positionH>
+            <wp:positionV relativeFrom="paragraph">
+              <wp:posOffset>592455</wp:posOffset>
+            </wp:positionV>
+            <wp:extent cx="5391150" cy="988060"/>
+            <wp:effectExtent l="0" t="0" r="0" b="2540"/>
+            <wp:wrapTopAndBottom/>
+            <wp:docPr id="458190223" name="Picture 1"/>
+            <wp:cNvGraphicFramePr>
+              <a:graphicFrameLocks xmlns:a="http://schemas.openxmlformats.org/drawingml/2006/main" noChangeAspect="1"/>
+            </wp:cNvGraphicFramePr>
+            <a:graphic xmlns:a="http://schemas.openxmlformats.org/drawingml/2006/main">
+              <a:graphicData uri="http://schemas.openxmlformats.org/drawingml/2006/picture">
+                <pic:pic xmlns:pic="http://schemas.openxmlformats.org/drawingml/2006/picture">
+                  <pic:nvPicPr>
+                    <pic:cNvPr id="458190223" name="Picture 1"/>
+                    <pic:cNvPicPr>
+                      <a:picLocks noChangeAspect="1" noChangeArrowheads="1"/>
+                    </pic:cNvPicPr>
+                  </pic:nvPicPr>
+                  <pic:blipFill>
+                    <a:blip r:embed="rId10">
+                      <a:extLst>
+                        <a:ext uri="{28A0092B-C50C-407E-A947-70E740481C1C}">
+                          <a14:useLocalDpi xmlns:a14="http://schemas.microsoft.com/office/drawing/2010/main" val="0"/>
+                        </a:ext>
+                      </a:extLst>
+                    </a:blip>
+                    <a:stretch>
+                      <a:fillRect/>
+                    </a:stretch>
+                  </pic:blipFill>
+                  <pic:spPr bwMode="auto">
+                    <a:xfrm>
+                      <a:off x="0" y="0"/>
+                      <a:ext cx="5391150" cy="988060"/>
+                    </a:xfrm>
+                    <a:prstGeom prst="rect">
+                      <a:avLst/>
+                    </a:prstGeom>
+                    <a:noFill/>
+                    <a:ln>
+                      <a:noFill/>
+                    </a:ln>
+                  </pic:spPr>
+                </pic:pic>
+              </a:graphicData>
+            </a:graphic>
+            <wp14:sizeRelH relativeFrom="margin">
+              <wp14:pctWidth>0</wp14:pctWidth>
+            </wp14:sizeRelH>
+            <wp14:sizeRelV relativeFrom="margin">
+              <wp14:pctHeight>0</wp14:pctHeight>
+            </wp14:sizeRelV>
+          </wp:anchor>
+        </w:drawing>
+      </w:r>
       <w:r>
         <w:rPr>
           <w:rFonts w:ascii="Times New Roman" w:hAnsi="Times New Roman"/>
@@ -4348,10 +4659,28 @@
       <w:r>
         <w:rPr>
           <w:rFonts w:ascii="Times New Roman" w:hAnsi="Times New Roman"/>
-          <w:sz w:val="24"/>
-          <w:szCs w:val="24"/>
-        </w:rPr>
-        <w:t xml:space="preserve">, il cui </w:t>
+          <w:b/>
+          <w:bCs/>
+          <w:sz w:val="24"/>
+          <w:szCs w:val="24"/>
+        </w:rPr>
+        <w:t xml:space="preserve"> </w:t>
+      </w:r>
+      <w:r>
+        <w:rPr>
+          <w:rFonts w:ascii="Times New Roman" w:hAnsi="Times New Roman"/>
+          <w:sz w:val="24"/>
+          <w:szCs w:val="24"/>
+        </w:rPr>
+        <w:t>o</w:t>
+      </w:r>
+      <w:r>
+        <w:rPr>
+          <w:rFonts w:ascii="Times New Roman" w:hAnsi="Times New Roman"/>
+          <w:sz w:val="24"/>
+          <w:szCs w:val="24"/>
+        </w:rPr>
+        <w:t xml:space="preserve"> </w:t>
       </w:r>
       <w:r>
         <w:rPr>
@@ -4361,6 +4690,35 @@
           <w:sz w:val="24"/>
           <w:szCs w:val="24"/>
         </w:rPr>
+        <w:t>Remote Terminal Unit</w:t>
+      </w:r>
+      <w:r>
+        <w:rPr>
+          <w:rStyle w:val="FootnoteReference"/>
+          <w:rFonts w:ascii="Times New Roman" w:hAnsi="Times New Roman"/>
+          <w:i/>
+          <w:iCs/>
+          <w:sz w:val="24"/>
+          <w:szCs w:val="24"/>
+        </w:rPr>
+        <w:footnoteReference w:id="8"/>
+      </w:r>
+      <w:r>
+        <w:rPr>
+          <w:rFonts w:ascii="Times New Roman" w:hAnsi="Times New Roman"/>
+          <w:sz w:val="24"/>
+          <w:szCs w:val="24"/>
+        </w:rPr>
+        <w:t xml:space="preserve">, il cui </w:t>
+      </w:r>
+      <w:r>
+        <w:rPr>
+          <w:rFonts w:ascii="Times New Roman" w:hAnsi="Times New Roman"/>
+          <w:i/>
+          <w:iCs/>
+          <w:sz w:val="24"/>
+          <w:szCs w:val="24"/>
+        </w:rPr>
         <w:t>frame</w:t>
       </w:r>
       <w:r>
@@ -4381,9 +4739,39 @@
           <w:szCs w:val="24"/>
         </w:rPr>
       </w:pPr>
-    </w:p>
-    <w:p>
-      <w:pPr>
+      <w:r>
+        <w:rPr>
+          <w:rFonts w:ascii="Times New Roman" w:hAnsi="Times New Roman"/>
+          <w:sz w:val="24"/>
+          <w:szCs w:val="24"/>
+        </w:rPr>
+        <w:t>Come si evince dalla figura 2, il messaggio Modbus è suddiviso in diversi campi</w:t>
+      </w:r>
+      <w:r>
+        <w:rPr>
+          <w:rStyle w:val="FootnoteReference"/>
+          <w:rFonts w:ascii="Times New Roman" w:hAnsi="Times New Roman"/>
+          <w:sz w:val="24"/>
+          <w:szCs w:val="24"/>
+        </w:rPr>
+        <w:footnoteReference w:id="9"/>
+      </w:r>
+      <w:r>
+        <w:rPr>
+          <w:rFonts w:ascii="Times New Roman" w:hAnsi="Times New Roman"/>
+          <w:sz w:val="24"/>
+          <w:szCs w:val="24"/>
+        </w:rPr>
+        <w:t>:</w:t>
+      </w:r>
+    </w:p>
+    <w:p>
+      <w:pPr>
+        <w:pStyle w:val="ListParagraph"/>
+        <w:numPr>
+          <w:ilvl w:val="0"/>
+          <w:numId w:val="4"/>
+        </w:numPr>
         <w:spacing w:line="360" w:lineRule="auto"/>
         <w:rPr>
           <w:rFonts w:ascii="Times New Roman" w:hAnsi="Times New Roman"/>
@@ -4391,6 +4779,356 @@
           <w:szCs w:val="24"/>
         </w:rPr>
       </w:pPr>
+      <w:r>
+        <w:rPr>
+          <w:rFonts w:ascii="Times New Roman" w:hAnsi="Times New Roman"/>
+          <w:i/>
+          <w:iCs/>
+          <w:sz w:val="24"/>
+          <w:szCs w:val="24"/>
+        </w:rPr>
+        <w:t>A</w:t>
+      </w:r>
+      <w:r>
+        <w:rPr>
+          <w:rFonts w:ascii="Times New Roman" w:hAnsi="Times New Roman"/>
+          <w:i/>
+          <w:iCs/>
+          <w:sz w:val="24"/>
+          <w:szCs w:val="24"/>
+        </w:rPr>
+        <w:t>ddress</w:t>
+      </w:r>
+      <w:r>
+        <w:rPr>
+          <w:rFonts w:ascii="Times New Roman" w:hAnsi="Times New Roman"/>
+          <w:sz w:val="24"/>
+          <w:szCs w:val="24"/>
+        </w:rPr>
+        <w:t xml:space="preserve"> indica l’indirizzo dello slave destinatario del messaggio</w:t>
+      </w:r>
+      <w:r>
+        <w:rPr>
+          <w:rFonts w:ascii="Times New Roman" w:hAnsi="Times New Roman"/>
+          <w:sz w:val="24"/>
+          <w:szCs w:val="24"/>
+        </w:rPr>
+        <w:t xml:space="preserve"> e può variare da 1 a 247. Il valore 0 è riservato per messaggi in broadcast dove non verranno effettuate risposte.</w:t>
+      </w:r>
+    </w:p>
+    <w:p>
+      <w:pPr>
+        <w:pStyle w:val="ListParagraph"/>
+        <w:numPr>
+          <w:ilvl w:val="0"/>
+          <w:numId w:val="4"/>
+        </w:numPr>
+        <w:spacing w:line="360" w:lineRule="auto"/>
+        <w:rPr>
+          <w:rFonts w:ascii="Times New Roman" w:hAnsi="Times New Roman"/>
+          <w:sz w:val="24"/>
+          <w:szCs w:val="24"/>
+        </w:rPr>
+      </w:pPr>
+      <w:r>
+        <w:rPr>
+          <w:rFonts w:ascii="Times New Roman" w:hAnsi="Times New Roman"/>
+          <w:i/>
+          <w:iCs/>
+          <w:sz w:val="24"/>
+          <w:szCs w:val="24"/>
+        </w:rPr>
+        <w:t>F</w:t>
+      </w:r>
+      <w:r>
+        <w:rPr>
+          <w:rFonts w:ascii="Times New Roman" w:hAnsi="Times New Roman"/>
+          <w:i/>
+          <w:iCs/>
+          <w:sz w:val="24"/>
+          <w:szCs w:val="24"/>
+        </w:rPr>
+        <w:t>unction</w:t>
+      </w:r>
+      <w:r>
+        <w:rPr>
+          <w:rFonts w:ascii="Times New Roman" w:hAnsi="Times New Roman"/>
+          <w:sz w:val="24"/>
+          <w:szCs w:val="24"/>
+        </w:rPr>
+        <w:t xml:space="preserve"> permette al destinatario di capire quale azione dovrà svolgere e al mittente di capire quale azione è stata svolta dallo </w:t>
+      </w:r>
+      <w:r>
+        <w:rPr>
+          <w:rFonts w:ascii="Times New Roman" w:hAnsi="Times New Roman"/>
+          <w:i/>
+          <w:iCs/>
+          <w:sz w:val="24"/>
+          <w:szCs w:val="24"/>
+        </w:rPr>
+        <w:t>slave</w:t>
+      </w:r>
+      <w:r>
+        <w:rPr>
+          <w:rFonts w:ascii="Times New Roman" w:hAnsi="Times New Roman"/>
+          <w:sz w:val="24"/>
+          <w:szCs w:val="24"/>
+        </w:rPr>
+        <w:t>. In seguito verranno</w:t>
+      </w:r>
+      <w:r>
+        <w:rPr>
+          <w:rFonts w:ascii="Times New Roman" w:hAnsi="Times New Roman"/>
+          <w:sz w:val="24"/>
+          <w:szCs w:val="24"/>
+        </w:rPr>
+        <w:t xml:space="preserve"> approfondite nel contesto di questo caso di studio.</w:t>
+      </w:r>
+    </w:p>
+    <w:p>
+      <w:pPr>
+        <w:pStyle w:val="ListParagraph"/>
+        <w:numPr>
+          <w:ilvl w:val="0"/>
+          <w:numId w:val="4"/>
+        </w:numPr>
+        <w:spacing w:line="360" w:lineRule="auto"/>
+        <w:rPr>
+          <w:rFonts w:ascii="Times New Roman" w:hAnsi="Times New Roman"/>
+          <w:sz w:val="24"/>
+          <w:szCs w:val="24"/>
+        </w:rPr>
+      </w:pPr>
+      <w:r>
+        <w:rPr>
+          <w:rFonts w:ascii="Times New Roman" w:hAnsi="Times New Roman"/>
+          <w:i/>
+          <w:iCs/>
+          <w:sz w:val="24"/>
+          <w:szCs w:val="24"/>
+        </w:rPr>
+        <w:t>Data</w:t>
+      </w:r>
+      <w:r>
+        <w:rPr>
+          <w:rFonts w:ascii="Times New Roman" w:hAnsi="Times New Roman"/>
+          <w:sz w:val="24"/>
+          <w:szCs w:val="24"/>
+        </w:rPr>
+        <w:t xml:space="preserve"> contiene informazioni addizionali che lo slave deve sapere per portare a termine la richiesta indicata tramite il </w:t>
+      </w:r>
+      <w:r>
+        <w:rPr>
+          <w:rFonts w:ascii="Times New Roman" w:hAnsi="Times New Roman"/>
+          <w:i/>
+          <w:iCs/>
+          <w:sz w:val="24"/>
+          <w:szCs w:val="24"/>
+        </w:rPr>
+        <w:t>function code</w:t>
+      </w:r>
+      <w:r>
+        <w:rPr>
+          <w:rFonts w:ascii="Times New Roman" w:hAnsi="Times New Roman"/>
+          <w:sz w:val="24"/>
+          <w:szCs w:val="24"/>
+        </w:rPr>
+        <w:t>.</w:t>
+      </w:r>
+    </w:p>
+    <w:p>
+      <w:pPr>
+        <w:pStyle w:val="ListParagraph"/>
+        <w:numPr>
+          <w:ilvl w:val="0"/>
+          <w:numId w:val="4"/>
+        </w:numPr>
+        <w:spacing w:line="360" w:lineRule="auto"/>
+        <w:rPr>
+          <w:rFonts w:ascii="Times New Roman" w:hAnsi="Times New Roman"/>
+          <w:sz w:val="24"/>
+          <w:szCs w:val="24"/>
+        </w:rPr>
+      </w:pPr>
+      <w:r>
+        <w:rPr>
+          <w:rFonts w:ascii="Times New Roman" w:hAnsi="Times New Roman"/>
+          <w:i/>
+          <w:iCs/>
+          <w:sz w:val="24"/>
+          <w:szCs w:val="24"/>
+        </w:rPr>
+        <w:t>CRC</w:t>
+      </w:r>
+      <w:r>
+        <w:rPr>
+          <w:rFonts w:ascii="Times New Roman" w:hAnsi="Times New Roman"/>
+          <w:sz w:val="24"/>
+          <w:szCs w:val="24"/>
+        </w:rPr>
+        <w:t xml:space="preserve">, o </w:t>
+      </w:r>
+      <w:r>
+        <w:rPr>
+          <w:rFonts w:ascii="Times New Roman" w:hAnsi="Times New Roman"/>
+          <w:i/>
+          <w:iCs/>
+          <w:sz w:val="24"/>
+          <w:szCs w:val="24"/>
+        </w:rPr>
+        <w:t xml:space="preserve">Cyclic Redundancy Check </w:t>
+      </w:r>
+      <w:r>
+        <w:rPr>
+          <w:rFonts w:ascii="Times New Roman" w:hAnsi="Times New Roman"/>
+          <w:sz w:val="24"/>
+          <w:szCs w:val="24"/>
+        </w:rPr>
+        <w:t xml:space="preserve">è un codice di controllo effettuato su tutto il frame per verificare la sua integrità dopo la trasmissione. Viene inizialmente calcolato dal master e successivamente dallo slave destinatario e, qualora il valore </w:t>
+      </w:r>
+      <w:r>
+        <w:rPr>
+          <w:rFonts w:ascii="Times New Roman" w:hAnsi="Times New Roman"/>
+          <w:i/>
+          <w:iCs/>
+          <w:sz w:val="24"/>
+          <w:szCs w:val="24"/>
+        </w:rPr>
+        <w:t>CRC</w:t>
+      </w:r>
+      <w:r>
+        <w:rPr>
+          <w:rFonts w:ascii="Times New Roman" w:hAnsi="Times New Roman"/>
+          <w:sz w:val="24"/>
+          <w:szCs w:val="24"/>
+        </w:rPr>
+        <w:t xml:space="preserve"> calcolato dallo slave differisca da quello indicato dal master, il frame verrà scartato.</w:t>
+      </w:r>
+    </w:p>
+    <w:p>
+      <w:pPr>
+        <w:pStyle w:val="ListParagraph"/>
+        <w:numPr>
+          <w:ilvl w:val="0"/>
+          <w:numId w:val="4"/>
+        </w:numPr>
+        <w:spacing w:line="360" w:lineRule="auto"/>
+        <w:rPr>
+          <w:rFonts w:ascii="Times New Roman" w:hAnsi="Times New Roman"/>
+          <w:sz w:val="24"/>
+          <w:szCs w:val="24"/>
+        </w:rPr>
+      </w:pPr>
+      <w:r>
+        <w:rPr>
+          <w:rFonts w:ascii="Times New Roman" w:hAnsi="Times New Roman"/>
+          <w:sz w:val="24"/>
+          <w:szCs w:val="24"/>
+        </w:rPr>
+        <w:t xml:space="preserve">Analogamente alla logica degli </w:t>
+      </w:r>
+      <w:r>
+        <w:rPr>
+          <w:rFonts w:ascii="Times New Roman" w:hAnsi="Times New Roman"/>
+          <w:i/>
+          <w:iCs/>
+          <w:sz w:val="24"/>
+          <w:szCs w:val="24"/>
+        </w:rPr>
+        <w:t>Internal Frame Gap</w:t>
+      </w:r>
+      <w:r>
+        <w:rPr>
+          <w:rFonts w:ascii="Times New Roman" w:hAnsi="Times New Roman"/>
+          <w:sz w:val="24"/>
+          <w:szCs w:val="24"/>
+        </w:rPr>
+        <w:t>, si ricorre a utilizzare i campi start e end per cercare di fornire più garanzie sulla corretta ricezione del pacchetto prima dell’invio del successivo.</w:t>
+      </w:r>
+    </w:p>
+    <w:p>
+      <w:pPr>
+        <w:pStyle w:val="ListParagraph"/>
+        <w:numPr>
+          <w:ilvl w:val="0"/>
+          <w:numId w:val="4"/>
+        </w:numPr>
+        <w:spacing w:line="360" w:lineRule="auto"/>
+        <w:rPr>
+          <w:rFonts w:ascii="Times New Roman" w:hAnsi="Times New Roman"/>
+          <w:sz w:val="24"/>
+          <w:szCs w:val="24"/>
+        </w:rPr>
+      </w:pPr>
+      <w:r>
+        <w:rPr>
+          <w:rFonts w:ascii="Times New Roman" w:hAnsi="Times New Roman"/>
+          <w:sz w:val="24"/>
+          <w:szCs w:val="24"/>
+        </w:rPr>
+        <w:t xml:space="preserve">Opzionalmente, è possibile anche aggiungere un bit di parità </w:t>
+      </w:r>
+      <w:r>
+        <w:rPr>
+          <w:rFonts w:ascii="Times New Roman" w:hAnsi="Times New Roman"/>
+          <w:sz w:val="24"/>
+          <w:szCs w:val="24"/>
+        </w:rPr>
+        <w:t xml:space="preserve">alla fine del messaggio </w:t>
+      </w:r>
+      <w:r>
+        <w:rPr>
+          <w:rFonts w:ascii="Times New Roman" w:hAnsi="Times New Roman"/>
+          <w:sz w:val="24"/>
+          <w:szCs w:val="24"/>
+        </w:rPr>
+        <w:t xml:space="preserve">che rappresenta un’ulteriore garanzia </w:t>
+      </w:r>
+      <w:r>
+        <w:rPr>
+          <w:rFonts w:ascii="Times New Roman" w:hAnsi="Times New Roman"/>
+          <w:sz w:val="24"/>
+          <w:szCs w:val="24"/>
+        </w:rPr>
+        <w:t xml:space="preserve">sullo stato dell’integrità del </w:t>
+      </w:r>
+      <w:r>
+        <w:rPr>
+          <w:rFonts w:ascii="Times New Roman" w:hAnsi="Times New Roman"/>
+          <w:i/>
+          <w:iCs/>
+          <w:sz w:val="24"/>
+          <w:szCs w:val="24"/>
+        </w:rPr>
+        <w:t>frame</w:t>
+      </w:r>
+      <w:r>
+        <w:rPr>
+          <w:rFonts w:ascii="Times New Roman" w:hAnsi="Times New Roman"/>
+          <w:sz w:val="24"/>
+          <w:szCs w:val="24"/>
+        </w:rPr>
+        <w:t>.</w:t>
+      </w:r>
+    </w:p>
+    <w:p>
+      <w:pPr>
+        <w:spacing w:line="360" w:lineRule="auto"/>
+        <w:rPr>
+          <w:rFonts w:ascii="Times New Roman" w:hAnsi="Times New Roman"/>
+          <w:sz w:val="24"/>
+          <w:szCs w:val="24"/>
+        </w:rPr>
+      </w:pPr>
+      <w:r>
+        <w:rPr>
+          <w:rFonts w:ascii="Times New Roman" w:hAnsi="Times New Roman"/>
+          <w:sz w:val="24"/>
+          <w:szCs w:val="24"/>
+        </w:rPr>
+        <w:lastRenderedPageBreak/>
+        <w:t>È infine importante marcare che per garantire la corretta comunicazione tra i dispositivi è necessario garantire che mittente e destinatario possano comunicare alla stessa velocità e che utilizzino la stessa struttura del messaggio Modbus.</w:t>
+      </w:r>
     </w:p>
     <w:p>
       <w:pPr>
@@ -4691,6 +5429,7 @@
         <w:pStyle w:val="FootnoteText"/>
         <w:rPr>
           <w:rFonts w:ascii="Times New Roman" w:hAnsi="Times New Roman"/>
+          <w:color w:val="4A9FF4"/>
         </w:rPr>
       </w:pPr>
       <w:r>
@@ -4724,13 +5463,15 @@
         </w:rPr>
         <w:t xml:space="preserve"> 9 Settembre 2023, </w:t>
       </w:r>
-      <w:r>
-        <w:rPr>
-          <w:rFonts w:ascii="Times New Roman" w:hAnsi="Times New Roman"/>
-          <w:color w:val="4A9FF4"/>
-        </w:rPr>
-        <w:t>https://www.treccani.it/enciclopedia/automazione-industriale_%28Enciclopedia-Italiana%29/</w:t>
-      </w:r>
+      <w:hyperlink r:id="rId1" w:history="1">
+        <w:r>
+          <w:rPr>
+            <w:rStyle w:val="Hyperlink"/>
+            <w:rFonts w:ascii="Times New Roman" w:hAnsi="Times New Roman"/>
+          </w:rPr>
+          <w:t>https://www.treccani.it/enciclopedia/automazione-industriale_%28Enciclopedia-Italiana%29/</w:t>
+        </w:r>
+      </w:hyperlink>
     </w:p>
   </w:footnote>
   <w:footnote w:id="3">
@@ -4739,6 +5480,7 @@
         <w:pStyle w:val="FootnoteText"/>
         <w:rPr>
           <w:rFonts w:ascii="Times New Roman" w:hAnsi="Times New Roman"/>
+          <w:color w:val="4A9FF4"/>
         </w:rPr>
       </w:pPr>
       <w:r>
@@ -4766,13 +5508,15 @@
         </w:rPr>
         <w:br/>
       </w:r>
-      <w:r>
-        <w:rPr>
-          <w:rFonts w:ascii="Times New Roman" w:hAnsi="Times New Roman"/>
-          <w:color w:val="4A9FF4"/>
-        </w:rPr>
-        <w:t>https://www.forcepoint.com/cyber-edu/osi-model</w:t>
-      </w:r>
+      <w:hyperlink r:id="rId2" w:history="1">
+        <w:r>
+          <w:rPr>
+            <w:rStyle w:val="Hyperlink"/>
+            <w:rFonts w:ascii="Times New Roman" w:hAnsi="Times New Roman"/>
+          </w:rPr>
+          <w:t>https://www.forcepoint.com/cyber-edu/osi-model</w:t>
+        </w:r>
+      </w:hyperlink>
     </w:p>
   </w:footnote>
   <w:footnote w:id="4">
@@ -4781,6 +5525,7 @@
         <w:pStyle w:val="FootnoteText"/>
         <w:rPr>
           <w:rFonts w:ascii="Times New Roman" w:hAnsi="Times New Roman"/>
+          <w:color w:val="4A9FF4"/>
         </w:rPr>
       </w:pPr>
       <w:r>
@@ -4814,13 +5559,15 @@
         </w:rPr>
         <w:t xml:space="preserve">10 Settembre 2023, pagina 1-2, </w:t>
       </w:r>
-      <w:r>
-        <w:rPr>
-          <w:rFonts w:ascii="Times New Roman" w:hAnsi="Times New Roman"/>
-          <w:color w:val="4A9FF4"/>
-        </w:rPr>
-        <w:t>https://www.ti.com/lit/an/slla272d/slla272d.pdf?ts=1694247848901</w:t>
-      </w:r>
+      <w:hyperlink r:id="rId3" w:history="1">
+        <w:r>
+          <w:rPr>
+            <w:rStyle w:val="Hyperlink"/>
+            <w:rFonts w:ascii="Times New Roman" w:hAnsi="Times New Roman"/>
+          </w:rPr>
+          <w:t>https://www.ti.com/lit/an/slla272d/slla272d.pdf</w:t>
+        </w:r>
+      </w:hyperlink>
     </w:p>
   </w:footnote>
   <w:footnote w:id="5">
@@ -4881,7 +5628,7 @@
         </w:rPr>
         <w:t xml:space="preserve">, </w:t>
       </w:r>
-      <w:hyperlink r:id="rId1" w:history="1">
+      <w:hyperlink r:id="rId4" w:history="1">
         <w:r>
           <w:rPr>
             <w:rStyle w:val="Hyperlink"/>
@@ -4914,31 +5661,51 @@
     <w:p>
       <w:pPr>
         <w:pStyle w:val="FootnoteText"/>
+        <w:rPr>
+          <w:rFonts w:ascii="Times New Roman" w:hAnsi="Times New Roman"/>
+          <w:color w:val="4A9FF4"/>
+        </w:rPr>
       </w:pPr>
       <w:r>
         <w:rPr>
           <w:rStyle w:val="FootnoteReference"/>
+          <w:rFonts w:ascii="Times New Roman" w:hAnsi="Times New Roman"/>
         </w:rPr>
         <w:footnoteRef/>
       </w:r>
       <w:r>
+        <w:rPr>
+          <w:rFonts w:ascii="Times New Roman" w:hAnsi="Times New Roman"/>
+        </w:rPr>
         <w:t xml:space="preserve"> </w:t>
       </w:r>
       <w:r>
+        <w:rPr>
+          <w:rFonts w:ascii="Times New Roman" w:hAnsi="Times New Roman"/>
+        </w:rPr>
         <w:t>Introduction to Modbus Serial and Modbus TCP, Ccontrols, consultato il 10</w:t>
       </w:r>
       <w:r>
+        <w:rPr>
+          <w:rFonts w:ascii="Times New Roman" w:hAnsi="Times New Roman"/>
+        </w:rPr>
         <w:t xml:space="preserve"> Settembre 20</w:t>
       </w:r>
       <w:r>
+        <w:rPr>
+          <w:rFonts w:ascii="Times New Roman" w:hAnsi="Times New Roman"/>
+        </w:rPr>
         <w:t xml:space="preserve">23, pagina 1, </w:t>
       </w:r>
-      <w:r>
-        <w:rPr>
-          <w:color w:val="4A9FF4"/>
-        </w:rPr>
-        <w:t>https://www.ccontrols.com/pdf/Extv9n5.pdf</w:t>
-      </w:r>
+      <w:hyperlink r:id="rId5" w:history="1">
+        <w:r>
+          <w:rPr>
+            <w:rStyle w:val="Hyperlink"/>
+            <w:rFonts w:ascii="Times New Roman" w:hAnsi="Times New Roman"/>
+          </w:rPr>
+          <w:t>https://www.ccontrols.com/pdf/Extv9n5.pdf</w:t>
+        </w:r>
+      </w:hyperlink>
     </w:p>
   </w:footnote>
   <w:footnote w:id="7">
@@ -4949,15 +5716,147 @@
       <w:r>
         <w:rPr>
           <w:rStyle w:val="FootnoteReference"/>
+          <w:rFonts w:ascii="Times New Roman" w:hAnsi="Times New Roman"/>
         </w:rPr>
         <w:footnoteRef/>
       </w:r>
       <w:r>
+        <w:rPr>
+          <w:rFonts w:ascii="Times New Roman" w:hAnsi="Times New Roman"/>
+        </w:rPr>
         <w:t xml:space="preserve"> </w:t>
       </w:r>
       <w:r>
+        <w:rPr>
+          <w:rFonts w:ascii="Times New Roman" w:hAnsi="Times New Roman"/>
+        </w:rPr>
         <w:t>Unità informativa del livello 2 dello stack ISO/OSI.</w:t>
       </w:r>
+    </w:p>
+  </w:footnote>
+  <w:footnote w:id="8">
+    <w:p>
+      <w:pPr>
+        <w:pStyle w:val="FootnoteText"/>
+        <w:rPr>
+          <w:rFonts w:ascii="Times New Roman" w:hAnsi="Times New Roman"/>
+          <w:color w:val="4A9FF4"/>
+        </w:rPr>
+      </w:pPr>
+      <w:r>
+        <w:rPr>
+          <w:rStyle w:val="FootnoteReference"/>
+          <w:rFonts w:ascii="Times New Roman" w:hAnsi="Times New Roman"/>
+        </w:rPr>
+        <w:footnoteRef/>
+      </w:r>
+      <w:r>
+        <w:rPr>
+          <w:rFonts w:ascii="Times New Roman" w:hAnsi="Times New Roman"/>
+        </w:rPr>
+        <w:t xml:space="preserve"> </w:t>
+      </w:r>
+      <w:r>
+        <w:rPr>
+          <w:rFonts w:ascii="Times New Roman" w:hAnsi="Times New Roman"/>
+        </w:rPr>
+        <w:t xml:space="preserve">Modbus RTU communication guide, Virtual-serial-port, consultato il 10 settembre 2023, </w:t>
+      </w:r>
+      <w:hyperlink r:id="rId6" w:history="1">
+        <w:r>
+          <w:rPr>
+            <w:rStyle w:val="Hyperlink"/>
+            <w:rFonts w:ascii="Times New Roman" w:hAnsi="Times New Roman"/>
+          </w:rPr>
+          <w:t>https://www.virtual-serial-port.org/articles/modbus-rtu-guide/</w:t>
+        </w:r>
+      </w:hyperlink>
+    </w:p>
+  </w:footnote>
+  <w:footnote w:id="9">
+    <w:p>
+      <w:pPr>
+        <w:pStyle w:val="FootnoteText"/>
+        <w:rPr>
+          <w:rFonts w:ascii="Times New Roman" w:hAnsi="Times New Roman"/>
+        </w:rPr>
+      </w:pPr>
+      <w:r>
+        <w:rPr>
+          <w:rStyle w:val="FootnoteReference"/>
+          <w:rFonts w:ascii="Times New Roman" w:hAnsi="Times New Roman"/>
+        </w:rPr>
+        <w:footnoteRef/>
+      </w:r>
+      <w:r>
+        <w:rPr>
+          <w:rFonts w:ascii="Times New Roman" w:hAnsi="Times New Roman"/>
+        </w:rPr>
+        <w:t xml:space="preserve"> </w:t>
+      </w:r>
+      <w:r>
+        <w:rPr>
+          <w:rFonts w:ascii="Times New Roman" w:hAnsi="Times New Roman"/>
+        </w:rPr>
+        <w:t xml:space="preserve">Modbus Networking Guide, libelium, consultato il 10 settembre 2023, </w:t>
+      </w:r>
+      <w:hyperlink r:id="rId7" w:history="1">
+        <w:r>
+          <w:rPr>
+            <w:rStyle w:val="Hyperlink"/>
+            <w:rFonts w:ascii="Times New Roman" w:hAnsi="Times New Roman"/>
+          </w:rPr>
+          <w:t>https://development.libelium.com/modbus_networking_guide/introduction</w:t>
+        </w:r>
+      </w:hyperlink>
+    </w:p>
+    <w:p>
+      <w:pPr>
+        <w:pStyle w:val="FootnoteText"/>
+        <w:rPr>
+          <w:rFonts w:ascii="Times New Roman" w:hAnsi="Times New Roman"/>
+        </w:rPr>
+      </w:pPr>
+      <w:r>
+        <w:rPr>
+          <w:rFonts w:ascii="Times New Roman" w:hAnsi="Times New Roman"/>
+          <w:color w:val="262626" w:themeColor="text1" w:themeTint="D9"/>
+        </w:rPr>
+        <w:t>Figura 2</w:t>
+      </w:r>
+      <w:r>
+        <w:rPr>
+          <w:rFonts w:ascii="Times New Roman" w:hAnsi="Times New Roman"/>
+        </w:rPr>
+        <w:t>:</w:t>
+      </w:r>
+      <w:r>
+        <w:rPr>
+          <w:rFonts w:ascii="Times New Roman" w:hAnsi="Times New Roman"/>
+        </w:rPr>
+        <w:t xml:space="preserve"> Struttura del frame Modbus in modalità RTU</w:t>
+      </w:r>
+      <w:r>
+        <w:rPr>
+          <w:rFonts w:ascii="Times New Roman" w:hAnsi="Times New Roman"/>
+        </w:rPr>
+        <w:t>, consultato il 10 settembre 2023</w:t>
+      </w:r>
+      <w:r>
+        <w:rPr>
+          <w:rFonts w:ascii="Times New Roman" w:hAnsi="Times New Roman"/>
+        </w:rPr>
+        <w:t xml:space="preserve">,  </w:t>
+      </w:r>
+      <w:hyperlink r:id="rId8" w:history="1">
+        <w:r>
+          <w:rPr>
+            <w:rStyle w:val="Hyperlink"/>
+            <w:rFonts w:ascii="Times New Roman" w:hAnsi="Times New Roman"/>
+          </w:rPr>
+          <w:t>https://development.libelium.com/modbus_networking_guide/introduction</w:t>
+        </w:r>
+      </w:hyperlink>
     </w:p>
   </w:footnote>
 </w:footnotes>

</xml_diff>

<commit_message>
p 11 or 12 i forgot 💀
</commit_message>
<xml_diff>
--- a/Tesi_Triennale_Informatica_Unimore_2022_2023_Enrico_Marras_152336.docx
+++ b/Tesi_Triennale_Informatica_Unimore_2022_2023_Enrico_Marras_152336.docx
@@ -3378,7 +3378,7 @@
           <w:szCs w:val="24"/>
         </w:rPr>
         <w:drawing>
-          <wp:anchor distT="0" distB="0" distL="114300" distR="114300" simplePos="0" relativeHeight="251660288" behindDoc="1" locked="0" layoutInCell="1" allowOverlap="1" wp14:anchorId="540661ED" wp14:editId="5C455D90">
+          <wp:anchor distT="0" distB="0" distL="114300" distR="114300" simplePos="0" relativeHeight="251660288" behindDoc="1" locked="0" layoutInCell="1" allowOverlap="1" wp14:anchorId="540661ED" wp14:editId="253FC836">
             <wp:simplePos x="0" y="0"/>
             <wp:positionH relativeFrom="margin">
               <wp:posOffset>337820</wp:posOffset>
@@ -6733,66 +6733,7 @@
           <w:sz w:val="24"/>
           <w:szCs w:val="24"/>
         </w:rPr>
-        <w:t>Per questo motivo, risulta evidente la necessità di avere una logica costruttiva che consenta agilmente l’aggiunta di widget o di controlli di stato senza andare ad appesantire eccessivamente il codice.</w:t>
-      </w:r>
-    </w:p>
-    <w:p>
-      <w:pPr>
-        <w:spacing w:line="360" w:lineRule="auto"/>
-        <w:rPr>
-          <w:rFonts w:ascii="Times New Roman" w:hAnsi="Times New Roman"/>
-          <w:sz w:val="24"/>
-          <w:szCs w:val="24"/>
-        </w:rPr>
-      </w:pPr>
-      <w:r>
-        <w:rPr>
-          <w:rFonts w:ascii="Times New Roman" w:hAnsi="Times New Roman"/>
-          <w:sz w:val="24"/>
-          <w:szCs w:val="24"/>
-        </w:rPr>
-        <w:t>Seppur supportato già dalla versione 4.0</w:t>
-      </w:r>
-      <w:r>
-        <w:rPr>
-          <w:rStyle w:val="FootnoteReference"/>
-          <w:rFonts w:ascii="Times New Roman" w:hAnsi="Times New Roman"/>
-          <w:sz w:val="24"/>
-          <w:szCs w:val="24"/>
-        </w:rPr>
-        <w:footnoteReference w:id="13"/>
-      </w:r>
-      <w:r>
-        <w:rPr>
-          <w:rFonts w:ascii="Times New Roman" w:hAnsi="Times New Roman"/>
-          <w:sz w:val="24"/>
-          <w:szCs w:val="24"/>
-        </w:rPr>
-        <w:t>, a</w:t>
-      </w:r>
-      <w:r>
-        <w:rPr>
-          <w:rFonts w:ascii="Times New Roman" w:hAnsi="Times New Roman"/>
-          <w:sz w:val="24"/>
-          <w:szCs w:val="24"/>
-        </w:rPr>
-        <w:t xml:space="preserve">l momento della scrittura del sorgente originale non </w:t>
-      </w:r>
-      <w:r>
-        <w:rPr>
-          <w:rFonts w:ascii="Times New Roman" w:hAnsi="Times New Roman"/>
-          <w:sz w:val="24"/>
-          <w:szCs w:val="24"/>
-        </w:rPr>
-        <w:t>è stato adottato un</w:t>
-      </w:r>
-      <w:r>
-        <w:rPr>
-          <w:rFonts w:ascii="Times New Roman" w:hAnsi="Times New Roman"/>
-          <w:sz w:val="24"/>
-          <w:szCs w:val="24"/>
-        </w:rPr>
-        <w:t xml:space="preserve"> paradigma di programmazione a oggetti. Di conseguenza, MultiBench non presenta alcuna delle caratteristiche principali della </w:t>
+        <w:t xml:space="preserve">Per questo motivo, risulta evidente la necessità di avere una logica costruttiva che consenta agilmente l’aggiunta di </w:t>
       </w:r>
       <w:r>
         <w:rPr>
@@ -6802,7 +6743,143 @@
           <w:sz w:val="24"/>
           <w:szCs w:val="24"/>
         </w:rPr>
+        <w:t>widget</w:t>
+      </w:r>
+      <w:r>
+        <w:rPr>
+          <w:rFonts w:ascii="Times New Roman" w:hAnsi="Times New Roman"/>
+          <w:sz w:val="24"/>
+          <w:szCs w:val="24"/>
+        </w:rPr>
+        <w:t xml:space="preserve"> o di controlli di stato senza </w:t>
+      </w:r>
+      <w:r>
+        <w:rPr>
+          <w:rFonts w:ascii="Times New Roman" w:hAnsi="Times New Roman"/>
+          <w:sz w:val="24"/>
+          <w:szCs w:val="24"/>
+        </w:rPr>
+        <w:t xml:space="preserve">l’appesantimento </w:t>
+      </w:r>
+      <w:r>
+        <w:rPr>
+          <w:rFonts w:ascii="Times New Roman" w:hAnsi="Times New Roman"/>
+          <w:sz w:val="24"/>
+          <w:szCs w:val="24"/>
+        </w:rPr>
+        <w:t xml:space="preserve"> eccessi</w:t>
+      </w:r>
+      <w:r>
+        <w:rPr>
+          <w:rFonts w:ascii="Times New Roman" w:hAnsi="Times New Roman"/>
+          <w:sz w:val="24"/>
+          <w:szCs w:val="24"/>
+        </w:rPr>
+        <w:t>vo</w:t>
+      </w:r>
+      <w:r>
+        <w:rPr>
+          <w:rFonts w:ascii="Times New Roman" w:hAnsi="Times New Roman"/>
+          <w:sz w:val="24"/>
+          <w:szCs w:val="24"/>
+        </w:rPr>
+        <w:t xml:space="preserve"> </w:t>
+      </w:r>
+      <w:r>
+        <w:rPr>
+          <w:rFonts w:ascii="Times New Roman" w:hAnsi="Times New Roman"/>
+          <w:sz w:val="24"/>
+          <w:szCs w:val="24"/>
+        </w:rPr>
+        <w:t>de</w:t>
+      </w:r>
+      <w:r>
+        <w:rPr>
+          <w:rFonts w:ascii="Times New Roman" w:hAnsi="Times New Roman"/>
+          <w:sz w:val="24"/>
+          <w:szCs w:val="24"/>
+        </w:rPr>
+        <w:t>l codice.</w:t>
+      </w:r>
+    </w:p>
+    <w:p>
+      <w:pPr>
+        <w:spacing w:line="360" w:lineRule="auto"/>
+        <w:rPr>
+          <w:rFonts w:ascii="Times New Roman" w:hAnsi="Times New Roman"/>
+          <w:sz w:val="24"/>
+          <w:szCs w:val="24"/>
+        </w:rPr>
+      </w:pPr>
+      <w:r>
+        <w:rPr>
+          <w:rFonts w:ascii="Times New Roman" w:hAnsi="Times New Roman"/>
+          <w:sz w:val="24"/>
+          <w:szCs w:val="24"/>
+        </w:rPr>
+        <w:t>Seppur supportato già dalla versione 4.0</w:t>
+      </w:r>
+      <w:r>
+        <w:rPr>
+          <w:rStyle w:val="FootnoteReference"/>
+          <w:rFonts w:ascii="Times New Roman" w:hAnsi="Times New Roman"/>
+          <w:sz w:val="24"/>
+          <w:szCs w:val="24"/>
+        </w:rPr>
+        <w:footnoteReference w:id="13"/>
+      </w:r>
+      <w:r>
+        <w:rPr>
+          <w:rFonts w:ascii="Times New Roman" w:hAnsi="Times New Roman"/>
+          <w:sz w:val="24"/>
+          <w:szCs w:val="24"/>
+        </w:rPr>
+        <w:t>, a</w:t>
+      </w:r>
+      <w:r>
+        <w:rPr>
+          <w:rFonts w:ascii="Times New Roman" w:hAnsi="Times New Roman"/>
+          <w:sz w:val="24"/>
+          <w:szCs w:val="24"/>
+        </w:rPr>
+        <w:t xml:space="preserve">l momento della scrittura del sorgente originale non </w:t>
+      </w:r>
+      <w:r>
+        <w:rPr>
+          <w:rFonts w:ascii="Times New Roman" w:hAnsi="Times New Roman"/>
+          <w:sz w:val="24"/>
+          <w:szCs w:val="24"/>
+        </w:rPr>
+        <w:t>è stato adottato un</w:t>
+      </w:r>
+      <w:r>
+        <w:rPr>
+          <w:rFonts w:ascii="Times New Roman" w:hAnsi="Times New Roman"/>
+          <w:sz w:val="24"/>
+          <w:szCs w:val="24"/>
+        </w:rPr>
+        <w:t xml:space="preserve"> paradigma di programmazione a oggetti. Di conseguenza, MultiBench non presenta alcuna delle caratteristiche principali della </w:t>
+      </w:r>
+      <w:r>
+        <w:rPr>
+          <w:rFonts w:ascii="Times New Roman" w:hAnsi="Times New Roman"/>
+          <w:i/>
+          <w:iCs/>
+          <w:sz w:val="24"/>
+          <w:szCs w:val="24"/>
+        </w:rPr>
         <w:t>OOP</w:t>
+      </w:r>
+      <w:r>
+        <w:rPr>
+          <w:rStyle w:val="FootnoteReference"/>
+          <w:rFonts w:ascii="Times New Roman" w:hAnsi="Times New Roman"/>
+          <w:i/>
+          <w:iCs/>
+          <w:sz w:val="24"/>
+          <w:szCs w:val="24"/>
+        </w:rPr>
+        <w:footnoteReference w:id="14"/>
       </w:r>
       <w:r>
         <w:rPr>
@@ -7034,6 +7111,7 @@
     <w:p>
       <w:pPr>
         <w:pStyle w:val="Heading2"/>
+        <w:spacing w:line="360" w:lineRule="auto"/>
         <w:rPr>
           <w:b/>
           <w:bCs/>
@@ -7079,6 +7157,304 @@
           <w:sz w:val="24"/>
           <w:szCs w:val="24"/>
         </w:rPr>
+        <w:t xml:space="preserve">Dal punto di vista meccanico, il macchinario preso in oggetto presenta molteplici accorgimenti </w:t>
+      </w:r>
+      <w:r>
+        <w:rPr>
+          <w:rFonts w:ascii="Times New Roman" w:hAnsi="Times New Roman"/>
+          <w:sz w:val="24"/>
+          <w:szCs w:val="24"/>
+        </w:rPr>
+        <w:t xml:space="preserve">sul punto di vista della sicurezza, come </w:t>
+      </w:r>
+      <w:r>
+        <w:rPr>
+          <w:rFonts w:ascii="Times New Roman" w:hAnsi="Times New Roman"/>
+          <w:sz w:val="24"/>
+          <w:szCs w:val="24"/>
+        </w:rPr>
+        <w:t>l’uso di una barriera protettiva</w:t>
+      </w:r>
+      <w:r>
+        <w:rPr>
+          <w:rFonts w:ascii="Times New Roman" w:hAnsi="Times New Roman"/>
+          <w:sz w:val="24"/>
+          <w:szCs w:val="24"/>
+        </w:rPr>
+        <w:t xml:space="preserve">, </w:t>
+      </w:r>
+      <w:r>
+        <w:rPr>
+          <w:rFonts w:ascii="Times New Roman" w:hAnsi="Times New Roman"/>
+          <w:sz w:val="24"/>
+          <w:szCs w:val="24"/>
+        </w:rPr>
+        <w:t xml:space="preserve">numerevoli interruttori di abilitazione, </w:t>
+      </w:r>
+      <w:r>
+        <w:rPr>
+          <w:rFonts w:ascii="Times New Roman" w:hAnsi="Times New Roman"/>
+          <w:sz w:val="24"/>
+          <w:szCs w:val="24"/>
+        </w:rPr>
+        <w:t xml:space="preserve">e vari sistemi secondari che </w:t>
+      </w:r>
+      <w:r>
+        <w:rPr>
+          <w:rFonts w:ascii="Times New Roman" w:hAnsi="Times New Roman"/>
+          <w:sz w:val="24"/>
+          <w:szCs w:val="24"/>
+        </w:rPr>
+        <w:t xml:space="preserve">forniscono garanzie </w:t>
+      </w:r>
+      <w:r>
+        <w:rPr>
+          <w:rFonts w:ascii="Times New Roman" w:hAnsi="Times New Roman"/>
+          <w:sz w:val="24"/>
+          <w:szCs w:val="24"/>
+        </w:rPr>
+        <w:t xml:space="preserve">anche </w:t>
+      </w:r>
+      <w:r>
+        <w:rPr>
+          <w:rFonts w:ascii="Times New Roman" w:hAnsi="Times New Roman"/>
+          <w:sz w:val="24"/>
+          <w:szCs w:val="24"/>
+        </w:rPr>
+        <w:t>in caso di</w:t>
+      </w:r>
+      <w:r>
+        <w:rPr>
+          <w:rFonts w:ascii="Times New Roman" w:hAnsi="Times New Roman"/>
+          <w:sz w:val="24"/>
+          <w:szCs w:val="24"/>
+        </w:rPr>
+        <w:t xml:space="preserve"> fallimento di quelli primari</w:t>
+      </w:r>
+      <w:r>
+        <w:rPr>
+          <w:rFonts w:ascii="Times New Roman" w:hAnsi="Times New Roman"/>
+          <w:sz w:val="24"/>
+          <w:szCs w:val="24"/>
+        </w:rPr>
+        <w:t>.</w:t>
+      </w:r>
+    </w:p>
+    <w:p>
+      <w:pPr>
+        <w:spacing w:line="360" w:lineRule="auto"/>
+        <w:rPr>
+          <w:rFonts w:ascii="Times New Roman" w:hAnsi="Times New Roman"/>
+          <w:sz w:val="24"/>
+          <w:szCs w:val="24"/>
+        </w:rPr>
+      </w:pPr>
+      <w:r>
+        <w:rPr>
+          <w:rFonts w:ascii="Times New Roman" w:hAnsi="Times New Roman"/>
+          <w:sz w:val="24"/>
+          <w:szCs w:val="24"/>
+        </w:rPr>
+        <w:t xml:space="preserve">Evitando di focalizzarsi </w:t>
+      </w:r>
+      <w:r>
+        <w:rPr>
+          <w:rFonts w:ascii="Times New Roman" w:hAnsi="Times New Roman"/>
+          <w:sz w:val="24"/>
+          <w:szCs w:val="24"/>
+        </w:rPr>
+        <w:t>in questa sede</w:t>
+      </w:r>
+      <w:r>
+        <w:rPr>
+          <w:rFonts w:ascii="Times New Roman" w:hAnsi="Times New Roman"/>
+          <w:sz w:val="24"/>
+          <w:szCs w:val="24"/>
+        </w:rPr>
+        <w:t xml:space="preserve"> </w:t>
+      </w:r>
+      <w:r>
+        <w:rPr>
+          <w:rFonts w:ascii="Times New Roman" w:hAnsi="Times New Roman"/>
+          <w:sz w:val="24"/>
+          <w:szCs w:val="24"/>
+        </w:rPr>
+        <w:t xml:space="preserve">sulle vulnerabilità delle più vecchie versioni di visual basic, sarebbe il caso di porre l’attenzione sull’assenza </w:t>
+      </w:r>
+      <w:r>
+        <w:rPr>
+          <w:rFonts w:ascii="Times New Roman" w:hAnsi="Times New Roman"/>
+          <w:sz w:val="24"/>
+          <w:szCs w:val="24"/>
+        </w:rPr>
+        <w:t>di occultazione dei dati sensibili degli utenti da parte di MultiBench.</w:t>
+      </w:r>
+    </w:p>
+    <w:p>
+      <w:pPr>
+        <w:spacing w:line="360" w:lineRule="auto"/>
+        <w:rPr>
+          <w:rFonts w:ascii="Times New Roman" w:hAnsi="Times New Roman"/>
+          <w:sz w:val="24"/>
+          <w:szCs w:val="24"/>
+        </w:rPr>
+      </w:pPr>
+      <w:r>
+        <w:rPr>
+          <w:rFonts w:ascii="Times New Roman" w:hAnsi="Times New Roman"/>
+          <w:sz w:val="24"/>
+          <w:szCs w:val="24"/>
+        </w:rPr>
+        <w:t>Poiché è stato necessario avere un sistema che garantisse l’utilizzo di specifiche funzionalità a precisi utenti, era stato originariamente creato un file contenente le loro informazioni necessarie.</w:t>
+      </w:r>
+    </w:p>
+    <w:p>
+      <w:pPr>
+        <w:spacing w:line="360" w:lineRule="auto"/>
+        <w:rPr>
+          <w:rFonts w:ascii="Times New Roman" w:hAnsi="Times New Roman"/>
+          <w:sz w:val="24"/>
+          <w:szCs w:val="24"/>
+        </w:rPr>
+      </w:pPr>
+      <w:r>
+        <w:rPr>
+          <w:rFonts w:ascii="Times New Roman" w:hAnsi="Times New Roman"/>
+          <w:sz w:val="24"/>
+          <w:szCs w:val="24"/>
+        </w:rPr>
+        <w:t xml:space="preserve">Il file in questione era completamente visibile in chiaro, esponendo i dati degli utenti a potenziali rischi di accesso non autorizzato e in maggior modo inadatto a un paradigma di progetto sicuro per future </w:t>
+      </w:r>
+      <w:r>
+        <w:rPr>
+          <w:rFonts w:ascii="Times New Roman" w:hAnsi="Times New Roman"/>
+          <w:sz w:val="24"/>
+          <w:szCs w:val="24"/>
+        </w:rPr>
+        <w:t>interazioni</w:t>
+      </w:r>
+      <w:r>
+        <w:rPr>
+          <w:rFonts w:ascii="Times New Roman" w:hAnsi="Times New Roman"/>
+          <w:sz w:val="24"/>
+          <w:szCs w:val="24"/>
+        </w:rPr>
+        <w:t xml:space="preserve"> con l’industria 4.0.</w:t>
+      </w:r>
+    </w:p>
+    <w:p>
+      <w:pPr>
+        <w:spacing w:line="360" w:lineRule="auto"/>
+        <w:rPr>
+          <w:rFonts w:ascii="Times New Roman" w:hAnsi="Times New Roman"/>
+          <w:sz w:val="24"/>
+          <w:szCs w:val="24"/>
+        </w:rPr>
+      </w:pPr>
+    </w:p>
+    <w:p>
+      <w:pPr>
+        <w:pStyle w:val="Heading2"/>
+        <w:spacing w:line="360" w:lineRule="auto"/>
+        <w:rPr>
+          <w:b/>
+          <w:bCs/>
+          <w:sz w:val="24"/>
+          <w:szCs w:val="24"/>
+        </w:rPr>
+      </w:pPr>
+      <w:r>
+        <w:rPr>
+          <w:b/>
+          <w:bCs/>
+          <w:sz w:val="32"/>
+          <w:szCs w:val="32"/>
+        </w:rPr>
+        <w:t>2.</w:t>
+      </w:r>
+      <w:r>
+        <w:rPr>
+          <w:b/>
+          <w:bCs/>
+          <w:sz w:val="32"/>
+          <w:szCs w:val="32"/>
+        </w:rPr>
+        <w:t>4</w:t>
+      </w:r>
+      <w:r>
+        <w:rPr>
+          <w:b/>
+          <w:bCs/>
+          <w:sz w:val="32"/>
+          <w:szCs w:val="32"/>
+        </w:rPr>
+        <w:tab/>
+      </w:r>
+      <w:r>
+        <w:rPr>
+          <w:b/>
+          <w:bCs/>
+          <w:sz w:val="32"/>
+          <w:szCs w:val="32"/>
+        </w:rPr>
+        <w:t>Problematiche secondarie</w:t>
+      </w:r>
+    </w:p>
+    <w:p>
+      <w:pPr>
+        <w:spacing w:line="360" w:lineRule="auto"/>
+        <w:rPr>
+          <w:rFonts w:ascii="Times New Roman" w:hAnsi="Times New Roman"/>
+          <w:sz w:val="24"/>
+          <w:szCs w:val="24"/>
+        </w:rPr>
+      </w:pPr>
+      <w:r>
+        <w:rPr>
+          <w:rFonts w:ascii="Times New Roman" w:hAnsi="Times New Roman"/>
+          <w:sz w:val="24"/>
+          <w:szCs w:val="24"/>
+        </w:rPr>
+        <w:t xml:space="preserve">Oltre a quelli precedentemente elencati, sono stati identificati altre problematiche, sicuramente minori, ma che </w:t>
+      </w:r>
+      <w:r>
+        <w:rPr>
+          <w:rFonts w:ascii="Times New Roman" w:hAnsi="Times New Roman"/>
+          <w:sz w:val="24"/>
+          <w:szCs w:val="24"/>
+        </w:rPr>
+        <w:t xml:space="preserve">potrebbero comunque </w:t>
+      </w:r>
+      <w:r>
+        <w:rPr>
+          <w:rFonts w:ascii="Times New Roman" w:hAnsi="Times New Roman"/>
+          <w:sz w:val="24"/>
+          <w:szCs w:val="24"/>
+        </w:rPr>
+        <w:t>fornire</w:t>
+      </w:r>
+      <w:r>
+        <w:rPr>
+          <w:rFonts w:ascii="Times New Roman" w:hAnsi="Times New Roman"/>
+          <w:sz w:val="24"/>
+          <w:szCs w:val="24"/>
+        </w:rPr>
+        <w:t xml:space="preserve"> spazio di miglioramento</w:t>
+      </w:r>
+      <w:r>
+        <w:rPr>
+          <w:rFonts w:ascii="Times New Roman" w:hAnsi="Times New Roman"/>
+          <w:sz w:val="24"/>
+          <w:szCs w:val="24"/>
+        </w:rPr>
+        <w:t>.</w:t>
+      </w:r>
+      <w:r>
+        <w:rPr>
+          <w:rFonts w:ascii="Times New Roman" w:hAnsi="Times New Roman"/>
+          <w:sz w:val="24"/>
+          <w:szCs w:val="24"/>
+        </w:rPr>
         <w:br/>
       </w:r>
       <w:r>
@@ -7087,207 +7463,365 @@
           <w:sz w:val="24"/>
           <w:szCs w:val="24"/>
         </w:rPr>
-        <w:br/>
-      </w:r>
-    </w:p>
-    <w:p>
-      <w:pPr>
-        <w:spacing w:line="360" w:lineRule="auto"/>
-        <w:rPr>
-          <w:rFonts w:ascii="Times New Roman" w:hAnsi="Times New Roman"/>
-          <w:sz w:val="24"/>
-          <w:szCs w:val="24"/>
-        </w:rPr>
-      </w:pPr>
-    </w:p>
-    <w:p>
-      <w:pPr>
-        <w:spacing w:line="360" w:lineRule="auto"/>
-        <w:rPr>
-          <w:rFonts w:ascii="Times New Roman" w:hAnsi="Times New Roman"/>
-          <w:sz w:val="24"/>
-          <w:szCs w:val="24"/>
-        </w:rPr>
-      </w:pPr>
-    </w:p>
-    <w:p>
-      <w:pPr>
-        <w:spacing w:line="360" w:lineRule="auto"/>
-        <w:rPr>
-          <w:rFonts w:ascii="Times New Roman" w:hAnsi="Times New Roman"/>
-          <w:sz w:val="24"/>
-          <w:szCs w:val="24"/>
-        </w:rPr>
-      </w:pPr>
-    </w:p>
-    <w:p>
-      <w:pPr>
-        <w:spacing w:line="360" w:lineRule="auto"/>
-        <w:rPr>
-          <w:rFonts w:ascii="Times New Roman" w:hAnsi="Times New Roman"/>
-          <w:sz w:val="24"/>
-          <w:szCs w:val="24"/>
-        </w:rPr>
-      </w:pPr>
-    </w:p>
-    <w:p>
-      <w:pPr>
-        <w:spacing w:line="360" w:lineRule="auto"/>
-        <w:rPr>
-          <w:rFonts w:ascii="Times New Roman" w:hAnsi="Times New Roman"/>
-          <w:sz w:val="24"/>
-          <w:szCs w:val="24"/>
-        </w:rPr>
-      </w:pPr>
-    </w:p>
-    <w:p>
-      <w:pPr>
-        <w:spacing w:line="360" w:lineRule="auto"/>
-        <w:rPr>
-          <w:rFonts w:ascii="Times New Roman" w:hAnsi="Times New Roman"/>
-          <w:sz w:val="24"/>
-          <w:szCs w:val="24"/>
-        </w:rPr>
-      </w:pPr>
-    </w:p>
-    <w:p>
-      <w:pPr>
-        <w:spacing w:line="360" w:lineRule="auto"/>
-        <w:rPr>
-          <w:rFonts w:ascii="Times New Roman" w:hAnsi="Times New Roman"/>
-          <w:sz w:val="24"/>
-          <w:szCs w:val="24"/>
-        </w:rPr>
-      </w:pPr>
-    </w:p>
-    <w:p>
-      <w:pPr>
-        <w:spacing w:line="360" w:lineRule="auto"/>
-        <w:rPr>
-          <w:rFonts w:ascii="Times New Roman" w:hAnsi="Times New Roman"/>
-          <w:sz w:val="24"/>
-          <w:szCs w:val="24"/>
-        </w:rPr>
-      </w:pPr>
-    </w:p>
-    <w:p>
-      <w:pPr>
-        <w:spacing w:line="360" w:lineRule="auto"/>
-        <w:rPr>
-          <w:rFonts w:ascii="Times New Roman" w:hAnsi="Times New Roman"/>
-          <w:sz w:val="24"/>
-          <w:szCs w:val="24"/>
-        </w:rPr>
-      </w:pPr>
-    </w:p>
-    <w:p>
-      <w:pPr>
-        <w:spacing w:line="360" w:lineRule="auto"/>
-        <w:rPr>
-          <w:rFonts w:ascii="Times New Roman" w:hAnsi="Times New Roman"/>
-          <w:sz w:val="24"/>
-          <w:szCs w:val="24"/>
-        </w:rPr>
-      </w:pPr>
-    </w:p>
-    <w:p>
-      <w:pPr>
-        <w:spacing w:line="360" w:lineRule="auto"/>
-        <w:rPr>
-          <w:rFonts w:ascii="Times New Roman" w:hAnsi="Times New Roman"/>
-          <w:sz w:val="24"/>
-          <w:szCs w:val="24"/>
-        </w:rPr>
-      </w:pPr>
-    </w:p>
-    <w:p>
-      <w:pPr>
-        <w:spacing w:line="360" w:lineRule="auto"/>
-        <w:rPr>
-          <w:rFonts w:ascii="Times New Roman" w:hAnsi="Times New Roman"/>
-          <w:sz w:val="24"/>
-          <w:szCs w:val="24"/>
-        </w:rPr>
-      </w:pPr>
-    </w:p>
-    <w:p>
-      <w:pPr>
-        <w:spacing w:line="360" w:lineRule="auto"/>
-        <w:rPr>
-          <w:rFonts w:ascii="Times New Roman" w:hAnsi="Times New Roman"/>
-          <w:sz w:val="24"/>
-          <w:szCs w:val="24"/>
-        </w:rPr>
-      </w:pPr>
-    </w:p>
-    <w:p>
-      <w:pPr>
-        <w:spacing w:line="360" w:lineRule="auto"/>
-        <w:rPr>
-          <w:rFonts w:ascii="Times New Roman" w:hAnsi="Times New Roman"/>
-          <w:sz w:val="24"/>
-          <w:szCs w:val="24"/>
-        </w:rPr>
-      </w:pPr>
-    </w:p>
-    <w:p>
-      <w:pPr>
-        <w:spacing w:line="360" w:lineRule="auto"/>
-        <w:rPr>
-          <w:rFonts w:ascii="Times New Roman" w:hAnsi="Times New Roman"/>
-          <w:sz w:val="24"/>
-          <w:szCs w:val="24"/>
-        </w:rPr>
-      </w:pPr>
-    </w:p>
-    <w:p>
-      <w:pPr>
-        <w:spacing w:line="360" w:lineRule="auto"/>
-        <w:rPr>
-          <w:rFonts w:ascii="Times New Roman" w:hAnsi="Times New Roman"/>
-          <w:sz w:val="24"/>
-          <w:szCs w:val="24"/>
-        </w:rPr>
-      </w:pPr>
-      <w:r>
-        <w:rPr>
-          <w:rFonts w:ascii="Times New Roman" w:hAnsi="Times New Roman"/>
-          <w:sz w:val="24"/>
-          <w:szCs w:val="24"/>
-        </w:rPr>
-        <w:t>In seconda sede sono stati evidenziati altri problemi, sicuramente minori ma che potrebbero comunque permettere spazio di miglioramento:</w:t>
-      </w:r>
-      <w:r>
-        <w:rPr>
-          <w:rFonts w:ascii="Times New Roman" w:hAnsi="Times New Roman"/>
-          <w:sz w:val="24"/>
-          <w:szCs w:val="24"/>
-        </w:rPr>
-        <w:br/>
-        <w:t>- poca documentazione</w:t>
-      </w:r>
-    </w:p>
-    <w:p>
-      <w:pPr>
-        <w:rPr>
-          <w:rFonts w:ascii="Times New Roman" w:hAnsi="Times New Roman"/>
-          <w:sz w:val="24"/>
-          <w:szCs w:val="24"/>
-        </w:rPr>
-      </w:pPr>
-      <w:r>
-        <w:rPr>
-          <w:rFonts w:ascii="Times New Roman" w:hAnsi="Times New Roman"/>
-          <w:sz w:val="24"/>
-          <w:szCs w:val="24"/>
-        </w:rPr>
-        <w:t>- codice legato esclusivamente all’ambiente windows</w:t>
-      </w:r>
-    </w:p>
-    <w:p>
-      <w:pPr>
-        <w:spacing w:line="360" w:lineRule="auto"/>
-        <w:jc w:val="both"/>
+        <w:t>Tra di esse troviamo:</w:t>
+      </w:r>
+    </w:p>
+    <w:p>
+      <w:pPr>
+        <w:pStyle w:val="ListParagraph"/>
+        <w:numPr>
+          <w:ilvl w:val="0"/>
+          <w:numId w:val="4"/>
+        </w:numPr>
+        <w:spacing w:line="360" w:lineRule="auto"/>
+        <w:rPr>
+          <w:rFonts w:ascii="Times New Roman" w:hAnsi="Times New Roman"/>
+          <w:sz w:val="24"/>
+          <w:szCs w:val="24"/>
+        </w:rPr>
+      </w:pPr>
+      <w:r>
+        <w:rPr>
+          <w:rFonts w:ascii="Times New Roman" w:hAnsi="Times New Roman"/>
+          <w:sz w:val="24"/>
+          <w:szCs w:val="24"/>
+        </w:rPr>
+        <w:t>Carenza di una documentazione esaustiva e talvolta precisa.</w:t>
+      </w:r>
+    </w:p>
+    <w:p>
+      <w:pPr>
+        <w:pStyle w:val="ListParagraph"/>
+        <w:numPr>
+          <w:ilvl w:val="0"/>
+          <w:numId w:val="4"/>
+        </w:numPr>
+        <w:spacing w:line="360" w:lineRule="auto"/>
+        <w:rPr>
+          <w:rFonts w:ascii="Times New Roman" w:hAnsi="Times New Roman"/>
+          <w:sz w:val="24"/>
+          <w:szCs w:val="24"/>
+        </w:rPr>
+      </w:pPr>
+      <w:r>
+        <w:rPr>
+          <w:rFonts w:ascii="Times New Roman" w:hAnsi="Times New Roman"/>
+          <w:sz w:val="24"/>
+          <w:szCs w:val="24"/>
+        </w:rPr>
+        <w:t xml:space="preserve">Programma originale unicamente legato all’ambiente Windows, in quanto utilizzatore del runtime </w:t>
+      </w:r>
+      <w:r>
+        <w:rPr>
+          <w:rFonts w:ascii="Times New Roman" w:hAnsi="Times New Roman"/>
+          <w:sz w:val="24"/>
+          <w:szCs w:val="24"/>
+        </w:rPr>
+        <w:t>environment</w:t>
+      </w:r>
+      <w:r>
+        <w:rPr>
+          <w:rFonts w:ascii="Times New Roman" w:hAnsi="Times New Roman"/>
+          <w:sz w:val="24"/>
+          <w:szCs w:val="24"/>
+        </w:rPr>
+        <w:t xml:space="preserve"> necessario all’esecuzione di codice in visual basic.</w:t>
+      </w:r>
+    </w:p>
+    <w:p>
+      <w:pPr>
+        <w:pStyle w:val="ListParagraph"/>
+        <w:numPr>
+          <w:ilvl w:val="0"/>
+          <w:numId w:val="4"/>
+        </w:numPr>
+        <w:spacing w:line="360" w:lineRule="auto"/>
+        <w:rPr>
+          <w:rFonts w:ascii="Times New Roman" w:hAnsi="Times New Roman"/>
+          <w:sz w:val="24"/>
+          <w:szCs w:val="24"/>
+        </w:rPr>
+      </w:pPr>
+      <w:r>
+        <w:rPr>
+          <w:rFonts w:ascii="Times New Roman" w:hAnsi="Times New Roman"/>
+          <w:sz w:val="24"/>
+          <w:szCs w:val="24"/>
+        </w:rPr>
+        <w:t xml:space="preserve">Assenza di un paradima di programmazione per </w:t>
+      </w:r>
+      <w:r>
+        <w:rPr>
+          <w:rFonts w:ascii="Times New Roman" w:hAnsi="Times New Roman"/>
+          <w:i/>
+          <w:iCs/>
+          <w:sz w:val="24"/>
+          <w:szCs w:val="24"/>
+        </w:rPr>
+        <w:t>m</w:t>
+      </w:r>
+      <w:r>
+        <w:rPr>
+          <w:rFonts w:ascii="Times New Roman" w:hAnsi="Times New Roman"/>
+          <w:i/>
+          <w:iCs/>
+          <w:sz w:val="24"/>
+          <w:szCs w:val="24"/>
+        </w:rPr>
+        <w:t>ultithreading</w:t>
+      </w:r>
+      <w:r>
+        <w:rPr>
+          <w:rFonts w:ascii="Times New Roman" w:hAnsi="Times New Roman"/>
+          <w:sz w:val="24"/>
+          <w:szCs w:val="24"/>
+        </w:rPr>
+        <w:t>.</w:t>
+      </w:r>
+    </w:p>
+    <w:p>
+      <w:pPr>
+        <w:spacing w:line="360" w:lineRule="auto"/>
+        <w:rPr>
+          <w:rFonts w:ascii="Times New Roman" w:hAnsi="Times New Roman"/>
+          <w:sz w:val="24"/>
+          <w:szCs w:val="24"/>
+        </w:rPr>
+      </w:pPr>
+    </w:p>
+    <w:p>
+      <w:pPr>
+        <w:pStyle w:val="Heading2"/>
+        <w:spacing w:line="360" w:lineRule="auto"/>
+        <w:rPr>
+          <w:b/>
+          <w:bCs/>
+          <w:sz w:val="24"/>
+          <w:szCs w:val="24"/>
+        </w:rPr>
+      </w:pPr>
+      <w:r>
+        <w:rPr>
+          <w:b/>
+          <w:bCs/>
+          <w:sz w:val="32"/>
+          <w:szCs w:val="32"/>
+        </w:rPr>
+        <w:t>2.</w:t>
+      </w:r>
+      <w:r>
+        <w:rPr>
+          <w:b/>
+          <w:bCs/>
+          <w:sz w:val="32"/>
+          <w:szCs w:val="32"/>
+        </w:rPr>
+        <w:t>4</w:t>
+      </w:r>
+      <w:r>
+        <w:rPr>
+          <w:b/>
+          <w:bCs/>
+          <w:sz w:val="32"/>
+          <w:szCs w:val="32"/>
+        </w:rPr>
+        <w:tab/>
+      </w:r>
+      <w:r>
+        <w:rPr>
+          <w:b/>
+          <w:bCs/>
+          <w:sz w:val="32"/>
+          <w:szCs w:val="32"/>
+        </w:rPr>
+        <w:t>Vincoli di sviluppo</w:t>
+      </w:r>
+    </w:p>
+    <w:p>
+      <w:pPr>
+        <w:rPr>
+          <w:rFonts w:ascii="Times New Roman" w:hAnsi="Times New Roman"/>
+          <w:sz w:val="24"/>
+          <w:szCs w:val="24"/>
+        </w:rPr>
+      </w:pPr>
+      <w:r>
+        <w:rPr>
+          <w:rFonts w:ascii="Times New Roman" w:hAnsi="Times New Roman"/>
+          <w:sz w:val="24"/>
+          <w:szCs w:val="24"/>
+        </w:rPr>
+        <w:t>Tempo 2 mesi</w:t>
+      </w:r>
+    </w:p>
+    <w:p>
+      <w:pPr>
+        <w:rPr>
+          <w:rFonts w:ascii="Times New Roman" w:hAnsi="Times New Roman"/>
+          <w:sz w:val="24"/>
+          <w:szCs w:val="24"/>
+        </w:rPr>
+      </w:pPr>
+      <w:r>
+        <w:rPr>
+          <w:rFonts w:ascii="Times New Roman" w:hAnsi="Times New Roman"/>
+          <w:sz w:val="24"/>
+          <w:szCs w:val="24"/>
+        </w:rPr>
+        <w:t>OS Windows + installer</w:t>
+      </w:r>
+    </w:p>
+    <w:p>
+      <w:pPr>
+        <w:rPr>
+          <w:rFonts w:ascii="Times New Roman" w:hAnsi="Times New Roman"/>
+          <w:sz w:val="24"/>
+          <w:szCs w:val="24"/>
+        </w:rPr>
+      </w:pPr>
+    </w:p>
+    <w:p>
+      <w:pPr>
+        <w:rPr>
+          <w:rFonts w:ascii="Times New Roman" w:hAnsi="Times New Roman"/>
+          <w:sz w:val="24"/>
+          <w:szCs w:val="24"/>
+        </w:rPr>
+      </w:pPr>
+    </w:p>
+    <w:p>
+      <w:pPr>
+        <w:spacing w:line="360" w:lineRule="auto"/>
+        <w:rPr>
+          <w:rFonts w:ascii="Times New Roman" w:hAnsi="Times New Roman"/>
+          <w:sz w:val="24"/>
+          <w:szCs w:val="24"/>
+        </w:rPr>
+      </w:pPr>
+    </w:p>
+    <w:p>
+      <w:pPr>
+        <w:spacing w:line="360" w:lineRule="auto"/>
+        <w:rPr>
+          <w:rFonts w:ascii="Times New Roman" w:hAnsi="Times New Roman"/>
+          <w:sz w:val="24"/>
+          <w:szCs w:val="24"/>
+        </w:rPr>
+      </w:pPr>
+    </w:p>
+    <w:p>
+      <w:pPr>
+        <w:spacing w:line="360" w:lineRule="auto"/>
+        <w:rPr>
+          <w:rFonts w:ascii="Times New Roman" w:hAnsi="Times New Roman"/>
+          <w:sz w:val="24"/>
+          <w:szCs w:val="24"/>
+        </w:rPr>
+      </w:pPr>
+    </w:p>
+    <w:p>
+      <w:pPr>
+        <w:spacing w:line="360" w:lineRule="auto"/>
+        <w:rPr>
+          <w:rFonts w:ascii="Times New Roman" w:hAnsi="Times New Roman"/>
+          <w:sz w:val="24"/>
+          <w:szCs w:val="24"/>
+        </w:rPr>
+      </w:pPr>
+    </w:p>
+    <w:p>
+      <w:pPr>
+        <w:spacing w:line="360" w:lineRule="auto"/>
+        <w:rPr>
+          <w:rFonts w:ascii="Times New Roman" w:hAnsi="Times New Roman"/>
+          <w:sz w:val="24"/>
+          <w:szCs w:val="24"/>
+        </w:rPr>
+      </w:pPr>
+    </w:p>
+    <w:p>
+      <w:pPr>
+        <w:spacing w:line="360" w:lineRule="auto"/>
+        <w:rPr>
+          <w:rFonts w:ascii="Times New Roman" w:hAnsi="Times New Roman"/>
+          <w:sz w:val="24"/>
+          <w:szCs w:val="24"/>
+        </w:rPr>
+      </w:pPr>
+    </w:p>
+    <w:p>
+      <w:pPr>
+        <w:spacing w:line="360" w:lineRule="auto"/>
+        <w:rPr>
+          <w:rFonts w:ascii="Times New Roman" w:hAnsi="Times New Roman"/>
+          <w:sz w:val="24"/>
+          <w:szCs w:val="24"/>
+        </w:rPr>
+      </w:pPr>
+    </w:p>
+    <w:p>
+      <w:pPr>
+        <w:spacing w:line="360" w:lineRule="auto"/>
+        <w:rPr>
+          <w:rFonts w:ascii="Times New Roman" w:hAnsi="Times New Roman"/>
+          <w:sz w:val="24"/>
+          <w:szCs w:val="24"/>
+        </w:rPr>
+      </w:pPr>
+    </w:p>
+    <w:p>
+      <w:pPr>
+        <w:spacing w:line="360" w:lineRule="auto"/>
+        <w:rPr>
+          <w:rFonts w:ascii="Times New Roman" w:hAnsi="Times New Roman"/>
+          <w:sz w:val="24"/>
+          <w:szCs w:val="24"/>
+        </w:rPr>
+      </w:pPr>
+    </w:p>
+    <w:p>
+      <w:pPr>
+        <w:spacing w:line="360" w:lineRule="auto"/>
+        <w:rPr>
+          <w:rFonts w:ascii="Times New Roman" w:hAnsi="Times New Roman"/>
+          <w:sz w:val="24"/>
+          <w:szCs w:val="24"/>
+        </w:rPr>
+      </w:pPr>
+    </w:p>
+    <w:p>
+      <w:pPr>
+        <w:spacing w:line="360" w:lineRule="auto"/>
+        <w:rPr>
+          <w:rFonts w:ascii="Times New Roman" w:hAnsi="Times New Roman"/>
+          <w:sz w:val="24"/>
+          <w:szCs w:val="24"/>
+        </w:rPr>
+      </w:pPr>
+    </w:p>
+    <w:p>
+      <w:pPr>
+        <w:spacing w:line="360" w:lineRule="auto"/>
+        <w:rPr>
+          <w:rFonts w:ascii="Times New Roman" w:hAnsi="Times New Roman"/>
+          <w:sz w:val="24"/>
+          <w:szCs w:val="24"/>
+        </w:rPr>
+      </w:pPr>
+    </w:p>
+    <w:p>
+      <w:pPr>
+        <w:spacing w:line="360" w:lineRule="auto"/>
+        <w:rPr>
+          <w:rFonts w:ascii="Times New Roman" w:hAnsi="Times New Roman"/>
+          <w:sz w:val="24"/>
+          <w:szCs w:val="24"/>
+        </w:rPr>
+      </w:pPr>
+    </w:p>
+    <w:p>
+      <w:pPr>
+        <w:spacing w:line="360" w:lineRule="auto"/>
         <w:rPr>
           <w:rFonts w:ascii="Times New Roman" w:hAnsi="Times New Roman"/>
           <w:sz w:val="24"/>
@@ -8082,31 +8616,7 @@
         <w:rPr>
           <w:rFonts w:ascii="Times New Roman" w:hAnsi="Times New Roman"/>
         </w:rPr>
-        <w:t xml:space="preserve"> Programming Microsoft Visual Basic 6</w:t>
-      </w:r>
-      <w:r>
-        <w:rPr>
-          <w:rFonts w:ascii="Times New Roman" w:hAnsi="Times New Roman"/>
-        </w:rPr>
-        <w:t>,</w:t>
-      </w:r>
-      <w:r>
-        <w:rPr>
-          <w:rFonts w:ascii="Times New Roman" w:hAnsi="Times New Roman"/>
-        </w:rPr>
-        <w:t xml:space="preserve"> Chapter 6</w:t>
-      </w:r>
-      <w:r>
-        <w:rPr>
-          <w:rFonts w:ascii="Times New Roman" w:hAnsi="Times New Roman"/>
-        </w:rPr>
-        <w:t xml:space="preserve"> – </w:t>
-      </w:r>
-      <w:r>
-        <w:rPr>
-          <w:rFonts w:ascii="Times New Roman" w:hAnsi="Times New Roman"/>
-        </w:rPr>
-        <w:t xml:space="preserve">Classes and Objects, Visualbasicbooks, consultato il 17 settembre 2023, </w:t>
+        <w:t xml:space="preserve"> Programming Microsoft Visual Basic 6, Chapter 6 – Classes and Objects, Visualbasicbooks, consultato il 17 settembre 2023, </w:t>
       </w:r>
       <w:hyperlink r:id="rId11" w:history="1">
         <w:r>
@@ -8117,6 +8627,32 @@
           <w:t>https://www.visualbasicbooks.com/progVB6samplepg1.html</w:t>
         </w:r>
       </w:hyperlink>
+    </w:p>
+  </w:footnote>
+  <w:footnote w:id="14">
+    <w:p>
+      <w:pPr>
+        <w:pStyle w:val="FootnoteText"/>
+      </w:pPr>
+      <w:r>
+        <w:rPr>
+          <w:rStyle w:val="FootnoteReference"/>
+          <w:rFonts w:ascii="Times New Roman" w:hAnsi="Times New Roman"/>
+        </w:rPr>
+        <w:footnoteRef/>
+      </w:r>
+      <w:r>
+        <w:rPr>
+          <w:rFonts w:ascii="Times New Roman" w:hAnsi="Times New Roman"/>
+        </w:rPr>
+        <w:t xml:space="preserve"> </w:t>
+      </w:r>
+      <w:r>
+        <w:rPr>
+          <w:rFonts w:ascii="Times New Roman" w:hAnsi="Times New Roman"/>
+        </w:rPr>
+        <w:t>Object-oriented programming</w:t>
+      </w:r>
     </w:p>
   </w:footnote>
 </w:footnotes>
@@ -9039,6 +9575,7 @@
   <w:style w:type="paragraph" w:styleId="Heading2">
     <w:name w:val="heading 2"/>
     <w:next w:val="Normal"/>
+    <w:link w:val="Heading2Char"/>
     <w:qFormat/>
     <w:pPr>
       <w:overflowPunct w:val="0"/>
@@ -9451,6 +9988,17 @@
       <w:szCs w:val="18"/>
     </w:rPr>
   </w:style>
+  <w:style w:type="character" w:customStyle="1" w:styleId="Heading2Char">
+    <w:name w:val="Heading 2 Char"/>
+    <w:basedOn w:val="DefaultParagraphFont"/>
+    <w:link w:val="Heading2"/>
+    <w:rsid w:val="004F5793"/>
+    <w:rPr>
+      <w:rFonts w:ascii="Times New Roman" w:hAnsi="Times New Roman"/>
+      <w:noProof/>
+      <w:lang w:eastAsia="it-IT"/>
+    </w:rPr>
+  </w:style>
 </w:styles>
 </file>
 

</xml_diff>

<commit_message>
up to p. 14
</commit_message>
<xml_diff>
--- a/Tesi_Triennale_Informatica_Unimore_2022_2023_Enrico_Marras_152336.docx
+++ b/Tesi_Triennale_Informatica_Unimore_2022_2023_Enrico_Marras_152336.docx
@@ -748,6 +748,7 @@
     <w:p>
       <w:pPr>
         <w:pStyle w:val="TOCHeading"/>
+        <w:spacing w:line="360" w:lineRule="auto"/>
         <w:rPr>
           <w:rFonts w:ascii="Times New Roman" w:hAnsi="Times New Roman"/>
           <w:b/>
@@ -776,6 +777,7 @@
     </w:p>
     <w:p>
       <w:pPr>
+        <w:spacing w:line="360" w:lineRule="auto"/>
         <w:rPr>
           <w:rFonts w:ascii="Times New Roman" w:hAnsi="Times New Roman"/>
           <w:lang w:eastAsia="en-US"/>
@@ -816,7 +818,7 @@
         </w:rPr>
         <w:fldChar w:fldCharType="separate"/>
       </w:r>
-      <w:hyperlink w:anchor="_Toc146469302" w:history="1">
+      <w:hyperlink w:anchor="_Toc146638148" w:history="1">
         <w:r>
           <w:rPr>
             <w:rStyle w:val="Hyperlink"/>
@@ -841,7 +843,7 @@
           <w:rPr>
             <w:webHidden/>
           </w:rPr>
-          <w:instrText xml:space="preserve"> PAGEREF _Toc146469302 \h </w:instrText>
+          <w:instrText xml:space="preserve"> PAGEREF _Toc146638148 \h </w:instrText>
         </w:r>
         <w:r>
           <w:rPr>
@@ -881,7 +883,7 @@
           <w14:ligatures w14:val="standardContextual"/>
         </w:rPr>
       </w:pPr>
-      <w:hyperlink w:anchor="_Toc146469303" w:history="1">
+      <w:hyperlink w:anchor="_Toc146638149" w:history="1">
         <w:r>
           <w:rPr>
             <w:rStyle w:val="Hyperlink"/>
@@ -906,7 +908,7 @@
           <w:rPr>
             <w:webHidden/>
           </w:rPr>
-          <w:instrText xml:space="preserve"> PAGEREF _Toc146469303 \h </w:instrText>
+          <w:instrText xml:space="preserve"> PAGEREF _Toc146638149 \h </w:instrText>
         </w:r>
         <w:r>
           <w:rPr>
@@ -950,7 +952,7 @@
           <w14:ligatures w14:val="standardContextual"/>
         </w:rPr>
       </w:pPr>
-      <w:hyperlink w:anchor="_Toc146469304" w:history="1">
+      <w:hyperlink w:anchor="_Toc146638150" w:history="1">
         <w:r>
           <w:rPr>
             <w:rStyle w:val="Hyperlink"/>
@@ -1009,7 +1011,7 @@
             <w:sz w:val="24"/>
             <w:szCs w:val="24"/>
           </w:rPr>
-          <w:instrText xml:space="preserve"> PAGEREF _Toc146469304 \h </w:instrText>
+          <w:instrText xml:space="preserve"> PAGEREF _Toc146638150 \h </w:instrText>
         </w:r>
         <w:r>
           <w:rPr>
@@ -1065,7 +1067,7 @@
           <w14:ligatures w14:val="standardContextual"/>
         </w:rPr>
       </w:pPr>
-      <w:hyperlink w:anchor="_Toc146469306" w:history="1">
+      <w:hyperlink w:anchor="_Toc146638152" w:history="1">
         <w:r>
           <w:rPr>
             <w:rStyle w:val="Hyperlink"/>
@@ -1124,7 +1126,7 @@
             <w:sz w:val="24"/>
             <w:szCs w:val="24"/>
           </w:rPr>
-          <w:instrText xml:space="preserve"> PAGEREF _Toc146469306 \h </w:instrText>
+          <w:instrText xml:space="preserve"> PAGEREF _Toc146638152 \h </w:instrText>
         </w:r>
         <w:r>
           <w:rPr>
@@ -1180,7 +1182,7 @@
           <w14:ligatures w14:val="standardContextual"/>
         </w:rPr>
       </w:pPr>
-      <w:hyperlink w:anchor="_Toc146469307" w:history="1">
+      <w:hyperlink w:anchor="_Toc146638153" w:history="1">
         <w:r>
           <w:rPr>
             <w:rStyle w:val="Hyperlink"/>
@@ -1239,7 +1241,7 @@
             <w:sz w:val="24"/>
             <w:szCs w:val="24"/>
           </w:rPr>
-          <w:instrText xml:space="preserve"> PAGEREF _Toc146469307 \h </w:instrText>
+          <w:instrText xml:space="preserve"> PAGEREF _Toc146638153 \h </w:instrText>
         </w:r>
         <w:r>
           <w:rPr>
@@ -1295,7 +1297,7 @@
           <w14:ligatures w14:val="standardContextual"/>
         </w:rPr>
       </w:pPr>
-      <w:hyperlink w:anchor="_Toc146469308" w:history="1">
+      <w:hyperlink w:anchor="_Toc146638154" w:history="1">
         <w:r>
           <w:rPr>
             <w:rStyle w:val="Hyperlink"/>
@@ -1354,7 +1356,7 @@
             <w:sz w:val="24"/>
             <w:szCs w:val="24"/>
           </w:rPr>
-          <w:instrText xml:space="preserve"> PAGEREF _Toc146469308 \h </w:instrText>
+          <w:instrText xml:space="preserve"> PAGEREF _Toc146638154 \h </w:instrText>
         </w:r>
         <w:r>
           <w:rPr>
@@ -1410,7 +1412,7 @@
           <w14:ligatures w14:val="standardContextual"/>
         </w:rPr>
       </w:pPr>
-      <w:hyperlink w:anchor="_Toc146469309" w:history="1">
+      <w:hyperlink w:anchor="_Toc146638155" w:history="1">
         <w:r>
           <w:rPr>
             <w:rStyle w:val="Hyperlink"/>
@@ -1465,7 +1467,7 @@
             <w:sz w:val="24"/>
             <w:szCs w:val="24"/>
           </w:rPr>
-          <w:instrText xml:space="preserve"> PAGEREF _Toc146469309 \h </w:instrText>
+          <w:instrText xml:space="preserve"> PAGEREF _Toc146638155 \h </w:instrText>
         </w:r>
         <w:r>
           <w:rPr>
@@ -1511,59 +1513,75 @@
         <w:rPr>
           <w:rFonts w:eastAsiaTheme="minorEastAsia"/>
           <w:kern w:val="2"/>
-          <w:sz w:val="22"/>
-          <w:szCs w:val="22"/>
+          <w:sz w:val="24"/>
+          <w:szCs w:val="24"/>
           <w:lang w:eastAsia="zh-CN"/>
           <w14:ligatures w14:val="standardContextual"/>
         </w:rPr>
       </w:pPr>
-      <w:hyperlink w:anchor="_Toc146469310" w:history="1">
+      <w:hyperlink w:anchor="_Toc146638156" w:history="1">
         <w:r>
           <w:rPr>
             <w:rStyle w:val="Hyperlink"/>
             <w:b/>
             <w:bCs/>
+            <w:sz w:val="24"/>
+            <w:szCs w:val="24"/>
           </w:rPr>
           <w:t>Capitolo 2 – Fase di analisi</w:t>
         </w:r>
         <w:r>
           <w:rPr>
             <w:webHidden/>
+            <w:sz w:val="24"/>
+            <w:szCs w:val="24"/>
           </w:rPr>
           <w:tab/>
         </w:r>
         <w:r>
           <w:rPr>
             <w:webHidden/>
+            <w:sz w:val="24"/>
+            <w:szCs w:val="24"/>
           </w:rPr>
           <w:fldChar w:fldCharType="begin"/>
         </w:r>
         <w:r>
           <w:rPr>
             <w:webHidden/>
-          </w:rPr>
-          <w:instrText xml:space="preserve"> PAGEREF _Toc146469310 \h </w:instrText>
+            <w:sz w:val="24"/>
+            <w:szCs w:val="24"/>
+          </w:rPr>
+          <w:instrText xml:space="preserve"> PAGEREF _Toc146638156 \h </w:instrText>
         </w:r>
         <w:r>
           <w:rPr>
             <w:webHidden/>
+            <w:sz w:val="24"/>
+            <w:szCs w:val="24"/>
           </w:rPr>
         </w:r>
         <w:r>
           <w:rPr>
             <w:webHidden/>
+            <w:sz w:val="24"/>
+            <w:szCs w:val="24"/>
           </w:rPr>
           <w:fldChar w:fldCharType="separate"/>
         </w:r>
         <w:r>
           <w:rPr>
             <w:webHidden/>
+            <w:sz w:val="24"/>
+            <w:szCs w:val="24"/>
           </w:rPr>
           <w:t>9</w:t>
         </w:r>
         <w:r>
           <w:rPr>
             <w:webHidden/>
+            <w:sz w:val="24"/>
+            <w:szCs w:val="24"/>
           </w:rPr>
           <w:fldChar w:fldCharType="end"/>
         </w:r>
@@ -1586,7 +1604,7 @@
           <w14:ligatures w14:val="standardContextual"/>
         </w:rPr>
       </w:pPr>
-      <w:hyperlink w:anchor="_Toc146469311" w:history="1">
+      <w:hyperlink w:anchor="_Toc146638157" w:history="1">
         <w:r>
           <w:rPr>
             <w:rStyle w:val="Hyperlink"/>
@@ -1645,7 +1663,7 @@
             <w:sz w:val="24"/>
             <w:szCs w:val="24"/>
           </w:rPr>
-          <w:instrText xml:space="preserve"> PAGEREF _Toc146469311 \h </w:instrText>
+          <w:instrText xml:space="preserve"> PAGEREF _Toc146638157 \h </w:instrText>
         </w:r>
         <w:r>
           <w:rPr>
@@ -1701,7 +1719,7 @@
           <w14:ligatures w14:val="standardContextual"/>
         </w:rPr>
       </w:pPr>
-      <w:hyperlink w:anchor="_Toc146469312" w:history="1">
+      <w:hyperlink w:anchor="_Toc146638158" w:history="1">
         <w:r>
           <w:rPr>
             <w:rStyle w:val="Hyperlink"/>
@@ -1760,7 +1778,7 @@
             <w:sz w:val="24"/>
             <w:szCs w:val="24"/>
           </w:rPr>
-          <w:instrText xml:space="preserve"> PAGEREF _Toc146469312 \h </w:instrText>
+          <w:instrText xml:space="preserve"> PAGEREF _Toc146638158 \h </w:instrText>
         </w:r>
         <w:r>
           <w:rPr>
@@ -1816,7 +1834,7 @@
           <w14:ligatures w14:val="standardContextual"/>
         </w:rPr>
       </w:pPr>
-      <w:hyperlink w:anchor="_Toc146469313" w:history="1">
+      <w:hyperlink w:anchor="_Toc146638159" w:history="1">
         <w:r>
           <w:rPr>
             <w:rStyle w:val="Hyperlink"/>
@@ -1875,7 +1893,7 @@
             <w:sz w:val="24"/>
             <w:szCs w:val="24"/>
           </w:rPr>
-          <w:instrText xml:space="preserve"> PAGEREF _Toc146469313 \h </w:instrText>
+          <w:instrText xml:space="preserve"> PAGEREF _Toc146638159 \h </w:instrText>
         </w:r>
         <w:r>
           <w:rPr>
@@ -1931,7 +1949,7 @@
           <w14:ligatures w14:val="standardContextual"/>
         </w:rPr>
       </w:pPr>
-      <w:hyperlink w:anchor="_Toc146469314" w:history="1">
+      <w:hyperlink w:anchor="_Toc146638160" w:history="1">
         <w:r>
           <w:rPr>
             <w:rStyle w:val="Hyperlink"/>
@@ -1990,7 +2008,7 @@
             <w:sz w:val="24"/>
             <w:szCs w:val="24"/>
           </w:rPr>
-          <w:instrText xml:space="preserve"> PAGEREF _Toc146469314 \h </w:instrText>
+          <w:instrText xml:space="preserve"> PAGEREF _Toc146638160 \h </w:instrText>
         </w:r>
         <w:r>
           <w:rPr>
@@ -2046,7 +2064,7 @@
           <w14:ligatures w14:val="standardContextual"/>
         </w:rPr>
       </w:pPr>
-      <w:hyperlink w:anchor="_Toc146469315" w:history="1">
+      <w:hyperlink w:anchor="_Toc146638161" w:history="1">
         <w:r>
           <w:rPr>
             <w:rStyle w:val="Hyperlink"/>
@@ -2105,7 +2123,7 @@
             <w:sz w:val="24"/>
             <w:szCs w:val="24"/>
           </w:rPr>
-          <w:instrText xml:space="preserve"> PAGEREF _Toc146469315 \h </w:instrText>
+          <w:instrText xml:space="preserve"> PAGEREF _Toc146638161 \h </w:instrText>
         </w:r>
         <w:r>
           <w:rPr>
@@ -2151,59 +2169,305 @@
         <w:rPr>
           <w:rFonts w:eastAsiaTheme="minorEastAsia"/>
           <w:kern w:val="2"/>
-          <w:sz w:val="22"/>
-          <w:szCs w:val="22"/>
+          <w:sz w:val="24"/>
+          <w:szCs w:val="24"/>
           <w:lang w:eastAsia="zh-CN"/>
           <w14:ligatures w14:val="standardContextual"/>
         </w:rPr>
       </w:pPr>
-      <w:hyperlink w:anchor="_Toc146469316" w:history="1">
+      <w:hyperlink w:anchor="_Toc146638162" w:history="1">
         <w:r>
           <w:rPr>
             <w:rStyle w:val="Hyperlink"/>
             <w:b/>
             <w:bCs/>
+            <w:sz w:val="24"/>
+            <w:szCs w:val="24"/>
           </w:rPr>
           <w:t>Capitolo 3 – Fase di progettazione</w:t>
         </w:r>
         <w:r>
           <w:rPr>
             <w:webHidden/>
+            <w:sz w:val="24"/>
+            <w:szCs w:val="24"/>
           </w:rPr>
           <w:tab/>
         </w:r>
         <w:r>
           <w:rPr>
             <w:webHidden/>
+            <w:sz w:val="24"/>
+            <w:szCs w:val="24"/>
           </w:rPr>
           <w:fldChar w:fldCharType="begin"/>
         </w:r>
         <w:r>
           <w:rPr>
             <w:webHidden/>
-          </w:rPr>
-          <w:instrText xml:space="preserve"> PAGEREF _Toc146469316 \h </w:instrText>
+            <w:sz w:val="24"/>
+            <w:szCs w:val="24"/>
+          </w:rPr>
+          <w:instrText xml:space="preserve"> PAGEREF _Toc146638162 \h </w:instrText>
         </w:r>
         <w:r>
           <w:rPr>
             <w:webHidden/>
+            <w:sz w:val="24"/>
+            <w:szCs w:val="24"/>
           </w:rPr>
         </w:r>
         <w:r>
           <w:rPr>
             <w:webHidden/>
+            <w:sz w:val="24"/>
+            <w:szCs w:val="24"/>
           </w:rPr>
           <w:fldChar w:fldCharType="separate"/>
         </w:r>
         <w:r>
           <w:rPr>
             <w:webHidden/>
+            <w:sz w:val="24"/>
+            <w:szCs w:val="24"/>
           </w:rPr>
           <w:t>13</w:t>
         </w:r>
         <w:r>
           <w:rPr>
             <w:webHidden/>
+            <w:sz w:val="24"/>
+            <w:szCs w:val="24"/>
+          </w:rPr>
+          <w:fldChar w:fldCharType="end"/>
+        </w:r>
+      </w:hyperlink>
+    </w:p>
+    <w:p>
+      <w:pPr>
+        <w:pStyle w:val="TOC2"/>
+        <w:tabs>
+          <w:tab w:val="left" w:pos="880"/>
+          <w:tab w:val="right" w:leader="dot" w:pos="8497"/>
+        </w:tabs>
+        <w:spacing w:line="360" w:lineRule="auto"/>
+        <w:rPr>
+          <w:rFonts w:ascii="Times New Roman" w:eastAsiaTheme="minorEastAsia" w:hAnsi="Times New Roman"/>
+          <w:kern w:val="2"/>
+          <w:sz w:val="24"/>
+          <w:szCs w:val="24"/>
+          <w:lang w:eastAsia="zh-CN"/>
+          <w14:ligatures w14:val="standardContextual"/>
+        </w:rPr>
+      </w:pPr>
+      <w:hyperlink w:anchor="_Toc146638163" w:history="1">
+        <w:r>
+          <w:rPr>
+            <w:rStyle w:val="Hyperlink"/>
+            <w:rFonts w:ascii="Times New Roman" w:hAnsi="Times New Roman"/>
+            <w:b/>
+            <w:bCs/>
+            <w:sz w:val="24"/>
+            <w:szCs w:val="24"/>
+          </w:rPr>
+          <w:t>3.1</w:t>
+        </w:r>
+        <w:r>
+          <w:rPr>
+            <w:rFonts w:ascii="Times New Roman" w:eastAsiaTheme="minorEastAsia" w:hAnsi="Times New Roman"/>
+            <w:kern w:val="2"/>
+            <w:sz w:val="24"/>
+            <w:szCs w:val="24"/>
+            <w:lang w:eastAsia="zh-CN"/>
+            <w14:ligatures w14:val="standardContextual"/>
+          </w:rPr>
+          <w:tab/>
+        </w:r>
+        <w:r>
+          <w:rPr>
+            <w:rStyle w:val="Hyperlink"/>
+            <w:rFonts w:ascii="Times New Roman" w:hAnsi="Times New Roman"/>
+            <w:b/>
+            <w:bCs/>
+            <w:sz w:val="24"/>
+            <w:szCs w:val="24"/>
+          </w:rPr>
+          <w:t>Tecnologie impiegate</w:t>
+        </w:r>
+        <w:r>
+          <w:rPr>
+            <w:rFonts w:ascii="Times New Roman" w:hAnsi="Times New Roman"/>
+            <w:webHidden/>
+            <w:sz w:val="24"/>
+            <w:szCs w:val="24"/>
+          </w:rPr>
+          <w:tab/>
+        </w:r>
+        <w:r>
+          <w:rPr>
+            <w:rFonts w:ascii="Times New Roman" w:hAnsi="Times New Roman"/>
+            <w:webHidden/>
+            <w:sz w:val="24"/>
+            <w:szCs w:val="24"/>
+          </w:rPr>
+          <w:fldChar w:fldCharType="begin"/>
+        </w:r>
+        <w:r>
+          <w:rPr>
+            <w:rFonts w:ascii="Times New Roman" w:hAnsi="Times New Roman"/>
+            <w:webHidden/>
+            <w:sz w:val="24"/>
+            <w:szCs w:val="24"/>
+          </w:rPr>
+          <w:instrText xml:space="preserve"> PAGEREF _Toc146638163 \h </w:instrText>
+        </w:r>
+        <w:r>
+          <w:rPr>
+            <w:rFonts w:ascii="Times New Roman" w:hAnsi="Times New Roman"/>
+            <w:webHidden/>
+            <w:sz w:val="24"/>
+            <w:szCs w:val="24"/>
+          </w:rPr>
+        </w:r>
+        <w:r>
+          <w:rPr>
+            <w:rFonts w:ascii="Times New Roman" w:hAnsi="Times New Roman"/>
+            <w:webHidden/>
+            <w:sz w:val="24"/>
+            <w:szCs w:val="24"/>
+          </w:rPr>
+          <w:fldChar w:fldCharType="separate"/>
+        </w:r>
+        <w:r>
+          <w:rPr>
+            <w:rFonts w:ascii="Times New Roman" w:hAnsi="Times New Roman"/>
+            <w:webHidden/>
+            <w:sz w:val="24"/>
+            <w:szCs w:val="24"/>
+          </w:rPr>
+          <w:t>13</w:t>
+        </w:r>
+        <w:r>
+          <w:rPr>
+            <w:rFonts w:ascii="Times New Roman" w:hAnsi="Times New Roman"/>
+            <w:webHidden/>
+            <w:sz w:val="24"/>
+            <w:szCs w:val="24"/>
+          </w:rPr>
+          <w:fldChar w:fldCharType="end"/>
+        </w:r>
+      </w:hyperlink>
+    </w:p>
+    <w:p>
+      <w:pPr>
+        <w:pStyle w:val="TOC2"/>
+        <w:tabs>
+          <w:tab w:val="left" w:pos="880"/>
+          <w:tab w:val="right" w:leader="dot" w:pos="8497"/>
+        </w:tabs>
+        <w:spacing w:line="360" w:lineRule="auto"/>
+        <w:rPr>
+          <w:rFonts w:ascii="Times New Roman" w:eastAsiaTheme="minorEastAsia" w:hAnsi="Times New Roman"/>
+          <w:kern w:val="2"/>
+          <w:sz w:val="24"/>
+          <w:szCs w:val="24"/>
+          <w:lang w:eastAsia="zh-CN"/>
+          <w14:ligatures w14:val="standardContextual"/>
+        </w:rPr>
+      </w:pPr>
+      <w:hyperlink w:anchor="_Toc146638164" w:history="1">
+        <w:r>
+          <w:rPr>
+            <w:rStyle w:val="Hyperlink"/>
+            <w:rFonts w:ascii="Times New Roman" w:hAnsi="Times New Roman"/>
+            <w:b/>
+            <w:bCs/>
+            <w:sz w:val="24"/>
+            <w:szCs w:val="24"/>
+          </w:rPr>
+          <w:t>3.2</w:t>
+        </w:r>
+        <w:r>
+          <w:rPr>
+            <w:rFonts w:ascii="Times New Roman" w:eastAsiaTheme="minorEastAsia" w:hAnsi="Times New Roman"/>
+            <w:kern w:val="2"/>
+            <w:sz w:val="24"/>
+            <w:szCs w:val="24"/>
+            <w:lang w:eastAsia="zh-CN"/>
+            <w14:ligatures w14:val="standardContextual"/>
+          </w:rPr>
+          <w:tab/>
+        </w:r>
+        <w:r>
+          <w:rPr>
+            <w:rStyle w:val="Hyperlink"/>
+            <w:rFonts w:ascii="Times New Roman" w:hAnsi="Times New Roman"/>
+            <w:b/>
+            <w:bCs/>
+            <w:sz w:val="24"/>
+            <w:szCs w:val="24"/>
+          </w:rPr>
+          <w:t>Priorità comunicative</w:t>
+        </w:r>
+        <w:r>
+          <w:rPr>
+            <w:rFonts w:ascii="Times New Roman" w:hAnsi="Times New Roman"/>
+            <w:webHidden/>
+            <w:sz w:val="24"/>
+            <w:szCs w:val="24"/>
+          </w:rPr>
+          <w:tab/>
+        </w:r>
+        <w:r>
+          <w:rPr>
+            <w:rFonts w:ascii="Times New Roman" w:hAnsi="Times New Roman"/>
+            <w:webHidden/>
+            <w:sz w:val="24"/>
+            <w:szCs w:val="24"/>
+          </w:rPr>
+          <w:fldChar w:fldCharType="begin"/>
+        </w:r>
+        <w:r>
+          <w:rPr>
+            <w:rFonts w:ascii="Times New Roman" w:hAnsi="Times New Roman"/>
+            <w:webHidden/>
+            <w:sz w:val="24"/>
+            <w:szCs w:val="24"/>
+          </w:rPr>
+          <w:instrText xml:space="preserve"> PAGEREF _Toc146638164 \h </w:instrText>
+        </w:r>
+        <w:r>
+          <w:rPr>
+            <w:rFonts w:ascii="Times New Roman" w:hAnsi="Times New Roman"/>
+            <w:webHidden/>
+            <w:sz w:val="24"/>
+            <w:szCs w:val="24"/>
+          </w:rPr>
+        </w:r>
+        <w:r>
+          <w:rPr>
+            <w:rFonts w:ascii="Times New Roman" w:hAnsi="Times New Roman"/>
+            <w:webHidden/>
+            <w:sz w:val="24"/>
+            <w:szCs w:val="24"/>
+          </w:rPr>
+          <w:fldChar w:fldCharType="separate"/>
+        </w:r>
+        <w:r>
+          <w:rPr>
+            <w:rFonts w:ascii="Times New Roman" w:hAnsi="Times New Roman"/>
+            <w:webHidden/>
+            <w:sz w:val="24"/>
+            <w:szCs w:val="24"/>
+          </w:rPr>
+          <w:t>14</w:t>
+        </w:r>
+        <w:r>
+          <w:rPr>
+            <w:rFonts w:ascii="Times New Roman" w:hAnsi="Times New Roman"/>
+            <w:webHidden/>
+            <w:sz w:val="24"/>
+            <w:szCs w:val="24"/>
           </w:rPr>
           <w:fldChar w:fldCharType="end"/>
         </w:r>
@@ -2248,7 +2512,7 @@
           <w:szCs w:val="40"/>
         </w:rPr>
       </w:pPr>
-      <w:bookmarkStart w:id="6" w:name="_Toc146469302"/>
+      <w:bookmarkStart w:id="6" w:name="_Toc146638148"/>
       <w:r>
         <w:rPr>
           <w:b/>
@@ -2596,7 +2860,7 @@
           <w:szCs w:val="40"/>
         </w:rPr>
       </w:pPr>
-      <w:bookmarkStart w:id="9" w:name="_Toc146469303"/>
+      <w:bookmarkStart w:id="9" w:name="_Toc146638149"/>
       <w:r>
         <w:rPr>
           <w:b/>
@@ -3047,7 +3311,7 @@
           <w:szCs w:val="32"/>
         </w:rPr>
       </w:pPr>
-      <w:bookmarkStart w:id="10" w:name="_Toc146469304"/>
+      <w:bookmarkStart w:id="10" w:name="_Toc146638150"/>
       <w:r>
         <w:rPr>
           <w:rFonts w:ascii="Times New Roman" w:hAnsi="Times New Roman"/>
@@ -3554,6 +3818,7 @@
       <w:bookmarkStart w:id="18" w:name="_Toc145775257"/>
       <w:bookmarkStart w:id="19" w:name="_Toc145845361"/>
       <w:bookmarkStart w:id="20" w:name="_Toc146469305"/>
+      <w:bookmarkStart w:id="21" w:name="_Toc146638151"/>
       <w:r>
         <mc:AlternateContent>
           <mc:Choice Requires="wps">
@@ -3686,7 +3951,7 @@
           <w:szCs w:val="24"/>
         </w:rPr>
         <w:drawing>
-          <wp:anchor distT="0" distB="0" distL="114300" distR="114300" simplePos="0" relativeHeight="251660288" behindDoc="1" locked="0" layoutInCell="1" allowOverlap="1" wp14:anchorId="540661ED" wp14:editId="2A3304E5">
+          <wp:anchor distT="0" distB="0" distL="114300" distR="114300" simplePos="0" relativeHeight="251660288" behindDoc="1" locked="0" layoutInCell="1" allowOverlap="1" wp14:anchorId="540661ED" wp14:editId="71336F85">
             <wp:simplePos x="0" y="0"/>
             <wp:positionH relativeFrom="margin">
               <wp:posOffset>337820</wp:posOffset>
@@ -3757,6 +4022,7 @@
       <w:bookmarkEnd w:id="18"/>
       <w:bookmarkEnd w:id="19"/>
       <w:bookmarkEnd w:id="20"/>
+      <w:bookmarkEnd w:id="21"/>
     </w:p>
     <w:p>
       <w:pPr>
@@ -3788,7 +4054,7 @@
           <w:szCs w:val="32"/>
         </w:rPr>
       </w:pPr>
-      <w:bookmarkStart w:id="21" w:name="_Toc146469306"/>
+      <w:bookmarkStart w:id="22" w:name="_Toc146638152"/>
       <w:r>
         <w:rPr>
           <w:rFonts w:ascii="Times New Roman" w:hAnsi="Times New Roman"/>
@@ -3799,7 +4065,7 @@
         </w:rPr>
         <w:t>Architettura di comunicazione</w:t>
       </w:r>
-      <w:bookmarkEnd w:id="21"/>
+      <w:bookmarkEnd w:id="22"/>
     </w:p>
     <w:p>
       <w:pPr>
@@ -3974,7 +4240,7 @@
         </w:rPr>
         <w:t>sul bus una particolare richiesta”</w:t>
       </w:r>
-      <w:bookmarkStart w:id="22" w:name="_Ref145188803"/>
+      <w:bookmarkStart w:id="23" w:name="_Ref145188803"/>
       <w:r>
         <w:rPr>
           <w:rStyle w:val="FootnoteReference"/>
@@ -3984,7 +4250,7 @@
         </w:rPr>
         <w:footnoteReference w:id="5"/>
       </w:r>
-      <w:bookmarkEnd w:id="22"/>
+      <w:bookmarkEnd w:id="23"/>
       <w:r>
         <w:rPr>
           <w:rFonts w:ascii="Times New Roman" w:hAnsi="Times New Roman"/>
@@ -4143,7 +4409,7 @@
           <w:szCs w:val="32"/>
         </w:rPr>
       </w:pPr>
-      <w:bookmarkStart w:id="23" w:name="_Toc146469307"/>
+      <w:bookmarkStart w:id="24" w:name="_Toc146638153"/>
       <w:r>
         <w:rPr>
           <w:rFonts w:ascii="Times New Roman" w:hAnsi="Times New Roman"/>
@@ -4174,7 +4440,7 @@
         </w:rPr>
         <w:t>Caratteristiche Software</w:t>
       </w:r>
-      <w:bookmarkEnd w:id="23"/>
+      <w:bookmarkEnd w:id="24"/>
     </w:p>
     <w:p>
       <w:pPr>
@@ -4431,7 +4697,7 @@
           <w:szCs w:val="32"/>
         </w:rPr>
       </w:pPr>
-      <w:bookmarkStart w:id="24" w:name="_Toc146469308"/>
+      <w:bookmarkStart w:id="25" w:name="_Toc146638154"/>
       <w:r>
         <w:rPr>
           <w:b/>
@@ -4441,7 +4707,7 @@
         </w:rPr>
         <w:t>Protocollo di comunicazione</w:t>
       </w:r>
-      <w:bookmarkEnd w:id="24"/>
+      <w:bookmarkEnd w:id="25"/>
     </w:p>
     <w:p>
       <w:pPr>
@@ -4599,7 +4865,7 @@
         </w:rPr>
         <w:t xml:space="preserve"> </w:t>
       </w:r>
-      <w:bookmarkStart w:id="25" w:name="_Ref145233261"/>
+      <w:bookmarkStart w:id="26" w:name="_Ref145233261"/>
       <w:r>
         <w:rPr>
           <w:rStyle w:val="FootnoteReference"/>
@@ -4611,7 +4877,7 @@
         </w:rPr>
         <w:footnoteReference w:id="6"/>
       </w:r>
-      <w:bookmarkEnd w:id="25"/>
+      <w:bookmarkEnd w:id="26"/>
       <w:r>
         <w:rPr>
           <w:rFonts w:ascii="Times New Roman" w:hAnsi="Times New Roman"/>
@@ -5068,7 +5334,7 @@
           <w:szCs w:val="24"/>
         </w:rPr>
       </w:pPr>
-      <w:bookmarkStart w:id="26" w:name="_Toc146469309"/>
+      <w:bookmarkStart w:id="27" w:name="_Toc146638155"/>
       <w:r>
         <w:rPr>
           <w:rFonts w:ascii="Times New Roman" w:hAnsi="Times New Roman"/>
@@ -5078,7 +5344,7 @@
         <w:lastRenderedPageBreak/>
         <w:t>Modbus RTU</w:t>
       </w:r>
-      <w:bookmarkEnd w:id="26"/>
+      <w:bookmarkEnd w:id="27"/>
     </w:p>
     <w:p>
       <w:pPr>
@@ -6077,7 +6343,7 @@
           <w:szCs w:val="24"/>
         </w:rPr>
       </w:pPr>
-      <w:bookmarkStart w:id="27" w:name="_Toc146469310"/>
+      <w:bookmarkStart w:id="28" w:name="_Toc146638156"/>
       <w:r>
         <w:rPr>
           <w:b/>
@@ -6124,7 +6390,7 @@
         </w:rPr>
         <w:t>analisi</w:t>
       </w:r>
-      <w:bookmarkEnd w:id="27"/>
+      <w:bookmarkEnd w:id="28"/>
     </w:p>
     <w:p>
       <w:pPr>
@@ -6261,7 +6527,7 @@
           <w:szCs w:val="24"/>
         </w:rPr>
       </w:pPr>
-      <w:bookmarkStart w:id="28" w:name="_Toc146469311"/>
+      <w:bookmarkStart w:id="29" w:name="_Toc146638157"/>
       <w:r>
         <w:rPr>
           <w:b/>
@@ -6289,7 +6555,7 @@
         </w:rPr>
         <w:t>Lentezza</w:t>
       </w:r>
-      <w:bookmarkEnd w:id="28"/>
+      <w:bookmarkEnd w:id="29"/>
     </w:p>
     <w:p>
       <w:pPr>
@@ -6884,7 +7150,7 @@
           <w:szCs w:val="32"/>
         </w:rPr>
       </w:pPr>
-      <w:bookmarkStart w:id="29" w:name="_Toc146469312"/>
+      <w:bookmarkStart w:id="30" w:name="_Toc146638158"/>
       <w:r>
         <w:rPr>
           <w:b/>
@@ -6922,7 +7188,7 @@
         </w:rPr>
         <w:t>obsoleto</w:t>
       </w:r>
-      <w:bookmarkEnd w:id="29"/>
+      <w:bookmarkEnd w:id="30"/>
     </w:p>
     <w:p>
       <w:pPr>
@@ -7544,7 +7810,23 @@
           <w:szCs w:val="24"/>
         </w:rPr>
         <w:lastRenderedPageBreak/>
-        <w:t>In aggiunta a quelli che verranno trattati nel capitolo seguente, la mancanza di incapsulamento poteva comportare problemi di sicurezza e la possibilità di accessi non autorizzati a dati sensibili.</w:t>
+        <w:t>In aggiunta a quelli che verranno trattati nel capitolo seguente, la mancanza di incapsulamento poteva comportare problemi di sicurezza e la possibilità di accessi non autorizzati a</w:t>
+      </w:r>
+      <w:r>
+        <w:rPr>
+          <w:rFonts w:ascii="Times New Roman" w:hAnsi="Times New Roman"/>
+          <w:sz w:val="24"/>
+          <w:szCs w:val="24"/>
+        </w:rPr>
+        <w:t xml:space="preserve">d attributi </w:t>
+      </w:r>
+      <w:r>
+        <w:rPr>
+          <w:rFonts w:ascii="Times New Roman" w:hAnsi="Times New Roman"/>
+          <w:sz w:val="24"/>
+          <w:szCs w:val="24"/>
+        </w:rPr>
+        <w:t>sensibili.</w:t>
       </w:r>
     </w:p>
     <w:p>
@@ -7570,7 +7852,7 @@
           <w:szCs w:val="24"/>
         </w:rPr>
       </w:pPr>
-      <w:bookmarkStart w:id="30" w:name="_Toc146469313"/>
+      <w:bookmarkStart w:id="31" w:name="_Toc146638159"/>
       <w:r>
         <w:rPr>
           <w:b/>
@@ -7590,7 +7872,7 @@
         <w:tab/>
         <w:t>Sicurezza</w:t>
       </w:r>
-      <w:bookmarkEnd w:id="30"/>
+      <w:bookmarkEnd w:id="31"/>
     </w:p>
     <w:p>
       <w:pPr>
@@ -7797,7 +8079,7 @@
           <w:szCs w:val="24"/>
         </w:rPr>
       </w:pPr>
-      <w:bookmarkStart w:id="31" w:name="_Toc146469314"/>
+      <w:bookmarkStart w:id="32" w:name="_Toc146638160"/>
       <w:r>
         <w:rPr>
           <w:b/>
@@ -7834,7 +8116,7 @@
         </w:rPr>
         <w:t>Problematiche secondarie</w:t>
       </w:r>
-      <w:bookmarkEnd w:id="31"/>
+      <w:bookmarkEnd w:id="32"/>
     </w:p>
     <w:p>
       <w:pPr>
@@ -8164,7 +8446,7 @@
           <w:szCs w:val="24"/>
         </w:rPr>
       </w:pPr>
-      <w:bookmarkStart w:id="32" w:name="_Toc146469315"/>
+      <w:bookmarkStart w:id="33" w:name="_Toc146638161"/>
       <w:r>
         <w:rPr>
           <w:b/>
@@ -8202,7 +8484,7 @@
         </w:rPr>
         <w:t>Vincoli di sviluppo</w:t>
       </w:r>
-      <w:bookmarkEnd w:id="32"/>
+      <w:bookmarkEnd w:id="33"/>
     </w:p>
     <w:p>
       <w:pPr>
@@ -8245,7 +8527,23 @@
           <w:sz w:val="24"/>
           <w:szCs w:val="24"/>
         </w:rPr>
-        <w:t xml:space="preserve">Anche se non si trattava di un vincolo progettuale formale, è stato necessario rispettare una limitazione temporale ben definita per l'intero sviluppo del </w:t>
+        <w:t xml:space="preserve">Anche se non si trattava di un </w:t>
+      </w:r>
+      <w:r>
+        <w:rPr>
+          <w:rFonts w:ascii="Times New Roman" w:hAnsi="Times New Roman"/>
+          <w:sz w:val="24"/>
+          <w:szCs w:val="24"/>
+        </w:rPr>
+        <w:t>obbligo</w:t>
+      </w:r>
+      <w:r>
+        <w:rPr>
+          <w:rFonts w:ascii="Times New Roman" w:hAnsi="Times New Roman"/>
+          <w:sz w:val="24"/>
+          <w:szCs w:val="24"/>
+        </w:rPr>
+        <w:t xml:space="preserve"> progettuale formale, è stato necessario rispettare una limitazione temporale ben definita per l'intero sviluppo del </w:t>
       </w:r>
       <w:r>
         <w:rPr>
@@ -8303,7 +8601,23 @@
           <w:sz w:val="24"/>
           <w:szCs w:val="24"/>
         </w:rPr>
-        <w:t>, l’azienda ha ritenuto più opportuno continuare lo sviluppo sull’ambiente Windows, in quanto più familiare e più adatto alle loro necessità.</w:t>
+        <w:t xml:space="preserve">, l’azienda ha ritenuto più opportuno continuare lo sviluppo </w:t>
+      </w:r>
+      <w:r>
+        <w:rPr>
+          <w:rFonts w:ascii="Times New Roman" w:hAnsi="Times New Roman"/>
+          <w:sz w:val="24"/>
+          <w:szCs w:val="24"/>
+        </w:rPr>
+        <w:t xml:space="preserve">mirato alla distribuzione su </w:t>
+      </w:r>
+      <w:r>
+        <w:rPr>
+          <w:rFonts w:ascii="Times New Roman" w:hAnsi="Times New Roman"/>
+          <w:sz w:val="24"/>
+          <w:szCs w:val="24"/>
+        </w:rPr>
+        <w:t>ambiente Windows, in quanto più familiare e più adatto alle loro necessità.</w:t>
       </w:r>
       <w:r>
         <w:rPr>
@@ -8319,7 +8633,23 @@
           <w:sz w:val="24"/>
           <w:szCs w:val="24"/>
         </w:rPr>
-        <w:t>iononostante, è rimasto un obiettivo importante da tenere in considerazione nella fase di sviluppo per non limitare future adozioni di altri sistemi</w:t>
+        <w:t xml:space="preserve">iononostante, è rimasto un obiettivo importante da tenere in considerazione nella </w:t>
+      </w:r>
+      <w:r>
+        <w:rPr>
+          <w:rFonts w:ascii="Times New Roman" w:hAnsi="Times New Roman"/>
+          <w:sz w:val="24"/>
+          <w:szCs w:val="24"/>
+        </w:rPr>
+        <w:t>scelta delle tecnologie impiegate,</w:t>
+      </w:r>
+      <w:r>
+        <w:rPr>
+          <w:rFonts w:ascii="Times New Roman" w:hAnsi="Times New Roman"/>
+          <w:sz w:val="24"/>
+          <w:szCs w:val="24"/>
+        </w:rPr>
+        <w:t xml:space="preserve"> per non limitare future adozioni di altri sistemi</w:t>
       </w:r>
       <w:r>
         <w:rPr>
@@ -8405,23 +8735,31 @@
           <w:sz w:val="24"/>
           <w:szCs w:val="24"/>
         </w:rPr>
-        <w:t>. In ugual modo</w:t>
-      </w:r>
-      <w:r>
-        <w:rPr>
-          <w:rFonts w:ascii="Times New Roman" w:hAnsi="Times New Roman"/>
-          <w:sz w:val="24"/>
-          <w:szCs w:val="24"/>
-        </w:rPr>
-        <w:t>,</w:t>
-      </w:r>
-      <w:r>
-        <w:rPr>
-          <w:rFonts w:ascii="Times New Roman" w:hAnsi="Times New Roman"/>
-          <w:sz w:val="24"/>
-          <w:szCs w:val="24"/>
-        </w:rPr>
-        <w:t xml:space="preserve"> è stato ritenuto </w:t>
+        <w:t>, ed è</w:t>
+      </w:r>
+      <w:r>
+        <w:rPr>
+          <w:rFonts w:ascii="Times New Roman" w:hAnsi="Times New Roman"/>
+          <w:sz w:val="24"/>
+          <w:szCs w:val="24"/>
+        </w:rPr>
+        <w:t xml:space="preserve"> </w:t>
+      </w:r>
+      <w:r>
+        <w:rPr>
+          <w:rFonts w:ascii="Times New Roman" w:hAnsi="Times New Roman"/>
+          <w:sz w:val="24"/>
+          <w:szCs w:val="24"/>
+        </w:rPr>
+        <w:t xml:space="preserve">anche </w:t>
+      </w:r>
+      <w:r>
+        <w:rPr>
+          <w:rFonts w:ascii="Times New Roman" w:hAnsi="Times New Roman"/>
+          <w:sz w:val="24"/>
+          <w:szCs w:val="24"/>
+        </w:rPr>
+        <w:t xml:space="preserve">stato ritenuto </w:t>
       </w:r>
       <w:r>
         <w:rPr>
@@ -8475,7 +8813,7 @@
           <w:szCs w:val="24"/>
         </w:rPr>
       </w:pPr>
-      <w:bookmarkStart w:id="33" w:name="_Toc146469316"/>
+      <w:bookmarkStart w:id="34" w:name="_Toc146638162"/>
       <w:r>
         <w:rPr>
           <w:b/>
@@ -8513,7 +8851,7 @@
         </w:rPr>
         <w:t>Fase di progettazione</w:t>
       </w:r>
-      <w:bookmarkEnd w:id="33"/>
+      <w:bookmarkEnd w:id="34"/>
     </w:p>
     <w:p>
       <w:pPr>
@@ -8554,6 +8892,7 @@
           <w:szCs w:val="32"/>
         </w:rPr>
       </w:pPr>
+      <w:bookmarkStart w:id="35" w:name="_Toc146638163"/>
       <w:r>
         <w:rPr>
           <w:b/>
@@ -8581,39 +8920,152 @@
         </w:rPr>
         <w:t>Tecnologie impiegate</w:t>
       </w:r>
-    </w:p>
-    <w:p>
-      <w:pPr>
-        <w:spacing w:line="360" w:lineRule="auto"/>
-        <w:rPr>
-          <w:rFonts w:ascii="Times New Roman" w:hAnsi="Times New Roman"/>
-          <w:sz w:val="24"/>
-          <w:szCs w:val="24"/>
-        </w:rPr>
-      </w:pPr>
-      <w:r>
-        <w:rPr>
-          <w:rFonts w:ascii="Times New Roman" w:hAnsi="Times New Roman"/>
-          <w:sz w:val="24"/>
-          <w:szCs w:val="24"/>
-        </w:rPr>
-        <w:t>Visto il contesto di sviluppo in parte di basso livello, si era inizialmente valutato il linguaggio C++, in quanto avrebbe garantito un’ottima gestione a basso livello della comunicazione, dell</w:t>
-      </w:r>
-      <w:r>
-        <w:rPr>
-          <w:rFonts w:ascii="Times New Roman" w:hAnsi="Times New Roman"/>
-          <w:sz w:val="24"/>
-          <w:szCs w:val="24"/>
-        </w:rPr>
-        <w:t>a gestione delle risorse</w:t>
-      </w:r>
-      <w:r>
-        <w:rPr>
-          <w:rFonts w:ascii="Times New Roman" w:hAnsi="Times New Roman"/>
-          <w:sz w:val="24"/>
-          <w:szCs w:val="24"/>
-        </w:rPr>
-        <w:t xml:space="preserve"> e avrebbe permesso lo sviluppo non vincolandolo a un sistema operativo. Tuttavia, durante le prime prove, è stato notato come la gestione di diverse librerie grafiche per C++ fosse complessa e poco agevole in ambiente Windows. Per questo motivo l’attenzione si è spostata sul linguaggio Python.</w:t>
+      <w:bookmarkEnd w:id="35"/>
+    </w:p>
+    <w:p>
+      <w:pPr>
+        <w:spacing w:line="360" w:lineRule="auto"/>
+        <w:rPr>
+          <w:rFonts w:ascii="Times New Roman" w:hAnsi="Times New Roman"/>
+          <w:sz w:val="24"/>
+          <w:szCs w:val="24"/>
+        </w:rPr>
+      </w:pPr>
+      <w:r>
+        <w:rPr>
+          <w:rFonts w:ascii="Times New Roman" w:hAnsi="Times New Roman"/>
+          <w:sz w:val="24"/>
+          <w:szCs w:val="24"/>
+        </w:rPr>
+        <w:t xml:space="preserve">Visto il contesto di sviluppo in parte di basso livello, si era inizialmente valutato il linguaggio C++, in quanto avrebbe garantito un’ottima gestione </w:t>
+      </w:r>
+      <w:r>
+        <w:rPr>
+          <w:rFonts w:ascii="Times New Roman" w:hAnsi="Times New Roman"/>
+          <w:sz w:val="24"/>
+          <w:szCs w:val="24"/>
+        </w:rPr>
+        <w:t>specifica</w:t>
+      </w:r>
+      <w:r>
+        <w:rPr>
+          <w:rFonts w:ascii="Times New Roman" w:hAnsi="Times New Roman"/>
+          <w:sz w:val="24"/>
+          <w:szCs w:val="24"/>
+        </w:rPr>
+        <w:t xml:space="preserve"> della comunicazione, </w:t>
+      </w:r>
+      <w:r>
+        <w:rPr>
+          <w:rFonts w:ascii="Times New Roman" w:hAnsi="Times New Roman"/>
+          <w:sz w:val="24"/>
+          <w:szCs w:val="24"/>
+        </w:rPr>
+        <w:t>delle risorse</w:t>
+      </w:r>
+      <w:r>
+        <w:rPr>
+          <w:rFonts w:ascii="Times New Roman" w:hAnsi="Times New Roman"/>
+          <w:sz w:val="24"/>
+          <w:szCs w:val="24"/>
+        </w:rPr>
+        <w:t xml:space="preserve"> e avrebbe permesso lo sviluppo non </w:t>
+      </w:r>
+      <w:r>
+        <w:rPr>
+          <w:rFonts w:ascii="Times New Roman" w:hAnsi="Times New Roman"/>
+          <w:sz w:val="24"/>
+          <w:szCs w:val="24"/>
+        </w:rPr>
+        <w:t>vincolato</w:t>
+      </w:r>
+      <w:r>
+        <w:rPr>
+          <w:rFonts w:ascii="Times New Roman" w:hAnsi="Times New Roman"/>
+          <w:sz w:val="24"/>
+          <w:szCs w:val="24"/>
+        </w:rPr>
+        <w:t xml:space="preserve"> a un sistema operativo. Tuttavia, durante le prime prove, è stato notato come l</w:t>
+      </w:r>
+      <w:r>
+        <w:rPr>
+          <w:rFonts w:ascii="Times New Roman" w:hAnsi="Times New Roman"/>
+          <w:sz w:val="24"/>
+          <w:szCs w:val="24"/>
+        </w:rPr>
+        <w:t xml:space="preserve">’organizzazione e l’utilizzo </w:t>
+      </w:r>
+      <w:r>
+        <w:rPr>
+          <w:rFonts w:ascii="Times New Roman" w:hAnsi="Times New Roman"/>
+          <w:sz w:val="24"/>
+          <w:szCs w:val="24"/>
+        </w:rPr>
+        <w:t xml:space="preserve">di diverse librerie grafiche </w:t>
+      </w:r>
+      <w:r>
+        <w:rPr>
+          <w:rFonts w:ascii="Times New Roman" w:hAnsi="Times New Roman"/>
+          <w:sz w:val="24"/>
+          <w:szCs w:val="24"/>
+        </w:rPr>
+        <w:t>di</w:t>
+      </w:r>
+      <w:r>
+        <w:rPr>
+          <w:rFonts w:ascii="Times New Roman" w:hAnsi="Times New Roman"/>
+          <w:sz w:val="24"/>
+          <w:szCs w:val="24"/>
+        </w:rPr>
+        <w:t xml:space="preserve"> C++</w:t>
+      </w:r>
+      <w:r>
+        <w:rPr>
+          <w:rFonts w:ascii="Times New Roman" w:hAnsi="Times New Roman"/>
+          <w:sz w:val="24"/>
+          <w:szCs w:val="24"/>
+        </w:rPr>
+        <w:t xml:space="preserve"> nell’ambiente Windows</w:t>
+      </w:r>
+      <w:r>
+        <w:rPr>
+          <w:rFonts w:ascii="Times New Roman" w:hAnsi="Times New Roman"/>
+          <w:sz w:val="24"/>
+          <w:szCs w:val="24"/>
+        </w:rPr>
+        <w:t xml:space="preserve"> fosse compless</w:t>
+      </w:r>
+      <w:r>
+        <w:rPr>
+          <w:rFonts w:ascii="Times New Roman" w:hAnsi="Times New Roman"/>
+          <w:sz w:val="24"/>
+          <w:szCs w:val="24"/>
+        </w:rPr>
+        <w:t>o</w:t>
+      </w:r>
+      <w:r>
+        <w:rPr>
+          <w:rFonts w:ascii="Times New Roman" w:hAnsi="Times New Roman"/>
+          <w:sz w:val="24"/>
+          <w:szCs w:val="24"/>
+        </w:rPr>
+        <w:t xml:space="preserve"> e poco agevol</w:t>
+      </w:r>
+      <w:r>
+        <w:rPr>
+          <w:rFonts w:ascii="Times New Roman" w:hAnsi="Times New Roman"/>
+          <w:sz w:val="24"/>
+          <w:szCs w:val="24"/>
+        </w:rPr>
+        <w:t>e</w:t>
+      </w:r>
+      <w:r>
+        <w:rPr>
+          <w:rFonts w:ascii="Times New Roman" w:hAnsi="Times New Roman"/>
+          <w:sz w:val="24"/>
+          <w:szCs w:val="24"/>
+        </w:rPr>
+        <w:t>. Per questo motivo l’attenzione si è spostata sul linguaggio Python.</w:t>
       </w:r>
     </w:p>
     <w:p>
@@ -8775,16 +9227,14 @@
         </w:rPr>
         <w:t>.</w:t>
       </w:r>
-    </w:p>
-    <w:p>
-      <w:pPr>
-        <w:spacing w:line="360" w:lineRule="auto"/>
-        <w:rPr>
-          <w:rFonts w:ascii="Times New Roman" w:hAnsi="Times New Roman"/>
-          <w:sz w:val="24"/>
-          <w:szCs w:val="24"/>
-        </w:rPr>
-      </w:pPr>
+      <w:r>
+        <w:rPr>
+          <w:rFonts w:ascii="Times New Roman" w:hAnsi="Times New Roman"/>
+          <w:sz w:val="24"/>
+          <w:szCs w:val="24"/>
+        </w:rPr>
+        <w:t xml:space="preserve"> </w:t>
+      </w:r>
       <w:r>
         <w:rPr>
           <w:rFonts w:ascii="Times New Roman" w:hAnsi="Times New Roman"/>
@@ -8852,34 +9302,40 @@
           <w:sz w:val="24"/>
           <w:szCs w:val="24"/>
         </w:rPr>
-        <w:t xml:space="preserve"> basso livello che consentono una vasta gamma di operazioni di comunicazione, incluso il controllo dei parametri associati. Nei prossimi capitoli, </w:t>
-      </w:r>
-      <w:r>
-        <w:rPr>
-          <w:rFonts w:ascii="Times New Roman" w:hAnsi="Times New Roman"/>
-          <w:sz w:val="24"/>
-          <w:szCs w:val="24"/>
-        </w:rPr>
-        <w:t>verranno esaminate</w:t>
-      </w:r>
-      <w:r>
-        <w:rPr>
-          <w:rFonts w:ascii="Times New Roman" w:hAnsi="Times New Roman"/>
-          <w:sz w:val="24"/>
-          <w:szCs w:val="24"/>
-        </w:rPr>
-        <w:t xml:space="preserve"> in dettaglio queste funzionalità e le loro applicazioni nel contesto del progetto.</w:t>
-      </w:r>
-    </w:p>
-    <w:p>
-      <w:pPr>
-        <w:spacing w:line="360" w:lineRule="auto"/>
-        <w:rPr>
-          <w:rFonts w:ascii="Times New Roman" w:hAnsi="Times New Roman"/>
-          <w:sz w:val="24"/>
-          <w:szCs w:val="24"/>
-        </w:rPr>
-      </w:pPr>
+        <w:t xml:space="preserve"> basso livello che consentono una vasta gamma di operazioni di comunicazione, incluso il controllo dei parametri</w:t>
+      </w:r>
+      <w:r>
+        <w:rPr>
+          <w:rFonts w:ascii="Times New Roman" w:hAnsi="Times New Roman"/>
+          <w:sz w:val="24"/>
+          <w:szCs w:val="24"/>
+        </w:rPr>
+        <w:t xml:space="preserve"> </w:t>
+      </w:r>
+      <w:r>
+        <w:rPr>
+          <w:rFonts w:ascii="Times New Roman" w:hAnsi="Times New Roman"/>
+          <w:sz w:val="24"/>
+          <w:szCs w:val="24"/>
+        </w:rPr>
+        <w:t>ad ess</w:t>
+      </w:r>
+      <w:r>
+        <w:rPr>
+          <w:rFonts w:ascii="Times New Roman" w:hAnsi="Times New Roman"/>
+          <w:sz w:val="24"/>
+          <w:szCs w:val="24"/>
+        </w:rPr>
+        <w:t>i</w:t>
+      </w:r>
+      <w:r>
+        <w:rPr>
+          <w:rFonts w:ascii="Times New Roman" w:hAnsi="Times New Roman"/>
+          <w:sz w:val="24"/>
+          <w:szCs w:val="24"/>
+        </w:rPr>
+        <w:t xml:space="preserve"> associati. </w:t>
+      </w:r>
       <w:r>
         <w:rPr>
           <w:rFonts w:ascii="Times New Roman" w:hAnsi="Times New Roman"/>
@@ -8894,7 +9350,55 @@
           <w:sz w:val="24"/>
           <w:szCs w:val="24"/>
         </w:rPr>
-        <w:t xml:space="preserve">MinimalModbus utilizza la licenza </w:t>
+        <w:t>MinimalModbus</w:t>
+      </w:r>
+      <w:r>
+        <w:rPr>
+          <w:rFonts w:ascii="Times New Roman" w:hAnsi="Times New Roman"/>
+          <w:sz w:val="24"/>
+          <w:szCs w:val="24"/>
+        </w:rPr>
+        <w:t xml:space="preserve"> </w:t>
+      </w:r>
+      <w:r>
+        <w:rPr>
+          <w:rFonts w:ascii="Times New Roman" w:hAnsi="Times New Roman"/>
+          <w:sz w:val="24"/>
+          <w:szCs w:val="24"/>
+        </w:rPr>
+        <w:t>soddisfa i vincoli di sviluppo posti dall’azienda</w:t>
+      </w:r>
+      <w:r>
+        <w:rPr>
+          <w:rFonts w:ascii="Times New Roman" w:hAnsi="Times New Roman"/>
+          <w:sz w:val="24"/>
+          <w:szCs w:val="24"/>
+        </w:rPr>
+        <w:t xml:space="preserve"> poiché</w:t>
+      </w:r>
+      <w:r>
+        <w:rPr>
+          <w:rFonts w:ascii="Times New Roman" w:hAnsi="Times New Roman"/>
+          <w:sz w:val="24"/>
+          <w:szCs w:val="24"/>
+        </w:rPr>
+        <w:t xml:space="preserve"> </w:t>
+      </w:r>
+      <w:r>
+        <w:rPr>
+          <w:rFonts w:ascii="Times New Roman" w:hAnsi="Times New Roman"/>
+          <w:sz w:val="24"/>
+          <w:szCs w:val="24"/>
+        </w:rPr>
+        <w:t>pubblicato</w:t>
+      </w:r>
+      <w:r>
+        <w:rPr>
+          <w:rFonts w:ascii="Times New Roman" w:hAnsi="Times New Roman"/>
+          <w:sz w:val="24"/>
+          <w:szCs w:val="24"/>
+        </w:rPr>
+        <w:t xml:space="preserve"> la licenza </w:t>
       </w:r>
       <w:r>
         <w:rPr>
@@ -8906,23 +9410,119 @@
       </w:r>
       <w:r>
         <w:rPr>
-          <w:rStyle w:val="FootnoteReference"/>
           <w:rFonts w:ascii="Times New Roman" w:hAnsi="Times New Roman"/>
           <w:i/>
           <w:iCs/>
           <w:sz w:val="24"/>
           <w:szCs w:val="24"/>
         </w:rPr>
+        <w:t xml:space="preserve"> </w:t>
+      </w:r>
+      <w:r>
+        <w:rPr>
+          <w:rFonts w:ascii="Times New Roman" w:hAnsi="Times New Roman"/>
+          <w:sz w:val="24"/>
+          <w:szCs w:val="24"/>
+        </w:rPr>
+        <w:t xml:space="preserve">che </w:t>
+      </w:r>
+      <w:r>
+        <w:rPr>
+          <w:rFonts w:ascii="Times New Roman" w:hAnsi="Times New Roman"/>
+          <w:sz w:val="24"/>
+          <w:szCs w:val="24"/>
+        </w:rPr>
+        <w:t xml:space="preserve">permette </w:t>
+      </w:r>
+      <w:r>
+        <w:rPr>
+          <w:rFonts w:ascii="Times New Roman" w:hAnsi="Times New Roman"/>
+          <w:sz w:val="24"/>
+          <w:szCs w:val="24"/>
+        </w:rPr>
+        <w:t>l’uso commerciale e la distribuzione</w:t>
+      </w:r>
+      <w:r>
+        <w:rPr>
+          <w:rFonts w:ascii="Times New Roman" w:hAnsi="Times New Roman"/>
+          <w:sz w:val="24"/>
+          <w:szCs w:val="24"/>
+        </w:rPr>
+        <w:t xml:space="preserve">, </w:t>
+      </w:r>
+      <w:r>
+        <w:rPr>
+          <w:rFonts w:ascii="Times New Roman" w:hAnsi="Times New Roman"/>
+          <w:sz w:val="24"/>
+          <w:szCs w:val="24"/>
+        </w:rPr>
+        <w:t>previo adempimento di alcuni punti necessari</w:t>
+      </w:r>
+      <w:r>
+        <w:rPr>
+          <w:rFonts w:ascii="Times New Roman" w:hAnsi="Times New Roman"/>
+          <w:sz w:val="24"/>
+          <w:szCs w:val="24"/>
+        </w:rPr>
+        <w:t>:</w:t>
+      </w:r>
+    </w:p>
+    <w:p>
+      <w:pPr>
+        <w:spacing w:line="360" w:lineRule="auto"/>
+        <w:ind w:left="720"/>
+        <w:rPr>
+          <w:rFonts w:ascii="Times New Roman" w:hAnsi="Times New Roman"/>
+          <w:sz w:val="24"/>
+          <w:szCs w:val="24"/>
+        </w:rPr>
+      </w:pPr>
+    </w:p>
+    <w:p>
+      <w:pPr>
+        <w:spacing w:line="360" w:lineRule="auto"/>
+        <w:ind w:left="720"/>
+        <w:rPr>
+          <w:rFonts w:ascii="Times New Roman" w:hAnsi="Times New Roman"/>
+          <w:sz w:val="24"/>
+          <w:szCs w:val="24"/>
+        </w:rPr>
+      </w:pPr>
+      <w:r>
+        <w:rPr>
+          <w:rFonts w:ascii="Times New Roman" w:hAnsi="Times New Roman"/>
+          <w:sz w:val="24"/>
+          <w:szCs w:val="24"/>
+        </w:rPr>
+        <w:t>“</w:t>
+      </w:r>
+      <w:r>
+        <w:rPr>
+          <w:rFonts w:ascii="Times New Roman" w:hAnsi="Times New Roman"/>
+          <w:sz w:val="24"/>
+          <w:szCs w:val="24"/>
+        </w:rPr>
+        <w:t>You may reproduce and distribute copies of the Work or Derivative Works thereof in any medium, with or without modifications, and in Source or Object form</w:t>
+      </w:r>
+      <w:r>
+        <w:rPr>
+          <w:rFonts w:ascii="Times New Roman" w:hAnsi="Times New Roman"/>
+          <w:sz w:val="24"/>
+          <w:szCs w:val="24"/>
+        </w:rPr>
+        <w:t xml:space="preserve"> …”</w:t>
+      </w:r>
+      <w:r>
+        <w:rPr>
+          <w:rStyle w:val="FootnoteReference"/>
+          <w:rFonts w:ascii="Times New Roman" w:hAnsi="Times New Roman"/>
+          <w:i/>
+          <w:iCs/>
+          <w:sz w:val="24"/>
+          <w:szCs w:val="24"/>
+        </w:rPr>
         <w:footnoteReference w:id="18"/>
       </w:r>
-      <w:r>
-        <w:rPr>
-          <w:rFonts w:ascii="Times New Roman" w:hAnsi="Times New Roman"/>
-          <w:sz w:val="24"/>
-          <w:szCs w:val="24"/>
-        </w:rPr>
-        <w:t xml:space="preserve"> che ne consente l’uso commerciale e la distribuzione e quindi soddisfa i vincoli di sviluppo posti dall’azienda.</w:t>
-      </w:r>
     </w:p>
     <w:p>
       <w:pPr>
@@ -8940,65 +9540,506 @@
           <w:szCs w:val="24"/>
         </w:rPr>
         <w:lastRenderedPageBreak/>
-        <w:t>Per quanto riguarda la libreria grafica è stata scelta Tkinter, un framework attualmente incluso nella libreria standard di Python di relativamente di facile utilizzo.</w:t>
-      </w:r>
-    </w:p>
-    <w:p>
-      <w:pPr>
-        <w:spacing w:line="360" w:lineRule="auto"/>
-        <w:rPr>
-          <w:rFonts w:ascii="Times New Roman" w:hAnsi="Times New Roman"/>
-          <w:sz w:val="24"/>
-          <w:szCs w:val="24"/>
-        </w:rPr>
-      </w:pPr>
-      <w:r>
-        <w:rPr>
-          <w:rFonts w:ascii="Times New Roman" w:hAnsi="Times New Roman"/>
-          <w:sz w:val="24"/>
-          <w:szCs w:val="24"/>
-        </w:rPr>
-        <w:t xml:space="preserve">La scelta è ricaduta principalmente su Tkinter per via della sua </w:t>
-      </w:r>
-      <w:r>
-        <w:rPr>
-          <w:rFonts w:ascii="Times New Roman" w:hAnsi="Times New Roman"/>
-          <w:sz w:val="24"/>
-          <w:szCs w:val="24"/>
-        </w:rPr>
-        <w:t xml:space="preserve">stabilità in quanto è una libreria grafica ampiamente utilizzata, leggera, documentata e già presente da diversi anni. </w:t>
-      </w:r>
-      <w:r>
-        <w:rPr>
-          <w:rFonts w:ascii="Times New Roman" w:hAnsi="Times New Roman"/>
-          <w:sz w:val="24"/>
-          <w:szCs w:val="24"/>
-        </w:rPr>
-        <w:t>Non essendo stati imposti vincoli sull’aspetto grafico, Tkinter</w:t>
-      </w:r>
-      <w:r>
-        <w:rPr>
-          <w:rFonts w:ascii="Times New Roman" w:hAnsi="Times New Roman"/>
-          <w:sz w:val="24"/>
-          <w:szCs w:val="24"/>
-        </w:rPr>
-        <w:t>, che seppur datato</w:t>
-      </w:r>
-      <w:r>
-        <w:rPr>
-          <w:rFonts w:ascii="Times New Roman" w:hAnsi="Times New Roman"/>
-          <w:sz w:val="24"/>
-          <w:szCs w:val="24"/>
-        </w:rPr>
-        <w:t xml:space="preserve"> sotto questo aspetto, soddisfa pienamente i requisiti di</w:t>
-      </w:r>
-      <w:r>
-        <w:rPr>
-          <w:rFonts w:ascii="Times New Roman" w:hAnsi="Times New Roman"/>
-          <w:sz w:val="24"/>
-          <w:szCs w:val="24"/>
-        </w:rPr>
-        <w:t xml:space="preserve"> progetto</w:t>
+        <w:t>Per quanto riguarda la libreria grafica è stat</w:t>
+      </w:r>
+      <w:r>
+        <w:rPr>
+          <w:rFonts w:ascii="Times New Roman" w:hAnsi="Times New Roman"/>
+          <w:sz w:val="24"/>
+          <w:szCs w:val="24"/>
+        </w:rPr>
+        <w:t>a</w:t>
+      </w:r>
+      <w:r>
+        <w:rPr>
+          <w:rFonts w:ascii="Times New Roman" w:hAnsi="Times New Roman"/>
+          <w:sz w:val="24"/>
+          <w:szCs w:val="24"/>
+        </w:rPr>
+        <w:t xml:space="preserve"> scelt</w:t>
+      </w:r>
+      <w:r>
+        <w:rPr>
+          <w:rFonts w:ascii="Times New Roman" w:hAnsi="Times New Roman"/>
+          <w:sz w:val="24"/>
+          <w:szCs w:val="24"/>
+        </w:rPr>
+        <w:t>a</w:t>
+      </w:r>
+      <w:r>
+        <w:rPr>
+          <w:rFonts w:ascii="Times New Roman" w:hAnsi="Times New Roman"/>
+          <w:sz w:val="24"/>
+          <w:szCs w:val="24"/>
+        </w:rPr>
+        <w:t xml:space="preserve"> Tkinter, un framework attualmente incluso nella libreria standard di Python di relativamente facile utilizzo.</w:t>
+      </w:r>
+    </w:p>
+    <w:p>
+      <w:pPr>
+        <w:spacing w:line="360" w:lineRule="auto"/>
+        <w:rPr>
+          <w:rFonts w:ascii="Times New Roman" w:hAnsi="Times New Roman"/>
+          <w:sz w:val="24"/>
+          <w:szCs w:val="24"/>
+        </w:rPr>
+      </w:pPr>
+      <w:r>
+        <w:rPr>
+          <w:rFonts w:ascii="Times New Roman" w:hAnsi="Times New Roman"/>
+          <w:sz w:val="24"/>
+          <w:szCs w:val="24"/>
+        </w:rPr>
+        <w:t>La scelta è ricaduta su Tkinter</w:t>
+      </w:r>
+      <w:r>
+        <w:rPr>
+          <w:rFonts w:ascii="Times New Roman" w:hAnsi="Times New Roman"/>
+          <w:sz w:val="24"/>
+          <w:szCs w:val="24"/>
+        </w:rPr>
+        <w:t xml:space="preserve"> </w:t>
+      </w:r>
+      <w:r>
+        <w:rPr>
+          <w:rFonts w:ascii="Times New Roman" w:hAnsi="Times New Roman"/>
+          <w:sz w:val="24"/>
+          <w:szCs w:val="24"/>
+        </w:rPr>
+        <w:t>principalmente</w:t>
+      </w:r>
+      <w:r>
+        <w:rPr>
+          <w:rFonts w:ascii="Times New Roman" w:hAnsi="Times New Roman"/>
+          <w:sz w:val="24"/>
+          <w:szCs w:val="24"/>
+        </w:rPr>
+        <w:t xml:space="preserve"> per via della sua </w:t>
+      </w:r>
+      <w:r>
+        <w:rPr>
+          <w:rFonts w:ascii="Times New Roman" w:hAnsi="Times New Roman"/>
+          <w:sz w:val="24"/>
+          <w:szCs w:val="24"/>
+        </w:rPr>
+        <w:t>stabilità</w:t>
+      </w:r>
+      <w:r>
+        <w:rPr>
+          <w:rFonts w:ascii="Times New Roman" w:hAnsi="Times New Roman"/>
+          <w:sz w:val="24"/>
+          <w:szCs w:val="24"/>
+        </w:rPr>
+        <w:t>,</w:t>
+      </w:r>
+      <w:r>
+        <w:rPr>
+          <w:rFonts w:ascii="Times New Roman" w:hAnsi="Times New Roman"/>
+          <w:sz w:val="24"/>
+          <w:szCs w:val="24"/>
+        </w:rPr>
+        <w:t xml:space="preserve"> in quanto è una libreria grafica ampiamente utilizzata, leggera, documentata e già presente da diversi anni. </w:t>
+      </w:r>
+      <w:r>
+        <w:rPr>
+          <w:rFonts w:ascii="Times New Roman" w:hAnsi="Times New Roman"/>
+          <w:sz w:val="24"/>
+          <w:szCs w:val="24"/>
+        </w:rPr>
+        <w:t>Benché Tkinter possa apparire datato dal punto di vista dell'aspetto grafico, ha completamente soddisfatto i requisiti del progetto, poiché non erano imposti vincoli riguardanti l'aspetto estetico dell'interfaccia utente.</w:t>
+      </w:r>
+      <w:r>
+        <w:rPr>
+          <w:rFonts w:ascii="Times New Roman" w:hAnsi="Times New Roman"/>
+          <w:sz w:val="24"/>
+          <w:szCs w:val="24"/>
+        </w:rPr>
+        <w:t xml:space="preserve"> </w:t>
+      </w:r>
+      <w:r>
+        <w:rPr>
+          <w:rFonts w:ascii="Times New Roman" w:hAnsi="Times New Roman"/>
+          <w:sz w:val="24"/>
+          <w:szCs w:val="24"/>
+        </w:rPr>
+        <w:t xml:space="preserve">In linea con MinimalModbus, Tkinter offre la possibilità d’utilizzo commerciale e la distribuzione dei prodotti che ne fanno uso come dipendenza in quanto rilasciato con la licenza </w:t>
+      </w:r>
+      <w:r>
+        <w:rPr>
+          <w:rFonts w:ascii="Times New Roman" w:hAnsi="Times New Roman"/>
+          <w:sz w:val="24"/>
+          <w:szCs w:val="24"/>
+        </w:rPr>
+        <w:t>Tcl/Tk</w:t>
+      </w:r>
+      <w:r>
+        <w:rPr>
+          <w:rFonts w:ascii="Times New Roman" w:hAnsi="Times New Roman"/>
+          <w:sz w:val="24"/>
+          <w:szCs w:val="24"/>
+        </w:rPr>
+        <w:t>:</w:t>
+      </w:r>
+    </w:p>
+    <w:p>
+      <w:pPr>
+        <w:spacing w:line="360" w:lineRule="auto"/>
+        <w:rPr>
+          <w:rFonts w:ascii="Times New Roman" w:hAnsi="Times New Roman"/>
+          <w:sz w:val="24"/>
+          <w:szCs w:val="24"/>
+        </w:rPr>
+      </w:pPr>
+    </w:p>
+    <w:p>
+      <w:pPr>
+        <w:spacing w:line="360" w:lineRule="auto"/>
+        <w:ind w:left="720"/>
+        <w:rPr>
+          <w:rFonts w:ascii="Times New Roman" w:hAnsi="Times New Roman"/>
+          <w:sz w:val="24"/>
+          <w:szCs w:val="24"/>
+        </w:rPr>
+      </w:pPr>
+      <w:r>
+        <w:rPr>
+          <w:rFonts w:ascii="Times New Roman" w:hAnsi="Times New Roman"/>
+          <w:sz w:val="24"/>
+          <w:szCs w:val="24"/>
+        </w:rPr>
+        <w:t>“</w:t>
+      </w:r>
+      <w:r>
+        <w:rPr>
+          <w:rFonts w:ascii="Times New Roman" w:hAnsi="Times New Roman"/>
+          <w:sz w:val="24"/>
+          <w:szCs w:val="24"/>
+        </w:rPr>
+        <w:t>The authors hereby grant permission to use, copy, modify, distribute, and license this software and its documentation for any purpose, provided that existing copyright notices are retained in all copies and that this notice is included verbatim in any distributions</w:t>
+      </w:r>
+      <w:r>
+        <w:rPr>
+          <w:rFonts w:ascii="Times New Roman" w:hAnsi="Times New Roman"/>
+          <w:sz w:val="24"/>
+          <w:szCs w:val="24"/>
+        </w:rPr>
+        <w:t>”</w:t>
+      </w:r>
+      <w:r>
+        <w:rPr>
+          <w:rStyle w:val="FootnoteReference"/>
+          <w:rFonts w:ascii="Times New Roman" w:hAnsi="Times New Roman"/>
+          <w:sz w:val="24"/>
+          <w:szCs w:val="24"/>
+        </w:rPr>
+        <w:footnoteReference w:id="19"/>
+      </w:r>
+    </w:p>
+    <w:p>
+      <w:pPr>
+        <w:spacing w:line="360" w:lineRule="auto"/>
+        <w:rPr>
+          <w:rFonts w:ascii="Times New Roman" w:hAnsi="Times New Roman"/>
+          <w:sz w:val="24"/>
+          <w:szCs w:val="24"/>
+        </w:rPr>
+      </w:pPr>
+    </w:p>
+    <w:p>
+      <w:pPr>
+        <w:pStyle w:val="Heading2"/>
+        <w:spacing w:line="360" w:lineRule="auto"/>
+        <w:rPr>
+          <w:b/>
+          <w:bCs/>
+          <w:sz w:val="32"/>
+          <w:szCs w:val="32"/>
+        </w:rPr>
+      </w:pPr>
+      <w:bookmarkStart w:id="36" w:name="_Toc146638164"/>
+      <w:r>
+        <w:rPr>
+          <w:b/>
+          <w:bCs/>
+          <w:sz w:val="32"/>
+          <w:szCs w:val="32"/>
+        </w:rPr>
+        <w:t>3.</w:t>
+      </w:r>
+      <w:r>
+        <w:rPr>
+          <w:b/>
+          <w:bCs/>
+          <w:sz w:val="32"/>
+          <w:szCs w:val="32"/>
+        </w:rPr>
+        <w:t>2</w:t>
+      </w:r>
+      <w:r>
+        <w:rPr>
+          <w:b/>
+          <w:bCs/>
+          <w:sz w:val="32"/>
+          <w:szCs w:val="32"/>
+        </w:rPr>
+        <w:tab/>
+      </w:r>
+      <w:r>
+        <w:rPr>
+          <w:b/>
+          <w:bCs/>
+          <w:sz w:val="32"/>
+          <w:szCs w:val="32"/>
+        </w:rPr>
+        <w:t>Priorità comunicative</w:t>
+      </w:r>
+      <w:bookmarkEnd w:id="36"/>
+    </w:p>
+    <w:p>
+      <w:pPr>
+        <w:spacing w:line="360" w:lineRule="auto"/>
+        <w:rPr>
+          <w:rFonts w:ascii="Times New Roman" w:hAnsi="Times New Roman"/>
+          <w:sz w:val="24"/>
+          <w:szCs w:val="24"/>
+        </w:rPr>
+      </w:pPr>
+      <w:r>
+        <w:rPr>
+          <w:rFonts w:ascii="Times New Roman" w:hAnsi="Times New Roman"/>
+          <w:sz w:val="24"/>
+          <w:szCs w:val="24"/>
+        </w:rPr>
+        <w:t>Come precedentemente menzionato, durante la fase di analisi era stata evidenziata la necessità di migliorare la responsività generale del programma con particolare riferimento alle misurazioni indicate nella figura 3.</w:t>
+      </w:r>
+      <w:r>
+        <w:rPr>
+          <w:rFonts w:ascii="Times New Roman" w:hAnsi="Times New Roman"/>
+          <w:sz w:val="24"/>
+          <w:szCs w:val="24"/>
+        </w:rPr>
+        <w:t xml:space="preserve"> </w:t>
+      </w:r>
+      <w:r>
+        <w:rPr>
+          <w:rFonts w:ascii="Times New Roman" w:hAnsi="Times New Roman"/>
+          <w:sz w:val="24"/>
+          <w:szCs w:val="24"/>
+        </w:rPr>
+        <w:t xml:space="preserve">Prendendo spunto dalla pagina “DIAGNOSI I/O #1” in figura 4, una delle interfacce di controllo più esigente dal punto di vista delle </w:t>
+      </w:r>
+      <w:r>
+        <w:rPr>
+          <w:rFonts w:ascii="Times New Roman" w:hAnsi="Times New Roman"/>
+          <w:sz w:val="24"/>
+          <w:szCs w:val="24"/>
+        </w:rPr>
+        <w:t>trasmissioni</w:t>
+      </w:r>
+      <w:r>
+        <w:rPr>
+          <w:rFonts w:ascii="Times New Roman" w:hAnsi="Times New Roman"/>
+          <w:sz w:val="24"/>
+          <w:szCs w:val="24"/>
+        </w:rPr>
+        <w:t xml:space="preserve">, è stata scelta una logica </w:t>
+      </w:r>
+      <w:r>
+        <w:rPr>
+          <w:rFonts w:ascii="Times New Roman" w:hAnsi="Times New Roman"/>
+          <w:sz w:val="24"/>
+          <w:szCs w:val="24"/>
+        </w:rPr>
+        <w:t>comunicazione</w:t>
+      </w:r>
+      <w:r>
+        <w:rPr>
+          <w:rFonts w:ascii="Times New Roman" w:hAnsi="Times New Roman"/>
+          <w:sz w:val="24"/>
+          <w:szCs w:val="24"/>
+        </w:rPr>
+        <w:t xml:space="preserve"> </w:t>
+      </w:r>
+      <w:r>
+        <w:rPr>
+          <w:rFonts w:ascii="Times New Roman" w:hAnsi="Times New Roman"/>
+          <w:sz w:val="24"/>
+          <w:szCs w:val="24"/>
+        </w:rPr>
+        <w:t>con</w:t>
+      </w:r>
+      <w:r>
+        <w:rPr>
+          <w:rFonts w:ascii="Times New Roman" w:hAnsi="Times New Roman"/>
+          <w:sz w:val="24"/>
+          <w:szCs w:val="24"/>
+        </w:rPr>
+        <w:t xml:space="preserve"> priorità.</w:t>
+      </w:r>
+    </w:p>
+    <w:p>
+      <w:pPr>
+        <w:spacing w:line="360" w:lineRule="auto"/>
+        <w:rPr>
+          <w:rFonts w:ascii="Times New Roman" w:hAnsi="Times New Roman"/>
+          <w:sz w:val="24"/>
+          <w:szCs w:val="24"/>
+        </w:rPr>
+      </w:pPr>
+    </w:p>
+    <w:p>
+      <w:pPr>
+        <w:keepNext/>
+        <w:spacing w:line="360" w:lineRule="auto"/>
+      </w:pPr>
+      <w:r>
+        <w:rPr>
+          <w:rFonts w:ascii="Times New Roman" w:hAnsi="Times New Roman"/>
+          <w:sz w:val="24"/>
+          <w:szCs w:val="24"/>
+        </w:rPr>
+        <w:drawing>
+          <wp:inline distT="0" distB="0" distL="0" distR="0" wp14:anchorId="2B46FB19" wp14:editId="5D1BC0F4">
+            <wp:extent cx="5397500" cy="2054685"/>
+            <wp:effectExtent l="0" t="0" r="0" b="3175"/>
+            <wp:docPr id="771473597" name="Picture 1" descr="A screenshot of a computer&#10;&#10;Description automatically generated"/>
+            <wp:cNvGraphicFramePr>
+              <a:graphicFrameLocks xmlns:a="http://schemas.openxmlformats.org/drawingml/2006/main" noChangeAspect="1"/>
+            </wp:cNvGraphicFramePr>
+            <a:graphic xmlns:a="http://schemas.openxmlformats.org/drawingml/2006/main">
+              <a:graphicData uri="http://schemas.openxmlformats.org/drawingml/2006/picture">
+                <pic:pic xmlns:pic="http://schemas.openxmlformats.org/drawingml/2006/picture">
+                  <pic:nvPicPr>
+                    <pic:cNvPr id="771473597" name="Picture 1" descr="A screenshot of a computer&#10;&#10;Description automatically generated"/>
+                    <pic:cNvPicPr>
+                      <a:picLocks noChangeAspect="1" noChangeArrowheads="1"/>
+                    </pic:cNvPicPr>
+                  </pic:nvPicPr>
+                  <pic:blipFill>
+                    <a:blip r:embed="rId12" cstate="print">
+                      <a:extLst>
+                        <a:ext uri="{28A0092B-C50C-407E-A947-70E740481C1C}">
+                          <a14:useLocalDpi xmlns:a14="http://schemas.microsoft.com/office/drawing/2010/main" val="0"/>
+                        </a:ext>
+                      </a:extLst>
+                    </a:blip>
+                    <a:stretch>
+                      <a:fillRect/>
+                    </a:stretch>
+                  </pic:blipFill>
+                  <pic:spPr bwMode="auto">
+                    <a:xfrm>
+                      <a:off x="0" y="0"/>
+                      <a:ext cx="5397500" cy="2054685"/>
+                    </a:xfrm>
+                    <a:prstGeom prst="rect">
+                      <a:avLst/>
+                    </a:prstGeom>
+                    <a:noFill/>
+                    <a:ln>
+                      <a:noFill/>
+                    </a:ln>
+                  </pic:spPr>
+                </pic:pic>
+              </a:graphicData>
+            </a:graphic>
+          </wp:inline>
+        </w:drawing>
+      </w:r>
+    </w:p>
+    <w:p>
+      <w:pPr>
+        <w:pStyle w:val="Caption"/>
+        <w:rPr>
+          <w:rFonts w:ascii="Times New Roman" w:hAnsi="Times New Roman"/>
+          <w:sz w:val="24"/>
+          <w:szCs w:val="24"/>
+        </w:rPr>
+      </w:pPr>
+      <w:r>
+        <w:t xml:space="preserve">Figura </w:t>
+      </w:r>
+      <w:r>
+        <w:fldChar w:fldCharType="begin"/>
+      </w:r>
+      <w:r>
+        <w:instrText xml:space="preserve"> SEQ Figura \* ARABIC </w:instrText>
+      </w:r>
+      <w:r>
+        <w:fldChar w:fldCharType="separate"/>
+      </w:r>
+      <w:r>
+        <w:t>4</w:t>
+      </w:r>
+      <w:r>
+        <w:fldChar w:fldCharType="end"/>
+      </w:r>
+    </w:p>
+    <w:p>
+      <w:pPr>
+        <w:spacing w:line="360" w:lineRule="auto"/>
+        <w:rPr>
+          <w:rFonts w:ascii="Times New Roman" w:hAnsi="Times New Roman"/>
+          <w:sz w:val="24"/>
+          <w:szCs w:val="24"/>
+        </w:rPr>
+      </w:pPr>
+      <w:r>
+        <w:rPr>
+          <w:rFonts w:ascii="Times New Roman" w:hAnsi="Times New Roman"/>
+          <w:sz w:val="24"/>
+          <w:szCs w:val="24"/>
+        </w:rPr>
+        <w:lastRenderedPageBreak/>
+        <w:t xml:space="preserve">La scelta è stata possibile per via </w:t>
+      </w:r>
+      <w:r>
+        <w:rPr>
+          <w:rFonts w:ascii="Times New Roman" w:hAnsi="Times New Roman"/>
+          <w:sz w:val="24"/>
+          <w:szCs w:val="24"/>
+        </w:rPr>
+        <w:t xml:space="preserve">di una </w:t>
+      </w:r>
+      <w:r>
+        <w:rPr>
+          <w:rFonts w:ascii="Times New Roman" w:hAnsi="Times New Roman"/>
+          <w:sz w:val="24"/>
+          <w:szCs w:val="24"/>
+        </w:rPr>
+        <w:t xml:space="preserve">minore </w:t>
+      </w:r>
+      <w:r>
+        <w:rPr>
+          <w:rFonts w:ascii="Times New Roman" w:hAnsi="Times New Roman"/>
+          <w:sz w:val="24"/>
+          <w:szCs w:val="24"/>
+        </w:rPr>
+        <w:t>necessità</w:t>
+      </w:r>
+      <w:r>
+        <w:rPr>
+          <w:rFonts w:ascii="Times New Roman" w:hAnsi="Times New Roman"/>
+          <w:sz w:val="24"/>
+          <w:szCs w:val="24"/>
+        </w:rPr>
+        <w:t xml:space="preserve"> </w:t>
+      </w:r>
+      <w:r>
+        <w:rPr>
+          <w:rFonts w:ascii="Times New Roman" w:hAnsi="Times New Roman"/>
+          <w:sz w:val="24"/>
+          <w:szCs w:val="24"/>
+        </w:rPr>
+        <w:t xml:space="preserve">di aggiornamento </w:t>
+      </w:r>
+      <w:r>
+        <w:rPr>
+          <w:rFonts w:ascii="Times New Roman" w:hAnsi="Times New Roman"/>
+          <w:sz w:val="24"/>
+          <w:szCs w:val="24"/>
+        </w:rPr>
+        <w:t>di tutti i widget contenuti nella pagina che, in contrapposizione alle misurazioni presenti nel pannello superiore della figura 3, non avrebbero richiesto necessariamente un continuo aggiornamento tempestivo</w:t>
       </w:r>
       <w:r>
         <w:rPr>
@@ -9008,24 +10049,124 @@
         </w:rPr>
         <w:t>.</w:t>
       </w:r>
-    </w:p>
-    <w:p>
-      <w:pPr>
-        <w:spacing w:line="360" w:lineRule="auto"/>
-        <w:rPr>
-          <w:rFonts w:ascii="Times New Roman" w:hAnsi="Times New Roman"/>
-          <w:sz w:val="24"/>
-          <w:szCs w:val="24"/>
-        </w:rPr>
-      </w:pPr>
-      <w:r>
-        <w:rPr>
-          <w:rFonts w:ascii="Times New Roman" w:hAnsi="Times New Roman"/>
-          <w:sz w:val="24"/>
-          <w:szCs w:val="24"/>
-        </w:rPr>
-        <w:t>Anche Tkinter, come MinimalModbus permette l’uso commerciale e la distribuzione dei prodotti che la includono come dipendenza.</w:t>
-      </w:r>
+      <w:r>
+        <w:rPr>
+          <w:rFonts w:ascii="Times New Roman" w:hAnsi="Times New Roman"/>
+          <w:sz w:val="24"/>
+          <w:szCs w:val="24"/>
+        </w:rPr>
+        <w:t xml:space="preserve"> Questo significa che al posto di effettuare continue misurazioni su tutti i registri interessati dai widget, si sarebbero potuti effettuare più spesso campionamenti su quelli più “importanti” e più di rado su quelli secondari. </w:t>
+      </w:r>
+    </w:p>
+    <w:p>
+      <w:pPr>
+        <w:spacing w:line="360" w:lineRule="auto"/>
+        <w:rPr>
+          <w:rFonts w:ascii="Times New Roman" w:hAnsi="Times New Roman"/>
+          <w:sz w:val="24"/>
+          <w:szCs w:val="24"/>
+        </w:rPr>
+      </w:pPr>
+      <w:r>
+        <w:rPr>
+          <w:rFonts w:ascii="Times New Roman" w:hAnsi="Times New Roman"/>
+          <w:sz w:val="24"/>
+          <w:szCs w:val="24"/>
+        </w:rPr>
+        <w:t xml:space="preserve">Conseguentemente a questa </w:t>
+      </w:r>
+      <w:r>
+        <w:rPr>
+          <w:rFonts w:ascii="Times New Roman" w:hAnsi="Times New Roman"/>
+          <w:sz w:val="24"/>
+          <w:szCs w:val="24"/>
+        </w:rPr>
+        <w:t>decisione</w:t>
+      </w:r>
+      <w:r>
+        <w:rPr>
+          <w:rFonts w:ascii="Times New Roman" w:hAnsi="Times New Roman"/>
+          <w:sz w:val="24"/>
+          <w:szCs w:val="24"/>
+        </w:rPr>
+        <w:t>, sono state stabilite due tipologie di priorità comunicative:</w:t>
+      </w:r>
+    </w:p>
+    <w:p>
+      <w:pPr>
+        <w:pStyle w:val="ListParagraph"/>
+        <w:numPr>
+          <w:ilvl w:val="0"/>
+          <w:numId w:val="4"/>
+        </w:numPr>
+        <w:spacing w:line="360" w:lineRule="auto"/>
+        <w:rPr>
+          <w:rFonts w:ascii="Times New Roman" w:hAnsi="Times New Roman"/>
+          <w:sz w:val="24"/>
+          <w:szCs w:val="24"/>
+        </w:rPr>
+      </w:pPr>
+      <w:r>
+        <w:rPr>
+          <w:rFonts w:ascii="Times New Roman" w:hAnsi="Times New Roman"/>
+          <w:b/>
+          <w:bCs/>
+          <w:sz w:val="24"/>
+          <w:szCs w:val="24"/>
+        </w:rPr>
+        <w:t>Alta priorità</w:t>
+      </w:r>
+      <w:r>
+        <w:rPr>
+          <w:rFonts w:ascii="Times New Roman" w:hAnsi="Times New Roman"/>
+          <w:sz w:val="24"/>
+          <w:szCs w:val="24"/>
+        </w:rPr>
+        <w:t>: per tutte le comunicazioni inerenti a widget che necessitano di essere aggiornati tempestivamente e per tutti i cambi di stato che l’utente decide di apportare ai registri interni degli slave per mezzo di scritture.</w:t>
+      </w:r>
+    </w:p>
+    <w:p>
+      <w:pPr>
+        <w:pStyle w:val="ListParagraph"/>
+        <w:numPr>
+          <w:ilvl w:val="0"/>
+          <w:numId w:val="4"/>
+        </w:numPr>
+        <w:spacing w:line="360" w:lineRule="auto"/>
+        <w:rPr>
+          <w:rFonts w:ascii="Times New Roman" w:hAnsi="Times New Roman"/>
+          <w:sz w:val="24"/>
+          <w:szCs w:val="24"/>
+        </w:rPr>
+      </w:pPr>
+      <w:r>
+        <w:rPr>
+          <w:rFonts w:ascii="Times New Roman" w:hAnsi="Times New Roman"/>
+          <w:b/>
+          <w:bCs/>
+          <w:sz w:val="24"/>
+          <w:szCs w:val="24"/>
+        </w:rPr>
+        <w:t>Bassa priorità</w:t>
+      </w:r>
+      <w:r>
+        <w:rPr>
+          <w:rFonts w:ascii="Times New Roman" w:hAnsi="Times New Roman"/>
+          <w:sz w:val="24"/>
+          <w:szCs w:val="24"/>
+        </w:rPr>
+        <w:t xml:space="preserve">: per tutte le comunicazioni inerenti a widget che non necessitano di un aggiornamento tempestivo e possono essere aggiornati in un secondo momento rispetto alle comunicazioni di alta priorità, senza pregiudicare il funzionamento del macchinario. </w:t>
+      </w:r>
+    </w:p>
+    <w:p>
+      <w:pPr>
+        <w:spacing w:line="360" w:lineRule="auto"/>
+        <w:rPr>
+          <w:rFonts w:ascii="Times New Roman" w:hAnsi="Times New Roman"/>
+          <w:sz w:val="24"/>
+          <w:szCs w:val="24"/>
+        </w:rPr>
+      </w:pPr>
     </w:p>
     <w:p>
       <w:pPr>
@@ -9197,14 +10338,6 @@
           <w:szCs w:val="24"/>
         </w:rPr>
       </w:pPr>
-      <w:r>
-        <w:rPr>
-          <w:rFonts w:ascii="Times New Roman" w:hAnsi="Times New Roman"/>
-          <w:sz w:val="24"/>
-          <w:szCs w:val="24"/>
-        </w:rPr>
-        <w:t>TECNOLOGIE IMPIEGATE:</w:t>
-      </w:r>
     </w:p>
     <w:p>
       <w:pPr>
@@ -9216,14 +10349,6 @@
           <w:szCs w:val="24"/>
         </w:rPr>
       </w:pPr>
-      <w:r>
-        <w:rPr>
-          <w:rFonts w:ascii="Times New Roman" w:hAnsi="Times New Roman"/>
-          <w:sz w:val="24"/>
-          <w:szCs w:val="24"/>
-        </w:rPr>
-        <w:t>inizialmente c/c++ ma poi python per una più semplice gestione delle librerie grafiche + più astrazione per consegnare un software il più completo possibile in due mesi (right tool for the job) + seppur python sia lento il bottleneck maggiore era nella gestione degli eventi della gui-&gt; nonostante la lentezza generale del linguaggio il miglioramento sarebbe comunque decisamente superiore alla velocità persa dall’uso di Python.</w:t>
-      </w:r>
     </w:p>
     <w:p>
       <w:pPr>
@@ -9235,14 +10360,6 @@
           <w:szCs w:val="24"/>
         </w:rPr>
       </w:pPr>
-      <w:r>
-        <w:rPr>
-          <w:rFonts w:ascii="Times New Roman" w:hAnsi="Times New Roman"/>
-          <w:sz w:val="24"/>
-          <w:szCs w:val="24"/>
-        </w:rPr>
-        <w:t>Minimalmodbus.</w:t>
-      </w:r>
     </w:p>
     <w:p>
       <w:pPr>
@@ -9254,13 +10371,145 @@
           <w:szCs w:val="24"/>
         </w:rPr>
       </w:pPr>
-      <w:r>
-        <w:rPr>
-          <w:rFonts w:ascii="Times New Roman" w:hAnsi="Times New Roman"/>
-          <w:sz w:val="24"/>
-          <w:szCs w:val="24"/>
-        </w:rPr>
-        <w:t>Tkinter.</w:t>
+    </w:p>
+    <w:p>
+      <w:pPr>
+        <w:spacing w:line="360" w:lineRule="auto"/>
+        <w:jc w:val="both"/>
+        <w:rPr>
+          <w:rFonts w:ascii="Times New Roman" w:hAnsi="Times New Roman"/>
+          <w:sz w:val="24"/>
+          <w:szCs w:val="24"/>
+        </w:rPr>
+      </w:pPr>
+    </w:p>
+    <w:p>
+      <w:pPr>
+        <w:spacing w:line="360" w:lineRule="auto"/>
+        <w:jc w:val="both"/>
+        <w:rPr>
+          <w:rFonts w:ascii="Times New Roman" w:hAnsi="Times New Roman"/>
+          <w:sz w:val="24"/>
+          <w:szCs w:val="24"/>
+        </w:rPr>
+      </w:pPr>
+    </w:p>
+    <w:p>
+      <w:pPr>
+        <w:spacing w:line="360" w:lineRule="auto"/>
+        <w:jc w:val="both"/>
+        <w:rPr>
+          <w:rFonts w:ascii="Times New Roman" w:hAnsi="Times New Roman"/>
+          <w:sz w:val="24"/>
+          <w:szCs w:val="24"/>
+        </w:rPr>
+      </w:pPr>
+    </w:p>
+    <w:p>
+      <w:pPr>
+        <w:spacing w:line="360" w:lineRule="auto"/>
+        <w:jc w:val="both"/>
+        <w:rPr>
+          <w:rFonts w:ascii="Times New Roman" w:hAnsi="Times New Roman"/>
+          <w:sz w:val="24"/>
+          <w:szCs w:val="24"/>
+        </w:rPr>
+      </w:pPr>
+    </w:p>
+    <w:p>
+      <w:pPr>
+        <w:spacing w:line="360" w:lineRule="auto"/>
+        <w:jc w:val="both"/>
+        <w:rPr>
+          <w:rFonts w:ascii="Times New Roman" w:hAnsi="Times New Roman"/>
+          <w:sz w:val="24"/>
+          <w:szCs w:val="24"/>
+        </w:rPr>
+      </w:pPr>
+    </w:p>
+    <w:p>
+      <w:pPr>
+        <w:spacing w:line="360" w:lineRule="auto"/>
+        <w:jc w:val="both"/>
+        <w:rPr>
+          <w:rFonts w:ascii="Times New Roman" w:hAnsi="Times New Roman"/>
+          <w:sz w:val="24"/>
+          <w:szCs w:val="24"/>
+        </w:rPr>
+      </w:pPr>
+    </w:p>
+    <w:p>
+      <w:pPr>
+        <w:spacing w:line="360" w:lineRule="auto"/>
+        <w:jc w:val="both"/>
+        <w:rPr>
+          <w:rFonts w:ascii="Times New Roman" w:hAnsi="Times New Roman"/>
+          <w:sz w:val="24"/>
+          <w:szCs w:val="24"/>
+        </w:rPr>
+      </w:pPr>
+    </w:p>
+    <w:p>
+      <w:pPr>
+        <w:spacing w:line="360" w:lineRule="auto"/>
+        <w:jc w:val="both"/>
+        <w:rPr>
+          <w:rFonts w:ascii="Times New Roman" w:hAnsi="Times New Roman"/>
+          <w:sz w:val="24"/>
+          <w:szCs w:val="24"/>
+        </w:rPr>
+      </w:pPr>
+    </w:p>
+    <w:p>
+      <w:pPr>
+        <w:spacing w:line="360" w:lineRule="auto"/>
+        <w:jc w:val="both"/>
+        <w:rPr>
+          <w:rFonts w:ascii="Times New Roman" w:hAnsi="Times New Roman"/>
+          <w:sz w:val="24"/>
+          <w:szCs w:val="24"/>
+        </w:rPr>
+      </w:pPr>
+    </w:p>
+    <w:p>
+      <w:pPr>
+        <w:spacing w:line="360" w:lineRule="auto"/>
+        <w:jc w:val="both"/>
+        <w:rPr>
+          <w:rFonts w:ascii="Times New Roman" w:hAnsi="Times New Roman"/>
+          <w:sz w:val="24"/>
+          <w:szCs w:val="24"/>
+        </w:rPr>
+      </w:pPr>
+    </w:p>
+    <w:p>
+      <w:pPr>
+        <w:spacing w:line="360" w:lineRule="auto"/>
+        <w:jc w:val="both"/>
+        <w:rPr>
+          <w:rFonts w:ascii="Times New Roman" w:hAnsi="Times New Roman"/>
+          <w:sz w:val="24"/>
+          <w:szCs w:val="24"/>
+        </w:rPr>
+      </w:pPr>
+    </w:p>
+    <w:p>
+      <w:pPr>
+        <w:spacing w:line="360" w:lineRule="auto"/>
+        <w:jc w:val="both"/>
+        <w:rPr>
+          <w:rFonts w:ascii="Times New Roman" w:hAnsi="Times New Roman"/>
+          <w:sz w:val="24"/>
+          <w:szCs w:val="24"/>
+        </w:rPr>
+      </w:pPr>
+      <w:r>
+        <w:rPr>
+          <w:rFonts w:ascii="Times New Roman" w:hAnsi="Times New Roman"/>
+          <w:sz w:val="24"/>
+          <w:szCs w:val="24"/>
+        </w:rPr>
+        <w:t>VELOCITà TRASMISSIVE DIVERSE + REGISTRI NON INTERROGABILI</w:t>
       </w:r>
     </w:p>
     <w:p>
@@ -9985,13 +11234,7 @@
         <w:rPr>
           <w:rFonts w:ascii="Times New Roman" w:hAnsi="Times New Roman"/>
         </w:rPr>
-        <w:t xml:space="preserve"> </w:t>
-      </w:r>
-      <w:r>
-        <w:rPr>
-          <w:rFonts w:ascii="Times New Roman" w:hAnsi="Times New Roman"/>
-        </w:rPr>
-        <w:t xml:space="preserve">Programming Microsoft Visual Basic 6, Chapter 6 – Classes and Objects, Visualbasicbooks, consultato il 17 settembre 2023, </w:t>
+        <w:t xml:space="preserve"> Programming Microsoft Visual Basic 6, Chapter 6 – Classes and Objects, Visualbasicbooks, consultato il 17 settembre 2023, </w:t>
       </w:r>
       <w:hyperlink r:id="rId11" w:history="1">
         <w:r>
@@ -10043,13 +11286,7 @@
         <w:rPr>
           <w:rFonts w:ascii="Times New Roman" w:hAnsi="Times New Roman"/>
         </w:rPr>
-        <w:t xml:space="preserve"> </w:t>
-      </w:r>
-      <w:r>
-        <w:rPr>
-          <w:rFonts w:ascii="Times New Roman" w:hAnsi="Times New Roman"/>
-        </w:rPr>
-        <w:t>MinimalModbus, Github</w:t>
+        <w:t xml:space="preserve"> MinimalModbus, Github</w:t>
       </w:r>
       <w:r>
         <w:rPr>
@@ -10087,13 +11324,7 @@
         <w:rPr>
           <w:rFonts w:ascii="Times New Roman" w:hAnsi="Times New Roman"/>
         </w:rPr>
-        <w:t xml:space="preserve"> </w:t>
-      </w:r>
-      <w:r>
-        <w:rPr>
-          <w:rFonts w:ascii="Times New Roman" w:hAnsi="Times New Roman"/>
-        </w:rPr>
-        <w:t xml:space="preserve">Features, MinimalModbus, consultato il 25 settembre 2023, </w:t>
+        <w:t xml:space="preserve"> Features, MinimalModbus, consultato il 25 settembre 2023, </w:t>
       </w:r>
       <w:hyperlink r:id="rId13" w:history="1">
         <w:r>
@@ -10147,13 +11378,7 @@
         <w:rPr>
           <w:rFonts w:ascii="Times New Roman" w:hAnsi="Times New Roman"/>
         </w:rPr>
-        <w:t xml:space="preserve"> </w:t>
-      </w:r>
-      <w:r>
-        <w:rPr>
-          <w:rFonts w:ascii="Times New Roman" w:hAnsi="Times New Roman"/>
-        </w:rPr>
-        <w:t xml:space="preserve">Apache License, Version 2.0, Apache, consultato il 25 settembre 2023, </w:t>
+        <w:t xml:space="preserve"> Apache License, Version 2.0, Apache, consultato il 25 settembre 2023, </w:t>
       </w:r>
       <w:hyperlink r:id="rId14" w:history="1">
         <w:r>
@@ -10165,10 +11390,78 @@
         </w:r>
       </w:hyperlink>
     </w:p>
+  </w:footnote>
+  <w:footnote w:id="19">
     <w:p>
       <w:pPr>
         <w:pStyle w:val="FootnoteText"/>
       </w:pPr>
+      <w:r>
+        <w:rPr>
+          <w:rStyle w:val="FootnoteReference"/>
+        </w:rPr>
+        <w:footnoteRef/>
+      </w:r>
+      <w:r>
+        <w:t xml:space="preserve"> Tcl/Tk License Terms, Tcl.tk, consultato il 26 settembre 2023, </w:t>
+      </w:r>
+    </w:p>
+    <w:p>
+      <w:pPr>
+        <w:pStyle w:val="FootnoteText"/>
+      </w:pPr>
+      <w:hyperlink r:id="rId15" w:history="1">
+        <w:r>
+          <w:rPr>
+            <w:rStyle w:val="Hyperlink"/>
+          </w:rPr>
+          <w:t>https://www.tcl.tk/software/tcltk/license.html</w:t>
+        </w:r>
+      </w:hyperlink>
+    </w:p>
+    <w:p>
+      <w:pPr>
+        <w:pStyle w:val="FootnoteText"/>
+        <w:rPr>
+          <w:rFonts w:ascii="Times New Roman" w:hAnsi="Times New Roman"/>
+          <w:color w:val="262626"/>
+        </w:rPr>
+      </w:pPr>
+      <w:r>
+        <w:rPr>
+          <w:rFonts w:ascii="Times New Roman" w:hAnsi="Times New Roman"/>
+          <w:color w:val="262626"/>
+        </w:rPr>
+        <w:t xml:space="preserve">Figura </w:t>
+      </w:r>
+      <w:r>
+        <w:rPr>
+          <w:rFonts w:ascii="Times New Roman" w:hAnsi="Times New Roman"/>
+          <w:color w:val="262626"/>
+        </w:rPr>
+        <w:t>4</w:t>
+      </w:r>
+      <w:r>
+        <w:rPr>
+          <w:rFonts w:ascii="Times New Roman" w:hAnsi="Times New Roman"/>
+          <w:color w:val="262626"/>
+        </w:rPr>
+        <w:t xml:space="preserve">: </w:t>
+      </w:r>
+      <w:r>
+        <w:rPr>
+          <w:rFonts w:ascii="Times New Roman" w:hAnsi="Times New Roman"/>
+          <w:color w:val="262626"/>
+        </w:rPr>
+        <w:t>menu “DIAGNOSI I/O” #1 di</w:t>
+      </w:r>
+      <w:r>
+        <w:rPr>
+          <w:rFonts w:ascii="Times New Roman" w:hAnsi="Times New Roman"/>
+          <w:color w:val="262626"/>
+        </w:rPr>
+        <w:t xml:space="preserve"> MultiBench</w:t>
+      </w:r>
     </w:p>
   </w:footnote>
 </w:footnotes>

</xml_diff>

<commit_message>
removed footnotes for images
</commit_message>
<xml_diff>
--- a/Tesi_Triennale_Informatica_Unimore_2022_2023_Enrico_Marras_152336.docx
+++ b/Tesi_Triennale_Informatica_Unimore_2022_2023_Enrico_Marras_152336.docx
@@ -4484,7 +4484,7 @@
           <w:noProof/>
         </w:rPr>
         <w:drawing>
-          <wp:inline distT="0" distB="0" distL="0" distR="0" wp14:anchorId="25E53721" wp14:editId="56773D51">
+          <wp:inline distT="0" distB="0" distL="0" distR="0" wp14:anchorId="25E53721" wp14:editId="1C451197">
             <wp:extent cx="5391150" cy="2531745"/>
             <wp:effectExtent l="0" t="0" r="0" b="1905"/>
             <wp:docPr id="849010223" name="Picture 1"/>
@@ -4858,7 +4858,6 @@
           <w:sz w:val="24"/>
           <w:szCs w:val="24"/>
         </w:rPr>
-        <w:lastRenderedPageBreak/>
         <w:t>In questo tipo di predisposizione</w:t>
       </w:r>
       <w:r>
@@ -5790,7 +5789,6 @@
           <w:sz w:val="24"/>
           <w:szCs w:val="24"/>
         </w:rPr>
-        <w:lastRenderedPageBreak/>
         <w:t>Modbus RTU</w:t>
       </w:r>
       <w:bookmarkEnd w:id="17"/>
@@ -5890,6 +5888,7 @@
         <w:rPr>
           <w:noProof/>
         </w:rPr>
+        <w:lastRenderedPageBreak/>
         <mc:AlternateContent>
           <mc:Choice Requires="wps">
             <w:drawing>
@@ -6790,7 +6789,16 @@
           <w:sz w:val="24"/>
           <w:szCs w:val="24"/>
         </w:rPr>
-        <w:t>e per l’effettivo contenuto informativo (ad eccezione del controllo CRC, che usa una codifica ‘</w:t>
+        <w:t xml:space="preserve">e per l’effettivo contenuto informativo (ad eccezione del controllo </w:t>
+      </w:r>
+      <w:r>
+        <w:rPr>
+          <w:rFonts w:ascii="Times New Roman" w:hAnsi="Times New Roman"/>
+          <w:sz w:val="24"/>
+          <w:szCs w:val="24"/>
+        </w:rPr>
+        <w:lastRenderedPageBreak/>
+        <w:t>CRC, che usa una codifica ‘</w:t>
       </w:r>
       <w:r>
         <w:rPr>
@@ -7424,6 +7432,12 @@
           <w:t>3</w:t>
         </w:r>
       </w:fldSimple>
+      <w:r>
+        <w:rPr>
+          <w:noProof/>
+        </w:rPr>
+        <w:t xml:space="preserve"> – Pannello superiore dell’interfaccia di MultiBench</w:t>
+      </w:r>
     </w:p>
     <w:p>
       <w:pPr>
@@ -10581,7 +10595,7 @@
           <w:szCs w:val="24"/>
         </w:rPr>
         <w:drawing>
-          <wp:inline distT="0" distB="0" distL="0" distR="0" wp14:anchorId="2B46FB19" wp14:editId="07B2190A">
+          <wp:inline distT="0" distB="0" distL="0" distR="0" wp14:anchorId="2B46FB19" wp14:editId="3C441E24">
             <wp:extent cx="5397500" cy="2054685"/>
             <wp:effectExtent l="0" t="0" r="0" b="3175"/>
             <wp:docPr id="771473597" name="Picture 1" descr="A screenshot of a computer&#10;&#10;Description automatically generated"/>
@@ -12556,7 +12570,21 @@
         <w:rPr>
           <w:rFonts w:ascii="Times New Roman" w:hAnsi="Times New Roman"/>
         </w:rPr>
-        <w:t xml:space="preserve">What is an HMI, </w:t>
+        <w:t xml:space="preserve">What </w:t>
+      </w:r>
+      <w:proofErr w:type="spellStart"/>
+      <w:r>
+        <w:rPr>
+          <w:rFonts w:ascii="Times New Roman" w:hAnsi="Times New Roman"/>
+        </w:rPr>
+        <w:t>is</w:t>
+      </w:r>
+      <w:proofErr w:type="spellEnd"/>
+      <w:r>
+        <w:rPr>
+          <w:rFonts w:ascii="Times New Roman" w:hAnsi="Times New Roman"/>
+        </w:rPr>
+        <w:t xml:space="preserve"> an HMI, </w:t>
       </w:r>
       <w:proofErr w:type="spellStart"/>
       <w:r>
@@ -12638,19 +12666,7 @@
         <w:rPr>
           <w:rFonts w:ascii="Times New Roman" w:hAnsi="Times New Roman"/>
         </w:rPr>
-        <w:t xml:space="preserve"> </w:t>
-      </w:r>
-      <w:r>
-        <w:rPr>
-          <w:rFonts w:ascii="Times New Roman" w:hAnsi="Times New Roman"/>
-        </w:rPr>
-        <w:t>ISO/IEC 7498-1</w:t>
-      </w:r>
-      <w:r>
-        <w:rPr>
-          <w:rFonts w:ascii="Times New Roman" w:hAnsi="Times New Roman"/>
-        </w:rPr>
-        <w:t xml:space="preserve">:1994, </w:t>
+        <w:t xml:space="preserve"> ISO/IEC 7498-1:1994, </w:t>
       </w:r>
       <w:r>
         <w:rPr>
@@ -12673,72 +12689,23 @@
           <w:rFonts w:ascii="Times New Roman" w:hAnsi="Times New Roman"/>
           <w:shd w:val="clear" w:color="auto" w:fill="FFFFFF"/>
         </w:rPr>
-        <w:t> </w:t>
-      </w:r>
+        <w:t xml:space="preserve"> – Open Systems </w:t>
+      </w:r>
+      <w:proofErr w:type="spellStart"/>
       <w:r>
         <w:rPr>
           <w:rFonts w:ascii="Times New Roman" w:hAnsi="Times New Roman"/>
           <w:shd w:val="clear" w:color="auto" w:fill="FFFFFF"/>
         </w:rPr>
-        <w:t>– O</w:t>
-      </w:r>
+        <w:t>Interconnection</w:t>
+      </w:r>
+      <w:proofErr w:type="spellEnd"/>
       <w:r>
         <w:rPr>
           <w:rFonts w:ascii="Times New Roman" w:hAnsi="Times New Roman"/>
           <w:shd w:val="clear" w:color="auto" w:fill="FFFFFF"/>
         </w:rPr>
-        <w:t>pen</w:t>
-      </w:r>
-      <w:r>
-        <w:rPr>
-          <w:rFonts w:ascii="Times New Roman" w:hAnsi="Times New Roman"/>
-          <w:shd w:val="clear" w:color="auto" w:fill="FFFFFF"/>
-        </w:rPr>
-        <w:t xml:space="preserve"> </w:t>
-      </w:r>
-      <w:r>
-        <w:rPr>
-          <w:rFonts w:ascii="Times New Roman" w:hAnsi="Times New Roman"/>
-          <w:shd w:val="clear" w:color="auto" w:fill="FFFFFF"/>
-        </w:rPr>
-        <w:t xml:space="preserve">Systems </w:t>
-      </w:r>
-      <w:proofErr w:type="spellStart"/>
-      <w:r>
-        <w:rPr>
-          <w:rFonts w:ascii="Times New Roman" w:hAnsi="Times New Roman"/>
-          <w:shd w:val="clear" w:color="auto" w:fill="FFFFFF"/>
-        </w:rPr>
-        <w:t>Interconnection</w:t>
-      </w:r>
-      <w:proofErr w:type="spellEnd"/>
-      <w:r>
-        <w:rPr>
-          <w:rFonts w:ascii="Times New Roman" w:hAnsi="Times New Roman"/>
-          <w:shd w:val="clear" w:color="auto" w:fill="FFFFFF"/>
-        </w:rPr>
-        <w:t> –</w:t>
-      </w:r>
-      <w:r>
-        <w:rPr>
-          <w:rFonts w:ascii="Times New Roman" w:hAnsi="Times New Roman"/>
-          <w:shd w:val="clear" w:color="auto" w:fill="FFFFFF"/>
-        </w:rPr>
-        <w:t xml:space="preserve"> </w:t>
-      </w:r>
-      <w:r>
-        <w:rPr>
-          <w:rFonts w:ascii="Times New Roman" w:hAnsi="Times New Roman"/>
-          <w:shd w:val="clear" w:color="auto" w:fill="FFFFFF"/>
-        </w:rPr>
-        <w:t>Basic Reference Model: The Basic Model</w:t>
-      </w:r>
-      <w:r>
-        <w:rPr>
-          <w:rFonts w:ascii="Times New Roman" w:hAnsi="Times New Roman"/>
-          <w:shd w:val="clear" w:color="auto" w:fill="FFFFFF"/>
-        </w:rPr>
-        <w:t xml:space="preserve">, 7.7 </w:t>
+        <w:t xml:space="preserve"> – Basic Reference Model: The Basic Model, 7.7 </w:t>
       </w:r>
       <w:proofErr w:type="spellStart"/>
       <w:r>
@@ -12772,10 +12739,7 @@
       <w:pPr>
         <w:pStyle w:val="FootnoteText"/>
         <w:rPr>
-          <w:rStyle w:val="Hyperlink"/>
-          <w:rFonts w:ascii="Times New Roman" w:hAnsi="Times New Roman"/>
-          <w:color w:val="auto"/>
-          <w:u w:val="none"/>
+          <w:rFonts w:ascii="Times New Roman" w:hAnsi="Times New Roman"/>
         </w:rPr>
       </w:pPr>
       <w:r>
@@ -12815,24 +12779,121 @@
             <w:rStyle w:val="Hyperlink"/>
             <w:rFonts w:ascii="Times New Roman" w:hAnsi="Times New Roman"/>
           </w:rPr>
-          <w:t>https://www.ti.com</w:t>
-        </w:r>
+          <w:t>https://www.ti.com/lit/an/slla272d/slla272d.pdf</w:t>
+        </w:r>
+      </w:hyperlink>
+    </w:p>
+  </w:footnote>
+  <w:footnote w:id="5">
+    <w:p>
+      <w:pPr>
+        <w:pStyle w:val="FootnoteText"/>
+        <w:rPr>
+          <w:rFonts w:ascii="Times New Roman" w:hAnsi="Times New Roman"/>
+          <w:color w:val="4A9FF4"/>
+        </w:rPr>
+      </w:pPr>
+      <w:r>
+        <w:rPr>
+          <w:rStyle w:val="FootnoteReference"/>
+          <w:rFonts w:ascii="Times New Roman" w:hAnsi="Times New Roman"/>
+        </w:rPr>
+        <w:footnoteRef/>
+      </w:r>
+      <w:r>
+        <w:rPr>
+          <w:rFonts w:ascii="Times New Roman" w:hAnsi="Times New Roman"/>
+        </w:rPr>
+        <w:t xml:space="preserve"> </w:t>
+      </w:r>
+      <w:r>
+        <w:rPr>
+          <w:rFonts w:ascii="Times New Roman" w:hAnsi="Times New Roman"/>
+        </w:rPr>
+        <w:t xml:space="preserve">Protocollo Modbus su RS485 – Introduzione, </w:t>
+      </w:r>
+      <w:r>
+        <w:rPr>
+          <w:rFonts w:ascii="Times New Roman" w:hAnsi="Times New Roman"/>
+        </w:rPr>
+        <w:t>O</w:t>
+      </w:r>
+      <w:r>
+        <w:rPr>
+          <w:rFonts w:ascii="Times New Roman" w:hAnsi="Times New Roman"/>
+        </w:rPr>
+        <w:t xml:space="preserve">verdigit, </w:t>
+      </w:r>
+      <w:r>
+        <w:rPr>
+          <w:rFonts w:ascii="Times New Roman" w:hAnsi="Times New Roman"/>
+        </w:rPr>
+        <w:t xml:space="preserve">consultato il </w:t>
+      </w:r>
+      <w:r>
+        <w:rPr>
+          <w:rFonts w:ascii="Times New Roman" w:hAnsi="Times New Roman"/>
+        </w:rPr>
+        <w:t>9 settembre 2023, pagina 3</w:t>
+      </w:r>
+      <w:r>
+        <w:rPr>
+          <w:rFonts w:ascii="Times New Roman" w:hAnsi="Times New Roman"/>
+        </w:rPr>
+        <w:t xml:space="preserve">, </w:t>
+      </w:r>
+      <w:hyperlink r:id="rId3" w:history="1">
         <w:r>
           <w:rPr>
             <w:rStyle w:val="Hyperlink"/>
             <w:rFonts w:ascii="Times New Roman" w:hAnsi="Times New Roman"/>
           </w:rPr>
-          <w:t>/</w:t>
-        </w:r>
+          <w:t>https://www.overdigit.com/data/Blog/RS485-Modbus/Protocollo%20Modbus%20su%20RS485.pdf</w:t>
+        </w:r>
+      </w:hyperlink>
+    </w:p>
+  </w:footnote>
+  <w:footnote w:id="6">
+    <w:p>
+      <w:pPr>
+        <w:pStyle w:val="FootnoteText"/>
+        <w:rPr>
+          <w:rFonts w:ascii="Times New Roman" w:hAnsi="Times New Roman"/>
+        </w:rPr>
+      </w:pPr>
+      <w:r>
+        <w:rPr>
+          <w:rStyle w:val="FootnoteReference"/>
+        </w:rPr>
+        <w:footnoteRef/>
+      </w:r>
+      <w:r>
+        <w:t xml:space="preserve"> </w:t>
+      </w:r>
+      <w:r>
+        <w:rPr>
+          <w:rFonts w:ascii="Times New Roman" w:hAnsi="Times New Roman"/>
+        </w:rPr>
+        <w:t xml:space="preserve">What is the OSI Model?, Forcepoint, consultato il 9 Settembre 2023, </w:t>
+      </w:r>
+      <w:r>
+        <w:rPr>
+          <w:rFonts w:ascii="Times New Roman" w:hAnsi="Times New Roman"/>
+        </w:rPr>
+        <w:br/>
+      </w:r>
+      <w:hyperlink r:id="rId4" w:history="1">
         <w:r>
           <w:rPr>
             <w:rStyle w:val="Hyperlink"/>
             <w:rFonts w:ascii="Times New Roman" w:hAnsi="Times New Roman"/>
           </w:rPr>
-          <w:t>lit/an/slla272d/slla272d.pdf</w:t>
+          <w:t>https://www.forcepoint.com/cyber-edu/osi-model</w:t>
         </w:r>
       </w:hyperlink>
     </w:p>
+  </w:footnote>
+  <w:footnote w:id="7">
     <w:p>
       <w:pPr>
         <w:pStyle w:val="FootnoteText"/>
@@ -12843,30 +12904,6 @@
       </w:pPr>
       <w:r>
         <w:rPr>
-          <w:rFonts w:ascii="Times New Roman" w:hAnsi="Times New Roman"/>
-          <w:color w:val="595959" w:themeColor="text1" w:themeTint="A6"/>
-        </w:rPr>
-        <w:t>Figura1</w:t>
-      </w:r>
-      <w:r>
-        <w:rPr>
-          <w:rFonts w:ascii="Times New Roman" w:hAnsi="Times New Roman"/>
-        </w:rPr>
-        <w:t>: struttura connessioni tra i vari controllori e l’HMI.</w:t>
-      </w:r>
-    </w:p>
-  </w:footnote>
-  <w:footnote w:id="5">
-    <w:p>
-      <w:pPr>
-        <w:pStyle w:val="FootnoteText"/>
-        <w:rPr>
-          <w:rFonts w:ascii="Times New Roman" w:hAnsi="Times New Roman"/>
-          <w:color w:val="4A9FF4"/>
-        </w:rPr>
-      </w:pPr>
-      <w:r>
-        <w:rPr>
           <w:rStyle w:val="FootnoteReference"/>
           <w:rFonts w:ascii="Times New Roman" w:hAnsi="Times New Roman"/>
         </w:rPr>
@@ -12878,100 +12915,192 @@
         </w:rPr>
         <w:t xml:space="preserve"> </w:t>
       </w:r>
-      <w:r>
-        <w:rPr>
-          <w:rFonts w:ascii="Times New Roman" w:hAnsi="Times New Roman"/>
-        </w:rPr>
-        <w:t xml:space="preserve">Protocollo Modbus su RS485 – Introduzione, </w:t>
-      </w:r>
-      <w:r>
-        <w:rPr>
-          <w:rFonts w:ascii="Times New Roman" w:hAnsi="Times New Roman"/>
-        </w:rPr>
-        <w:t>O</w:t>
-      </w:r>
-      <w:r>
-        <w:rPr>
-          <w:rFonts w:ascii="Times New Roman" w:hAnsi="Times New Roman"/>
-        </w:rPr>
-        <w:t xml:space="preserve">verdigit, </w:t>
-      </w:r>
-      <w:r>
-        <w:rPr>
-          <w:rFonts w:ascii="Times New Roman" w:hAnsi="Times New Roman"/>
-        </w:rPr>
-        <w:t xml:space="preserve">consultato il </w:t>
-      </w:r>
-      <w:r>
-        <w:rPr>
-          <w:rFonts w:ascii="Times New Roman" w:hAnsi="Times New Roman"/>
-        </w:rPr>
-        <w:t>9 settembre 2023, pagina 3</w:t>
-      </w:r>
-      <w:r>
-        <w:rPr>
-          <w:rFonts w:ascii="Times New Roman" w:hAnsi="Times New Roman"/>
-        </w:rPr>
-        <w:t xml:space="preserve">, </w:t>
-      </w:r>
-      <w:hyperlink r:id="rId3" w:history="1">
+      <w:proofErr w:type="spellStart"/>
+      <w:r>
+        <w:rPr>
+          <w:rFonts w:ascii="Times New Roman" w:hAnsi="Times New Roman"/>
+        </w:rPr>
+        <w:t>Introduction</w:t>
+      </w:r>
+      <w:proofErr w:type="spellEnd"/>
+      <w:r>
+        <w:rPr>
+          <w:rFonts w:ascii="Times New Roman" w:hAnsi="Times New Roman"/>
+        </w:rPr>
+        <w:t xml:space="preserve"> to </w:t>
+      </w:r>
+      <w:proofErr w:type="spellStart"/>
+      <w:r>
+        <w:rPr>
+          <w:rFonts w:ascii="Times New Roman" w:hAnsi="Times New Roman"/>
+        </w:rPr>
+        <w:t>Modbus</w:t>
+      </w:r>
+      <w:proofErr w:type="spellEnd"/>
+      <w:r>
+        <w:rPr>
+          <w:rFonts w:ascii="Times New Roman" w:hAnsi="Times New Roman"/>
+        </w:rPr>
+        <w:t xml:space="preserve"> Serial and </w:t>
+      </w:r>
+      <w:proofErr w:type="spellStart"/>
+      <w:r>
+        <w:rPr>
+          <w:rFonts w:ascii="Times New Roman" w:hAnsi="Times New Roman"/>
+        </w:rPr>
+        <w:t>Modbus</w:t>
+      </w:r>
+      <w:proofErr w:type="spellEnd"/>
+      <w:r>
+        <w:rPr>
+          <w:rFonts w:ascii="Times New Roman" w:hAnsi="Times New Roman"/>
+        </w:rPr>
+        <w:t xml:space="preserve"> TCP, </w:t>
+      </w:r>
+      <w:proofErr w:type="spellStart"/>
+      <w:r>
+        <w:rPr>
+          <w:rFonts w:ascii="Times New Roman" w:hAnsi="Times New Roman"/>
+        </w:rPr>
+        <w:t>Ccontrols</w:t>
+      </w:r>
+      <w:proofErr w:type="spellEnd"/>
+      <w:r>
+        <w:rPr>
+          <w:rFonts w:ascii="Times New Roman" w:hAnsi="Times New Roman"/>
+        </w:rPr>
+        <w:t>, consultato il 10</w:t>
+      </w:r>
+      <w:r>
+        <w:rPr>
+          <w:rFonts w:ascii="Times New Roman" w:hAnsi="Times New Roman"/>
+        </w:rPr>
+        <w:t xml:space="preserve"> Settembre 20</w:t>
+      </w:r>
+      <w:r>
+        <w:rPr>
+          <w:rFonts w:ascii="Times New Roman" w:hAnsi="Times New Roman"/>
+        </w:rPr>
+        <w:t xml:space="preserve">23, pagina 1, </w:t>
+      </w:r>
+      <w:hyperlink r:id="rId5" w:history="1">
         <w:r>
           <w:rPr>
             <w:rStyle w:val="Hyperlink"/>
             <w:rFonts w:ascii="Times New Roman" w:hAnsi="Times New Roman"/>
           </w:rPr>
-          <w:t>https://www.overdigit.com/data/Blog/RS485-Modbus/Protocollo%20Modbus%20su%20RS485.pdf</w:t>
+          <w:t>https://www.ccontrols.com/pdf/Extv9n5.pdf</w:t>
         </w:r>
       </w:hyperlink>
     </w:p>
   </w:footnote>
-  <w:footnote w:id="6">
+  <w:footnote w:id="8">
     <w:p>
       <w:pPr>
         <w:pStyle w:val="FootnoteText"/>
-        <w:rPr>
-          <w:rFonts w:ascii="Times New Roman" w:hAnsi="Times New Roman"/>
-        </w:rPr>
       </w:pPr>
       <w:r>
         <w:rPr>
           <w:rStyle w:val="FootnoteReference"/>
+          <w:rFonts w:ascii="Times New Roman" w:hAnsi="Times New Roman"/>
         </w:rPr>
         <w:footnoteRef/>
       </w:r>
       <w:r>
+        <w:rPr>
+          <w:rFonts w:ascii="Times New Roman" w:hAnsi="Times New Roman"/>
+        </w:rPr>
         <w:t xml:space="preserve"> </w:t>
       </w:r>
       <w:r>
         <w:rPr>
           <w:rFonts w:ascii="Times New Roman" w:hAnsi="Times New Roman"/>
         </w:rPr>
-        <w:t xml:space="preserve">What is the OSI Model?, Forcepoint, consultato il 9 Settembre 2023, </w:t>
-      </w:r>
-      <w:r>
-        <w:rPr>
-          <w:rFonts w:ascii="Times New Roman" w:hAnsi="Times New Roman"/>
-        </w:rPr>
-        <w:br/>
-      </w:r>
-      <w:hyperlink r:id="rId4" w:history="1">
+        <w:t xml:space="preserve">Unità informativa del livello 2 dello </w:t>
+      </w:r>
+      <w:proofErr w:type="spellStart"/>
+      <w:r>
+        <w:rPr>
+          <w:rFonts w:ascii="Times New Roman" w:hAnsi="Times New Roman"/>
+        </w:rPr>
+        <w:t>stack</w:t>
+      </w:r>
+      <w:proofErr w:type="spellEnd"/>
+      <w:r>
+        <w:rPr>
+          <w:rFonts w:ascii="Times New Roman" w:hAnsi="Times New Roman"/>
+        </w:rPr>
+        <w:t xml:space="preserve"> ISO/OSI.</w:t>
+      </w:r>
+    </w:p>
+  </w:footnote>
+  <w:footnote w:id="9">
+    <w:p>
+      <w:pPr>
+        <w:pStyle w:val="FootnoteText"/>
+        <w:rPr>
+          <w:rFonts w:ascii="Times New Roman" w:hAnsi="Times New Roman"/>
+          <w:color w:val="4A9FF4"/>
+        </w:rPr>
+      </w:pPr>
+      <w:r>
+        <w:rPr>
+          <w:rStyle w:val="FootnoteReference"/>
+          <w:rFonts w:ascii="Times New Roman" w:hAnsi="Times New Roman"/>
+        </w:rPr>
+        <w:footnoteRef/>
+      </w:r>
+      <w:r>
+        <w:rPr>
+          <w:rFonts w:ascii="Times New Roman" w:hAnsi="Times New Roman"/>
+        </w:rPr>
+        <w:t xml:space="preserve"> Modbus RTU </w:t>
+      </w:r>
+      <w:proofErr w:type="spellStart"/>
+      <w:r>
+        <w:rPr>
+          <w:rFonts w:ascii="Times New Roman" w:hAnsi="Times New Roman"/>
+        </w:rPr>
+        <w:t>communication</w:t>
+      </w:r>
+      <w:proofErr w:type="spellEnd"/>
+      <w:r>
+        <w:rPr>
+          <w:rFonts w:ascii="Times New Roman" w:hAnsi="Times New Roman"/>
+        </w:rPr>
+        <w:t xml:space="preserve"> guide, Virtual-serial-</w:t>
+      </w:r>
+      <w:proofErr w:type="spellStart"/>
+      <w:r>
+        <w:rPr>
+          <w:rFonts w:ascii="Times New Roman" w:hAnsi="Times New Roman"/>
+        </w:rPr>
+        <w:t>port</w:t>
+      </w:r>
+      <w:proofErr w:type="spellEnd"/>
+      <w:r>
+        <w:rPr>
+          <w:rFonts w:ascii="Times New Roman" w:hAnsi="Times New Roman"/>
+        </w:rPr>
+        <w:t xml:space="preserve">, consultato il 10 settembre 2023, </w:t>
+      </w:r>
+      <w:hyperlink r:id="rId6" w:history="1">
         <w:r>
           <w:rPr>
             <w:rStyle w:val="Hyperlink"/>
             <w:rFonts w:ascii="Times New Roman" w:hAnsi="Times New Roman"/>
           </w:rPr>
-          <w:t>https://www.forcepoint.com/cyber-edu/osi-model</w:t>
+          <w:t>https://www.virtual-serial-port.org/articles/modbus-rtu-guide/</w:t>
         </w:r>
       </w:hyperlink>
     </w:p>
   </w:footnote>
-  <w:footnote w:id="7">
+  <w:footnote w:id="10">
     <w:p>
       <w:pPr>
         <w:pStyle w:val="FootnoteText"/>
         <w:rPr>
           <w:rFonts w:ascii="Times New Roman" w:hAnsi="Times New Roman"/>
-          <w:color w:val="4A9FF4"/>
         </w:rPr>
       </w:pPr>
       <w:r>
@@ -12992,56 +13121,47 @@
         <w:rPr>
           <w:rFonts w:ascii="Times New Roman" w:hAnsi="Times New Roman"/>
         </w:rPr>
-        <w:t>Introduction</w:t>
+        <w:t>Modbus</w:t>
       </w:r>
       <w:proofErr w:type="spellEnd"/>
       <w:r>
         <w:rPr>
           <w:rFonts w:ascii="Times New Roman" w:hAnsi="Times New Roman"/>
         </w:rPr>
-        <w:t xml:space="preserve"> to Modbus Serial and Modbus TCP, </w:t>
+        <w:t xml:space="preserve"> Networking Guide, </w:t>
       </w:r>
       <w:proofErr w:type="spellStart"/>
       <w:r>
         <w:rPr>
           <w:rFonts w:ascii="Times New Roman" w:hAnsi="Times New Roman"/>
         </w:rPr>
-        <w:t>Ccontrols</w:t>
+        <w:t>libelium</w:t>
       </w:r>
       <w:proofErr w:type="spellEnd"/>
       <w:r>
         <w:rPr>
           <w:rFonts w:ascii="Times New Roman" w:hAnsi="Times New Roman"/>
         </w:rPr>
-        <w:t>, consultato il 10</w:t>
-      </w:r>
-      <w:r>
-        <w:rPr>
-          <w:rFonts w:ascii="Times New Roman" w:hAnsi="Times New Roman"/>
-        </w:rPr>
-        <w:t xml:space="preserve"> Settembre 20</w:t>
-      </w:r>
-      <w:r>
-        <w:rPr>
-          <w:rFonts w:ascii="Times New Roman" w:hAnsi="Times New Roman"/>
-        </w:rPr>
-        <w:t xml:space="preserve">23, pagina 1, </w:t>
-      </w:r>
-      <w:hyperlink r:id="rId5" w:history="1">
+        <w:t xml:space="preserve">, consultato il 10 settembre 2023, </w:t>
+      </w:r>
+      <w:hyperlink r:id="rId7" w:history="1">
         <w:r>
           <w:rPr>
             <w:rStyle w:val="Hyperlink"/>
             <w:rFonts w:ascii="Times New Roman" w:hAnsi="Times New Roman"/>
           </w:rPr>
-          <w:t>https://www.ccontrols.com/pdf/Extv9n5.pdf</w:t>
+          <w:t>https://development.libelium.com/modbus_networking_guide/introduction</w:t>
         </w:r>
       </w:hyperlink>
     </w:p>
   </w:footnote>
-  <w:footnote w:id="8">
+  <w:footnote w:id="11">
     <w:p>
       <w:pPr>
         <w:pStyle w:val="FootnoteText"/>
+        <w:rPr>
+          <w:rFonts w:ascii="Times New Roman" w:hAnsi="Times New Roman"/>
+        </w:rPr>
       </w:pPr>
       <w:r>
         <w:rPr>
@@ -13054,262 +13174,55 @@
         <w:rPr>
           <w:rFonts w:ascii="Times New Roman" w:hAnsi="Times New Roman"/>
         </w:rPr>
+        <w:t xml:space="preserve"> Unidrive M700 / M701 / M702 Guida dell'utente al controllo Versione numero: 2, 9.1.5 Codifica dei dati, </w:t>
+      </w:r>
+      <w:r>
+        <w:rPr>
+          <w:rFonts w:ascii="Times New Roman" w:hAnsi="Times New Roman"/>
+        </w:rPr>
+        <w:t xml:space="preserve">pagina 122, </w:t>
+      </w:r>
+      <w:r>
+        <w:rPr>
+          <w:rFonts w:ascii="Times New Roman" w:hAnsi="Times New Roman"/>
+        </w:rPr>
+        <w:t>consultato il 12 settembre 2023</w:t>
+      </w:r>
+    </w:p>
+  </w:footnote>
+  <w:footnote w:id="12">
+    <w:p>
+      <w:pPr>
+        <w:pStyle w:val="FootnoteText"/>
+        <w:rPr>
+          <w:rFonts w:ascii="Times New Roman" w:hAnsi="Times New Roman"/>
+        </w:rPr>
+      </w:pPr>
+      <w:r>
+        <w:rPr>
+          <w:rStyle w:val="FootnoteReference"/>
+          <w:rFonts w:ascii="Times New Roman" w:hAnsi="Times New Roman"/>
+        </w:rPr>
+        <w:footnoteRef/>
+      </w:r>
+      <w:r>
+        <w:rPr>
+          <w:rFonts w:ascii="Times New Roman" w:hAnsi="Times New Roman"/>
+        </w:rPr>
         <w:t xml:space="preserve"> </w:t>
       </w:r>
       <w:r>
         <w:rPr>
           <w:rFonts w:ascii="Times New Roman" w:hAnsi="Times New Roman"/>
         </w:rPr>
-        <w:t xml:space="preserve">Unità informativa del livello 2 dello </w:t>
-      </w:r>
-      <w:proofErr w:type="spellStart"/>
-      <w:r>
-        <w:rPr>
-          <w:rFonts w:ascii="Times New Roman" w:hAnsi="Times New Roman"/>
-        </w:rPr>
-        <w:t>stack</w:t>
-      </w:r>
-      <w:proofErr w:type="spellEnd"/>
-      <w:r>
-        <w:rPr>
-          <w:rFonts w:ascii="Times New Roman" w:hAnsi="Times New Roman"/>
-        </w:rPr>
-        <w:t xml:space="preserve"> ISO/OSI.</w:t>
-      </w:r>
-    </w:p>
-  </w:footnote>
-  <w:footnote w:id="9">
-    <w:p>
-      <w:pPr>
-        <w:pStyle w:val="FootnoteText"/>
-        <w:rPr>
-          <w:rFonts w:ascii="Times New Roman" w:hAnsi="Times New Roman"/>
-          <w:color w:val="4A9FF4"/>
-        </w:rPr>
-      </w:pPr>
-      <w:r>
-        <w:rPr>
-          <w:rStyle w:val="FootnoteReference"/>
-          <w:rFonts w:ascii="Times New Roman" w:hAnsi="Times New Roman"/>
-        </w:rPr>
-        <w:footnoteRef/>
-      </w:r>
-      <w:r>
-        <w:rPr>
-          <w:rFonts w:ascii="Times New Roman" w:hAnsi="Times New Roman"/>
-        </w:rPr>
-        <w:t xml:space="preserve"> Modbus RTU communication guide, Virtual-serial-</w:t>
-      </w:r>
-      <w:proofErr w:type="spellStart"/>
-      <w:r>
-        <w:rPr>
-          <w:rFonts w:ascii="Times New Roman" w:hAnsi="Times New Roman"/>
-        </w:rPr>
-        <w:t>port</w:t>
-      </w:r>
-      <w:proofErr w:type="spellEnd"/>
-      <w:r>
-        <w:rPr>
-          <w:rFonts w:ascii="Times New Roman" w:hAnsi="Times New Roman"/>
-        </w:rPr>
-        <w:t xml:space="preserve">, consultato il 10 settembre 2023, </w:t>
-      </w:r>
-      <w:hyperlink r:id="rId6" w:history="1">
+        <w:t xml:space="preserve">Polling (computer science), Wikipedia, consultato il 16 settembre 2023, </w:t>
+      </w:r>
+      <w:hyperlink r:id="rId8" w:history="1">
         <w:r>
           <w:rPr>
             <w:rStyle w:val="Hyperlink"/>
             <w:rFonts w:ascii="Times New Roman" w:hAnsi="Times New Roman"/>
           </w:rPr>
-          <w:t>https://www.virtual-serial-port.org/articles/modbus-rtu-guide/</w:t>
-        </w:r>
-      </w:hyperlink>
-    </w:p>
-  </w:footnote>
-  <w:footnote w:id="10">
-    <w:p>
-      <w:pPr>
-        <w:pStyle w:val="FootnoteText"/>
-        <w:rPr>
-          <w:rFonts w:ascii="Times New Roman" w:hAnsi="Times New Roman"/>
-        </w:rPr>
-      </w:pPr>
-      <w:r>
-        <w:rPr>
-          <w:rFonts w:ascii="Times New Roman" w:hAnsi="Times New Roman"/>
-          <w:color w:val="262626" w:themeColor="text1" w:themeTint="D9"/>
-        </w:rPr>
-        <w:t>Figura 2</w:t>
-      </w:r>
-      <w:r>
-        <w:rPr>
-          <w:rFonts w:ascii="Times New Roman" w:hAnsi="Times New Roman"/>
-        </w:rPr>
-        <w:t>:</w:t>
-      </w:r>
-      <w:r>
-        <w:rPr>
-          <w:rFonts w:ascii="Times New Roman" w:hAnsi="Times New Roman"/>
-        </w:rPr>
-        <w:t xml:space="preserve"> Struttura del frame Modbus in modalità RTU</w:t>
-      </w:r>
-      <w:r>
-        <w:rPr>
-          <w:rFonts w:ascii="Times New Roman" w:hAnsi="Times New Roman"/>
-        </w:rPr>
-        <w:t>, consultato il 10 settembre 2023</w:t>
-      </w:r>
-      <w:r>
-        <w:rPr>
-          <w:rFonts w:ascii="Times New Roman" w:hAnsi="Times New Roman"/>
-        </w:rPr>
-        <w:t xml:space="preserve">,  </w:t>
-      </w:r>
-      <w:hyperlink r:id="rId7" w:history="1">
-        <w:r>
-          <w:rPr>
-            <w:rStyle w:val="Hyperlink"/>
-            <w:rFonts w:ascii="Times New Roman" w:hAnsi="Times New Roman"/>
-          </w:rPr>
-          <w:t>https://development.libelium.com/modbus_networking_guide/introduction</w:t>
-        </w:r>
-      </w:hyperlink>
-    </w:p>
-    <w:p>
-      <w:pPr>
-        <w:pStyle w:val="FootnoteText"/>
-        <w:rPr>
-          <w:rFonts w:ascii="Times New Roman" w:hAnsi="Times New Roman"/>
-        </w:rPr>
-      </w:pPr>
-      <w:r>
-        <w:rPr>
-          <w:rStyle w:val="FootnoteReference"/>
-          <w:rFonts w:ascii="Times New Roman" w:hAnsi="Times New Roman"/>
-        </w:rPr>
-        <w:footnoteRef/>
-      </w:r>
-      <w:r>
-        <w:rPr>
-          <w:rFonts w:ascii="Times New Roman" w:hAnsi="Times New Roman"/>
-        </w:rPr>
-        <w:t xml:space="preserve"> Modbus Networking Guide, </w:t>
-      </w:r>
-      <w:proofErr w:type="spellStart"/>
-      <w:r>
-        <w:rPr>
-          <w:rFonts w:ascii="Times New Roman" w:hAnsi="Times New Roman"/>
-        </w:rPr>
-        <w:t>libelium</w:t>
-      </w:r>
-      <w:proofErr w:type="spellEnd"/>
-      <w:r>
-        <w:rPr>
-          <w:rFonts w:ascii="Times New Roman" w:hAnsi="Times New Roman"/>
-        </w:rPr>
-        <w:t xml:space="preserve">, consultato il 10 settembre 2023, </w:t>
-      </w:r>
-      <w:hyperlink r:id="rId8" w:history="1">
-        <w:r>
-          <w:rPr>
-            <w:rStyle w:val="Hyperlink"/>
-            <w:rFonts w:ascii="Times New Roman" w:hAnsi="Times New Roman"/>
-          </w:rPr>
-          <w:t>https://development.libelium.com/modbus_networking_guide/introduction</w:t>
-        </w:r>
-      </w:hyperlink>
-    </w:p>
-  </w:footnote>
-  <w:footnote w:id="11">
-    <w:p>
-      <w:pPr>
-        <w:pStyle w:val="FootnoteText"/>
-        <w:rPr>
-          <w:rFonts w:ascii="Times New Roman" w:hAnsi="Times New Roman"/>
-        </w:rPr>
-      </w:pPr>
-      <w:r>
-        <w:rPr>
-          <w:rStyle w:val="FootnoteReference"/>
-          <w:rFonts w:ascii="Times New Roman" w:hAnsi="Times New Roman"/>
-        </w:rPr>
-        <w:footnoteRef/>
-      </w:r>
-      <w:r>
-        <w:rPr>
-          <w:rFonts w:ascii="Times New Roman" w:hAnsi="Times New Roman"/>
-        </w:rPr>
-        <w:t xml:space="preserve"> </w:t>
-      </w:r>
-      <w:r>
-        <w:rPr>
-          <w:rFonts w:ascii="Times New Roman" w:hAnsi="Times New Roman"/>
-        </w:rPr>
-        <w:t xml:space="preserve">Unidrive M700 / M701 / M702 Guida dell'utente al controllo Versione numero: 2, 9.1.5 Codifica dei dati, </w:t>
-      </w:r>
-      <w:r>
-        <w:rPr>
-          <w:rFonts w:ascii="Times New Roman" w:hAnsi="Times New Roman"/>
-        </w:rPr>
-        <w:t xml:space="preserve">pagina 122, </w:t>
-      </w:r>
-      <w:r>
-        <w:rPr>
-          <w:rFonts w:ascii="Times New Roman" w:hAnsi="Times New Roman"/>
-        </w:rPr>
-        <w:t>consultato il 12 settembre 2023</w:t>
-      </w:r>
-    </w:p>
-  </w:footnote>
-  <w:footnote w:id="12">
-    <w:p>
-      <w:pPr>
-        <w:pStyle w:val="FootnoteText"/>
-        <w:rPr>
-          <w:rFonts w:ascii="Times New Roman" w:hAnsi="Times New Roman"/>
-          <w:color w:val="262626"/>
-        </w:rPr>
-      </w:pPr>
-      <w:r>
-        <w:rPr>
-          <w:rFonts w:ascii="Times New Roman" w:hAnsi="Times New Roman"/>
-          <w:color w:val="262626"/>
-        </w:rPr>
-        <w:t>Figura 3: pann</w:t>
-      </w:r>
-      <w:r>
-        <w:rPr>
-          <w:rFonts w:ascii="Times New Roman" w:hAnsi="Times New Roman"/>
-          <w:color w:val="262626"/>
-        </w:rPr>
-        <w:t>ello superiore di MultiBench</w:t>
-      </w:r>
-    </w:p>
-    <w:p>
-      <w:pPr>
-        <w:pStyle w:val="FootnoteText"/>
-        <w:rPr>
-          <w:rFonts w:ascii="Times New Roman" w:hAnsi="Times New Roman"/>
-        </w:rPr>
-      </w:pPr>
-      <w:r>
-        <w:rPr>
-          <w:rStyle w:val="FootnoteReference"/>
-          <w:rFonts w:ascii="Times New Roman" w:hAnsi="Times New Roman"/>
-        </w:rPr>
-        <w:footnoteRef/>
-      </w:r>
-      <w:r>
-        <w:rPr>
-          <w:rFonts w:ascii="Times New Roman" w:hAnsi="Times New Roman"/>
-        </w:rPr>
-        <w:t xml:space="preserve"> Polling (computer science), Wikipedia, consultato il 16 settembre 2023, </w:t>
-      </w:r>
-      <w:hyperlink r:id="rId9" w:history="1">
-        <w:r>
-          <w:rPr>
-            <w:rStyle w:val="Hyperlink"/>
-            <w:rFonts w:ascii="Times New Roman" w:hAnsi="Times New Roman"/>
-          </w:rPr>
           <w:t>https://en.wikipedia.org/wiki/Polling_(computer_science)</w:t>
         </w:r>
       </w:hyperlink>
@@ -13358,7 +13271,7 @@
           <w:rFonts w:ascii="Times New Roman" w:hAnsi="Times New Roman"/>
         </w:rPr>
       </w:pPr>
-      <w:hyperlink r:id="rId10" w:history="1">
+      <w:hyperlink r:id="rId9" w:history="1">
         <w:r>
           <w:rPr>
             <w:rStyle w:val="Hyperlink"/>
@@ -13441,7 +13354,7 @@
         </w:rPr>
         <w:t xml:space="preserve">, consultato il 17 settembre 2023, </w:t>
       </w:r>
-      <w:hyperlink r:id="rId11" w:history="1">
+      <w:hyperlink r:id="rId10" w:history="1">
         <w:r>
           <w:rPr>
             <w:rStyle w:val="Hyperlink"/>
@@ -13543,7 +13456,7 @@
         </w:rPr>
         <w:t xml:space="preserve">, consultato il 25 settembre 2023, </w:t>
       </w:r>
-      <w:hyperlink r:id="rId12" w:history="1">
+      <w:hyperlink r:id="rId11" w:history="1">
         <w:r>
           <w:rPr>
             <w:rStyle w:val="Hyperlink"/>
@@ -13603,7 +13516,7 @@
         </w:rPr>
         <w:t xml:space="preserve">, consultato il 25 settembre 2023, </w:t>
       </w:r>
-      <w:hyperlink r:id="rId13" w:history="1">
+      <w:hyperlink r:id="rId12" w:history="1">
         <w:r>
           <w:rPr>
             <w:rStyle w:val="Hyperlink"/>
@@ -13657,7 +13570,7 @@
         </w:rPr>
         <w:t xml:space="preserve"> Apache License, Version 2.0, Apache, consultato il 25 settembre 2023, </w:t>
       </w:r>
-      <w:hyperlink r:id="rId14" w:history="1">
+      <w:hyperlink r:id="rId13" w:history="1">
         <w:r>
           <w:rPr>
             <w:rStyle w:val="Hyperlink"/>
@@ -13697,7 +13610,7 @@
           <w:rFonts w:ascii="Times New Roman" w:hAnsi="Times New Roman"/>
         </w:rPr>
       </w:pPr>
-      <w:hyperlink r:id="rId15" w:history="1">
+      <w:hyperlink r:id="rId14" w:history="1">
         <w:r>
           <w:rPr>
             <w:rStyle w:val="Hyperlink"/>
@@ -13707,22 +13620,6 @@
         </w:r>
       </w:hyperlink>
     </w:p>
-    <w:p>
-      <w:pPr>
-        <w:pStyle w:val="FootnoteText"/>
-        <w:rPr>
-          <w:rFonts w:ascii="Times New Roman" w:hAnsi="Times New Roman"/>
-          <w:color w:val="262626"/>
-        </w:rPr>
-      </w:pPr>
-      <w:r>
-        <w:rPr>
-          <w:rFonts w:ascii="Times New Roman" w:hAnsi="Times New Roman"/>
-          <w:color w:val="262626"/>
-        </w:rPr>
-        <w:t>Figura 4: menu “DIAGNOSI I/O” #1 di MultiBench</w:t>
-      </w:r>
-    </w:p>
   </w:footnote>
   <w:footnote w:id="21">
     <w:p>
@@ -13743,7 +13640,13 @@
         <w:rPr>
           <w:rFonts w:ascii="Times New Roman" w:hAnsi="Times New Roman"/>
         </w:rPr>
-        <w:t xml:space="preserve"> Commander SK Advanced User Guide – </w:t>
+        <w:t xml:space="preserve"> </w:t>
+      </w:r>
+      <w:r>
+        <w:rPr>
+          <w:rFonts w:ascii="Times New Roman" w:hAnsi="Times New Roman"/>
+        </w:rPr>
+        <w:t xml:space="preserve">Commander SK Advanced User Guide – </w:t>
       </w:r>
       <w:proofErr w:type="spellStart"/>
       <w:r>
@@ -13785,7 +13688,7 @@
         </w:rPr>
         <w:t xml:space="preserve">8, consultato il 27 settembre 2023, </w:t>
       </w:r>
-      <w:hyperlink r:id="rId16" w:history="1">
+      <w:hyperlink r:id="rId15" w:history="1">
         <w:r>
           <w:rPr>
             <w:rStyle w:val="Hyperlink"/>

</xml_diff>

<commit_message>
3.4.1 rework + WIP p 18/19 ?
</commit_message>
<xml_diff>
--- a/Tesi_Triennale_Informatica_Unimore_2022_2023_Enrico_Marras_152336.docx
+++ b/Tesi_Triennale_Informatica_Unimore_2022_2023_Enrico_Marras_152336.docx
@@ -4502,7 +4502,7 @@
           <w:noProof/>
         </w:rPr>
         <w:drawing>
-          <wp:inline distT="0" distB="0" distL="0" distR="0" wp14:anchorId="25E53721" wp14:editId="0306A798">
+          <wp:inline distT="0" distB="0" distL="0" distR="0" wp14:anchorId="25E53721" wp14:editId="45F66CF2">
             <wp:extent cx="5391150" cy="2531745"/>
             <wp:effectExtent l="0" t="0" r="0" b="1905"/>
             <wp:docPr id="849010223" name="Picture 1"/>
@@ -4565,14 +4565,27 @@
       <w:r>
         <w:t xml:space="preserve">Figura </w:t>
       </w:r>
-      <w:fldSimple w:instr=" SEQ Figura \* ARABIC ">
-        <w:r>
-          <w:rPr>
-            <w:noProof/>
-          </w:rPr>
-          <w:t>1</w:t>
-        </w:r>
-      </w:fldSimple>
+      <w:r>
+        <w:fldChar w:fldCharType="begin"/>
+      </w:r>
+      <w:r>
+        <w:instrText xml:space="preserve"> SEQ Figura \* ARABIC </w:instrText>
+      </w:r>
+      <w:r>
+        <w:fldChar w:fldCharType="separate"/>
+      </w:r>
+      <w:r>
+        <w:rPr>
+          <w:noProof/>
+        </w:rPr>
+        <w:t>1</w:t>
+      </w:r>
+      <w:r>
+        <w:rPr>
+          <w:noProof/>
+        </w:rPr>
+        <w:fldChar w:fldCharType="end"/>
+      </w:r>
       <w:r>
         <w:rPr>
           <w:noProof/>
@@ -6036,14 +6049,27 @@
                             <w:r>
                               <w:t xml:space="preserve">Figura </w:t>
                             </w:r>
-                            <w:fldSimple w:instr=" SEQ Figura \* ARABIC ">
-                              <w:r>
-                                <w:rPr>
-                                  <w:noProof/>
-                                </w:rPr>
-                                <w:t>2</w:t>
-                              </w:r>
-                            </w:fldSimple>
+                            <w:r>
+                              <w:fldChar w:fldCharType="begin"/>
+                            </w:r>
+                            <w:r>
+                              <w:instrText xml:space="preserve"> SEQ Figura \* ARABIC </w:instrText>
+                            </w:r>
+                            <w:r>
+                              <w:fldChar w:fldCharType="separate"/>
+                            </w:r>
+                            <w:r>
+                              <w:rPr>
+                                <w:noProof/>
+                              </w:rPr>
+                              <w:t>2</w:t>
+                            </w:r>
+                            <w:r>
+                              <w:rPr>
+                                <w:noProof/>
+                              </w:rPr>
+                              <w:fldChar w:fldCharType="end"/>
+                            </w:r>
                             <w:r>
                               <w:rPr>
                                 <w:noProof/>
@@ -6092,14 +6118,27 @@
                       <w:r>
                         <w:t xml:space="preserve">Figura </w:t>
                       </w:r>
-                      <w:fldSimple w:instr=" SEQ Figura \* ARABIC ">
-                        <w:r>
-                          <w:rPr>
-                            <w:noProof/>
-                          </w:rPr>
-                          <w:t>2</w:t>
-                        </w:r>
-                      </w:fldSimple>
+                      <w:r>
+                        <w:fldChar w:fldCharType="begin"/>
+                      </w:r>
+                      <w:r>
+                        <w:instrText xml:space="preserve"> SEQ Figura \* ARABIC </w:instrText>
+                      </w:r>
+                      <w:r>
+                        <w:fldChar w:fldCharType="separate"/>
+                      </w:r>
+                      <w:r>
+                        <w:rPr>
+                          <w:noProof/>
+                        </w:rPr>
+                        <w:t>2</w:t>
+                      </w:r>
+                      <w:r>
+                        <w:rPr>
+                          <w:noProof/>
+                        </w:rPr>
+                        <w:fldChar w:fldCharType="end"/>
+                      </w:r>
                       <w:r>
                         <w:rPr>
                           <w:noProof/>
@@ -7590,14 +7629,27 @@
       <w:r>
         <w:t xml:space="preserve">Figura </w:t>
       </w:r>
-      <w:fldSimple w:instr=" SEQ Figura \* ARABIC ">
-        <w:r>
-          <w:rPr>
-            <w:noProof/>
-          </w:rPr>
-          <w:t>3</w:t>
-        </w:r>
-      </w:fldSimple>
+      <w:r>
+        <w:fldChar w:fldCharType="begin"/>
+      </w:r>
+      <w:r>
+        <w:instrText xml:space="preserve"> SEQ Figura \* ARABIC </w:instrText>
+      </w:r>
+      <w:r>
+        <w:fldChar w:fldCharType="separate"/>
+      </w:r>
+      <w:r>
+        <w:rPr>
+          <w:noProof/>
+        </w:rPr>
+        <w:t>3</w:t>
+      </w:r>
+      <w:r>
+        <w:rPr>
+          <w:noProof/>
+        </w:rPr>
+        <w:fldChar w:fldCharType="end"/>
+      </w:r>
       <w:r>
         <w:rPr>
           <w:noProof/>
@@ -11125,7 +11177,7 @@
           <w:szCs w:val="24"/>
         </w:rPr>
         <w:drawing>
-          <wp:inline distT="0" distB="0" distL="0" distR="0" wp14:anchorId="2B46FB19" wp14:editId="767BB61F">
+          <wp:inline distT="0" distB="0" distL="0" distR="0" wp14:anchorId="2B46FB19" wp14:editId="187E725F">
             <wp:extent cx="5397500" cy="2054685"/>
             <wp:effectExtent l="0" t="0" r="0" b="3175"/>
             <wp:docPr id="771473597" name="Picture 1" descr="A screenshot of a computer&#10;&#10;Description automatically generated"/>
@@ -11185,14 +11237,27 @@
       <w:r>
         <w:t xml:space="preserve">Figura </w:t>
       </w:r>
-      <w:fldSimple w:instr=" SEQ Figura \* ARABIC ">
-        <w:r>
-          <w:rPr>
-            <w:noProof/>
-          </w:rPr>
-          <w:t>4</w:t>
-        </w:r>
-      </w:fldSimple>
+      <w:r>
+        <w:fldChar w:fldCharType="begin"/>
+      </w:r>
+      <w:r>
+        <w:instrText xml:space="preserve"> SEQ Figura \* ARABIC </w:instrText>
+      </w:r>
+      <w:r>
+        <w:fldChar w:fldCharType="separate"/>
+      </w:r>
+      <w:r>
+        <w:rPr>
+          <w:noProof/>
+        </w:rPr>
+        <w:t>4</w:t>
+      </w:r>
+      <w:r>
+        <w:rPr>
+          <w:noProof/>
+        </w:rPr>
+        <w:fldChar w:fldCharType="end"/>
+      </w:r>
       <w:r>
         <w:rPr>
           <w:noProof/>
@@ -13121,14 +13186,27 @@
       <w:r>
         <w:t xml:space="preserve">Figura </w:t>
       </w:r>
-      <w:fldSimple w:instr=" SEQ Figura \* ARABIC ">
-        <w:r>
-          <w:rPr>
-            <w:noProof/>
-          </w:rPr>
-          <w:t>5</w:t>
-        </w:r>
-      </w:fldSimple>
+      <w:r>
+        <w:fldChar w:fldCharType="begin"/>
+      </w:r>
+      <w:r>
+        <w:instrText xml:space="preserve"> SEQ Figura \* ARABIC </w:instrText>
+      </w:r>
+      <w:r>
+        <w:fldChar w:fldCharType="separate"/>
+      </w:r>
+      <w:r>
+        <w:rPr>
+          <w:noProof/>
+        </w:rPr>
+        <w:t>5</w:t>
+      </w:r>
+      <w:r>
+        <w:rPr>
+          <w:noProof/>
+        </w:rPr>
+        <w:fldChar w:fldCharType="end"/>
+      </w:r>
       <w:r>
         <w:t xml:space="preserve"> - Generico stato della coda e dei suoi riferimenti</w:t>
       </w:r>
@@ -13158,7 +13236,23 @@
           <w:sz w:val="24"/>
           <w:szCs w:val="24"/>
         </w:rPr>
-        <w:t xml:space="preserve">Nei capitoli 3.4.1, 3.4.2 e 3.4.3, verranno analizzate le metodologie di inserimento e di vita di ogni singola tipologia di Task, utilizzando per brevità la notazione </w:t>
+        <w:t>Nei capitoli 3.4.1</w:t>
+      </w:r>
+      <w:r>
+        <w:rPr>
+          <w:rFonts w:ascii="Times New Roman" w:hAnsi="Times New Roman"/>
+          <w:sz w:val="24"/>
+          <w:szCs w:val="24"/>
+        </w:rPr>
+        <w:t xml:space="preserve"> e</w:t>
+      </w:r>
+      <w:r>
+        <w:rPr>
+          <w:rFonts w:ascii="Times New Roman" w:hAnsi="Times New Roman"/>
+          <w:sz w:val="24"/>
+          <w:szCs w:val="24"/>
+        </w:rPr>
+        <w:t xml:space="preserve"> 3.4.2 verranno analizzate le metodologie di inserimento e di vita di ogni singola tipologia di Task, utilizzando per brevità la notazione </w:t>
       </w:r>
       <m:oMath>
         <m:r>
@@ -13252,31 +13346,7 @@
                 <w:sz w:val="24"/>
                 <w:szCs w:val="24"/>
               </w:rPr>
-              <m:t>A</m:t>
-            </m:r>
-            <m:r>
-              <w:rPr>
-                <w:rFonts w:ascii="Cambria Math" w:hAnsi="Cambria Math"/>
-                <w:sz w:val="24"/>
-                <w:szCs w:val="24"/>
-              </w:rPr>
-              <m:t xml:space="preserve">, </m:t>
-            </m:r>
-            <m:r>
-              <w:rPr>
-                <w:rFonts w:ascii="Cambria Math" w:hAnsi="Cambria Math"/>
-                <w:sz w:val="24"/>
-                <w:szCs w:val="24"/>
-              </w:rPr>
-              <m:t>N</m:t>
-            </m:r>
-            <m:r>
-              <w:rPr>
-                <w:rFonts w:ascii="Cambria Math" w:hAnsi="Cambria Math"/>
-                <w:sz w:val="24"/>
-                <w:szCs w:val="24"/>
-              </w:rPr>
-              <m:t>, -</m:t>
+              <m:t>A, N, -</m:t>
             </m:r>
           </m:e>
         </m:d>
@@ -13385,15 +13455,39 @@
           <w:szCs w:val="24"/>
         </w:rPr>
         <w:lastRenderedPageBreak/>
-        <w:t>Vita di un Task periodico priorità</w:t>
-      </w:r>
-      <w:r>
-        <w:rPr>
-          <w:rFonts w:ascii="Times New Roman" w:hAnsi="Times New Roman"/>
-          <w:sz w:val="24"/>
-          <w:szCs w:val="24"/>
-        </w:rPr>
-        <w:t xml:space="preserve"> normale</w:t>
+        <w:t>Comportamento</w:t>
+      </w:r>
+      <w:r>
+        <w:rPr>
+          <w:rFonts w:ascii="Times New Roman" w:hAnsi="Times New Roman"/>
+          <w:sz w:val="24"/>
+          <w:szCs w:val="24"/>
+        </w:rPr>
+        <w:t xml:space="preserve"> d</w:t>
+      </w:r>
+      <w:r>
+        <w:rPr>
+          <w:rFonts w:ascii="Times New Roman" w:hAnsi="Times New Roman"/>
+          <w:sz w:val="24"/>
+          <w:szCs w:val="24"/>
+        </w:rPr>
+        <w:t>ei</w:t>
+      </w:r>
+      <w:r>
+        <w:rPr>
+          <w:rFonts w:ascii="Times New Roman" w:hAnsi="Times New Roman"/>
+          <w:sz w:val="24"/>
+          <w:szCs w:val="24"/>
+        </w:rPr>
+        <w:t xml:space="preserve"> </w:t>
+      </w:r>
+      <w:r>
+        <w:rPr>
+          <w:rFonts w:ascii="Times New Roman" w:hAnsi="Times New Roman"/>
+          <w:sz w:val="24"/>
+          <w:szCs w:val="24"/>
+        </w:rPr>
+        <w:t>Task periodici</w:t>
       </w:r>
     </w:p>
     <w:p>
@@ -13413,15 +13507,31 @@
           <w:sz w:val="24"/>
           <w:szCs w:val="24"/>
         </w:rPr>
-        <w:t>Ogni</w:t>
-      </w:r>
-      <w:r>
-        <w:rPr>
-          <w:rFonts w:ascii="Times New Roman" w:hAnsi="Times New Roman"/>
-          <w:sz w:val="24"/>
-          <w:szCs w:val="24"/>
-        </w:rPr>
-        <w:t xml:space="preserve"> Task periodico a priorità normale segue due regole:</w:t>
+        <w:t xml:space="preserve">I </w:t>
+      </w:r>
+      <w:r>
+        <w:rPr>
+          <w:rFonts w:ascii="Times New Roman" w:hAnsi="Times New Roman"/>
+          <w:sz w:val="24"/>
+          <w:szCs w:val="24"/>
+        </w:rPr>
+        <w:t>Task periodico a priorità normale segu</w:t>
+      </w:r>
+      <w:r>
+        <w:rPr>
+          <w:rFonts w:ascii="Times New Roman" w:hAnsi="Times New Roman"/>
+          <w:sz w:val="24"/>
+          <w:szCs w:val="24"/>
+        </w:rPr>
+        <w:t>ono</w:t>
+      </w:r>
+      <w:r>
+        <w:rPr>
+          <w:rFonts w:ascii="Times New Roman" w:hAnsi="Times New Roman"/>
+          <w:sz w:val="24"/>
+          <w:szCs w:val="24"/>
+        </w:rPr>
+        <w:t xml:space="preserve"> due regole:</w:t>
       </w:r>
     </w:p>
     <w:p>
@@ -13446,7 +13556,119 @@
           <w:sz w:val="24"/>
           <w:szCs w:val="24"/>
         </w:rPr>
-        <w:t>In fase di inserimento verrà accodato alla coda, ovvero verrà inserito nel posto più lontano disponibile dalla cima.</w:t>
+        <w:t>In fase di inserimento verr</w:t>
+      </w:r>
+      <w:r>
+        <w:rPr>
+          <w:rFonts w:ascii="Times New Roman" w:hAnsi="Times New Roman"/>
+          <w:sz w:val="24"/>
+          <w:szCs w:val="24"/>
+        </w:rPr>
+        <w:t>anno</w:t>
+      </w:r>
+      <w:r>
+        <w:rPr>
+          <w:rFonts w:ascii="Times New Roman" w:hAnsi="Times New Roman"/>
+          <w:sz w:val="24"/>
+          <w:szCs w:val="24"/>
+        </w:rPr>
+        <w:t xml:space="preserve"> accodat</w:t>
+      </w:r>
+      <w:r>
+        <w:rPr>
+          <w:rFonts w:ascii="Times New Roman" w:hAnsi="Times New Roman"/>
+          <w:sz w:val="24"/>
+          <w:szCs w:val="24"/>
+        </w:rPr>
+        <w:t>i</w:t>
+      </w:r>
+      <w:r>
+        <w:rPr>
+          <w:rFonts w:ascii="Times New Roman" w:hAnsi="Times New Roman"/>
+          <w:sz w:val="24"/>
+          <w:szCs w:val="24"/>
+        </w:rPr>
+        <w:t>, ovvero verr</w:t>
+      </w:r>
+      <w:r>
+        <w:rPr>
+          <w:rFonts w:ascii="Times New Roman" w:hAnsi="Times New Roman"/>
+          <w:sz w:val="24"/>
+          <w:szCs w:val="24"/>
+        </w:rPr>
+        <w:t>anno</w:t>
+      </w:r>
+      <w:r>
+        <w:rPr>
+          <w:rFonts w:ascii="Times New Roman" w:hAnsi="Times New Roman"/>
+          <w:sz w:val="24"/>
+          <w:szCs w:val="24"/>
+        </w:rPr>
+        <w:t xml:space="preserve"> inserit</w:t>
+      </w:r>
+      <w:r>
+        <w:rPr>
+          <w:rFonts w:ascii="Times New Roman" w:hAnsi="Times New Roman"/>
+          <w:sz w:val="24"/>
+          <w:szCs w:val="24"/>
+        </w:rPr>
+        <w:t>i</w:t>
+      </w:r>
+      <w:r>
+        <w:rPr>
+          <w:rFonts w:ascii="Times New Roman" w:hAnsi="Times New Roman"/>
+          <w:sz w:val="24"/>
+          <w:szCs w:val="24"/>
+        </w:rPr>
+        <w:t xml:space="preserve"> nel</w:t>
+      </w:r>
+      <w:r>
+        <w:rPr>
+          <w:rFonts w:ascii="Times New Roman" w:hAnsi="Times New Roman"/>
+          <w:sz w:val="24"/>
+          <w:szCs w:val="24"/>
+        </w:rPr>
+        <w:t>la</w:t>
+      </w:r>
+      <w:r>
+        <w:rPr>
+          <w:rFonts w:ascii="Times New Roman" w:hAnsi="Times New Roman"/>
+          <w:sz w:val="24"/>
+          <w:szCs w:val="24"/>
+        </w:rPr>
+        <w:t xml:space="preserve"> </w:t>
+      </w:r>
+      <w:r>
+        <w:rPr>
+          <w:rFonts w:ascii="Times New Roman" w:hAnsi="Times New Roman"/>
+          <w:sz w:val="24"/>
+          <w:szCs w:val="24"/>
+        </w:rPr>
+        <w:t>posizione</w:t>
+      </w:r>
+      <w:r>
+        <w:rPr>
+          <w:rFonts w:ascii="Times New Roman" w:hAnsi="Times New Roman"/>
+          <w:sz w:val="24"/>
+          <w:szCs w:val="24"/>
+        </w:rPr>
+        <w:t xml:space="preserve"> più lontan</w:t>
+      </w:r>
+      <w:r>
+        <w:rPr>
+          <w:rFonts w:ascii="Times New Roman" w:hAnsi="Times New Roman"/>
+          <w:sz w:val="24"/>
+          <w:szCs w:val="24"/>
+        </w:rPr>
+        <w:t>a</w:t>
+      </w:r>
+      <w:r>
+        <w:rPr>
+          <w:rFonts w:ascii="Times New Roman" w:hAnsi="Times New Roman"/>
+          <w:sz w:val="24"/>
+          <w:szCs w:val="24"/>
+        </w:rPr>
+        <w:t xml:space="preserve"> dalla cima.</w:t>
       </w:r>
     </w:p>
     <w:p>
@@ -13471,7 +13693,39 @@
           <w:sz w:val="24"/>
           <w:szCs w:val="24"/>
         </w:rPr>
-        <w:t>Dopo la sua esecuzione, verrà accodato in fondo alla coda.</w:t>
+        <w:t xml:space="preserve">Dopo la </w:t>
+      </w:r>
+      <w:r>
+        <w:rPr>
+          <w:rFonts w:ascii="Times New Roman" w:hAnsi="Times New Roman"/>
+          <w:sz w:val="24"/>
+          <w:szCs w:val="24"/>
+        </w:rPr>
+        <w:t>loro</w:t>
+      </w:r>
+      <w:r>
+        <w:rPr>
+          <w:rFonts w:ascii="Times New Roman" w:hAnsi="Times New Roman"/>
+          <w:sz w:val="24"/>
+          <w:szCs w:val="24"/>
+        </w:rPr>
+        <w:t xml:space="preserve"> esecuzione, verr</w:t>
+      </w:r>
+      <w:r>
+        <w:rPr>
+          <w:rFonts w:ascii="Times New Roman" w:hAnsi="Times New Roman"/>
+          <w:sz w:val="24"/>
+          <w:szCs w:val="24"/>
+        </w:rPr>
+        <w:t>anno accodati</w:t>
+      </w:r>
+      <w:r>
+        <w:rPr>
+          <w:rFonts w:ascii="Times New Roman" w:hAnsi="Times New Roman"/>
+          <w:sz w:val="24"/>
+          <w:szCs w:val="24"/>
+        </w:rPr>
+        <w:t xml:space="preserve"> in fondo alla coda.</w:t>
       </w:r>
     </w:p>
     <w:p>
@@ -13491,15 +13745,31 @@
           <w:sz w:val="24"/>
           <w:szCs w:val="24"/>
         </w:rPr>
-        <w:t>Come</w:t>
-      </w:r>
-      <w:r>
-        <w:rPr>
-          <w:rFonts w:ascii="Times New Roman" w:hAnsi="Times New Roman"/>
-          <w:sz w:val="24"/>
-          <w:szCs w:val="24"/>
-        </w:rPr>
-        <w:t xml:space="preserve"> esempio, si consideri la figura 7, nella quale sono stati delineati i seguenti stati:</w:t>
+        <w:t>Il comportamento differisce per i Task periodici ad alta priorità</w:t>
+      </w:r>
+      <w:r>
+        <w:rPr>
+          <w:rFonts w:ascii="Times New Roman" w:hAnsi="Times New Roman"/>
+          <w:sz w:val="24"/>
+          <w:szCs w:val="24"/>
+        </w:rPr>
+        <w:t>,</w:t>
+      </w:r>
+      <w:r>
+        <w:rPr>
+          <w:rFonts w:ascii="Times New Roman" w:hAnsi="Times New Roman"/>
+          <w:sz w:val="24"/>
+          <w:szCs w:val="24"/>
+        </w:rPr>
+        <w:t xml:space="preserve"> in quanto</w:t>
+      </w:r>
+      <w:r>
+        <w:rPr>
+          <w:rFonts w:ascii="Times New Roman" w:hAnsi="Times New Roman"/>
+          <w:sz w:val="24"/>
+          <w:szCs w:val="24"/>
+        </w:rPr>
+        <w:t>:</w:t>
       </w:r>
     </w:p>
     <w:p>
@@ -13524,7 +13794,23 @@
           <w:sz w:val="24"/>
           <w:szCs w:val="24"/>
         </w:rPr>
-        <w:t>6.1: Stato iniziale della coda.</w:t>
+        <w:t>Al momento dell’inserimento prender</w:t>
+      </w:r>
+      <w:r>
+        <w:rPr>
+          <w:rFonts w:ascii="Times New Roman" w:hAnsi="Times New Roman"/>
+          <w:sz w:val="24"/>
+          <w:szCs w:val="24"/>
+        </w:rPr>
+        <w:t>anno</w:t>
+      </w:r>
+      <w:r>
+        <w:rPr>
+          <w:rFonts w:ascii="Times New Roman" w:hAnsi="Times New Roman"/>
+          <w:sz w:val="24"/>
+          <w:szCs w:val="24"/>
+        </w:rPr>
+        <w:t xml:space="preserve"> la posizione del secondo Task con priorità normale dalla cima della coda.</w:t>
       </w:r>
     </w:p>
     <w:p>
@@ -13549,79 +13835,115 @@
           <w:sz w:val="24"/>
           <w:szCs w:val="24"/>
         </w:rPr>
-        <w:t xml:space="preserve">6.2: Inserimento </w:t>
-      </w:r>
-      <w:r>
-        <w:rPr>
-          <w:rFonts w:ascii="Times New Roman" w:hAnsi="Times New Roman"/>
-          <w:sz w:val="24"/>
-          <w:szCs w:val="24"/>
-        </w:rPr>
-        <w:t xml:space="preserve">nella coda </w:t>
-      </w:r>
-      <w:r>
-        <w:rPr>
-          <w:rFonts w:ascii="Times New Roman" w:hAnsi="Times New Roman"/>
-          <w:sz w:val="24"/>
-          <w:szCs w:val="24"/>
-        </w:rPr>
-        <w:t xml:space="preserve">del Task </w:t>
-      </w:r>
-      <w:r>
-        <w:rPr>
-          <w:rFonts w:ascii="Times New Roman" w:hAnsi="Times New Roman"/>
-          <w:sz w:val="24"/>
-          <w:szCs w:val="24"/>
-        </w:rPr>
-        <w:t>periodico</w:t>
-      </w:r>
-      <w:r>
-        <w:rPr>
-          <w:rFonts w:ascii="Times New Roman" w:hAnsi="Times New Roman"/>
-          <w:sz w:val="24"/>
-          <w:szCs w:val="24"/>
-        </w:rPr>
-        <w:t xml:space="preserve"> </w:t>
-      </w:r>
-      <w:r>
-        <w:rPr>
-          <w:rFonts w:ascii="Times New Roman" w:hAnsi="Times New Roman"/>
-          <w:sz w:val="24"/>
-          <w:szCs w:val="24"/>
-        </w:rPr>
-        <w:t>5</w:t>
-      </w:r>
-      <w:r>
-        <w:rPr>
-          <w:rFonts w:ascii="Times New Roman" w:hAnsi="Times New Roman"/>
-          <w:sz w:val="24"/>
-          <w:szCs w:val="24"/>
-        </w:rPr>
-        <w:t xml:space="preserve"> </w:t>
-      </w:r>
-      <w:r>
-        <w:rPr>
-          <w:rFonts w:ascii="Times New Roman" w:hAnsi="Times New Roman"/>
-          <w:sz w:val="24"/>
-          <w:szCs w:val="24"/>
-        </w:rPr>
-        <w:t>a priorità normale</w:t>
-      </w:r>
-      <w:r>
-        <w:rPr>
-          <w:rFonts w:ascii="Times New Roman" w:hAnsi="Times New Roman"/>
-          <w:sz w:val="24"/>
-          <w:szCs w:val="24"/>
-        </w:rPr>
-        <w:t xml:space="preserve"> in ultima posizione</w:t>
-      </w:r>
-      <w:r>
-        <w:rPr>
-          <w:rFonts w:ascii="Times New Roman" w:hAnsi="Times New Roman"/>
-          <w:sz w:val="24"/>
-          <w:szCs w:val="24"/>
-        </w:rPr>
-        <w:t xml:space="preserve">. </w:t>
+        <w:t xml:space="preserve">Dopo la </w:t>
+      </w:r>
+      <w:r>
+        <w:rPr>
+          <w:rFonts w:ascii="Times New Roman" w:hAnsi="Times New Roman"/>
+          <w:sz w:val="24"/>
+          <w:szCs w:val="24"/>
+        </w:rPr>
+        <w:t>loro</w:t>
+      </w:r>
+      <w:r>
+        <w:rPr>
+          <w:rFonts w:ascii="Times New Roman" w:hAnsi="Times New Roman"/>
+          <w:sz w:val="24"/>
+          <w:szCs w:val="24"/>
+        </w:rPr>
+        <w:t xml:space="preserve"> esecuzione, verr</w:t>
+      </w:r>
+      <w:r>
+        <w:rPr>
+          <w:rFonts w:ascii="Times New Roman" w:hAnsi="Times New Roman"/>
+          <w:sz w:val="24"/>
+          <w:szCs w:val="24"/>
+        </w:rPr>
+        <w:t>anno</w:t>
+      </w:r>
+      <w:r>
+        <w:rPr>
+          <w:rFonts w:ascii="Times New Roman" w:hAnsi="Times New Roman"/>
+          <w:sz w:val="24"/>
+          <w:szCs w:val="24"/>
+        </w:rPr>
+        <w:t xml:space="preserve"> nuovamente inserit</w:t>
+      </w:r>
+      <w:r>
+        <w:rPr>
+          <w:rFonts w:ascii="Times New Roman" w:hAnsi="Times New Roman"/>
+          <w:sz w:val="24"/>
+          <w:szCs w:val="24"/>
+        </w:rPr>
+        <w:t>i</w:t>
+      </w:r>
+      <w:r>
+        <w:rPr>
+          <w:rFonts w:ascii="Times New Roman" w:hAnsi="Times New Roman"/>
+          <w:sz w:val="24"/>
+          <w:szCs w:val="24"/>
+        </w:rPr>
+        <w:t xml:space="preserve"> all’interno della coda</w:t>
+      </w:r>
+      <w:r>
+        <w:rPr>
+          <w:rFonts w:ascii="Times New Roman" w:hAnsi="Times New Roman"/>
+          <w:sz w:val="24"/>
+          <w:szCs w:val="24"/>
+        </w:rPr>
+        <w:t>,</w:t>
+      </w:r>
+      <w:r>
+        <w:rPr>
+          <w:rFonts w:ascii="Times New Roman" w:hAnsi="Times New Roman"/>
+          <w:sz w:val="24"/>
+          <w:szCs w:val="24"/>
+        </w:rPr>
+        <w:t xml:space="preserve"> nella posizione del secondo Task con priorità normale </w:t>
+      </w:r>
+      <w:r>
+        <w:rPr>
+          <w:rFonts w:ascii="Times New Roman" w:hAnsi="Times New Roman"/>
+          <w:sz w:val="24"/>
+          <w:szCs w:val="24"/>
+        </w:rPr>
+        <w:t>più vicino alla cima</w:t>
+      </w:r>
+      <w:r>
+        <w:rPr>
+          <w:rFonts w:ascii="Times New Roman" w:hAnsi="Times New Roman"/>
+          <w:sz w:val="24"/>
+          <w:szCs w:val="24"/>
+        </w:rPr>
+        <w:t>.</w:t>
+      </w:r>
+    </w:p>
+    <w:p>
+      <w:pPr>
+        <w:spacing w:line="360" w:lineRule="auto"/>
+        <w:jc w:val="both"/>
+        <w:outlineLvl w:val="2"/>
+        <w:rPr>
+          <w:rFonts w:ascii="Times New Roman" w:hAnsi="Times New Roman"/>
+          <w:sz w:val="24"/>
+          <w:szCs w:val="24"/>
+        </w:rPr>
+      </w:pPr>
+      <w:r>
+        <w:rPr>
+          <w:rFonts w:ascii="Times New Roman" w:hAnsi="Times New Roman"/>
+          <w:sz w:val="24"/>
+          <w:szCs w:val="24"/>
+        </w:rPr>
+        <w:t>Come</w:t>
+      </w:r>
+      <w:r>
+        <w:rPr>
+          <w:rFonts w:ascii="Times New Roman" w:hAnsi="Times New Roman"/>
+          <w:sz w:val="24"/>
+          <w:szCs w:val="24"/>
+        </w:rPr>
+        <w:t xml:space="preserve"> esempio, si consideri la figura 7, nella quale sono stati delineati i seguenti stati:</w:t>
       </w:r>
     </w:p>
     <w:p>
@@ -13646,63 +13968,7 @@
           <w:sz w:val="24"/>
           <w:szCs w:val="24"/>
         </w:rPr>
-        <w:t>6.3: Esecuzione del Task periodico</w:t>
-      </w:r>
-      <w:r>
-        <w:rPr>
-          <w:rFonts w:ascii="Times New Roman" w:hAnsi="Times New Roman"/>
-          <w:sz w:val="24"/>
-          <w:szCs w:val="24"/>
-        </w:rPr>
-        <w:t xml:space="preserve"> </w:t>
-      </w:r>
-      <w:r>
-        <w:rPr>
-          <w:rFonts w:ascii="Times New Roman" w:hAnsi="Times New Roman"/>
-          <w:sz w:val="24"/>
-          <w:szCs w:val="24"/>
-        </w:rPr>
-        <w:t>1</w:t>
-      </w:r>
-      <w:r>
-        <w:rPr>
-          <w:rFonts w:ascii="Times New Roman" w:hAnsi="Times New Roman"/>
-          <w:sz w:val="24"/>
-          <w:szCs w:val="24"/>
-        </w:rPr>
-        <w:t xml:space="preserve"> ad alta priorità e conseguente accodamento del medesimo </w:t>
-      </w:r>
-      <w:r>
-        <w:rPr>
-          <w:rFonts w:ascii="Times New Roman" w:hAnsi="Times New Roman"/>
-          <w:sz w:val="24"/>
-          <w:szCs w:val="24"/>
-        </w:rPr>
-        <w:t>nella posizione occupata dal</w:t>
-      </w:r>
-      <w:r>
-        <w:rPr>
-          <w:rFonts w:ascii="Times New Roman" w:hAnsi="Times New Roman"/>
-          <w:sz w:val="24"/>
-          <w:szCs w:val="24"/>
-        </w:rPr>
-        <w:t xml:space="preserve"> </w:t>
-      </w:r>
-      <w:r>
-        <w:rPr>
-          <w:rFonts w:ascii="Times New Roman" w:hAnsi="Times New Roman"/>
-          <w:sz w:val="24"/>
-          <w:szCs w:val="24"/>
-        </w:rPr>
-        <w:t>T</w:t>
-      </w:r>
-      <w:r>
-        <w:rPr>
-          <w:rFonts w:ascii="Times New Roman" w:hAnsi="Times New Roman"/>
-          <w:sz w:val="24"/>
-          <w:szCs w:val="24"/>
-        </w:rPr>
-        <w:t>ask 4.</w:t>
+        <w:t>6.1: Stato iniziale della coda.</w:t>
       </w:r>
     </w:p>
     <w:p>
@@ -13727,15 +13993,7 @@
           <w:sz w:val="24"/>
           <w:szCs w:val="24"/>
         </w:rPr>
-        <w:t xml:space="preserve">6.4: </w:t>
-      </w:r>
-      <w:r>
-        <w:rPr>
-          <w:rFonts w:ascii="Times New Roman" w:hAnsi="Times New Roman"/>
-          <w:sz w:val="24"/>
-          <w:szCs w:val="24"/>
-        </w:rPr>
-        <w:t>Esecuzione del Task</w:t>
+        <w:t>6.2:</w:t>
       </w:r>
       <w:r>
         <w:rPr>
@@ -13751,15 +14009,23 @@
           <w:sz w:val="24"/>
           <w:szCs w:val="24"/>
         </w:rPr>
-        <w:t xml:space="preserve">periodico </w:t>
-      </w:r>
-      <w:r>
-        <w:rPr>
-          <w:rFonts w:ascii="Times New Roman" w:hAnsi="Times New Roman"/>
-          <w:sz w:val="24"/>
-          <w:szCs w:val="24"/>
-        </w:rPr>
-        <w:t>2</w:t>
+        <w:t xml:space="preserve">Inserimento </w:t>
+      </w:r>
+      <w:r>
+        <w:rPr>
+          <w:rFonts w:ascii="Times New Roman" w:hAnsi="Times New Roman"/>
+          <w:sz w:val="24"/>
+          <w:szCs w:val="24"/>
+        </w:rPr>
+        <w:t xml:space="preserve">nella coda </w:t>
+      </w:r>
+      <w:r>
+        <w:rPr>
+          <w:rFonts w:ascii="Times New Roman" w:hAnsi="Times New Roman"/>
+          <w:sz w:val="24"/>
+          <w:szCs w:val="24"/>
+        </w:rPr>
+        <w:t>del Task periodico</w:t>
       </w:r>
       <w:r>
         <w:rPr>
@@ -13775,55 +14041,31 @@
           <w:sz w:val="24"/>
           <w:szCs w:val="24"/>
         </w:rPr>
-        <w:t>ad alta priorità</w:t>
-      </w:r>
-      <w:r>
-        <w:rPr>
-          <w:rFonts w:ascii="Times New Roman" w:hAnsi="Times New Roman"/>
-          <w:sz w:val="24"/>
-          <w:szCs w:val="24"/>
-        </w:rPr>
-        <w:t xml:space="preserve"> </w:t>
-      </w:r>
-      <w:r>
-        <w:rPr>
-          <w:rFonts w:ascii="Times New Roman" w:hAnsi="Times New Roman"/>
-          <w:sz w:val="24"/>
-          <w:szCs w:val="24"/>
-        </w:rPr>
-        <w:t xml:space="preserve">e conseguente accodamento del medesimo </w:t>
-      </w:r>
-      <w:r>
-        <w:rPr>
-          <w:rFonts w:ascii="Times New Roman" w:hAnsi="Times New Roman"/>
-          <w:sz w:val="24"/>
-          <w:szCs w:val="24"/>
-        </w:rPr>
-        <w:t xml:space="preserve">nella posizione occupata dal </w:t>
-      </w:r>
-      <w:r>
-        <w:rPr>
-          <w:rFonts w:ascii="Times New Roman" w:hAnsi="Times New Roman"/>
-          <w:sz w:val="24"/>
-          <w:szCs w:val="24"/>
-        </w:rPr>
-        <w:t>T</w:t>
-      </w:r>
-      <w:r>
-        <w:rPr>
-          <w:rFonts w:ascii="Times New Roman" w:hAnsi="Times New Roman"/>
-          <w:sz w:val="24"/>
-          <w:szCs w:val="24"/>
-        </w:rPr>
-        <w:t>ask 4</w:t>
-      </w:r>
-      <w:r>
-        <w:rPr>
-          <w:rFonts w:ascii="Times New Roman" w:hAnsi="Times New Roman"/>
-          <w:sz w:val="24"/>
-          <w:szCs w:val="24"/>
-        </w:rPr>
-        <w:t>.</w:t>
+        <w:t>4</w:t>
+      </w:r>
+      <w:r>
+        <w:rPr>
+          <w:rFonts w:ascii="Times New Roman" w:hAnsi="Times New Roman"/>
+          <w:sz w:val="24"/>
+          <w:szCs w:val="24"/>
+        </w:rPr>
+        <w:t xml:space="preserve"> a priorità normale</w:t>
+      </w:r>
+      <w:r>
+        <w:rPr>
+          <w:rFonts w:ascii="Times New Roman" w:hAnsi="Times New Roman"/>
+          <w:sz w:val="24"/>
+          <w:szCs w:val="24"/>
+        </w:rPr>
+        <w:t xml:space="preserve"> in ultima posizione</w:t>
+      </w:r>
+      <w:r>
+        <w:rPr>
+          <w:rFonts w:ascii="Times New Roman" w:hAnsi="Times New Roman"/>
+          <w:sz w:val="24"/>
+          <w:szCs w:val="24"/>
+        </w:rPr>
+        <w:t xml:space="preserve">. </w:t>
       </w:r>
     </w:p>
     <w:p>
@@ -13848,51 +14090,32 @@
           <w:sz w:val="24"/>
           <w:szCs w:val="24"/>
         </w:rPr>
-        <w:t xml:space="preserve">6.5: Esecuzione del Task </w:t>
-      </w:r>
-      <w:r>
-        <w:rPr>
-          <w:rFonts w:ascii="Times New Roman" w:hAnsi="Times New Roman"/>
-          <w:sz w:val="24"/>
-          <w:szCs w:val="24"/>
-        </w:rPr>
-        <w:t>periodico</w:t>
-      </w:r>
-      <w:r>
-        <w:rPr>
-          <w:rFonts w:ascii="Times New Roman" w:hAnsi="Times New Roman"/>
-          <w:sz w:val="24"/>
-          <w:szCs w:val="24"/>
-        </w:rPr>
-        <w:t xml:space="preserve"> </w:t>
-      </w:r>
-      <w:r>
-        <w:rPr>
-          <w:rFonts w:ascii="Times New Roman" w:hAnsi="Times New Roman"/>
-          <w:sz w:val="24"/>
-          <w:szCs w:val="24"/>
-        </w:rPr>
-        <w:t>3</w:t>
-      </w:r>
-      <w:r>
-        <w:rPr>
-          <w:rFonts w:ascii="Times New Roman" w:hAnsi="Times New Roman"/>
-          <w:sz w:val="24"/>
-          <w:szCs w:val="24"/>
-        </w:rPr>
-        <w:t xml:space="preserve"> a priorità normale e accodamento del medesimo</w:t>
-      </w:r>
-      <w:r>
-        <w:rPr>
-          <w:rFonts w:ascii="Times New Roman" w:hAnsi="Times New Roman"/>
-          <w:sz w:val="24"/>
-          <w:szCs w:val="24"/>
-        </w:rPr>
-        <w:t xml:space="preserve"> al fondo della coda.</w:t>
-      </w:r>
-    </w:p>
-    <w:p>
-      <w:pPr>
+        <w:t>6.3:</w:t>
+      </w:r>
+      <w:r>
+        <w:rPr>
+          <w:rFonts w:ascii="Times New Roman" w:hAnsi="Times New Roman"/>
+          <w:sz w:val="24"/>
+          <w:szCs w:val="24"/>
+        </w:rPr>
+        <w:t xml:space="preserve"> Inserimento nella coda del Task periodico </w:t>
+      </w:r>
+      <w:r>
+        <w:rPr>
+          <w:rFonts w:ascii="Times New Roman" w:hAnsi="Times New Roman"/>
+          <w:sz w:val="24"/>
+          <w:szCs w:val="24"/>
+        </w:rPr>
+        <w:t>5 ad alta priorità nella posizione occupata dal task 3.</w:t>
+      </w:r>
+    </w:p>
+    <w:p>
+      <w:pPr>
+        <w:pStyle w:val="ListParagraph"/>
+        <w:numPr>
+          <w:ilvl w:val="0"/>
+          <w:numId w:val="4"/>
+        </w:numPr>
         <w:spacing w:line="360" w:lineRule="auto"/>
         <w:jc w:val="both"/>
         <w:outlineLvl w:val="2"/>
@@ -13902,6 +14125,324 @@
           <w:szCs w:val="24"/>
         </w:rPr>
       </w:pPr>
+      <w:r>
+        <w:rPr>
+          <w:rFonts w:ascii="Times New Roman" w:hAnsi="Times New Roman"/>
+          <w:sz w:val="24"/>
+          <w:szCs w:val="24"/>
+        </w:rPr>
+        <w:t>6.</w:t>
+      </w:r>
+      <w:r>
+        <w:rPr>
+          <w:rFonts w:ascii="Times New Roman" w:hAnsi="Times New Roman"/>
+          <w:sz w:val="24"/>
+          <w:szCs w:val="24"/>
+        </w:rPr>
+        <w:t>4</w:t>
+      </w:r>
+      <w:r>
+        <w:rPr>
+          <w:rFonts w:ascii="Times New Roman" w:hAnsi="Times New Roman"/>
+          <w:sz w:val="24"/>
+          <w:szCs w:val="24"/>
+        </w:rPr>
+        <w:t>: Esecuzione del Task periodico</w:t>
+      </w:r>
+      <w:r>
+        <w:rPr>
+          <w:rFonts w:ascii="Times New Roman" w:hAnsi="Times New Roman"/>
+          <w:sz w:val="24"/>
+          <w:szCs w:val="24"/>
+        </w:rPr>
+        <w:t xml:space="preserve"> 1</w:t>
+      </w:r>
+      <w:r>
+        <w:rPr>
+          <w:rFonts w:ascii="Times New Roman" w:hAnsi="Times New Roman"/>
+          <w:sz w:val="24"/>
+          <w:szCs w:val="24"/>
+        </w:rPr>
+        <w:t xml:space="preserve"> ad alta priorità e conseguente </w:t>
+      </w:r>
+      <w:r>
+        <w:rPr>
+          <w:rFonts w:ascii="Times New Roman" w:hAnsi="Times New Roman"/>
+          <w:sz w:val="24"/>
+          <w:szCs w:val="24"/>
+        </w:rPr>
+        <w:t>reinserimento in coda</w:t>
+      </w:r>
+      <w:r>
+        <w:rPr>
+          <w:rFonts w:ascii="Times New Roman" w:hAnsi="Times New Roman"/>
+          <w:sz w:val="24"/>
+          <w:szCs w:val="24"/>
+        </w:rPr>
+        <w:t xml:space="preserve"> del medesimo </w:t>
+      </w:r>
+      <w:r>
+        <w:rPr>
+          <w:rFonts w:ascii="Times New Roman" w:hAnsi="Times New Roman"/>
+          <w:sz w:val="24"/>
+          <w:szCs w:val="24"/>
+        </w:rPr>
+        <w:t>nella posizione occupata dal</w:t>
+      </w:r>
+      <w:r>
+        <w:rPr>
+          <w:rFonts w:ascii="Times New Roman" w:hAnsi="Times New Roman"/>
+          <w:sz w:val="24"/>
+          <w:szCs w:val="24"/>
+        </w:rPr>
+        <w:t xml:space="preserve"> </w:t>
+      </w:r>
+      <w:r>
+        <w:rPr>
+          <w:rFonts w:ascii="Times New Roman" w:hAnsi="Times New Roman"/>
+          <w:sz w:val="24"/>
+          <w:szCs w:val="24"/>
+        </w:rPr>
+        <w:t>T</w:t>
+      </w:r>
+      <w:r>
+        <w:rPr>
+          <w:rFonts w:ascii="Times New Roman" w:hAnsi="Times New Roman"/>
+          <w:sz w:val="24"/>
+          <w:szCs w:val="24"/>
+        </w:rPr>
+        <w:t xml:space="preserve">ask </w:t>
+      </w:r>
+      <w:r>
+        <w:rPr>
+          <w:rFonts w:ascii="Times New Roman" w:hAnsi="Times New Roman"/>
+          <w:sz w:val="24"/>
+          <w:szCs w:val="24"/>
+        </w:rPr>
+        <w:t>3</w:t>
+      </w:r>
+      <w:r>
+        <w:rPr>
+          <w:rFonts w:ascii="Times New Roman" w:hAnsi="Times New Roman"/>
+          <w:sz w:val="24"/>
+          <w:szCs w:val="24"/>
+        </w:rPr>
+        <w:t>.</w:t>
+      </w:r>
+    </w:p>
+    <w:p>
+      <w:pPr>
+        <w:pStyle w:val="ListParagraph"/>
+        <w:numPr>
+          <w:ilvl w:val="0"/>
+          <w:numId w:val="4"/>
+        </w:numPr>
+        <w:spacing w:line="360" w:lineRule="auto"/>
+        <w:jc w:val="both"/>
+        <w:outlineLvl w:val="2"/>
+        <w:rPr>
+          <w:rFonts w:ascii="Times New Roman" w:hAnsi="Times New Roman"/>
+          <w:sz w:val="24"/>
+          <w:szCs w:val="24"/>
+        </w:rPr>
+      </w:pPr>
+      <w:r>
+        <w:rPr>
+          <w:rFonts w:ascii="Times New Roman" w:hAnsi="Times New Roman"/>
+          <w:sz w:val="24"/>
+          <w:szCs w:val="24"/>
+        </w:rPr>
+        <w:t>6.</w:t>
+      </w:r>
+      <w:r>
+        <w:rPr>
+          <w:rFonts w:ascii="Times New Roman" w:hAnsi="Times New Roman"/>
+          <w:sz w:val="24"/>
+          <w:szCs w:val="24"/>
+        </w:rPr>
+        <w:t>5</w:t>
+      </w:r>
+      <w:r>
+        <w:rPr>
+          <w:rFonts w:ascii="Times New Roman" w:hAnsi="Times New Roman"/>
+          <w:sz w:val="24"/>
+          <w:szCs w:val="24"/>
+        </w:rPr>
+        <w:t xml:space="preserve">: Esecuzione del Task periodico </w:t>
+      </w:r>
+      <w:r>
+        <w:rPr>
+          <w:rFonts w:ascii="Times New Roman" w:hAnsi="Times New Roman"/>
+          <w:sz w:val="24"/>
+          <w:szCs w:val="24"/>
+        </w:rPr>
+        <w:t xml:space="preserve">2 </w:t>
+      </w:r>
+      <w:r>
+        <w:rPr>
+          <w:rFonts w:ascii="Times New Roman" w:hAnsi="Times New Roman"/>
+          <w:sz w:val="24"/>
+          <w:szCs w:val="24"/>
+        </w:rPr>
+        <w:t>a priorità normale</w:t>
+      </w:r>
+      <w:r>
+        <w:rPr>
+          <w:rFonts w:ascii="Times New Roman" w:hAnsi="Times New Roman"/>
+          <w:sz w:val="24"/>
+          <w:szCs w:val="24"/>
+        </w:rPr>
+        <w:t xml:space="preserve"> </w:t>
+      </w:r>
+      <w:r>
+        <w:rPr>
+          <w:rFonts w:ascii="Times New Roman" w:hAnsi="Times New Roman"/>
+          <w:sz w:val="24"/>
+          <w:szCs w:val="24"/>
+        </w:rPr>
+        <w:t xml:space="preserve">e conseguente </w:t>
+      </w:r>
+      <w:r>
+        <w:rPr>
+          <w:rFonts w:ascii="Times New Roman" w:hAnsi="Times New Roman"/>
+          <w:sz w:val="24"/>
+          <w:szCs w:val="24"/>
+        </w:rPr>
+        <w:t>reinserimento in coda</w:t>
+      </w:r>
+      <w:r>
+        <w:rPr>
+          <w:rFonts w:ascii="Times New Roman" w:hAnsi="Times New Roman"/>
+          <w:sz w:val="24"/>
+          <w:szCs w:val="24"/>
+        </w:rPr>
+        <w:t xml:space="preserve"> del medesimo </w:t>
+      </w:r>
+      <w:r>
+        <w:rPr>
+          <w:rFonts w:ascii="Times New Roman" w:hAnsi="Times New Roman"/>
+          <w:sz w:val="24"/>
+          <w:szCs w:val="24"/>
+        </w:rPr>
+        <w:t>al fondo della coda</w:t>
+      </w:r>
+      <w:r>
+        <w:rPr>
+          <w:rFonts w:ascii="Times New Roman" w:hAnsi="Times New Roman"/>
+          <w:sz w:val="24"/>
+          <w:szCs w:val="24"/>
+        </w:rPr>
+        <w:t>.</w:t>
+      </w:r>
+    </w:p>
+    <w:p>
+      <w:pPr>
+        <w:pStyle w:val="ListParagraph"/>
+        <w:numPr>
+          <w:ilvl w:val="0"/>
+          <w:numId w:val="4"/>
+        </w:numPr>
+        <w:spacing w:line="360" w:lineRule="auto"/>
+        <w:jc w:val="both"/>
+        <w:outlineLvl w:val="2"/>
+        <w:rPr>
+          <w:rFonts w:ascii="Times New Roman" w:hAnsi="Times New Roman"/>
+          <w:sz w:val="24"/>
+          <w:szCs w:val="24"/>
+        </w:rPr>
+      </w:pPr>
+      <w:r>
+        <w:rPr>
+          <w:rFonts w:ascii="Times New Roman" w:hAnsi="Times New Roman"/>
+          <w:sz w:val="24"/>
+          <w:szCs w:val="24"/>
+        </w:rPr>
+        <w:t>6.</w:t>
+      </w:r>
+      <w:r>
+        <w:rPr>
+          <w:rFonts w:ascii="Times New Roman" w:hAnsi="Times New Roman"/>
+          <w:sz w:val="24"/>
+          <w:szCs w:val="24"/>
+        </w:rPr>
+        <w:t>6</w:t>
+      </w:r>
+      <w:r>
+        <w:rPr>
+          <w:rFonts w:ascii="Times New Roman" w:hAnsi="Times New Roman"/>
+          <w:sz w:val="24"/>
+          <w:szCs w:val="24"/>
+        </w:rPr>
+        <w:t>: Esecuzione del Task periodico</w:t>
+      </w:r>
+      <w:r>
+        <w:rPr>
+          <w:rFonts w:ascii="Times New Roman" w:hAnsi="Times New Roman"/>
+          <w:sz w:val="24"/>
+          <w:szCs w:val="24"/>
+        </w:rPr>
+        <w:t xml:space="preserve"> </w:t>
+      </w:r>
+      <w:r>
+        <w:rPr>
+          <w:rFonts w:ascii="Times New Roman" w:hAnsi="Times New Roman"/>
+          <w:sz w:val="24"/>
+          <w:szCs w:val="24"/>
+        </w:rPr>
+        <w:t>5</w:t>
+      </w:r>
+      <w:r>
+        <w:rPr>
+          <w:rFonts w:ascii="Times New Roman" w:hAnsi="Times New Roman"/>
+          <w:sz w:val="24"/>
+          <w:szCs w:val="24"/>
+        </w:rPr>
+        <w:t xml:space="preserve"> a</w:t>
+      </w:r>
+      <w:r>
+        <w:rPr>
+          <w:rFonts w:ascii="Times New Roman" w:hAnsi="Times New Roman"/>
+          <w:sz w:val="24"/>
+          <w:szCs w:val="24"/>
+        </w:rPr>
+        <w:t xml:space="preserve">d alta priorità </w:t>
+      </w:r>
+      <w:r>
+        <w:rPr>
+          <w:rFonts w:ascii="Times New Roman" w:hAnsi="Times New Roman"/>
+          <w:sz w:val="24"/>
+          <w:szCs w:val="24"/>
+        </w:rPr>
+        <w:t xml:space="preserve">e </w:t>
+      </w:r>
+      <w:r>
+        <w:rPr>
+          <w:rFonts w:ascii="Times New Roman" w:hAnsi="Times New Roman"/>
+          <w:sz w:val="24"/>
+          <w:szCs w:val="24"/>
+        </w:rPr>
+        <w:t>conseguente reinserimento in coda del medesimo nella posizione occupata dal task 4</w:t>
+      </w:r>
+      <w:r>
+        <w:rPr>
+          <w:rFonts w:ascii="Times New Roman" w:hAnsi="Times New Roman"/>
+          <w:sz w:val="24"/>
+          <w:szCs w:val="24"/>
+        </w:rPr>
+        <w:t>.</w:t>
+      </w:r>
+    </w:p>
+    <w:p>
+      <w:pPr>
+        <w:spacing w:line="360" w:lineRule="auto"/>
+        <w:jc w:val="both"/>
+        <w:outlineLvl w:val="2"/>
+        <w:rPr>
+          <w:rFonts w:ascii="Times New Roman" w:hAnsi="Times New Roman"/>
+          <w:sz w:val="24"/>
+          <w:szCs w:val="24"/>
+        </w:rPr>
+      </w:pPr>
     </w:p>
     <w:p>
       <w:pPr>
@@ -13926,9 +14467,9 @@
           <w:szCs w:val="24"/>
         </w:rPr>
         <w:drawing>
-          <wp:inline distT="0" distB="0" distL="0" distR="0" wp14:anchorId="1591E0F4" wp14:editId="63194E71">
-            <wp:extent cx="5391150" cy="2828925"/>
-            <wp:effectExtent l="0" t="0" r="0" b="9525"/>
+          <wp:inline distT="0" distB="0" distL="0" distR="0" wp14:anchorId="1591E0F4" wp14:editId="2ED45C43">
+            <wp:extent cx="5391150" cy="2307975"/>
+            <wp:effectExtent l="0" t="0" r="0" b="0"/>
             <wp:docPr id="1832690489" name="Picture 2"/>
             <wp:cNvGraphicFramePr>
               <a:graphicFrameLocks xmlns:a="http://schemas.openxmlformats.org/drawingml/2006/main" noChangeAspect="1"/>
@@ -13937,7 +14478,7 @@
               <a:graphicData uri="http://schemas.openxmlformats.org/drawingml/2006/picture">
                 <pic:pic xmlns:pic="http://schemas.openxmlformats.org/drawingml/2006/picture">
                   <pic:nvPicPr>
-                    <pic:cNvPr id="0" name="Picture 2"/>
+                    <pic:cNvPr id="1832690489" name="Picture 2"/>
                     <pic:cNvPicPr>
                       <a:picLocks noChangeAspect="1" noChangeArrowheads="1"/>
                     </pic:cNvPicPr>
@@ -13950,7 +14491,6 @@
                         </a:ext>
                       </a:extLst>
                     </a:blip>
-                    <a:srcRect/>
                     <a:stretch>
                       <a:fillRect/>
                     </a:stretch>
@@ -13958,7 +14498,7 @@
                   <pic:spPr bwMode="auto">
                     <a:xfrm>
                       <a:off x="0" y="0"/>
-                      <a:ext cx="5391150" cy="2828925"/>
+                      <a:ext cx="5391150" cy="2307975"/>
                     </a:xfrm>
                     <a:prstGeom prst="rect">
                       <a:avLst/>
@@ -13987,17 +14527,331 @@
       <w:r>
         <w:t xml:space="preserve">Figura </w:t>
       </w:r>
-      <w:fldSimple w:instr=" SEQ Figura \* ARABIC ">
-        <w:r>
-          <w:rPr>
-            <w:noProof/>
-          </w:rPr>
-          <w:t>6</w:t>
-        </w:r>
-      </w:fldSimple>
+      <w:r>
+        <w:fldChar w:fldCharType="begin"/>
+      </w:r>
+      <w:r>
+        <w:instrText xml:space="preserve"> SEQ Figura \* ARABIC </w:instrText>
+      </w:r>
+      <w:r>
+        <w:fldChar w:fldCharType="separate"/>
+      </w:r>
+      <w:r>
+        <w:rPr>
+          <w:noProof/>
+        </w:rPr>
+        <w:t>6</w:t>
+      </w:r>
+      <w:r>
+        <w:rPr>
+          <w:noProof/>
+        </w:rPr>
+        <w:fldChar w:fldCharType="end"/>
+      </w:r>
       <w:r>
         <w:t xml:space="preserve"> - Inserimento, esecuzione e accodamento di un Task periodico a priorità normale</w:t>
       </w:r>
+    </w:p>
+    <w:p>
+      <w:pPr>
+        <w:spacing w:line="360" w:lineRule="auto"/>
+        <w:rPr>
+          <w:rFonts w:ascii="Times New Roman" w:hAnsi="Times New Roman"/>
+          <w:sz w:val="24"/>
+          <w:szCs w:val="24"/>
+        </w:rPr>
+      </w:pPr>
+      <w:r>
+        <w:rPr>
+          <w:rFonts w:ascii="Times New Roman" w:hAnsi="Times New Roman"/>
+          <w:sz w:val="24"/>
+          <w:szCs w:val="24"/>
+        </w:rPr>
+        <w:lastRenderedPageBreak/>
+        <w:t xml:space="preserve">Si noti come il puntatore che indica il punto di reinserimento per i Task ad alta priorità, </w:t>
+      </w:r>
+      <w:r>
+        <w:rPr>
+          <w:rFonts w:ascii="Times New Roman" w:hAnsi="Times New Roman"/>
+          <w:sz w:val="24"/>
+          <w:szCs w:val="24"/>
+        </w:rPr>
+        <w:t xml:space="preserve">sia stato appositamente scelto come la posizione occupata dal secondo Task a priorità normale dalla cima della coda per via dei vincoli progettuali di reattività. Ciononostante, questa scelta non vincola dall’eventuale valutazione di bilanciamenti nei quali le varie priorità di Task competono in minor modo per la loro </w:t>
+      </w:r>
+      <w:r>
+        <w:rPr>
+          <w:rFonts w:ascii="Times New Roman" w:hAnsi="Times New Roman"/>
+          <w:sz w:val="24"/>
+          <w:szCs w:val="24"/>
+        </w:rPr>
+        <w:t>esecuzione</w:t>
+      </w:r>
+      <w:r>
+        <w:rPr>
+          <w:rFonts w:ascii="Times New Roman" w:hAnsi="Times New Roman"/>
+          <w:sz w:val="24"/>
+          <w:szCs w:val="24"/>
+        </w:rPr>
+        <w:t xml:space="preserve"> </w:t>
+      </w:r>
+      <w:r>
+        <w:rPr>
+          <w:rFonts w:ascii="Times New Roman" w:hAnsi="Times New Roman"/>
+          <w:sz w:val="24"/>
+          <w:szCs w:val="24"/>
+        </w:rPr>
+        <w:t>più o meno frequente</w:t>
+      </w:r>
+      <w:r>
+        <w:rPr>
+          <w:rFonts w:ascii="Times New Roman" w:hAnsi="Times New Roman"/>
+          <w:sz w:val="24"/>
+          <w:szCs w:val="24"/>
+        </w:rPr>
+        <w:t>.</w:t>
+      </w:r>
+    </w:p>
+    <w:p>
+      <w:pPr>
+        <w:spacing w:line="360" w:lineRule="auto"/>
+        <w:rPr>
+          <w:rFonts w:ascii="Times New Roman" w:hAnsi="Times New Roman"/>
+          <w:sz w:val="24"/>
+          <w:szCs w:val="24"/>
+        </w:rPr>
+      </w:pPr>
+      <w:r>
+        <w:rPr>
+          <w:rFonts w:ascii="Times New Roman" w:hAnsi="Times New Roman"/>
+          <w:sz w:val="24"/>
+          <w:szCs w:val="24"/>
+        </w:rPr>
+        <w:t>[SE DEFINIAMO COME PERIODO LE ESECUZIONI DEI TASK INTERNI ALLA CODA CHE RIPORTANO LA CODA ALLO STATO DI PARTENZA NEL QUALE TUTTI I TASK SONO STATI ESEGUITI ALMENO UNA VOLTA SI OTTERREBBERO I SEGUENTI RISULTATI]</w:t>
+      </w:r>
+    </w:p>
+    <w:p>
+      <w:pPr>
+        <w:spacing w:line="360" w:lineRule="auto"/>
+        <w:rPr>
+          <w:rFonts w:ascii="Times New Roman" w:hAnsi="Times New Roman"/>
+          <w:sz w:val="24"/>
+          <w:szCs w:val="24"/>
+        </w:rPr>
+      </w:pPr>
+      <w:r>
+        <w:rPr>
+          <w:rFonts w:ascii="Times New Roman" w:hAnsi="Times New Roman"/>
+          <w:sz w:val="24"/>
+          <w:szCs w:val="24"/>
+        </w:rPr>
+        <w:t xml:space="preserve">Con questa configurazione, prendendo lo stato di partenza 6.2 in figura 6 e come stato di arrivo il medesimo dopo l’esecuzione di ogni Task almeno una volta, si otterrebbero </w:t>
+      </w:r>
+      <w:r>
+        <w:rPr>
+          <w:rFonts w:ascii="Times New Roman" w:hAnsi="Times New Roman"/>
+          <w:sz w:val="24"/>
+          <w:szCs w:val="24"/>
+        </w:rPr>
+        <w:t>i seguenti risultati:</w:t>
+      </w:r>
+    </w:p>
+    <w:p>
+      <w:pPr>
+        <w:spacing w:line="360" w:lineRule="auto"/>
+        <w:rPr>
+          <w:rFonts w:ascii="Times New Roman" w:hAnsi="Times New Roman"/>
+          <w:sz w:val="24"/>
+          <w:szCs w:val="24"/>
+        </w:rPr>
+      </w:pPr>
+      <w:r>
+        <w:rPr>
+          <w:noProof/>
+        </w:rPr>
+        <mc:AlternateContent>
+          <mc:Choice Requires="wps">
+            <w:drawing>
+              <wp:anchor distT="0" distB="0" distL="114300" distR="114300" simplePos="0" relativeHeight="251668480" behindDoc="0" locked="0" layoutInCell="1" allowOverlap="1" wp14:anchorId="33E36C2F" wp14:editId="5CBE701D">
+                <wp:simplePos x="0" y="0"/>
+                <wp:positionH relativeFrom="column">
+                  <wp:posOffset>535305</wp:posOffset>
+                </wp:positionH>
+                <wp:positionV relativeFrom="paragraph">
+                  <wp:posOffset>3014980</wp:posOffset>
+                </wp:positionV>
+                <wp:extent cx="4572000" cy="635"/>
+                <wp:effectExtent l="0" t="0" r="0" b="0"/>
+                <wp:wrapTopAndBottom/>
+                <wp:docPr id="1212930378" name="Text Box 1"/>
+                <wp:cNvGraphicFramePr/>
+                <a:graphic xmlns:a="http://schemas.openxmlformats.org/drawingml/2006/main">
+                  <a:graphicData uri="http://schemas.microsoft.com/office/word/2010/wordprocessingShape">
+                    <wps:wsp>
+                      <wps:cNvSpPr txBox="1"/>
+                      <wps:spPr>
+                        <a:xfrm>
+                          <a:off x="0" y="0"/>
+                          <a:ext cx="4572000" cy="635"/>
+                        </a:xfrm>
+                        <a:prstGeom prst="rect">
+                          <a:avLst/>
+                        </a:prstGeom>
+                        <a:solidFill>
+                          <a:prstClr val="white"/>
+                        </a:solidFill>
+                        <a:ln>
+                          <a:noFill/>
+                        </a:ln>
+                      </wps:spPr>
+                      <wps:txbx>
+                        <w:txbxContent>
+                          <w:p>
+                            <w:pPr>
+                              <w:pStyle w:val="Caption"/>
+                              <w:rPr>
+                                <w:noProof/>
+                                <w:sz w:val="20"/>
+                                <w:szCs w:val="20"/>
+                              </w:rPr>
+                            </w:pPr>
+                            <w:r>
+                              <w:t xml:space="preserve">Figura </w:t>
+                            </w:r>
+                            <w:r>
+                              <w:fldChar w:fldCharType="begin"/>
+                            </w:r>
+                            <w:r>
+                              <w:instrText xml:space="preserve"> SEQ Figura \* ARABIC </w:instrText>
+                            </w:r>
+                            <w:r>
+                              <w:fldChar w:fldCharType="separate"/>
+                            </w:r>
+                            <w:r>
+                              <w:rPr>
+                                <w:noProof/>
+                              </w:rPr>
+                              <w:t>7</w:t>
+                            </w:r>
+                            <w:r>
+                              <w:fldChar w:fldCharType="end"/>
+                            </w:r>
+                            <w:r>
+                              <w:t xml:space="preserve"> - Totale esecuzioni dei Task dallo stato 6.2 della figura 6</w:t>
+                            </w:r>
+                          </w:p>
+                        </w:txbxContent>
+                      </wps:txbx>
+                      <wps:bodyPr rot="0" spcFirstLastPara="0" vertOverflow="overflow" horzOverflow="overflow" vert="horz" wrap="square" lIns="0" tIns="0" rIns="0" bIns="0" numCol="1" spcCol="0" rtlCol="0" fromWordArt="0" anchor="t" anchorCtr="0" forceAA="0" compatLnSpc="1">
+                        <a:prstTxWarp prst="textNoShape">
+                          <a:avLst/>
+                        </a:prstTxWarp>
+                        <a:spAutoFit/>
+                      </wps:bodyPr>
+                    </wps:wsp>
+                  </a:graphicData>
+                </a:graphic>
+              </wp:anchor>
+            </w:drawing>
+          </mc:Choice>
+          <mc:Fallback>
+            <w:pict>
+              <v:shape w14:anchorId="33E36C2F" id="_x0000_s1027" type="#_x0000_t202" style="position:absolute;margin-left:42.15pt;margin-top:237.4pt;width:5in;height:.05pt;z-index:251668480;visibility:visible;mso-wrap-style:square;mso-wrap-distance-left:9pt;mso-wrap-distance-top:0;mso-wrap-distance-right:9pt;mso-wrap-distance-bottom:0;mso-position-horizontal:absolute;mso-position-horizontal-relative:text;mso-position-vertical:absolute;mso-position-vertical-relative:text;v-text-anchor:top" o:gfxdata="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" stroked="f">
+                <v:textbox style="mso-fit-shape-to-text:t" inset="0,0,0,0">
+                  <w:txbxContent>
+                    <w:p>
+                      <w:pPr>
+                        <w:pStyle w:val="Caption"/>
+                        <w:rPr>
+                          <w:noProof/>
+                          <w:sz w:val="20"/>
+                          <w:szCs w:val="20"/>
+                        </w:rPr>
+                      </w:pPr>
+                      <w:r>
+                        <w:t xml:space="preserve">Figura </w:t>
+                      </w:r>
+                      <w:r>
+                        <w:fldChar w:fldCharType="begin"/>
+                      </w:r>
+                      <w:r>
+                        <w:instrText xml:space="preserve"> SEQ Figura \* ARABIC </w:instrText>
+                      </w:r>
+                      <w:r>
+                        <w:fldChar w:fldCharType="separate"/>
+                      </w:r>
+                      <w:r>
+                        <w:rPr>
+                          <w:noProof/>
+                        </w:rPr>
+                        <w:t>7</w:t>
+                      </w:r>
+                      <w:r>
+                        <w:fldChar w:fldCharType="end"/>
+                      </w:r>
+                      <w:r>
+                        <w:t xml:space="preserve"> - Totale esecuzioni dei Task dallo stato 6.2 della figura 6</w:t>
+                      </w:r>
+                    </w:p>
+                  </w:txbxContent>
+                </v:textbox>
+                <w10:wrap type="topAndBottom"/>
+              </v:shape>
+            </w:pict>
+          </mc:Fallback>
+        </mc:AlternateContent>
+      </w:r>
+      <w:r>
+        <w:rPr>
+          <w:noProof/>
+        </w:rPr>
+        <w:drawing>
+          <wp:anchor distT="0" distB="0" distL="114300" distR="114300" simplePos="0" relativeHeight="251666432" behindDoc="0" locked="0" layoutInCell="1" allowOverlap="1" wp14:anchorId="2FA36155" wp14:editId="0E97ED0B">
+            <wp:simplePos x="0" y="0"/>
+            <wp:positionH relativeFrom="column">
+              <wp:posOffset>535305</wp:posOffset>
+            </wp:positionH>
+            <wp:positionV relativeFrom="paragraph">
+              <wp:posOffset>214859</wp:posOffset>
+            </wp:positionV>
+            <wp:extent cx="4572000" cy="2743200"/>
+            <wp:effectExtent l="0" t="0" r="0" b="0"/>
+            <wp:wrapTopAndBottom/>
+            <wp:docPr id="682386680" name="Chart 1">
+              <a:extLst xmlns:a="http://schemas.openxmlformats.org/drawingml/2006/main">
+                <a:ext uri="{FF2B5EF4-FFF2-40B4-BE49-F238E27FC236}">
+                  <a16:creationId xmlns:a16="http://schemas.microsoft.com/office/drawing/2014/main" id="{A63379E8-0E29-AD0E-EBDE-680E80B3477E}"/>
+                </a:ext>
+              </a:extLst>
+            </wp:docPr>
+            <wp:cNvGraphicFramePr/>
+            <a:graphic xmlns:a="http://schemas.openxmlformats.org/drawingml/2006/main">
+              <a:graphicData uri="http://schemas.openxmlformats.org/drawingml/2006/chart">
+                <c:chart xmlns:c="http://schemas.openxmlformats.org/drawingml/2006/chart" xmlns:r="http://schemas.openxmlformats.org/officeDocument/2006/relationships" r:id="rId15"/>
+              </a:graphicData>
+            </a:graphic>
+          </wp:anchor>
+        </w:drawing>
+      </w:r>
+    </w:p>
+    <w:p>
+      <w:pPr>
+        <w:spacing w:line="360" w:lineRule="auto"/>
+        <w:rPr>
+          <w:rFonts w:ascii="Times New Roman" w:hAnsi="Times New Roman"/>
+          <w:sz w:val="24"/>
+          <w:szCs w:val="24"/>
+        </w:rPr>
+      </w:pPr>
+    </w:p>
+    <w:p>
+      <w:pPr>
+        <w:spacing w:line="360" w:lineRule="auto"/>
+        <w:rPr>
+          <w:rFonts w:ascii="Times New Roman" w:hAnsi="Times New Roman"/>
+          <w:sz w:val="24"/>
+          <w:szCs w:val="24"/>
+        </w:rPr>
+      </w:pPr>
     </w:p>
     <w:p>
       <w:pPr>
@@ -14102,100 +14956,6 @@
           <w:sz w:val="24"/>
           <w:szCs w:val="24"/>
         </w:rPr>
-        <w:t>Ogni</w:t>
-      </w:r>
-      <w:r>
-        <w:rPr>
-          <w:rFonts w:ascii="Times New Roman" w:hAnsi="Times New Roman"/>
-          <w:sz w:val="24"/>
-          <w:szCs w:val="24"/>
-        </w:rPr>
-        <w:t xml:space="preserve"> Task periodico a</w:t>
-      </w:r>
-      <w:r>
-        <w:rPr>
-          <w:rFonts w:ascii="Times New Roman" w:hAnsi="Times New Roman"/>
-          <w:sz w:val="24"/>
-          <w:szCs w:val="24"/>
-        </w:rPr>
-        <w:t>d alta priorità</w:t>
-      </w:r>
-      <w:r>
-        <w:rPr>
-          <w:rFonts w:ascii="Times New Roman" w:hAnsi="Times New Roman"/>
-          <w:sz w:val="24"/>
-          <w:szCs w:val="24"/>
-        </w:rPr>
-        <w:t xml:space="preserve"> segue due regole:</w:t>
-      </w:r>
-    </w:p>
-    <w:p>
-      <w:pPr>
-        <w:pStyle w:val="ListParagraph"/>
-        <w:numPr>
-          <w:ilvl w:val="0"/>
-          <w:numId w:val="4"/>
-        </w:numPr>
-        <w:spacing w:line="360" w:lineRule="auto"/>
-        <w:jc w:val="both"/>
-        <w:outlineLvl w:val="2"/>
-        <w:rPr>
-          <w:rFonts w:ascii="Times New Roman" w:hAnsi="Times New Roman"/>
-          <w:sz w:val="24"/>
-          <w:szCs w:val="24"/>
-        </w:rPr>
-      </w:pPr>
-      <w:r>
-        <w:rPr>
-          <w:rFonts w:ascii="Times New Roman" w:hAnsi="Times New Roman"/>
-          <w:sz w:val="24"/>
-          <w:szCs w:val="24"/>
-        </w:rPr>
-        <w:t>Al momento dell’inserimento prenderà la posizione del secondo Task con priorità normale dalla cima della coda.</w:t>
-      </w:r>
-    </w:p>
-    <w:p>
-      <w:pPr>
-        <w:pStyle w:val="ListParagraph"/>
-        <w:numPr>
-          <w:ilvl w:val="0"/>
-          <w:numId w:val="4"/>
-        </w:numPr>
-        <w:spacing w:line="360" w:lineRule="auto"/>
-        <w:jc w:val="both"/>
-        <w:outlineLvl w:val="2"/>
-        <w:rPr>
-          <w:rFonts w:ascii="Times New Roman" w:hAnsi="Times New Roman"/>
-          <w:sz w:val="24"/>
-          <w:szCs w:val="24"/>
-        </w:rPr>
-      </w:pPr>
-      <w:r>
-        <w:rPr>
-          <w:rFonts w:ascii="Times New Roman" w:hAnsi="Times New Roman"/>
-          <w:sz w:val="24"/>
-          <w:szCs w:val="24"/>
-        </w:rPr>
-        <w:t>Dopo la sua esecuzione, verrà nuovamente inserito all’interno della coda nella posizione del secondo Task con priorità normale dalla cima della coda.</w:t>
-      </w:r>
-    </w:p>
-    <w:p>
-      <w:pPr>
-        <w:spacing w:line="360" w:lineRule="auto"/>
-        <w:jc w:val="both"/>
-        <w:outlineLvl w:val="2"/>
-        <w:rPr>
-          <w:rFonts w:ascii="Times New Roman" w:hAnsi="Times New Roman"/>
-          <w:sz w:val="24"/>
-          <w:szCs w:val="24"/>
-        </w:rPr>
-      </w:pPr>
-      <w:r>
-        <w:rPr>
-          <w:rFonts w:ascii="Times New Roman" w:hAnsi="Times New Roman"/>
-          <w:sz w:val="24"/>
-          <w:szCs w:val="24"/>
-        </w:rPr>
         <w:t>Come esempio, si consideri la figura 6, nella quale sono stati delineati i seguenti stati:</w:t>
       </w:r>
     </w:p>
@@ -14232,16 +14992,6 @@
         </w:rPr>
         <w:br w:type="page"/>
       </w:r>
-    </w:p>
-    <w:p>
-      <w:pPr>
-        <w:spacing w:line="360" w:lineRule="auto"/>
-        <w:rPr>
-          <w:rFonts w:ascii="Times New Roman" w:hAnsi="Times New Roman"/>
-          <w:sz w:val="24"/>
-          <w:szCs w:val="24"/>
-        </w:rPr>
-      </w:pPr>
     </w:p>
     <w:p>
       <w:pPr>
@@ -17589,6 +18339,1142 @@
 </w:styles>
 </file>
 
+<file path=word/charts/chart1.xml><?xml version="1.0" encoding="utf-8"?>
+<c:chartSpace xmlns:c="http://schemas.openxmlformats.org/drawingml/2006/chart" xmlns:a="http://schemas.openxmlformats.org/drawingml/2006/main" xmlns:r="http://schemas.openxmlformats.org/officeDocument/2006/relationships" xmlns:c16r2="http://schemas.microsoft.com/office/drawing/2015/06/chart">
+  <c:date1904 val="0"/>
+  <c:lang val="en-US"/>
+  <c:roundedCorners val="0"/>
+  <mc:AlternateContent xmlns:mc="http://schemas.openxmlformats.org/markup-compatibility/2006">
+    <mc:Choice xmlns:c14="http://schemas.microsoft.com/office/drawing/2007/8/2/chart" Requires="c14">
+      <c14:style val="102"/>
+    </mc:Choice>
+    <mc:Fallback>
+      <c:style val="2"/>
+    </mc:Fallback>
+  </mc:AlternateContent>
+  <c:chart>
+    <c:autoTitleDeleted val="1"/>
+    <c:plotArea>
+      <c:layout/>
+      <c:barChart>
+        <c:barDir val="col"/>
+        <c:grouping val="clustered"/>
+        <c:varyColors val="0"/>
+        <c:ser>
+          <c:idx val="0"/>
+          <c:order val="0"/>
+          <c:spPr>
+            <a:gradFill rotWithShape="1">
+              <a:gsLst>
+                <a:gs pos="0">
+                  <a:schemeClr val="accent1">
+                    <a:lumMod val="110000"/>
+                    <a:satMod val="105000"/>
+                    <a:tint val="67000"/>
+                  </a:schemeClr>
+                </a:gs>
+                <a:gs pos="50000">
+                  <a:schemeClr val="accent1">
+                    <a:lumMod val="105000"/>
+                    <a:satMod val="103000"/>
+                    <a:tint val="73000"/>
+                  </a:schemeClr>
+                </a:gs>
+                <a:gs pos="100000">
+                  <a:schemeClr val="accent1">
+                    <a:lumMod val="105000"/>
+                    <a:satMod val="109000"/>
+                    <a:tint val="81000"/>
+                  </a:schemeClr>
+                </a:gs>
+              </a:gsLst>
+              <a:lin ang="5400000" scaled="0"/>
+            </a:gradFill>
+            <a:ln w="9525" cap="flat" cmpd="sng" algn="ctr">
+              <a:solidFill>
+                <a:schemeClr val="accent1">
+                  <a:shade val="95000"/>
+                </a:schemeClr>
+              </a:solidFill>
+              <a:round/>
+            </a:ln>
+            <a:effectLst/>
+          </c:spPr>
+          <c:invertIfNegative val="0"/>
+          <c:dPt>
+            <c:idx val="0"/>
+            <c:invertIfNegative val="0"/>
+            <c:bubble3D val="0"/>
+            <c:spPr>
+              <a:gradFill flip="none" rotWithShape="1">
+                <a:gsLst>
+                  <a:gs pos="0">
+                    <a:srgbClr val="F89088">
+                      <a:tint val="66000"/>
+                      <a:satMod val="160000"/>
+                    </a:srgbClr>
+                  </a:gs>
+                  <a:gs pos="50000">
+                    <a:srgbClr val="F89088">
+                      <a:tint val="44500"/>
+                      <a:satMod val="160000"/>
+                    </a:srgbClr>
+                  </a:gs>
+                  <a:gs pos="100000">
+                    <a:srgbClr val="F89088">
+                      <a:tint val="23500"/>
+                      <a:satMod val="160000"/>
+                    </a:srgbClr>
+                  </a:gs>
+                </a:gsLst>
+                <a:lin ang="5400000" scaled="1"/>
+                <a:tileRect/>
+              </a:gradFill>
+              <a:ln w="9525" cap="flat" cmpd="sng" algn="ctr">
+                <a:solidFill>
+                  <a:schemeClr val="bg1">
+                    <a:lumMod val="75000"/>
+                  </a:schemeClr>
+                </a:solidFill>
+                <a:round/>
+              </a:ln>
+              <a:effectLst/>
+            </c:spPr>
+            <c:extLst>
+              <c:ext xmlns:c16="http://schemas.microsoft.com/office/drawing/2014/chart" uri="{C3380CC4-5D6E-409C-BE32-E72D297353CC}">
+                <c16:uniqueId val="{00000001-B153-4E1A-8CCC-6F213206C07E}"/>
+              </c:ext>
+            </c:extLst>
+          </c:dPt>
+          <c:dPt>
+            <c:idx val="1"/>
+            <c:invertIfNegative val="0"/>
+            <c:bubble3D val="0"/>
+            <c:spPr>
+              <a:gradFill flip="none" rotWithShape="1">
+                <a:gsLst>
+                  <a:gs pos="0">
+                    <a:schemeClr val="accent6">
+                      <a:lumMod val="40000"/>
+                      <a:lumOff val="60000"/>
+                      <a:tint val="66000"/>
+                      <a:satMod val="160000"/>
+                    </a:schemeClr>
+                  </a:gs>
+                  <a:gs pos="50000">
+                    <a:schemeClr val="accent6">
+                      <a:lumMod val="40000"/>
+                      <a:lumOff val="60000"/>
+                      <a:tint val="44500"/>
+                      <a:satMod val="160000"/>
+                    </a:schemeClr>
+                  </a:gs>
+                  <a:gs pos="100000">
+                    <a:schemeClr val="accent6">
+                      <a:lumMod val="40000"/>
+                      <a:lumOff val="60000"/>
+                      <a:tint val="23500"/>
+                      <a:satMod val="160000"/>
+                    </a:schemeClr>
+                  </a:gs>
+                </a:gsLst>
+                <a:lin ang="5400000" scaled="1"/>
+                <a:tileRect/>
+              </a:gradFill>
+              <a:ln w="9525" cap="flat" cmpd="sng" algn="ctr">
+                <a:solidFill>
+                  <a:schemeClr val="bg1">
+                    <a:lumMod val="75000"/>
+                  </a:schemeClr>
+                </a:solidFill>
+                <a:round/>
+              </a:ln>
+              <a:effectLst/>
+            </c:spPr>
+            <c:extLst>
+              <c:ext xmlns:c16="http://schemas.microsoft.com/office/drawing/2014/chart" uri="{C3380CC4-5D6E-409C-BE32-E72D297353CC}">
+                <c16:uniqueId val="{00000004-B153-4E1A-8CCC-6F213206C07E}"/>
+              </c:ext>
+            </c:extLst>
+          </c:dPt>
+          <c:dPt>
+            <c:idx val="2"/>
+            <c:invertIfNegative val="0"/>
+            <c:bubble3D val="0"/>
+            <c:spPr>
+              <a:gradFill flip="none" rotWithShape="1">
+                <a:gsLst>
+                  <a:gs pos="0">
+                    <a:srgbClr val="F89088">
+                      <a:tint val="66000"/>
+                      <a:satMod val="160000"/>
+                    </a:srgbClr>
+                  </a:gs>
+                  <a:gs pos="50000">
+                    <a:srgbClr val="F89088">
+                      <a:tint val="44500"/>
+                      <a:satMod val="160000"/>
+                    </a:srgbClr>
+                  </a:gs>
+                  <a:gs pos="100000">
+                    <a:srgbClr val="F89088">
+                      <a:tint val="23500"/>
+                      <a:satMod val="160000"/>
+                    </a:srgbClr>
+                  </a:gs>
+                </a:gsLst>
+                <a:lin ang="5400000" scaled="1"/>
+                <a:tileRect/>
+              </a:gradFill>
+              <a:ln w="9525" cap="flat" cmpd="sng" algn="ctr">
+                <a:solidFill>
+                  <a:schemeClr val="bg1">
+                    <a:lumMod val="75000"/>
+                  </a:schemeClr>
+                </a:solidFill>
+                <a:round/>
+              </a:ln>
+              <a:effectLst/>
+            </c:spPr>
+            <c:extLst>
+              <c:ext xmlns:c16="http://schemas.microsoft.com/office/drawing/2014/chart" uri="{C3380CC4-5D6E-409C-BE32-E72D297353CC}">
+                <c16:uniqueId val="{00000003-B153-4E1A-8CCC-6F213206C07E}"/>
+              </c:ext>
+            </c:extLst>
+          </c:dPt>
+          <c:dPt>
+            <c:idx val="3"/>
+            <c:invertIfNegative val="0"/>
+            <c:bubble3D val="0"/>
+            <c:spPr>
+              <a:gradFill flip="none" rotWithShape="1">
+                <a:gsLst>
+                  <a:gs pos="0">
+                    <a:srgbClr val="F89088">
+                      <a:tint val="66000"/>
+                      <a:satMod val="160000"/>
+                    </a:srgbClr>
+                  </a:gs>
+                  <a:gs pos="50000">
+                    <a:srgbClr val="F89088">
+                      <a:tint val="44500"/>
+                      <a:satMod val="160000"/>
+                    </a:srgbClr>
+                  </a:gs>
+                  <a:gs pos="100000">
+                    <a:srgbClr val="F89088">
+                      <a:tint val="23500"/>
+                      <a:satMod val="160000"/>
+                    </a:srgbClr>
+                  </a:gs>
+                </a:gsLst>
+                <a:lin ang="5400000" scaled="1"/>
+                <a:tileRect/>
+              </a:gradFill>
+              <a:ln w="9525" cap="flat" cmpd="sng" algn="ctr">
+                <a:solidFill>
+                  <a:schemeClr val="bg1">
+                    <a:lumMod val="75000"/>
+                  </a:schemeClr>
+                </a:solidFill>
+                <a:round/>
+              </a:ln>
+              <a:effectLst/>
+            </c:spPr>
+            <c:extLst>
+              <c:ext xmlns:c16="http://schemas.microsoft.com/office/drawing/2014/chart" uri="{C3380CC4-5D6E-409C-BE32-E72D297353CC}">
+                <c16:uniqueId val="{00000002-B153-4E1A-8CCC-6F213206C07E}"/>
+              </c:ext>
+            </c:extLst>
+          </c:dPt>
+          <c:dPt>
+            <c:idx val="4"/>
+            <c:invertIfNegative val="0"/>
+            <c:bubble3D val="0"/>
+            <c:spPr>
+              <a:gradFill flip="none" rotWithShape="1">
+                <a:gsLst>
+                  <a:gs pos="0">
+                    <a:srgbClr val="BBD8B0">
+                      <a:tint val="66000"/>
+                      <a:satMod val="160000"/>
+                    </a:srgbClr>
+                  </a:gs>
+                  <a:gs pos="50000">
+                    <a:srgbClr val="BBD8B0">
+                      <a:tint val="44500"/>
+                      <a:satMod val="160000"/>
+                    </a:srgbClr>
+                  </a:gs>
+                  <a:gs pos="100000">
+                    <a:srgbClr val="BBD8B0">
+                      <a:tint val="23500"/>
+                      <a:satMod val="160000"/>
+                    </a:srgbClr>
+                  </a:gs>
+                </a:gsLst>
+                <a:lin ang="5400000" scaled="1"/>
+                <a:tileRect/>
+              </a:gradFill>
+              <a:ln w="9525" cap="flat" cmpd="sng" algn="ctr">
+                <a:solidFill>
+                  <a:schemeClr val="bg1">
+                    <a:lumMod val="75000"/>
+                  </a:schemeClr>
+                </a:solidFill>
+                <a:round/>
+              </a:ln>
+              <a:effectLst/>
+            </c:spPr>
+            <c:extLst>
+              <c:ext xmlns:c16="http://schemas.microsoft.com/office/drawing/2014/chart" uri="{C3380CC4-5D6E-409C-BE32-E72D297353CC}">
+                <c16:uniqueId val="{00000005-B153-4E1A-8CCC-6F213206C07E}"/>
+              </c:ext>
+            </c:extLst>
+          </c:dPt>
+          <c:dLbls>
+            <c:spPr>
+              <a:noFill/>
+              <a:ln>
+                <a:noFill/>
+              </a:ln>
+              <a:effectLst/>
+            </c:spPr>
+            <c:txPr>
+              <a:bodyPr rot="0" spcFirstLastPara="1" vertOverflow="ellipsis" vert="horz" wrap="square" lIns="38100" tIns="19050" rIns="38100" bIns="19050" anchor="ctr" anchorCtr="1">
+                <a:spAutoFit/>
+              </a:bodyPr>
+              <a:lstStyle/>
+              <a:p>
+                <a:pPr>
+                  <a:defRPr sz="900" b="0" i="0" u="none" strike="noStrike" kern="1200" baseline="0">
+                    <a:solidFill>
+                      <a:schemeClr val="tx1">
+                        <a:lumMod val="50000"/>
+                        <a:lumOff val="50000"/>
+                      </a:schemeClr>
+                    </a:solidFill>
+                    <a:latin typeface="+mn-lt"/>
+                    <a:ea typeface="+mn-ea"/>
+                    <a:cs typeface="+mn-cs"/>
+                  </a:defRPr>
+                </a:pPr>
+                <a:endParaRPr lang="it-IT"/>
+              </a:p>
+            </c:txPr>
+            <c:dLblPos val="inEnd"/>
+            <c:showLegendKey val="0"/>
+            <c:showVal val="1"/>
+            <c:showCatName val="0"/>
+            <c:showSerName val="0"/>
+            <c:showPercent val="0"/>
+            <c:showBubbleSize val="0"/>
+            <c:showLeaderLines val="0"/>
+            <c:extLst>
+              <c:ext xmlns:c15="http://schemas.microsoft.com/office/drawing/2012/chart" uri="{CE6537A1-D6FC-4f65-9D91-7224C49458BB}">
+                <c15:showLeaderLines val="1"/>
+                <c15:leaderLines>
+                  <c:spPr>
+                    <a:ln w="9525">
+                      <a:solidFill>
+                        <a:schemeClr val="tx1">
+                          <a:lumMod val="35000"/>
+                          <a:lumOff val="65000"/>
+                        </a:schemeClr>
+                      </a:solidFill>
+                    </a:ln>
+                    <a:effectLst/>
+                  </c:spPr>
+                </c15:leaderLines>
+              </c:ext>
+            </c:extLst>
+          </c:dLbls>
+          <c:cat>
+            <c:numRef>
+              <c:f>Sheet1!$A$1:$A$5</c:f>
+              <c:numCache>
+                <c:formatCode>General</c:formatCode>
+                <c:ptCount val="5"/>
+                <c:pt idx="0">
+                  <c:v>1</c:v>
+                </c:pt>
+                <c:pt idx="1">
+                  <c:v>2</c:v>
+                </c:pt>
+                <c:pt idx="2">
+                  <c:v>3</c:v>
+                </c:pt>
+                <c:pt idx="3">
+                  <c:v>4</c:v>
+                </c:pt>
+                <c:pt idx="4">
+                  <c:v>5</c:v>
+                </c:pt>
+              </c:numCache>
+            </c:numRef>
+          </c:cat>
+          <c:val>
+            <c:numRef>
+              <c:f>Sheet1!$B$1:$B$5</c:f>
+              <c:numCache>
+                <c:formatCode>General</c:formatCode>
+                <c:ptCount val="5"/>
+                <c:pt idx="0">
+                  <c:v>1</c:v>
+                </c:pt>
+                <c:pt idx="1">
+                  <c:v>3</c:v>
+                </c:pt>
+                <c:pt idx="2">
+                  <c:v>1</c:v>
+                </c:pt>
+                <c:pt idx="3">
+                  <c:v>1</c:v>
+                </c:pt>
+                <c:pt idx="4">
+                  <c:v>3</c:v>
+                </c:pt>
+              </c:numCache>
+            </c:numRef>
+          </c:val>
+          <c:extLst>
+            <c:ext xmlns:c16="http://schemas.microsoft.com/office/drawing/2014/chart" uri="{C3380CC4-5D6E-409C-BE32-E72D297353CC}">
+              <c16:uniqueId val="{00000000-B153-4E1A-8CCC-6F213206C07E}"/>
+            </c:ext>
+          </c:extLst>
+        </c:ser>
+        <c:dLbls>
+          <c:dLblPos val="inEnd"/>
+          <c:showLegendKey val="0"/>
+          <c:showVal val="1"/>
+          <c:showCatName val="0"/>
+          <c:showSerName val="0"/>
+          <c:showPercent val="0"/>
+          <c:showBubbleSize val="0"/>
+        </c:dLbls>
+        <c:gapWidth val="100"/>
+        <c:overlap val="-24"/>
+        <c:axId val="1070708511"/>
+        <c:axId val="1262114479"/>
+      </c:barChart>
+      <c:catAx>
+        <c:axId val="1070708511"/>
+        <c:scaling>
+          <c:orientation val="minMax"/>
+        </c:scaling>
+        <c:delete val="0"/>
+        <c:axPos val="b"/>
+        <c:numFmt formatCode="General" sourceLinked="1"/>
+        <c:majorTickMark val="none"/>
+        <c:minorTickMark val="none"/>
+        <c:tickLblPos val="nextTo"/>
+        <c:spPr>
+          <a:noFill/>
+          <a:ln w="9525" cap="flat" cmpd="sng" algn="ctr">
+            <a:solidFill>
+              <a:schemeClr val="tx1">
+                <a:lumMod val="15000"/>
+                <a:lumOff val="85000"/>
+              </a:schemeClr>
+            </a:solidFill>
+            <a:round/>
+          </a:ln>
+          <a:effectLst/>
+        </c:spPr>
+        <c:txPr>
+          <a:bodyPr rot="-60000000" spcFirstLastPara="1" vertOverflow="ellipsis" vert="horz" wrap="square" anchor="ctr" anchorCtr="1"/>
+          <a:lstStyle/>
+          <a:p>
+            <a:pPr>
+              <a:defRPr sz="900" b="0" i="0" u="none" strike="noStrike" kern="1200" baseline="0">
+                <a:solidFill>
+                  <a:schemeClr val="tx1">
+                    <a:lumMod val="50000"/>
+                    <a:lumOff val="50000"/>
+                  </a:schemeClr>
+                </a:solidFill>
+                <a:latin typeface="+mn-lt"/>
+                <a:ea typeface="+mn-ea"/>
+                <a:cs typeface="+mn-cs"/>
+              </a:defRPr>
+            </a:pPr>
+            <a:endParaRPr lang="it-IT"/>
+          </a:p>
+        </c:txPr>
+        <c:crossAx val="1262114479"/>
+        <c:crosses val="autoZero"/>
+        <c:auto val="1"/>
+        <c:lblAlgn val="ctr"/>
+        <c:lblOffset val="100"/>
+        <c:noMultiLvlLbl val="0"/>
+      </c:catAx>
+      <c:valAx>
+        <c:axId val="1262114479"/>
+        <c:scaling>
+          <c:orientation val="minMax"/>
+          <c:max val="3"/>
+          <c:min val="0"/>
+        </c:scaling>
+        <c:delete val="0"/>
+        <c:axPos val="l"/>
+        <c:majorGridlines>
+          <c:spPr>
+            <a:ln w="9525" cap="flat" cmpd="sng" algn="ctr">
+              <a:solidFill>
+                <a:schemeClr val="tx1">
+                  <a:lumMod val="15000"/>
+                  <a:lumOff val="85000"/>
+                </a:schemeClr>
+              </a:solidFill>
+              <a:round/>
+            </a:ln>
+            <a:effectLst/>
+          </c:spPr>
+        </c:majorGridlines>
+        <c:numFmt formatCode="General" sourceLinked="1"/>
+        <c:majorTickMark val="none"/>
+        <c:minorTickMark val="none"/>
+        <c:tickLblPos val="nextTo"/>
+        <c:spPr>
+          <a:noFill/>
+          <a:ln>
+            <a:noFill/>
+          </a:ln>
+          <a:effectLst/>
+        </c:spPr>
+        <c:txPr>
+          <a:bodyPr rot="-60000000" spcFirstLastPara="1" vertOverflow="ellipsis" vert="horz" wrap="square" anchor="ctr" anchorCtr="1"/>
+          <a:lstStyle/>
+          <a:p>
+            <a:pPr>
+              <a:defRPr sz="900" b="0" i="0" u="none" strike="noStrike" kern="1200" baseline="0">
+                <a:solidFill>
+                  <a:schemeClr val="tx1">
+                    <a:lumMod val="50000"/>
+                    <a:lumOff val="50000"/>
+                  </a:schemeClr>
+                </a:solidFill>
+                <a:latin typeface="+mn-lt"/>
+                <a:ea typeface="+mn-ea"/>
+                <a:cs typeface="+mn-cs"/>
+              </a:defRPr>
+            </a:pPr>
+            <a:endParaRPr lang="it-IT"/>
+          </a:p>
+        </c:txPr>
+        <c:crossAx val="1070708511"/>
+        <c:crosses val="autoZero"/>
+        <c:crossBetween val="between"/>
+        <c:majorUnit val="1"/>
+      </c:valAx>
+      <c:spPr>
+        <a:noFill/>
+        <a:ln>
+          <a:noFill/>
+        </a:ln>
+        <a:effectLst/>
+      </c:spPr>
+    </c:plotArea>
+    <c:plotVisOnly val="1"/>
+    <c:dispBlanksAs val="gap"/>
+    <c:showDLblsOverMax val="0"/>
+  </c:chart>
+  <c:spPr>
+    <a:solidFill>
+      <a:schemeClr val="bg1"/>
+    </a:solidFill>
+    <a:ln w="9525" cap="flat" cmpd="sng" algn="ctr">
+      <a:solidFill>
+        <a:schemeClr val="tx1">
+          <a:lumMod val="15000"/>
+          <a:lumOff val="85000"/>
+        </a:schemeClr>
+      </a:solidFill>
+      <a:round/>
+    </a:ln>
+    <a:effectLst/>
+  </c:spPr>
+  <c:txPr>
+    <a:bodyPr/>
+    <a:lstStyle/>
+    <a:p>
+      <a:pPr>
+        <a:defRPr/>
+      </a:pPr>
+      <a:endParaRPr lang="it-IT"/>
+    </a:p>
+  </c:txPr>
+  <c:externalData r:id="rId3">
+    <c:autoUpdate val="0"/>
+  </c:externalData>
+</c:chartSpace>
+</file>
+
+<file path=word/charts/colors1.xml><?xml version="1.0" encoding="utf-8"?>
+<cs:colorStyle xmlns:cs="http://schemas.microsoft.com/office/drawing/2012/chartStyle" xmlns:a="http://schemas.openxmlformats.org/drawingml/2006/main" meth="cycle" id="10">
+  <a:schemeClr val="accent1"/>
+  <a:schemeClr val="accent2"/>
+  <a:schemeClr val="accent3"/>
+  <a:schemeClr val="accent4"/>
+  <a:schemeClr val="accent5"/>
+  <a:schemeClr val="accent6"/>
+  <cs:variation/>
+  <cs:variation>
+    <a:lumMod val="60000"/>
+  </cs:variation>
+  <cs:variation>
+    <a:lumMod val="80000"/>
+    <a:lumOff val="20000"/>
+  </cs:variation>
+  <cs:variation>
+    <a:lumMod val="80000"/>
+  </cs:variation>
+  <cs:variation>
+    <a:lumMod val="60000"/>
+    <a:lumOff val="40000"/>
+  </cs:variation>
+  <cs:variation>
+    <a:lumMod val="50000"/>
+  </cs:variation>
+  <cs:variation>
+    <a:lumMod val="70000"/>
+    <a:lumOff val="30000"/>
+  </cs:variation>
+  <cs:variation>
+    <a:lumMod val="70000"/>
+  </cs:variation>
+  <cs:variation>
+    <a:lumMod val="50000"/>
+    <a:lumOff val="50000"/>
+  </cs:variation>
+</cs:colorStyle>
+</file>
+
+<file path=word/charts/style1.xml><?xml version="1.0" encoding="utf-8"?>
+<cs:chartStyle xmlns:cs="http://schemas.microsoft.com/office/drawing/2012/chartStyle" xmlns:a="http://schemas.openxmlformats.org/drawingml/2006/main" id="206">
+  <cs:axisTitle>
+    <cs:lnRef idx="0"/>
+    <cs:fillRef idx="0"/>
+    <cs:effectRef idx="0"/>
+    <cs:fontRef idx="minor">
+      <a:schemeClr val="tx1">
+        <a:lumMod val="50000"/>
+        <a:lumOff val="50000"/>
+      </a:schemeClr>
+    </cs:fontRef>
+    <cs:defRPr sz="900" kern="1200" cap="all"/>
+  </cs:axisTitle>
+  <cs:categoryAxis>
+    <cs:lnRef idx="0"/>
+    <cs:fillRef idx="0"/>
+    <cs:effectRef idx="0"/>
+    <cs:fontRef idx="minor">
+      <a:schemeClr val="tx1">
+        <a:lumMod val="50000"/>
+        <a:lumOff val="50000"/>
+      </a:schemeClr>
+    </cs:fontRef>
+    <cs:spPr>
+      <a:ln w="9525" cap="flat" cmpd="sng" algn="ctr">
+        <a:solidFill>
+          <a:schemeClr val="tx1">
+            <a:lumMod val="15000"/>
+            <a:lumOff val="85000"/>
+          </a:schemeClr>
+        </a:solidFill>
+        <a:round/>
+      </a:ln>
+    </cs:spPr>
+    <cs:defRPr sz="900" kern="1200"/>
+  </cs:categoryAxis>
+  <cs:chartArea mods="allowNoFillOverride allowNoLineOverride">
+    <cs:lnRef idx="0"/>
+    <cs:fillRef idx="0"/>
+    <cs:effectRef idx="0"/>
+    <cs:fontRef idx="minor">
+      <a:schemeClr val="dk1"/>
+    </cs:fontRef>
+    <cs:spPr>
+      <a:solidFill>
+        <a:schemeClr val="bg1"/>
+      </a:solidFill>
+      <a:ln w="9525" cap="flat" cmpd="sng" algn="ctr">
+        <a:solidFill>
+          <a:schemeClr val="tx1">
+            <a:lumMod val="15000"/>
+            <a:lumOff val="85000"/>
+          </a:schemeClr>
+        </a:solidFill>
+        <a:round/>
+      </a:ln>
+    </cs:spPr>
+    <cs:defRPr sz="900" kern="1200"/>
+  </cs:chartArea>
+  <cs:dataLabel>
+    <cs:lnRef idx="0"/>
+    <cs:fillRef idx="0"/>
+    <cs:effectRef idx="0"/>
+    <cs:fontRef idx="minor">
+      <a:schemeClr val="tx1">
+        <a:lumMod val="50000"/>
+        <a:lumOff val="50000"/>
+      </a:schemeClr>
+    </cs:fontRef>
+    <cs:defRPr sz="900" kern="1200"/>
+  </cs:dataLabel>
+  <cs:dataLabelCallout>
+    <cs:lnRef idx="0"/>
+    <cs:fillRef idx="0"/>
+    <cs:effectRef idx="0"/>
+    <cs:fontRef idx="minor">
+      <a:schemeClr val="dk1">
+        <a:lumMod val="65000"/>
+        <a:lumOff val="35000"/>
+      </a:schemeClr>
+    </cs:fontRef>
+    <cs:spPr>
+      <a:solidFill>
+        <a:schemeClr val="lt1"/>
+      </a:solidFill>
+      <a:ln>
+        <a:solidFill>
+          <a:schemeClr val="dk1">
+            <a:lumMod val="25000"/>
+            <a:lumOff val="75000"/>
+          </a:schemeClr>
+        </a:solidFill>
+      </a:ln>
+    </cs:spPr>
+    <cs:defRPr sz="900" kern="1200"/>
+    <cs:bodyPr rot="0" spcFirstLastPara="1" vertOverflow="clip" horzOverflow="clip" vert="horz" wrap="square" lIns="36576" tIns="18288" rIns="36576" bIns="18288" anchor="ctr" anchorCtr="1">
+      <a:spAutoFit/>
+    </cs:bodyPr>
+  </cs:dataLabelCallout>
+  <cs:dataPoint>
+    <cs:lnRef idx="0">
+      <cs:styleClr val="auto"/>
+    </cs:lnRef>
+    <cs:fillRef idx="2">
+      <cs:styleClr val="auto"/>
+    </cs:fillRef>
+    <cs:effectRef idx="1"/>
+    <cs:fontRef idx="minor">
+      <a:schemeClr val="dk1"/>
+    </cs:fontRef>
+    <cs:spPr>
+      <a:ln w="9525" cap="flat" cmpd="sng" algn="ctr">
+        <a:solidFill>
+          <a:schemeClr val="phClr">
+            <a:shade val="95000"/>
+          </a:schemeClr>
+        </a:solidFill>
+        <a:round/>
+      </a:ln>
+    </cs:spPr>
+  </cs:dataPoint>
+  <cs:dataPoint3D>
+    <cs:lnRef idx="0">
+      <cs:styleClr val="auto"/>
+    </cs:lnRef>
+    <cs:fillRef idx="2">
+      <cs:styleClr val="auto"/>
+    </cs:fillRef>
+    <cs:effectRef idx="1"/>
+    <cs:fontRef idx="minor">
+      <a:schemeClr val="dk1"/>
+    </cs:fontRef>
+    <cs:spPr>
+      <a:ln w="9525" cap="flat" cmpd="sng" algn="ctr">
+        <a:solidFill>
+          <a:schemeClr val="phClr">
+            <a:shade val="95000"/>
+          </a:schemeClr>
+        </a:solidFill>
+        <a:round/>
+      </a:ln>
+    </cs:spPr>
+  </cs:dataPoint3D>
+  <cs:dataPointLine>
+    <cs:lnRef idx="0">
+      <cs:styleClr val="auto"/>
+    </cs:lnRef>
+    <cs:fillRef idx="2">
+      <cs:styleClr val="auto"/>
+    </cs:fillRef>
+    <cs:effectRef idx="1"/>
+    <cs:fontRef idx="minor">
+      <a:schemeClr val="dk1"/>
+    </cs:fontRef>
+    <cs:spPr>
+      <a:ln w="15875" cap="rnd">
+        <a:solidFill>
+          <a:schemeClr val="phClr"/>
+        </a:solidFill>
+        <a:round/>
+      </a:ln>
+    </cs:spPr>
+  </cs:dataPointLine>
+  <cs:dataPointMarker>
+    <cs:lnRef idx="0">
+      <cs:styleClr val="auto"/>
+    </cs:lnRef>
+    <cs:fillRef idx="2">
+      <cs:styleClr val="auto"/>
+    </cs:fillRef>
+    <cs:effectRef idx="1"/>
+    <cs:fontRef idx="minor">
+      <a:schemeClr val="dk1"/>
+    </cs:fontRef>
+    <cs:spPr>
+      <a:ln w="9525" cap="flat" cmpd="sng" algn="ctr">
+        <a:solidFill>
+          <a:schemeClr val="phClr">
+            <a:shade val="95000"/>
+          </a:schemeClr>
+        </a:solidFill>
+        <a:round/>
+      </a:ln>
+    </cs:spPr>
+  </cs:dataPointMarker>
+  <cs:dataPointMarkerLayout symbol="circle" size="4"/>
+  <cs:dataPointWireframe>
+    <cs:lnRef idx="0">
+      <cs:styleClr val="auto"/>
+    </cs:lnRef>
+    <cs:fillRef idx="2"/>
+    <cs:effectRef idx="0"/>
+    <cs:fontRef idx="minor">
+      <a:schemeClr val="dk1"/>
+    </cs:fontRef>
+    <cs:spPr>
+      <a:ln w="9525" cap="rnd">
+        <a:solidFill>
+          <a:schemeClr val="phClr"/>
+        </a:solidFill>
+        <a:round/>
+      </a:ln>
+    </cs:spPr>
+  </cs:dataPointWireframe>
+  <cs:dataTable>
+    <cs:lnRef idx="0"/>
+    <cs:fillRef idx="0"/>
+    <cs:effectRef idx="0"/>
+    <cs:fontRef idx="minor">
+      <a:schemeClr val="tx1">
+        <a:lumMod val="50000"/>
+        <a:lumOff val="50000"/>
+      </a:schemeClr>
+    </cs:fontRef>
+    <cs:spPr>
+      <a:ln w="9525">
+        <a:solidFill>
+          <a:schemeClr val="tx1">
+            <a:lumMod val="15000"/>
+            <a:lumOff val="85000"/>
+          </a:schemeClr>
+        </a:solidFill>
+      </a:ln>
+    </cs:spPr>
+    <cs:defRPr sz="900" kern="1200"/>
+  </cs:dataTable>
+  <cs:downBar>
+    <cs:lnRef idx="0"/>
+    <cs:fillRef idx="0"/>
+    <cs:effectRef idx="0"/>
+    <cs:fontRef idx="minor">
+      <a:schemeClr val="dk1"/>
+    </cs:fontRef>
+    <cs:spPr>
+      <a:solidFill>
+        <a:schemeClr val="dk1">
+          <a:lumMod val="75000"/>
+          <a:lumOff val="25000"/>
+        </a:schemeClr>
+      </a:solidFill>
+      <a:ln w="9525">
+        <a:solidFill>
+          <a:schemeClr val="tx1">
+            <a:lumMod val="50000"/>
+            <a:lumOff val="50000"/>
+          </a:schemeClr>
+        </a:solidFill>
+      </a:ln>
+    </cs:spPr>
+  </cs:downBar>
+  <cs:dropLine>
+    <cs:lnRef idx="0"/>
+    <cs:fillRef idx="0"/>
+    <cs:effectRef idx="0"/>
+    <cs:fontRef idx="minor">
+      <a:schemeClr val="dk1"/>
+    </cs:fontRef>
+    <cs:spPr>
+      <a:ln w="9525">
+        <a:solidFill>
+          <a:schemeClr val="tx1">
+            <a:lumMod val="35000"/>
+            <a:lumOff val="65000"/>
+          </a:schemeClr>
+        </a:solidFill>
+        <a:prstDash val="dash"/>
+      </a:ln>
+    </cs:spPr>
+  </cs:dropLine>
+  <cs:errorBar>
+    <cs:lnRef idx="0"/>
+    <cs:fillRef idx="0"/>
+    <cs:effectRef idx="0"/>
+    <cs:fontRef idx="minor">
+      <a:schemeClr val="dk1"/>
+    </cs:fontRef>
+    <cs:spPr>
+      <a:ln w="9525">
+        <a:solidFill>
+          <a:schemeClr val="tx1">
+            <a:lumMod val="50000"/>
+            <a:lumOff val="50000"/>
+          </a:schemeClr>
+        </a:solidFill>
+      </a:ln>
+    </cs:spPr>
+  </cs:errorBar>
+  <cs:floor>
+    <cs:lnRef idx="0"/>
+    <cs:fillRef idx="0"/>
+    <cs:effectRef idx="0"/>
+    <cs:fontRef idx="minor">
+      <a:schemeClr val="dk1"/>
+    </cs:fontRef>
+  </cs:floor>
+  <cs:gridlineMajor>
+    <cs:lnRef idx="0"/>
+    <cs:fillRef idx="0"/>
+    <cs:effectRef idx="0"/>
+    <cs:fontRef idx="minor">
+      <a:schemeClr val="dk1"/>
+    </cs:fontRef>
+    <cs:spPr>
+      <a:ln w="9525" cap="flat" cmpd="sng" algn="ctr">
+        <a:solidFill>
+          <a:schemeClr val="tx1">
+            <a:lumMod val="15000"/>
+            <a:lumOff val="85000"/>
+          </a:schemeClr>
+        </a:solidFill>
+        <a:round/>
+      </a:ln>
+    </cs:spPr>
+  </cs:gridlineMajor>
+  <cs:gridlineMinor>
+    <cs:lnRef idx="0"/>
+    <cs:fillRef idx="0"/>
+    <cs:effectRef idx="0"/>
+    <cs:fontRef idx="minor">
+      <a:schemeClr val="dk1"/>
+    </cs:fontRef>
+    <cs:spPr>
+      <a:ln>
+        <a:solidFill>
+          <a:schemeClr val="tx1">
+            <a:lumMod val="5000"/>
+            <a:lumOff val="95000"/>
+          </a:schemeClr>
+        </a:solidFill>
+      </a:ln>
+    </cs:spPr>
+  </cs:gridlineMinor>
+  <cs:hiLoLine>
+    <cs:lnRef idx="0"/>
+    <cs:fillRef idx="0"/>
+    <cs:effectRef idx="0"/>
+    <cs:fontRef idx="minor">
+      <a:schemeClr val="dk1"/>
+    </cs:fontRef>
+    <cs:spPr>
+      <a:ln w="9525">
+        <a:solidFill>
+          <a:schemeClr val="tx1">
+            <a:lumMod val="50000"/>
+            <a:lumOff val="50000"/>
+          </a:schemeClr>
+        </a:solidFill>
+        <a:prstDash val="dash"/>
+      </a:ln>
+    </cs:spPr>
+  </cs:hiLoLine>
+  <cs:leaderLine>
+    <cs:lnRef idx="0"/>
+    <cs:fillRef idx="0"/>
+    <cs:effectRef idx="0"/>
+    <cs:fontRef idx="minor">
+      <a:schemeClr val="dk1"/>
+    </cs:fontRef>
+    <cs:spPr>
+      <a:ln w="9525">
+        <a:solidFill>
+          <a:schemeClr val="tx1">
+            <a:lumMod val="35000"/>
+            <a:lumOff val="65000"/>
+          </a:schemeClr>
+        </a:solidFill>
+      </a:ln>
+    </cs:spPr>
+  </cs:leaderLine>
+  <cs:legend>
+    <cs:lnRef idx="0"/>
+    <cs:fillRef idx="0"/>
+    <cs:effectRef idx="0"/>
+    <cs:fontRef idx="minor">
+      <a:schemeClr val="tx1">
+        <a:lumMod val="50000"/>
+        <a:lumOff val="50000"/>
+      </a:schemeClr>
+    </cs:fontRef>
+    <cs:defRPr sz="900" kern="1200"/>
+  </cs:legend>
+  <cs:plotArea mods="allowNoFillOverride allowNoLineOverride">
+    <cs:lnRef idx="0"/>
+    <cs:fillRef idx="0"/>
+    <cs:effectRef idx="0"/>
+    <cs:fontRef idx="minor">
+      <a:schemeClr val="dk1"/>
+    </cs:fontRef>
+  </cs:plotArea>
+  <cs:plotArea3D mods="allowNoFillOverride allowNoLineOverride">
+    <cs:lnRef idx="0"/>
+    <cs:fillRef idx="0"/>
+    <cs:effectRef idx="0"/>
+    <cs:fontRef idx="minor">
+      <a:schemeClr val="dk1"/>
+    </cs:fontRef>
+  </cs:plotArea3D>
+  <cs:seriesAxis>
+    <cs:lnRef idx="0"/>
+    <cs:fillRef idx="0"/>
+    <cs:effectRef idx="0"/>
+    <cs:fontRef idx="minor">
+      <a:schemeClr val="tx1">
+        <a:lumMod val="50000"/>
+        <a:lumOff val="50000"/>
+      </a:schemeClr>
+    </cs:fontRef>
+    <cs:spPr>
+      <a:ln w="9525" cap="flat" cmpd="sng" algn="ctr">
+        <a:solidFill>
+          <a:schemeClr val="tx1">
+            <a:lumMod val="15000"/>
+            <a:lumOff val="85000"/>
+          </a:schemeClr>
+        </a:solidFill>
+        <a:round/>
+      </a:ln>
+    </cs:spPr>
+    <cs:defRPr sz="900" kern="1200"/>
+  </cs:seriesAxis>
+  <cs:seriesLine>
+    <cs:lnRef idx="0"/>
+    <cs:fillRef idx="0"/>
+    <cs:effectRef idx="0"/>
+    <cs:fontRef idx="minor">
+      <a:schemeClr val="dk1"/>
+    </cs:fontRef>
+    <cs:spPr>
+      <a:ln w="9525">
+        <a:solidFill>
+          <a:schemeClr val="tx1">
+            <a:lumMod val="35000"/>
+            <a:lumOff val="65000"/>
+          </a:schemeClr>
+        </a:solidFill>
+        <a:prstDash val="dash"/>
+      </a:ln>
+    </cs:spPr>
+  </cs:seriesLine>
+  <cs:title>
+    <cs:lnRef idx="0"/>
+    <cs:fillRef idx="0"/>
+    <cs:effectRef idx="0"/>
+    <cs:fontRef idx="minor">
+      <a:schemeClr val="tx1">
+        <a:lumMod val="50000"/>
+        <a:lumOff val="50000"/>
+      </a:schemeClr>
+    </cs:fontRef>
+    <cs:defRPr sz="1400" kern="1200" cap="none" spc="20" baseline="0"/>
+  </cs:title>
+  <cs:trendline>
+    <cs:lnRef idx="0">
+      <cs:styleClr val="auto"/>
+    </cs:lnRef>
+    <cs:fillRef idx="2"/>
+    <cs:effectRef idx="0"/>
+    <cs:fontRef idx="minor">
+      <a:schemeClr val="dk1"/>
+    </cs:fontRef>
+    <cs:spPr>
+      <a:ln w="9525" cap="rnd">
+        <a:solidFill>
+          <a:schemeClr val="phClr"/>
+        </a:solidFill>
+      </a:ln>
+    </cs:spPr>
+  </cs:trendline>
+  <cs:trendlineLabel>
+    <cs:lnRef idx="0"/>
+    <cs:fillRef idx="0"/>
+    <cs:effectRef idx="0"/>
+    <cs:fontRef idx="minor">
+      <a:schemeClr val="tx1">
+        <a:lumMod val="50000"/>
+        <a:lumOff val="50000"/>
+      </a:schemeClr>
+    </cs:fontRef>
+    <cs:defRPr sz="900" kern="1200"/>
+  </cs:trendlineLabel>
+  <cs:upBar>
+    <cs:lnRef idx="0"/>
+    <cs:fillRef idx="0"/>
+    <cs:effectRef idx="0"/>
+    <cs:fontRef idx="minor">
+      <a:schemeClr val="dk1"/>
+    </cs:fontRef>
+    <cs:spPr>
+      <a:solidFill>
+        <a:schemeClr val="lt1"/>
+      </a:solidFill>
+      <a:ln w="9525">
+        <a:solidFill>
+          <a:schemeClr val="tx1">
+            <a:lumMod val="50000"/>
+            <a:lumOff val="50000"/>
+          </a:schemeClr>
+        </a:solidFill>
+      </a:ln>
+    </cs:spPr>
+  </cs:upBar>
+  <cs:valueAxis>
+    <cs:lnRef idx="0"/>
+    <cs:fillRef idx="0"/>
+    <cs:effectRef idx="0"/>
+    <cs:fontRef idx="minor">
+      <a:schemeClr val="tx1">
+        <a:lumMod val="50000"/>
+        <a:lumOff val="50000"/>
+      </a:schemeClr>
+    </cs:fontRef>
+    <cs:defRPr sz="900" kern="1200"/>
+  </cs:valueAxis>
+  <cs:wall>
+    <cs:lnRef idx="0"/>
+    <cs:fillRef idx="0"/>
+    <cs:effectRef idx="0"/>
+    <cs:fontRef idx="minor">
+      <a:schemeClr val="dk1"/>
+    </cs:fontRef>
+  </cs:wall>
+</cs:chartStyle>
+</file>
+
 <file path=word/theme/theme1.xml><?xml version="1.0" encoding="utf-8"?>
 <a:theme xmlns:a="http://schemas.openxmlformats.org/drawingml/2006/main" name="Office Theme">
   <a:themeElements>

</xml_diff>

<commit_message>
Okay up to chapter 2?
</commit_message>
<xml_diff>
--- a/Tesi_Triennale_Informatica_Unimore_2022_2023_Enrico_Marras_152336.docx
+++ b/Tesi_Triennale_Informatica_Unimore_2022_2023_Enrico_Marras_152336.docx
@@ -3292,7 +3292,7 @@
           <w:sz w:val="24"/>
           <w:szCs w:val="24"/>
         </w:rPr>
-        <w:t>Nel primo capitolo verrà contestualizzata la situazione preesistente, fornendo informazioni sulle caratteristiche software, hardware e sul protocollo impiegat</w:t>
+        <w:t xml:space="preserve">Nel primo capitolo verrà contestualizzata la situazione preesistente, fornendo informazioni sulle caratteristiche software, hardware e sul protocollo </w:t>
       </w:r>
       <w:r>
         <w:rPr>
@@ -3301,7 +3301,7 @@
           <w:sz w:val="24"/>
           <w:szCs w:val="24"/>
         </w:rPr>
-        <w:t>i nel prodotto originale</w:t>
+        <w:t>del</w:t>
       </w:r>
       <w:r>
         <w:rPr>
@@ -3310,8 +3310,26 @@
           <w:sz w:val="24"/>
           <w:szCs w:val="24"/>
         </w:rPr>
+        <w:t xml:space="preserve"> prodotto originale</w:t>
+      </w:r>
+      <w:r>
+        <w:rPr>
+          <w:rFonts w:ascii="Times New Roman" w:hAnsi="Times New Roman"/>
+          <w:color w:val="FF0000"/>
+          <w:sz w:val="24"/>
+          <w:szCs w:val="24"/>
+        </w:rPr>
         <w:t>.</w:t>
       </w:r>
+      <w:r>
+        <w:rPr>
+          <w:rFonts w:ascii="Times New Roman" w:hAnsi="Times New Roman"/>
+          <w:color w:val="FF0000"/>
+          <w:sz w:val="24"/>
+          <w:szCs w:val="24"/>
+        </w:rPr>
+        <w:t xml:space="preserve"> </w:t>
+      </w:r>
     </w:p>
     <w:p>
       <w:pPr>
@@ -3331,7 +3349,7 @@
           <w:sz w:val="24"/>
           <w:szCs w:val="24"/>
         </w:rPr>
-        <w:t>Nel secondo capitolo sarà finalizzato alla fase di analisi, ovvero la fase nella quale verranno evidenziati</w:t>
+        <w:t>Il</w:t>
       </w:r>
       <w:r>
         <w:rPr>
@@ -3340,6 +3358,33 @@
           <w:sz w:val="24"/>
           <w:szCs w:val="24"/>
         </w:rPr>
+        <w:t xml:space="preserve"> secondo capitolo sarà finalizzato alla fase di analisi, </w:t>
+      </w:r>
+      <w:r>
+        <w:rPr>
+          <w:rFonts w:ascii="Times New Roman" w:hAnsi="Times New Roman"/>
+          <w:color w:val="FF0000"/>
+          <w:sz w:val="24"/>
+          <w:szCs w:val="24"/>
+        </w:rPr>
+        <w:t>in cui</w:t>
+      </w:r>
+      <w:r>
+        <w:rPr>
+          <w:rFonts w:ascii="Times New Roman" w:hAnsi="Times New Roman"/>
+          <w:color w:val="FF0000"/>
+          <w:sz w:val="24"/>
+          <w:szCs w:val="24"/>
+        </w:rPr>
+        <w:t xml:space="preserve"> verranno evidenziati</w:t>
+      </w:r>
+      <w:r>
+        <w:rPr>
+          <w:rFonts w:ascii="Times New Roman" w:hAnsi="Times New Roman"/>
+          <w:color w:val="FF0000"/>
+          <w:sz w:val="24"/>
+          <w:szCs w:val="24"/>
+        </w:rPr>
         <w:t xml:space="preserve"> e analizzati</w:t>
       </w:r>
       <w:r>
@@ -3351,6 +3396,15 @@
         </w:rPr>
         <w:t xml:space="preserve"> i vari problemi riscontrati.</w:t>
       </w:r>
+      <w:r>
+        <w:rPr>
+          <w:rFonts w:ascii="Times New Roman" w:hAnsi="Times New Roman"/>
+          <w:color w:val="FF0000"/>
+          <w:sz w:val="24"/>
+          <w:szCs w:val="24"/>
+        </w:rPr>
+        <w:t xml:space="preserve"> </w:t>
+      </w:r>
     </w:p>
     <w:p>
       <w:pPr>
@@ -3370,7 +3424,43 @@
           <w:sz w:val="24"/>
           <w:szCs w:val="24"/>
         </w:rPr>
-        <w:t>Nel terzo capitolo si passerà alla fase di progettazione, nella quale si mostreranno le principali soluzioni impiegate sia dal punto di vista delle tecnologie scelte, sia dall’effettiva riprogettazione della logica interna.</w:t>
+        <w:t>Con il</w:t>
+      </w:r>
+      <w:r>
+        <w:rPr>
+          <w:rFonts w:ascii="Times New Roman" w:hAnsi="Times New Roman"/>
+          <w:color w:val="FF0000"/>
+          <w:sz w:val="24"/>
+          <w:szCs w:val="24"/>
+        </w:rPr>
+        <w:t xml:space="preserve"> terzo capitolo si passerà alla fase di progettazione, nella quale si mostreranno le principali soluzioni impiegate sia dal punto di vista delle tecnologie scelte, </w:t>
+      </w:r>
+      <w:r>
+        <w:rPr>
+          <w:rFonts w:ascii="Times New Roman" w:hAnsi="Times New Roman"/>
+          <w:color w:val="FF0000"/>
+          <w:sz w:val="24"/>
+          <w:szCs w:val="24"/>
+        </w:rPr>
+        <w:t>che</w:t>
+      </w:r>
+      <w:r>
+        <w:rPr>
+          <w:rFonts w:ascii="Times New Roman" w:hAnsi="Times New Roman"/>
+          <w:color w:val="FF0000"/>
+          <w:sz w:val="24"/>
+          <w:szCs w:val="24"/>
+        </w:rPr>
+        <w:t xml:space="preserve"> dall’effettiva riprogettazione della logica interna.</w:t>
+      </w:r>
+      <w:r>
+        <w:rPr>
+          <w:rFonts w:ascii="Times New Roman" w:hAnsi="Times New Roman"/>
+          <w:color w:val="FF0000"/>
+          <w:sz w:val="24"/>
+          <w:szCs w:val="24"/>
+        </w:rPr>
+        <w:t xml:space="preserve"> </w:t>
       </w:r>
     </w:p>
     <w:p>
@@ -3391,7 +3481,7 @@
           <w:sz w:val="24"/>
           <w:szCs w:val="24"/>
         </w:rPr>
-        <w:t>Infine, nel quarto capitolo ver</w:t>
+        <w:t>Successivamente</w:t>
       </w:r>
       <w:r>
         <w:rPr>
@@ -3400,19 +3490,26 @@
           <w:sz w:val="24"/>
           <w:szCs w:val="24"/>
         </w:rPr>
-        <w:t>rà analizzata l’effettiva implementazione delle funzionalità presentate nel terzo capitolo.</w:t>
-      </w:r>
-    </w:p>
-    <w:p>
-      <w:pPr>
-        <w:spacing w:line="360" w:lineRule="auto"/>
-        <w:jc w:val="both"/>
-        <w:rPr>
-          <w:rFonts w:ascii="Times New Roman" w:hAnsi="Times New Roman"/>
-          <w:sz w:val="24"/>
-          <w:szCs w:val="24"/>
-        </w:rPr>
-      </w:pPr>
+        <w:t>, nel quarto capitolo ver</w:t>
+      </w:r>
+      <w:r>
+        <w:rPr>
+          <w:rFonts w:ascii="Times New Roman" w:hAnsi="Times New Roman"/>
+          <w:color w:val="FF0000"/>
+          <w:sz w:val="24"/>
+          <w:szCs w:val="24"/>
+        </w:rPr>
+        <w:t>rà analizzata l’effettiva implementazione delle funzionalità presentate nel terzo capitolo</w:t>
+      </w:r>
+      <w:r>
+        <w:rPr>
+          <w:rFonts w:ascii="Times New Roman" w:hAnsi="Times New Roman"/>
+          <w:color w:val="FF0000"/>
+          <w:sz w:val="24"/>
+          <w:szCs w:val="24"/>
+        </w:rPr>
+        <w:t xml:space="preserve">, e infine, nel quinto capitolo, verranno analizzate le opportunità di ottimizzazione relative all’implementazione. </w:t>
+      </w:r>
     </w:p>
     <w:p>
       <w:pPr>
@@ -4502,7 +4599,7 @@
           <w:noProof/>
         </w:rPr>
         <w:drawing>
-          <wp:inline distT="0" distB="0" distL="0" distR="0" wp14:anchorId="25E53721" wp14:editId="45F66CF2">
+          <wp:inline distT="0" distB="0" distL="0" distR="0" wp14:anchorId="25E53721" wp14:editId="644C5522">
             <wp:extent cx="5391150" cy="2531745"/>
             <wp:effectExtent l="0" t="0" r="0" b="1905"/>
             <wp:docPr id="849010223" name="Picture 1"/>
@@ -4565,27 +4662,14 @@
       <w:r>
         <w:t xml:space="preserve">Figura </w:t>
       </w:r>
-      <w:r>
-        <w:fldChar w:fldCharType="begin"/>
-      </w:r>
-      <w:r>
-        <w:instrText xml:space="preserve"> SEQ Figura \* ARABIC </w:instrText>
-      </w:r>
-      <w:r>
-        <w:fldChar w:fldCharType="separate"/>
-      </w:r>
-      <w:r>
-        <w:rPr>
-          <w:noProof/>
-        </w:rPr>
-        <w:t>1</w:t>
-      </w:r>
-      <w:r>
-        <w:rPr>
-          <w:noProof/>
-        </w:rPr>
-        <w:fldChar w:fldCharType="end"/>
-      </w:r>
+      <w:fldSimple w:instr=" SEQ Figura \* ARABIC ">
+        <w:r>
+          <w:rPr>
+            <w:noProof/>
+          </w:rPr>
+          <w:t>1</w:t>
+        </w:r>
+      </w:fldSimple>
       <w:r>
         <w:rPr>
           <w:noProof/>
@@ -5249,6 +5333,30 @@
     </w:p>
     <w:p>
       <w:pPr>
+        <w:pStyle w:val="ListParagraph"/>
+        <w:numPr>
+          <w:ilvl w:val="0"/>
+          <w:numId w:val="4"/>
+        </w:numPr>
+        <w:spacing w:line="360" w:lineRule="auto"/>
+        <w:jc w:val="both"/>
+        <w:rPr>
+          <w:rFonts w:ascii="Times New Roman" w:hAnsi="Times New Roman"/>
+          <w:sz w:val="24"/>
+          <w:szCs w:val="24"/>
+        </w:rPr>
+      </w:pPr>
+      <w:r>
+        <w:rPr>
+          <w:rFonts w:ascii="Times New Roman" w:hAnsi="Times New Roman"/>
+          <w:sz w:val="24"/>
+          <w:szCs w:val="24"/>
+        </w:rPr>
+        <w:t>Traduzione del testo delle componenti grafiche in più lingue.</w:t>
+      </w:r>
+    </w:p>
+    <w:p>
+      <w:pPr>
         <w:pStyle w:val="Heading2"/>
         <w:jc w:val="both"/>
         <w:rPr>
@@ -5881,7 +5989,6 @@
           <w:sz w:val="24"/>
           <w:szCs w:val="24"/>
         </w:rPr>
-        <w:lastRenderedPageBreak/>
         <w:t>Modbus</w:t>
       </w:r>
       <w:proofErr w:type="spellEnd"/>
@@ -6049,27 +6156,14 @@
                             <w:r>
                               <w:t xml:space="preserve">Figura </w:t>
                             </w:r>
-                            <w:r>
-                              <w:fldChar w:fldCharType="begin"/>
-                            </w:r>
-                            <w:r>
-                              <w:instrText xml:space="preserve"> SEQ Figura \* ARABIC </w:instrText>
-                            </w:r>
-                            <w:r>
-                              <w:fldChar w:fldCharType="separate"/>
-                            </w:r>
-                            <w:r>
-                              <w:rPr>
-                                <w:noProof/>
-                              </w:rPr>
-                              <w:t>2</w:t>
-                            </w:r>
-                            <w:r>
-                              <w:rPr>
-                                <w:noProof/>
-                              </w:rPr>
-                              <w:fldChar w:fldCharType="end"/>
-                            </w:r>
+                            <w:fldSimple w:instr=" SEQ Figura \* ARABIC ">
+                              <w:r>
+                                <w:rPr>
+                                  <w:noProof/>
+                                </w:rPr>
+                                <w:t>2</w:t>
+                              </w:r>
+                            </w:fldSimple>
                             <w:r>
                               <w:rPr>
                                 <w:noProof/>
@@ -6118,27 +6212,14 @@
                       <w:r>
                         <w:t xml:space="preserve">Figura </w:t>
                       </w:r>
-                      <w:r>
-                        <w:fldChar w:fldCharType="begin"/>
-                      </w:r>
-                      <w:r>
-                        <w:instrText xml:space="preserve"> SEQ Figura \* ARABIC </w:instrText>
-                      </w:r>
-                      <w:r>
-                        <w:fldChar w:fldCharType="separate"/>
-                      </w:r>
-                      <w:r>
-                        <w:rPr>
-                          <w:noProof/>
-                        </w:rPr>
-                        <w:t>2</w:t>
-                      </w:r>
-                      <w:r>
-                        <w:rPr>
-                          <w:noProof/>
-                        </w:rPr>
-                        <w:fldChar w:fldCharType="end"/>
-                      </w:r>
+                      <w:fldSimple w:instr=" SEQ Figura \* ARABIC ">
+                        <w:r>
+                          <w:rPr>
+                            <w:noProof/>
+                          </w:rPr>
+                          <w:t>2</w:t>
+                        </w:r>
+                      </w:fldSimple>
                       <w:r>
                         <w:rPr>
                           <w:noProof/>
@@ -6902,7 +6983,6 @@
           <w:sz w:val="24"/>
           <w:szCs w:val="24"/>
         </w:rPr>
-        <w:lastRenderedPageBreak/>
         <w:t xml:space="preserve">Per quanto concerne la codifica dei dati, </w:t>
       </w:r>
       <w:proofErr w:type="spellStart"/>
@@ -7241,23 +7321,39 @@
           <w:sz w:val="24"/>
           <w:szCs w:val="24"/>
         </w:rPr>
-        <w:t xml:space="preserve">verranno esaminate in dettaglio le principali criticità riscontrate, </w:t>
-      </w:r>
-      <w:r>
-        <w:rPr>
-          <w:rFonts w:ascii="Times New Roman" w:hAnsi="Times New Roman"/>
-          <w:sz w:val="24"/>
-          <w:szCs w:val="24"/>
-        </w:rPr>
-        <w:t>le limitazioni progettuali e le tecnologie scelte</w:t>
-      </w:r>
-      <w:r>
-        <w:rPr>
-          <w:rFonts w:ascii="Times New Roman" w:hAnsi="Times New Roman"/>
-          <w:sz w:val="24"/>
-          <w:szCs w:val="24"/>
-        </w:rPr>
-        <w:t>.</w:t>
+        <w:t>verranno esaminate in dettaglio le principali criticità riscontrate</w:t>
+      </w:r>
+      <w:r>
+        <w:rPr>
+          <w:rFonts w:ascii="Times New Roman" w:hAnsi="Times New Roman"/>
+          <w:sz w:val="24"/>
+          <w:szCs w:val="24"/>
+        </w:rPr>
+        <w:t xml:space="preserve"> e</w:t>
+      </w:r>
+      <w:r>
+        <w:rPr>
+          <w:rFonts w:ascii="Times New Roman" w:hAnsi="Times New Roman"/>
+          <w:sz w:val="24"/>
+          <w:szCs w:val="24"/>
+        </w:rPr>
+        <w:t xml:space="preserve"> </w:t>
+      </w:r>
+      <w:r>
+        <w:rPr>
+          <w:rFonts w:ascii="Times New Roman" w:hAnsi="Times New Roman"/>
+          <w:sz w:val="24"/>
+          <w:szCs w:val="24"/>
+        </w:rPr>
+        <w:t xml:space="preserve">le limitazioni progettuali </w:t>
+      </w:r>
+      <w:r>
+        <w:rPr>
+          <w:rFonts w:ascii="Times New Roman" w:hAnsi="Times New Roman"/>
+          <w:sz w:val="24"/>
+          <w:szCs w:val="24"/>
+        </w:rPr>
+        <w:t>imposte.</w:t>
       </w:r>
     </w:p>
     <w:p>
@@ -7431,6 +7527,14 @@
           <w:szCs w:val="24"/>
         </w:rPr>
         <w:t>tra l’utente e la macchina</w:t>
+      </w:r>
+      <w:r>
+        <w:rPr>
+          <w:rFonts w:ascii="Times New Roman" w:hAnsi="Times New Roman"/>
+          <w:sz w:val="24"/>
+          <w:szCs w:val="24"/>
+        </w:rPr>
+        <w:t>,</w:t>
       </w:r>
       <w:r>
         <w:rPr>
@@ -7629,31 +7733,18 @@
       <w:r>
         <w:t xml:space="preserve">Figura </w:t>
       </w:r>
-      <w:r>
-        <w:fldChar w:fldCharType="begin"/>
-      </w:r>
-      <w:r>
-        <w:instrText xml:space="preserve"> SEQ Figura \* ARABIC </w:instrText>
-      </w:r>
-      <w:r>
-        <w:fldChar w:fldCharType="separate"/>
-      </w:r>
+      <w:fldSimple w:instr=" SEQ Figura \* ARABIC ">
+        <w:r>
+          <w:rPr>
+            <w:noProof/>
+          </w:rPr>
+          <w:t>3</w:t>
+        </w:r>
+      </w:fldSimple>
       <w:r>
         <w:rPr>
           <w:noProof/>
         </w:rPr>
-        <w:t>3</w:t>
-      </w:r>
-      <w:r>
-        <w:rPr>
-          <w:noProof/>
-        </w:rPr>
-        <w:fldChar w:fldCharType="end"/>
-      </w:r>
-      <w:r>
-        <w:rPr>
-          <w:noProof/>
-        </w:rPr>
         <w:t xml:space="preserve"> – Pannello superiore dell’interfaccia di MultiBench</w:t>
       </w:r>
     </w:p>
@@ -7684,23 +7775,39 @@
           <w:sz w:val="24"/>
           <w:szCs w:val="24"/>
         </w:rPr>
-        <w:t>Il ritardo dell’aggiornamento di queste misurazioni rappresenta un problema</w:t>
-      </w:r>
-      <w:r>
-        <w:rPr>
-          <w:rFonts w:ascii="Times New Roman" w:hAnsi="Times New Roman"/>
-          <w:sz w:val="24"/>
-          <w:szCs w:val="24"/>
-        </w:rPr>
-        <w:t>,</w:t>
-      </w:r>
-      <w:r>
-        <w:rPr>
-          <w:rFonts w:ascii="Times New Roman" w:hAnsi="Times New Roman"/>
-          <w:sz w:val="24"/>
-          <w:szCs w:val="24"/>
-        </w:rPr>
-        <w:t xml:space="preserve"> vista la loro importanza all’interno del corretto funzionamento della macchina.</w:t>
+        <w:t xml:space="preserve">Il ritardo dell’aggiornamento di queste misurazioni rappresenta un problema vista la loro importanza </w:t>
+      </w:r>
+      <w:r>
+        <w:rPr>
+          <w:rFonts w:ascii="Times New Roman" w:hAnsi="Times New Roman"/>
+          <w:sz w:val="24"/>
+          <w:szCs w:val="24"/>
+        </w:rPr>
+        <w:t>nelle scelte decisive dell’operatore, ma anche per il</w:t>
+      </w:r>
+      <w:r>
+        <w:rPr>
+          <w:rFonts w:ascii="Times New Roman" w:hAnsi="Times New Roman"/>
+          <w:sz w:val="24"/>
+          <w:szCs w:val="24"/>
+        </w:rPr>
+        <w:t xml:space="preserve"> corretto funzionamento della macchina</w:t>
+      </w:r>
+      <w:r>
+        <w:rPr>
+          <w:rFonts w:ascii="Times New Roman" w:hAnsi="Times New Roman"/>
+          <w:sz w:val="24"/>
+          <w:szCs w:val="24"/>
+        </w:rPr>
+        <w:t xml:space="preserve"> stessa</w:t>
+      </w:r>
+      <w:r>
+        <w:rPr>
+          <w:rFonts w:ascii="Times New Roman" w:hAnsi="Times New Roman"/>
+          <w:sz w:val="24"/>
+          <w:szCs w:val="24"/>
+        </w:rPr>
+        <w:t>.</w:t>
       </w:r>
     </w:p>
     <w:p>
@@ -8236,7 +8343,7 @@
           <w:sz w:val="24"/>
           <w:szCs w:val="24"/>
         </w:rPr>
-        <w:t xml:space="preserve"> o di </w:t>
+        <w:t xml:space="preserve"> o </w:t>
       </w:r>
       <w:proofErr w:type="spellStart"/>
       <w:r>
@@ -8850,16 +8957,14 @@
         </w:rPr>
         <w:t xml:space="preserve">l’uso di una barriera protettiva, </w:t>
       </w:r>
-      <w:proofErr w:type="spellStart"/>
-      <w:r>
-        <w:rPr>
-          <w:rFonts w:ascii="Times New Roman" w:hAnsi="Times New Roman"/>
-          <w:sz w:val="24"/>
-          <w:szCs w:val="24"/>
-        </w:rPr>
-        <w:t>numerevoli</w:t>
-      </w:r>
-      <w:proofErr w:type="spellEnd"/>
+      <w:r>
+        <w:rPr>
+          <w:rFonts w:ascii="Times New Roman" w:hAnsi="Times New Roman"/>
+          <w:sz w:val="24"/>
+          <w:szCs w:val="24"/>
+        </w:rPr>
+        <w:t>molteplici</w:t>
+      </w:r>
       <w:r>
         <w:rPr>
           <w:rFonts w:ascii="Times New Roman" w:hAnsi="Times New Roman"/>
@@ -9798,7 +9903,61 @@
           <w:sz w:val="24"/>
           <w:szCs w:val="24"/>
         </w:rPr>
-        <w:t xml:space="preserve"> che semplificasse l’installazione del software.</w:t>
+        <w:t xml:space="preserve"> che semplificasse l’installazione del software</w:t>
+      </w:r>
+      <w:r>
+        <w:rPr>
+          <w:rFonts w:ascii="Times New Roman" w:hAnsi="Times New Roman"/>
+          <w:sz w:val="24"/>
+          <w:szCs w:val="24"/>
+        </w:rPr>
+        <w:t xml:space="preserve"> e che fornisse l’accesso al programma da un singolo file eseguibile </w:t>
+      </w:r>
+      <w:r>
+        <w:rPr>
+          <w:rFonts w:ascii="Times New Roman" w:hAnsi="Times New Roman"/>
+          <w:sz w:val="24"/>
+          <w:szCs w:val="24"/>
+        </w:rPr>
+        <w:t>(</w:t>
+      </w:r>
+      <w:r>
+        <w:rPr>
+          <w:rFonts w:ascii="Times New Roman" w:hAnsi="Times New Roman"/>
+          <w:i/>
+          <w:iCs/>
+          <w:sz w:val="24"/>
+          <w:szCs w:val="24"/>
+        </w:rPr>
+        <w:t>.</w:t>
+      </w:r>
+      <w:proofErr w:type="spellStart"/>
+      <w:r>
+        <w:rPr>
+          <w:rFonts w:ascii="Times New Roman" w:hAnsi="Times New Roman"/>
+          <w:i/>
+          <w:iCs/>
+          <w:sz w:val="24"/>
+          <w:szCs w:val="24"/>
+        </w:rPr>
+        <w:t>exe</w:t>
+      </w:r>
+      <w:proofErr w:type="spellEnd"/>
+      <w:r>
+        <w:rPr>
+          <w:rFonts w:ascii="Times New Roman" w:hAnsi="Times New Roman"/>
+          <w:sz w:val="24"/>
+          <w:szCs w:val="24"/>
+        </w:rPr>
+        <w:t>)</w:t>
+      </w:r>
+      <w:r>
+        <w:rPr>
+          <w:rFonts w:ascii="Times New Roman" w:hAnsi="Times New Roman"/>
+          <w:sz w:val="24"/>
+          <w:szCs w:val="24"/>
+        </w:rPr>
+        <w:t>.</w:t>
       </w:r>
     </w:p>
     <w:p>
@@ -11177,7 +11336,7 @@
           <w:szCs w:val="24"/>
         </w:rPr>
         <w:drawing>
-          <wp:inline distT="0" distB="0" distL="0" distR="0" wp14:anchorId="2B46FB19" wp14:editId="187E725F">
+          <wp:inline distT="0" distB="0" distL="0" distR="0" wp14:anchorId="2B46FB19" wp14:editId="03D6D8EB">
             <wp:extent cx="5397500" cy="2054685"/>
             <wp:effectExtent l="0" t="0" r="0" b="3175"/>
             <wp:docPr id="771473597" name="Picture 1" descr="A screenshot of a computer&#10;&#10;Description automatically generated"/>
@@ -11237,27 +11396,14 @@
       <w:r>
         <w:t xml:space="preserve">Figura </w:t>
       </w:r>
-      <w:r>
-        <w:fldChar w:fldCharType="begin"/>
-      </w:r>
-      <w:r>
-        <w:instrText xml:space="preserve"> SEQ Figura \* ARABIC </w:instrText>
-      </w:r>
-      <w:r>
-        <w:fldChar w:fldCharType="separate"/>
-      </w:r>
-      <w:r>
-        <w:rPr>
-          <w:noProof/>
-        </w:rPr>
-        <w:t>4</w:t>
-      </w:r>
-      <w:r>
-        <w:rPr>
-          <w:noProof/>
-        </w:rPr>
-        <w:fldChar w:fldCharType="end"/>
-      </w:r>
+      <w:fldSimple w:instr=" SEQ Figura \* ARABIC ">
+        <w:r>
+          <w:rPr>
+            <w:noProof/>
+          </w:rPr>
+          <w:t>4</w:t>
+        </w:r>
+      </w:fldSimple>
       <w:r>
         <w:rPr>
           <w:noProof/>
@@ -13186,27 +13332,14 @@
       <w:r>
         <w:t xml:space="preserve">Figura </w:t>
       </w:r>
-      <w:r>
-        <w:fldChar w:fldCharType="begin"/>
-      </w:r>
-      <w:r>
-        <w:instrText xml:space="preserve"> SEQ Figura \* ARABIC </w:instrText>
-      </w:r>
-      <w:r>
-        <w:fldChar w:fldCharType="separate"/>
-      </w:r>
-      <w:r>
-        <w:rPr>
-          <w:noProof/>
-        </w:rPr>
-        <w:t>5</w:t>
-      </w:r>
-      <w:r>
-        <w:rPr>
-          <w:noProof/>
-        </w:rPr>
-        <w:fldChar w:fldCharType="end"/>
-      </w:r>
+      <w:fldSimple w:instr=" SEQ Figura \* ARABIC ">
+        <w:r>
+          <w:rPr>
+            <w:noProof/>
+          </w:rPr>
+          <w:t>5</w:t>
+        </w:r>
+      </w:fldSimple>
       <w:r>
         <w:t xml:space="preserve"> - Generico stato della coda e dei suoi riferimenti</w:t>
       </w:r>
@@ -13794,23 +13927,7 @@
           <w:sz w:val="24"/>
           <w:szCs w:val="24"/>
         </w:rPr>
-        <w:t>Al momento dell’inserimento prender</w:t>
-      </w:r>
-      <w:r>
-        <w:rPr>
-          <w:rFonts w:ascii="Times New Roman" w:hAnsi="Times New Roman"/>
-          <w:sz w:val="24"/>
-          <w:szCs w:val="24"/>
-        </w:rPr>
-        <w:t>anno</w:t>
-      </w:r>
-      <w:r>
-        <w:rPr>
-          <w:rFonts w:ascii="Times New Roman" w:hAnsi="Times New Roman"/>
-          <w:sz w:val="24"/>
-          <w:szCs w:val="24"/>
-        </w:rPr>
-        <w:t xml:space="preserve"> la posizione del secondo Task con priorità normale dalla cima della coda.</w:t>
+        <w:t>Al momento dell’inserimento prenderanno la posizione del secondo Task con priorità normale dalla cima della coda.</w:t>
       </w:r>
     </w:p>
     <w:p>
@@ -13835,87 +13952,7 @@
           <w:sz w:val="24"/>
           <w:szCs w:val="24"/>
         </w:rPr>
-        <w:t xml:space="preserve">Dopo la </w:t>
-      </w:r>
-      <w:r>
-        <w:rPr>
-          <w:rFonts w:ascii="Times New Roman" w:hAnsi="Times New Roman"/>
-          <w:sz w:val="24"/>
-          <w:szCs w:val="24"/>
-        </w:rPr>
-        <w:t>loro</w:t>
-      </w:r>
-      <w:r>
-        <w:rPr>
-          <w:rFonts w:ascii="Times New Roman" w:hAnsi="Times New Roman"/>
-          <w:sz w:val="24"/>
-          <w:szCs w:val="24"/>
-        </w:rPr>
-        <w:t xml:space="preserve"> esecuzione, verr</w:t>
-      </w:r>
-      <w:r>
-        <w:rPr>
-          <w:rFonts w:ascii="Times New Roman" w:hAnsi="Times New Roman"/>
-          <w:sz w:val="24"/>
-          <w:szCs w:val="24"/>
-        </w:rPr>
-        <w:t>anno</w:t>
-      </w:r>
-      <w:r>
-        <w:rPr>
-          <w:rFonts w:ascii="Times New Roman" w:hAnsi="Times New Roman"/>
-          <w:sz w:val="24"/>
-          <w:szCs w:val="24"/>
-        </w:rPr>
-        <w:t xml:space="preserve"> nuovamente inserit</w:t>
-      </w:r>
-      <w:r>
-        <w:rPr>
-          <w:rFonts w:ascii="Times New Roman" w:hAnsi="Times New Roman"/>
-          <w:sz w:val="24"/>
-          <w:szCs w:val="24"/>
-        </w:rPr>
-        <w:t>i</w:t>
-      </w:r>
-      <w:r>
-        <w:rPr>
-          <w:rFonts w:ascii="Times New Roman" w:hAnsi="Times New Roman"/>
-          <w:sz w:val="24"/>
-          <w:szCs w:val="24"/>
-        </w:rPr>
-        <w:t xml:space="preserve"> all’interno della coda</w:t>
-      </w:r>
-      <w:r>
-        <w:rPr>
-          <w:rFonts w:ascii="Times New Roman" w:hAnsi="Times New Roman"/>
-          <w:sz w:val="24"/>
-          <w:szCs w:val="24"/>
-        </w:rPr>
-        <w:t>,</w:t>
-      </w:r>
-      <w:r>
-        <w:rPr>
-          <w:rFonts w:ascii="Times New Roman" w:hAnsi="Times New Roman"/>
-          <w:sz w:val="24"/>
-          <w:szCs w:val="24"/>
-        </w:rPr>
-        <w:t xml:space="preserve"> nella posizione del secondo Task con priorità normale </w:t>
-      </w:r>
-      <w:r>
-        <w:rPr>
-          <w:rFonts w:ascii="Times New Roman" w:hAnsi="Times New Roman"/>
-          <w:sz w:val="24"/>
-          <w:szCs w:val="24"/>
-        </w:rPr>
-        <w:t>più vicino alla cima</w:t>
-      </w:r>
-      <w:r>
-        <w:rPr>
-          <w:rFonts w:ascii="Times New Roman" w:hAnsi="Times New Roman"/>
-          <w:sz w:val="24"/>
-          <w:szCs w:val="24"/>
-        </w:rPr>
-        <w:t>.</w:t>
+        <w:t>Dopo la loro esecuzione, verranno nuovamente inseriti all’interno della coda, nella posizione del secondo Task con priorità normale più vicino alla cima.</w:t>
       </w:r>
     </w:p>
     <w:p>
@@ -14090,23 +14127,7 @@
           <w:sz w:val="24"/>
           <w:szCs w:val="24"/>
         </w:rPr>
-        <w:t>6.3:</w:t>
-      </w:r>
-      <w:r>
-        <w:rPr>
-          <w:rFonts w:ascii="Times New Roman" w:hAnsi="Times New Roman"/>
-          <w:sz w:val="24"/>
-          <w:szCs w:val="24"/>
-        </w:rPr>
-        <w:t xml:space="preserve"> Inserimento nella coda del Task periodico </w:t>
-      </w:r>
-      <w:r>
-        <w:rPr>
-          <w:rFonts w:ascii="Times New Roman" w:hAnsi="Times New Roman"/>
-          <w:sz w:val="24"/>
-          <w:szCs w:val="24"/>
-        </w:rPr>
-        <w:t>5 ad alta priorità nella posizione occupata dal task 3.</w:t>
+        <w:t>6.3: Inserimento nella coda del Task periodico 5 ad alta priorità nella posizione occupata dal task 3.</w:t>
       </w:r>
     </w:p>
     <w:p>
@@ -14527,27 +14548,14 @@
       <w:r>
         <w:t xml:space="preserve">Figura </w:t>
       </w:r>
-      <w:r>
-        <w:fldChar w:fldCharType="begin"/>
-      </w:r>
-      <w:r>
-        <w:instrText xml:space="preserve"> SEQ Figura \* ARABIC </w:instrText>
-      </w:r>
-      <w:r>
-        <w:fldChar w:fldCharType="separate"/>
-      </w:r>
-      <w:r>
-        <w:rPr>
-          <w:noProof/>
-        </w:rPr>
-        <w:t>6</w:t>
-      </w:r>
-      <w:r>
-        <w:rPr>
-          <w:noProof/>
-        </w:rPr>
-        <w:fldChar w:fldCharType="end"/>
-      </w:r>
+      <w:fldSimple w:instr=" SEQ Figura \* ARABIC ">
+        <w:r>
+          <w:rPr>
+            <w:noProof/>
+          </w:rPr>
+          <w:t>6</w:t>
+        </w:r>
+      </w:fldSimple>
       <w:r>
         <w:t xml:space="preserve"> - Inserimento, esecuzione e accodamento di un Task periodico a priorità normale</w:t>
       </w:r>
@@ -14576,39 +14584,7 @@
           <w:sz w:val="24"/>
           <w:szCs w:val="24"/>
         </w:rPr>
-        <w:t xml:space="preserve">sia stato appositamente scelto come la posizione occupata dal secondo Task a priorità normale dalla cima della coda per via dei vincoli progettuali di reattività. Ciononostante, questa scelta non vincola dall’eventuale valutazione di bilanciamenti nei quali le varie priorità di Task competono in minor modo per la loro </w:t>
-      </w:r>
-      <w:r>
-        <w:rPr>
-          <w:rFonts w:ascii="Times New Roman" w:hAnsi="Times New Roman"/>
-          <w:sz w:val="24"/>
-          <w:szCs w:val="24"/>
-        </w:rPr>
-        <w:t>esecuzione</w:t>
-      </w:r>
-      <w:r>
-        <w:rPr>
-          <w:rFonts w:ascii="Times New Roman" w:hAnsi="Times New Roman"/>
-          <w:sz w:val="24"/>
-          <w:szCs w:val="24"/>
-        </w:rPr>
-        <w:t xml:space="preserve"> </w:t>
-      </w:r>
-      <w:r>
-        <w:rPr>
-          <w:rFonts w:ascii="Times New Roman" w:hAnsi="Times New Roman"/>
-          <w:sz w:val="24"/>
-          <w:szCs w:val="24"/>
-        </w:rPr>
-        <w:t>più o meno frequente</w:t>
-      </w:r>
-      <w:r>
-        <w:rPr>
-          <w:rFonts w:ascii="Times New Roman" w:hAnsi="Times New Roman"/>
-          <w:sz w:val="24"/>
-          <w:szCs w:val="24"/>
-        </w:rPr>
-        <w:t>.</w:t>
+        <w:t>sia stato appositamente scelto come la posizione occupata dal secondo Task a priorità normale dalla cima della coda per via dei vincoli progettuali di reattività. Ciononostante, questa scelta non vincola dall’eventuale valutazione di bilanciamenti nei quali le varie priorità di Task competono in minor modo per la loro esecuzione più o meno frequente.</w:t>
       </w:r>
     </w:p>
     <w:p>
@@ -14717,24 +14693,14 @@
                             <w:r>
                               <w:t xml:space="preserve">Figura </w:t>
                             </w:r>
-                            <w:r>
-                              <w:fldChar w:fldCharType="begin"/>
-                            </w:r>
-                            <w:r>
-                              <w:instrText xml:space="preserve"> SEQ Figura \* ARABIC </w:instrText>
-                            </w:r>
-                            <w:r>
-                              <w:fldChar w:fldCharType="separate"/>
-                            </w:r>
-                            <w:r>
-                              <w:rPr>
-                                <w:noProof/>
-                              </w:rPr>
-                              <w:t>7</w:t>
-                            </w:r>
-                            <w:r>
-                              <w:fldChar w:fldCharType="end"/>
-                            </w:r>
+                            <w:fldSimple w:instr=" SEQ Figura \* ARABIC ">
+                              <w:r>
+                                <w:rPr>
+                                  <w:noProof/>
+                                </w:rPr>
+                                <w:t>7</w:t>
+                              </w:r>
+                            </w:fldSimple>
                             <w:r>
                               <w:t xml:space="preserve"> - Totale esecuzioni dei Task dallo stato 6.2 della figura 6</w:t>
                             </w:r>
@@ -14770,24 +14736,14 @@
                       <w:r>
                         <w:t xml:space="preserve">Figura </w:t>
                       </w:r>
-                      <w:r>
-                        <w:fldChar w:fldCharType="begin"/>
-                      </w:r>
-                      <w:r>
-                        <w:instrText xml:space="preserve"> SEQ Figura \* ARABIC </w:instrText>
-                      </w:r>
-                      <w:r>
-                        <w:fldChar w:fldCharType="separate"/>
-                      </w:r>
-                      <w:r>
-                        <w:rPr>
-                          <w:noProof/>
-                        </w:rPr>
-                        <w:t>7</w:t>
-                      </w:r>
-                      <w:r>
-                        <w:fldChar w:fldCharType="end"/>
-                      </w:r>
+                      <w:fldSimple w:instr=" SEQ Figura \* ARABIC ">
+                        <w:r>
+                          <w:rPr>
+                            <w:noProof/>
+                          </w:rPr>
+                          <w:t>7</w:t>
+                        </w:r>
+                      </w:fldSimple>
                       <w:r>
                         <w:t xml:space="preserve"> - Totale esecuzioni dei Task dallo stato 6.2 della figura 6</w:t>
                       </w:r>
@@ -16293,7 +16249,25 @@
         <w:rPr>
           <w:rFonts w:ascii="Times New Roman" w:hAnsi="Times New Roman"/>
         </w:rPr>
-        <w:t xml:space="preserve"> Polling (computer science), Wikipedia, consultato il 16 settembre 2023, </w:t>
+        <w:t xml:space="preserve"> </w:t>
+      </w:r>
+      <w:r>
+        <w:rPr>
+          <w:rFonts w:ascii="Times New Roman" w:hAnsi="Times New Roman"/>
+        </w:rPr>
+        <w:t xml:space="preserve">Polling (computer science), Wikipedia, consultato il </w:t>
+      </w:r>
+      <w:r>
+        <w:rPr>
+          <w:rFonts w:ascii="Times New Roman" w:hAnsi="Times New Roman"/>
+        </w:rPr>
+        <w:t>29</w:t>
+      </w:r>
+      <w:r>
+        <w:rPr>
+          <w:rFonts w:ascii="Times New Roman" w:hAnsi="Times New Roman"/>
+        </w:rPr>
+        <w:t xml:space="preserve"> settembre 2023, </w:t>
       </w:r>
       <w:hyperlink r:id="rId9" w:history="1">
         <w:r>
@@ -16325,7 +16299,13 @@
         <w:rPr>
           <w:rFonts w:ascii="Times New Roman" w:hAnsi="Times New Roman"/>
         </w:rPr>
-        <w:t xml:space="preserve"> Polling, </w:t>
+        <w:t xml:space="preserve"> </w:t>
+      </w:r>
+      <w:r>
+        <w:rPr>
+          <w:rFonts w:ascii="Times New Roman" w:hAnsi="Times New Roman"/>
+        </w:rPr>
+        <w:t xml:space="preserve">Polling, </w:t>
       </w:r>
       <w:proofErr w:type="spellStart"/>
       <w:r>
@@ -16339,7 +16319,19 @@
         <w:rPr>
           <w:rFonts w:ascii="Times New Roman" w:hAnsi="Times New Roman"/>
         </w:rPr>
-        <w:t>, consultato il 16 settembre 2023,</w:t>
+        <w:t xml:space="preserve">, consultato il </w:t>
+      </w:r>
+      <w:r>
+        <w:rPr>
+          <w:rFonts w:ascii="Times New Roman" w:hAnsi="Times New Roman"/>
+        </w:rPr>
+        <w:t>30 settembre</w:t>
+      </w:r>
+      <w:r>
+        <w:rPr>
+          <w:rFonts w:ascii="Times New Roman" w:hAnsi="Times New Roman"/>
+        </w:rPr>
+        <w:t xml:space="preserve"> 2023,</w:t>
       </w:r>
     </w:p>
     <w:p>
@@ -16388,7 +16380,13 @@
         <w:rPr>
           <w:rFonts w:ascii="Times New Roman" w:hAnsi="Times New Roman"/>
         </w:rPr>
-        <w:t xml:space="preserve"> Programming Microsoft Visual Basic 6, </w:t>
+        <w:t xml:space="preserve"> </w:t>
+      </w:r>
+      <w:r>
+        <w:rPr>
+          <w:rFonts w:ascii="Times New Roman" w:hAnsi="Times New Roman"/>
+        </w:rPr>
+        <w:t xml:space="preserve">Programming Microsoft Visual Basic 6, </w:t>
       </w:r>
       <w:proofErr w:type="spellStart"/>
       <w:r>
@@ -16430,7 +16428,19 @@
         <w:rPr>
           <w:rFonts w:ascii="Times New Roman" w:hAnsi="Times New Roman"/>
         </w:rPr>
-        <w:t xml:space="preserve">, consultato il 17 settembre 2023, </w:t>
+        <w:t xml:space="preserve">, consultato il </w:t>
+      </w:r>
+      <w:r>
+        <w:rPr>
+          <w:rFonts w:ascii="Times New Roman" w:hAnsi="Times New Roman"/>
+        </w:rPr>
+        <w:t>25</w:t>
+      </w:r>
+      <w:r>
+        <w:rPr>
+          <w:rFonts w:ascii="Times New Roman" w:hAnsi="Times New Roman"/>
+        </w:rPr>
+        <w:t xml:space="preserve"> settembre 2023, </w:t>
       </w:r>
       <w:hyperlink r:id="rId11" w:history="1">
         <w:r>

</xml_diff>

<commit_message>
p. 27 WIP need revisioning
</commit_message>
<xml_diff>
--- a/Tesi_Triennale_Informatica_Unimore_2022_2023_Enrico_Marras_152336.docx
+++ b/Tesi_Triennale_Informatica_Unimore_2022_2023_Enrico_Marras_152336.docx
@@ -4643,7 +4643,7 @@
           <w:noProof/>
         </w:rPr>
         <w:drawing>
-          <wp:inline distT="0" distB="0" distL="0" distR="0" wp14:anchorId="25E53721" wp14:editId="39C49D18">
+          <wp:inline distT="0" distB="0" distL="0" distR="0" wp14:anchorId="25E53721" wp14:editId="36F9760D">
             <wp:extent cx="5391150" cy="2531745"/>
             <wp:effectExtent l="0" t="0" r="0" b="1905"/>
             <wp:docPr id="849010223" name="Picture 1"/>
@@ -4707,27 +4707,14 @@
       <w:r>
         <w:t xml:space="preserve">Figura </w:t>
       </w:r>
-      <w:r>
-        <w:fldChar w:fldCharType="begin"/>
-      </w:r>
-      <w:r>
-        <w:instrText xml:space="preserve"> SEQ Figura \* ARABIC </w:instrText>
-      </w:r>
-      <w:r>
-        <w:fldChar w:fldCharType="separate"/>
-      </w:r>
-      <w:r>
-        <w:rPr>
-          <w:noProof/>
-        </w:rPr>
-        <w:t>1</w:t>
-      </w:r>
-      <w:r>
-        <w:rPr>
-          <w:noProof/>
-        </w:rPr>
-        <w:fldChar w:fldCharType="end"/>
-      </w:r>
+      <w:fldSimple w:instr=" SEQ Figura \* ARABIC ">
+        <w:r>
+          <w:rPr>
+            <w:noProof/>
+          </w:rPr>
+          <w:t>1</w:t>
+        </w:r>
+      </w:fldSimple>
       <w:r>
         <w:rPr>
           <w:noProof/>
@@ -6089,27 +6076,14 @@
                             <w:r>
                               <w:t xml:space="preserve">Figura </w:t>
                             </w:r>
-                            <w:r>
-                              <w:fldChar w:fldCharType="begin"/>
-                            </w:r>
-                            <w:r>
-                              <w:instrText xml:space="preserve"> SEQ Figura \* ARABIC </w:instrText>
-                            </w:r>
-                            <w:r>
-                              <w:fldChar w:fldCharType="separate"/>
-                            </w:r>
-                            <w:r>
-                              <w:rPr>
-                                <w:noProof/>
-                              </w:rPr>
-                              <w:t>2</w:t>
-                            </w:r>
-                            <w:r>
-                              <w:rPr>
-                                <w:noProof/>
-                              </w:rPr>
-                              <w:fldChar w:fldCharType="end"/>
-                            </w:r>
+                            <w:fldSimple w:instr=" SEQ Figura \* ARABIC ">
+                              <w:r>
+                                <w:rPr>
+                                  <w:noProof/>
+                                </w:rPr>
+                                <w:t>2</w:t>
+                              </w:r>
+                            </w:fldSimple>
                             <w:r>
                               <w:rPr>
                                 <w:noProof/>
@@ -6158,27 +6132,14 @@
                       <w:r>
                         <w:t xml:space="preserve">Figura </w:t>
                       </w:r>
-                      <w:r>
-                        <w:fldChar w:fldCharType="begin"/>
-                      </w:r>
-                      <w:r>
-                        <w:instrText xml:space="preserve"> SEQ Figura \* ARABIC </w:instrText>
-                      </w:r>
-                      <w:r>
-                        <w:fldChar w:fldCharType="separate"/>
-                      </w:r>
-                      <w:r>
-                        <w:rPr>
-                          <w:noProof/>
-                        </w:rPr>
-                        <w:t>2</w:t>
-                      </w:r>
-                      <w:r>
-                        <w:rPr>
-                          <w:noProof/>
-                        </w:rPr>
-                        <w:fldChar w:fldCharType="end"/>
-                      </w:r>
+                      <w:fldSimple w:instr=" SEQ Figura \* ARABIC ">
+                        <w:r>
+                          <w:rPr>
+                            <w:noProof/>
+                          </w:rPr>
+                          <w:t>2</w:t>
+                        </w:r>
+                      </w:fldSimple>
                       <w:r>
                         <w:rPr>
                           <w:noProof/>
@@ -7538,27 +7499,14 @@
       <w:r>
         <w:t xml:space="preserve">Figura </w:t>
       </w:r>
-      <w:r>
-        <w:fldChar w:fldCharType="begin"/>
-      </w:r>
-      <w:r>
-        <w:instrText xml:space="preserve"> SEQ Figura \* ARABIC </w:instrText>
-      </w:r>
-      <w:r>
-        <w:fldChar w:fldCharType="separate"/>
-      </w:r>
-      <w:r>
-        <w:rPr>
-          <w:noProof/>
-        </w:rPr>
-        <w:t>3</w:t>
-      </w:r>
-      <w:r>
-        <w:rPr>
-          <w:noProof/>
-        </w:rPr>
-        <w:fldChar w:fldCharType="end"/>
-      </w:r>
+      <w:fldSimple w:instr=" SEQ Figura \* ARABIC ">
+        <w:r>
+          <w:rPr>
+            <w:noProof/>
+          </w:rPr>
+          <w:t>3</w:t>
+        </w:r>
+      </w:fldSimple>
       <w:r>
         <w:rPr>
           <w:noProof/>
@@ -10927,7 +10875,7 @@
           <w:szCs w:val="24"/>
         </w:rPr>
         <w:drawing>
-          <wp:inline distT="0" distB="0" distL="0" distR="0" wp14:anchorId="2B46FB19" wp14:editId="1F6D28D8">
+          <wp:inline distT="0" distB="0" distL="0" distR="0" wp14:anchorId="2B46FB19" wp14:editId="1CD51E55">
             <wp:extent cx="5397500" cy="2054685"/>
             <wp:effectExtent l="0" t="0" r="0" b="3175"/>
             <wp:docPr id="771473597" name="Picture 1" descr="A screenshot of a computer&#10;&#10;Description automatically generated"/>
@@ -10988,27 +10936,14 @@
       <w:r>
         <w:t xml:space="preserve">Figura </w:t>
       </w:r>
-      <w:r>
-        <w:fldChar w:fldCharType="begin"/>
-      </w:r>
-      <w:r>
-        <w:instrText xml:space="preserve"> SEQ Figura \* ARABIC </w:instrText>
-      </w:r>
-      <w:r>
-        <w:fldChar w:fldCharType="separate"/>
-      </w:r>
-      <w:r>
-        <w:rPr>
-          <w:noProof/>
-        </w:rPr>
-        <w:t>4</w:t>
-      </w:r>
-      <w:r>
-        <w:rPr>
-          <w:noProof/>
-        </w:rPr>
-        <w:fldChar w:fldCharType="end"/>
-      </w:r>
+      <w:fldSimple w:instr=" SEQ Figura \* ARABIC ">
+        <w:r>
+          <w:rPr>
+            <w:noProof/>
+          </w:rPr>
+          <w:t>4</w:t>
+        </w:r>
+      </w:fldSimple>
       <w:r>
         <w:rPr>
           <w:noProof/>
@@ -13046,27 +12981,14 @@
       <w:r>
         <w:t xml:space="preserve">Figura </w:t>
       </w:r>
-      <w:r>
-        <w:fldChar w:fldCharType="begin"/>
-      </w:r>
-      <w:r>
-        <w:instrText xml:space="preserve"> SEQ Figura \* ARABIC </w:instrText>
-      </w:r>
-      <w:r>
-        <w:fldChar w:fldCharType="separate"/>
-      </w:r>
-      <w:r>
-        <w:rPr>
-          <w:noProof/>
-        </w:rPr>
-        <w:t>5</w:t>
-      </w:r>
-      <w:r>
-        <w:rPr>
-          <w:noProof/>
-        </w:rPr>
-        <w:fldChar w:fldCharType="end"/>
-      </w:r>
+      <w:fldSimple w:instr=" SEQ Figura \* ARABIC ">
+        <w:r>
+          <w:rPr>
+            <w:noProof/>
+          </w:rPr>
+          <w:t>5</w:t>
+        </w:r>
+      </w:fldSimple>
       <w:r>
         <w:t xml:space="preserve"> - Generico stato della coda e dei suoi riferimenti</w:t>
       </w:r>
@@ -14382,27 +14304,14 @@
       <w:r>
         <w:t xml:space="preserve">Figura </w:t>
       </w:r>
-      <w:r>
-        <w:fldChar w:fldCharType="begin"/>
-      </w:r>
-      <w:r>
-        <w:instrText xml:space="preserve"> SEQ Figura \* ARABIC </w:instrText>
-      </w:r>
-      <w:r>
-        <w:fldChar w:fldCharType="separate"/>
-      </w:r>
-      <w:r>
-        <w:rPr>
-          <w:noProof/>
-        </w:rPr>
-        <w:t>6</w:t>
-      </w:r>
-      <w:r>
-        <w:rPr>
-          <w:noProof/>
-        </w:rPr>
-        <w:fldChar w:fldCharType="end"/>
-      </w:r>
+      <w:fldSimple w:instr=" SEQ Figura \* ARABIC ">
+        <w:r>
+          <w:rPr>
+            <w:noProof/>
+          </w:rPr>
+          <w:t>6</w:t>
+        </w:r>
+      </w:fldSimple>
       <w:r>
         <w:t xml:space="preserve"> - Inserimento, esecuzione e </w:t>
       </w:r>
@@ -14736,27 +14645,14 @@
                             <w:r>
                               <w:t xml:space="preserve">Figura </w:t>
                             </w:r>
-                            <w:r>
-                              <w:fldChar w:fldCharType="begin"/>
-                            </w:r>
-                            <w:r>
-                              <w:instrText xml:space="preserve"> SEQ Figura \* ARABIC </w:instrText>
-                            </w:r>
-                            <w:r>
-                              <w:fldChar w:fldCharType="separate"/>
-                            </w:r>
-                            <w:r>
-                              <w:rPr>
-                                <w:noProof/>
-                              </w:rPr>
-                              <w:t>7</w:t>
-                            </w:r>
-                            <w:r>
-                              <w:rPr>
-                                <w:noProof/>
-                              </w:rPr>
-                              <w:fldChar w:fldCharType="end"/>
-                            </w:r>
+                            <w:fldSimple w:instr=" SEQ Figura \* ARABIC ">
+                              <w:r>
+                                <w:rPr>
+                                  <w:noProof/>
+                                </w:rPr>
+                                <w:t>7</w:t>
+                              </w:r>
+                            </w:fldSimple>
                             <w:r>
                               <w:t xml:space="preserve"> - Totale esecuzioni dei Task dallo stato 6.2 della figura 6</w:t>
                             </w:r>
@@ -14792,27 +14688,14 @@
                       <w:r>
                         <w:t xml:space="preserve">Figura </w:t>
                       </w:r>
-                      <w:r>
-                        <w:fldChar w:fldCharType="begin"/>
-                      </w:r>
-                      <w:r>
-                        <w:instrText xml:space="preserve"> SEQ Figura \* ARABIC </w:instrText>
-                      </w:r>
-                      <w:r>
-                        <w:fldChar w:fldCharType="separate"/>
-                      </w:r>
-                      <w:r>
-                        <w:rPr>
-                          <w:noProof/>
-                        </w:rPr>
-                        <w:t>7</w:t>
-                      </w:r>
-                      <w:r>
-                        <w:rPr>
-                          <w:noProof/>
-                        </w:rPr>
-                        <w:fldChar w:fldCharType="end"/>
-                      </w:r>
+                      <w:fldSimple w:instr=" SEQ Figura \* ARABIC ">
+                        <w:r>
+                          <w:rPr>
+                            <w:noProof/>
+                          </w:rPr>
+                          <w:t>7</w:t>
+                        </w:r>
+                      </w:fldSimple>
                       <w:r>
                         <w:t xml:space="preserve"> - Totale esecuzioni dei Task dallo stato 6.2 della figura 6</w:t>
                       </w:r>
@@ -15552,27 +15435,14 @@
       <w:r>
         <w:t xml:space="preserve">Figura </w:t>
       </w:r>
-      <w:r>
-        <w:fldChar w:fldCharType="begin"/>
-      </w:r>
-      <w:r>
-        <w:instrText xml:space="preserve"> SEQ Figura \* ARABIC </w:instrText>
-      </w:r>
-      <w:r>
-        <w:fldChar w:fldCharType="separate"/>
-      </w:r>
-      <w:r>
-        <w:rPr>
-          <w:noProof/>
-        </w:rPr>
-        <w:t>8</w:t>
-      </w:r>
-      <w:r>
-        <w:rPr>
-          <w:noProof/>
-        </w:rPr>
-        <w:fldChar w:fldCharType="end"/>
-      </w:r>
+      <w:fldSimple w:instr=" SEQ Figura \* ARABIC ">
+        <w:r>
+          <w:rPr>
+            <w:noProof/>
+          </w:rPr>
+          <w:t>8</w:t>
+        </w:r>
+      </w:fldSimple>
       <w:r>
         <w:t xml:space="preserve"> - Inserimento, esecuzione e rimozione di Task non periodici</w:t>
       </w:r>
@@ -18305,27 +18175,14 @@
       <w:r>
         <w:t xml:space="preserve">Figura </w:t>
       </w:r>
-      <w:r>
-        <w:fldChar w:fldCharType="begin"/>
-      </w:r>
-      <w:r>
-        <w:instrText xml:space="preserve"> SEQ Figura \* ARABIC </w:instrText>
-      </w:r>
-      <w:r>
-        <w:fldChar w:fldCharType="separate"/>
-      </w:r>
-      <w:r>
-        <w:rPr>
-          <w:noProof/>
-        </w:rPr>
-        <w:t>9</w:t>
-      </w:r>
-      <w:r>
-        <w:rPr>
-          <w:noProof/>
-        </w:rPr>
-        <w:fldChar w:fldCharType="end"/>
-      </w:r>
+      <w:fldSimple w:instr=" SEQ Figura \* ARABIC ">
+        <w:r>
+          <w:rPr>
+            <w:noProof/>
+          </w:rPr>
+          <w:t>9</w:t>
+        </w:r>
+      </w:fldSimple>
       <w:r>
         <w:t xml:space="preserve"> </w:t>
       </w:r>
@@ -18454,15 +18311,7 @@
           <w:sz w:val="24"/>
           <w:szCs w:val="24"/>
         </w:rPr>
-        <w:t xml:space="preserve"> </w:t>
-      </w:r>
-      <w:r>
-        <w:rPr>
-          <w:rFonts w:ascii="Times New Roman" w:hAnsi="Times New Roman"/>
-          <w:sz w:val="24"/>
-          <w:szCs w:val="24"/>
-        </w:rPr>
-        <w:t>dell’interfaccia “DIAGNOSI I/O #1”</w:t>
+        <w:t xml:space="preserve"> dell’interfaccia “DIAGNOSI I/O #1”</w:t>
       </w:r>
       <w:r>
         <w:rPr>
@@ -18569,27 +18418,14 @@
       <w:r>
         <w:t xml:space="preserve">Figura </w:t>
       </w:r>
-      <w:r>
-        <w:fldChar w:fldCharType="begin"/>
-      </w:r>
-      <w:r>
-        <w:instrText xml:space="preserve"> SEQ Figura \* ARABIC </w:instrText>
-      </w:r>
-      <w:r>
-        <w:fldChar w:fldCharType="separate"/>
-      </w:r>
-      <w:r>
-        <w:rPr>
-          <w:noProof/>
-        </w:rPr>
-        <w:t>10</w:t>
-      </w:r>
-      <w:r>
-        <w:rPr>
-          <w:noProof/>
-        </w:rPr>
-        <w:fldChar w:fldCharType="end"/>
-      </w:r>
+      <w:fldSimple w:instr=" SEQ Figura \* ARABIC ">
+        <w:r>
+          <w:rPr>
+            <w:noProof/>
+          </w:rPr>
+          <w:t>10</w:t>
+        </w:r>
+      </w:fldSimple>
       <w:r>
         <w:t xml:space="preserve"> - Dizionario dei comportamenti delineati in caso di successo della comunicazione del semaforo dell'interfaccia "DIAGNOSI I/O #1"</w:t>
       </w:r>
@@ -19475,15 +19311,7 @@
           <w:sz w:val="24"/>
           <w:szCs w:val="24"/>
         </w:rPr>
-        <w:t xml:space="preserve"> </w:t>
-      </w:r>
-      <w:r>
-        <w:rPr>
-          <w:rFonts w:ascii="Times New Roman" w:hAnsi="Times New Roman"/>
-          <w:sz w:val="24"/>
-          <w:szCs w:val="24"/>
-        </w:rPr>
-        <w:t xml:space="preserve">un metodo di nome </w:t>
+        <w:t xml:space="preserve"> un metodo di nome </w:t>
       </w:r>
       <w:r>
         <w:rPr>
@@ -19921,8 +19749,8 @@
           <w:szCs w:val="24"/>
         </w:rPr>
         <w:drawing>
-          <wp:inline distT="0" distB="0" distL="0" distR="0" wp14:anchorId="18E888EF" wp14:editId="53F366A5">
-            <wp:extent cx="5375097" cy="2113915"/>
+          <wp:inline distT="0" distB="0" distL="0" distR="0" wp14:anchorId="18E888EF" wp14:editId="6F8DB8E5">
+            <wp:extent cx="5375097" cy="1847421"/>
             <wp:effectExtent l="0" t="0" r="0" b="635"/>
             <wp:docPr id="56789030" name="Picture 1"/>
             <wp:cNvGraphicFramePr>
@@ -19938,7 +19766,7 @@
                     </pic:cNvPicPr>
                   </pic:nvPicPr>
                   <pic:blipFill>
-                    <a:blip r:embed="rId19" cstate="print">
+                    <a:blip r:embed="rId19">
                       <a:extLst>
                         <a:ext uri="{28A0092B-C50C-407E-A947-70E740481C1C}">
                           <a14:useLocalDpi xmlns:a14="http://schemas.microsoft.com/office/drawing/2010/main" val="0"/>
@@ -19952,7 +19780,7 @@
                   <pic:spPr bwMode="auto">
                     <a:xfrm>
                       <a:off x="0" y="0"/>
-                      <a:ext cx="5375097" cy="2113915"/>
+                      <a:ext cx="5375097" cy="1847421"/>
                     </a:xfrm>
                     <a:prstGeom prst="rect">
                       <a:avLst/>
@@ -19982,24 +19810,14 @@
       <w:r>
         <w:t xml:space="preserve">Figura </w:t>
       </w:r>
-      <w:r>
-        <w:fldChar w:fldCharType="begin"/>
-      </w:r>
-      <w:r>
-        <w:instrText xml:space="preserve"> SEQ Figura \* ARABIC </w:instrText>
-      </w:r>
-      <w:r>
-        <w:fldChar w:fldCharType="separate"/>
-      </w:r>
-      <w:r>
-        <w:rPr>
-          <w:noProof/>
-        </w:rPr>
-        <w:t>11</w:t>
-      </w:r>
-      <w:r>
-        <w:fldChar w:fldCharType="end"/>
-      </w:r>
+      <w:fldSimple w:instr=" SEQ Figura \* ARABIC ">
+        <w:r>
+          <w:rPr>
+            <w:noProof/>
+          </w:rPr>
+          <w:t>11</w:t>
+        </w:r>
+      </w:fldSimple>
       <w:r>
         <w:t xml:space="preserve"> - Creazione dinamica del metodo “communicate” in base alle esigenze comunicative del Task</w:t>
       </w:r>
@@ -20041,7 +19859,162 @@
           <w:sz w:val="24"/>
           <w:szCs w:val="24"/>
         </w:rPr>
-        <w:t>In questo esempio, …</w:t>
+        <w:t xml:space="preserve">In questo esempio, </w:t>
+      </w:r>
+      <w:r>
+        <w:rPr>
+          <w:rFonts w:ascii="Times New Roman" w:hAnsi="Times New Roman"/>
+          <w:sz w:val="24"/>
+          <w:szCs w:val="24"/>
+        </w:rPr>
+        <w:t xml:space="preserve">il primo match-case utilizza la funzione del protocollo Modbus </w:t>
+      </w:r>
+      <w:r>
+        <w:rPr>
+          <w:rFonts w:ascii="Times New Roman" w:hAnsi="Times New Roman"/>
+          <w:sz w:val="24"/>
+          <w:szCs w:val="24"/>
+        </w:rPr>
+        <w:t xml:space="preserve">dal </w:t>
+      </w:r>
+      <w:r>
+        <w:rPr>
+          <w:rFonts w:ascii="Times New Roman" w:hAnsi="Times New Roman"/>
+          <w:i/>
+          <w:iCs/>
+          <w:sz w:val="24"/>
+          <w:szCs w:val="24"/>
+        </w:rPr>
+        <w:t>function code</w:t>
+      </w:r>
+      <w:r>
+        <w:rPr>
+          <w:rFonts w:ascii="Times New Roman" w:hAnsi="Times New Roman"/>
+          <w:sz w:val="24"/>
+          <w:szCs w:val="24"/>
+        </w:rPr>
+        <w:t xml:space="preserve"> 3</w:t>
+      </w:r>
+      <w:r>
+        <w:rPr>
+          <w:rFonts w:ascii="Times New Roman" w:hAnsi="Times New Roman"/>
+          <w:sz w:val="24"/>
+          <w:szCs w:val="24"/>
+        </w:rPr>
+        <w:t xml:space="preserve"> </w:t>
+      </w:r>
+      <w:r>
+        <w:rPr>
+          <w:rFonts w:ascii="Times New Roman" w:hAnsi="Times New Roman"/>
+          <w:sz w:val="24"/>
+          <w:szCs w:val="24"/>
+        </w:rPr>
+        <w:t>“</w:t>
+      </w:r>
+      <w:r>
+        <w:rPr>
+          <w:rFonts w:ascii="Times New Roman" w:hAnsi="Times New Roman"/>
+          <w:i/>
+          <w:iCs/>
+          <w:sz w:val="24"/>
+          <w:szCs w:val="24"/>
+        </w:rPr>
+        <w:t>Read Holding Registers</w:t>
+      </w:r>
+      <w:r>
+        <w:rPr>
+          <w:rFonts w:ascii="Times New Roman" w:hAnsi="Times New Roman"/>
+          <w:i/>
+          <w:iCs/>
+          <w:sz w:val="24"/>
+          <w:szCs w:val="24"/>
+        </w:rPr>
+        <w:t>”</w:t>
+      </w:r>
+      <w:r>
+        <w:rPr>
+          <w:rFonts w:ascii="Times New Roman" w:hAnsi="Times New Roman"/>
+          <w:sz w:val="24"/>
+          <w:szCs w:val="24"/>
+        </w:rPr>
+        <w:t xml:space="preserve">, </w:t>
+      </w:r>
+      <w:r>
+        <w:rPr>
+          <w:rFonts w:ascii="Times New Roman" w:hAnsi="Times New Roman"/>
+          <w:sz w:val="24"/>
+          <w:szCs w:val="24"/>
+        </w:rPr>
+        <w:t>che</w:t>
+      </w:r>
+      <w:r>
+        <w:rPr>
+          <w:rFonts w:ascii="Times New Roman" w:hAnsi="Times New Roman"/>
+          <w:sz w:val="24"/>
+          <w:szCs w:val="24"/>
+        </w:rPr>
+        <w:t xml:space="preserve"> indica una lettura di registri interni</w:t>
+      </w:r>
+      <w:r>
+        <w:rPr>
+          <w:rStyle w:val="FootnoteReference"/>
+          <w:rFonts w:ascii="Times New Roman" w:hAnsi="Times New Roman"/>
+          <w:sz w:val="24"/>
+          <w:szCs w:val="24"/>
+        </w:rPr>
+        <w:footnoteReference w:id="28"/>
+      </w:r>
+      <w:r>
+        <w:rPr>
+          <w:rFonts w:ascii="Times New Roman" w:hAnsi="Times New Roman"/>
+          <w:sz w:val="24"/>
+          <w:szCs w:val="24"/>
+        </w:rPr>
+        <w:t xml:space="preserve">. Il successivo </w:t>
+      </w:r>
+      <w:r>
+        <w:rPr>
+          <w:rFonts w:ascii="Times New Roman" w:hAnsi="Times New Roman"/>
+          <w:i/>
+          <w:iCs/>
+          <w:sz w:val="24"/>
+          <w:szCs w:val="24"/>
+        </w:rPr>
+        <w:t>statement</w:t>
+      </w:r>
+      <w:r>
+        <w:rPr>
+          <w:rFonts w:ascii="Times New Roman" w:hAnsi="Times New Roman"/>
+          <w:sz w:val="24"/>
+          <w:szCs w:val="24"/>
+        </w:rPr>
+        <w:t xml:space="preserve"> </w:t>
+      </w:r>
+      <w:r>
+        <w:rPr>
+          <w:rFonts w:ascii="Times New Roman" w:hAnsi="Times New Roman"/>
+          <w:i/>
+          <w:iCs/>
+          <w:sz w:val="24"/>
+          <w:szCs w:val="24"/>
+        </w:rPr>
+        <w:t>if-else</w:t>
+      </w:r>
+      <w:r>
+        <w:rPr>
+          <w:rFonts w:ascii="Times New Roman" w:hAnsi="Times New Roman"/>
+          <w:sz w:val="24"/>
+          <w:szCs w:val="24"/>
+        </w:rPr>
+        <w:t xml:space="preserve"> discrimina i casi in cui il numero di registri da leggere sia uno o più di uno</w:t>
+      </w:r>
+      <w:r>
+        <w:rPr>
+          <w:rFonts w:ascii="Times New Roman" w:hAnsi="Times New Roman"/>
+          <w:sz w:val="24"/>
+          <w:szCs w:val="24"/>
+        </w:rPr>
+        <w:t>.</w:t>
       </w:r>
     </w:p>
     <w:p>
@@ -20059,9 +20032,56 @@
           <w:szCs w:val="24"/>
         </w:rPr>
       </w:pPr>
-    </w:p>
-    <w:p>
-      <w:pPr>
+      <w:r>
+        <w:rPr>
+          <w:rFonts w:ascii="Times New Roman" w:hAnsi="Times New Roman"/>
+          <w:sz w:val="24"/>
+          <w:szCs w:val="24"/>
+        </w:rPr>
+        <w:t xml:space="preserve">Stabilita la funzione Modbus e il numero di registri da leggere si può procedere con la generazione del metodo </w:t>
+      </w:r>
+      <w:r>
+        <w:rPr>
+          <w:rFonts w:ascii="Times New Roman" w:hAnsi="Times New Roman"/>
+          <w:i/>
+          <w:iCs/>
+          <w:sz w:val="24"/>
+          <w:szCs w:val="24"/>
+        </w:rPr>
+        <w:t>communicate</w:t>
+      </w:r>
+      <w:r>
+        <w:rPr>
+          <w:rFonts w:ascii="Times New Roman" w:hAnsi="Times New Roman"/>
+          <w:sz w:val="24"/>
+          <w:szCs w:val="24"/>
+        </w:rPr>
+        <w:t xml:space="preserve">, </w:t>
+      </w:r>
+      <w:r>
+        <w:rPr>
+          <w:rFonts w:ascii="Times New Roman" w:hAnsi="Times New Roman"/>
+          <w:sz w:val="24"/>
+          <w:szCs w:val="24"/>
+        </w:rPr>
+        <w:t>dove</w:t>
+      </w:r>
+      <w:r>
+        <w:rPr>
+          <w:rFonts w:ascii="Times New Roman" w:hAnsi="Times New Roman"/>
+          <w:sz w:val="24"/>
+          <w:szCs w:val="24"/>
+        </w:rPr>
+        <w:t>:</w:t>
+      </w:r>
+    </w:p>
+    <w:p>
+      <w:pPr>
+        <w:pStyle w:val="ListParagraph"/>
+        <w:numPr>
+          <w:ilvl w:val="0"/>
+          <w:numId w:val="4"/>
+        </w:numPr>
         <w:overflowPunct/>
         <w:autoSpaceDE/>
         <w:autoSpaceDN/>
@@ -20075,9 +20095,102 @@
           <w:szCs w:val="24"/>
         </w:rPr>
       </w:pPr>
-    </w:p>
-    <w:p>
-      <w:pPr>
+      <w:r>
+        <w:rPr>
+          <w:rFonts w:ascii="Times New Roman" w:hAnsi="Times New Roman"/>
+          <w:i/>
+          <w:iCs/>
+          <w:sz w:val="24"/>
+          <w:szCs w:val="24"/>
+        </w:rPr>
+        <w:t>S</w:t>
+      </w:r>
+      <w:r>
+        <w:rPr>
+          <w:rFonts w:ascii="Times New Roman" w:hAnsi="Times New Roman"/>
+          <w:i/>
+          <w:iCs/>
+          <w:sz w:val="24"/>
+          <w:szCs w:val="24"/>
+        </w:rPr>
+        <w:t xml:space="preserve">etattr </w:t>
+      </w:r>
+      <w:r>
+        <w:rPr>
+          <w:rFonts w:ascii="Times New Roman" w:hAnsi="Times New Roman"/>
+          <w:sz w:val="24"/>
+          <w:szCs w:val="24"/>
+        </w:rPr>
+        <w:t>imposta</w:t>
+      </w:r>
+      <w:r>
+        <w:rPr>
+          <w:rFonts w:ascii="Times New Roman" w:hAnsi="Times New Roman"/>
+          <w:sz w:val="24"/>
+          <w:szCs w:val="24"/>
+        </w:rPr>
+        <w:t xml:space="preserve"> l'attributo </w:t>
+      </w:r>
+      <w:r>
+        <w:rPr>
+          <w:rFonts w:ascii="Times New Roman" w:hAnsi="Times New Roman"/>
+          <w:i/>
+          <w:iCs/>
+          <w:sz w:val="24"/>
+          <w:szCs w:val="24"/>
+        </w:rPr>
+        <w:t>communicate</w:t>
+      </w:r>
+      <w:r>
+        <w:rPr>
+          <w:rFonts w:ascii="Times New Roman" w:hAnsi="Times New Roman"/>
+          <w:sz w:val="24"/>
+          <w:szCs w:val="24"/>
+        </w:rPr>
+        <w:t xml:space="preserve"> dell'oggetto corrente (</w:t>
+      </w:r>
+      <w:r>
+        <w:rPr>
+          <w:rFonts w:ascii="Times New Roman" w:hAnsi="Times New Roman"/>
+          <w:i/>
+          <w:iCs/>
+          <w:sz w:val="24"/>
+          <w:szCs w:val="24"/>
+        </w:rPr>
+        <w:t>self</w:t>
+      </w:r>
+      <w:r>
+        <w:rPr>
+          <w:rFonts w:ascii="Times New Roman" w:hAnsi="Times New Roman"/>
+          <w:sz w:val="24"/>
+          <w:szCs w:val="24"/>
+        </w:rPr>
+        <w:t xml:space="preserve">) </w:t>
+      </w:r>
+      <w:r>
+        <w:rPr>
+          <w:rFonts w:ascii="Times New Roman" w:hAnsi="Times New Roman"/>
+          <w:sz w:val="24"/>
+          <w:szCs w:val="24"/>
+        </w:rPr>
+        <w:t>come un nuovo metodo</w:t>
+      </w:r>
+      <w:r>
+        <w:rPr>
+          <w:rFonts w:ascii="Times New Roman" w:hAnsi="Times New Roman"/>
+          <w:sz w:val="24"/>
+          <w:szCs w:val="24"/>
+        </w:rPr>
+        <w:t xml:space="preserve">. </w:t>
+      </w:r>
+    </w:p>
+    <w:p>
+      <w:pPr>
+        <w:pStyle w:val="ListParagraph"/>
+        <w:numPr>
+          <w:ilvl w:val="0"/>
+          <w:numId w:val="4"/>
+        </w:numPr>
         <w:overflowPunct/>
         <w:autoSpaceDE/>
         <w:autoSpaceDN/>
@@ -20091,6 +20204,211 @@
           <w:szCs w:val="24"/>
         </w:rPr>
       </w:pPr>
+      <w:r>
+        <w:rPr>
+          <w:rFonts w:ascii="Times New Roman" w:hAnsi="Times New Roman"/>
+          <w:sz w:val="24"/>
+          <w:szCs w:val="24"/>
+        </w:rPr>
+        <w:t>Il metodo sarà</w:t>
+      </w:r>
+      <w:r>
+        <w:rPr>
+          <w:rFonts w:ascii="Times New Roman" w:hAnsi="Times New Roman"/>
+          <w:sz w:val="24"/>
+          <w:szCs w:val="24"/>
+        </w:rPr>
+        <w:t xml:space="preserve"> </w:t>
+      </w:r>
+      <w:r>
+        <w:rPr>
+          <w:rFonts w:ascii="Times New Roman" w:hAnsi="Times New Roman"/>
+          <w:sz w:val="24"/>
+          <w:szCs w:val="24"/>
+        </w:rPr>
+        <w:t>creato</w:t>
+      </w:r>
+      <w:r>
+        <w:rPr>
+          <w:rFonts w:ascii="Times New Roman" w:hAnsi="Times New Roman"/>
+          <w:sz w:val="24"/>
+          <w:szCs w:val="24"/>
+        </w:rPr>
+        <w:t xml:space="preserve"> </w:t>
+      </w:r>
+      <w:r>
+        <w:rPr>
+          <w:rFonts w:ascii="Times New Roman" w:hAnsi="Times New Roman"/>
+          <w:sz w:val="24"/>
+          <w:szCs w:val="24"/>
+        </w:rPr>
+        <w:t>attraverso</w:t>
+      </w:r>
+      <w:r>
+        <w:rPr>
+          <w:rFonts w:ascii="Times New Roman" w:hAnsi="Times New Roman"/>
+          <w:sz w:val="24"/>
+          <w:szCs w:val="24"/>
+        </w:rPr>
+        <w:t xml:space="preserve"> </w:t>
+      </w:r>
+      <w:r>
+        <w:rPr>
+          <w:rFonts w:ascii="Times New Roman" w:hAnsi="Times New Roman"/>
+          <w:sz w:val="24"/>
+          <w:szCs w:val="24"/>
+        </w:rPr>
+        <w:t xml:space="preserve">l’incapsulamento di </w:t>
+      </w:r>
+      <w:r>
+        <w:rPr>
+          <w:rFonts w:ascii="Times New Roman" w:hAnsi="Times New Roman"/>
+          <w:sz w:val="24"/>
+          <w:szCs w:val="24"/>
+        </w:rPr>
+        <w:t xml:space="preserve">una </w:t>
+      </w:r>
+      <w:r>
+        <w:rPr>
+          <w:rFonts w:ascii="Times New Roman" w:hAnsi="Times New Roman"/>
+          <w:i/>
+          <w:iCs/>
+          <w:sz w:val="24"/>
+          <w:szCs w:val="24"/>
+        </w:rPr>
+        <w:t>lambda function</w:t>
+      </w:r>
+      <w:r>
+        <w:rPr>
+          <w:rFonts w:ascii="Times New Roman" w:hAnsi="Times New Roman"/>
+          <w:sz w:val="24"/>
+          <w:szCs w:val="24"/>
+        </w:rPr>
+        <w:t>,</w:t>
+      </w:r>
+      <w:r>
+        <w:rPr>
+          <w:rFonts w:ascii="Times New Roman" w:hAnsi="Times New Roman"/>
+          <w:sz w:val="24"/>
+          <w:szCs w:val="24"/>
+        </w:rPr>
+        <w:t xml:space="preserve"> ovvero una funzione anonima</w:t>
+      </w:r>
+      <w:r>
+        <w:rPr>
+          <w:rStyle w:val="FootnoteReference"/>
+          <w:rFonts w:ascii="Times New Roman" w:hAnsi="Times New Roman"/>
+          <w:sz w:val="24"/>
+          <w:szCs w:val="24"/>
+        </w:rPr>
+        <w:footnoteReference w:id="29"/>
+      </w:r>
+      <w:r>
+        <w:rPr>
+          <w:rFonts w:ascii="Times New Roman" w:hAnsi="Times New Roman"/>
+          <w:sz w:val="24"/>
+          <w:szCs w:val="24"/>
+        </w:rPr>
+        <w:t>,</w:t>
+      </w:r>
+      <w:r>
+        <w:rPr>
+          <w:rFonts w:ascii="Times New Roman" w:hAnsi="Times New Roman"/>
+          <w:sz w:val="24"/>
+          <w:szCs w:val="24"/>
+        </w:rPr>
+        <w:t xml:space="preserve"> in un oggetto di tipo metodo.</w:t>
+      </w:r>
+      <w:r>
+        <w:rPr>
+          <w:rFonts w:ascii="Times New Roman" w:hAnsi="Times New Roman"/>
+          <w:sz w:val="24"/>
+          <w:szCs w:val="24"/>
+        </w:rPr>
+        <w:t xml:space="preserve"> </w:t>
+      </w:r>
+      <w:r>
+        <w:rPr>
+          <w:rFonts w:ascii="Times New Roman" w:hAnsi="Times New Roman"/>
+          <w:sz w:val="24"/>
+          <w:szCs w:val="24"/>
+        </w:rPr>
+        <w:t>Al suo interno</w:t>
+      </w:r>
+      <w:r>
+        <w:rPr>
+          <w:rFonts w:ascii="Times New Roman" w:hAnsi="Times New Roman"/>
+          <w:sz w:val="24"/>
+          <w:szCs w:val="24"/>
+        </w:rPr>
+        <w:t xml:space="preserve">, </w:t>
+      </w:r>
+      <w:r>
+        <w:rPr>
+          <w:rFonts w:ascii="Times New Roman" w:hAnsi="Times New Roman"/>
+          <w:sz w:val="24"/>
+          <w:szCs w:val="24"/>
+        </w:rPr>
+        <w:t>si verifica l’effettiva</w:t>
+      </w:r>
+      <w:r>
+        <w:rPr>
+          <w:rFonts w:ascii="Times New Roman" w:hAnsi="Times New Roman"/>
+          <w:sz w:val="24"/>
+          <w:szCs w:val="24"/>
+        </w:rPr>
+        <w:t xml:space="preserve"> chiamata a</w:t>
+      </w:r>
+      <w:r>
+        <w:rPr>
+          <w:rFonts w:ascii="Times New Roman" w:hAnsi="Times New Roman"/>
+          <w:sz w:val="24"/>
+          <w:szCs w:val="24"/>
+        </w:rPr>
+        <w:t>l</w:t>
+      </w:r>
+      <w:r>
+        <w:rPr>
+          <w:rFonts w:ascii="Times New Roman" w:hAnsi="Times New Roman"/>
+          <w:sz w:val="24"/>
+          <w:szCs w:val="24"/>
+        </w:rPr>
+        <w:t>l’</w:t>
+      </w:r>
+      <w:r>
+        <w:rPr>
+          <w:rFonts w:ascii="Times New Roman" w:hAnsi="Times New Roman"/>
+          <w:i/>
+          <w:iCs/>
+          <w:sz w:val="24"/>
+          <w:szCs w:val="24"/>
+        </w:rPr>
+        <w:t>API</w:t>
+      </w:r>
+      <w:r>
+        <w:rPr>
+          <w:rFonts w:ascii="Times New Roman" w:hAnsi="Times New Roman"/>
+          <w:sz w:val="24"/>
+          <w:szCs w:val="24"/>
+        </w:rPr>
+        <w:t xml:space="preserve"> del modulo MinimalModbus</w:t>
+      </w:r>
+      <w:r>
+        <w:rPr>
+          <w:rFonts w:ascii="Times New Roman" w:hAnsi="Times New Roman"/>
+          <w:sz w:val="24"/>
+          <w:szCs w:val="24"/>
+        </w:rPr>
+        <w:t xml:space="preserve"> con i relativi parametri</w:t>
+      </w:r>
+      <w:r>
+        <w:rPr>
+          <w:rFonts w:ascii="Times New Roman" w:hAnsi="Times New Roman"/>
+          <w:sz w:val="24"/>
+          <w:szCs w:val="24"/>
+        </w:rPr>
+        <w:t>.</w:t>
+      </w:r>
     </w:p>
     <w:p>
       <w:pPr>
@@ -20113,7 +20431,15 @@
           <w:sz w:val="24"/>
           <w:szCs w:val="24"/>
         </w:rPr>
-        <w:t xml:space="preserve">Inoltre, permette di risolvere un’altra </w:t>
+        <w:t>Questo approccio</w:t>
+      </w:r>
+      <w:r>
+        <w:rPr>
+          <w:rFonts w:ascii="Times New Roman" w:hAnsi="Times New Roman"/>
+          <w:sz w:val="24"/>
+          <w:szCs w:val="24"/>
+        </w:rPr>
+        <w:t xml:space="preserve">, permette di risolvere un’altra </w:t>
       </w:r>
       <w:r>
         <w:rPr>
@@ -20139,7 +20465,23 @@
           <w:sz w:val="24"/>
           <w:szCs w:val="24"/>
         </w:rPr>
-        <w:t>, il quale indirizza i suoi registri partendo dallo 0 e non dall’1 come tutti gli altri, tramite la creazione di un</w:t>
+        <w:t>, il quale indirizza i suoi registri partendo da 0 e non da</w:t>
+      </w:r>
+      <w:r>
+        <w:rPr>
+          <w:rFonts w:ascii="Times New Roman" w:hAnsi="Times New Roman"/>
+          <w:sz w:val="24"/>
+          <w:szCs w:val="24"/>
+        </w:rPr>
+        <w:t xml:space="preserve"> </w:t>
+      </w:r>
+      <w:r>
+        <w:rPr>
+          <w:rFonts w:ascii="Times New Roman" w:hAnsi="Times New Roman"/>
+          <w:sz w:val="24"/>
+          <w:szCs w:val="24"/>
+        </w:rPr>
+        <w:t>1 come tutti gli altri, tramite la creazione di un</w:t>
       </w:r>
       <w:r>
         <w:rPr>
@@ -20173,7 +20515,39 @@
           <w:sz w:val="24"/>
           <w:szCs w:val="24"/>
         </w:rPr>
-        <w:t xml:space="preserve"> che non tiene conto dell’offset applicato per gli altri slave.</w:t>
+        <w:t xml:space="preserve"> </w:t>
+      </w:r>
+      <w:r>
+        <w:rPr>
+          <w:rFonts w:ascii="Times New Roman" w:hAnsi="Times New Roman"/>
+          <w:sz w:val="24"/>
+          <w:szCs w:val="24"/>
+        </w:rPr>
+        <w:t xml:space="preserve">con un </w:t>
+      </w:r>
+      <w:r>
+        <w:rPr>
+          <w:rFonts w:ascii="Times New Roman" w:hAnsi="Times New Roman"/>
+          <w:sz w:val="24"/>
+          <w:szCs w:val="24"/>
+        </w:rPr>
+        <w:t xml:space="preserve">offset </w:t>
+      </w:r>
+      <w:r>
+        <w:rPr>
+          <w:rFonts w:ascii="Times New Roman" w:hAnsi="Times New Roman"/>
+          <w:sz w:val="24"/>
+          <w:szCs w:val="24"/>
+        </w:rPr>
+        <w:t>specializzato per i suoi Task</w:t>
+      </w:r>
+      <w:r>
+        <w:rPr>
+          <w:rFonts w:ascii="Times New Roman" w:hAnsi="Times New Roman"/>
+          <w:sz w:val="24"/>
+          <w:szCs w:val="24"/>
+        </w:rPr>
+        <w:t>.</w:t>
       </w:r>
     </w:p>
     <w:p>
@@ -20191,6 +20565,40 @@
           <w:szCs w:val="24"/>
         </w:rPr>
       </w:pPr>
+      <w:r>
+        <w:rPr>
+          <w:rFonts w:ascii="Times New Roman" w:hAnsi="Times New Roman"/>
+          <w:sz w:val="24"/>
+          <w:szCs w:val="24"/>
+        </w:rPr>
+        <w:t xml:space="preserve">A questo punto è possibile eseguire i Task, tramite la funzione </w:t>
+      </w:r>
+      <w:r>
+        <w:rPr>
+          <w:rFonts w:ascii="Times New Roman" w:hAnsi="Times New Roman"/>
+          <w:i/>
+          <w:iCs/>
+          <w:sz w:val="24"/>
+          <w:szCs w:val="24"/>
+        </w:rPr>
+        <w:t>communicate</w:t>
+      </w:r>
+      <w:r>
+        <w:rPr>
+          <w:rFonts w:ascii="Times New Roman" w:hAnsi="Times New Roman"/>
+          <w:sz w:val="24"/>
+          <w:szCs w:val="24"/>
+        </w:rPr>
+        <w:t>, e lo step rimanente consiste nell’aggiornare le componenti grafiche.</w:t>
+      </w:r>
+      <w:r>
+        <w:rPr>
+          <w:rFonts w:ascii="Times New Roman" w:hAnsi="Times New Roman"/>
+          <w:sz w:val="24"/>
+          <w:szCs w:val="24"/>
+        </w:rPr>
+        <w:br/>
+      </w:r>
     </w:p>
     <w:p>
       <w:pPr>
@@ -20207,6 +20615,121 @@
           <w:szCs w:val="24"/>
         </w:rPr>
       </w:pPr>
+      <w:r>
+        <w:rPr>
+          <w:rFonts w:ascii="Times New Roman" w:hAnsi="Times New Roman"/>
+          <w:sz w:val="24"/>
+          <w:szCs w:val="24"/>
+        </w:rPr>
+        <w:lastRenderedPageBreak/>
+        <w:t xml:space="preserve">Al fine di aggiornare i </w:t>
+      </w:r>
+      <w:r>
+        <w:rPr>
+          <w:rFonts w:ascii="Times New Roman" w:hAnsi="Times New Roman"/>
+          <w:i/>
+          <w:iCs/>
+          <w:sz w:val="24"/>
+          <w:szCs w:val="24"/>
+        </w:rPr>
+        <w:t>widget</w:t>
+      </w:r>
+      <w:r>
+        <w:rPr>
+          <w:rFonts w:ascii="Times New Roman" w:hAnsi="Times New Roman"/>
+          <w:sz w:val="24"/>
+          <w:szCs w:val="24"/>
+        </w:rPr>
+        <w:t xml:space="preserve">, è necessario fornire le strutture dati di riferimento </w:t>
+      </w:r>
+      <w:r>
+        <w:rPr>
+          <w:rFonts w:ascii="Times New Roman" w:hAnsi="Times New Roman"/>
+          <w:i/>
+          <w:iCs/>
+          <w:sz w:val="24"/>
+          <w:szCs w:val="24"/>
+        </w:rPr>
+        <w:t>object_references</w:t>
+      </w:r>
+      <w:r>
+        <w:rPr>
+          <w:rFonts w:ascii="Times New Roman" w:hAnsi="Times New Roman"/>
+          <w:sz w:val="24"/>
+          <w:szCs w:val="24"/>
+        </w:rPr>
+        <w:t xml:space="preserve">, </w:t>
+      </w:r>
+      <w:r>
+        <w:rPr>
+          <w:rFonts w:ascii="Times New Roman" w:hAnsi="Times New Roman"/>
+          <w:i/>
+          <w:iCs/>
+          <w:sz w:val="24"/>
+          <w:szCs w:val="24"/>
+        </w:rPr>
+        <w:t>success</w:t>
+      </w:r>
+      <w:r>
+        <w:rPr>
+          <w:rFonts w:ascii="Times New Roman" w:hAnsi="Times New Roman"/>
+          <w:sz w:val="24"/>
+          <w:szCs w:val="24"/>
+        </w:rPr>
+        <w:t xml:space="preserve">, e </w:t>
+      </w:r>
+      <w:r>
+        <w:rPr>
+          <w:rFonts w:ascii="Times New Roman" w:hAnsi="Times New Roman"/>
+          <w:i/>
+          <w:iCs/>
+          <w:sz w:val="24"/>
+          <w:szCs w:val="24"/>
+        </w:rPr>
+        <w:t>failure</w:t>
+      </w:r>
+      <w:r>
+        <w:rPr>
+          <w:rFonts w:ascii="Times New Roman" w:hAnsi="Times New Roman"/>
+          <w:sz w:val="24"/>
+          <w:szCs w:val="24"/>
+        </w:rPr>
+        <w:t xml:space="preserve"> generate nel costruttore della classe </w:t>
+      </w:r>
+      <w:r>
+        <w:rPr>
+          <w:rFonts w:ascii="Times New Roman" w:hAnsi="Times New Roman"/>
+          <w:i/>
+          <w:iCs/>
+          <w:sz w:val="24"/>
+          <w:szCs w:val="24"/>
+        </w:rPr>
+        <w:t>UserInterface</w:t>
+      </w:r>
+      <w:r>
+        <w:rPr>
+          <w:rFonts w:ascii="Times New Roman" w:hAnsi="Times New Roman"/>
+          <w:sz w:val="24"/>
+          <w:szCs w:val="24"/>
+        </w:rPr>
+        <w:t xml:space="preserve">, ai vari </w:t>
+      </w:r>
+      <w:r>
+        <w:rPr>
+          <w:rFonts w:ascii="Times New Roman" w:hAnsi="Times New Roman"/>
+          <w:sz w:val="24"/>
+          <w:szCs w:val="24"/>
+        </w:rPr>
+        <w:t>Task</w:t>
+      </w:r>
+      <w:r>
+        <w:rPr>
+          <w:rFonts w:ascii="Times New Roman" w:hAnsi="Times New Roman"/>
+          <w:sz w:val="24"/>
+          <w:szCs w:val="24"/>
+        </w:rPr>
+        <w:t xml:space="preserve">. </w:t>
+      </w:r>
     </w:p>
     <w:p>
       <w:pPr>
@@ -20223,6 +20746,224 @@
           <w:szCs w:val="24"/>
         </w:rPr>
       </w:pPr>
+      <w:r>
+        <w:rPr>
+          <w:rFonts w:ascii="Times New Roman" w:hAnsi="Times New Roman"/>
+          <w:sz w:val="24"/>
+          <w:szCs w:val="24"/>
+        </w:rPr>
+        <w:t>La</w:t>
+      </w:r>
+      <w:r>
+        <w:rPr>
+          <w:rFonts w:ascii="Times New Roman" w:hAnsi="Times New Roman"/>
+          <w:sz w:val="24"/>
+          <w:szCs w:val="24"/>
+        </w:rPr>
+        <w:t xml:space="preserve"> funzione </w:t>
+      </w:r>
+      <w:r>
+        <w:rPr>
+          <w:rFonts w:ascii="Times New Roman" w:hAnsi="Times New Roman"/>
+          <w:i/>
+          <w:iCs/>
+          <w:sz w:val="24"/>
+          <w:szCs w:val="24"/>
+        </w:rPr>
+        <w:t>update_object</w:t>
+      </w:r>
+      <w:r>
+        <w:rPr>
+          <w:rFonts w:ascii="Times New Roman" w:hAnsi="Times New Roman"/>
+          <w:i/>
+          <w:iCs/>
+          <w:sz w:val="24"/>
+          <w:szCs w:val="24"/>
+        </w:rPr>
+        <w:t>s</w:t>
+      </w:r>
+      <w:r>
+        <w:rPr>
+          <w:rFonts w:ascii="Times New Roman" w:hAnsi="Times New Roman"/>
+          <w:sz w:val="24"/>
+          <w:szCs w:val="24"/>
+        </w:rPr>
+        <w:t xml:space="preserve"> della classe </w:t>
+      </w:r>
+      <w:r>
+        <w:rPr>
+          <w:rFonts w:ascii="Times New Roman" w:hAnsi="Times New Roman"/>
+          <w:i/>
+          <w:iCs/>
+          <w:sz w:val="24"/>
+          <w:szCs w:val="24"/>
+        </w:rPr>
+        <w:t>Task</w:t>
+      </w:r>
+      <w:r>
+        <w:rPr>
+          <w:rFonts w:ascii="Times New Roman" w:hAnsi="Times New Roman"/>
+          <w:sz w:val="24"/>
+          <w:szCs w:val="24"/>
+        </w:rPr>
+        <w:t xml:space="preserve"> </w:t>
+      </w:r>
+      <w:r>
+        <w:rPr>
+          <w:rFonts w:ascii="Times New Roman" w:hAnsi="Times New Roman"/>
+          <w:sz w:val="24"/>
+          <w:szCs w:val="24"/>
+        </w:rPr>
+        <w:t>si occupa dell’aggiornamento delle componenti grafiche legate a un Task,</w:t>
+      </w:r>
+      <w:r>
+        <w:rPr>
+          <w:rFonts w:ascii="Times New Roman" w:hAnsi="Times New Roman"/>
+          <w:sz w:val="24"/>
+          <w:szCs w:val="24"/>
+        </w:rPr>
+        <w:t xml:space="preserve"> </w:t>
+      </w:r>
+      <w:r>
+        <w:rPr>
+          <w:rFonts w:ascii="Times New Roman" w:hAnsi="Times New Roman"/>
+          <w:sz w:val="24"/>
+          <w:szCs w:val="24"/>
+        </w:rPr>
+        <w:t xml:space="preserve">chiamando </w:t>
+      </w:r>
+      <w:r>
+        <w:rPr>
+          <w:rFonts w:ascii="Times New Roman" w:hAnsi="Times New Roman"/>
+          <w:sz w:val="24"/>
+          <w:szCs w:val="24"/>
+        </w:rPr>
+        <w:t xml:space="preserve">opportunamente </w:t>
+      </w:r>
+      <w:r>
+        <w:rPr>
+          <w:rFonts w:ascii="Times New Roman" w:hAnsi="Times New Roman"/>
+          <w:sz w:val="24"/>
+          <w:szCs w:val="24"/>
+        </w:rPr>
+        <w:t>le funzioni d</w:t>
+      </w:r>
+      <w:r>
+        <w:rPr>
+          <w:rFonts w:ascii="Times New Roman" w:hAnsi="Times New Roman"/>
+          <w:sz w:val="24"/>
+          <w:szCs w:val="24"/>
+        </w:rPr>
+        <w:t xml:space="preserve">ei dizionari </w:t>
+      </w:r>
+      <w:r>
+        <w:rPr>
+          <w:rFonts w:ascii="Times New Roman" w:hAnsi="Times New Roman"/>
+          <w:i/>
+          <w:iCs/>
+          <w:sz w:val="24"/>
+          <w:szCs w:val="24"/>
+        </w:rPr>
+        <w:t>success</w:t>
+      </w:r>
+      <w:r>
+        <w:rPr>
+          <w:rFonts w:ascii="Times New Roman" w:hAnsi="Times New Roman"/>
+          <w:sz w:val="24"/>
+          <w:szCs w:val="24"/>
+        </w:rPr>
+        <w:t xml:space="preserve"> e </w:t>
+      </w:r>
+      <w:r>
+        <w:rPr>
+          <w:rFonts w:ascii="Times New Roman" w:hAnsi="Times New Roman"/>
+          <w:i/>
+          <w:iCs/>
+          <w:sz w:val="24"/>
+          <w:szCs w:val="24"/>
+        </w:rPr>
+        <w:t>failure</w:t>
+      </w:r>
+      <w:r>
+        <w:rPr>
+          <w:rFonts w:ascii="Times New Roman" w:hAnsi="Times New Roman"/>
+          <w:sz w:val="24"/>
+          <w:szCs w:val="24"/>
+        </w:rPr>
+        <w:t xml:space="preserve"> </w:t>
+      </w:r>
+      <w:r>
+        <w:rPr>
+          <w:rFonts w:ascii="Times New Roman" w:hAnsi="Times New Roman"/>
+          <w:sz w:val="24"/>
+          <w:szCs w:val="24"/>
+        </w:rPr>
+        <w:t>in base al successo o fallimento della comunicazione</w:t>
+      </w:r>
+      <w:r>
+        <w:rPr>
+          <w:rFonts w:ascii="Times New Roman" w:hAnsi="Times New Roman"/>
+          <w:sz w:val="24"/>
+          <w:szCs w:val="24"/>
+        </w:rPr>
+        <w:t>.</w:t>
+      </w:r>
+      <w:r>
+        <w:rPr>
+          <w:rFonts w:ascii="Times New Roman" w:hAnsi="Times New Roman"/>
+          <w:sz w:val="24"/>
+          <w:szCs w:val="24"/>
+        </w:rPr>
+        <w:t xml:space="preserve"> In questa funzione, si deve differenziare inoltre tra tutti quei registri che hanno solamente una componente da </w:t>
+      </w:r>
+      <w:r>
+        <w:rPr>
+          <w:rFonts w:ascii="Times New Roman" w:hAnsi="Times New Roman"/>
+          <w:sz w:val="24"/>
+          <w:szCs w:val="24"/>
+        </w:rPr>
+        <w:t>aggiornare</w:t>
+      </w:r>
+      <w:r>
+        <w:rPr>
+          <w:rFonts w:ascii="Times New Roman" w:hAnsi="Times New Roman"/>
+          <w:sz w:val="24"/>
+          <w:szCs w:val="24"/>
+        </w:rPr>
+        <w:t xml:space="preserve"> </w:t>
+      </w:r>
+      <w:r>
+        <w:rPr>
+          <w:rFonts w:ascii="Times New Roman" w:hAnsi="Times New Roman"/>
+          <w:sz w:val="24"/>
+          <w:szCs w:val="24"/>
+        </w:rPr>
+        <w:t>rispetto a quelli</w:t>
+      </w:r>
+      <w:r>
+        <w:rPr>
+          <w:rFonts w:ascii="Times New Roman" w:hAnsi="Times New Roman"/>
+          <w:sz w:val="24"/>
+          <w:szCs w:val="24"/>
+        </w:rPr>
+        <w:t xml:space="preserve"> che ne hanno molteplici. Una </w:t>
+      </w:r>
+      <w:r>
+        <w:rPr>
+          <w:rFonts w:ascii="Times New Roman" w:hAnsi="Times New Roman"/>
+          <w:sz w:val="24"/>
+          <w:szCs w:val="24"/>
+        </w:rPr>
+        <w:t>semplice soluzione consiste nell’inserire tutti gli oggetti di un registro che aggiorna molteplici elementi in una lista, come per</w:t>
+      </w:r>
+      <w:r>
+        <w:rPr>
+          <w:rFonts w:ascii="Times New Roman" w:hAnsi="Times New Roman"/>
+          <w:sz w:val="24"/>
+          <w:szCs w:val="24"/>
+        </w:rPr>
+        <w:t xml:space="preserve"> il registro 1801 del Drive 1 mostrato in figura 12.</w:t>
+      </w:r>
     </w:p>
     <w:p>
       <w:pPr>
@@ -20242,6 +20983,7 @@
     </w:p>
     <w:p>
       <w:pPr>
+        <w:keepNext/>
         <w:overflowPunct/>
         <w:autoSpaceDE/>
         <w:autoSpaceDN/>
@@ -20249,37 +20991,87 @@
         <w:spacing w:line="360" w:lineRule="auto"/>
         <w:jc w:val="both"/>
         <w:textAlignment w:val="auto"/>
-        <w:rPr>
-          <w:rFonts w:ascii="Times New Roman" w:hAnsi="Times New Roman"/>
-          <w:sz w:val="24"/>
-          <w:szCs w:val="24"/>
-        </w:rPr>
-      </w:pPr>
-      <w:r>
-        <w:rPr>
-          <w:rFonts w:ascii="Times New Roman" w:hAnsi="Times New Roman"/>
-          <w:sz w:val="24"/>
-          <w:szCs w:val="24"/>
-        </w:rPr>
-        <w:t xml:space="preserve">A questo punto è possibile eseguire i Task, effettuando la lettura del registro destinazione tramite la funzione </w:t>
-      </w:r>
-      <w:r>
-        <w:rPr>
-          <w:rFonts w:ascii="Times New Roman" w:hAnsi="Times New Roman"/>
-          <w:i/>
-          <w:iCs/>
-          <w:sz w:val="24"/>
-          <w:szCs w:val="24"/>
-        </w:rPr>
-        <w:t>communicate</w:t>
-      </w:r>
-      <w:r>
-        <w:rPr>
-          <w:rFonts w:ascii="Times New Roman" w:hAnsi="Times New Roman"/>
-          <w:sz w:val="24"/>
-          <w:szCs w:val="24"/>
-        </w:rPr>
-        <w:t>.</w:t>
+      </w:pPr>
+      <w:r>
+        <w:rPr>
+          <w:rFonts w:ascii="Times New Roman" w:hAnsi="Times New Roman"/>
+          <w:noProof/>
+          <w:sz w:val="24"/>
+          <w:szCs w:val="24"/>
+        </w:rPr>
+        <w:drawing>
+          <wp:inline distT="0" distB="0" distL="0" distR="0" wp14:anchorId="58B36051" wp14:editId="0E7D6D05">
+            <wp:extent cx="5391150" cy="1089660"/>
+            <wp:effectExtent l="0" t="0" r="0" b="0"/>
+            <wp:docPr id="1899694310" name="Picture 1"/>
+            <wp:cNvGraphicFramePr>
+              <a:graphicFrameLocks xmlns:a="http://schemas.openxmlformats.org/drawingml/2006/main" noChangeAspect="1"/>
+            </wp:cNvGraphicFramePr>
+            <a:graphic xmlns:a="http://schemas.openxmlformats.org/drawingml/2006/main">
+              <a:graphicData uri="http://schemas.openxmlformats.org/drawingml/2006/picture">
+                <pic:pic xmlns:pic="http://schemas.openxmlformats.org/drawingml/2006/picture">
+                  <pic:nvPicPr>
+                    <pic:cNvPr id="0" name="Picture 1"/>
+                    <pic:cNvPicPr>
+                      <a:picLocks noChangeAspect="1" noChangeArrowheads="1"/>
+                    </pic:cNvPicPr>
+                  </pic:nvPicPr>
+                  <pic:blipFill>
+                    <a:blip r:embed="rId20">
+                      <a:extLst>
+                        <a:ext uri="{28A0092B-C50C-407E-A947-70E740481C1C}">
+                          <a14:useLocalDpi xmlns:a14="http://schemas.microsoft.com/office/drawing/2010/main" val="0"/>
+                        </a:ext>
+                      </a:extLst>
+                    </a:blip>
+                    <a:srcRect/>
+                    <a:stretch>
+                      <a:fillRect/>
+                    </a:stretch>
+                  </pic:blipFill>
+                  <pic:spPr bwMode="auto">
+                    <a:xfrm>
+                      <a:off x="0" y="0"/>
+                      <a:ext cx="5391150" cy="1089660"/>
+                    </a:xfrm>
+                    <a:prstGeom prst="rect">
+                      <a:avLst/>
+                    </a:prstGeom>
+                    <a:noFill/>
+                    <a:ln>
+                      <a:noFill/>
+                    </a:ln>
+                  </pic:spPr>
+                </pic:pic>
+              </a:graphicData>
+            </a:graphic>
+          </wp:inline>
+        </w:drawing>
+      </w:r>
+    </w:p>
+    <w:p>
+      <w:pPr>
+        <w:pStyle w:val="Caption"/>
+        <w:jc w:val="both"/>
+        <w:rPr>
+          <w:rFonts w:ascii="Times New Roman" w:hAnsi="Times New Roman"/>
+          <w:sz w:val="24"/>
+          <w:szCs w:val="24"/>
+        </w:rPr>
+      </w:pPr>
+      <w:r>
+        <w:t xml:space="preserve">Figura </w:t>
+      </w:r>
+      <w:fldSimple w:instr=" SEQ Figura \* ARABIC ">
+        <w:r>
+          <w:rPr>
+            <w:noProof/>
+          </w:rPr>
+          <w:t>12</w:t>
+        </w:r>
+      </w:fldSimple>
+      <w:r>
+        <w:t xml:space="preserve"> - Widget da aggiornare per mezzo delle informazioni provenienti dal registro 1801 del Drive 1</w:t>
       </w:r>
     </w:p>
     <w:p>
@@ -20297,76 +21089,6 @@
           <w:szCs w:val="24"/>
         </w:rPr>
       </w:pPr>
-      <w:r>
-        <w:rPr>
-          <w:rFonts w:ascii="Times New Roman" w:hAnsi="Times New Roman"/>
-          <w:sz w:val="24"/>
-          <w:szCs w:val="24"/>
-        </w:rPr>
-        <w:t>Lo step rimanente consiste nell’aggiornare i vari widget in base alla comunicazione</w:t>
-      </w:r>
-      <w:r>
-        <w:rPr>
-          <w:rFonts w:ascii="Times New Roman" w:hAnsi="Times New Roman"/>
-          <w:sz w:val="24"/>
-          <w:szCs w:val="24"/>
-        </w:rPr>
-        <w:t xml:space="preserve"> e ciò è estito dalla funzione update_object, che ha il compito di aggiornare i widget referenziati dal dizionario </w:t>
-      </w:r>
-      <w:r>
-        <w:rPr>
-          <w:rFonts w:ascii="Times New Roman" w:hAnsi="Times New Roman"/>
-          <w:i/>
-          <w:iCs/>
-          <w:sz w:val="24"/>
-          <w:szCs w:val="24"/>
-        </w:rPr>
-        <w:t>object_references</w:t>
-      </w:r>
-      <w:r>
-        <w:rPr>
-          <w:rFonts w:ascii="Times New Roman" w:hAnsi="Times New Roman"/>
-          <w:sz w:val="24"/>
-          <w:szCs w:val="24"/>
-        </w:rPr>
-        <w:t xml:space="preserve"> e di chiamare opportunamente uno dei due comportamenti delineati nei dizionari </w:t>
-      </w:r>
-      <w:r>
-        <w:rPr>
-          <w:rFonts w:ascii="Times New Roman" w:hAnsi="Times New Roman"/>
-          <w:i/>
-          <w:iCs/>
-          <w:sz w:val="24"/>
-          <w:szCs w:val="24"/>
-        </w:rPr>
-        <w:t>success</w:t>
-      </w:r>
-      <w:r>
-        <w:rPr>
-          <w:rFonts w:ascii="Times New Roman" w:hAnsi="Times New Roman"/>
-          <w:sz w:val="24"/>
-          <w:szCs w:val="24"/>
-        </w:rPr>
-        <w:t xml:space="preserve"> e </w:t>
-      </w:r>
-      <w:r>
-        <w:rPr>
-          <w:rFonts w:ascii="Times New Roman" w:hAnsi="Times New Roman"/>
-          <w:i/>
-          <w:iCs/>
-          <w:sz w:val="24"/>
-          <w:szCs w:val="24"/>
-        </w:rPr>
-        <w:t>failure</w:t>
-      </w:r>
-      <w:r>
-        <w:rPr>
-          <w:rFonts w:ascii="Times New Roman" w:hAnsi="Times New Roman"/>
-          <w:sz w:val="24"/>
-          <w:szCs w:val="24"/>
-        </w:rPr>
-        <w:t xml:space="preserve"> in base se la comunicazione è andata a buon fine o meno.</w:t>
-      </w:r>
     </w:p>
     <w:p>
       <w:pPr>
@@ -20383,6 +21105,42 @@
           <w:szCs w:val="24"/>
         </w:rPr>
       </w:pPr>
+      <w:r>
+        <w:rPr>
+          <w:rFonts w:ascii="Times New Roman" w:hAnsi="Times New Roman"/>
+          <w:sz w:val="24"/>
+          <w:szCs w:val="24"/>
+        </w:rPr>
+        <w:t xml:space="preserve">All’interno della funzione </w:t>
+      </w:r>
+      <w:r>
+        <w:rPr>
+          <w:rFonts w:ascii="Times New Roman" w:hAnsi="Times New Roman"/>
+          <w:i/>
+          <w:iCs/>
+          <w:sz w:val="24"/>
+          <w:szCs w:val="24"/>
+        </w:rPr>
+        <w:t>update_</w:t>
+      </w:r>
+      <w:r>
+        <w:rPr>
+          <w:rFonts w:ascii="Times New Roman" w:hAnsi="Times New Roman"/>
+          <w:i/>
+          <w:iCs/>
+          <w:sz w:val="24"/>
+          <w:szCs w:val="24"/>
+        </w:rPr>
+        <w:t>objects</w:t>
+      </w:r>
+      <w:r>
+        <w:rPr>
+          <w:rFonts w:ascii="Times New Roman" w:hAnsi="Times New Roman"/>
+          <w:sz w:val="24"/>
+          <w:szCs w:val="24"/>
+        </w:rPr>
+        <w:t xml:space="preserve"> si verificherà la presenza di questa lista, e in tal caso, verranno chiamate le opportune funzioni per tutti gli oggetti al suo interno, come illustrato in figura 13. </w:t>
+      </w:r>
     </w:p>
     <w:p>
       <w:pPr>
@@ -20402,6 +21160,7 @@
     </w:p>
     <w:p>
       <w:pPr>
+        <w:keepNext/>
         <w:overflowPunct/>
         <w:autoSpaceDE/>
         <w:autoSpaceDN/>
@@ -20409,15 +21168,98 @@
         <w:spacing w:line="360" w:lineRule="auto"/>
         <w:jc w:val="both"/>
         <w:textAlignment w:val="auto"/>
-        <w:rPr>
-          <w:rFonts w:ascii="Times New Roman" w:hAnsi="Times New Roman"/>
-          <w:sz w:val="24"/>
-          <w:szCs w:val="24"/>
-        </w:rPr>
-      </w:pPr>
-    </w:p>
-    <w:p>
-      <w:pPr>
+      </w:pPr>
+      <w:r>
+        <w:rPr>
+          <w:rFonts w:ascii="Times New Roman" w:hAnsi="Times New Roman"/>
+          <w:noProof/>
+          <w:sz w:val="24"/>
+          <w:szCs w:val="24"/>
+        </w:rPr>
+        <w:drawing>
+          <wp:inline distT="0" distB="0" distL="0" distR="0" wp14:anchorId="722E761A" wp14:editId="3C62E5F4">
+            <wp:extent cx="5398770" cy="2780030"/>
+            <wp:effectExtent l="0" t="0" r="0" b="1270"/>
+            <wp:docPr id="757477979" name="Picture 4"/>
+            <wp:cNvGraphicFramePr>
+              <a:graphicFrameLocks xmlns:a="http://schemas.openxmlformats.org/drawingml/2006/main" noChangeAspect="1"/>
+            </wp:cNvGraphicFramePr>
+            <a:graphic xmlns:a="http://schemas.openxmlformats.org/drawingml/2006/main">
+              <a:graphicData uri="http://schemas.openxmlformats.org/drawingml/2006/picture">
+                <pic:pic xmlns:pic="http://schemas.openxmlformats.org/drawingml/2006/picture">
+                  <pic:nvPicPr>
+                    <pic:cNvPr id="0" name="Picture 4"/>
+                    <pic:cNvPicPr>
+                      <a:picLocks noChangeAspect="1" noChangeArrowheads="1"/>
+                    </pic:cNvPicPr>
+                  </pic:nvPicPr>
+                  <pic:blipFill>
+                    <a:blip r:embed="rId21">
+                      <a:extLst>
+                        <a:ext uri="{28A0092B-C50C-407E-A947-70E740481C1C}">
+                          <a14:useLocalDpi xmlns:a14="http://schemas.microsoft.com/office/drawing/2010/main" val="0"/>
+                        </a:ext>
+                      </a:extLst>
+                    </a:blip>
+                    <a:srcRect/>
+                    <a:stretch>
+                      <a:fillRect/>
+                    </a:stretch>
+                  </pic:blipFill>
+                  <pic:spPr bwMode="auto">
+                    <a:xfrm>
+                      <a:off x="0" y="0"/>
+                      <a:ext cx="5398770" cy="2780030"/>
+                    </a:xfrm>
+                    <a:prstGeom prst="rect">
+                      <a:avLst/>
+                    </a:prstGeom>
+                    <a:noFill/>
+                    <a:ln>
+                      <a:noFill/>
+                    </a:ln>
+                  </pic:spPr>
+                </pic:pic>
+              </a:graphicData>
+            </a:graphic>
+          </wp:inline>
+        </w:drawing>
+      </w:r>
+    </w:p>
+    <w:p>
+      <w:pPr>
+        <w:pStyle w:val="Caption"/>
+        <w:jc w:val="both"/>
+        <w:rPr>
+          <w:rFonts w:ascii="Times New Roman" w:hAnsi="Times New Roman"/>
+          <w:sz w:val="24"/>
+          <w:szCs w:val="24"/>
+        </w:rPr>
+      </w:pPr>
+      <w:r>
+        <w:t xml:space="preserve">Figura </w:t>
+      </w:r>
+      <w:fldSimple w:instr=" SEQ Figura \* ARABIC ">
+        <w:r>
+          <w:rPr>
+            <w:noProof/>
+          </w:rPr>
+          <w:t>13</w:t>
+        </w:r>
+      </w:fldSimple>
+      <w:r>
+        <w:t xml:space="preserve"> – Gestione dell’aggiornamento de</w:t>
+      </w:r>
+      <w:r>
+        <w:t>i widget della f</w:t>
+      </w:r>
+      <w:r>
+        <w:t>unzione update_objects</w:t>
+      </w:r>
+    </w:p>
+    <w:p>
+      <w:pPr>
+        <w:keepNext/>
         <w:overflowPunct/>
         <w:autoSpaceDE/>
         <w:autoSpaceDN/>
@@ -20463,6 +21305,14 @@
           <w:szCs w:val="24"/>
         </w:rPr>
       </w:pPr>
+      <w:r>
+        <w:rPr>
+          <w:rFonts w:ascii="Times New Roman" w:hAnsi="Times New Roman"/>
+          <w:sz w:val="24"/>
+          <w:szCs w:val="24"/>
+        </w:rPr>
+        <w:t>Riassumendo, tramite questo approccio la classe UserInterface non dovrà più preoccuparsi di che tipo di comunicazione è assegnata a un determinato Task, bensì solamente del suo avvio.</w:t>
+      </w:r>
     </w:p>
     <w:p>
       <w:pPr>
@@ -20495,6 +21345,14 @@
           <w:szCs w:val="24"/>
         </w:rPr>
       </w:pPr>
+      <w:r>
+        <w:rPr>
+          <w:rFonts w:ascii="Times New Roman" w:hAnsi="Times New Roman"/>
+          <w:sz w:val="24"/>
+          <w:szCs w:val="24"/>
+        </w:rPr>
+        <w:t>Nel capitolo 5 riguardante l’ottimizzazione, si analizzerà come inserire controlli periodici per nuovi registri.</w:t>
+      </w:r>
     </w:p>
     <w:p>
       <w:pPr>
@@ -20534,8 +21392,6 @@
         <w:autoSpaceDE/>
         <w:autoSpaceDN/>
         <w:adjustRightInd/>
-        <w:spacing w:line="360" w:lineRule="auto"/>
-        <w:jc w:val="both"/>
         <w:textAlignment w:val="auto"/>
         <w:rPr>
           <w:rFonts w:ascii="Times New Roman" w:hAnsi="Times New Roman"/>
@@ -20558,7 +21414,6 @@
         <w:autoSpaceDE/>
         <w:autoSpaceDN/>
         <w:adjustRightInd/>
-        <w:jc w:val="both"/>
         <w:textAlignment w:val="auto"/>
         <w:rPr>
           <w:rFonts w:ascii="Times New Roman" w:hAnsi="Times New Roman"/>
@@ -20573,7 +21428,7 @@
           <w:szCs w:val="24"/>
         </w:rPr>
         <w:lastRenderedPageBreak/>
-        <w:t># IMPLEMENTAZIONE</w:t>
+        <w:br w:type="page"/>
       </w:r>
     </w:p>
     <w:p>
@@ -20596,8 +21451,8 @@
           <w:sz w:val="24"/>
           <w:szCs w:val="24"/>
         </w:rPr>
-        <w:tab/>
-        <w:t>- [ ] "uniformazione" delle azioni -&gt;  communicate(), pattern COMMAND + pattern MEDIATOR (?)</w:t>
+        <w:lastRenderedPageBreak/>
+        <w:t># IMPLEMENTAZIONE</w:t>
       </w:r>
     </w:p>
     <w:p>
@@ -20621,7 +21476,7 @@
           <w:szCs w:val="24"/>
         </w:rPr>
         <w:tab/>
-        <w:t>- [ ] Translator - static vs active translation</w:t>
+        <w:t xml:space="preserve">- [ ] "uniformazione" delle azioni -&gt;  communicate(), pattern COMMAND </w:t>
       </w:r>
     </w:p>
     <w:p>
@@ -20645,7 +21500,7 @@
           <w:szCs w:val="24"/>
         </w:rPr>
         <w:tab/>
-        <w:t>- [ ] Modularizzazione elementi -&gt; rendere più facile inserire nuovi componenti e delineare i loro comportamenti</w:t>
+        <w:t>- [ ] Translator - static vs active translation</w:t>
       </w:r>
     </w:p>
     <w:p>
@@ -20669,7 +21524,7 @@
           <w:szCs w:val="24"/>
         </w:rPr>
         <w:tab/>
-        <w:t>- [ ] Migliorare interfaccia utente: rendere per quanto possibile le pagine più intuitive + estendere funzionalità preesistenti</w:t>
+        <w:t>- [ ] Modularizzazione elementi -&gt; rendere più facile inserire nuovi componenti e delineare i loro comportamenti</w:t>
       </w:r>
     </w:p>
     <w:p>
@@ -20693,7 +21548,7 @@
           <w:szCs w:val="24"/>
         </w:rPr>
         <w:tab/>
-        <w:t>- [ ] Gestione registri che non possono essere letti -&gt; sweep e mapping</w:t>
+        <w:t>- [ ] Migliorare interfaccia utente: rendere per quanto possibile le pagine più intuitive + estendere funzionalità preesistenti</w:t>
       </w:r>
     </w:p>
     <w:p>
@@ -20717,7 +21572,7 @@
           <w:szCs w:val="24"/>
         </w:rPr>
         <w:tab/>
-        <w:t xml:space="preserve">- [ ] </w:t>
+        <w:t>- [ ] Gestione registri che non possono essere letti -&gt; sweep e mapping</w:t>
       </w:r>
     </w:p>
     <w:p>
@@ -22647,14 +23502,7 @@
           <w:rFonts w:ascii="Times New Roman" w:hAnsi="Times New Roman"/>
           <w:lang w:val="en-US"/>
         </w:rPr>
-        <w:t>functools — Higher-order functions and operations on callable objects</w:t>
-      </w:r>
-      <w:r>
-        <w:rPr>
-          <w:rFonts w:ascii="Times New Roman" w:hAnsi="Times New Roman"/>
-          <w:lang w:val="en-US"/>
-        </w:rPr>
-        <w:t>, Python Docs</w:t>
+        <w:t>functools — Higher-order functions and operations on callable objects, Python Docs</w:t>
       </w:r>
       <w:r>
         <w:rPr>
@@ -22697,8 +23545,15 @@
       <w:r>
         <w:rPr>
           <w:rFonts w:ascii="Times New Roman" w:hAnsi="Times New Roman"/>
-        </w:rPr>
-        <w:t>Command, Refactoring Guru, consultato il 5 ottobre 2023,</w:t>
+          <w:lang w:val="en-US"/>
+        </w:rPr>
+        <w:t>Command, Refactoring Guru</w:t>
+      </w:r>
+      <w:r>
+        <w:rPr>
+          <w:rFonts w:ascii="Times New Roman" w:hAnsi="Times New Roman"/>
+        </w:rPr>
+        <w:t>, consultato il 5 ottobre 2023,</w:t>
       </w:r>
     </w:p>
     <w:p>
@@ -22739,9 +23594,34 @@
         <w:rPr>
           <w:rFonts w:ascii="Times New Roman" w:hAnsi="Times New Roman"/>
         </w:rPr>
-        <w:t xml:space="preserve"> Built-in Functions, Python Docs, consultato il 9 ottobre 2023, </w:t>
-      </w:r>
-      <w:hyperlink r:id="rId21" w:history="1">
+        <w:t xml:space="preserve"> </w:t>
+      </w:r>
+      <w:r>
+        <w:rPr>
+          <w:rFonts w:ascii="Times New Roman" w:hAnsi="Times New Roman"/>
+          <w:lang w:val="en-US"/>
+        </w:rPr>
+        <w:t>Built-in Functions, Python Docs</w:t>
+      </w:r>
+      <w:r>
+        <w:rPr>
+          <w:rFonts w:ascii="Times New Roman" w:hAnsi="Times New Roman"/>
+        </w:rPr>
+        <w:t xml:space="preserve">, consultato il </w:t>
+      </w:r>
+      <w:r>
+        <w:rPr>
+          <w:rFonts w:ascii="Times New Roman" w:hAnsi="Times New Roman"/>
+        </w:rPr>
+        <w:t>7</w:t>
+      </w:r>
+      <w:r>
+        <w:rPr>
+          <w:rFonts w:ascii="Times New Roman" w:hAnsi="Times New Roman"/>
+        </w:rPr>
+        <w:t xml:space="preserve"> ottobre 2023, </w:t>
+      </w:r>
+      <w:hyperlink r:id="rId21" w:anchor="setattr" w:history="1">
         <w:r>
           <w:rPr>
             <w:rStyle w:val="Hyperlink"/>
@@ -22752,12 +23632,185 @@
       </w:hyperlink>
     </w:p>
   </w:footnote>
+  <w:footnote w:id="28">
+    <w:p>
+      <w:pPr>
+        <w:pStyle w:val="FootnoteText"/>
+        <w:rPr>
+          <w:rFonts w:ascii="Times New Roman" w:hAnsi="Times New Roman"/>
+        </w:rPr>
+      </w:pPr>
+      <w:r>
+        <w:rPr>
+          <w:rStyle w:val="FootnoteReference"/>
+        </w:rPr>
+        <w:footnoteRef/>
+      </w:r>
+      <w:r>
+        <w:t xml:space="preserve"> </w:t>
+      </w:r>
+      <w:r>
+        <w:rPr>
+          <w:rFonts w:ascii="Times New Roman" w:hAnsi="Times New Roman"/>
+          <w:lang w:val="en-US"/>
+        </w:rPr>
+        <w:t>Modbus Functions, Schneider Electric</w:t>
+      </w:r>
+      <w:r>
+        <w:rPr>
+          <w:rFonts w:ascii="Times New Roman" w:hAnsi="Times New Roman"/>
+        </w:rPr>
+        <w:t xml:space="preserve">, consultato il 9 ottobre 2023, </w:t>
+      </w:r>
+    </w:p>
+    <w:p>
+      <w:pPr>
+        <w:pStyle w:val="FootnoteText"/>
+      </w:pPr>
+      <w:hyperlink r:id="rId22" w:history="1">
+        <w:r>
+          <w:rPr>
+            <w:rStyle w:val="Hyperlink"/>
+            <w:rFonts w:ascii="Times New Roman" w:hAnsi="Times New Roman"/>
+          </w:rPr>
+          <w:t>https://product-help.schneider-electric.com/ED/ES_Power/NT-NW_Modbus_IEC_Guide/EDMS/DOCA0054EN/DOCA0054xx/Master_NS_Modbus_Protocol/Master_NS_Modbus_Protocol-4.htm</w:t>
+        </w:r>
+      </w:hyperlink>
+    </w:p>
+  </w:footnote>
+  <w:footnote w:id="29">
+    <w:p>
+      <w:pPr>
+        <w:pStyle w:val="FootnoteText"/>
+      </w:pPr>
+      <w:r>
+        <w:rPr>
+          <w:rStyle w:val="FootnoteReference"/>
+        </w:rPr>
+        <w:footnoteRef/>
+      </w:r>
+      <w:r>
+        <w:t xml:space="preserve"> </w:t>
+      </w:r>
+      <w:r>
+        <w:rPr>
+          <w:rFonts w:ascii="Times New Roman" w:hAnsi="Times New Roman"/>
+          <w:lang w:val="en-US"/>
+        </w:rPr>
+        <w:t>Lambdas, Python Docs</w:t>
+      </w:r>
+      <w:r>
+        <w:rPr>
+          <w:rFonts w:ascii="Times New Roman" w:hAnsi="Times New Roman"/>
+        </w:rPr>
+        <w:t xml:space="preserve">, consultato il 9 ottobre 2023, </w:t>
+      </w:r>
+      <w:hyperlink r:id="rId23" w:history="1">
+        <w:r>
+          <w:rPr>
+            <w:rStyle w:val="Hyperlink"/>
+            <w:rFonts w:ascii="Times New Roman" w:hAnsi="Times New Roman"/>
+          </w:rPr>
+          <w:t>https://docs.python.org/3/reference/expressions.html#grammar-token-python-grammar-lambda_expr</w:t>
+        </w:r>
+      </w:hyperlink>
+    </w:p>
+  </w:footnote>
 </w:footnotes>
 </file>
 
 <file path=word/numbering.xml><?xml version="1.0" encoding="utf-8"?>
 <w:numbering xmlns:wpc="http://schemas.microsoft.com/office/word/2010/wordprocessingCanvas" xmlns:cx="http://schemas.microsoft.com/office/drawing/2014/chartex" xmlns:cx1="http://schemas.microsoft.com/office/drawing/2015/9/8/chartex" xmlns:cx2="http://schemas.microsoft.com/office/drawing/2015/10/21/chartex" xmlns:cx3="http://schemas.microsoft.com/office/drawing/2016/5/9/chartex" xmlns:cx4="http://schemas.microsoft.com/office/drawing/2016/5/10/chartex" xmlns:cx5="http://schemas.microsoft.com/office/drawing/2016/5/11/chartex" xmlns:cx6="http://schemas.microsoft.com/office/drawing/2016/5/12/chartex" xmlns:cx7="http://schemas.microsoft.com/office/drawing/2016/5/13/chartex" xmlns:cx8="http://schemas.microsoft.com/office/drawing/2016/5/14/chartex" xmlns:mc="http://schemas.openxmlformats.org/markup-compatibility/2006" xmlns:aink="http://schemas.microsoft.com/office/drawing/2016/ink" xmlns:am3d="http://schemas.microsoft.com/office/drawing/2017/model3d" xmlns:o="urn:schemas-microsoft-com:office:office" xmlns:oel="http://schemas.microsoft.com/office/2019/extlst" xmlns:r="http://schemas.openxmlformats.org/officeDocument/2006/relationships" xmlns:m="http://schemas.openxmlformats.org/officeDocument/2006/math" xmlns:v="urn:schemas-microsoft-com:vml" xmlns:wp14="http://schemas.microsoft.com/office/word/2010/wordprocessingDrawing" xmlns:wp="http://schemas.openxmlformats.org/drawingml/2006/wordprocessingDrawing" xmlns:w10="urn:schemas-microsoft-com:office:word" xmlns:w="http://schemas.openxmlformats.org/wordprocessingml/2006/main" xmlns:w14="http://schemas.microsoft.com/office/word/2010/wordml" xmlns:w15="http://schemas.microsoft.com/office/word/2012/wordml" xmlns:w16cex="http://schemas.microsoft.com/office/word/2018/wordml/cex" xmlns:w16cid="http://schemas.microsoft.com/office/word/2016/wordml/cid" xmlns:w16="http://schemas.microsoft.com/office/word/2018/wordml" xmlns:w16sdtdh="http://schemas.microsoft.com/office/word/2020/wordml/sdtdatahash" xmlns:w16se="http://schemas.microsoft.com/office/word/2015/wordml/symex" xmlns:wpg="http://schemas.microsoft.com/office/word/2010/wordprocessingGroup" xmlns:wpi="http://schemas.microsoft.com/office/word/2010/wordprocessingInk" xmlns:wne="http://schemas.microsoft.com/office/word/2006/wordml" xmlns:wps="http://schemas.microsoft.com/office/word/2010/wordprocessingShape" mc:Ignorable="w14 w15 w16se w16cid w16 w16cex w16sdtdh wp14">
   <w:abstractNum w:abstractNumId="0" w15:restartNumberingAfterBreak="0">
+    <w:nsid w:val="090C3DCD"/>
+    <w:multiLevelType w:val="hybridMultilevel"/>
+    <w:tmpl w:val="325418AE"/>
+    <w:lvl w:ilvl="0" w:tplc="0410000F">
+      <w:start w:val="1"/>
+      <w:numFmt w:val="decimal"/>
+      <w:lvlText w:val="%1."/>
+      <w:lvlJc w:val="left"/>
+      <w:pPr>
+        <w:ind w:left="720" w:hanging="360"/>
+      </w:pPr>
+      <w:rPr>
+        <w:rFonts w:hint="default"/>
+      </w:rPr>
+    </w:lvl>
+    <w:lvl w:ilvl="1" w:tplc="04100019" w:tentative="1">
+      <w:start w:val="1"/>
+      <w:numFmt w:val="lowerLetter"/>
+      <w:lvlText w:val="%2."/>
+      <w:lvlJc w:val="left"/>
+      <w:pPr>
+        <w:ind w:left="1440" w:hanging="360"/>
+      </w:pPr>
+    </w:lvl>
+    <w:lvl w:ilvl="2" w:tplc="0410001B" w:tentative="1">
+      <w:start w:val="1"/>
+      <w:numFmt w:val="lowerRoman"/>
+      <w:lvlText w:val="%3."/>
+      <w:lvlJc w:val="right"/>
+      <w:pPr>
+        <w:ind w:left="2160" w:hanging="180"/>
+      </w:pPr>
+    </w:lvl>
+    <w:lvl w:ilvl="3" w:tplc="0410000F" w:tentative="1">
+      <w:start w:val="1"/>
+      <w:numFmt w:val="decimal"/>
+      <w:lvlText w:val="%4."/>
+      <w:lvlJc w:val="left"/>
+      <w:pPr>
+        <w:ind w:left="2880" w:hanging="360"/>
+      </w:pPr>
+    </w:lvl>
+    <w:lvl w:ilvl="4" w:tplc="04100019" w:tentative="1">
+      <w:start w:val="1"/>
+      <w:numFmt w:val="lowerLetter"/>
+      <w:lvlText w:val="%5."/>
+      <w:lvlJc w:val="left"/>
+      <w:pPr>
+        <w:ind w:left="3600" w:hanging="360"/>
+      </w:pPr>
+    </w:lvl>
+    <w:lvl w:ilvl="5" w:tplc="0410001B" w:tentative="1">
+      <w:start w:val="1"/>
+      <w:numFmt w:val="lowerRoman"/>
+      <w:lvlText w:val="%6."/>
+      <w:lvlJc w:val="right"/>
+      <w:pPr>
+        <w:ind w:left="4320" w:hanging="180"/>
+      </w:pPr>
+    </w:lvl>
+    <w:lvl w:ilvl="6" w:tplc="0410000F" w:tentative="1">
+      <w:start w:val="1"/>
+      <w:numFmt w:val="decimal"/>
+      <w:lvlText w:val="%7."/>
+      <w:lvlJc w:val="left"/>
+      <w:pPr>
+        <w:ind w:left="5040" w:hanging="360"/>
+      </w:pPr>
+    </w:lvl>
+    <w:lvl w:ilvl="7" w:tplc="04100019" w:tentative="1">
+      <w:start w:val="1"/>
+      <w:numFmt w:val="lowerLetter"/>
+      <w:lvlText w:val="%8."/>
+      <w:lvlJc w:val="left"/>
+      <w:pPr>
+        <w:ind w:left="5760" w:hanging="360"/>
+      </w:pPr>
+    </w:lvl>
+    <w:lvl w:ilvl="8" w:tplc="0410001B" w:tentative="1">
+      <w:start w:val="1"/>
+      <w:numFmt w:val="lowerRoman"/>
+      <w:lvlText w:val="%9."/>
+      <w:lvlJc w:val="right"/>
+      <w:pPr>
+        <w:ind w:left="6480" w:hanging="180"/>
+      </w:pPr>
+    </w:lvl>
+  </w:abstractNum>
+  <w:abstractNum w:abstractNumId="1" w15:restartNumberingAfterBreak="0">
     <w:nsid w:val="0E394B3F"/>
     <w:multiLevelType w:val="multilevel"/>
     <w:tmpl w:val="C4A6B30E"/>
@@ -22870,7 +23923,7 @@
       </w:rPr>
     </w:lvl>
   </w:abstractNum>
-  <w:abstractNum w:abstractNumId="1" w15:restartNumberingAfterBreak="0">
+  <w:abstractNum w:abstractNumId="2" w15:restartNumberingAfterBreak="0">
     <w:nsid w:val="17990BAE"/>
     <w:multiLevelType w:val="multilevel"/>
     <w:tmpl w:val="69160778"/>
@@ -22983,7 +24036,7 @@
       </w:rPr>
     </w:lvl>
   </w:abstractNum>
-  <w:abstractNum w:abstractNumId="2" w15:restartNumberingAfterBreak="0">
+  <w:abstractNum w:abstractNumId="3" w15:restartNumberingAfterBreak="0">
     <w:nsid w:val="35C758F6"/>
     <w:multiLevelType w:val="hybridMultilevel"/>
     <w:tmpl w:val="3A261CC2"/>
@@ -23095,7 +24148,7 @@
       </w:rPr>
     </w:lvl>
   </w:abstractNum>
-  <w:abstractNum w:abstractNumId="3" w15:restartNumberingAfterBreak="0">
+  <w:abstractNum w:abstractNumId="4" w15:restartNumberingAfterBreak="0">
     <w:nsid w:val="60E74DA4"/>
     <w:multiLevelType w:val="hybridMultilevel"/>
     <w:tmpl w:val="2F6CA3F2"/>
@@ -23207,7 +24260,7 @@
       </w:rPr>
     </w:lvl>
   </w:abstractNum>
-  <w:abstractNum w:abstractNumId="4" w15:restartNumberingAfterBreak="0">
+  <w:abstractNum w:abstractNumId="5" w15:restartNumberingAfterBreak="0">
     <w:nsid w:val="78F63645"/>
     <w:multiLevelType w:val="multilevel"/>
     <w:tmpl w:val="68AE5B3A"/>
@@ -23320,7 +24373,7 @@
       </w:rPr>
     </w:lvl>
   </w:abstractNum>
-  <w:abstractNum w:abstractNumId="5" w15:restartNumberingAfterBreak="0">
+  <w:abstractNum w:abstractNumId="6" w15:restartNumberingAfterBreak="0">
     <w:nsid w:val="7E8A3BA5"/>
     <w:multiLevelType w:val="multilevel"/>
     <w:tmpl w:val="F5042760"/>
@@ -23434,22 +24487,25 @@
     </w:lvl>
   </w:abstractNum>
   <w:num w:numId="1" w16cid:durableId="429542542">
+    <w:abstractNumId w:val="5"/>
+  </w:num>
+  <w:num w:numId="2" w16cid:durableId="93402614">
     <w:abstractNumId w:val="4"/>
   </w:num>
-  <w:num w:numId="2" w16cid:durableId="93402614">
+  <w:num w:numId="3" w16cid:durableId="1511137988">
+    <w:abstractNumId w:val="1"/>
+  </w:num>
+  <w:num w:numId="4" w16cid:durableId="1764253901">
     <w:abstractNumId w:val="3"/>
   </w:num>
-  <w:num w:numId="3" w16cid:durableId="1511137988">
-    <w:abstractNumId w:val="0"/>
+  <w:num w:numId="5" w16cid:durableId="1913658345">
+    <w:abstractNumId w:val="6"/>
   </w:num>
-  <w:num w:numId="4" w16cid:durableId="1764253901">
+  <w:num w:numId="6" w16cid:durableId="1704861966">
     <w:abstractNumId w:val="2"/>
   </w:num>
-  <w:num w:numId="5" w16cid:durableId="1913658345">
-    <w:abstractNumId w:val="5"/>
-  </w:num>
-  <w:num w:numId="6" w16cid:durableId="1704861966">
-    <w:abstractNumId w:val="1"/>
+  <w:num w:numId="7" w16cid:durableId="2036078643">
+    <w:abstractNumId w:val="0"/>
   </w:num>
 </w:numbering>
 </file>

</xml_diff>

<commit_message>
p.31 gestione utenti needs revisioning
</commit_message>
<xml_diff>
--- a/Tesi_Triennale_Informatica_Unimore_2022_2023_Enrico_Marras_152336.docx
+++ b/Tesi_Triennale_Informatica_Unimore_2022_2023_Enrico_Marras_152336.docx
@@ -4689,7 +4689,7 @@
           <w:noProof/>
         </w:rPr>
         <w:drawing>
-          <wp:inline distT="0" distB="0" distL="0" distR="0" wp14:anchorId="25E53721" wp14:editId="16683C01">
+          <wp:inline distT="0" distB="0" distL="0" distR="0" wp14:anchorId="25E53721" wp14:editId="7C57B97B">
             <wp:extent cx="5391150" cy="2531745"/>
             <wp:effectExtent l="0" t="0" r="0" b="1905"/>
             <wp:docPr id="849010223" name="Picture 1"/>
@@ -11557,7 +11557,7 @@
           <w:szCs w:val="24"/>
         </w:rPr>
         <w:drawing>
-          <wp:inline distT="0" distB="0" distL="0" distR="0" wp14:anchorId="2B46FB19" wp14:editId="7509DCCB">
+          <wp:inline distT="0" distB="0" distL="0" distR="0" wp14:anchorId="2B46FB19" wp14:editId="1A95B544">
             <wp:extent cx="5397500" cy="2054685"/>
             <wp:effectExtent l="0" t="0" r="0" b="3175"/>
             <wp:docPr id="771473597" name="Picture 1" descr="A screenshot of a computer&#10;&#10;Description automatically generated"/>
@@ -15479,11 +15479,7 @@
           </mc:Choice>
           <mc:Fallback>
             <w:pict>
-              <v:shapetype w14:anchorId="33E36C2F" id="_x0000_t202" coordsize="21600,21600" o:spt="202" path="m,l,21600r21600,l21600,xe">
-                <v:stroke joinstyle="miter"/>
-                <v:path gradientshapeok="t" o:connecttype="rect"/>
-              </v:shapetype>
-              <v:shape id="_x0000_s1027" type="#_x0000_t202" style="position:absolute;left:0;text-align:left;margin-left:42.15pt;margin-top:237.4pt;width:5in;height:.05pt;z-index:251668480;visibility:visible;mso-wrap-style:square;mso-wrap-distance-left:9pt;mso-wrap-distance-top:0;mso-wrap-distance-right:9pt;mso-wrap-distance-bottom:0;mso-position-horizontal:absolute;mso-position-horizontal-relative:text;mso-position-vertical:absolute;mso-position-vertical-relative:text;v-text-anchor:top" o:gfxdata="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" stroked="f">
+              <v:shape w14:anchorId="33E36C2F" id="_x0000_s1027" type="#_x0000_t202" style="position:absolute;left:0;text-align:left;margin-left:42.15pt;margin-top:237.4pt;width:5in;height:.05pt;z-index:251668480;visibility:visible;mso-wrap-style:square;mso-wrap-distance-left:9pt;mso-wrap-distance-top:0;mso-wrap-distance-right:9pt;mso-wrap-distance-bottom:0;mso-position-horizontal:absolute;mso-position-horizontal-relative:text;mso-position-vertical:absolute;mso-position-vertical-relative:text;v-text-anchor:top" o:gfxdata="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" stroked="f">
                 <v:textbox style="mso-fit-shape-to-text:t" inset="0,0,0,0">
                   <w:txbxContent>
                     <w:p>
@@ -18103,6 +18099,7 @@
         </w:rPr>
         <w:t xml:space="preserve"> tutti i </w:t>
       </w:r>
+      <w:proofErr w:type="spellStart"/>
       <w:r>
         <w:rPr>
           <w:rFonts w:ascii="Times New Roman" w:hAnsi="Times New Roman"/>
@@ -18113,6 +18110,7 @@
         </w:rPr>
         <w:t>widget</w:t>
       </w:r>
+      <w:proofErr w:type="spellEnd"/>
       <w:r>
         <w:rPr>
           <w:rFonts w:ascii="Times New Roman" w:hAnsi="Times New Roman"/>
@@ -20078,6 +20076,7 @@
         </w:rPr>
         <w:t xml:space="preserve">Questo tipo di soluzione permette anche di unificare il modo in cui le componenti grafiche vengono aggiornate, perché non sempre i </w:t>
       </w:r>
+      <w:proofErr w:type="spellStart"/>
       <w:r>
         <w:rPr>
           <w:rFonts w:ascii="Times New Roman" w:hAnsi="Times New Roman"/>
@@ -20088,6 +20087,7 @@
         </w:rPr>
         <w:t>widget</w:t>
       </w:r>
+      <w:proofErr w:type="spellEnd"/>
       <w:r>
         <w:rPr>
           <w:rFonts w:ascii="Times New Roman" w:hAnsi="Times New Roman"/>
@@ -23318,7 +23318,15 @@
         <w:t xml:space="preserve"> – Gestione dell’aggiornamento de</w:t>
       </w:r>
       <w:r>
-        <w:t>i widget della f</w:t>
+        <w:t xml:space="preserve">i </w:t>
+      </w:r>
+      <w:proofErr w:type="spellStart"/>
+      <w:r>
+        <w:t>widget</w:t>
+      </w:r>
+      <w:proofErr w:type="spellEnd"/>
+      <w:r>
+        <w:t xml:space="preserve"> della f</w:t>
       </w:r>
       <w:r>
         <w:t xml:space="preserve">unzione </w:t>
@@ -23457,7 +23465,7 @@
           <w:szCs w:val="32"/>
         </w:rPr>
         <w:lastRenderedPageBreak/>
-        <w:t>4.3</w:t>
+        <w:t>4.</w:t>
       </w:r>
       <w:r>
         <w:rPr>
@@ -23466,7 +23474,7 @@
           <w:sz w:val="32"/>
           <w:szCs w:val="32"/>
         </w:rPr>
-        <w:tab/>
+        <w:t>4</w:t>
       </w:r>
       <w:r>
         <w:rPr>
@@ -23475,7 +23483,7 @@
           <w:sz w:val="32"/>
           <w:szCs w:val="32"/>
         </w:rPr>
-        <w:t xml:space="preserve">Classe </w:t>
+        <w:tab/>
       </w:r>
       <w:r>
         <w:rPr>
@@ -23484,7 +23492,7 @@
           <w:sz w:val="32"/>
           <w:szCs w:val="32"/>
         </w:rPr>
-        <w:t>Translator</w:t>
+        <w:t>Classe Translator</w:t>
       </w:r>
     </w:p>
     <w:p>
@@ -23804,7 +23812,23 @@
           <w:sz w:val="24"/>
           <w:szCs w:val="24"/>
         </w:rPr>
-        <w:t>Per quanto concerne le traduzioni, la classe Traslator è in grado di gestirne di due tipi:</w:t>
+        <w:t>Per quanto concerne le traduzioni, la classe Traslator è in grado di gestirne</w:t>
+      </w:r>
+      <w:r>
+        <w:rPr>
+          <w:rFonts w:ascii="Times New Roman" w:hAnsi="Times New Roman"/>
+          <w:sz w:val="24"/>
+          <w:szCs w:val="24"/>
+        </w:rPr>
+        <w:t xml:space="preserve"> autonomamente</w:t>
+      </w:r>
+      <w:r>
+        <w:rPr>
+          <w:rFonts w:ascii="Times New Roman" w:hAnsi="Times New Roman"/>
+          <w:sz w:val="24"/>
+          <w:szCs w:val="24"/>
+        </w:rPr>
+        <w:t xml:space="preserve"> di due tipi:</w:t>
       </w:r>
     </w:p>
     <w:p>
@@ -23835,6 +23859,14 @@
         </w:rPr>
         <w:t>Traduzioni statiche:</w:t>
       </w:r>
+      <w:r>
+        <w:rPr>
+          <w:rFonts w:ascii="Times New Roman" w:hAnsi="Times New Roman"/>
+          <w:sz w:val="24"/>
+          <w:szCs w:val="24"/>
+        </w:rPr>
+        <w:t xml:space="preserve"> nelle quali un testo nella lingua di partenza è semplicemente tradotto nella lingua destinazione.</w:t>
+      </w:r>
     </w:p>
     <w:p>
       <w:pPr>
@@ -23864,6 +23896,14 @@
         </w:rPr>
         <w:t>Traduzioni dinamiche:</w:t>
       </w:r>
+      <w:r>
+        <w:rPr>
+          <w:rFonts w:ascii="Times New Roman" w:hAnsi="Times New Roman"/>
+          <w:sz w:val="24"/>
+          <w:szCs w:val="24"/>
+        </w:rPr>
+        <w:t xml:space="preserve"> nelle quali le opzioni di traduzione di un elemento nella lingua destinazione sono molteplici in base a vari stati interni del programma. </w:t>
+      </w:r>
     </w:p>
     <w:p>
       <w:pPr>
@@ -23928,22 +23968,6 @@
         </w:rPr>
         <w:t>, che ha il compito di tradurre tutte le componenti grafiche del programma nella lingua selezionata come argomento, qualora essa sia disponibile.</w:t>
       </w:r>
-    </w:p>
-    <w:p>
-      <w:pPr>
-        <w:overflowPunct/>
-        <w:autoSpaceDE/>
-        <w:autoSpaceDN/>
-        <w:adjustRightInd/>
-        <w:spacing w:line="360" w:lineRule="auto"/>
-        <w:jc w:val="both"/>
-        <w:textAlignment w:val="auto"/>
-        <w:rPr>
-          <w:rFonts w:ascii="Times New Roman" w:hAnsi="Times New Roman"/>
-          <w:sz w:val="24"/>
-          <w:szCs w:val="24"/>
-        </w:rPr>
-      </w:pPr>
     </w:p>
     <w:p>
       <w:pPr>
@@ -23958,13 +23982,54 @@
           <w:szCs w:val="24"/>
         </w:rPr>
       </w:pPr>
-      <w:r>
-        <w:rPr>
-          <w:rFonts w:ascii="Times New Roman" w:hAnsi="Times New Roman"/>
-          <w:sz w:val="24"/>
-          <w:szCs w:val="24"/>
-        </w:rPr>
-        <w:br w:type="page"/>
+    </w:p>
+    <w:p>
+      <w:pPr>
+        <w:pStyle w:val="Heading2"/>
+        <w:spacing w:line="360" w:lineRule="auto"/>
+        <w:jc w:val="both"/>
+        <w:rPr>
+          <w:b/>
+          <w:bCs/>
+          <w:sz w:val="32"/>
+          <w:szCs w:val="32"/>
+        </w:rPr>
+      </w:pPr>
+      <w:r>
+        <w:rPr>
+          <w:b/>
+          <w:bCs/>
+          <w:sz w:val="32"/>
+          <w:szCs w:val="32"/>
+        </w:rPr>
+        <w:t>4.</w:t>
+      </w:r>
+      <w:r>
+        <w:rPr>
+          <w:b/>
+          <w:bCs/>
+          <w:sz w:val="32"/>
+          <w:szCs w:val="32"/>
+        </w:rPr>
+        <w:t>5</w:t>
+      </w:r>
+      <w:r>
+        <w:rPr>
+          <w:b/>
+          <w:bCs/>
+          <w:sz w:val="32"/>
+          <w:szCs w:val="32"/>
+        </w:rPr>
+        <w:tab/>
+      </w:r>
+      <w:r>
+        <w:rPr>
+          <w:b/>
+          <w:bCs/>
+          <w:sz w:val="32"/>
+          <w:szCs w:val="32"/>
+        </w:rPr>
+        <w:t>Classe ToggleButton</w:t>
       </w:r>
     </w:p>
     <w:p>
@@ -23988,8 +24053,23 @@
           <w:sz w:val="24"/>
           <w:szCs w:val="24"/>
         </w:rPr>
-        <w:lastRenderedPageBreak/>
-        <w:t>CLASSE TOGGLEBUTTON:</w:t>
+        <w:t>Uno dei vantaggi nell’uso della OOP è la possibilità di estendere classi</w:t>
+      </w:r>
+      <w:r>
+        <w:rPr>
+          <w:rFonts w:ascii="Times New Roman" w:hAnsi="Times New Roman"/>
+          <w:sz w:val="24"/>
+          <w:szCs w:val="24"/>
+        </w:rPr>
+        <w:t xml:space="preserve"> </w:t>
+      </w:r>
+      <w:r>
+        <w:rPr>
+          <w:rFonts w:ascii="Times New Roman" w:hAnsi="Times New Roman"/>
+          <w:sz w:val="24"/>
+          <w:szCs w:val="24"/>
+        </w:rPr>
+        <w:t>per minimizzare la scrittura di codice, e per personalizzare il funzionamento di componenti già esistenti.</w:t>
       </w:r>
     </w:p>
     <w:p>
@@ -24013,7 +24093,221 @@
           <w:sz w:val="24"/>
           <w:szCs w:val="24"/>
         </w:rPr>
-        <w:t>Uno dei vantaggi nell’uso della OOP è la possibilità di estendere altre classi per minimizzare la scrittura di codice, e per personalizzare il funzionamento di componenti già esistenti.</w:t>
+        <w:t xml:space="preserve">È questo il caso della classe </w:t>
+      </w:r>
+      <w:r>
+        <w:rPr>
+          <w:rFonts w:ascii="Times New Roman" w:hAnsi="Times New Roman"/>
+          <w:i/>
+          <w:iCs/>
+          <w:sz w:val="24"/>
+          <w:szCs w:val="24"/>
+        </w:rPr>
+        <w:t>ToggleButton</w:t>
+      </w:r>
+      <w:r>
+        <w:rPr>
+          <w:rFonts w:ascii="Times New Roman" w:hAnsi="Times New Roman"/>
+          <w:sz w:val="24"/>
+          <w:szCs w:val="24"/>
+        </w:rPr>
+        <w:t xml:space="preserve">, la quale estende la classe </w:t>
+      </w:r>
+      <w:r>
+        <w:rPr>
+          <w:rFonts w:ascii="Times New Roman" w:hAnsi="Times New Roman"/>
+          <w:i/>
+          <w:iCs/>
+          <w:sz w:val="24"/>
+          <w:szCs w:val="24"/>
+        </w:rPr>
+        <w:t>Button</w:t>
+      </w:r>
+      <w:r>
+        <w:rPr>
+          <w:rFonts w:ascii="Times New Roman" w:hAnsi="Times New Roman"/>
+          <w:sz w:val="24"/>
+          <w:szCs w:val="24"/>
+        </w:rPr>
+        <w:t xml:space="preserve"> del </w:t>
+      </w:r>
+      <w:proofErr w:type="spellStart"/>
+      <w:r>
+        <w:rPr>
+          <w:rFonts w:ascii="Times New Roman" w:hAnsi="Times New Roman"/>
+          <w:i/>
+          <w:iCs/>
+          <w:sz w:val="24"/>
+          <w:szCs w:val="24"/>
+        </w:rPr>
+        <w:t>framework</w:t>
+      </w:r>
+      <w:proofErr w:type="spellEnd"/>
+      <w:r>
+        <w:rPr>
+          <w:rFonts w:ascii="Times New Roman" w:hAnsi="Times New Roman"/>
+          <w:sz w:val="24"/>
+          <w:szCs w:val="24"/>
+        </w:rPr>
+        <w:t xml:space="preserve"> </w:t>
+      </w:r>
+      <w:proofErr w:type="spellStart"/>
+      <w:r>
+        <w:rPr>
+          <w:rFonts w:ascii="Times New Roman" w:hAnsi="Times New Roman"/>
+          <w:sz w:val="24"/>
+          <w:szCs w:val="24"/>
+        </w:rPr>
+        <w:t>Tkinter</w:t>
+      </w:r>
+      <w:proofErr w:type="spellEnd"/>
+      <w:r>
+        <w:rPr>
+          <w:rFonts w:ascii="Times New Roman" w:hAnsi="Times New Roman"/>
+          <w:sz w:val="24"/>
+          <w:szCs w:val="24"/>
+        </w:rPr>
+        <w:t xml:space="preserve">. Con </w:t>
+      </w:r>
+      <w:r>
+        <w:rPr>
+          <w:rFonts w:ascii="Times New Roman" w:hAnsi="Times New Roman"/>
+          <w:sz w:val="24"/>
+          <w:szCs w:val="24"/>
+        </w:rPr>
+        <w:t xml:space="preserve">un </w:t>
+      </w:r>
+      <w:proofErr w:type="spellStart"/>
+      <w:r>
+        <w:rPr>
+          <w:rFonts w:ascii="Times New Roman" w:hAnsi="Times New Roman"/>
+          <w:i/>
+          <w:iCs/>
+          <w:sz w:val="24"/>
+          <w:szCs w:val="24"/>
+        </w:rPr>
+        <w:t>t</w:t>
+      </w:r>
+      <w:r>
+        <w:rPr>
+          <w:rFonts w:ascii="Times New Roman" w:hAnsi="Times New Roman"/>
+          <w:i/>
+          <w:iCs/>
+          <w:sz w:val="24"/>
+          <w:szCs w:val="24"/>
+        </w:rPr>
+        <w:t>oggle</w:t>
+      </w:r>
+      <w:proofErr w:type="spellEnd"/>
+      <w:r>
+        <w:rPr>
+          <w:rFonts w:ascii="Times New Roman" w:hAnsi="Times New Roman"/>
+          <w:i/>
+          <w:iCs/>
+          <w:sz w:val="24"/>
+          <w:szCs w:val="24"/>
+        </w:rPr>
+        <w:t xml:space="preserve"> </w:t>
+      </w:r>
+      <w:proofErr w:type="spellStart"/>
+      <w:r>
+        <w:rPr>
+          <w:rFonts w:ascii="Times New Roman" w:hAnsi="Times New Roman"/>
+          <w:i/>
+          <w:iCs/>
+          <w:sz w:val="24"/>
+          <w:szCs w:val="24"/>
+        </w:rPr>
+        <w:t>b</w:t>
+      </w:r>
+      <w:r>
+        <w:rPr>
+          <w:rFonts w:ascii="Times New Roman" w:hAnsi="Times New Roman"/>
+          <w:i/>
+          <w:iCs/>
+          <w:sz w:val="24"/>
+          <w:szCs w:val="24"/>
+        </w:rPr>
+        <w:t>utton</w:t>
+      </w:r>
+      <w:proofErr w:type="spellEnd"/>
+      <w:r>
+        <w:rPr>
+          <w:rFonts w:ascii="Times New Roman" w:hAnsi="Times New Roman"/>
+          <w:sz w:val="24"/>
+          <w:szCs w:val="24"/>
+        </w:rPr>
+        <w:t xml:space="preserve"> si intende un elemento grafico d</w:t>
+      </w:r>
+      <w:r>
+        <w:rPr>
+          <w:rFonts w:ascii="Times New Roman" w:hAnsi="Times New Roman"/>
+          <w:sz w:val="24"/>
+          <w:szCs w:val="24"/>
+        </w:rPr>
+        <w:t>ella famiglia dei bottoni</w:t>
+      </w:r>
+      <w:r>
+        <w:rPr>
+          <w:rFonts w:ascii="Times New Roman" w:hAnsi="Times New Roman"/>
+          <w:sz w:val="24"/>
+          <w:szCs w:val="24"/>
+        </w:rPr>
+        <w:t xml:space="preserve"> che mantiene il suo stato fino a una</w:t>
+      </w:r>
+      <w:r>
+        <w:rPr>
+          <w:rFonts w:ascii="Times New Roman" w:hAnsi="Times New Roman"/>
+          <w:sz w:val="24"/>
+          <w:szCs w:val="24"/>
+        </w:rPr>
+        <w:t xml:space="preserve"> suo nuovo azionamento</w:t>
+      </w:r>
+      <w:r>
+        <w:rPr>
+          <w:rFonts w:ascii="Times New Roman" w:hAnsi="Times New Roman"/>
+          <w:sz w:val="24"/>
+          <w:szCs w:val="24"/>
+        </w:rPr>
+        <w:t xml:space="preserve">. Questo elemento era assente dalla lista dei </w:t>
+      </w:r>
+      <w:proofErr w:type="spellStart"/>
+      <w:r>
+        <w:rPr>
+          <w:rFonts w:ascii="Times New Roman" w:hAnsi="Times New Roman"/>
+          <w:i/>
+          <w:iCs/>
+          <w:sz w:val="24"/>
+          <w:szCs w:val="24"/>
+        </w:rPr>
+        <w:t>widget</w:t>
+      </w:r>
+      <w:proofErr w:type="spellEnd"/>
+      <w:r>
+        <w:rPr>
+          <w:rFonts w:ascii="Times New Roman" w:hAnsi="Times New Roman"/>
+          <w:sz w:val="24"/>
+          <w:szCs w:val="24"/>
+        </w:rPr>
+        <w:t xml:space="preserve"> forniti da </w:t>
+      </w:r>
+      <w:proofErr w:type="spellStart"/>
+      <w:r>
+        <w:rPr>
+          <w:rFonts w:ascii="Times New Roman" w:hAnsi="Times New Roman"/>
+          <w:sz w:val="24"/>
+          <w:szCs w:val="24"/>
+        </w:rPr>
+        <w:t>Tkinter</w:t>
+      </w:r>
+      <w:proofErr w:type="spellEnd"/>
+      <w:r>
+        <w:rPr>
+          <w:rFonts w:ascii="Times New Roman" w:hAnsi="Times New Roman"/>
+          <w:sz w:val="24"/>
+          <w:szCs w:val="24"/>
+        </w:rPr>
+        <w:t>, ma necessario allo sviluppo di varie funzionalità.</w:t>
       </w:r>
     </w:p>
     <w:p>
@@ -24037,16 +24331,18 @@
           <w:sz w:val="24"/>
           <w:szCs w:val="24"/>
         </w:rPr>
-        <w:t xml:space="preserve">È questo il caso della classe </w:t>
+        <w:t xml:space="preserve">Per il suo sviluppo è stato necessario definire in primo luogo i due stati del bottone, i quali possono variare per contenuto e stile testuale, colore di sfondo, immagine e altre caratteristiche di stile del bottone stesso. Questi due stati sono contenuti rispettivamente nei dizionari </w:t>
       </w:r>
       <w:proofErr w:type="spellStart"/>
       <w:r>
         <w:rPr>
           <w:rFonts w:ascii="Times New Roman" w:hAnsi="Times New Roman"/>
-          <w:sz w:val="24"/>
-          <w:szCs w:val="24"/>
-        </w:rPr>
-        <w:t>ToggleButton</w:t>
+          <w:i/>
+          <w:iCs/>
+          <w:sz w:val="24"/>
+          <w:szCs w:val="24"/>
+        </w:rPr>
+        <w:t>on_config</w:t>
       </w:r>
       <w:proofErr w:type="spellEnd"/>
       <w:r>
@@ -24055,16 +24351,18 @@
           <w:sz w:val="24"/>
           <w:szCs w:val="24"/>
         </w:rPr>
-        <w:t xml:space="preserve">, la quale estende la classe Button del </w:t>
+        <w:t xml:space="preserve"> e </w:t>
       </w:r>
       <w:proofErr w:type="spellStart"/>
       <w:r>
         <w:rPr>
           <w:rFonts w:ascii="Times New Roman" w:hAnsi="Times New Roman"/>
-          <w:sz w:val="24"/>
-          <w:szCs w:val="24"/>
-        </w:rPr>
-        <w:t>framework</w:t>
+          <w:i/>
+          <w:iCs/>
+          <w:sz w:val="24"/>
+          <w:szCs w:val="24"/>
+        </w:rPr>
+        <w:t>off_config</w:t>
       </w:r>
       <w:proofErr w:type="spellEnd"/>
       <w:r>
@@ -24073,61 +24371,7 @@
           <w:sz w:val="24"/>
           <w:szCs w:val="24"/>
         </w:rPr>
-        <w:t xml:space="preserve"> </w:t>
-      </w:r>
-      <w:proofErr w:type="spellStart"/>
-      <w:r>
-        <w:rPr>
-          <w:rFonts w:ascii="Times New Roman" w:hAnsi="Times New Roman"/>
-          <w:sz w:val="24"/>
-          <w:szCs w:val="24"/>
-        </w:rPr>
-        <w:t>Tkinter</w:t>
-      </w:r>
-      <w:proofErr w:type="spellEnd"/>
-      <w:r>
-        <w:rPr>
-          <w:rFonts w:ascii="Times New Roman" w:hAnsi="Times New Roman"/>
-          <w:sz w:val="24"/>
-          <w:szCs w:val="24"/>
-        </w:rPr>
-        <w:t xml:space="preserve">. Con </w:t>
-      </w:r>
-      <w:proofErr w:type="spellStart"/>
-      <w:r>
-        <w:rPr>
-          <w:rFonts w:ascii="Times New Roman" w:hAnsi="Times New Roman"/>
-          <w:sz w:val="24"/>
-          <w:szCs w:val="24"/>
-        </w:rPr>
-        <w:t>Toggle</w:t>
-      </w:r>
-      <w:proofErr w:type="spellEnd"/>
-      <w:r>
-        <w:rPr>
-          <w:rFonts w:ascii="Times New Roman" w:hAnsi="Times New Roman"/>
-          <w:sz w:val="24"/>
-          <w:szCs w:val="24"/>
-        </w:rPr>
-        <w:t xml:space="preserve"> Button si intende un elemento grafico di tipo bottone che mantiene il suo stato qualora venga azionato fino a una nuova pressione. Questo elemento era assente dalla lista dei widget forniti da </w:t>
-      </w:r>
-      <w:proofErr w:type="spellStart"/>
-      <w:r>
-        <w:rPr>
-          <w:rFonts w:ascii="Times New Roman" w:hAnsi="Times New Roman"/>
-          <w:sz w:val="24"/>
-          <w:szCs w:val="24"/>
-        </w:rPr>
-        <w:t>Tkinter</w:t>
-      </w:r>
-      <w:proofErr w:type="spellEnd"/>
-      <w:r>
-        <w:rPr>
-          <w:rFonts w:ascii="Times New Roman" w:hAnsi="Times New Roman"/>
-          <w:sz w:val="24"/>
-          <w:szCs w:val="24"/>
-        </w:rPr>
-        <w:t>, ma necessario allo sviluppo di varie funzionalità.</w:t>
+        <w:t>.</w:t>
       </w:r>
     </w:p>
     <w:p>
@@ -24145,14 +24389,6 @@
           <w:szCs w:val="24"/>
         </w:rPr>
       </w:pPr>
-      <w:r>
-        <w:rPr>
-          <w:rFonts w:ascii="Times New Roman" w:hAnsi="Times New Roman"/>
-          <w:sz w:val="24"/>
-          <w:szCs w:val="24"/>
-        </w:rPr>
-        <w:t xml:space="preserve">Fortunatamente, il suo sviluppo è stato di facile gestione, non dovendo riscrivere completamente il comportamento di un bottone. Le uniche cose per le quali si differenzia da un normale bottone sono il comportamento alla sua attivazione e dettagli sui suoi due stati da aggiungere. </w:t>
-      </w:r>
     </w:p>
     <w:p>
       <w:pPr>
@@ -24169,6 +24405,92 @@
           <w:szCs w:val="24"/>
         </w:rPr>
       </w:pPr>
+      <w:r>
+        <w:rPr>
+          <w:rFonts w:ascii="Times New Roman" w:hAnsi="Times New Roman"/>
+          <w:sz w:val="24"/>
+          <w:szCs w:val="24"/>
+        </w:rPr>
+        <w:t xml:space="preserve">Alla pressione di un pulsante della classe </w:t>
+      </w:r>
+      <w:r>
+        <w:rPr>
+          <w:rFonts w:ascii="Times New Roman" w:hAnsi="Times New Roman"/>
+          <w:i/>
+          <w:iCs/>
+          <w:sz w:val="24"/>
+          <w:szCs w:val="24"/>
+        </w:rPr>
+        <w:t>ToggleButton</w:t>
+      </w:r>
+      <w:r>
+        <w:rPr>
+          <w:rFonts w:ascii="Times New Roman" w:hAnsi="Times New Roman"/>
+          <w:sz w:val="24"/>
+          <w:szCs w:val="24"/>
+        </w:rPr>
+        <w:t>,</w:t>
+      </w:r>
+      <w:r>
+        <w:rPr>
+          <w:rFonts w:ascii="Times New Roman" w:hAnsi="Times New Roman"/>
+          <w:sz w:val="24"/>
+          <w:szCs w:val="24"/>
+        </w:rPr>
+        <w:t xml:space="preserve"> verrà azionata la funzione </w:t>
+      </w:r>
+      <w:r>
+        <w:rPr>
+          <w:rFonts w:ascii="Times New Roman" w:hAnsi="Times New Roman"/>
+          <w:i/>
+          <w:iCs/>
+          <w:sz w:val="24"/>
+          <w:szCs w:val="24"/>
+        </w:rPr>
+        <w:t>toggle</w:t>
+      </w:r>
+      <w:r>
+        <w:rPr>
+          <w:rFonts w:ascii="Times New Roman" w:hAnsi="Times New Roman"/>
+          <w:sz w:val="24"/>
+          <w:szCs w:val="24"/>
+        </w:rPr>
+        <w:t xml:space="preserve">, che si occupa di impostare il nuovo dizionario </w:t>
+      </w:r>
+      <w:r>
+        <w:rPr>
+          <w:rFonts w:ascii="Times New Roman" w:hAnsi="Times New Roman"/>
+          <w:sz w:val="24"/>
+          <w:szCs w:val="24"/>
+        </w:rPr>
+        <w:t xml:space="preserve">che verrà caricato dalla funzione </w:t>
+      </w:r>
+      <w:r>
+        <w:rPr>
+          <w:rFonts w:ascii="Times New Roman" w:hAnsi="Times New Roman"/>
+          <w:i/>
+          <w:iCs/>
+          <w:sz w:val="24"/>
+          <w:szCs w:val="24"/>
+        </w:rPr>
+        <w:t>config_button</w:t>
+      </w:r>
+      <w:r>
+        <w:rPr>
+          <w:rFonts w:ascii="Times New Roman" w:hAnsi="Times New Roman"/>
+          <w:sz w:val="24"/>
+          <w:szCs w:val="24"/>
+        </w:rPr>
+        <w:t>.</w:t>
+      </w:r>
+      <w:r>
+        <w:rPr>
+          <w:rFonts w:ascii="Times New Roman" w:hAnsi="Times New Roman"/>
+          <w:sz w:val="24"/>
+          <w:szCs w:val="24"/>
+        </w:rPr>
+        <w:t xml:space="preserve"> Nella figura 15 si mostra l’implementazione di questi due metodi.</w:t>
+      </w:r>
     </w:p>
     <w:p>
       <w:pPr>
@@ -24188,6 +24510,7 @@
     </w:p>
     <w:p>
       <w:pPr>
+        <w:keepNext/>
         <w:overflowPunct/>
         <w:autoSpaceDE/>
         <w:autoSpaceDN/>
@@ -24195,12 +24518,87 @@
         <w:spacing w:line="360" w:lineRule="auto"/>
         <w:jc w:val="both"/>
         <w:textAlignment w:val="auto"/>
-        <w:rPr>
-          <w:rFonts w:ascii="Times New Roman" w:hAnsi="Times New Roman"/>
-          <w:sz w:val="24"/>
-          <w:szCs w:val="24"/>
-        </w:rPr>
-      </w:pPr>
+      </w:pPr>
+      <w:r>
+        <w:rPr>
+          <w:rFonts w:ascii="Times New Roman" w:hAnsi="Times New Roman"/>
+          <w:noProof/>
+          <w:sz w:val="24"/>
+          <w:szCs w:val="24"/>
+        </w:rPr>
+        <w:drawing>
+          <wp:inline distT="0" distB="0" distL="0" distR="0" wp14:anchorId="5CB7C2C1" wp14:editId="0E1F53BC">
+            <wp:extent cx="5390544" cy="1221740"/>
+            <wp:effectExtent l="0" t="0" r="635" b="0"/>
+            <wp:docPr id="54470636" name="Picture 1"/>
+            <wp:cNvGraphicFramePr>
+              <a:graphicFrameLocks xmlns:a="http://schemas.openxmlformats.org/drawingml/2006/main" noChangeAspect="1"/>
+            </wp:cNvGraphicFramePr>
+            <a:graphic xmlns:a="http://schemas.openxmlformats.org/drawingml/2006/main">
+              <a:graphicData uri="http://schemas.openxmlformats.org/drawingml/2006/picture">
+                <pic:pic xmlns:pic="http://schemas.openxmlformats.org/drawingml/2006/picture">
+                  <pic:nvPicPr>
+                    <pic:cNvPr id="54470636" name="Picture 1"/>
+                    <pic:cNvPicPr>
+                      <a:picLocks noChangeAspect="1" noChangeArrowheads="1"/>
+                    </pic:cNvPicPr>
+                  </pic:nvPicPr>
+                  <pic:blipFill>
+                    <a:blip r:embed="rId23">
+                      <a:extLst>
+                        <a:ext uri="{28A0092B-C50C-407E-A947-70E740481C1C}">
+                          <a14:useLocalDpi xmlns:a14="http://schemas.microsoft.com/office/drawing/2010/main" val="0"/>
+                        </a:ext>
+                      </a:extLst>
+                    </a:blip>
+                    <a:stretch>
+                      <a:fillRect/>
+                    </a:stretch>
+                  </pic:blipFill>
+                  <pic:spPr bwMode="auto">
+                    <a:xfrm>
+                      <a:off x="0" y="0"/>
+                      <a:ext cx="5390544" cy="1221740"/>
+                    </a:xfrm>
+                    <a:prstGeom prst="rect">
+                      <a:avLst/>
+                    </a:prstGeom>
+                    <a:noFill/>
+                    <a:ln>
+                      <a:noFill/>
+                    </a:ln>
+                  </pic:spPr>
+                </pic:pic>
+              </a:graphicData>
+            </a:graphic>
+          </wp:inline>
+        </w:drawing>
+      </w:r>
+    </w:p>
+    <w:p>
+      <w:pPr>
+        <w:pStyle w:val="Caption"/>
+        <w:jc w:val="both"/>
+        <w:rPr>
+          <w:rFonts w:ascii="Times New Roman" w:hAnsi="Times New Roman"/>
+          <w:sz w:val="24"/>
+          <w:szCs w:val="24"/>
+        </w:rPr>
+      </w:pPr>
+      <w:r>
+        <w:t xml:space="preserve">Figura </w:t>
+      </w:r>
+      <w:fldSimple w:instr=" SEQ Figura \* ARABIC ">
+        <w:r>
+          <w:rPr>
+            <w:noProof/>
+          </w:rPr>
+          <w:t>15</w:t>
+        </w:r>
+      </w:fldSimple>
+      <w:r>
+        <w:t xml:space="preserve"> - Implementazione dei metodi toggle e config_button della classe "ToggleButton"</w:t>
+      </w:r>
     </w:p>
     <w:p>
       <w:pPr>
@@ -24217,14 +24615,1293 @@
           <w:szCs w:val="24"/>
         </w:rPr>
       </w:pPr>
-      <w:r>
-        <w:rPr>
-          <w:rFonts w:ascii="Times New Roman" w:hAnsi="Times New Roman"/>
-          <w:sz w:val="24"/>
-          <w:szCs w:val="24"/>
-        </w:rPr>
-        <w:t>Nel capitolo 5 riguardante l’ottimizzazione, si analizzerà come inserire controlli periodici per nuovi registri.</w:t>
-      </w:r>
+    </w:p>
+    <w:p>
+      <w:pPr>
+        <w:pStyle w:val="Heading2"/>
+        <w:spacing w:line="360" w:lineRule="auto"/>
+        <w:jc w:val="both"/>
+        <w:rPr>
+          <w:b/>
+          <w:bCs/>
+          <w:sz w:val="32"/>
+          <w:szCs w:val="32"/>
+        </w:rPr>
+      </w:pPr>
+      <w:r>
+        <w:rPr>
+          <w:b/>
+          <w:bCs/>
+          <w:sz w:val="32"/>
+          <w:szCs w:val="32"/>
+        </w:rPr>
+        <w:t>4.6</w:t>
+      </w:r>
+      <w:r>
+        <w:rPr>
+          <w:b/>
+          <w:bCs/>
+          <w:sz w:val="32"/>
+          <w:szCs w:val="32"/>
+        </w:rPr>
+        <w:tab/>
+      </w:r>
+      <w:r>
+        <w:rPr>
+          <w:b/>
+          <w:bCs/>
+          <w:sz w:val="32"/>
+          <w:szCs w:val="32"/>
+        </w:rPr>
+        <w:t>Gestione degli utenti</w:t>
+      </w:r>
+    </w:p>
+    <w:p>
+      <w:pPr>
+        <w:spacing w:line="360" w:lineRule="auto"/>
+        <w:rPr>
+          <w:rFonts w:ascii="Times New Roman" w:hAnsi="Times New Roman"/>
+          <w:sz w:val="24"/>
+          <w:szCs w:val="24"/>
+        </w:rPr>
+      </w:pPr>
+      <w:r>
+        <w:rPr>
+          <w:rFonts w:ascii="Times New Roman" w:hAnsi="Times New Roman"/>
+          <w:sz w:val="24"/>
+          <w:szCs w:val="24"/>
+        </w:rPr>
+        <w:t xml:space="preserve">Essendo la gestione di più utenti una caratteristica importante nel contesto del programma, si è scelto un paradigma di salvataggio dei dati più strutturato rispetto al salvataggio su file testuale originario. </w:t>
+      </w:r>
+      <w:r>
+        <w:rPr>
+          <w:rFonts w:ascii="Times New Roman" w:hAnsi="Times New Roman"/>
+          <w:sz w:val="24"/>
+          <w:szCs w:val="24"/>
+        </w:rPr>
+        <w:t>Questa esigenza richiedeva tuttavia un miglioramento in termini di sicurezza.</w:t>
+      </w:r>
+    </w:p>
+    <w:p>
+      <w:pPr>
+        <w:spacing w:line="360" w:lineRule="auto"/>
+        <w:rPr>
+          <w:rFonts w:ascii="Times New Roman" w:hAnsi="Times New Roman"/>
+          <w:sz w:val="24"/>
+          <w:szCs w:val="24"/>
+        </w:rPr>
+      </w:pPr>
+      <w:r>
+        <w:rPr>
+          <w:rFonts w:ascii="Times New Roman" w:hAnsi="Times New Roman"/>
+          <w:sz w:val="24"/>
+          <w:szCs w:val="24"/>
+        </w:rPr>
+        <w:t xml:space="preserve">In primo luogo, per immagazzinare i dati si è usato </w:t>
+      </w:r>
+      <w:proofErr w:type="spellStart"/>
+      <w:r>
+        <w:rPr>
+          <w:rFonts w:ascii="Times New Roman" w:hAnsi="Times New Roman"/>
+          <w:sz w:val="24"/>
+          <w:szCs w:val="24"/>
+        </w:rPr>
+        <w:t>sql</w:t>
+      </w:r>
+      <w:proofErr w:type="spellEnd"/>
+      <w:r>
+        <w:rPr>
+          <w:rFonts w:ascii="Times New Roman" w:hAnsi="Times New Roman"/>
+          <w:sz w:val="24"/>
+          <w:szCs w:val="24"/>
+        </w:rPr>
+        <w:t xml:space="preserve"> e nello specifico di questa implementazione si è scelto </w:t>
+      </w:r>
+      <w:proofErr w:type="spellStart"/>
+      <w:r>
+        <w:rPr>
+          <w:rFonts w:ascii="Times New Roman" w:hAnsi="Times New Roman"/>
+          <w:sz w:val="24"/>
+          <w:szCs w:val="24"/>
+        </w:rPr>
+        <w:t>sqlite</w:t>
+      </w:r>
+      <w:proofErr w:type="spellEnd"/>
+      <w:r>
+        <w:rPr>
+          <w:rFonts w:ascii="Times New Roman" w:hAnsi="Times New Roman"/>
+          <w:sz w:val="24"/>
+          <w:szCs w:val="24"/>
+        </w:rPr>
+        <w:t xml:space="preserve">, perché minimale e adatto per basi di dati di piccole dimensioni. </w:t>
+      </w:r>
+    </w:p>
+    <w:p>
+      <w:pPr>
+        <w:spacing w:line="360" w:lineRule="auto"/>
+        <w:rPr>
+          <w:rFonts w:ascii="Times New Roman" w:hAnsi="Times New Roman"/>
+          <w:sz w:val="24"/>
+          <w:szCs w:val="24"/>
+        </w:rPr>
+      </w:pPr>
+      <w:r>
+        <w:rPr>
+          <w:rFonts w:ascii="Times New Roman" w:hAnsi="Times New Roman"/>
+          <w:sz w:val="24"/>
+          <w:szCs w:val="24"/>
+        </w:rPr>
+        <w:t>I dati di ogni utente sono contenuti interamente in una tabella, con al suo interno</w:t>
+      </w:r>
+      <w:r>
+        <w:rPr>
+          <w:rFonts w:ascii="Times New Roman" w:hAnsi="Times New Roman"/>
+          <w:sz w:val="24"/>
+          <w:szCs w:val="24"/>
+        </w:rPr>
+        <w:t xml:space="preserve"> i seguenti record</w:t>
+      </w:r>
+      <w:r>
+        <w:rPr>
+          <w:rFonts w:ascii="Times New Roman" w:hAnsi="Times New Roman"/>
+          <w:sz w:val="24"/>
+          <w:szCs w:val="24"/>
+        </w:rPr>
+        <w:t>:</w:t>
+      </w:r>
+    </w:p>
+    <w:p>
+      <w:pPr>
+        <w:pStyle w:val="ListParagraph"/>
+        <w:numPr>
+          <w:ilvl w:val="0"/>
+          <w:numId w:val="4"/>
+        </w:numPr>
+        <w:spacing w:line="360" w:lineRule="auto"/>
+        <w:rPr>
+          <w:rFonts w:ascii="Times New Roman" w:hAnsi="Times New Roman"/>
+          <w:sz w:val="24"/>
+          <w:szCs w:val="24"/>
+        </w:rPr>
+      </w:pPr>
+      <w:r>
+        <w:rPr>
+          <w:rFonts w:ascii="Times New Roman" w:hAnsi="Times New Roman"/>
+          <w:i/>
+          <w:iCs/>
+          <w:sz w:val="24"/>
+          <w:szCs w:val="24"/>
+        </w:rPr>
+        <w:t>id</w:t>
+      </w:r>
+      <w:r>
+        <w:rPr>
+          <w:rFonts w:ascii="Times New Roman" w:hAnsi="Times New Roman"/>
+          <w:sz w:val="24"/>
+          <w:szCs w:val="24"/>
+        </w:rPr>
+        <w:t xml:space="preserve">: </w:t>
+      </w:r>
+      <w:r>
+        <w:rPr>
+          <w:rFonts w:ascii="Times New Roman" w:hAnsi="Times New Roman"/>
+          <w:sz w:val="24"/>
+          <w:szCs w:val="24"/>
+        </w:rPr>
+        <w:t>intero identificativo come chiave primaria</w:t>
+      </w:r>
+      <w:r>
+        <w:rPr>
+          <w:rFonts w:ascii="Times New Roman" w:hAnsi="Times New Roman"/>
+          <w:sz w:val="24"/>
+          <w:szCs w:val="24"/>
+        </w:rPr>
+        <w:t>.</w:t>
+      </w:r>
+    </w:p>
+    <w:p>
+      <w:pPr>
+        <w:pStyle w:val="ListParagraph"/>
+        <w:numPr>
+          <w:ilvl w:val="0"/>
+          <w:numId w:val="4"/>
+        </w:numPr>
+        <w:spacing w:line="360" w:lineRule="auto"/>
+        <w:rPr>
+          <w:rFonts w:ascii="Times New Roman" w:hAnsi="Times New Roman"/>
+          <w:sz w:val="24"/>
+          <w:szCs w:val="24"/>
+        </w:rPr>
+      </w:pPr>
+      <w:r>
+        <w:rPr>
+          <w:rFonts w:ascii="Times New Roman" w:hAnsi="Times New Roman"/>
+          <w:i/>
+          <w:iCs/>
+          <w:sz w:val="24"/>
+          <w:szCs w:val="24"/>
+        </w:rPr>
+        <w:t>username</w:t>
+      </w:r>
+      <w:r>
+        <w:rPr>
+          <w:rFonts w:ascii="Times New Roman" w:hAnsi="Times New Roman"/>
+          <w:sz w:val="24"/>
+          <w:szCs w:val="24"/>
+        </w:rPr>
+        <w:t>: stringa di testo per identificare il nome dell’utente</w:t>
+      </w:r>
+      <w:r>
+        <w:rPr>
+          <w:rFonts w:ascii="Times New Roman" w:hAnsi="Times New Roman"/>
+          <w:sz w:val="24"/>
+          <w:szCs w:val="24"/>
+        </w:rPr>
+        <w:t>.</w:t>
+      </w:r>
+    </w:p>
+    <w:p>
+      <w:pPr>
+        <w:pStyle w:val="ListParagraph"/>
+        <w:numPr>
+          <w:ilvl w:val="0"/>
+          <w:numId w:val="4"/>
+        </w:numPr>
+        <w:spacing w:line="360" w:lineRule="auto"/>
+        <w:rPr>
+          <w:rFonts w:ascii="Times New Roman" w:hAnsi="Times New Roman"/>
+          <w:sz w:val="24"/>
+          <w:szCs w:val="24"/>
+        </w:rPr>
+      </w:pPr>
+      <w:proofErr w:type="spellStart"/>
+      <w:r>
+        <w:rPr>
+          <w:rFonts w:ascii="Times New Roman" w:hAnsi="Times New Roman"/>
+          <w:i/>
+          <w:iCs/>
+          <w:sz w:val="24"/>
+          <w:szCs w:val="24"/>
+        </w:rPr>
+        <w:t>authorization_level</w:t>
+      </w:r>
+      <w:proofErr w:type="spellEnd"/>
+      <w:r>
+        <w:rPr>
+          <w:rFonts w:ascii="Times New Roman" w:hAnsi="Times New Roman"/>
+          <w:sz w:val="24"/>
+          <w:szCs w:val="24"/>
+        </w:rPr>
+        <w:t>: intero indicante il livello di autorizzazione</w:t>
+      </w:r>
+      <w:r>
+        <w:rPr>
+          <w:rFonts w:ascii="Times New Roman" w:hAnsi="Times New Roman"/>
+          <w:sz w:val="24"/>
+          <w:szCs w:val="24"/>
+        </w:rPr>
+        <w:t xml:space="preserve"> dell’utente.</w:t>
+      </w:r>
+    </w:p>
+    <w:p>
+      <w:pPr>
+        <w:pStyle w:val="ListParagraph"/>
+        <w:numPr>
+          <w:ilvl w:val="0"/>
+          <w:numId w:val="4"/>
+        </w:numPr>
+        <w:spacing w:line="360" w:lineRule="auto"/>
+        <w:rPr>
+          <w:rFonts w:ascii="Times New Roman" w:hAnsi="Times New Roman"/>
+          <w:sz w:val="24"/>
+          <w:szCs w:val="24"/>
+        </w:rPr>
+      </w:pPr>
+      <w:proofErr w:type="spellStart"/>
+      <w:r>
+        <w:rPr>
+          <w:rFonts w:ascii="Times New Roman" w:hAnsi="Times New Roman"/>
+          <w:i/>
+          <w:iCs/>
+          <w:sz w:val="24"/>
+          <w:szCs w:val="24"/>
+        </w:rPr>
+        <w:t>password_hash</w:t>
+      </w:r>
+      <w:proofErr w:type="spellEnd"/>
+      <w:r>
+        <w:rPr>
+          <w:rFonts w:ascii="Times New Roman" w:hAnsi="Times New Roman"/>
+          <w:sz w:val="24"/>
+          <w:szCs w:val="24"/>
+        </w:rPr>
+        <w:t xml:space="preserve">: </w:t>
+      </w:r>
+      <w:r>
+        <w:rPr>
+          <w:rFonts w:ascii="Times New Roman" w:hAnsi="Times New Roman"/>
+          <w:sz w:val="24"/>
+          <w:szCs w:val="24"/>
+        </w:rPr>
+        <w:t xml:space="preserve">campo </w:t>
+      </w:r>
+      <w:r>
+        <w:rPr>
+          <w:rFonts w:ascii="Times New Roman" w:hAnsi="Times New Roman"/>
+          <w:sz w:val="24"/>
+          <w:szCs w:val="24"/>
+        </w:rPr>
+        <w:t xml:space="preserve">blob </w:t>
+      </w:r>
+      <w:r>
+        <w:rPr>
+          <w:rFonts w:ascii="Times New Roman" w:hAnsi="Times New Roman"/>
+          <w:sz w:val="24"/>
+          <w:szCs w:val="24"/>
+        </w:rPr>
+        <w:t>utilizzato per memorizzare l’</w:t>
+      </w:r>
+      <w:proofErr w:type="spellStart"/>
+      <w:r>
+        <w:rPr>
+          <w:rFonts w:ascii="Times New Roman" w:hAnsi="Times New Roman"/>
+          <w:i/>
+          <w:iCs/>
+          <w:sz w:val="24"/>
+          <w:szCs w:val="24"/>
+        </w:rPr>
+        <w:t>hash</w:t>
+      </w:r>
+      <w:proofErr w:type="spellEnd"/>
+      <w:r>
+        <w:rPr>
+          <w:rFonts w:ascii="Times New Roman" w:hAnsi="Times New Roman"/>
+          <w:sz w:val="24"/>
+          <w:szCs w:val="24"/>
+        </w:rPr>
+        <w:t xml:space="preserve"> della password.</w:t>
+      </w:r>
+    </w:p>
+    <w:p>
+      <w:pPr>
+        <w:pStyle w:val="ListParagraph"/>
+        <w:numPr>
+          <w:ilvl w:val="0"/>
+          <w:numId w:val="4"/>
+        </w:numPr>
+        <w:spacing w:line="360" w:lineRule="auto"/>
+        <w:rPr>
+          <w:rFonts w:ascii="Times New Roman" w:hAnsi="Times New Roman"/>
+          <w:sz w:val="24"/>
+          <w:szCs w:val="24"/>
+        </w:rPr>
+      </w:pPr>
+      <w:proofErr w:type="spellStart"/>
+      <w:r>
+        <w:rPr>
+          <w:rFonts w:ascii="Times New Roman" w:hAnsi="Times New Roman"/>
+          <w:i/>
+          <w:iCs/>
+          <w:sz w:val="24"/>
+          <w:szCs w:val="24"/>
+        </w:rPr>
+        <w:t>salt</w:t>
+      </w:r>
+      <w:proofErr w:type="spellEnd"/>
+      <w:r>
+        <w:rPr>
+          <w:rFonts w:ascii="Times New Roman" w:hAnsi="Times New Roman"/>
+          <w:sz w:val="24"/>
+          <w:szCs w:val="24"/>
+        </w:rPr>
+        <w:t xml:space="preserve">: </w:t>
+      </w:r>
+      <w:r>
+        <w:rPr>
+          <w:rFonts w:ascii="Times New Roman" w:hAnsi="Times New Roman"/>
+          <w:sz w:val="24"/>
+          <w:szCs w:val="24"/>
+        </w:rPr>
+        <w:t xml:space="preserve">campo blob per memorizzare un valore di </w:t>
+      </w:r>
+      <w:proofErr w:type="spellStart"/>
+      <w:r>
+        <w:rPr>
+          <w:rFonts w:ascii="Times New Roman" w:hAnsi="Times New Roman"/>
+          <w:i/>
+          <w:iCs/>
+          <w:sz w:val="24"/>
+          <w:szCs w:val="24"/>
+        </w:rPr>
+        <w:t>salt</w:t>
+      </w:r>
+      <w:proofErr w:type="spellEnd"/>
+      <w:r>
+        <w:rPr>
+          <w:rFonts w:ascii="Times New Roman" w:hAnsi="Times New Roman"/>
+          <w:sz w:val="24"/>
+          <w:szCs w:val="24"/>
+        </w:rPr>
+        <w:t>.</w:t>
+      </w:r>
+    </w:p>
+    <w:p>
+      <w:pPr>
+        <w:spacing w:line="360" w:lineRule="auto"/>
+        <w:rPr>
+          <w:rFonts w:ascii="Times New Roman" w:hAnsi="Times New Roman"/>
+          <w:sz w:val="24"/>
+          <w:szCs w:val="24"/>
+        </w:rPr>
+      </w:pPr>
+      <w:r>
+        <w:rPr>
+          <w:rFonts w:ascii="Times New Roman" w:hAnsi="Times New Roman"/>
+          <w:sz w:val="24"/>
+          <w:szCs w:val="24"/>
+        </w:rPr>
+        <w:t xml:space="preserve">Per garantire un livello di sicurezza maggiore rispetto all’implementazione originale di </w:t>
+      </w:r>
+      <w:proofErr w:type="spellStart"/>
+      <w:r>
+        <w:rPr>
+          <w:rFonts w:ascii="Times New Roman" w:hAnsi="Times New Roman"/>
+          <w:sz w:val="24"/>
+          <w:szCs w:val="24"/>
+        </w:rPr>
+        <w:t>MultiBench</w:t>
+      </w:r>
+      <w:proofErr w:type="spellEnd"/>
+      <w:r>
+        <w:rPr>
+          <w:rFonts w:ascii="Times New Roman" w:hAnsi="Times New Roman"/>
+          <w:sz w:val="24"/>
+          <w:szCs w:val="24"/>
+        </w:rPr>
+        <w:t>, le password non saranno salvate in chiaro all’interno del database, bensì verr</w:t>
+      </w:r>
+      <w:r>
+        <w:rPr>
+          <w:rFonts w:ascii="Times New Roman" w:hAnsi="Times New Roman"/>
+          <w:sz w:val="24"/>
+          <w:szCs w:val="24"/>
+        </w:rPr>
+        <w:t>anno</w:t>
+      </w:r>
+      <w:r>
+        <w:rPr>
+          <w:rFonts w:ascii="Times New Roman" w:hAnsi="Times New Roman"/>
+          <w:sz w:val="24"/>
+          <w:szCs w:val="24"/>
+        </w:rPr>
+        <w:t xml:space="preserve"> </w:t>
+      </w:r>
+      <w:r>
+        <w:rPr>
+          <w:rFonts w:ascii="Times New Roman" w:hAnsi="Times New Roman"/>
+          <w:sz w:val="24"/>
+          <w:szCs w:val="24"/>
+        </w:rPr>
+        <w:t>memorizzat</w:t>
+      </w:r>
+      <w:r>
+        <w:rPr>
+          <w:rFonts w:ascii="Times New Roman" w:hAnsi="Times New Roman"/>
+          <w:sz w:val="24"/>
+          <w:szCs w:val="24"/>
+        </w:rPr>
+        <w:t>i</w:t>
+      </w:r>
+      <w:r>
+        <w:rPr>
+          <w:rFonts w:ascii="Times New Roman" w:hAnsi="Times New Roman"/>
+          <w:sz w:val="24"/>
+          <w:szCs w:val="24"/>
+        </w:rPr>
+        <w:t xml:space="preserve"> </w:t>
+      </w:r>
+      <w:r>
+        <w:rPr>
+          <w:rFonts w:ascii="Times New Roman" w:hAnsi="Times New Roman"/>
+          <w:sz w:val="24"/>
+          <w:szCs w:val="24"/>
+        </w:rPr>
+        <w:t xml:space="preserve">i loro </w:t>
+      </w:r>
+      <w:proofErr w:type="spellStart"/>
+      <w:r>
+        <w:rPr>
+          <w:rFonts w:ascii="Times New Roman" w:hAnsi="Times New Roman"/>
+          <w:i/>
+          <w:iCs/>
+          <w:sz w:val="24"/>
+          <w:szCs w:val="24"/>
+        </w:rPr>
+        <w:t>hash</w:t>
+      </w:r>
+      <w:proofErr w:type="spellEnd"/>
+      <w:r>
+        <w:rPr>
+          <w:rFonts w:ascii="Times New Roman" w:hAnsi="Times New Roman"/>
+          <w:sz w:val="24"/>
+          <w:szCs w:val="24"/>
+        </w:rPr>
+        <w:t xml:space="preserve">. </w:t>
+      </w:r>
+      <w:r>
+        <w:rPr>
+          <w:rFonts w:ascii="Times New Roman" w:hAnsi="Times New Roman"/>
+          <w:sz w:val="24"/>
+          <w:szCs w:val="24"/>
+        </w:rPr>
+        <w:t xml:space="preserve">Con </w:t>
+      </w:r>
+      <w:proofErr w:type="spellStart"/>
+      <w:r>
+        <w:rPr>
+          <w:rFonts w:ascii="Times New Roman" w:hAnsi="Times New Roman"/>
+          <w:i/>
+          <w:iCs/>
+          <w:sz w:val="24"/>
+          <w:szCs w:val="24"/>
+        </w:rPr>
+        <w:t>hash</w:t>
+      </w:r>
+      <w:proofErr w:type="spellEnd"/>
+      <w:r>
+        <w:rPr>
+          <w:rFonts w:ascii="Times New Roman" w:hAnsi="Times New Roman"/>
+          <w:sz w:val="24"/>
+          <w:szCs w:val="24"/>
+        </w:rPr>
+        <w:t xml:space="preserve"> o </w:t>
+      </w:r>
+      <w:proofErr w:type="spellStart"/>
+      <w:r>
+        <w:rPr>
+          <w:rFonts w:ascii="Times New Roman" w:hAnsi="Times New Roman"/>
+          <w:i/>
+          <w:iCs/>
+          <w:sz w:val="24"/>
+          <w:szCs w:val="24"/>
+        </w:rPr>
+        <w:t>digest</w:t>
+      </w:r>
+      <w:proofErr w:type="spellEnd"/>
+      <w:r>
+        <w:rPr>
+          <w:rFonts w:ascii="Times New Roman" w:hAnsi="Times New Roman"/>
+          <w:sz w:val="24"/>
+          <w:szCs w:val="24"/>
+        </w:rPr>
+        <w:t xml:space="preserve"> si </w:t>
+      </w:r>
+      <w:r>
+        <w:rPr>
+          <w:rFonts w:ascii="Times New Roman" w:hAnsi="Times New Roman"/>
+          <w:sz w:val="24"/>
+          <w:szCs w:val="24"/>
+        </w:rPr>
+        <w:t xml:space="preserve">indica </w:t>
+      </w:r>
+      <w:r>
+        <w:rPr>
+          <w:rFonts w:ascii="Times New Roman" w:hAnsi="Times New Roman"/>
+          <w:sz w:val="24"/>
+          <w:szCs w:val="24"/>
+        </w:rPr>
+        <w:t xml:space="preserve">l'output prodotto dalle funzioni di </w:t>
+      </w:r>
+      <w:proofErr w:type="spellStart"/>
+      <w:r>
+        <w:rPr>
+          <w:rFonts w:ascii="Times New Roman" w:hAnsi="Times New Roman"/>
+          <w:i/>
+          <w:iCs/>
+          <w:sz w:val="24"/>
+          <w:szCs w:val="24"/>
+        </w:rPr>
+        <w:t>hash</w:t>
+      </w:r>
+      <w:proofErr w:type="spellEnd"/>
+      <w:r>
+        <w:rPr>
+          <w:rFonts w:ascii="Times New Roman" w:hAnsi="Times New Roman"/>
+          <w:sz w:val="24"/>
+          <w:szCs w:val="24"/>
+        </w:rPr>
+        <w:t>, caratterizzate dalla capacità di generare una lunghezza di output fissa, indipendentemente dalla dimensione dell'input</w:t>
+      </w:r>
+      <w:r>
+        <w:rPr>
+          <w:rStyle w:val="FootnoteReference"/>
+          <w:rFonts w:ascii="Times New Roman" w:hAnsi="Times New Roman"/>
+          <w:sz w:val="24"/>
+          <w:szCs w:val="24"/>
+        </w:rPr>
+        <w:footnoteReference w:id="30"/>
+      </w:r>
+      <w:r>
+        <w:rPr>
+          <w:rFonts w:ascii="Times New Roman" w:hAnsi="Times New Roman"/>
+          <w:sz w:val="24"/>
+          <w:szCs w:val="24"/>
+        </w:rPr>
+        <w:t xml:space="preserve">. </w:t>
+      </w:r>
+    </w:p>
+    <w:p>
+      <w:pPr>
+        <w:spacing w:line="360" w:lineRule="auto"/>
+        <w:rPr>
+          <w:rFonts w:ascii="Times New Roman" w:hAnsi="Times New Roman"/>
+          <w:sz w:val="24"/>
+          <w:szCs w:val="24"/>
+        </w:rPr>
+      </w:pPr>
+      <w:r>
+        <w:rPr>
+          <w:rFonts w:ascii="Times New Roman" w:hAnsi="Times New Roman"/>
+          <w:sz w:val="24"/>
+          <w:szCs w:val="24"/>
+        </w:rPr>
+        <w:lastRenderedPageBreak/>
+        <w:t>Per offuscare ulteriormente i dati sensibili,</w:t>
+      </w:r>
+      <w:r>
+        <w:rPr>
+          <w:rFonts w:ascii="Times New Roman" w:hAnsi="Times New Roman"/>
+          <w:sz w:val="24"/>
+          <w:szCs w:val="24"/>
+        </w:rPr>
+        <w:t xml:space="preserve"> prima di </w:t>
+      </w:r>
+      <w:r>
+        <w:rPr>
+          <w:rFonts w:ascii="Times New Roman" w:hAnsi="Times New Roman"/>
+          <w:sz w:val="24"/>
+          <w:szCs w:val="24"/>
+        </w:rPr>
+        <w:t>procedere con</w:t>
+      </w:r>
+      <w:r>
+        <w:rPr>
+          <w:rFonts w:ascii="Times New Roman" w:hAnsi="Times New Roman"/>
+          <w:sz w:val="24"/>
+          <w:szCs w:val="24"/>
+        </w:rPr>
+        <w:t xml:space="preserve"> </w:t>
+      </w:r>
+      <w:r>
+        <w:rPr>
+          <w:rFonts w:ascii="Times New Roman" w:hAnsi="Times New Roman"/>
+          <w:sz w:val="24"/>
+          <w:szCs w:val="24"/>
+        </w:rPr>
+        <w:t xml:space="preserve">la fase di </w:t>
+      </w:r>
+      <w:proofErr w:type="spellStart"/>
+      <w:r>
+        <w:rPr>
+          <w:rFonts w:ascii="Times New Roman" w:hAnsi="Times New Roman"/>
+          <w:i/>
+          <w:iCs/>
+          <w:sz w:val="24"/>
+          <w:szCs w:val="24"/>
+        </w:rPr>
+        <w:t>hashing</w:t>
+      </w:r>
+      <w:proofErr w:type="spellEnd"/>
+      <w:r>
+        <w:rPr>
+          <w:rFonts w:ascii="Times New Roman" w:hAnsi="Times New Roman"/>
+          <w:sz w:val="24"/>
+          <w:szCs w:val="24"/>
+        </w:rPr>
+        <w:t xml:space="preserve"> dell</w:t>
+      </w:r>
+      <w:r>
+        <w:rPr>
+          <w:rFonts w:ascii="Times New Roman" w:hAnsi="Times New Roman"/>
+          <w:sz w:val="24"/>
+          <w:szCs w:val="24"/>
+        </w:rPr>
+        <w:t>e</w:t>
+      </w:r>
+      <w:r>
+        <w:rPr>
+          <w:rFonts w:ascii="Times New Roman" w:hAnsi="Times New Roman"/>
+          <w:sz w:val="24"/>
+          <w:szCs w:val="24"/>
+        </w:rPr>
+        <w:t xml:space="preserve"> password viene introdotto il valore noto come </w:t>
+      </w:r>
+      <w:proofErr w:type="spellStart"/>
+      <w:r>
+        <w:rPr>
+          <w:rFonts w:ascii="Times New Roman" w:hAnsi="Times New Roman"/>
+          <w:i/>
+          <w:iCs/>
+          <w:sz w:val="24"/>
+          <w:szCs w:val="24"/>
+        </w:rPr>
+        <w:t>salt</w:t>
+      </w:r>
+      <w:proofErr w:type="spellEnd"/>
+      <w:r>
+        <w:rPr>
+          <w:rFonts w:ascii="Times New Roman" w:hAnsi="Times New Roman"/>
+          <w:sz w:val="24"/>
+          <w:szCs w:val="24"/>
+        </w:rPr>
+        <w:t xml:space="preserve">, </w:t>
+      </w:r>
+      <w:r>
+        <w:rPr>
+          <w:rFonts w:ascii="Times New Roman" w:hAnsi="Times New Roman"/>
+          <w:sz w:val="24"/>
+          <w:szCs w:val="24"/>
+        </w:rPr>
+        <w:t>ovvero</w:t>
+      </w:r>
+      <w:r>
+        <w:rPr>
+          <w:rFonts w:ascii="Times New Roman" w:hAnsi="Times New Roman"/>
+          <w:sz w:val="24"/>
+          <w:szCs w:val="24"/>
+        </w:rPr>
+        <w:t xml:space="preserve"> una sequenza di byte pseudo-</w:t>
+      </w:r>
+      <w:proofErr w:type="spellStart"/>
+      <w:r>
+        <w:rPr>
+          <w:rFonts w:ascii="Times New Roman" w:hAnsi="Times New Roman"/>
+          <w:sz w:val="24"/>
+          <w:szCs w:val="24"/>
+        </w:rPr>
+        <w:t>randomica</w:t>
+      </w:r>
+      <w:proofErr w:type="spellEnd"/>
+      <w:r>
+        <w:rPr>
+          <w:rFonts w:ascii="Times New Roman" w:hAnsi="Times New Roman"/>
+          <w:sz w:val="24"/>
+          <w:szCs w:val="24"/>
+        </w:rPr>
+        <w:t xml:space="preserve"> da anteporre alla stringa della password stessa</w:t>
+      </w:r>
+      <w:r>
+        <w:rPr>
+          <w:rStyle w:val="FootnoteReference"/>
+          <w:rFonts w:ascii="Times New Roman" w:hAnsi="Times New Roman"/>
+          <w:sz w:val="24"/>
+          <w:szCs w:val="24"/>
+        </w:rPr>
+        <w:footnoteReference w:id="31"/>
+      </w:r>
+      <w:r>
+        <w:rPr>
+          <w:rFonts w:ascii="Times New Roman" w:hAnsi="Times New Roman"/>
+          <w:sz w:val="24"/>
+          <w:szCs w:val="24"/>
+        </w:rPr>
+        <w:t>.</w:t>
+      </w:r>
+    </w:p>
+    <w:p>
+      <w:pPr>
+        <w:spacing w:line="360" w:lineRule="auto"/>
+        <w:rPr>
+          <w:rFonts w:ascii="Times New Roman" w:hAnsi="Times New Roman"/>
+          <w:sz w:val="24"/>
+          <w:szCs w:val="24"/>
+        </w:rPr>
+      </w:pPr>
+      <w:r>
+        <w:rPr>
+          <w:rFonts w:ascii="Times New Roman" w:hAnsi="Times New Roman"/>
+          <w:sz w:val="24"/>
+          <w:szCs w:val="24"/>
+        </w:rPr>
+        <w:t>A questo punto, i dati sensibili degli utenti non sono più salvati in chiaro e lo stato della tabella utenti del database potrebbe rispecchiare quello in figura 16.</w:t>
+      </w:r>
+    </w:p>
+    <w:p>
+      <w:pPr>
+        <w:spacing w:line="360" w:lineRule="auto"/>
+        <w:rPr>
+          <w:rFonts w:ascii="Times New Roman" w:hAnsi="Times New Roman"/>
+          <w:sz w:val="24"/>
+          <w:szCs w:val="24"/>
+        </w:rPr>
+      </w:pPr>
+    </w:p>
+    <w:p>
+      <w:pPr>
+        <w:keepNext/>
+        <w:spacing w:line="360" w:lineRule="auto"/>
+      </w:pPr>
+      <w:r>
+        <w:rPr>
+          <w:rFonts w:ascii="Times New Roman" w:hAnsi="Times New Roman"/>
+          <w:noProof/>
+          <w:sz w:val="24"/>
+          <w:szCs w:val="24"/>
+        </w:rPr>
+        <w:drawing>
+          <wp:inline distT="0" distB="0" distL="0" distR="0" wp14:anchorId="379D3EAB" wp14:editId="272BE2BF">
+            <wp:extent cx="5391150" cy="914400"/>
+            <wp:effectExtent l="0" t="0" r="0" b="0"/>
+            <wp:docPr id="420483119" name="Picture 1"/>
+            <wp:cNvGraphicFramePr>
+              <a:graphicFrameLocks xmlns:a="http://schemas.openxmlformats.org/drawingml/2006/main" noChangeAspect="1"/>
+            </wp:cNvGraphicFramePr>
+            <a:graphic xmlns:a="http://schemas.openxmlformats.org/drawingml/2006/main">
+              <a:graphicData uri="http://schemas.openxmlformats.org/drawingml/2006/picture">
+                <pic:pic xmlns:pic="http://schemas.openxmlformats.org/drawingml/2006/picture">
+                  <pic:nvPicPr>
+                    <pic:cNvPr id="0" name="Picture 1"/>
+                    <pic:cNvPicPr>
+                      <a:picLocks noChangeAspect="1" noChangeArrowheads="1"/>
+                    </pic:cNvPicPr>
+                  </pic:nvPicPr>
+                  <pic:blipFill>
+                    <a:blip r:embed="rId24">
+                      <a:extLst>
+                        <a:ext uri="{28A0092B-C50C-407E-A947-70E740481C1C}">
+                          <a14:useLocalDpi xmlns:a14="http://schemas.microsoft.com/office/drawing/2010/main" val="0"/>
+                        </a:ext>
+                      </a:extLst>
+                    </a:blip>
+                    <a:srcRect/>
+                    <a:stretch>
+                      <a:fillRect/>
+                    </a:stretch>
+                  </pic:blipFill>
+                  <pic:spPr bwMode="auto">
+                    <a:xfrm>
+                      <a:off x="0" y="0"/>
+                      <a:ext cx="5391150" cy="914400"/>
+                    </a:xfrm>
+                    <a:prstGeom prst="rect">
+                      <a:avLst/>
+                    </a:prstGeom>
+                    <a:noFill/>
+                    <a:ln>
+                      <a:noFill/>
+                    </a:ln>
+                  </pic:spPr>
+                </pic:pic>
+              </a:graphicData>
+            </a:graphic>
+          </wp:inline>
+        </w:drawing>
+      </w:r>
+    </w:p>
+    <w:p>
+      <w:pPr>
+        <w:pStyle w:val="Caption"/>
+        <w:rPr>
+          <w:rFonts w:ascii="Times New Roman" w:hAnsi="Times New Roman"/>
+          <w:sz w:val="24"/>
+          <w:szCs w:val="24"/>
+        </w:rPr>
+      </w:pPr>
+      <w:r>
+        <w:t xml:space="preserve">Figura </w:t>
+      </w:r>
+      <w:fldSimple w:instr=" SEQ Figura \* ARABIC ">
+        <w:r>
+          <w:rPr>
+            <w:noProof/>
+          </w:rPr>
+          <w:t>16</w:t>
+        </w:r>
+      </w:fldSimple>
+      <w:r>
+        <w:t xml:space="preserve"> - Esempio della tabella utenti del database</w:t>
+      </w:r>
+    </w:p>
+    <w:p>
+      <w:pPr>
+        <w:spacing w:line="360" w:lineRule="auto"/>
+        <w:rPr>
+          <w:rFonts w:ascii="Times New Roman" w:hAnsi="Times New Roman"/>
+          <w:sz w:val="24"/>
+          <w:szCs w:val="24"/>
+        </w:rPr>
+      </w:pPr>
+    </w:p>
+    <w:p>
+      <w:pPr>
+        <w:spacing w:line="360" w:lineRule="auto"/>
+        <w:rPr>
+          <w:rFonts w:ascii="Times New Roman" w:hAnsi="Times New Roman"/>
+          <w:sz w:val="24"/>
+          <w:szCs w:val="24"/>
+        </w:rPr>
+      </w:pPr>
+      <w:r>
+        <w:rPr>
+          <w:rFonts w:ascii="Times New Roman" w:hAnsi="Times New Roman"/>
+          <w:sz w:val="24"/>
+          <w:szCs w:val="24"/>
+        </w:rPr>
+        <w:t xml:space="preserve">La procedura di </w:t>
+      </w:r>
+      <w:r>
+        <w:rPr>
+          <w:rFonts w:ascii="Times New Roman" w:hAnsi="Times New Roman"/>
+          <w:sz w:val="24"/>
+          <w:szCs w:val="24"/>
+        </w:rPr>
+        <w:t>autenticazione</w:t>
+      </w:r>
+      <w:r>
+        <w:rPr>
+          <w:rFonts w:ascii="Times New Roman" w:hAnsi="Times New Roman"/>
+          <w:sz w:val="24"/>
+          <w:szCs w:val="24"/>
+        </w:rPr>
+        <w:t xml:space="preserve"> verrà svolta in maniera simile, </w:t>
+      </w:r>
+      <w:r>
+        <w:rPr>
+          <w:rFonts w:ascii="Times New Roman" w:hAnsi="Times New Roman"/>
+          <w:sz w:val="24"/>
+          <w:szCs w:val="24"/>
+        </w:rPr>
+        <w:t xml:space="preserve">e avrà successo solo se </w:t>
+      </w:r>
+      <w:r>
+        <w:rPr>
+          <w:rFonts w:ascii="Times New Roman" w:hAnsi="Times New Roman"/>
+          <w:sz w:val="24"/>
+          <w:szCs w:val="24"/>
+        </w:rPr>
+        <w:t>l’</w:t>
+      </w:r>
+      <w:proofErr w:type="spellStart"/>
+      <w:r>
+        <w:rPr>
+          <w:rFonts w:ascii="Times New Roman" w:hAnsi="Times New Roman"/>
+          <w:i/>
+          <w:iCs/>
+          <w:sz w:val="24"/>
+          <w:szCs w:val="24"/>
+        </w:rPr>
+        <w:t>hash</w:t>
+      </w:r>
+      <w:proofErr w:type="spellEnd"/>
+      <w:r>
+        <w:rPr>
+          <w:rFonts w:ascii="Times New Roman" w:hAnsi="Times New Roman"/>
+          <w:sz w:val="24"/>
+          <w:szCs w:val="24"/>
+        </w:rPr>
+        <w:t xml:space="preserve"> dell’unione della password fornita nel tentativo di login con il </w:t>
+      </w:r>
+      <w:proofErr w:type="spellStart"/>
+      <w:r>
+        <w:rPr>
+          <w:rFonts w:ascii="Times New Roman" w:hAnsi="Times New Roman"/>
+          <w:i/>
+          <w:iCs/>
+          <w:sz w:val="24"/>
+          <w:szCs w:val="24"/>
+        </w:rPr>
+        <w:t>salt</w:t>
+      </w:r>
+      <w:proofErr w:type="spellEnd"/>
+      <w:r>
+        <w:rPr>
+          <w:rFonts w:ascii="Times New Roman" w:hAnsi="Times New Roman"/>
+          <w:sz w:val="24"/>
+          <w:szCs w:val="24"/>
+        </w:rPr>
+        <w:t xml:space="preserve"> dell’utente richiesto </w:t>
+      </w:r>
+      <w:r>
+        <w:rPr>
+          <w:rFonts w:ascii="Times New Roman" w:hAnsi="Times New Roman"/>
+          <w:sz w:val="24"/>
+          <w:szCs w:val="24"/>
+        </w:rPr>
+        <w:t>corrispond</w:t>
+      </w:r>
+      <w:r>
+        <w:rPr>
+          <w:rFonts w:ascii="Times New Roman" w:hAnsi="Times New Roman"/>
+          <w:sz w:val="24"/>
+          <w:szCs w:val="24"/>
+        </w:rPr>
+        <w:t>e</w:t>
+      </w:r>
+      <w:r>
+        <w:rPr>
+          <w:rFonts w:ascii="Times New Roman" w:hAnsi="Times New Roman"/>
+          <w:sz w:val="24"/>
+          <w:szCs w:val="24"/>
+        </w:rPr>
+        <w:t xml:space="preserve"> a quello salvato nella base di dati.</w:t>
+      </w:r>
+    </w:p>
+    <w:p>
+      <w:pPr>
+        <w:rPr>
+          <w:rFonts w:ascii="Times New Roman" w:hAnsi="Times New Roman"/>
+          <w:sz w:val="24"/>
+          <w:szCs w:val="24"/>
+        </w:rPr>
+      </w:pPr>
+    </w:p>
+    <w:p>
+      <w:pPr>
+        <w:rPr>
+          <w:rFonts w:ascii="Times New Roman" w:hAnsi="Times New Roman"/>
+          <w:sz w:val="24"/>
+          <w:szCs w:val="24"/>
+        </w:rPr>
+      </w:pPr>
+    </w:p>
+    <w:p>
+      <w:pPr>
+        <w:rPr>
+          <w:rFonts w:ascii="Times New Roman" w:hAnsi="Times New Roman"/>
+          <w:sz w:val="24"/>
+          <w:szCs w:val="24"/>
+        </w:rPr>
+      </w:pPr>
+    </w:p>
+    <w:p>
+      <w:pPr>
+        <w:rPr>
+          <w:rFonts w:ascii="Times New Roman" w:hAnsi="Times New Roman"/>
+          <w:sz w:val="24"/>
+          <w:szCs w:val="24"/>
+        </w:rPr>
+      </w:pPr>
+    </w:p>
+    <w:p>
+      <w:pPr>
+        <w:rPr>
+          <w:rFonts w:ascii="Times New Roman" w:hAnsi="Times New Roman"/>
+          <w:sz w:val="24"/>
+          <w:szCs w:val="24"/>
+        </w:rPr>
+      </w:pPr>
+    </w:p>
+    <w:p>
+      <w:pPr>
+        <w:rPr>
+          <w:rFonts w:ascii="Times New Roman" w:hAnsi="Times New Roman"/>
+          <w:sz w:val="24"/>
+          <w:szCs w:val="24"/>
+        </w:rPr>
+      </w:pPr>
+    </w:p>
+    <w:p>
+      <w:pPr>
+        <w:rPr>
+          <w:rFonts w:ascii="Times New Roman" w:hAnsi="Times New Roman"/>
+          <w:sz w:val="24"/>
+          <w:szCs w:val="24"/>
+        </w:rPr>
+      </w:pPr>
+    </w:p>
+    <w:p>
+      <w:pPr>
+        <w:rPr>
+          <w:rFonts w:ascii="Times New Roman" w:hAnsi="Times New Roman"/>
+          <w:sz w:val="24"/>
+          <w:szCs w:val="24"/>
+        </w:rPr>
+      </w:pPr>
+    </w:p>
+    <w:p>
+      <w:pPr>
+        <w:rPr>
+          <w:rFonts w:ascii="Times New Roman" w:hAnsi="Times New Roman"/>
+          <w:sz w:val="24"/>
+          <w:szCs w:val="24"/>
+        </w:rPr>
+      </w:pPr>
+    </w:p>
+    <w:p>
+      <w:pPr>
+        <w:overflowPunct/>
+        <w:autoSpaceDE/>
+        <w:autoSpaceDN/>
+        <w:adjustRightInd/>
+        <w:spacing w:line="360" w:lineRule="auto"/>
+        <w:jc w:val="both"/>
+        <w:textAlignment w:val="auto"/>
+        <w:rPr>
+          <w:rFonts w:ascii="Times New Roman" w:hAnsi="Times New Roman"/>
+          <w:sz w:val="24"/>
+          <w:szCs w:val="24"/>
+        </w:rPr>
+      </w:pPr>
+    </w:p>
+    <w:p>
+      <w:pPr>
+        <w:overflowPunct/>
+        <w:autoSpaceDE/>
+        <w:autoSpaceDN/>
+        <w:adjustRightInd/>
+        <w:spacing w:line="360" w:lineRule="auto"/>
+        <w:jc w:val="both"/>
+        <w:textAlignment w:val="auto"/>
+        <w:rPr>
+          <w:rFonts w:ascii="Times New Roman" w:hAnsi="Times New Roman"/>
+          <w:sz w:val="24"/>
+          <w:szCs w:val="24"/>
+        </w:rPr>
+      </w:pPr>
+    </w:p>
+    <w:p>
+      <w:pPr>
+        <w:overflowPunct/>
+        <w:autoSpaceDE/>
+        <w:autoSpaceDN/>
+        <w:adjustRightInd/>
+        <w:spacing w:line="360" w:lineRule="auto"/>
+        <w:jc w:val="both"/>
+        <w:textAlignment w:val="auto"/>
+        <w:rPr>
+          <w:rFonts w:ascii="Times New Roman" w:hAnsi="Times New Roman"/>
+          <w:sz w:val="24"/>
+          <w:szCs w:val="24"/>
+        </w:rPr>
+      </w:pPr>
+    </w:p>
+    <w:p>
+      <w:pPr>
+        <w:overflowPunct/>
+        <w:autoSpaceDE/>
+        <w:autoSpaceDN/>
+        <w:adjustRightInd/>
+        <w:spacing w:line="360" w:lineRule="auto"/>
+        <w:jc w:val="both"/>
+        <w:textAlignment w:val="auto"/>
+        <w:rPr>
+          <w:rFonts w:ascii="Times New Roman" w:hAnsi="Times New Roman"/>
+          <w:sz w:val="24"/>
+          <w:szCs w:val="24"/>
+        </w:rPr>
+      </w:pPr>
+    </w:p>
+    <w:p>
+      <w:pPr>
+        <w:overflowPunct/>
+        <w:autoSpaceDE/>
+        <w:autoSpaceDN/>
+        <w:adjustRightInd/>
+        <w:spacing w:line="360" w:lineRule="auto"/>
+        <w:jc w:val="both"/>
+        <w:textAlignment w:val="auto"/>
+        <w:rPr>
+          <w:rFonts w:ascii="Times New Roman" w:hAnsi="Times New Roman"/>
+          <w:sz w:val="24"/>
+          <w:szCs w:val="24"/>
+        </w:rPr>
+      </w:pPr>
+    </w:p>
+    <w:p>
+      <w:pPr>
+        <w:overflowPunct/>
+        <w:autoSpaceDE/>
+        <w:autoSpaceDN/>
+        <w:adjustRightInd/>
+        <w:spacing w:line="360" w:lineRule="auto"/>
+        <w:jc w:val="both"/>
+        <w:textAlignment w:val="auto"/>
+        <w:rPr>
+          <w:rFonts w:ascii="Times New Roman" w:hAnsi="Times New Roman"/>
+          <w:sz w:val="24"/>
+          <w:szCs w:val="24"/>
+        </w:rPr>
+      </w:pPr>
+    </w:p>
+    <w:p>
+      <w:pPr>
+        <w:overflowPunct/>
+        <w:autoSpaceDE/>
+        <w:autoSpaceDN/>
+        <w:adjustRightInd/>
+        <w:spacing w:line="360" w:lineRule="auto"/>
+        <w:jc w:val="both"/>
+        <w:textAlignment w:val="auto"/>
+        <w:rPr>
+          <w:rFonts w:ascii="Times New Roman" w:hAnsi="Times New Roman"/>
+          <w:sz w:val="24"/>
+          <w:szCs w:val="24"/>
+        </w:rPr>
+      </w:pPr>
+    </w:p>
+    <w:p>
+      <w:pPr>
+        <w:overflowPunct/>
+        <w:autoSpaceDE/>
+        <w:autoSpaceDN/>
+        <w:adjustRightInd/>
+        <w:spacing w:line="360" w:lineRule="auto"/>
+        <w:jc w:val="both"/>
+        <w:textAlignment w:val="auto"/>
+        <w:rPr>
+          <w:rFonts w:ascii="Times New Roman" w:hAnsi="Times New Roman"/>
+          <w:sz w:val="24"/>
+          <w:szCs w:val="24"/>
+        </w:rPr>
+      </w:pPr>
+    </w:p>
+    <w:p>
+      <w:pPr>
+        <w:overflowPunct/>
+        <w:autoSpaceDE/>
+        <w:autoSpaceDN/>
+        <w:adjustRightInd/>
+        <w:spacing w:line="360" w:lineRule="auto"/>
+        <w:jc w:val="both"/>
+        <w:textAlignment w:val="auto"/>
+        <w:rPr>
+          <w:rFonts w:ascii="Times New Roman" w:hAnsi="Times New Roman"/>
+          <w:sz w:val="24"/>
+          <w:szCs w:val="24"/>
+        </w:rPr>
+      </w:pPr>
+    </w:p>
+    <w:p>
+      <w:pPr>
+        <w:overflowPunct/>
+        <w:autoSpaceDE/>
+        <w:autoSpaceDN/>
+        <w:adjustRightInd/>
+        <w:spacing w:line="360" w:lineRule="auto"/>
+        <w:jc w:val="both"/>
+        <w:textAlignment w:val="auto"/>
+        <w:rPr>
+          <w:rFonts w:ascii="Times New Roman" w:hAnsi="Times New Roman"/>
+          <w:sz w:val="24"/>
+          <w:szCs w:val="24"/>
+        </w:rPr>
+      </w:pPr>
+    </w:p>
+    <w:p>
+      <w:pPr>
+        <w:overflowPunct/>
+        <w:autoSpaceDE/>
+        <w:autoSpaceDN/>
+        <w:adjustRightInd/>
+        <w:spacing w:line="360" w:lineRule="auto"/>
+        <w:jc w:val="both"/>
+        <w:textAlignment w:val="auto"/>
+        <w:rPr>
+          <w:rFonts w:ascii="Times New Roman" w:hAnsi="Times New Roman"/>
+          <w:sz w:val="24"/>
+          <w:szCs w:val="24"/>
+        </w:rPr>
+      </w:pPr>
     </w:p>
     <w:p>
       <w:pPr>
@@ -24245,6 +25922,7 @@
           <w:sz w:val="24"/>
           <w:szCs w:val="24"/>
         </w:rPr>
+        <w:lastRenderedPageBreak/>
         <w:br w:type="page"/>
       </w:r>
     </w:p>
@@ -24254,6 +25932,7 @@
         <w:autoSpaceDE/>
         <w:autoSpaceDN/>
         <w:adjustRightInd/>
+        <w:spacing w:line="360" w:lineRule="auto"/>
         <w:jc w:val="both"/>
         <w:textAlignment w:val="auto"/>
         <w:rPr>
@@ -24262,15 +25941,6 @@
           <w:szCs w:val="24"/>
         </w:rPr>
       </w:pPr>
-      <w:r>
-        <w:rPr>
-          <w:rFonts w:ascii="Times New Roman" w:hAnsi="Times New Roman"/>
-          <w:sz w:val="24"/>
-          <w:szCs w:val="24"/>
-        </w:rPr>
-        <w:lastRenderedPageBreak/>
-        <w:t># IMPLEMENTAZIONE</w:t>
-      </w:r>
     </w:p>
     <w:p>
       <w:pPr>
@@ -24278,6 +25948,7 @@
         <w:autoSpaceDE/>
         <w:autoSpaceDN/>
         <w:adjustRightInd/>
+        <w:spacing w:line="360" w:lineRule="auto"/>
         <w:jc w:val="both"/>
         <w:textAlignment w:val="auto"/>
         <w:rPr>
@@ -24292,41 +25963,7 @@
           <w:sz w:val="24"/>
           <w:szCs w:val="24"/>
         </w:rPr>
-        <w:t>- [</w:t>
-      </w:r>
-      <w:r>
-        <w:rPr>
-          <w:rFonts w:ascii="Times New Roman" w:hAnsi="Times New Roman"/>
-          <w:sz w:val="24"/>
-          <w:szCs w:val="24"/>
-        </w:rPr>
-        <w:t>x</w:t>
-      </w:r>
-      <w:r>
-        <w:rPr>
-          <w:rFonts w:ascii="Times New Roman" w:hAnsi="Times New Roman"/>
-          <w:sz w:val="24"/>
-          <w:szCs w:val="24"/>
-        </w:rPr>
-        <w:t xml:space="preserve">] "uniformazione" delle azioni -&gt;  </w:t>
-      </w:r>
-      <w:proofErr w:type="spellStart"/>
-      <w:r>
-        <w:rPr>
-          <w:rFonts w:ascii="Times New Roman" w:hAnsi="Times New Roman"/>
-          <w:sz w:val="24"/>
-          <w:szCs w:val="24"/>
-        </w:rPr>
-        <w:t>communicate</w:t>
-      </w:r>
-      <w:proofErr w:type="spellEnd"/>
-      <w:r>
-        <w:rPr>
-          <w:rFonts w:ascii="Times New Roman" w:hAnsi="Times New Roman"/>
-          <w:sz w:val="24"/>
-          <w:szCs w:val="24"/>
-        </w:rPr>
-        <w:t xml:space="preserve">(), pattern COMMAND </w:t>
+        <w:t>Nel capitolo 5 riguardante l’ottimizzazione, si analizzerà come inserire controlli periodici per nuovi registri.</w:t>
       </w:r>
     </w:p>
     <w:p>
@@ -24335,7 +25972,6 @@
         <w:autoSpaceDE/>
         <w:autoSpaceDN/>
         <w:adjustRightInd/>
-        <w:jc w:val="both"/>
         <w:textAlignment w:val="auto"/>
         <w:rPr>
           <w:rFonts w:ascii="Times New Roman" w:hAnsi="Times New Roman"/>
@@ -24350,7 +25986,6 @@
         <w:autoSpaceDE/>
         <w:autoSpaceDN/>
         <w:adjustRightInd/>
-        <w:jc w:val="both"/>
         <w:textAlignment w:val="auto"/>
         <w:rPr>
           <w:rFonts w:ascii="Times New Roman" w:hAnsi="Times New Roman"/>
@@ -24358,78 +25993,6 @@
           <w:szCs w:val="24"/>
         </w:rPr>
       </w:pPr>
-      <w:r>
-        <w:rPr>
-          <w:rFonts w:ascii="Times New Roman" w:hAnsi="Times New Roman"/>
-          <w:sz w:val="24"/>
-          <w:szCs w:val="24"/>
-        </w:rPr>
-        <w:t xml:space="preserve">- [ ] </w:t>
-      </w:r>
-      <w:proofErr w:type="spellStart"/>
-      <w:r>
-        <w:rPr>
-          <w:rFonts w:ascii="Times New Roman" w:hAnsi="Times New Roman"/>
-          <w:sz w:val="24"/>
-          <w:szCs w:val="24"/>
-        </w:rPr>
-        <w:t>Translator</w:t>
-      </w:r>
-      <w:proofErr w:type="spellEnd"/>
-      <w:r>
-        <w:rPr>
-          <w:rFonts w:ascii="Times New Roman" w:hAnsi="Times New Roman"/>
-          <w:sz w:val="24"/>
-          <w:szCs w:val="24"/>
-        </w:rPr>
-        <w:t xml:space="preserve"> - </w:t>
-      </w:r>
-      <w:proofErr w:type="spellStart"/>
-      <w:r>
-        <w:rPr>
-          <w:rFonts w:ascii="Times New Roman" w:hAnsi="Times New Roman"/>
-          <w:sz w:val="24"/>
-          <w:szCs w:val="24"/>
-        </w:rPr>
-        <w:t>static</w:t>
-      </w:r>
-      <w:proofErr w:type="spellEnd"/>
-      <w:r>
-        <w:rPr>
-          <w:rFonts w:ascii="Times New Roman" w:hAnsi="Times New Roman"/>
-          <w:sz w:val="24"/>
-          <w:szCs w:val="24"/>
-        </w:rPr>
-        <w:t xml:space="preserve"> vs </w:t>
-      </w:r>
-      <w:proofErr w:type="spellStart"/>
-      <w:r>
-        <w:rPr>
-          <w:rFonts w:ascii="Times New Roman" w:hAnsi="Times New Roman"/>
-          <w:sz w:val="24"/>
-          <w:szCs w:val="24"/>
-        </w:rPr>
-        <w:t>dynamic</w:t>
-      </w:r>
-      <w:proofErr w:type="spellEnd"/>
-      <w:r>
-        <w:rPr>
-          <w:rFonts w:ascii="Times New Roman" w:hAnsi="Times New Roman"/>
-          <w:sz w:val="24"/>
-          <w:szCs w:val="24"/>
-        </w:rPr>
-        <w:t xml:space="preserve"> </w:t>
-      </w:r>
-      <w:proofErr w:type="spellStart"/>
-      <w:r>
-        <w:rPr>
-          <w:rFonts w:ascii="Times New Roman" w:hAnsi="Times New Roman"/>
-          <w:sz w:val="24"/>
-          <w:szCs w:val="24"/>
-        </w:rPr>
-        <w:t>translation</w:t>
-      </w:r>
-      <w:proofErr w:type="spellEnd"/>
     </w:p>
     <w:p>
       <w:pPr>
@@ -24437,7 +26000,6 @@
         <w:autoSpaceDE/>
         <w:autoSpaceDN/>
         <w:adjustRightInd/>
-        <w:jc w:val="both"/>
         <w:textAlignment w:val="auto"/>
         <w:rPr>
           <w:rFonts w:ascii="Times New Roman" w:hAnsi="Times New Roman"/>
@@ -24451,7 +26013,7 @@
           <w:sz w:val="24"/>
           <w:szCs w:val="24"/>
         </w:rPr>
-        <w:tab/>
+        <w:t># IMPLEMENTAZIONE</w:t>
       </w:r>
     </w:p>
     <w:p>
@@ -24474,7 +26036,352 @@
           <w:sz w:val="24"/>
           <w:szCs w:val="24"/>
         </w:rPr>
+        <w:t>- [</w:t>
+      </w:r>
+      <w:r>
+        <w:rPr>
+          <w:rFonts w:ascii="Times New Roman" w:hAnsi="Times New Roman"/>
+          <w:sz w:val="24"/>
+          <w:szCs w:val="24"/>
+        </w:rPr>
+        <w:t>x</w:t>
+      </w:r>
+      <w:r>
+        <w:rPr>
+          <w:rFonts w:ascii="Times New Roman" w:hAnsi="Times New Roman"/>
+          <w:sz w:val="24"/>
+          <w:szCs w:val="24"/>
+        </w:rPr>
+        <w:t xml:space="preserve">] "uniformazione" delle azioni -&gt;  </w:t>
+      </w:r>
+      <w:proofErr w:type="spellStart"/>
+      <w:r>
+        <w:rPr>
+          <w:rFonts w:ascii="Times New Roman" w:hAnsi="Times New Roman"/>
+          <w:sz w:val="24"/>
+          <w:szCs w:val="24"/>
+        </w:rPr>
+        <w:t>communicate</w:t>
+      </w:r>
+      <w:proofErr w:type="spellEnd"/>
+      <w:r>
+        <w:rPr>
+          <w:rFonts w:ascii="Times New Roman" w:hAnsi="Times New Roman"/>
+          <w:sz w:val="24"/>
+          <w:szCs w:val="24"/>
+        </w:rPr>
+        <w:t xml:space="preserve">(), pattern COMMAND </w:t>
+      </w:r>
+    </w:p>
+    <w:p>
+      <w:pPr>
+        <w:overflowPunct/>
+        <w:autoSpaceDE/>
+        <w:autoSpaceDN/>
+        <w:adjustRightInd/>
+        <w:jc w:val="both"/>
+        <w:textAlignment w:val="auto"/>
+        <w:rPr>
+          <w:rFonts w:ascii="Times New Roman" w:hAnsi="Times New Roman"/>
+          <w:sz w:val="24"/>
+          <w:szCs w:val="24"/>
+        </w:rPr>
+      </w:pPr>
+    </w:p>
+    <w:p>
+      <w:pPr>
+        <w:overflowPunct/>
+        <w:autoSpaceDE/>
+        <w:autoSpaceDN/>
+        <w:adjustRightInd/>
+        <w:jc w:val="both"/>
+        <w:textAlignment w:val="auto"/>
+        <w:rPr>
+          <w:rFonts w:ascii="Times New Roman" w:hAnsi="Times New Roman"/>
+          <w:sz w:val="24"/>
+          <w:szCs w:val="24"/>
+        </w:rPr>
+      </w:pPr>
+      <w:r>
+        <w:rPr>
+          <w:rFonts w:ascii="Times New Roman" w:hAnsi="Times New Roman"/>
+          <w:sz w:val="24"/>
+          <w:szCs w:val="24"/>
+        </w:rPr>
+        <w:t>- [</w:t>
+      </w:r>
+      <w:r>
+        <w:rPr>
+          <w:rFonts w:ascii="Times New Roman" w:hAnsi="Times New Roman"/>
+          <w:sz w:val="24"/>
+          <w:szCs w:val="24"/>
+        </w:rPr>
+        <w:t>x</w:t>
+      </w:r>
+      <w:r>
+        <w:rPr>
+          <w:rFonts w:ascii="Times New Roman" w:hAnsi="Times New Roman"/>
+          <w:sz w:val="24"/>
+          <w:szCs w:val="24"/>
+        </w:rPr>
+        <w:t xml:space="preserve">] </w:t>
+      </w:r>
+      <w:proofErr w:type="spellStart"/>
+      <w:r>
+        <w:rPr>
+          <w:rFonts w:ascii="Times New Roman" w:hAnsi="Times New Roman"/>
+          <w:sz w:val="24"/>
+          <w:szCs w:val="24"/>
+        </w:rPr>
+        <w:t>Translator</w:t>
+      </w:r>
+      <w:proofErr w:type="spellEnd"/>
+      <w:r>
+        <w:rPr>
+          <w:rFonts w:ascii="Times New Roman" w:hAnsi="Times New Roman"/>
+          <w:sz w:val="24"/>
+          <w:szCs w:val="24"/>
+        </w:rPr>
+        <w:t xml:space="preserve"> - </w:t>
+      </w:r>
+      <w:proofErr w:type="spellStart"/>
+      <w:r>
+        <w:rPr>
+          <w:rFonts w:ascii="Times New Roman" w:hAnsi="Times New Roman"/>
+          <w:sz w:val="24"/>
+          <w:szCs w:val="24"/>
+        </w:rPr>
+        <w:t>static</w:t>
+      </w:r>
+      <w:proofErr w:type="spellEnd"/>
+      <w:r>
+        <w:rPr>
+          <w:rFonts w:ascii="Times New Roman" w:hAnsi="Times New Roman"/>
+          <w:sz w:val="24"/>
+          <w:szCs w:val="24"/>
+        </w:rPr>
+        <w:t xml:space="preserve"> vs </w:t>
+      </w:r>
+      <w:proofErr w:type="spellStart"/>
+      <w:r>
+        <w:rPr>
+          <w:rFonts w:ascii="Times New Roman" w:hAnsi="Times New Roman"/>
+          <w:sz w:val="24"/>
+          <w:szCs w:val="24"/>
+        </w:rPr>
+        <w:t>dynamic</w:t>
+      </w:r>
+      <w:proofErr w:type="spellEnd"/>
+      <w:r>
+        <w:rPr>
+          <w:rFonts w:ascii="Times New Roman" w:hAnsi="Times New Roman"/>
+          <w:sz w:val="24"/>
+          <w:szCs w:val="24"/>
+        </w:rPr>
+        <w:t xml:space="preserve"> </w:t>
+      </w:r>
+      <w:proofErr w:type="spellStart"/>
+      <w:r>
+        <w:rPr>
+          <w:rFonts w:ascii="Times New Roman" w:hAnsi="Times New Roman"/>
+          <w:sz w:val="24"/>
+          <w:szCs w:val="24"/>
+        </w:rPr>
+        <w:t>translation</w:t>
+      </w:r>
+      <w:proofErr w:type="spellEnd"/>
+    </w:p>
+    <w:p>
+      <w:pPr>
+        <w:overflowPunct/>
+        <w:autoSpaceDE/>
+        <w:autoSpaceDN/>
+        <w:adjustRightInd/>
+        <w:jc w:val="both"/>
+        <w:textAlignment w:val="auto"/>
+        <w:rPr>
+          <w:rFonts w:ascii="Times New Roman" w:hAnsi="Times New Roman"/>
+          <w:sz w:val="24"/>
+          <w:szCs w:val="24"/>
+        </w:rPr>
+      </w:pPr>
+      <w:r>
+        <w:rPr>
+          <w:rFonts w:ascii="Times New Roman" w:hAnsi="Times New Roman"/>
+          <w:sz w:val="24"/>
+          <w:szCs w:val="24"/>
+        </w:rPr>
+        <w:tab/>
+      </w:r>
+    </w:p>
+    <w:p>
+      <w:pPr>
+        <w:overflowPunct/>
+        <w:autoSpaceDE/>
+        <w:autoSpaceDN/>
+        <w:adjustRightInd/>
+        <w:jc w:val="both"/>
+        <w:textAlignment w:val="auto"/>
+        <w:rPr>
+          <w:rFonts w:ascii="Times New Roman" w:hAnsi="Times New Roman"/>
+          <w:sz w:val="24"/>
+          <w:szCs w:val="24"/>
+        </w:rPr>
+      </w:pPr>
+      <w:r>
+        <w:rPr>
+          <w:rFonts w:ascii="Times New Roman" w:hAnsi="Times New Roman"/>
+          <w:sz w:val="24"/>
+          <w:szCs w:val="24"/>
+        </w:rPr>
+        <w:t>- [</w:t>
+      </w:r>
+      <w:r>
+        <w:rPr>
+          <w:rFonts w:ascii="Times New Roman" w:hAnsi="Times New Roman"/>
+          <w:sz w:val="24"/>
+          <w:szCs w:val="24"/>
+        </w:rPr>
+        <w:t>x</w:t>
+      </w:r>
+      <w:r>
+        <w:rPr>
+          <w:rFonts w:ascii="Times New Roman" w:hAnsi="Times New Roman"/>
+          <w:sz w:val="24"/>
+          <w:szCs w:val="24"/>
+        </w:rPr>
+        <w:t>] T</w:t>
+      </w:r>
+      <w:r>
+        <w:rPr>
+          <w:rFonts w:ascii="Times New Roman" w:hAnsi="Times New Roman"/>
+          <w:sz w:val="24"/>
+          <w:szCs w:val="24"/>
+        </w:rPr>
+        <w:t>oggle Button</w:t>
+      </w:r>
+    </w:p>
+    <w:p>
+      <w:pPr>
+        <w:overflowPunct/>
+        <w:autoSpaceDE/>
+        <w:autoSpaceDN/>
+        <w:adjustRightInd/>
+        <w:jc w:val="both"/>
+        <w:textAlignment w:val="auto"/>
+        <w:rPr>
+          <w:rFonts w:ascii="Times New Roman" w:hAnsi="Times New Roman"/>
+          <w:sz w:val="24"/>
+          <w:szCs w:val="24"/>
+        </w:rPr>
+      </w:pPr>
+    </w:p>
+    <w:p>
+      <w:pPr>
+        <w:overflowPunct/>
+        <w:autoSpaceDE/>
+        <w:autoSpaceDN/>
+        <w:adjustRightInd/>
+        <w:jc w:val="both"/>
+        <w:textAlignment w:val="auto"/>
+        <w:rPr>
+          <w:rFonts w:ascii="Times New Roman" w:hAnsi="Times New Roman"/>
+          <w:sz w:val="24"/>
+          <w:szCs w:val="24"/>
+        </w:rPr>
+      </w:pPr>
+      <w:r>
+        <w:rPr>
+          <w:rFonts w:ascii="Times New Roman" w:hAnsi="Times New Roman"/>
+          <w:sz w:val="24"/>
+          <w:szCs w:val="24"/>
+        </w:rPr>
+        <w:t>- [</w:t>
+      </w:r>
+      <w:r>
+        <w:rPr>
+          <w:rFonts w:ascii="Times New Roman" w:hAnsi="Times New Roman"/>
+          <w:sz w:val="24"/>
+          <w:szCs w:val="24"/>
+        </w:rPr>
+        <w:t>x</w:t>
+      </w:r>
+      <w:r>
+        <w:rPr>
+          <w:rFonts w:ascii="Times New Roman" w:hAnsi="Times New Roman"/>
+          <w:sz w:val="24"/>
+          <w:szCs w:val="24"/>
+        </w:rPr>
+        <w:t xml:space="preserve">] </w:t>
+      </w:r>
+      <w:r>
+        <w:rPr>
+          <w:rFonts w:ascii="Times New Roman" w:hAnsi="Times New Roman"/>
+          <w:sz w:val="24"/>
+          <w:szCs w:val="24"/>
+        </w:rPr>
+        <w:t>Login</w:t>
+      </w:r>
+    </w:p>
+    <w:p>
+      <w:pPr>
+        <w:overflowPunct/>
+        <w:autoSpaceDE/>
+        <w:autoSpaceDN/>
+        <w:adjustRightInd/>
+        <w:jc w:val="both"/>
+        <w:textAlignment w:val="auto"/>
+        <w:rPr>
+          <w:rFonts w:ascii="Times New Roman" w:hAnsi="Times New Roman"/>
+          <w:sz w:val="24"/>
+          <w:szCs w:val="24"/>
+        </w:rPr>
+      </w:pPr>
+    </w:p>
+    <w:p>
+      <w:pPr>
+        <w:overflowPunct/>
+        <w:autoSpaceDE/>
+        <w:autoSpaceDN/>
+        <w:adjustRightInd/>
+        <w:jc w:val="both"/>
+        <w:textAlignment w:val="auto"/>
+        <w:rPr>
+          <w:rFonts w:ascii="Times New Roman" w:hAnsi="Times New Roman"/>
+          <w:sz w:val="24"/>
+          <w:szCs w:val="24"/>
+        </w:rPr>
+      </w:pPr>
+    </w:p>
+    <w:p>
+      <w:pPr>
+        <w:overflowPunct/>
+        <w:autoSpaceDE/>
+        <w:autoSpaceDN/>
+        <w:adjustRightInd/>
+        <w:jc w:val="both"/>
+        <w:textAlignment w:val="auto"/>
+        <w:rPr>
+          <w:rFonts w:ascii="Times New Roman" w:hAnsi="Times New Roman"/>
+          <w:sz w:val="24"/>
+          <w:szCs w:val="24"/>
+        </w:rPr>
+      </w:pPr>
+      <w:r>
+        <w:rPr>
+          <w:rFonts w:ascii="Times New Roman" w:hAnsi="Times New Roman"/>
+          <w:sz w:val="24"/>
+          <w:szCs w:val="24"/>
+        </w:rPr>
         <w:t>- [ ] Migliorare interfaccia utente: rendere per quanto possibile le pagine più intuitive + estendere funzionalità preesistenti</w:t>
+      </w:r>
+      <w:r>
+        <w:rPr>
+          <w:rFonts w:ascii="Times New Roman" w:hAnsi="Times New Roman"/>
+          <w:sz w:val="24"/>
+          <w:szCs w:val="24"/>
+        </w:rPr>
+        <w:t xml:space="preserve"> ? </w:t>
       </w:r>
     </w:p>
     <w:p>
@@ -27013,7 +28920,19 @@
         <w:rPr>
           <w:rFonts w:ascii="Times New Roman" w:hAnsi="Times New Roman"/>
         </w:rPr>
-        <w:t xml:space="preserve">, consultato il 9 ottobre 2023, </w:t>
+        <w:t xml:space="preserve">, consultato il </w:t>
+      </w:r>
+      <w:r>
+        <w:rPr>
+          <w:rFonts w:ascii="Times New Roman" w:hAnsi="Times New Roman"/>
+        </w:rPr>
+        <w:t>5</w:t>
+      </w:r>
+      <w:r>
+        <w:rPr>
+          <w:rFonts w:ascii="Times New Roman" w:hAnsi="Times New Roman"/>
+        </w:rPr>
+        <w:t xml:space="preserve"> ottobre 2023, </w:t>
       </w:r>
       <w:hyperlink r:id="rId19" w:history="1">
         <w:r>
@@ -27165,7 +29084,19 @@
         <w:rPr>
           <w:rFonts w:ascii="Times New Roman" w:hAnsi="Times New Roman"/>
         </w:rPr>
-        <w:t xml:space="preserve">, consultato il 9 ottobre 2023, </w:t>
+        <w:t xml:space="preserve">, consultato il </w:t>
+      </w:r>
+      <w:r>
+        <w:rPr>
+          <w:rFonts w:ascii="Times New Roman" w:hAnsi="Times New Roman"/>
+        </w:rPr>
+        <w:t>7</w:t>
+      </w:r>
+      <w:r>
+        <w:rPr>
+          <w:rFonts w:ascii="Times New Roman" w:hAnsi="Times New Roman"/>
+        </w:rPr>
+        <w:t xml:space="preserve"> ottobre 2023, </w:t>
       </w:r>
     </w:p>
     <w:p>
@@ -27208,7 +29139,19 @@
         <w:rPr>
           <w:rFonts w:ascii="Times New Roman" w:hAnsi="Times New Roman"/>
         </w:rPr>
-        <w:t xml:space="preserve">, consultato il 9 ottobre 2023, </w:t>
+        <w:t xml:space="preserve">, consultato il </w:t>
+      </w:r>
+      <w:r>
+        <w:rPr>
+          <w:rFonts w:ascii="Times New Roman" w:hAnsi="Times New Roman"/>
+        </w:rPr>
+        <w:t>7</w:t>
+      </w:r>
+      <w:r>
+        <w:rPr>
+          <w:rFonts w:ascii="Times New Roman" w:hAnsi="Times New Roman"/>
+        </w:rPr>
+        <w:t xml:space="preserve"> ottobre 2023, </w:t>
       </w:r>
       <w:hyperlink r:id="rId23" w:anchor="grammar-token-python-grammar-lambda_expr" w:history="1">
         <w:r>
@@ -27217,6 +29160,137 @@
             <w:rFonts w:ascii="Times New Roman" w:hAnsi="Times New Roman"/>
           </w:rPr>
           <w:t>https://docs.python.org/3/reference/expressions.html#grammar-token-python-grammar-lambda_expr</w:t>
+        </w:r>
+      </w:hyperlink>
+    </w:p>
+  </w:footnote>
+  <w:footnote w:id="30">
+    <w:p>
+      <w:pPr>
+        <w:pStyle w:val="FootnoteText"/>
+      </w:pPr>
+      <w:r>
+        <w:rPr>
+          <w:rStyle w:val="FootnoteReference"/>
+        </w:rPr>
+        <w:footnoteRef/>
+      </w:r>
+      <w:r>
+        <w:t xml:space="preserve"> </w:t>
+      </w:r>
+      <w:proofErr w:type="spellStart"/>
+      <w:r>
+        <w:t>Cryptography</w:t>
+      </w:r>
+      <w:proofErr w:type="spellEnd"/>
+      <w:r>
+        <w:t xml:space="preserve"> </w:t>
+      </w:r>
+      <w:proofErr w:type="spellStart"/>
+      <w:r>
+        <w:t>Hash</w:t>
+      </w:r>
+      <w:proofErr w:type="spellEnd"/>
+      <w:r>
+        <w:t xml:space="preserve"> </w:t>
+      </w:r>
+      <w:proofErr w:type="spellStart"/>
+      <w:r>
+        <w:t>functions</w:t>
+      </w:r>
+      <w:proofErr w:type="spellEnd"/>
+      <w:r>
+        <w:t xml:space="preserve">, </w:t>
+      </w:r>
+      <w:proofErr w:type="spellStart"/>
+      <w:r>
+        <w:t>tutorialspoint</w:t>
+      </w:r>
+      <w:proofErr w:type="spellEnd"/>
+      <w:r>
+        <w:t xml:space="preserve">, consultato il 9 ottobre 2023, </w:t>
+      </w:r>
+      <w:hyperlink r:id="rId24" w:history="1">
+        <w:r>
+          <w:rPr>
+            <w:rStyle w:val="Hyperlink"/>
+          </w:rPr>
+          <w:t>https://www.tutorialspoint.com/cryptography/cryptography_hash_functions.htm</w:t>
+        </w:r>
+      </w:hyperlink>
+    </w:p>
+  </w:footnote>
+  <w:footnote w:id="31">
+    <w:p>
+      <w:pPr>
+        <w:pStyle w:val="FootnoteText"/>
+      </w:pPr>
+      <w:r>
+        <w:rPr>
+          <w:rStyle w:val="FootnoteReference"/>
+        </w:rPr>
+        <w:footnoteRef/>
+      </w:r>
+      <w:r>
+        <w:t xml:space="preserve"> </w:t>
+      </w:r>
+      <w:proofErr w:type="spellStart"/>
+      <w:r>
+        <w:t>Encryption</w:t>
+      </w:r>
+      <w:proofErr w:type="spellEnd"/>
+      <w:r>
+        <w:t xml:space="preserve"> vs. </w:t>
+      </w:r>
+      <w:proofErr w:type="spellStart"/>
+      <w:r>
+        <w:t>Hashing</w:t>
+      </w:r>
+      <w:proofErr w:type="spellEnd"/>
+      <w:r>
+        <w:t xml:space="preserve"> vs. </w:t>
+      </w:r>
+      <w:proofErr w:type="spellStart"/>
+      <w:r>
+        <w:t>Salting</w:t>
+      </w:r>
+      <w:proofErr w:type="spellEnd"/>
+      <w:r>
+        <w:t xml:space="preserve"> - </w:t>
+      </w:r>
+      <w:proofErr w:type="spellStart"/>
+      <w:r>
+        <w:t>What's</w:t>
+      </w:r>
+      <w:proofErr w:type="spellEnd"/>
+      <w:r>
+        <w:t xml:space="preserve"> the </w:t>
+      </w:r>
+      <w:proofErr w:type="spellStart"/>
+      <w:r>
+        <w:t>Difference</w:t>
+      </w:r>
+      <w:proofErr w:type="spellEnd"/>
+      <w:r>
+        <w:t>?</w:t>
+      </w:r>
+      <w:r>
+        <w:t xml:space="preserve">, </w:t>
+      </w:r>
+      <w:proofErr w:type="spellStart"/>
+      <w:r>
+        <w:t>PingIdentity</w:t>
+      </w:r>
+      <w:proofErr w:type="spellEnd"/>
+      <w:r>
+        <w:t xml:space="preserve">, consultato il 10 ottobre 2023 </w:t>
+      </w:r>
+      <w:hyperlink r:id="rId25" w:history="1">
+        <w:r>
+          <w:rPr>
+            <w:rStyle w:val="Hyperlink"/>
+          </w:rPr>
+          <w:t>https://www.pingidentity.com/en/resources/blog/post/encryption-vs-hashing-vs-salting.html</w:t>
         </w:r>
       </w:hyperlink>
     </w:p>
@@ -28315,7 +30389,7 @@
   <w:style w:type="paragraph" w:default="1" w:styleId="Normal">
     <w:name w:val="Normal"/>
     <w:qFormat/>
-    <w:rsid w:val="00FF62A4"/>
+    <w:rsid w:val="007E5CD3"/>
     <w:pPr>
       <w:overflowPunct w:val="0"/>
       <w:autoSpaceDE w:val="0"/>

</xml_diff>

<commit_message>
Ch. 4 + Ch.5 fixes
</commit_message>
<xml_diff>
--- a/Tesi_Triennale_Informatica_Unimore_2022_2023_Enrico_Marras_152336.docx
+++ b/Tesi_Triennale_Informatica_Unimore_2022_2023_Enrico_Marras_152336.docx
@@ -5644,7 +5644,7 @@
           <w:noProof/>
         </w:rPr>
         <w:drawing>
-          <wp:inline distT="0" distB="0" distL="0" distR="0" wp14:anchorId="25E53721" wp14:editId="79AB66F9">
+          <wp:inline distT="0" distB="0" distL="0" distR="0" wp14:anchorId="25E53721" wp14:editId="2C4BBE7C">
             <wp:extent cx="5391150" cy="2531745"/>
             <wp:effectExtent l="0" t="0" r="0" b="1905"/>
             <wp:docPr id="849010223" name="Picture 1"/>
@@ -12512,7 +12512,7 @@
           <w:szCs w:val="24"/>
         </w:rPr>
         <w:drawing>
-          <wp:inline distT="0" distB="0" distL="0" distR="0" wp14:anchorId="2B46FB19" wp14:editId="5EE7B22E">
+          <wp:inline distT="0" distB="0" distL="0" distR="0" wp14:anchorId="2B46FB19" wp14:editId="7D29165C">
             <wp:extent cx="5397500" cy="2054685"/>
             <wp:effectExtent l="0" t="0" r="0" b="3175"/>
             <wp:docPr id="771473597" name="Picture 1" descr="A screenshot of a computer&#10;&#10;Description automatically generated"/>
@@ -19234,7 +19234,23 @@
           <w:sz w:val="24"/>
           <w:szCs w:val="24"/>
         </w:rPr>
-        <w:t xml:space="preserve"> di controllo per una funzionalità interna. Questo pone una difficoltà aggiuntiva allo sviluppo, in quanto </w:t>
+        <w:t xml:space="preserve"> di controllo per una funzionalità intern</w:t>
+      </w:r>
+      <w:r>
+        <w:rPr>
+          <w:rFonts w:ascii="Times New Roman" w:hAnsi="Times New Roman"/>
+          <w:sz w:val="24"/>
+          <w:szCs w:val="24"/>
+        </w:rPr>
+        <w:t>e</w:t>
+      </w:r>
+      <w:r>
+        <w:rPr>
+          <w:rFonts w:ascii="Times New Roman" w:hAnsi="Times New Roman"/>
+          <w:sz w:val="24"/>
+          <w:szCs w:val="24"/>
+        </w:rPr>
+        <w:t xml:space="preserve">. Questo pone una difficoltà aggiuntiva allo sviluppo, in quanto </w:t>
       </w:r>
       <w:r>
         <w:rPr>
@@ -20189,7 +20205,23 @@
           <w:sz w:val="24"/>
           <w:szCs w:val="24"/>
         </w:rPr>
-        <w:t>Nel contesto delle componenti grafiche, questa scelta ci consente di distinguere tra azioni predefinite che devono essere eseguite in ogni aggiornamento e altre azioni che dipendono da stati ed eventi che si verificano durante l'esecuzione del programma.</w:t>
+        <w:t>Nel contesto delle componenti grafiche, questa scelta ci consente di distinguere tra azioni predefinite che devono essere eseguite in ogni aggiornamento</w:t>
+      </w:r>
+      <w:r>
+        <w:rPr>
+          <w:rFonts w:ascii="Times New Roman" w:hAnsi="Times New Roman"/>
+          <w:sz w:val="24"/>
+          <w:szCs w:val="24"/>
+        </w:rPr>
+        <w:t>,</w:t>
+      </w:r>
+      <w:r>
+        <w:rPr>
+          <w:rFonts w:ascii="Times New Roman" w:hAnsi="Times New Roman"/>
+          <w:sz w:val="24"/>
+          <w:szCs w:val="24"/>
+        </w:rPr>
+        <w:t xml:space="preserve"> e altre azioni che dipendono da stati ed eventi che si verificano durante l'esecuzione del programma.</w:t>
       </w:r>
       <w:r>
         <w:rPr>
@@ -21236,7 +21268,7 @@
           <w:sz w:val="24"/>
           <w:szCs w:val="24"/>
         </w:rPr>
-        <w:t xml:space="preserve">Durante l’esecuzione dei compiti, si evidenzia un nuovo problema, legato al fatto che non tutti i Task comunicano allo stesso modo. In altre parole, avendo compiti potenzialmente diversi, potrebbero </w:t>
+        <w:t xml:space="preserve">Durante l’esecuzione dei compiti si evidenzia un nuovo problema, legato al fatto che non tutti i Task comunicano allo stesso modo. In altre parole, avendo compiti potenzialmente diversi, potrebbero </w:t>
       </w:r>
       <w:r>
         <w:rPr>
@@ -23510,7 +23542,7 @@
           <w:sz w:val="24"/>
           <w:szCs w:val="24"/>
         </w:rPr>
-        <w:t xml:space="preserve"> è necessario fornire le strutture dati di riferimento </w:t>
+        <w:t xml:space="preserve">è necessario fornire le strutture dati di riferimento </w:t>
       </w:r>
       <w:proofErr w:type="spellStart"/>
       <w:r>
@@ -23895,15 +23927,47 @@
           <w:sz w:val="24"/>
           <w:szCs w:val="24"/>
         </w:rPr>
-        <w:t xml:space="preserve"> tutti gli oggetti di un registro che </w:t>
-      </w:r>
-      <w:r>
-        <w:rPr>
-          <w:rFonts w:ascii="Times New Roman" w:hAnsi="Times New Roman"/>
-          <w:sz w:val="24"/>
-          <w:szCs w:val="24"/>
-        </w:rPr>
-        <w:t>richiede l’aggiornamento di più componenti all’interno di una</w:t>
+        <w:t xml:space="preserve"> tutti gli oggetti che </w:t>
+      </w:r>
+      <w:r>
+        <w:rPr>
+          <w:rFonts w:ascii="Times New Roman" w:hAnsi="Times New Roman"/>
+          <w:sz w:val="24"/>
+          <w:szCs w:val="24"/>
+        </w:rPr>
+        <w:t>richied</w:t>
+      </w:r>
+      <w:r>
+        <w:rPr>
+          <w:rFonts w:ascii="Times New Roman" w:hAnsi="Times New Roman"/>
+          <w:sz w:val="24"/>
+          <w:szCs w:val="24"/>
+        </w:rPr>
+        <w:t>ono</w:t>
+      </w:r>
+      <w:r>
+        <w:rPr>
+          <w:rFonts w:ascii="Times New Roman" w:hAnsi="Times New Roman"/>
+          <w:sz w:val="24"/>
+          <w:szCs w:val="24"/>
+        </w:rPr>
+        <w:t xml:space="preserve"> l’aggiornamento </w:t>
+      </w:r>
+      <w:r>
+        <w:rPr>
+          <w:rFonts w:ascii="Times New Roman" w:hAnsi="Times New Roman"/>
+          <w:sz w:val="24"/>
+          <w:szCs w:val="24"/>
+        </w:rPr>
+        <w:t>in base a dati presenti nello stesso registro al</w:t>
+      </w:r>
+      <w:r>
+        <w:rPr>
+          <w:rFonts w:ascii="Times New Roman" w:hAnsi="Times New Roman"/>
+          <w:sz w:val="24"/>
+          <w:szCs w:val="24"/>
+        </w:rPr>
+        <w:t>l’interno di una</w:t>
       </w:r>
       <w:r>
         <w:rPr>
@@ -24786,7 +24850,47 @@
           <w:sz w:val="24"/>
           <w:szCs w:val="24"/>
         </w:rPr>
-        <w:t>Per quanto concerne le traduzioni, la classe Traslator è in grado di gestirne</w:t>
+        <w:t xml:space="preserve">Per quanto concerne le traduzioni, la classe </w:t>
+      </w:r>
+      <w:proofErr w:type="spellStart"/>
+      <w:r>
+        <w:rPr>
+          <w:rFonts w:ascii="Times New Roman" w:hAnsi="Times New Roman"/>
+          <w:i/>
+          <w:iCs/>
+          <w:sz w:val="24"/>
+          <w:szCs w:val="24"/>
+        </w:rPr>
+        <w:t>Tra</w:t>
+      </w:r>
+      <w:r>
+        <w:rPr>
+          <w:rFonts w:ascii="Times New Roman" w:hAnsi="Times New Roman"/>
+          <w:i/>
+          <w:iCs/>
+          <w:sz w:val="24"/>
+          <w:szCs w:val="24"/>
+        </w:rPr>
+        <w:t>n</w:t>
+      </w:r>
+      <w:r>
+        <w:rPr>
+          <w:rFonts w:ascii="Times New Roman" w:hAnsi="Times New Roman"/>
+          <w:i/>
+          <w:iCs/>
+          <w:sz w:val="24"/>
+          <w:szCs w:val="24"/>
+        </w:rPr>
+        <w:t>slator</w:t>
+      </w:r>
+      <w:proofErr w:type="spellEnd"/>
+      <w:r>
+        <w:rPr>
+          <w:rFonts w:ascii="Times New Roman" w:hAnsi="Times New Roman"/>
+          <w:sz w:val="24"/>
+          <w:szCs w:val="24"/>
+        </w:rPr>
+        <w:t xml:space="preserve"> è in grado di gestirne</w:t>
       </w:r>
       <w:r>
         <w:rPr>
@@ -24802,7 +24906,7 @@
           <w:sz w:val="24"/>
           <w:szCs w:val="24"/>
         </w:rPr>
-        <w:t xml:space="preserve"> di due tipi:</w:t>
+        <w:t xml:space="preserve"> due tipi:</w:t>
       </w:r>
     </w:p>
     <w:p>
@@ -25283,7 +25387,23 @@
           <w:sz w:val="24"/>
           <w:szCs w:val="24"/>
         </w:rPr>
-        <w:t>, ma necessario allo sviluppo di varie funzionalità.</w:t>
+        <w:t xml:space="preserve">, ma necessario </w:t>
+      </w:r>
+      <w:r>
+        <w:rPr>
+          <w:rFonts w:ascii="Times New Roman" w:hAnsi="Times New Roman"/>
+          <w:sz w:val="24"/>
+          <w:szCs w:val="24"/>
+        </w:rPr>
+        <w:t>per ricreare varie</w:t>
+      </w:r>
+      <w:r>
+        <w:rPr>
+          <w:rFonts w:ascii="Times New Roman" w:hAnsi="Times New Roman"/>
+          <w:sz w:val="24"/>
+          <w:szCs w:val="24"/>
+        </w:rPr>
+        <w:t xml:space="preserve"> funzionalità.</w:t>
       </w:r>
     </w:p>
     <w:p>
@@ -25307,7 +25427,7 @@
           <w:sz w:val="24"/>
           <w:szCs w:val="24"/>
         </w:rPr>
-        <w:t xml:space="preserve">Per il suo sviluppo è stato necessario definire in primo luogo i due stati del bottone, i quali possono variare per contenuto e stile testuale, colore di sfondo, immagine e altre caratteristiche di stile del bottone stesso. Questi due stati sono contenuti rispettivamente nei dizionari </w:t>
+        <w:t xml:space="preserve">Per il suo sviluppo è stato necessario definire in primo luogo i due stati del bottone, i quali possono variare per contenuto testuale, colore di sfondo, immagine e altre caratteristiche di stile del bottone stesso. Questi due stati sono contenuti rispettivamente nei dizionari </w:t>
       </w:r>
       <w:proofErr w:type="spellStart"/>
       <w:r>
@@ -25365,28 +25485,13 @@
           <w:szCs w:val="24"/>
         </w:rPr>
       </w:pPr>
-    </w:p>
-    <w:p>
-      <w:pPr>
-        <w:overflowPunct/>
-        <w:autoSpaceDE/>
-        <w:autoSpaceDN/>
-        <w:adjustRightInd/>
-        <w:spacing w:line="360" w:lineRule="auto"/>
-        <w:jc w:val="both"/>
-        <w:textAlignment w:val="auto"/>
-        <w:rPr>
-          <w:rFonts w:ascii="Times New Roman" w:hAnsi="Times New Roman"/>
-          <w:sz w:val="24"/>
-          <w:szCs w:val="24"/>
-        </w:rPr>
-      </w:pPr>
-      <w:r>
-        <w:rPr>
-          <w:rFonts w:ascii="Times New Roman" w:hAnsi="Times New Roman"/>
-          <w:sz w:val="24"/>
-          <w:szCs w:val="24"/>
-        </w:rPr>
+      <w:r>
+        <w:rPr>
+          <w:rFonts w:ascii="Times New Roman" w:hAnsi="Times New Roman"/>
+          <w:sz w:val="24"/>
+          <w:szCs w:val="24"/>
+        </w:rPr>
+        <w:lastRenderedPageBreak/>
         <w:t xml:space="preserve">Alla pressione di un pulsante della classe </w:t>
       </w:r>
       <w:r>
@@ -26198,7 +26303,7 @@
           <w:sz w:val="24"/>
           <w:szCs w:val="24"/>
         </w:rPr>
-        <w:t xml:space="preserve">l'output prodotto dalle funzioni di </w:t>
+        <w:t xml:space="preserve">l'output prodotto dalle funzioni </w:t>
       </w:r>
       <w:proofErr w:type="spellStart"/>
       <w:r>
@@ -26253,7 +26358,6 @@
           <w:sz w:val="24"/>
           <w:szCs w:val="24"/>
         </w:rPr>
-        <w:lastRenderedPageBreak/>
         <w:t>Per eseguire l’</w:t>
       </w:r>
       <w:proofErr w:type="spellStart"/>
@@ -26274,7 +26378,25 @@
           <w:sz w:val="24"/>
           <w:szCs w:val="24"/>
         </w:rPr>
-        <w:t xml:space="preserve"> è stata usata la funzione SHA-256 in combinazione con la funzione crittografica</w:t>
+        <w:t xml:space="preserve"> è stata usata la funzione </w:t>
+      </w:r>
+      <w:r>
+        <w:rPr>
+          <w:rFonts w:ascii="Times New Roman" w:hAnsi="Times New Roman"/>
+          <w:i/>
+          <w:iCs/>
+          <w:sz w:val="24"/>
+          <w:szCs w:val="24"/>
+        </w:rPr>
+        <w:t>SHA-256</w:t>
+      </w:r>
+      <w:r>
+        <w:rPr>
+          <w:rFonts w:ascii="Times New Roman" w:hAnsi="Times New Roman"/>
+          <w:sz w:val="24"/>
+          <w:szCs w:val="24"/>
+        </w:rPr>
+        <w:t xml:space="preserve"> in combinazione con la funzione crittografica</w:t>
       </w:r>
       <w:r>
         <w:rPr>
@@ -26287,6 +26409,8 @@
       <w:r>
         <w:rPr>
           <w:rFonts w:ascii="Times New Roman" w:hAnsi="Times New Roman"/>
+          <w:i/>
+          <w:iCs/>
           <w:sz w:val="24"/>
           <w:szCs w:val="24"/>
         </w:rPr>
@@ -26304,6 +26428,8 @@
       <w:r>
         <w:rPr>
           <w:rFonts w:ascii="Times New Roman" w:hAnsi="Times New Roman"/>
+          <w:i/>
+          <w:iCs/>
           <w:sz w:val="24"/>
           <w:szCs w:val="24"/>
         </w:rPr>
@@ -26331,10 +26457,21 @@
       <w:r>
         <w:rPr>
           <w:rFonts w:ascii="Times New Roman" w:hAnsi="Times New Roman"/>
-          <w:sz w:val="24"/>
-          <w:szCs w:val="24"/>
-        </w:rPr>
-        <w:t>SHA-256 è una funzione progettata per prendere un input e produrre un output fissato di 256 bit.</w:t>
+          <w:i/>
+          <w:iCs/>
+          <w:sz w:val="24"/>
+          <w:szCs w:val="24"/>
+        </w:rPr>
+        <w:lastRenderedPageBreak/>
+        <w:t>SHA-256</w:t>
+      </w:r>
+      <w:r>
+        <w:rPr>
+          <w:rFonts w:ascii="Times New Roman" w:hAnsi="Times New Roman"/>
+          <w:sz w:val="24"/>
+          <w:szCs w:val="24"/>
+        </w:rPr>
+        <w:t xml:space="preserve"> è una funzione progettata per prendere un input e produrre un output fissato di 256 bit.</w:t>
       </w:r>
     </w:p>
     <w:p>
@@ -26373,6 +26510,8 @@
       <w:r>
         <w:rPr>
           <w:rFonts w:ascii="Times New Roman" w:hAnsi="Times New Roman"/>
+          <w:i/>
+          <w:iCs/>
           <w:sz w:val="24"/>
           <w:szCs w:val="24"/>
         </w:rPr>
@@ -26860,7 +26999,7 @@
           <w:sz w:val="24"/>
           <w:szCs w:val="24"/>
         </w:rPr>
-        <w:t>e</w:t>
+        <w:t>a</w:t>
       </w:r>
       <w:r>
         <w:rPr>
@@ -27002,6 +27141,38 @@
     </w:p>
     <w:p>
       <w:pPr>
+        <w:overflowPunct/>
+        <w:autoSpaceDE/>
+        <w:autoSpaceDN/>
+        <w:adjustRightInd/>
+        <w:spacing w:line="360" w:lineRule="auto"/>
+        <w:jc w:val="both"/>
+        <w:textAlignment w:val="auto"/>
+        <w:rPr>
+          <w:rFonts w:ascii="Times New Roman" w:hAnsi="Times New Roman"/>
+          <w:sz w:val="24"/>
+          <w:szCs w:val="24"/>
+        </w:rPr>
+      </w:pPr>
+    </w:p>
+    <w:p>
+      <w:pPr>
+        <w:overflowPunct/>
+        <w:autoSpaceDE/>
+        <w:autoSpaceDN/>
+        <w:adjustRightInd/>
+        <w:spacing w:line="360" w:lineRule="auto"/>
+        <w:jc w:val="both"/>
+        <w:textAlignment w:val="auto"/>
+        <w:rPr>
+          <w:rFonts w:ascii="Times New Roman" w:hAnsi="Times New Roman"/>
+          <w:sz w:val="24"/>
+          <w:szCs w:val="24"/>
+        </w:rPr>
+      </w:pPr>
+    </w:p>
+    <w:p>
+      <w:pPr>
         <w:pStyle w:val="Heading1"/>
         <w:spacing w:line="360" w:lineRule="auto"/>
         <w:jc w:val="both"/>
@@ -27191,7 +27362,7 @@
           <w:sz w:val="24"/>
           <w:szCs w:val="24"/>
         </w:rPr>
-        <w:t xml:space="preserve">Molto spesso, i dati necessari al funzionamento del programma di controllo contenuti nei registri dei </w:t>
+        <w:t xml:space="preserve">Molto spesso, i dati necessari al funzionamento del programma contenuti nei registri dei </w:t>
       </w:r>
       <w:r>
         <w:rPr>
@@ -28345,7 +28516,39 @@
           <w:sz w:val="24"/>
           <w:szCs w:val="24"/>
         </w:rPr>
-        <w:t>Nella maggioranza dei casi, le letture di multipli registri implicano l’uso di tutti i dati dei</w:t>
+        <w:t xml:space="preserve">Nella maggioranza dei casi, le letture di </w:t>
+      </w:r>
+      <w:r>
+        <w:rPr>
+          <w:rFonts w:ascii="Times New Roman" w:hAnsi="Times New Roman"/>
+          <w:sz w:val="24"/>
+          <w:szCs w:val="24"/>
+        </w:rPr>
+        <w:t>diversi</w:t>
+      </w:r>
+      <w:r>
+        <w:rPr>
+          <w:rFonts w:ascii="Times New Roman" w:hAnsi="Times New Roman"/>
+          <w:sz w:val="24"/>
+          <w:szCs w:val="24"/>
+        </w:rPr>
+        <w:t xml:space="preserve"> registri implicano </w:t>
+      </w:r>
+      <w:r>
+        <w:rPr>
+          <w:rFonts w:ascii="Times New Roman" w:hAnsi="Times New Roman"/>
+          <w:sz w:val="24"/>
+          <w:szCs w:val="24"/>
+        </w:rPr>
+        <w:t xml:space="preserve">solamente </w:t>
+      </w:r>
+      <w:r>
+        <w:rPr>
+          <w:rFonts w:ascii="Times New Roman" w:hAnsi="Times New Roman"/>
+          <w:sz w:val="24"/>
+          <w:szCs w:val="24"/>
+        </w:rPr>
+        <w:t>l’uso di tutti i dati dei</w:t>
       </w:r>
       <w:r>
         <w:rPr>
@@ -28401,7 +28604,39 @@
           <w:sz w:val="24"/>
           <w:szCs w:val="24"/>
         </w:rPr>
-        <w:t xml:space="preserve"> dei valori dei registri per permettere un accesso in un secondo momento </w:t>
+        <w:t xml:space="preserve"> dei valori dei registri</w:t>
+      </w:r>
+      <w:r>
+        <w:rPr>
+          <w:rFonts w:ascii="Times New Roman" w:hAnsi="Times New Roman"/>
+          <w:sz w:val="24"/>
+          <w:szCs w:val="24"/>
+        </w:rPr>
+        <w:t>,</w:t>
+      </w:r>
+      <w:r>
+        <w:rPr>
+          <w:rFonts w:ascii="Times New Roman" w:hAnsi="Times New Roman"/>
+          <w:sz w:val="24"/>
+          <w:szCs w:val="24"/>
+        </w:rPr>
+        <w:t xml:space="preserve"> </w:t>
+      </w:r>
+      <w:r>
+        <w:rPr>
+          <w:rFonts w:ascii="Times New Roman" w:hAnsi="Times New Roman"/>
+          <w:sz w:val="24"/>
+          <w:szCs w:val="24"/>
+        </w:rPr>
+        <w:t>al fine di consentire</w:t>
+      </w:r>
+      <w:r>
+        <w:rPr>
+          <w:rFonts w:ascii="Times New Roman" w:hAnsi="Times New Roman"/>
+          <w:sz w:val="24"/>
+          <w:szCs w:val="24"/>
+        </w:rPr>
+        <w:t xml:space="preserve"> un accesso in un secondo momento </w:t>
       </w:r>
       <w:r>
         <w:rPr>
@@ -28437,7 +28672,15 @@
           <w:sz w:val="24"/>
           <w:szCs w:val="24"/>
         </w:rPr>
-        <w:t>. A livello implementativo sono stati creati dei dizionari di misurazioni, referenziati da una chiave corrispondente all’indirizzo del registro contenente quella misurazione</w:t>
+        <w:t xml:space="preserve">. A livello implementativo sono stati creati dei dizionari di misurazioni, referenziati da una chiave corrispondente all’indirizzo del registro </w:t>
+      </w:r>
+      <w:r>
+        <w:rPr>
+          <w:rFonts w:ascii="Times New Roman" w:hAnsi="Times New Roman"/>
+          <w:sz w:val="24"/>
+          <w:szCs w:val="24"/>
+        </w:rPr>
+        <w:t>corrispondente</w:t>
       </w:r>
       <w:r>
         <w:rPr>
@@ -28599,92 +28842,7 @@
           <w:sz w:val="24"/>
           <w:szCs w:val="24"/>
         </w:rPr>
-        <w:t xml:space="preserve">. Dal momento che ogni valore memorizzato dei </w:t>
-      </w:r>
-      <w:r>
-        <w:rPr>
-          <w:rFonts w:ascii="Times New Roman" w:hAnsi="Times New Roman"/>
-          <w:sz w:val="24"/>
-          <w:szCs w:val="24"/>
-        </w:rPr>
-        <w:lastRenderedPageBreak/>
-        <w:t>registri</w:t>
-      </w:r>
-      <w:r>
-        <w:rPr>
-          <w:rFonts w:ascii="Times New Roman" w:hAnsi="Times New Roman"/>
-          <w:sz w:val="24"/>
-          <w:szCs w:val="24"/>
-        </w:rPr>
-        <w:t xml:space="preserve">, in quanto inizialmente sconosciuto, </w:t>
-      </w:r>
-      <w:r>
-        <w:rPr>
-          <w:rFonts w:ascii="Times New Roman" w:hAnsi="Times New Roman"/>
-          <w:sz w:val="24"/>
-          <w:szCs w:val="24"/>
-        </w:rPr>
-        <w:t xml:space="preserve">parte da uno stato iniziale di 0, si sarebbe potuto incappare in problematiche con </w:t>
-      </w:r>
-      <w:proofErr w:type="spellStart"/>
-      <w:r>
-        <w:rPr>
-          <w:rFonts w:ascii="Times New Roman" w:hAnsi="Times New Roman"/>
-          <w:sz w:val="24"/>
-          <w:szCs w:val="24"/>
-        </w:rPr>
-        <w:t>C</w:t>
-      </w:r>
-      <w:r>
-        <w:rPr>
-          <w:rFonts w:ascii="Times New Roman" w:hAnsi="Times New Roman"/>
-          <w:sz w:val="24"/>
-          <w:szCs w:val="24"/>
-        </w:rPr>
-        <w:t>Python</w:t>
-      </w:r>
-      <w:proofErr w:type="spellEnd"/>
-      <w:r>
-        <w:rPr>
-          <w:rFonts w:ascii="Times New Roman" w:hAnsi="Times New Roman"/>
-          <w:sz w:val="24"/>
-          <w:szCs w:val="24"/>
-        </w:rPr>
-        <w:t xml:space="preserve">, </w:t>
-      </w:r>
-      <w:r>
-        <w:rPr>
-          <w:rFonts w:ascii="Times New Roman" w:hAnsi="Times New Roman"/>
-          <w:sz w:val="24"/>
-          <w:szCs w:val="24"/>
-        </w:rPr>
-        <w:t xml:space="preserve">l’interprete di </w:t>
-      </w:r>
-      <w:proofErr w:type="spellStart"/>
-      <w:r>
-        <w:rPr>
-          <w:rFonts w:ascii="Times New Roman" w:hAnsi="Times New Roman"/>
-          <w:sz w:val="24"/>
-          <w:szCs w:val="24"/>
-        </w:rPr>
-        <w:t>Python</w:t>
-      </w:r>
-      <w:proofErr w:type="spellEnd"/>
-      <w:r>
-        <w:rPr>
-          <w:rFonts w:ascii="Times New Roman" w:hAnsi="Times New Roman"/>
-          <w:sz w:val="24"/>
-          <w:szCs w:val="24"/>
-        </w:rPr>
-        <w:t xml:space="preserve"> utilizzato in questo progetto</w:t>
-      </w:r>
-      <w:r>
-        <w:rPr>
-          <w:rFonts w:ascii="Times New Roman" w:hAnsi="Times New Roman"/>
-          <w:sz w:val="24"/>
-          <w:szCs w:val="24"/>
-        </w:rPr>
-        <w:t>.</w:t>
+        <w:t xml:space="preserve">. </w:t>
       </w:r>
     </w:p>
     <w:p>
@@ -28708,36 +28866,57 @@
           <w:sz w:val="24"/>
           <w:szCs w:val="24"/>
         </w:rPr>
-        <w:t xml:space="preserve">Infatti, in una prima fase iniziale si erano salvati questi valori di </w:t>
-      </w:r>
-      <w:r>
-        <w:rPr>
-          <w:rFonts w:ascii="Times New Roman" w:hAnsi="Times New Roman"/>
-          <w:i/>
-          <w:iCs/>
-          <w:sz w:val="24"/>
-          <w:szCs w:val="24"/>
-        </w:rPr>
-        <w:t>cache</w:t>
-      </w:r>
-      <w:r>
-        <w:rPr>
-          <w:rFonts w:ascii="Times New Roman" w:hAnsi="Times New Roman"/>
-          <w:sz w:val="24"/>
-          <w:szCs w:val="24"/>
-        </w:rPr>
-        <w:t xml:space="preserve"> come dei semplici interi ricevuti dall’esecuzione delle funzioni </w:t>
+        <w:lastRenderedPageBreak/>
+        <w:t xml:space="preserve">Dal momento che ogni valore memorizzato </w:t>
+      </w:r>
+      <w:r>
+        <w:rPr>
+          <w:rFonts w:ascii="Times New Roman" w:hAnsi="Times New Roman"/>
+          <w:sz w:val="24"/>
+          <w:szCs w:val="24"/>
+        </w:rPr>
+        <w:t>ne</w:t>
+      </w:r>
+      <w:r>
+        <w:rPr>
+          <w:rFonts w:ascii="Times New Roman" w:hAnsi="Times New Roman"/>
+          <w:sz w:val="24"/>
+          <w:szCs w:val="24"/>
+        </w:rPr>
+        <w:t>i registri</w:t>
+      </w:r>
+      <w:r>
+        <w:rPr>
+          <w:rFonts w:ascii="Times New Roman" w:hAnsi="Times New Roman"/>
+          <w:sz w:val="24"/>
+          <w:szCs w:val="24"/>
+        </w:rPr>
+        <w:t xml:space="preserve">, in quanto inizialmente sconosciuto </w:t>
+      </w:r>
+      <w:r>
+        <w:rPr>
+          <w:rFonts w:ascii="Times New Roman" w:hAnsi="Times New Roman"/>
+          <w:sz w:val="24"/>
+          <w:szCs w:val="24"/>
+        </w:rPr>
+        <w:t xml:space="preserve">parte da uno stato iniziale di 0, si sarebbe potuto incappare in problematiche con </w:t>
       </w:r>
       <w:proofErr w:type="spellStart"/>
       <w:r>
         <w:rPr>
           <w:rFonts w:ascii="Times New Roman" w:hAnsi="Times New Roman"/>
-          <w:i/>
-          <w:iCs/>
-          <w:sz w:val="24"/>
-          <w:szCs w:val="24"/>
-        </w:rPr>
-        <w:t>communicate</w:t>
+          <w:sz w:val="24"/>
+          <w:szCs w:val="24"/>
+        </w:rPr>
+        <w:t>C</w:t>
+      </w:r>
+      <w:r>
+        <w:rPr>
+          <w:rFonts w:ascii="Times New Roman" w:hAnsi="Times New Roman"/>
+          <w:sz w:val="24"/>
+          <w:szCs w:val="24"/>
+        </w:rPr>
+        <w:t>Python</w:t>
       </w:r>
       <w:proofErr w:type="spellEnd"/>
       <w:r>
@@ -28746,36 +28925,24 @@
           <w:sz w:val="24"/>
           <w:szCs w:val="24"/>
         </w:rPr>
-        <w:t xml:space="preserve">. Se la chiave contenuta nel dizionari </w:t>
-      </w:r>
-      <w:r>
-        <w:rPr>
-          <w:rFonts w:ascii="Times New Roman" w:hAnsi="Times New Roman"/>
-          <w:i/>
-          <w:iCs/>
-          <w:sz w:val="24"/>
-          <w:szCs w:val="24"/>
-        </w:rPr>
-        <w:t>success</w:t>
-      </w:r>
-      <w:r>
-        <w:rPr>
-          <w:rFonts w:ascii="Times New Roman" w:hAnsi="Times New Roman"/>
-          <w:sz w:val="24"/>
-          <w:szCs w:val="24"/>
-        </w:rPr>
-        <w:t xml:space="preserve"> o </w:t>
+        <w:t xml:space="preserve">, </w:t>
+      </w:r>
+      <w:r>
+        <w:rPr>
+          <w:rFonts w:ascii="Times New Roman" w:hAnsi="Times New Roman"/>
+          <w:sz w:val="24"/>
+          <w:szCs w:val="24"/>
+        </w:rPr>
+        <w:t xml:space="preserve">l’interprete di </w:t>
       </w:r>
       <w:proofErr w:type="spellStart"/>
       <w:r>
         <w:rPr>
           <w:rFonts w:ascii="Times New Roman" w:hAnsi="Times New Roman"/>
-          <w:i/>
-          <w:iCs/>
-          <w:sz w:val="24"/>
-          <w:szCs w:val="24"/>
-        </w:rPr>
-        <w:t>failure</w:t>
+          <w:sz w:val="24"/>
+          <w:szCs w:val="24"/>
+        </w:rPr>
+        <w:t>Python</w:t>
       </w:r>
       <w:proofErr w:type="spellEnd"/>
       <w:r>
@@ -28784,256 +28951,15 @@
           <w:sz w:val="24"/>
           <w:szCs w:val="24"/>
         </w:rPr>
-        <w:t xml:space="preserve"> corrispondeva al valore iniziale della </w:t>
-      </w:r>
-      <w:r>
-        <w:rPr>
-          <w:rFonts w:ascii="Times New Roman" w:hAnsi="Times New Roman"/>
-          <w:i/>
-          <w:iCs/>
-          <w:sz w:val="24"/>
-          <w:szCs w:val="24"/>
-        </w:rPr>
-        <w:t>cache</w:t>
-      </w:r>
-      <w:r>
-        <w:rPr>
-          <w:rFonts w:ascii="Times New Roman" w:hAnsi="Times New Roman"/>
-          <w:sz w:val="24"/>
-          <w:szCs w:val="24"/>
-        </w:rPr>
-        <w:t xml:space="preserve"> dei registri assegnat</w:t>
-      </w:r>
-      <w:r>
-        <w:rPr>
-          <w:rFonts w:ascii="Times New Roman" w:hAnsi="Times New Roman"/>
-          <w:sz w:val="24"/>
-          <w:szCs w:val="24"/>
-        </w:rPr>
-        <w:t>i</w:t>
-      </w:r>
-      <w:r>
-        <w:rPr>
-          <w:rFonts w:ascii="Times New Roman" w:hAnsi="Times New Roman"/>
-          <w:sz w:val="24"/>
-          <w:szCs w:val="24"/>
-        </w:rPr>
-        <w:t xml:space="preserve"> a tempo di inizializzazione del programma, ovvero 0, allora tutte le singole entry del dizionario venivano sovrascritte</w:t>
-      </w:r>
-      <w:r>
-        <w:rPr>
-          <w:rFonts w:ascii="Times New Roman" w:hAnsi="Times New Roman"/>
-          <w:sz w:val="24"/>
-          <w:szCs w:val="24"/>
-        </w:rPr>
-        <w:t>. Questo accadevo perché</w:t>
-      </w:r>
-      <w:r>
-        <w:rPr>
-          <w:rFonts w:ascii="Times New Roman" w:hAnsi="Times New Roman"/>
-          <w:sz w:val="24"/>
-          <w:szCs w:val="24"/>
-        </w:rPr>
-        <w:t xml:space="preserve"> l’interprete</w:t>
-      </w:r>
-      <w:r>
-        <w:rPr>
-          <w:rFonts w:ascii="Times New Roman" w:hAnsi="Times New Roman"/>
-          <w:sz w:val="24"/>
-          <w:szCs w:val="24"/>
-        </w:rPr>
-        <w:t xml:space="preserve"> </w:t>
-      </w:r>
-      <w:proofErr w:type="spellStart"/>
-      <w:r>
-        <w:rPr>
-          <w:rFonts w:ascii="Times New Roman" w:hAnsi="Times New Roman"/>
-          <w:sz w:val="24"/>
-          <w:szCs w:val="24"/>
-        </w:rPr>
-        <w:t>CPython</w:t>
-      </w:r>
-      <w:proofErr w:type="spellEnd"/>
-      <w:r>
-        <w:rPr>
-          <w:rFonts w:ascii="Times New Roman" w:hAnsi="Times New Roman"/>
-          <w:sz w:val="24"/>
-          <w:szCs w:val="24"/>
-        </w:rPr>
-        <w:t xml:space="preserve"> gestisce i numeri di piccole dimensioni </w:t>
-      </w:r>
-      <w:r>
-        <w:rPr>
-          <w:rFonts w:ascii="Times New Roman" w:hAnsi="Times New Roman"/>
-          <w:sz w:val="24"/>
-          <w:szCs w:val="24"/>
-        </w:rPr>
-        <w:t>tramite l’</w:t>
-      </w:r>
-      <w:proofErr w:type="spellStart"/>
-      <w:r>
-        <w:rPr>
-          <w:rFonts w:ascii="Times New Roman" w:hAnsi="Times New Roman"/>
-          <w:i/>
-          <w:iCs/>
-          <w:sz w:val="24"/>
-          <w:szCs w:val="24"/>
-        </w:rPr>
-        <w:t>Integer</w:t>
-      </w:r>
-      <w:proofErr w:type="spellEnd"/>
-      <w:r>
-        <w:rPr>
-          <w:rFonts w:ascii="Times New Roman" w:hAnsi="Times New Roman"/>
-          <w:i/>
-          <w:iCs/>
-          <w:sz w:val="24"/>
-          <w:szCs w:val="24"/>
-        </w:rPr>
-        <w:t xml:space="preserve"> </w:t>
-      </w:r>
-      <w:proofErr w:type="spellStart"/>
-      <w:r>
-        <w:rPr>
-          <w:rFonts w:ascii="Times New Roman" w:hAnsi="Times New Roman"/>
-          <w:i/>
-          <w:iCs/>
-          <w:sz w:val="24"/>
-          <w:szCs w:val="24"/>
-        </w:rPr>
-        <w:t>Interning</w:t>
-      </w:r>
-      <w:proofErr w:type="spellEnd"/>
-      <w:r>
-        <w:rPr>
-          <w:rFonts w:ascii="Times New Roman" w:hAnsi="Times New Roman"/>
-          <w:sz w:val="24"/>
-          <w:szCs w:val="24"/>
-        </w:rPr>
-        <w:t>. Si tratta di una tecnica di ottimizzazione mirata a ridurre il consumo di memoria e al miglioramento delle prestazioni, attuata evitando di allocare</w:t>
-      </w:r>
-      <w:r>
-        <w:rPr>
-          <w:rFonts w:ascii="Times New Roman" w:hAnsi="Times New Roman"/>
-          <w:sz w:val="24"/>
-          <w:szCs w:val="24"/>
-        </w:rPr>
-        <w:t xml:space="preserve"> ogni singola volta un </w:t>
-      </w:r>
-      <w:r>
-        <w:rPr>
-          <w:rFonts w:ascii="Times New Roman" w:hAnsi="Times New Roman"/>
-          <w:sz w:val="24"/>
-          <w:szCs w:val="24"/>
-        </w:rPr>
-        <w:t xml:space="preserve">nuovo </w:t>
-      </w:r>
-      <w:r>
-        <w:rPr>
-          <w:rFonts w:ascii="Times New Roman" w:hAnsi="Times New Roman"/>
-          <w:sz w:val="24"/>
-          <w:szCs w:val="24"/>
-        </w:rPr>
-        <w:t>oggetto</w:t>
-      </w:r>
-      <w:r>
-        <w:rPr>
-          <w:rFonts w:ascii="Times New Roman" w:hAnsi="Times New Roman"/>
-          <w:sz w:val="24"/>
-          <w:szCs w:val="24"/>
-        </w:rPr>
-        <w:t xml:space="preserve"> corrispondente a un piccolo intero (da </w:t>
-      </w:r>
-      <w:r>
-        <w:rPr>
-          <w:rFonts w:ascii="Times New Roman" w:hAnsi="Times New Roman"/>
-          <w:sz w:val="24"/>
-          <w:szCs w:val="24"/>
-        </w:rPr>
-        <w:t xml:space="preserve">-5 </w:t>
-      </w:r>
-      <w:r>
-        <w:rPr>
-          <w:rFonts w:ascii="Times New Roman" w:hAnsi="Times New Roman"/>
-          <w:sz w:val="24"/>
-          <w:szCs w:val="24"/>
-        </w:rPr>
-        <w:t>a</w:t>
-      </w:r>
-      <w:r>
-        <w:rPr>
-          <w:rFonts w:ascii="Times New Roman" w:hAnsi="Times New Roman"/>
-          <w:sz w:val="24"/>
-          <w:szCs w:val="24"/>
-        </w:rPr>
-        <w:t xml:space="preserve"> 256</w:t>
-      </w:r>
-      <w:r>
-        <w:rPr>
-          <w:rFonts w:ascii="Times New Roman" w:hAnsi="Times New Roman"/>
-          <w:sz w:val="24"/>
-          <w:szCs w:val="24"/>
-        </w:rPr>
-        <w:t>)</w:t>
-      </w:r>
-      <w:r>
-        <w:rPr>
-          <w:rFonts w:ascii="Times New Roman" w:hAnsi="Times New Roman"/>
-          <w:sz w:val="24"/>
-          <w:szCs w:val="24"/>
-        </w:rPr>
-        <w:t xml:space="preserve"> in memoria con un indirizzo univoco, bensì puntando il riferimento dell’oggetto in questione a una zona di memoria con valore </w:t>
-      </w:r>
-      <w:proofErr w:type="spellStart"/>
-      <w:r>
-        <w:rPr>
-          <w:rFonts w:ascii="Times New Roman" w:hAnsi="Times New Roman"/>
-          <w:sz w:val="24"/>
-          <w:szCs w:val="24"/>
-        </w:rPr>
-        <w:t>preallocato</w:t>
-      </w:r>
-      <w:proofErr w:type="spellEnd"/>
-      <w:r>
-        <w:rPr>
-          <w:rFonts w:ascii="Times New Roman" w:hAnsi="Times New Roman"/>
-          <w:sz w:val="24"/>
-          <w:szCs w:val="24"/>
-        </w:rPr>
-        <w:t xml:space="preserve"> dell’intero corrispondente</w:t>
-      </w:r>
-      <w:r>
-        <w:rPr>
-          <w:rStyle w:val="FootnoteReference"/>
-          <w:rFonts w:ascii="Times New Roman" w:hAnsi="Times New Roman"/>
-          <w:sz w:val="24"/>
-          <w:szCs w:val="24"/>
-        </w:rPr>
-        <w:footnoteReference w:id="34"/>
-      </w:r>
-      <w:r>
-        <w:rPr>
-          <w:rFonts w:ascii="Times New Roman" w:hAnsi="Times New Roman"/>
-          <w:sz w:val="24"/>
-          <w:szCs w:val="24"/>
-        </w:rPr>
-        <w:t xml:space="preserve">. </w:t>
-      </w:r>
-      <w:r>
-        <w:rPr>
-          <w:rFonts w:ascii="Times New Roman" w:hAnsi="Times New Roman"/>
-          <w:sz w:val="24"/>
-          <w:szCs w:val="24"/>
-        </w:rPr>
-        <w:t>In altre parole</w:t>
-      </w:r>
-      <w:r>
-        <w:rPr>
-          <w:rFonts w:ascii="Times New Roman" w:hAnsi="Times New Roman"/>
-          <w:sz w:val="24"/>
-          <w:szCs w:val="24"/>
-        </w:rPr>
-        <w:t>, questo causava a tutte le chiavi di puntare alla stessa area di memoria, e ogni aggiunta di una entry nel dizionario sovrascriveva quella precedente. Per ovviare a questo problema è stata creata la classe Value, che forza l’interprete ad allocare un nuovo oggetto in una nuova area di memoria, rendendo così l’id dell’oggetto usato come chiave, univoco all’interno del programma.</w:t>
+        <w:t xml:space="preserve"> utilizzato in questo progetto</w:t>
+      </w:r>
+      <w:r>
+        <w:rPr>
+          <w:rFonts w:ascii="Times New Roman" w:hAnsi="Times New Roman"/>
+          <w:sz w:val="24"/>
+          <w:szCs w:val="24"/>
+        </w:rPr>
+        <w:t>.</w:t>
       </w:r>
     </w:p>
     <w:p>
@@ -29057,17 +28983,8 @@
           <w:sz w:val="24"/>
           <w:szCs w:val="24"/>
         </w:rPr>
-        <w:t>Oltre a risolvere questa problematica, questo</w:t>
-      </w:r>
-      <w:r>
-        <w:rPr>
-          <w:rFonts w:ascii="Times New Roman" w:hAnsi="Times New Roman"/>
-          <w:sz w:val="24"/>
-          <w:szCs w:val="24"/>
-        </w:rPr>
-        <w:t xml:space="preserve"> approccio di </w:t>
-      </w:r>
-      <w:proofErr w:type="spellStart"/>
+        <w:t xml:space="preserve">Infatti, in una prima fase iniziale si erano salvati questi valori di </w:t>
+      </w:r>
       <w:r>
         <w:rPr>
           <w:rFonts w:ascii="Times New Roman" w:hAnsi="Times New Roman"/>
@@ -29076,7 +28993,26 @@
           <w:sz w:val="24"/>
           <w:szCs w:val="24"/>
         </w:rPr>
-        <w:t>caching</w:t>
+        <w:t>cache</w:t>
+      </w:r>
+      <w:r>
+        <w:rPr>
+          <w:rFonts w:ascii="Times New Roman" w:hAnsi="Times New Roman"/>
+          <w:sz w:val="24"/>
+          <w:szCs w:val="24"/>
+        </w:rPr>
+        <w:t xml:space="preserve"> come dei semplici interi ricevuti dall’esecuzione delle funzioni </w:t>
+      </w:r>
+      <w:proofErr w:type="spellStart"/>
+      <w:r>
+        <w:rPr>
+          <w:rFonts w:ascii="Times New Roman" w:hAnsi="Times New Roman"/>
+          <w:i/>
+          <w:iCs/>
+          <w:sz w:val="24"/>
+          <w:szCs w:val="24"/>
+        </w:rPr>
+        <w:t>communicate</w:t>
       </w:r>
       <w:proofErr w:type="spellEnd"/>
       <w:r>
@@ -29085,39 +29021,474 @@
           <w:sz w:val="24"/>
           <w:szCs w:val="24"/>
         </w:rPr>
-        <w:t xml:space="preserve"> permette</w:t>
-      </w:r>
-      <w:r>
-        <w:rPr>
-          <w:rFonts w:ascii="Times New Roman" w:hAnsi="Times New Roman"/>
-          <w:sz w:val="24"/>
-          <w:szCs w:val="24"/>
-        </w:rPr>
-        <w:t xml:space="preserve"> di migliorare le</w:t>
-      </w:r>
-      <w:r>
-        <w:rPr>
-          <w:rFonts w:ascii="Times New Roman" w:hAnsi="Times New Roman"/>
-          <w:sz w:val="24"/>
-          <w:szCs w:val="24"/>
-        </w:rPr>
-        <w:t xml:space="preserve"> prestazioni </w:t>
-      </w:r>
-      <w:r>
-        <w:rPr>
-          <w:rFonts w:ascii="Times New Roman" w:hAnsi="Times New Roman"/>
-          <w:sz w:val="24"/>
-          <w:szCs w:val="24"/>
-        </w:rPr>
-        <w:t>in vista di una</w:t>
-      </w:r>
-      <w:r>
-        <w:rPr>
-          <w:rFonts w:ascii="Times New Roman" w:hAnsi="Times New Roman"/>
-          <w:sz w:val="24"/>
-          <w:szCs w:val="24"/>
-        </w:rPr>
-        <w:t xml:space="preserve"> riduzione del numero delle comunicazioni totali.</w:t>
+        <w:t xml:space="preserve">. </w:t>
+      </w:r>
+      <w:r>
+        <w:rPr>
+          <w:rFonts w:ascii="Times New Roman" w:hAnsi="Times New Roman"/>
+          <w:sz w:val="24"/>
+          <w:szCs w:val="24"/>
+        </w:rPr>
+        <w:t>Dal momento che</w:t>
+      </w:r>
+      <w:r>
+        <w:rPr>
+          <w:rFonts w:ascii="Times New Roman" w:hAnsi="Times New Roman"/>
+          <w:sz w:val="24"/>
+          <w:szCs w:val="24"/>
+        </w:rPr>
+        <w:t xml:space="preserve"> la chiave contenuta nel dizionari </w:t>
+      </w:r>
+      <w:r>
+        <w:rPr>
+          <w:rFonts w:ascii="Times New Roman" w:hAnsi="Times New Roman"/>
+          <w:i/>
+          <w:iCs/>
+          <w:sz w:val="24"/>
+          <w:szCs w:val="24"/>
+        </w:rPr>
+        <w:t>success</w:t>
+      </w:r>
+      <w:r>
+        <w:rPr>
+          <w:rFonts w:ascii="Times New Roman" w:hAnsi="Times New Roman"/>
+          <w:sz w:val="24"/>
+          <w:szCs w:val="24"/>
+        </w:rPr>
+        <w:t xml:space="preserve"> o </w:t>
+      </w:r>
+      <w:proofErr w:type="spellStart"/>
+      <w:r>
+        <w:rPr>
+          <w:rFonts w:ascii="Times New Roman" w:hAnsi="Times New Roman"/>
+          <w:i/>
+          <w:iCs/>
+          <w:sz w:val="24"/>
+          <w:szCs w:val="24"/>
+        </w:rPr>
+        <w:t>failure</w:t>
+      </w:r>
+      <w:proofErr w:type="spellEnd"/>
+      <w:r>
+        <w:rPr>
+          <w:rFonts w:ascii="Times New Roman" w:hAnsi="Times New Roman"/>
+          <w:sz w:val="24"/>
+          <w:szCs w:val="24"/>
+        </w:rPr>
+        <w:t xml:space="preserve"> corrisponde al</w:t>
+      </w:r>
+      <w:r>
+        <w:rPr>
+          <w:rFonts w:ascii="Times New Roman" w:hAnsi="Times New Roman"/>
+          <w:sz w:val="24"/>
+          <w:szCs w:val="24"/>
+        </w:rPr>
+        <w:t>l’</w:t>
+      </w:r>
+      <w:r>
+        <w:rPr>
+          <w:rFonts w:ascii="Times New Roman" w:hAnsi="Times New Roman"/>
+          <w:sz w:val="24"/>
+          <w:szCs w:val="24"/>
+        </w:rPr>
+        <w:t>identificatore</w:t>
+      </w:r>
+      <w:r>
+        <w:rPr>
+          <w:rFonts w:ascii="Times New Roman" w:hAnsi="Times New Roman"/>
+          <w:sz w:val="24"/>
+          <w:szCs w:val="24"/>
+        </w:rPr>
+        <w:t xml:space="preserve"> </w:t>
+      </w:r>
+      <w:r>
+        <w:rPr>
+          <w:rFonts w:ascii="Times New Roman" w:hAnsi="Times New Roman"/>
+          <w:sz w:val="24"/>
+          <w:szCs w:val="24"/>
+        </w:rPr>
+        <w:t>del riferimento del</w:t>
+      </w:r>
+      <w:r>
+        <w:rPr>
+          <w:rFonts w:ascii="Times New Roman" w:hAnsi="Times New Roman"/>
+          <w:sz w:val="24"/>
+          <w:szCs w:val="24"/>
+        </w:rPr>
+        <w:t>la variabile contenente il</w:t>
+      </w:r>
+      <w:r>
+        <w:rPr>
+          <w:rFonts w:ascii="Times New Roman" w:hAnsi="Times New Roman"/>
+          <w:sz w:val="24"/>
+          <w:szCs w:val="24"/>
+        </w:rPr>
+        <w:t xml:space="preserve"> </w:t>
+      </w:r>
+      <w:r>
+        <w:rPr>
+          <w:rFonts w:ascii="Times New Roman" w:hAnsi="Times New Roman"/>
+          <w:sz w:val="24"/>
+          <w:szCs w:val="24"/>
+        </w:rPr>
+        <w:t xml:space="preserve">valore della </w:t>
+      </w:r>
+      <w:r>
+        <w:rPr>
+          <w:rFonts w:ascii="Times New Roman" w:hAnsi="Times New Roman"/>
+          <w:i/>
+          <w:iCs/>
+          <w:sz w:val="24"/>
+          <w:szCs w:val="24"/>
+        </w:rPr>
+        <w:t>cache</w:t>
+      </w:r>
+      <w:r>
+        <w:rPr>
+          <w:rFonts w:ascii="Times New Roman" w:hAnsi="Times New Roman"/>
+          <w:sz w:val="24"/>
+          <w:szCs w:val="24"/>
+        </w:rPr>
+        <w:t xml:space="preserve"> dei registri</w:t>
+      </w:r>
+      <w:r>
+        <w:rPr>
+          <w:rFonts w:ascii="Times New Roman" w:hAnsi="Times New Roman"/>
+          <w:sz w:val="24"/>
+          <w:szCs w:val="24"/>
+        </w:rPr>
+        <w:t>, nel caso due</w:t>
+      </w:r>
+      <w:r>
+        <w:rPr>
+          <w:rFonts w:ascii="Times New Roman" w:hAnsi="Times New Roman"/>
+          <w:sz w:val="24"/>
+          <w:szCs w:val="24"/>
+        </w:rPr>
+        <w:t xml:space="preserve"> o più</w:t>
+      </w:r>
+      <w:r>
+        <w:rPr>
+          <w:rFonts w:ascii="Times New Roman" w:hAnsi="Times New Roman"/>
+          <w:sz w:val="24"/>
+          <w:szCs w:val="24"/>
+        </w:rPr>
+        <w:t xml:space="preserve"> registri avessero avuto lo stesso valore, l’</w:t>
+      </w:r>
+      <w:r>
+        <w:rPr>
+          <w:rFonts w:ascii="Times New Roman" w:hAnsi="Times New Roman"/>
+          <w:i/>
+          <w:iCs/>
+          <w:sz w:val="24"/>
+          <w:szCs w:val="24"/>
+        </w:rPr>
+        <w:t>entry</w:t>
+      </w:r>
+      <w:r>
+        <w:rPr>
+          <w:rFonts w:ascii="Times New Roman" w:hAnsi="Times New Roman"/>
+          <w:sz w:val="24"/>
+          <w:szCs w:val="24"/>
+        </w:rPr>
+        <w:t xml:space="preserve"> del dizionario aggiornata per ultima avrebbe sovrascritto l</w:t>
+      </w:r>
+      <w:r>
+        <w:rPr>
+          <w:rFonts w:ascii="Times New Roman" w:hAnsi="Times New Roman"/>
+          <w:sz w:val="24"/>
+          <w:szCs w:val="24"/>
+        </w:rPr>
+        <w:t>e</w:t>
+      </w:r>
+      <w:r>
+        <w:rPr>
+          <w:rFonts w:ascii="Times New Roman" w:hAnsi="Times New Roman"/>
+          <w:sz w:val="24"/>
+          <w:szCs w:val="24"/>
+        </w:rPr>
+        <w:t xml:space="preserve"> prim</w:t>
+      </w:r>
+      <w:r>
+        <w:rPr>
+          <w:rFonts w:ascii="Times New Roman" w:hAnsi="Times New Roman"/>
+          <w:sz w:val="24"/>
+          <w:szCs w:val="24"/>
+        </w:rPr>
+        <w:t>e</w:t>
+      </w:r>
+      <w:r>
+        <w:rPr>
+          <w:rFonts w:ascii="Times New Roman" w:hAnsi="Times New Roman"/>
+          <w:sz w:val="24"/>
+          <w:szCs w:val="24"/>
+        </w:rPr>
+        <w:t>.</w:t>
+      </w:r>
+      <w:r>
+        <w:rPr>
+          <w:rFonts w:ascii="Times New Roman" w:hAnsi="Times New Roman"/>
+          <w:sz w:val="24"/>
+          <w:szCs w:val="24"/>
+        </w:rPr>
+        <w:t xml:space="preserve"> Questo accade</w:t>
+      </w:r>
+      <w:r>
+        <w:rPr>
+          <w:rFonts w:ascii="Times New Roman" w:hAnsi="Times New Roman"/>
+          <w:sz w:val="24"/>
+          <w:szCs w:val="24"/>
+        </w:rPr>
+        <w:t xml:space="preserve"> </w:t>
+      </w:r>
+      <w:r>
+        <w:rPr>
+          <w:rFonts w:ascii="Times New Roman" w:hAnsi="Times New Roman"/>
+          <w:sz w:val="24"/>
+          <w:szCs w:val="24"/>
+        </w:rPr>
+        <w:t>perché</w:t>
+      </w:r>
+      <w:r>
+        <w:rPr>
+          <w:rFonts w:ascii="Times New Roman" w:hAnsi="Times New Roman"/>
+          <w:sz w:val="24"/>
+          <w:szCs w:val="24"/>
+        </w:rPr>
+        <w:t xml:space="preserve"> l’interprete</w:t>
+      </w:r>
+      <w:r>
+        <w:rPr>
+          <w:rFonts w:ascii="Times New Roman" w:hAnsi="Times New Roman"/>
+          <w:sz w:val="24"/>
+          <w:szCs w:val="24"/>
+        </w:rPr>
+        <w:t xml:space="preserve"> </w:t>
+      </w:r>
+      <w:proofErr w:type="spellStart"/>
+      <w:r>
+        <w:rPr>
+          <w:rFonts w:ascii="Times New Roman" w:hAnsi="Times New Roman"/>
+          <w:sz w:val="24"/>
+          <w:szCs w:val="24"/>
+        </w:rPr>
+        <w:t>CPython</w:t>
+      </w:r>
+      <w:proofErr w:type="spellEnd"/>
+      <w:r>
+        <w:rPr>
+          <w:rFonts w:ascii="Times New Roman" w:hAnsi="Times New Roman"/>
+          <w:sz w:val="24"/>
+          <w:szCs w:val="24"/>
+        </w:rPr>
+        <w:t xml:space="preserve"> gestisce i numeri di piccole dimensioni </w:t>
+      </w:r>
+      <w:r>
+        <w:rPr>
+          <w:rFonts w:ascii="Times New Roman" w:hAnsi="Times New Roman"/>
+          <w:sz w:val="24"/>
+          <w:szCs w:val="24"/>
+        </w:rPr>
+        <w:t>tramite l’</w:t>
+      </w:r>
+      <w:proofErr w:type="spellStart"/>
+      <w:r>
+        <w:rPr>
+          <w:rFonts w:ascii="Times New Roman" w:hAnsi="Times New Roman"/>
+          <w:i/>
+          <w:iCs/>
+          <w:sz w:val="24"/>
+          <w:szCs w:val="24"/>
+        </w:rPr>
+        <w:t>Integer</w:t>
+      </w:r>
+      <w:proofErr w:type="spellEnd"/>
+      <w:r>
+        <w:rPr>
+          <w:rFonts w:ascii="Times New Roman" w:hAnsi="Times New Roman"/>
+          <w:i/>
+          <w:iCs/>
+          <w:sz w:val="24"/>
+          <w:szCs w:val="24"/>
+        </w:rPr>
+        <w:t xml:space="preserve"> </w:t>
+      </w:r>
+      <w:proofErr w:type="spellStart"/>
+      <w:r>
+        <w:rPr>
+          <w:rFonts w:ascii="Times New Roman" w:hAnsi="Times New Roman"/>
+          <w:i/>
+          <w:iCs/>
+          <w:sz w:val="24"/>
+          <w:szCs w:val="24"/>
+        </w:rPr>
+        <w:t>Interning</w:t>
+      </w:r>
+      <w:proofErr w:type="spellEnd"/>
+      <w:r>
+        <w:rPr>
+          <w:rFonts w:ascii="Times New Roman" w:hAnsi="Times New Roman"/>
+          <w:sz w:val="24"/>
+          <w:szCs w:val="24"/>
+        </w:rPr>
+        <w:t>. Si tratta di una tecnica di ottimizzazione mirata a ridurre il consumo di memoria e al miglioramento delle prestazioni, attuata evitando di allocare</w:t>
+      </w:r>
+      <w:r>
+        <w:rPr>
+          <w:rFonts w:ascii="Times New Roman" w:hAnsi="Times New Roman"/>
+          <w:sz w:val="24"/>
+          <w:szCs w:val="24"/>
+        </w:rPr>
+        <w:t xml:space="preserve"> ogni singola volta un </w:t>
+      </w:r>
+      <w:r>
+        <w:rPr>
+          <w:rFonts w:ascii="Times New Roman" w:hAnsi="Times New Roman"/>
+          <w:sz w:val="24"/>
+          <w:szCs w:val="24"/>
+        </w:rPr>
+        <w:t xml:space="preserve">nuovo </w:t>
+      </w:r>
+      <w:r>
+        <w:rPr>
+          <w:rFonts w:ascii="Times New Roman" w:hAnsi="Times New Roman"/>
+          <w:sz w:val="24"/>
+          <w:szCs w:val="24"/>
+        </w:rPr>
+        <w:t>oggetto</w:t>
+      </w:r>
+      <w:r>
+        <w:rPr>
+          <w:rFonts w:ascii="Times New Roman" w:hAnsi="Times New Roman"/>
+          <w:sz w:val="24"/>
+          <w:szCs w:val="24"/>
+        </w:rPr>
+        <w:t xml:space="preserve"> corrispondente a un piccolo intero (da </w:t>
+      </w:r>
+      <w:r>
+        <w:rPr>
+          <w:rFonts w:ascii="Times New Roman" w:hAnsi="Times New Roman"/>
+          <w:sz w:val="24"/>
+          <w:szCs w:val="24"/>
+        </w:rPr>
+        <w:t xml:space="preserve">-5 </w:t>
+      </w:r>
+      <w:r>
+        <w:rPr>
+          <w:rFonts w:ascii="Times New Roman" w:hAnsi="Times New Roman"/>
+          <w:sz w:val="24"/>
+          <w:szCs w:val="24"/>
+        </w:rPr>
+        <w:t>a</w:t>
+      </w:r>
+      <w:r>
+        <w:rPr>
+          <w:rFonts w:ascii="Times New Roman" w:hAnsi="Times New Roman"/>
+          <w:sz w:val="24"/>
+          <w:szCs w:val="24"/>
+        </w:rPr>
+        <w:t xml:space="preserve"> 256</w:t>
+      </w:r>
+      <w:r>
+        <w:rPr>
+          <w:rFonts w:ascii="Times New Roman" w:hAnsi="Times New Roman"/>
+          <w:sz w:val="24"/>
+          <w:szCs w:val="24"/>
+        </w:rPr>
+        <w:t>)</w:t>
+      </w:r>
+      <w:r>
+        <w:rPr>
+          <w:rFonts w:ascii="Times New Roman" w:hAnsi="Times New Roman"/>
+          <w:sz w:val="24"/>
+          <w:szCs w:val="24"/>
+        </w:rPr>
+        <w:t xml:space="preserve"> in memoria con un indirizzo univoco, bensì puntando il riferimento dell’oggetto in questione a una zona di memoria con valore </w:t>
+      </w:r>
+      <w:proofErr w:type="spellStart"/>
+      <w:r>
+        <w:rPr>
+          <w:rFonts w:ascii="Times New Roman" w:hAnsi="Times New Roman"/>
+          <w:sz w:val="24"/>
+          <w:szCs w:val="24"/>
+        </w:rPr>
+        <w:t>preallocato</w:t>
+      </w:r>
+      <w:proofErr w:type="spellEnd"/>
+      <w:r>
+        <w:rPr>
+          <w:rFonts w:ascii="Times New Roman" w:hAnsi="Times New Roman"/>
+          <w:sz w:val="24"/>
+          <w:szCs w:val="24"/>
+        </w:rPr>
+        <w:t xml:space="preserve"> dell’intero corrispondente</w:t>
+      </w:r>
+      <w:r>
+        <w:rPr>
+          <w:rStyle w:val="FootnoteReference"/>
+          <w:rFonts w:ascii="Times New Roman" w:hAnsi="Times New Roman"/>
+          <w:sz w:val="24"/>
+          <w:szCs w:val="24"/>
+        </w:rPr>
+        <w:footnoteReference w:id="34"/>
+      </w:r>
+      <w:r>
+        <w:rPr>
+          <w:rFonts w:ascii="Times New Roman" w:hAnsi="Times New Roman"/>
+          <w:sz w:val="24"/>
+          <w:szCs w:val="24"/>
+        </w:rPr>
+        <w:t xml:space="preserve">. </w:t>
+      </w:r>
+      <w:r>
+        <w:rPr>
+          <w:rFonts w:ascii="Times New Roman" w:hAnsi="Times New Roman"/>
+          <w:sz w:val="24"/>
+          <w:szCs w:val="24"/>
+        </w:rPr>
+        <w:t>In altre parole</w:t>
+      </w:r>
+      <w:r>
+        <w:rPr>
+          <w:rFonts w:ascii="Times New Roman" w:hAnsi="Times New Roman"/>
+          <w:sz w:val="24"/>
+          <w:szCs w:val="24"/>
+        </w:rPr>
+        <w:t xml:space="preserve">, questo causava a tutte le chiavi di puntare alla stessa area di memoria, e ogni aggiunta di una entry nel dizionario sovrascriveva quella precedente. Per ovviare a questo problema è stata creata la classe </w:t>
+      </w:r>
+      <w:r>
+        <w:rPr>
+          <w:rFonts w:ascii="Times New Roman" w:hAnsi="Times New Roman"/>
+          <w:i/>
+          <w:iCs/>
+          <w:sz w:val="24"/>
+          <w:szCs w:val="24"/>
+        </w:rPr>
+        <w:t>Value</w:t>
+      </w:r>
+      <w:r>
+        <w:rPr>
+          <w:rFonts w:ascii="Times New Roman" w:hAnsi="Times New Roman"/>
+          <w:sz w:val="24"/>
+          <w:szCs w:val="24"/>
+        </w:rPr>
+        <w:t>, che forza l’interprete ad allocare un nuovo oggetto in una nuova area di memoria, rendendo così l’</w:t>
+      </w:r>
+      <w:r>
+        <w:rPr>
+          <w:rFonts w:ascii="Times New Roman" w:hAnsi="Times New Roman"/>
+          <w:sz w:val="24"/>
+          <w:szCs w:val="24"/>
+        </w:rPr>
+        <w:t>identificatore</w:t>
+      </w:r>
+      <w:r>
+        <w:rPr>
+          <w:rFonts w:ascii="Times New Roman" w:hAnsi="Times New Roman"/>
+          <w:sz w:val="24"/>
+          <w:szCs w:val="24"/>
+        </w:rPr>
+        <w:t xml:space="preserve"> dell’oggetto usato come chiave, univoco all’interno del programma.</w:t>
       </w:r>
     </w:p>
     <w:p>
@@ -29135,6 +29506,82 @@
           <w:szCs w:val="24"/>
         </w:rPr>
       </w:pPr>
+      <w:r>
+        <w:rPr>
+          <w:rFonts w:ascii="Times New Roman" w:hAnsi="Times New Roman"/>
+          <w:sz w:val="24"/>
+          <w:szCs w:val="24"/>
+        </w:rPr>
+        <w:t>Oltre a risolvere questa problematica, questo</w:t>
+      </w:r>
+      <w:r>
+        <w:rPr>
+          <w:rFonts w:ascii="Times New Roman" w:hAnsi="Times New Roman"/>
+          <w:sz w:val="24"/>
+          <w:szCs w:val="24"/>
+        </w:rPr>
+        <w:t xml:space="preserve"> approccio di </w:t>
+      </w:r>
+      <w:proofErr w:type="spellStart"/>
+      <w:r>
+        <w:rPr>
+          <w:rFonts w:ascii="Times New Roman" w:hAnsi="Times New Roman"/>
+          <w:i/>
+          <w:iCs/>
+          <w:sz w:val="24"/>
+          <w:szCs w:val="24"/>
+        </w:rPr>
+        <w:t>caching</w:t>
+      </w:r>
+      <w:proofErr w:type="spellEnd"/>
+      <w:r>
+        <w:rPr>
+          <w:rFonts w:ascii="Times New Roman" w:hAnsi="Times New Roman"/>
+          <w:sz w:val="24"/>
+          <w:szCs w:val="24"/>
+        </w:rPr>
+        <w:t xml:space="preserve"> </w:t>
+      </w:r>
+      <w:r>
+        <w:rPr>
+          <w:rFonts w:ascii="Times New Roman" w:hAnsi="Times New Roman"/>
+          <w:sz w:val="24"/>
+          <w:szCs w:val="24"/>
+        </w:rPr>
+        <w:t xml:space="preserve">permette di ridurre il </w:t>
+      </w:r>
+      <w:r>
+        <w:rPr>
+          <w:rFonts w:ascii="Times New Roman" w:hAnsi="Times New Roman"/>
+          <w:sz w:val="24"/>
+          <w:szCs w:val="24"/>
+        </w:rPr>
+        <w:t>numero delle comunicazioni</w:t>
+      </w:r>
+      <w:r>
+        <w:rPr>
+          <w:rFonts w:ascii="Times New Roman" w:hAnsi="Times New Roman"/>
+          <w:sz w:val="24"/>
+          <w:szCs w:val="24"/>
+        </w:rPr>
+        <w:t>, e quindi di migliorare le prestazioni generali.</w:t>
+      </w:r>
+    </w:p>
+    <w:p>
+      <w:pPr>
+        <w:overflowPunct/>
+        <w:autoSpaceDE/>
+        <w:autoSpaceDN/>
+        <w:adjustRightInd/>
+        <w:spacing w:line="360" w:lineRule="auto"/>
+        <w:jc w:val="both"/>
+        <w:textAlignment w:val="auto"/>
+        <w:rPr>
+          <w:rFonts w:ascii="Times New Roman" w:hAnsi="Times New Roman"/>
+          <w:sz w:val="24"/>
+          <w:szCs w:val="24"/>
+        </w:rPr>
+      </w:pPr>
     </w:p>
     <w:p>
       <w:pPr>
@@ -29219,76 +29666,7 @@
           <w:sz w:val="24"/>
           <w:szCs w:val="24"/>
         </w:rPr>
-        <w:t xml:space="preserve">Nel caso degli slave Drive 1, 2, 3 e 4, il modulo coprocessore aggiuntivo utilizzato per comunicare attraverso il protocollo </w:t>
-      </w:r>
-      <w:proofErr w:type="spellStart"/>
-      <w:r>
-        <w:rPr>
-          <w:rFonts w:ascii="Times New Roman" w:hAnsi="Times New Roman"/>
-          <w:sz w:val="24"/>
-          <w:szCs w:val="24"/>
-        </w:rPr>
-        <w:t>Modbus</w:t>
-      </w:r>
-      <w:proofErr w:type="spellEnd"/>
-      <w:r>
-        <w:rPr>
-          <w:rFonts w:ascii="Times New Roman" w:hAnsi="Times New Roman"/>
-          <w:sz w:val="24"/>
-          <w:szCs w:val="24"/>
-        </w:rPr>
-        <w:t xml:space="preserve">, non è in grado di supportare un numero di registri contigui superiori a 40 per letture </w:t>
-      </w:r>
-      <w:r>
-        <w:rPr>
-          <w:rFonts w:ascii="Times New Roman" w:hAnsi="Times New Roman"/>
-          <w:sz w:val="24"/>
-          <w:szCs w:val="24"/>
-        </w:rPr>
-        <w:t>o</w:t>
-      </w:r>
-      <w:r>
-        <w:rPr>
-          <w:rFonts w:ascii="Times New Roman" w:hAnsi="Times New Roman"/>
-          <w:sz w:val="24"/>
-          <w:szCs w:val="24"/>
-        </w:rPr>
-        <w:t xml:space="preserve"> scritture a 16 bit</w:t>
-      </w:r>
-      <w:r>
-        <w:rPr>
-          <w:rStyle w:val="FootnoteReference"/>
-          <w:rFonts w:ascii="Times New Roman" w:hAnsi="Times New Roman"/>
-          <w:sz w:val="24"/>
-          <w:szCs w:val="24"/>
-        </w:rPr>
-        <w:footnoteReference w:id="35"/>
-      </w:r>
-      <w:r>
-        <w:rPr>
-          <w:rFonts w:ascii="Times New Roman" w:hAnsi="Times New Roman"/>
-          <w:sz w:val="24"/>
-          <w:szCs w:val="24"/>
-        </w:rPr>
-        <w:t>.</w:t>
-      </w:r>
-    </w:p>
-    <w:p>
-      <w:pPr>
-        <w:spacing w:line="360" w:lineRule="auto"/>
-        <w:rPr>
-          <w:rFonts w:ascii="Times New Roman" w:hAnsi="Times New Roman"/>
-          <w:sz w:val="24"/>
-          <w:szCs w:val="24"/>
-        </w:rPr>
-      </w:pPr>
-      <w:r>
-        <w:rPr>
-          <w:rFonts w:ascii="Times New Roman" w:hAnsi="Times New Roman"/>
-          <w:sz w:val="24"/>
-          <w:szCs w:val="24"/>
-        </w:rPr>
-        <w:t xml:space="preserve">Lo stesso vincolo architetturale vale per gli Inverter, e l’unico </w:t>
+        <w:t xml:space="preserve">Nel caso degli </w:t>
       </w:r>
       <w:r>
         <w:rPr>
@@ -29306,6 +29684,93 @@
           <w:sz w:val="24"/>
           <w:szCs w:val="24"/>
         </w:rPr>
+        <w:t xml:space="preserve"> Drive 1, 2, 3 e 4, il modulo coprocessore aggiuntivo utilizzato per comunicare attraverso il protocollo </w:t>
+      </w:r>
+      <w:proofErr w:type="spellStart"/>
+      <w:r>
+        <w:rPr>
+          <w:rFonts w:ascii="Times New Roman" w:hAnsi="Times New Roman"/>
+          <w:sz w:val="24"/>
+          <w:szCs w:val="24"/>
+        </w:rPr>
+        <w:t>Modbus</w:t>
+      </w:r>
+      <w:proofErr w:type="spellEnd"/>
+      <w:r>
+        <w:rPr>
+          <w:rFonts w:ascii="Times New Roman" w:hAnsi="Times New Roman"/>
+          <w:sz w:val="24"/>
+          <w:szCs w:val="24"/>
+        </w:rPr>
+        <w:t xml:space="preserve">, non è in grado di supportare un numero di registri contigui superiori a 40 per letture </w:t>
+      </w:r>
+      <w:r>
+        <w:rPr>
+          <w:rFonts w:ascii="Times New Roman" w:hAnsi="Times New Roman"/>
+          <w:sz w:val="24"/>
+          <w:szCs w:val="24"/>
+        </w:rPr>
+        <w:t>o</w:t>
+      </w:r>
+      <w:r>
+        <w:rPr>
+          <w:rFonts w:ascii="Times New Roman" w:hAnsi="Times New Roman"/>
+          <w:sz w:val="24"/>
+          <w:szCs w:val="24"/>
+        </w:rPr>
+        <w:t xml:space="preserve"> scritture a 16 bit</w:t>
+      </w:r>
+      <w:r>
+        <w:rPr>
+          <w:rStyle w:val="FootnoteReference"/>
+          <w:rFonts w:ascii="Times New Roman" w:hAnsi="Times New Roman"/>
+          <w:sz w:val="24"/>
+          <w:szCs w:val="24"/>
+        </w:rPr>
+        <w:footnoteReference w:id="35"/>
+      </w:r>
+      <w:r>
+        <w:rPr>
+          <w:rFonts w:ascii="Times New Roman" w:hAnsi="Times New Roman"/>
+          <w:sz w:val="24"/>
+          <w:szCs w:val="24"/>
+        </w:rPr>
+        <w:t>.</w:t>
+      </w:r>
+    </w:p>
+    <w:p>
+      <w:pPr>
+        <w:spacing w:line="360" w:lineRule="auto"/>
+        <w:rPr>
+          <w:rFonts w:ascii="Times New Roman" w:hAnsi="Times New Roman"/>
+          <w:sz w:val="24"/>
+          <w:szCs w:val="24"/>
+        </w:rPr>
+      </w:pPr>
+      <w:r>
+        <w:rPr>
+          <w:rFonts w:ascii="Times New Roman" w:hAnsi="Times New Roman"/>
+          <w:sz w:val="24"/>
+          <w:szCs w:val="24"/>
+        </w:rPr>
+        <w:t xml:space="preserve">Lo stesso vincolo architetturale vale per gli Inverter, e l’unico </w:t>
+      </w:r>
+      <w:r>
+        <w:rPr>
+          <w:rFonts w:ascii="Times New Roman" w:hAnsi="Times New Roman"/>
+          <w:i/>
+          <w:iCs/>
+          <w:sz w:val="24"/>
+          <w:szCs w:val="24"/>
+        </w:rPr>
+        <w:t>slave</w:t>
+      </w:r>
+      <w:r>
+        <w:rPr>
+          <w:rFonts w:ascii="Times New Roman" w:hAnsi="Times New Roman"/>
+          <w:sz w:val="24"/>
+          <w:szCs w:val="24"/>
+        </w:rPr>
         <w:t xml:space="preserve"> esente da questa limitazione è lo </w:t>
       </w:r>
       <w:proofErr w:type="spellStart"/>
@@ -29342,6 +29807,7 @@
           <w:sz w:val="24"/>
           <w:szCs w:val="24"/>
         </w:rPr>
+        <w:lastRenderedPageBreak/>
         <w:t xml:space="preserve">Nonostante il rispetto del limite superiore di registri per le letture e le scritture, non </w:t>
       </w:r>
       <w:r>
@@ -29366,43 +29832,60 @@
           <w:sz w:val="24"/>
           <w:szCs w:val="24"/>
         </w:rPr>
-        <w:t xml:space="preserve">le comunicazioni con multipli registri vadano a buon fine. </w:t>
-      </w:r>
-      <w:r>
-        <w:rPr>
-          <w:rFonts w:ascii="Times New Roman" w:hAnsi="Times New Roman"/>
-          <w:sz w:val="24"/>
-          <w:szCs w:val="24"/>
-        </w:rPr>
-        <w:lastRenderedPageBreak/>
-        <w:t>Infatti, molti registri interni dei controllori non sono interrogabili, e in caso di interrogazione ritornerebbero un codice di eccezione segnalando un errore nella lettura.</w:t>
-      </w:r>
-    </w:p>
-    <w:p>
-      <w:pPr>
-        <w:spacing w:line="360" w:lineRule="auto"/>
-        <w:rPr>
-          <w:rFonts w:ascii="Times New Roman" w:hAnsi="Times New Roman"/>
-          <w:sz w:val="24"/>
-          <w:szCs w:val="24"/>
-        </w:rPr>
-      </w:pPr>
-      <w:r>
-        <w:rPr>
-          <w:rFonts w:ascii="Times New Roman" w:hAnsi="Times New Roman"/>
-          <w:sz w:val="24"/>
-          <w:szCs w:val="24"/>
-        </w:rPr>
-        <w:t xml:space="preserve">Nello specifico, questa problematica poteva accadere anche se nel mezzo di un’interrogazione su più registri con ad esempio la funzione </w:t>
+        <w:t xml:space="preserve">le comunicazioni con multipli registri vadano a buon fine. Infatti, molti registri interni dei controllori non sono interrogabili, e in caso di </w:t>
+      </w:r>
+      <w:r>
+        <w:rPr>
+          <w:rFonts w:ascii="Times New Roman" w:hAnsi="Times New Roman"/>
+          <w:sz w:val="24"/>
+          <w:szCs w:val="24"/>
+        </w:rPr>
+        <w:t xml:space="preserve">forzata </w:t>
+      </w:r>
+      <w:r>
+        <w:rPr>
+          <w:rFonts w:ascii="Times New Roman" w:hAnsi="Times New Roman"/>
+          <w:sz w:val="24"/>
+          <w:szCs w:val="24"/>
+        </w:rPr>
+        <w:t>interrogazione ritornerebbero un codice di eccezione segnalando un errore nella lettura.</w:t>
+      </w:r>
+    </w:p>
+    <w:p>
+      <w:pPr>
+        <w:spacing w:line="360" w:lineRule="auto"/>
+        <w:rPr>
+          <w:rFonts w:ascii="Times New Roman" w:hAnsi="Times New Roman"/>
+          <w:sz w:val="24"/>
+          <w:szCs w:val="24"/>
+        </w:rPr>
+      </w:pPr>
+      <w:r>
+        <w:rPr>
+          <w:rFonts w:ascii="Times New Roman" w:hAnsi="Times New Roman"/>
+          <w:sz w:val="24"/>
+          <w:szCs w:val="24"/>
+        </w:rPr>
+        <w:t xml:space="preserve">Nello specifico, questa problematica poteva accadere anche se </w:t>
+      </w:r>
+      <w:r>
+        <w:rPr>
+          <w:rFonts w:ascii="Times New Roman" w:hAnsi="Times New Roman"/>
+          <w:sz w:val="24"/>
+          <w:szCs w:val="24"/>
+        </w:rPr>
+        <w:t xml:space="preserve">all’interno del </w:t>
       </w:r>
       <w:proofErr w:type="spellStart"/>
       <w:r>
         <w:rPr>
           <w:rFonts w:ascii="Times New Roman" w:hAnsi="Times New Roman"/>
-          <w:sz w:val="24"/>
-          <w:szCs w:val="24"/>
-        </w:rPr>
-        <w:t>read_registers</w:t>
+          <w:i/>
+          <w:iCs/>
+          <w:sz w:val="24"/>
+          <w:szCs w:val="24"/>
+        </w:rPr>
+        <w:t>range</w:t>
       </w:r>
       <w:proofErr w:type="spellEnd"/>
       <w:r>
@@ -29411,72 +29894,60 @@
           <w:sz w:val="24"/>
           <w:szCs w:val="24"/>
         </w:rPr>
-        <w:t>, si andava ad includere un registro inutilizzabile.</w:t>
-      </w:r>
-    </w:p>
-    <w:p>
-      <w:pPr>
-        <w:spacing w:line="360" w:lineRule="auto"/>
-        <w:rPr>
-          <w:rFonts w:ascii="Times New Roman" w:hAnsi="Times New Roman"/>
-          <w:sz w:val="24"/>
-          <w:szCs w:val="24"/>
-        </w:rPr>
-      </w:pPr>
-      <w:r>
-        <w:rPr>
-          <w:rFonts w:ascii="Times New Roman" w:hAnsi="Times New Roman"/>
-          <w:sz w:val="24"/>
-          <w:szCs w:val="24"/>
-        </w:rPr>
-        <w:t>Seppur durante il periodo di sviluppo non sia stato possibile approfondire questa tematica, si è risolta questa problematica mappando tutti i registri interrogabili dei vari controllori.</w:t>
-      </w:r>
-    </w:p>
-    <w:p>
-      <w:pPr>
-        <w:spacing w:line="360" w:lineRule="auto"/>
-        <w:rPr>
-          <w:rFonts w:ascii="Times New Roman" w:hAnsi="Times New Roman"/>
-          <w:sz w:val="24"/>
-          <w:szCs w:val="24"/>
-        </w:rPr>
-      </w:pPr>
-      <w:r>
-        <w:rPr>
-          <w:rFonts w:ascii="Times New Roman" w:hAnsi="Times New Roman"/>
-          <w:sz w:val="24"/>
-          <w:szCs w:val="24"/>
-        </w:rPr>
-        <w:t>Tramite l’uso di semplici script, si sono interrogati tutti i registri degli slave, identificando quelli interrogabili da quelli non interrogabili.</w:t>
-      </w:r>
-    </w:p>
-    <w:p>
-      <w:pPr>
-        <w:spacing w:line="360" w:lineRule="auto"/>
-        <w:rPr>
-          <w:rFonts w:ascii="Times New Roman" w:hAnsi="Times New Roman"/>
-          <w:sz w:val="24"/>
-          <w:szCs w:val="24"/>
-        </w:rPr>
-      </w:pPr>
-      <w:r>
-        <w:rPr>
-          <w:rFonts w:ascii="Times New Roman" w:hAnsi="Times New Roman"/>
-          <w:sz w:val="24"/>
-          <w:szCs w:val="24"/>
-        </w:rPr>
-        <w:t xml:space="preserve"> Così facendo si è ottenuta una panoramica di tutti i dispositivi hardware e dei loro indirizzi disponibili.</w:t>
-      </w:r>
-    </w:p>
-    <w:p>
-      <w:pPr>
-        <w:spacing w:line="360" w:lineRule="auto"/>
-        <w:rPr>
-          <w:rFonts w:ascii="Times New Roman" w:hAnsi="Times New Roman"/>
-          <w:sz w:val="24"/>
-          <w:szCs w:val="24"/>
-        </w:rPr>
-      </w:pPr>
+        <w:t xml:space="preserve"> di interrogazione con</w:t>
+      </w:r>
+      <w:r>
+        <w:rPr>
+          <w:rFonts w:ascii="Times New Roman" w:hAnsi="Times New Roman"/>
+          <w:sz w:val="24"/>
+          <w:szCs w:val="24"/>
+        </w:rPr>
+        <w:t xml:space="preserve"> più registri, si andava ad includere un registro inutilizzabile.</w:t>
+      </w:r>
+    </w:p>
+    <w:p>
+      <w:pPr>
+        <w:spacing w:line="360" w:lineRule="auto"/>
+        <w:rPr>
+          <w:rFonts w:ascii="Times New Roman" w:hAnsi="Times New Roman"/>
+          <w:sz w:val="24"/>
+          <w:szCs w:val="24"/>
+        </w:rPr>
+      </w:pPr>
+      <w:r>
+        <w:rPr>
+          <w:rFonts w:ascii="Times New Roman" w:hAnsi="Times New Roman"/>
+          <w:sz w:val="24"/>
+          <w:szCs w:val="24"/>
+        </w:rPr>
+        <w:t xml:space="preserve">Seppur durante il periodo di sviluppo non sia stato possibile approfondire questa tematica, </w:t>
+      </w:r>
+      <w:r>
+        <w:rPr>
+          <w:rFonts w:ascii="Times New Roman" w:hAnsi="Times New Roman"/>
+          <w:sz w:val="24"/>
+          <w:szCs w:val="24"/>
+        </w:rPr>
+        <w:t>è stata affrontata con successo mediante la mappatura di tutti i registri interrogabili dei vari controllori.</w:t>
+      </w:r>
+    </w:p>
+    <w:p>
+      <w:pPr>
+        <w:spacing w:line="360" w:lineRule="auto"/>
+        <w:rPr>
+          <w:rFonts w:ascii="Times New Roman" w:hAnsi="Times New Roman"/>
+          <w:sz w:val="24"/>
+          <w:szCs w:val="24"/>
+        </w:rPr>
+      </w:pPr>
+      <w:r>
+        <w:rPr>
+          <w:rFonts w:ascii="Times New Roman" w:hAnsi="Times New Roman"/>
+          <w:sz w:val="24"/>
+          <w:szCs w:val="24"/>
+        </w:rPr>
+        <w:t>Attraverso l'implementazione di semplici script, si è proceduto all'interrogazione di tutti i registri degli slave, distinguendo quelli che potevano essere interrogati da quelli che non lo erano. Questo processo ha fornito una visione completa di tutti i dispositivi hardware disponibili e dei relativi indirizzi.</w:t>
+      </w:r>
     </w:p>
     <w:p>
       <w:pPr>
@@ -31249,7 +31720,13 @@
         <w:rPr>
           <w:rFonts w:ascii="Times New Roman" w:hAnsi="Times New Roman"/>
         </w:rPr>
-        <w:t xml:space="preserve"> Automazione Industriale, Treccani,</w:t>
+        <w:t xml:space="preserve"> </w:t>
+      </w:r>
+      <w:r>
+        <w:rPr>
+          <w:rFonts w:ascii="Times New Roman" w:hAnsi="Times New Roman"/>
+        </w:rPr>
+        <w:t>Automazione Industriale, Treccani,</w:t>
       </w:r>
       <w:r>
         <w:rPr>
@@ -31382,7 +31859,13 @@
         <w:rPr>
           <w:rFonts w:ascii="Times New Roman" w:hAnsi="Times New Roman"/>
         </w:rPr>
-        <w:t xml:space="preserve"> Protocollo </w:t>
+        <w:t xml:space="preserve"> </w:t>
+      </w:r>
+      <w:r>
+        <w:rPr>
+          <w:rFonts w:ascii="Times New Roman" w:hAnsi="Times New Roman"/>
+        </w:rPr>
+        <w:t xml:space="preserve">Protocollo </w:t>
       </w:r>
       <w:proofErr w:type="spellStart"/>
       <w:r>
@@ -31815,7 +32298,13 @@
         <w:rPr>
           <w:rFonts w:ascii="Times New Roman" w:hAnsi="Times New Roman"/>
         </w:rPr>
-        <w:t xml:space="preserve"> Polling (computer science), Wikipedia, consultato il </w:t>
+        <w:t xml:space="preserve"> </w:t>
+      </w:r>
+      <w:r>
+        <w:rPr>
+          <w:rFonts w:ascii="Times New Roman" w:hAnsi="Times New Roman"/>
+        </w:rPr>
+        <w:t xml:space="preserve">Polling (computer science), Wikipedia, consultato il </w:t>
       </w:r>
       <w:r>
         <w:rPr>
@@ -32235,7 +32724,13 @@
         <w:rPr>
           <w:rFonts w:ascii="Times New Roman" w:hAnsi="Times New Roman"/>
         </w:rPr>
-        <w:t xml:space="preserve"> Apache License, Version 2.0, Apache, consultato il </w:t>
+        <w:t xml:space="preserve"> </w:t>
+      </w:r>
+      <w:r>
+        <w:rPr>
+          <w:rFonts w:ascii="Times New Roman" w:hAnsi="Times New Roman"/>
+        </w:rPr>
+        <w:t xml:space="preserve">Apache License, Version 2.0, Apache, consultato il </w:t>
       </w:r>
       <w:r>
         <w:rPr>

</xml_diff>

<commit_message>
p. 36- 37 WIP
</commit_message>
<xml_diff>
--- a/Tesi_Triennale_Informatica_Unimore_2022_2023_Enrico_Marras_152336.docx
+++ b/Tesi_Triennale_Informatica_Unimore_2022_2023_Enrico_Marras_152336.docx
@@ -5644,7 +5644,7 @@
           <w:noProof/>
         </w:rPr>
         <w:drawing>
-          <wp:inline distT="0" distB="0" distL="0" distR="0" wp14:anchorId="25E53721" wp14:editId="05CA80B2">
+          <wp:inline distT="0" distB="0" distL="0" distR="0" wp14:anchorId="25E53721" wp14:editId="48DFBCC2">
             <wp:extent cx="5391150" cy="2531745"/>
             <wp:effectExtent l="0" t="0" r="0" b="1905"/>
             <wp:docPr id="849010223" name="Picture 1"/>
@@ -5708,14 +5708,27 @@
       <w:r>
         <w:t xml:space="preserve">Figura </w:t>
       </w:r>
-      <w:fldSimple w:instr=" SEQ Figura \* ARABIC ">
-        <w:r>
-          <w:rPr>
-            <w:noProof/>
-          </w:rPr>
-          <w:t>1</w:t>
-        </w:r>
-      </w:fldSimple>
+      <w:r>
+        <w:fldChar w:fldCharType="begin"/>
+      </w:r>
+      <w:r>
+        <w:instrText xml:space="preserve"> SEQ Figura \* ARABIC </w:instrText>
+      </w:r>
+      <w:r>
+        <w:fldChar w:fldCharType="separate"/>
+      </w:r>
+      <w:r>
+        <w:rPr>
+          <w:noProof/>
+        </w:rPr>
+        <w:t>1</w:t>
+      </w:r>
+      <w:r>
+        <w:rPr>
+          <w:noProof/>
+        </w:rPr>
+        <w:fldChar w:fldCharType="end"/>
+      </w:r>
       <w:r>
         <w:rPr>
           <w:noProof/>
@@ -8724,14 +8737,27 @@
       <w:r>
         <w:t xml:space="preserve">Figura </w:t>
       </w:r>
-      <w:fldSimple w:instr=" SEQ Figura \* ARABIC ">
-        <w:r>
-          <w:rPr>
-            <w:noProof/>
-          </w:rPr>
-          <w:t>3</w:t>
-        </w:r>
-      </w:fldSimple>
+      <w:r>
+        <w:fldChar w:fldCharType="begin"/>
+      </w:r>
+      <w:r>
+        <w:instrText xml:space="preserve"> SEQ Figura \* ARABIC </w:instrText>
+      </w:r>
+      <w:r>
+        <w:fldChar w:fldCharType="separate"/>
+      </w:r>
+      <w:r>
+        <w:rPr>
+          <w:noProof/>
+        </w:rPr>
+        <w:t>3</w:t>
+      </w:r>
+      <w:r>
+        <w:rPr>
+          <w:noProof/>
+        </w:rPr>
+        <w:fldChar w:fldCharType="end"/>
+      </w:r>
       <w:r>
         <w:rPr>
           <w:noProof/>
@@ -12516,7 +12542,7 @@
           <w:szCs w:val="24"/>
         </w:rPr>
         <w:drawing>
-          <wp:inline distT="0" distB="0" distL="0" distR="0" wp14:anchorId="2B46FB19" wp14:editId="794C78FD">
+          <wp:inline distT="0" distB="0" distL="0" distR="0" wp14:anchorId="2B46FB19" wp14:editId="6C6DBC5A">
             <wp:extent cx="5397500" cy="2054685"/>
             <wp:effectExtent l="0" t="0" r="0" b="3175"/>
             <wp:docPr id="771473597" name="Picture 1" descr="A screenshot of a computer&#10;&#10;Description automatically generated"/>
@@ -12577,14 +12603,27 @@
       <w:r>
         <w:t xml:space="preserve">Figura </w:t>
       </w:r>
-      <w:fldSimple w:instr=" SEQ Figura \* ARABIC ">
-        <w:r>
-          <w:rPr>
-            <w:noProof/>
-          </w:rPr>
-          <w:t>4</w:t>
-        </w:r>
-      </w:fldSimple>
+      <w:r>
+        <w:fldChar w:fldCharType="begin"/>
+      </w:r>
+      <w:r>
+        <w:instrText xml:space="preserve"> SEQ Figura \* ARABIC </w:instrText>
+      </w:r>
+      <w:r>
+        <w:fldChar w:fldCharType="separate"/>
+      </w:r>
+      <w:r>
+        <w:rPr>
+          <w:noProof/>
+        </w:rPr>
+        <w:t>4</w:t>
+      </w:r>
+      <w:r>
+        <w:rPr>
+          <w:noProof/>
+        </w:rPr>
+        <w:fldChar w:fldCharType="end"/>
+      </w:r>
       <w:r>
         <w:rPr>
           <w:noProof/>
@@ -14754,14 +14793,27 @@
       <w:r>
         <w:t xml:space="preserve">Figura </w:t>
       </w:r>
-      <w:fldSimple w:instr=" SEQ Figura \* ARABIC ">
-        <w:r>
-          <w:rPr>
-            <w:noProof/>
-          </w:rPr>
-          <w:t>5</w:t>
-        </w:r>
-      </w:fldSimple>
+      <w:r>
+        <w:fldChar w:fldCharType="begin"/>
+      </w:r>
+      <w:r>
+        <w:instrText xml:space="preserve"> SEQ Figura \* ARABIC </w:instrText>
+      </w:r>
+      <w:r>
+        <w:fldChar w:fldCharType="separate"/>
+      </w:r>
+      <w:r>
+        <w:rPr>
+          <w:noProof/>
+        </w:rPr>
+        <w:t>5</w:t>
+      </w:r>
+      <w:r>
+        <w:rPr>
+          <w:noProof/>
+        </w:rPr>
+        <w:fldChar w:fldCharType="end"/>
+      </w:r>
       <w:r>
         <w:t xml:space="preserve"> - Generico stato della coda e dei suoi riferimenti</w:t>
       </w:r>
@@ -16093,14 +16145,27 @@
       <w:r>
         <w:t xml:space="preserve">Figura </w:t>
       </w:r>
-      <w:fldSimple w:instr=" SEQ Figura \* ARABIC ">
-        <w:r>
-          <w:rPr>
-            <w:noProof/>
-          </w:rPr>
-          <w:t>6</w:t>
-        </w:r>
-      </w:fldSimple>
+      <w:r>
+        <w:fldChar w:fldCharType="begin"/>
+      </w:r>
+      <w:r>
+        <w:instrText xml:space="preserve"> SEQ Figura \* ARABIC </w:instrText>
+      </w:r>
+      <w:r>
+        <w:fldChar w:fldCharType="separate"/>
+      </w:r>
+      <w:r>
+        <w:rPr>
+          <w:noProof/>
+        </w:rPr>
+        <w:t>6</w:t>
+      </w:r>
+      <w:r>
+        <w:rPr>
+          <w:noProof/>
+        </w:rPr>
+        <w:fldChar w:fldCharType="end"/>
+      </w:r>
       <w:r>
         <w:t xml:space="preserve"> - Inserimento, esecuzione e </w:t>
       </w:r>
@@ -17224,14 +17289,27 @@
       <w:r>
         <w:t xml:space="preserve">Figura </w:t>
       </w:r>
-      <w:fldSimple w:instr=" SEQ Figura \* ARABIC ">
-        <w:r>
-          <w:rPr>
-            <w:noProof/>
-          </w:rPr>
-          <w:t>8</w:t>
-        </w:r>
-      </w:fldSimple>
+      <w:r>
+        <w:fldChar w:fldCharType="begin"/>
+      </w:r>
+      <w:r>
+        <w:instrText xml:space="preserve"> SEQ Figura \* ARABIC </w:instrText>
+      </w:r>
+      <w:r>
+        <w:fldChar w:fldCharType="separate"/>
+      </w:r>
+      <w:r>
+        <w:rPr>
+          <w:noProof/>
+        </w:rPr>
+        <w:t>8</w:t>
+      </w:r>
+      <w:r>
+        <w:rPr>
+          <w:noProof/>
+        </w:rPr>
+        <w:fldChar w:fldCharType="end"/>
+      </w:r>
       <w:r>
         <w:t xml:space="preserve"> - Inserimento, esecuzione e rimozione di Task non periodici</w:t>
       </w:r>
@@ -18614,14 +18692,27 @@
       <w:r>
         <w:t xml:space="preserve">Figura </w:t>
       </w:r>
-      <w:fldSimple w:instr=" SEQ Figura \* ARABIC ">
-        <w:r>
-          <w:rPr>
-            <w:noProof/>
-          </w:rPr>
-          <w:t>9</w:t>
-        </w:r>
-      </w:fldSimple>
+      <w:r>
+        <w:fldChar w:fldCharType="begin"/>
+      </w:r>
+      <w:r>
+        <w:instrText xml:space="preserve"> SEQ Figura \* ARABIC </w:instrText>
+      </w:r>
+      <w:r>
+        <w:fldChar w:fldCharType="separate"/>
+      </w:r>
+      <w:r>
+        <w:rPr>
+          <w:noProof/>
+        </w:rPr>
+        <w:t>9</w:t>
+      </w:r>
+      <w:r>
+        <w:rPr>
+          <w:noProof/>
+        </w:rPr>
+        <w:fldChar w:fldCharType="end"/>
+      </w:r>
       <w:r>
         <w:t xml:space="preserve"> - Esempio di anomalia nell'esecuzione di Task immediati</w:t>
       </w:r>
@@ -20589,14 +20680,27 @@
       <w:r>
         <w:t xml:space="preserve">Figura </w:t>
       </w:r>
-      <w:fldSimple w:instr=" SEQ Figura \* ARABIC ">
-        <w:r>
-          <w:rPr>
-            <w:noProof/>
-          </w:rPr>
-          <w:t>10</w:t>
-        </w:r>
-      </w:fldSimple>
+      <w:r>
+        <w:fldChar w:fldCharType="begin"/>
+      </w:r>
+      <w:r>
+        <w:instrText xml:space="preserve"> SEQ Figura \* ARABIC </w:instrText>
+      </w:r>
+      <w:r>
+        <w:fldChar w:fldCharType="separate"/>
+      </w:r>
+      <w:r>
+        <w:rPr>
+          <w:noProof/>
+        </w:rPr>
+        <w:t>10</w:t>
+      </w:r>
+      <w:r>
+        <w:rPr>
+          <w:noProof/>
+        </w:rPr>
+        <w:fldChar w:fldCharType="end"/>
+      </w:r>
       <w:r>
         <w:t xml:space="preserve"> </w:t>
       </w:r>
@@ -20859,14 +20963,27 @@
       <w:r>
         <w:t xml:space="preserve">Figura </w:t>
       </w:r>
-      <w:fldSimple w:instr=" SEQ Figura \* ARABIC ">
-        <w:r>
-          <w:rPr>
-            <w:noProof/>
-          </w:rPr>
-          <w:t>11</w:t>
-        </w:r>
-      </w:fldSimple>
+      <w:r>
+        <w:fldChar w:fldCharType="begin"/>
+      </w:r>
+      <w:r>
+        <w:instrText xml:space="preserve"> SEQ Figura \* ARABIC </w:instrText>
+      </w:r>
+      <w:r>
+        <w:fldChar w:fldCharType="separate"/>
+      </w:r>
+      <w:r>
+        <w:rPr>
+          <w:noProof/>
+        </w:rPr>
+        <w:t>11</w:t>
+      </w:r>
+      <w:r>
+        <w:rPr>
+          <w:noProof/>
+        </w:rPr>
+        <w:fldChar w:fldCharType="end"/>
+      </w:r>
       <w:r>
         <w:t xml:space="preserve"> - Dizionario dei comportamenti delineati in caso di successo della comunicazione del semaforo dell'interfaccia "DIAGNOSI I/O #1"</w:t>
       </w:r>
@@ -30553,7 +30670,7 @@
           <w:szCs w:val="32"/>
         </w:rPr>
         <w:lastRenderedPageBreak/>
-        <w:t>5.</w:t>
+        <w:t>5.4</w:t>
       </w:r>
       <w:r>
         <w:rPr>
@@ -30562,16 +30679,1491 @@
           <w:sz w:val="32"/>
           <w:szCs w:val="32"/>
         </w:rPr>
-        <w:t>4</w:t>
-      </w:r>
-      <w:r>
+        <w:tab/>
+        <w:t>Ottimizzazione delle risposte</w:t>
+      </w:r>
+    </w:p>
+    <w:p>
+      <w:pPr>
+        <w:overflowPunct/>
+        <w:autoSpaceDE/>
+        <w:autoSpaceDN/>
+        <w:adjustRightInd/>
+        <w:spacing w:line="360" w:lineRule="auto"/>
+        <w:jc w:val="both"/>
+        <w:textAlignment w:val="auto"/>
+        <w:rPr>
+          <w:rFonts w:ascii="Times New Roman" w:hAnsi="Times New Roman"/>
+          <w:sz w:val="24"/>
+          <w:szCs w:val="24"/>
+        </w:rPr>
+      </w:pPr>
+      <w:r>
+        <w:rPr>
+          <w:rFonts w:ascii="Times New Roman" w:hAnsi="Times New Roman"/>
+          <w:sz w:val="24"/>
+          <w:szCs w:val="24"/>
+        </w:rPr>
+        <w:t xml:space="preserve">È comune tra i protocolli di comunicazione l’implementazione del </w:t>
+      </w:r>
+      <w:proofErr w:type="spellStart"/>
+      <w:r>
+        <w:rPr>
+          <w:rFonts w:ascii="Times New Roman" w:hAnsi="Times New Roman"/>
+          <w:i/>
+          <w:iCs/>
+          <w:sz w:val="24"/>
+          <w:szCs w:val="24"/>
+        </w:rPr>
+        <w:t>timeout</w:t>
+      </w:r>
+      <w:proofErr w:type="spellEnd"/>
+      <w:r>
+        <w:rPr>
+          <w:rFonts w:ascii="Times New Roman" w:hAnsi="Times New Roman"/>
+          <w:sz w:val="24"/>
+          <w:szCs w:val="24"/>
+        </w:rPr>
+        <w:t>, una misura che indica il limite massimo di tempo che il mittente ha a disposizione prima di considerare il destinatario come irraggiungibile.</w:t>
+      </w:r>
+    </w:p>
+    <w:p>
+      <w:pPr>
+        <w:overflowPunct/>
+        <w:autoSpaceDE/>
+        <w:autoSpaceDN/>
+        <w:adjustRightInd/>
+        <w:spacing w:line="360" w:lineRule="auto"/>
+        <w:jc w:val="both"/>
+        <w:textAlignment w:val="auto"/>
+        <w:rPr>
+          <w:rFonts w:ascii="Times New Roman" w:hAnsi="Times New Roman"/>
+          <w:sz w:val="24"/>
+          <w:szCs w:val="24"/>
+        </w:rPr>
+      </w:pPr>
+      <w:r>
+        <w:rPr>
+          <w:rFonts w:ascii="Times New Roman" w:hAnsi="Times New Roman"/>
+          <w:sz w:val="24"/>
+          <w:szCs w:val="24"/>
+        </w:rPr>
+        <w:t xml:space="preserve">Idealmente, in questo tipo di applicazione si preferirebbe scegliere dei </w:t>
+      </w:r>
+      <w:proofErr w:type="spellStart"/>
+      <w:r>
+        <w:rPr>
+          <w:rFonts w:ascii="Times New Roman" w:hAnsi="Times New Roman"/>
+          <w:i/>
+          <w:iCs/>
+          <w:sz w:val="24"/>
+          <w:szCs w:val="24"/>
+        </w:rPr>
+        <w:t>timeout</w:t>
+      </w:r>
+      <w:proofErr w:type="spellEnd"/>
+      <w:r>
+        <w:rPr>
+          <w:rFonts w:ascii="Times New Roman" w:hAnsi="Times New Roman"/>
+          <w:sz w:val="24"/>
+          <w:szCs w:val="24"/>
+        </w:rPr>
+        <w:t xml:space="preserve"> più piccoli possibile che allo stesso tempo non vadano a impattare le performance. Questo per </w:t>
+      </w:r>
+      <w:r>
+        <w:rPr>
+          <w:rFonts w:ascii="Times New Roman" w:hAnsi="Times New Roman"/>
+          <w:sz w:val="24"/>
+          <w:szCs w:val="24"/>
+        </w:rPr>
+        <w:t>fare in modo</w:t>
+      </w:r>
+      <w:r>
+        <w:rPr>
+          <w:rFonts w:ascii="Times New Roman" w:hAnsi="Times New Roman"/>
+          <w:sz w:val="24"/>
+          <w:szCs w:val="24"/>
+        </w:rPr>
+        <w:t xml:space="preserve"> che l’applicazione </w:t>
+      </w:r>
+      <w:r>
+        <w:rPr>
+          <w:rFonts w:ascii="Times New Roman" w:hAnsi="Times New Roman"/>
+          <w:sz w:val="24"/>
+          <w:szCs w:val="24"/>
+        </w:rPr>
+        <w:t xml:space="preserve">appaia </w:t>
+      </w:r>
+      <w:r>
+        <w:rPr>
+          <w:rFonts w:ascii="Times New Roman" w:hAnsi="Times New Roman"/>
+          <w:sz w:val="24"/>
+          <w:szCs w:val="24"/>
+        </w:rPr>
+        <w:t>il più reattiva possibile anche nel caso di mancate comunicazion</w:t>
+      </w:r>
+      <w:r>
+        <w:rPr>
+          <w:rFonts w:ascii="Times New Roman" w:hAnsi="Times New Roman"/>
+          <w:sz w:val="24"/>
+          <w:szCs w:val="24"/>
+        </w:rPr>
+        <w:t>i.</w:t>
+      </w:r>
+      <w:r>
+        <w:rPr>
+          <w:rFonts w:ascii="Times New Roman" w:hAnsi="Times New Roman"/>
+          <w:sz w:val="24"/>
+          <w:szCs w:val="24"/>
+        </w:rPr>
+        <w:t xml:space="preserve"> </w:t>
+      </w:r>
+    </w:p>
+    <w:p>
+      <w:pPr>
+        <w:overflowPunct/>
+        <w:autoSpaceDE/>
+        <w:autoSpaceDN/>
+        <w:adjustRightInd/>
+        <w:spacing w:line="360" w:lineRule="auto"/>
+        <w:jc w:val="both"/>
+        <w:textAlignment w:val="auto"/>
+        <w:rPr>
+          <w:rFonts w:ascii="Times New Roman" w:hAnsi="Times New Roman"/>
+          <w:sz w:val="24"/>
+          <w:szCs w:val="24"/>
+        </w:rPr>
+      </w:pPr>
+      <w:r>
+        <w:rPr>
+          <w:rFonts w:ascii="Times New Roman" w:hAnsi="Times New Roman"/>
+          <w:sz w:val="24"/>
+          <w:szCs w:val="24"/>
+        </w:rPr>
+        <w:t xml:space="preserve">Per questo caso di studio non si è analizzata una particolare instabilità del mezzo trasmissivo e pertanto, partendo da un valore medio per trasmissione di circa 0.20 secondi, si è scelto di aggiungere un errore del 25%, portando quindi il </w:t>
+      </w:r>
+      <w:proofErr w:type="spellStart"/>
+      <w:r>
+        <w:rPr>
+          <w:rFonts w:ascii="Times New Roman" w:hAnsi="Times New Roman"/>
+          <w:i/>
+          <w:iCs/>
+          <w:sz w:val="24"/>
+          <w:szCs w:val="24"/>
+        </w:rPr>
+        <w:t>timeout</w:t>
+      </w:r>
+      <w:proofErr w:type="spellEnd"/>
+      <w:r>
+        <w:rPr>
+          <w:rFonts w:ascii="Times New Roman" w:hAnsi="Times New Roman"/>
+          <w:sz w:val="24"/>
+          <w:szCs w:val="24"/>
+        </w:rPr>
+        <w:t xml:space="preserve"> per trasmissione a 0.25 secondi. Ciononostante, questo non vincola in alcun modo da future implementazioni di </w:t>
+      </w:r>
+      <w:proofErr w:type="spellStart"/>
+      <w:r>
+        <w:rPr>
+          <w:rFonts w:ascii="Times New Roman" w:hAnsi="Times New Roman"/>
+          <w:i/>
+          <w:iCs/>
+          <w:sz w:val="24"/>
+          <w:szCs w:val="24"/>
+        </w:rPr>
+        <w:t>timeout</w:t>
+      </w:r>
+      <w:proofErr w:type="spellEnd"/>
+      <w:r>
+        <w:rPr>
+          <w:rFonts w:ascii="Times New Roman" w:hAnsi="Times New Roman"/>
+          <w:sz w:val="24"/>
+          <w:szCs w:val="24"/>
+        </w:rPr>
+        <w:t xml:space="preserve"> adattivi basati sulla salute del mezzo trasmissivo.</w:t>
+      </w:r>
+    </w:p>
+    <w:p>
+      <w:pPr>
+        <w:overflowPunct/>
+        <w:autoSpaceDE/>
+        <w:autoSpaceDN/>
+        <w:adjustRightInd/>
+        <w:spacing w:line="360" w:lineRule="auto"/>
+        <w:jc w:val="both"/>
+        <w:textAlignment w:val="auto"/>
+        <w:rPr>
+          <w:rFonts w:ascii="Times New Roman" w:hAnsi="Times New Roman"/>
+          <w:sz w:val="24"/>
+          <w:szCs w:val="24"/>
+        </w:rPr>
+      </w:pPr>
+      <w:r>
+        <w:rPr>
+          <w:rFonts w:ascii="Times New Roman" w:hAnsi="Times New Roman"/>
+          <w:sz w:val="24"/>
+          <w:szCs w:val="24"/>
+        </w:rPr>
+        <w:t xml:space="preserve">Un’altra caratteristica da prendere in </w:t>
+      </w:r>
+      <w:r>
+        <w:rPr>
+          <w:rFonts w:ascii="Times New Roman" w:hAnsi="Times New Roman"/>
+          <w:sz w:val="24"/>
+          <w:szCs w:val="24"/>
+        </w:rPr>
+        <w:t>considerazione</w:t>
+      </w:r>
+      <w:r>
+        <w:rPr>
+          <w:rFonts w:ascii="Times New Roman" w:hAnsi="Times New Roman"/>
+          <w:sz w:val="24"/>
+          <w:szCs w:val="24"/>
+        </w:rPr>
+        <w:t xml:space="preserve"> è il comportamento </w:t>
+      </w:r>
+      <w:r>
+        <w:rPr>
+          <w:rFonts w:ascii="Times New Roman" w:hAnsi="Times New Roman"/>
+          <w:sz w:val="24"/>
+          <w:szCs w:val="24"/>
+        </w:rPr>
+        <w:t xml:space="preserve">da adottare </w:t>
+      </w:r>
+      <w:r>
+        <w:rPr>
+          <w:rFonts w:ascii="Times New Roman" w:hAnsi="Times New Roman"/>
+          <w:sz w:val="24"/>
+          <w:szCs w:val="24"/>
+        </w:rPr>
+        <w:t xml:space="preserve">in caso di mancata risposta. </w:t>
+      </w:r>
+      <w:r>
+        <w:rPr>
+          <w:rFonts w:ascii="Times New Roman" w:hAnsi="Times New Roman"/>
+          <w:sz w:val="24"/>
+          <w:szCs w:val="24"/>
+        </w:rPr>
+        <w:t xml:space="preserve">Se si seleziona un </w:t>
+      </w:r>
+      <w:proofErr w:type="spellStart"/>
+      <w:r>
+        <w:rPr>
+          <w:rFonts w:ascii="Times New Roman" w:hAnsi="Times New Roman"/>
+          <w:i/>
+          <w:iCs/>
+          <w:sz w:val="24"/>
+          <w:szCs w:val="24"/>
+        </w:rPr>
+        <w:t>timeout</w:t>
+      </w:r>
+      <w:proofErr w:type="spellEnd"/>
+      <w:r>
+        <w:rPr>
+          <w:rFonts w:ascii="Times New Roman" w:hAnsi="Times New Roman"/>
+          <w:sz w:val="24"/>
+          <w:szCs w:val="24"/>
+        </w:rPr>
+        <w:t xml:space="preserve"> adeguato che copre la maggior parte delle trasmissioni con piccole variazioni di prestazioni, è probabile che le rimanenti siano trasmissioni </w:t>
+      </w:r>
+      <w:r>
+        <w:rPr>
+          <w:rFonts w:ascii="Times New Roman" w:hAnsi="Times New Roman"/>
+          <w:sz w:val="24"/>
+          <w:szCs w:val="24"/>
+        </w:rPr>
+        <w:t xml:space="preserve">con una mancata risposta per via dell’irraggiungibilità del destinatario. </w:t>
+      </w:r>
+      <w:r>
+        <w:rPr>
+          <w:rFonts w:ascii="Times New Roman" w:hAnsi="Times New Roman"/>
+          <w:sz w:val="24"/>
+          <w:szCs w:val="24"/>
+        </w:rPr>
+        <w:t>C</w:t>
+      </w:r>
+      <w:r>
+        <w:rPr>
+          <w:rFonts w:ascii="Times New Roman" w:hAnsi="Times New Roman"/>
+          <w:sz w:val="24"/>
+          <w:szCs w:val="24"/>
+        </w:rPr>
+        <w:t xml:space="preserve">ome discusso nel capitolo 5.3, le varie letture per ogni </w:t>
+      </w:r>
+      <w:r>
+        <w:rPr>
+          <w:rFonts w:ascii="Times New Roman" w:hAnsi="Times New Roman"/>
+          <w:i/>
+          <w:iCs/>
+          <w:sz w:val="24"/>
+          <w:szCs w:val="24"/>
+        </w:rPr>
+        <w:t>slave</w:t>
+      </w:r>
+      <w:r>
+        <w:rPr>
+          <w:rFonts w:ascii="Times New Roman" w:hAnsi="Times New Roman"/>
+          <w:sz w:val="24"/>
+          <w:szCs w:val="24"/>
+        </w:rPr>
+        <w:t xml:space="preserve"> sono state distribuite su più dizionari e quindi </w:t>
+      </w:r>
+      <w:r>
+        <w:rPr>
+          <w:rFonts w:ascii="Times New Roman" w:hAnsi="Times New Roman"/>
+          <w:sz w:val="24"/>
+          <w:szCs w:val="24"/>
+        </w:rPr>
+        <w:t xml:space="preserve">distribuite </w:t>
+      </w:r>
+      <w:r>
+        <w:rPr>
+          <w:rFonts w:ascii="Times New Roman" w:hAnsi="Times New Roman"/>
+          <w:sz w:val="24"/>
+          <w:szCs w:val="24"/>
+        </w:rPr>
+        <w:t>su più Task</w:t>
+      </w:r>
+      <w:r>
+        <w:rPr>
+          <w:rFonts w:ascii="Times New Roman" w:hAnsi="Times New Roman"/>
+          <w:sz w:val="24"/>
+          <w:szCs w:val="24"/>
+        </w:rPr>
+        <w:t xml:space="preserve">. </w:t>
+      </w:r>
+      <w:r>
+        <w:rPr>
+          <w:rFonts w:ascii="Times New Roman" w:hAnsi="Times New Roman"/>
+          <w:sz w:val="24"/>
+          <w:szCs w:val="24"/>
+        </w:rPr>
+        <w:t xml:space="preserve">In seguito alla prima trasmissione che raggiunge il </w:t>
+      </w:r>
+      <w:proofErr w:type="spellStart"/>
+      <w:r>
+        <w:rPr>
+          <w:rFonts w:ascii="Times New Roman" w:hAnsi="Times New Roman"/>
+          <w:i/>
+          <w:iCs/>
+          <w:sz w:val="24"/>
+          <w:szCs w:val="24"/>
+        </w:rPr>
+        <w:t>timeout</w:t>
+      </w:r>
+      <w:proofErr w:type="spellEnd"/>
+      <w:r>
+        <w:rPr>
+          <w:rFonts w:ascii="Times New Roman" w:hAnsi="Times New Roman"/>
+          <w:sz w:val="24"/>
+          <w:szCs w:val="24"/>
+        </w:rPr>
+        <w:t xml:space="preserve">, </w:t>
+      </w:r>
+      <w:r>
+        <w:rPr>
+          <w:rFonts w:ascii="Times New Roman" w:hAnsi="Times New Roman"/>
+          <w:sz w:val="24"/>
+          <w:szCs w:val="24"/>
+        </w:rPr>
+        <w:t>si potrebbe</w:t>
+      </w:r>
+      <w:r>
+        <w:rPr>
+          <w:rFonts w:ascii="Times New Roman" w:hAnsi="Times New Roman"/>
+          <w:sz w:val="24"/>
+          <w:szCs w:val="24"/>
+        </w:rPr>
+        <w:t xml:space="preserve"> considerare l'intero slave associato come irraggiungibile. </w:t>
+      </w:r>
+    </w:p>
+    <w:p>
+      <w:pPr>
+        <w:overflowPunct/>
+        <w:autoSpaceDE/>
+        <w:autoSpaceDN/>
+        <w:adjustRightInd/>
+        <w:spacing w:line="360" w:lineRule="auto"/>
+        <w:jc w:val="both"/>
+        <w:textAlignment w:val="auto"/>
+        <w:rPr>
+          <w:rFonts w:ascii="Times New Roman" w:hAnsi="Times New Roman"/>
+          <w:sz w:val="24"/>
+          <w:szCs w:val="24"/>
+        </w:rPr>
+      </w:pPr>
+      <w:r>
+        <w:rPr>
+          <w:rFonts w:ascii="Times New Roman" w:hAnsi="Times New Roman"/>
+          <w:sz w:val="24"/>
+          <w:szCs w:val="24"/>
+        </w:rPr>
+        <w:t>Pertanto</w:t>
+      </w:r>
+      <w:r>
+        <w:rPr>
+          <w:rFonts w:ascii="Times New Roman" w:hAnsi="Times New Roman"/>
+          <w:sz w:val="24"/>
+          <w:szCs w:val="24"/>
+        </w:rPr>
+        <w:t xml:space="preserve">, per evitare </w:t>
+      </w:r>
+      <w:r>
+        <w:rPr>
+          <w:rFonts w:ascii="Times New Roman" w:hAnsi="Times New Roman"/>
+          <w:sz w:val="24"/>
+          <w:szCs w:val="24"/>
+        </w:rPr>
+        <w:t>l’esecuzione dei</w:t>
+      </w:r>
+      <w:r>
+        <w:rPr>
+          <w:rFonts w:ascii="Times New Roman" w:hAnsi="Times New Roman"/>
+          <w:sz w:val="24"/>
+          <w:szCs w:val="24"/>
+        </w:rPr>
+        <w:t xml:space="preserve"> Task </w:t>
+      </w:r>
+      <w:r>
+        <w:rPr>
+          <w:rFonts w:ascii="Times New Roman" w:hAnsi="Times New Roman"/>
+          <w:sz w:val="24"/>
+          <w:szCs w:val="24"/>
+        </w:rPr>
+        <w:t>relativi a</w:t>
+      </w:r>
+      <w:r>
+        <w:rPr>
+          <w:rFonts w:ascii="Times New Roman" w:hAnsi="Times New Roman"/>
+          <w:sz w:val="24"/>
+          <w:szCs w:val="24"/>
+        </w:rPr>
+        <w:t xml:space="preserve"> uno slave di cui una trasmissione </w:t>
+      </w:r>
+      <w:r>
+        <w:rPr>
+          <w:rFonts w:ascii="Times New Roman" w:hAnsi="Times New Roman"/>
+          <w:sz w:val="24"/>
+          <w:szCs w:val="24"/>
+        </w:rPr>
+        <w:t>ha raggiunto il</w:t>
+      </w:r>
+      <w:r>
+        <w:rPr>
+          <w:rFonts w:ascii="Times New Roman" w:hAnsi="Times New Roman"/>
+          <w:sz w:val="24"/>
+          <w:szCs w:val="24"/>
+        </w:rPr>
+        <w:t xml:space="preserve"> limite del </w:t>
+      </w:r>
+      <w:proofErr w:type="spellStart"/>
+      <w:r>
+        <w:rPr>
+          <w:rFonts w:ascii="Times New Roman" w:hAnsi="Times New Roman"/>
+          <w:i/>
+          <w:iCs/>
+          <w:sz w:val="24"/>
+          <w:szCs w:val="24"/>
+        </w:rPr>
+        <w:t>timeout</w:t>
+      </w:r>
+      <w:proofErr w:type="spellEnd"/>
+      <w:r>
+        <w:rPr>
+          <w:rFonts w:ascii="Times New Roman" w:hAnsi="Times New Roman"/>
+          <w:sz w:val="24"/>
+          <w:szCs w:val="24"/>
+        </w:rPr>
+        <w:t xml:space="preserve">, si potrebbero </w:t>
+      </w:r>
+      <w:r>
+        <w:rPr>
+          <w:rFonts w:ascii="Times New Roman" w:hAnsi="Times New Roman"/>
+          <w:sz w:val="24"/>
+          <w:szCs w:val="24"/>
+        </w:rPr>
+        <w:t>scegliere di non eseguire</w:t>
+      </w:r>
+      <w:r>
+        <w:rPr>
+          <w:rFonts w:ascii="Times New Roman" w:hAnsi="Times New Roman"/>
+          <w:sz w:val="24"/>
+          <w:szCs w:val="24"/>
+        </w:rPr>
+        <w:t xml:space="preserve"> una volta tutti i Task contenuti nella coda di quel preciso </w:t>
+      </w:r>
+      <w:r>
+        <w:rPr>
+          <w:rFonts w:ascii="Times New Roman" w:hAnsi="Times New Roman"/>
+          <w:i/>
+          <w:iCs/>
+          <w:sz w:val="24"/>
+          <w:szCs w:val="24"/>
+        </w:rPr>
+        <w:t>slave</w:t>
+      </w:r>
+      <w:r>
+        <w:rPr>
+          <w:rFonts w:ascii="Times New Roman" w:hAnsi="Times New Roman"/>
+          <w:sz w:val="24"/>
+          <w:szCs w:val="24"/>
+        </w:rPr>
+        <w:t xml:space="preserve">. </w:t>
+      </w:r>
+      <w:r>
+        <w:rPr>
+          <w:rFonts w:ascii="Times New Roman" w:hAnsi="Times New Roman"/>
+          <w:sz w:val="24"/>
+          <w:szCs w:val="24"/>
+        </w:rPr>
+        <w:t xml:space="preserve">Questa strategia permette di concentrarsi </w:t>
+      </w:r>
+      <w:r>
+        <w:rPr>
+          <w:rFonts w:ascii="Times New Roman" w:hAnsi="Times New Roman"/>
+          <w:sz w:val="24"/>
+          <w:szCs w:val="24"/>
+        </w:rPr>
+        <w:t xml:space="preserve">sui Task degli </w:t>
+      </w:r>
+      <w:r>
+        <w:rPr>
+          <w:rFonts w:ascii="Times New Roman" w:hAnsi="Times New Roman"/>
+          <w:i/>
+          <w:iCs/>
+          <w:sz w:val="24"/>
+          <w:szCs w:val="24"/>
+        </w:rPr>
+        <w:t>slave</w:t>
+      </w:r>
+      <w:r>
+        <w:rPr>
+          <w:rFonts w:ascii="Times New Roman" w:hAnsi="Times New Roman"/>
+          <w:sz w:val="24"/>
+          <w:szCs w:val="24"/>
+        </w:rPr>
+        <w:t xml:space="preserve"> </w:t>
+      </w:r>
+      <w:r>
+        <w:rPr>
+          <w:rFonts w:ascii="Times New Roman" w:hAnsi="Times New Roman"/>
+          <w:sz w:val="24"/>
+          <w:szCs w:val="24"/>
+        </w:rPr>
+        <w:t>di cui si è ricevuta un’effettiva risposta</w:t>
+      </w:r>
+      <w:r>
+        <w:rPr>
+          <w:rFonts w:ascii="Times New Roman" w:hAnsi="Times New Roman"/>
+          <w:sz w:val="24"/>
+          <w:szCs w:val="24"/>
+        </w:rPr>
+        <w:t xml:space="preserve">, </w:t>
+      </w:r>
+      <w:r>
+        <w:rPr>
+          <w:rFonts w:ascii="Times New Roman" w:hAnsi="Times New Roman"/>
+          <w:sz w:val="24"/>
+          <w:szCs w:val="24"/>
+        </w:rPr>
+        <w:t xml:space="preserve">tralasciando temporaneamente quelli legati </w:t>
+      </w:r>
+      <w:r>
+        <w:rPr>
+          <w:rFonts w:ascii="Times New Roman" w:hAnsi="Times New Roman"/>
+          <w:sz w:val="24"/>
+          <w:szCs w:val="24"/>
+        </w:rPr>
+        <w:t>al destinatario</w:t>
+      </w:r>
+      <w:r>
+        <w:rPr>
+          <w:rFonts w:ascii="Times New Roman" w:hAnsi="Times New Roman"/>
+          <w:sz w:val="24"/>
+          <w:szCs w:val="24"/>
+        </w:rPr>
+        <w:t xml:space="preserve"> considerato come irraggiungibile</w:t>
+      </w:r>
+      <w:r>
+        <w:rPr>
+          <w:rFonts w:ascii="Times New Roman" w:hAnsi="Times New Roman"/>
+          <w:sz w:val="24"/>
+          <w:szCs w:val="24"/>
+        </w:rPr>
+        <w:t>.</w:t>
+      </w:r>
+    </w:p>
+    <w:p>
+      <w:pPr>
+        <w:overflowPunct/>
+        <w:autoSpaceDE/>
+        <w:autoSpaceDN/>
+        <w:adjustRightInd/>
+        <w:spacing w:line="360" w:lineRule="auto"/>
+        <w:jc w:val="both"/>
+        <w:textAlignment w:val="auto"/>
+        <w:rPr>
+          <w:rFonts w:ascii="Times New Roman" w:hAnsi="Times New Roman"/>
+          <w:sz w:val="24"/>
+          <w:szCs w:val="24"/>
+        </w:rPr>
+      </w:pPr>
+      <w:r>
+        <w:rPr>
+          <w:rFonts w:ascii="Times New Roman" w:hAnsi="Times New Roman"/>
+          <w:sz w:val="24"/>
+          <w:szCs w:val="24"/>
+        </w:rPr>
+        <w:t xml:space="preserve">Per l’implementazione di questa logica è inizialmente necessario ottenere un resoconto dello stato attuale della coda. </w:t>
+      </w:r>
+      <w:r>
+        <w:rPr>
+          <w:rFonts w:ascii="Times New Roman" w:hAnsi="Times New Roman"/>
+          <w:sz w:val="24"/>
+          <w:szCs w:val="24"/>
+        </w:rPr>
+        <w:t>Per questa finalità viene</w:t>
+      </w:r>
+      <w:r>
+        <w:rPr>
+          <w:rFonts w:ascii="Times New Roman" w:hAnsi="Times New Roman"/>
+          <w:sz w:val="24"/>
+          <w:szCs w:val="24"/>
+        </w:rPr>
+        <w:t xml:space="preserve"> usata la funzione</w:t>
+      </w:r>
+      <w:r>
+        <w:rPr>
+          <w:rFonts w:ascii="Times New Roman" w:hAnsi="Times New Roman"/>
+          <w:sz w:val="24"/>
+          <w:szCs w:val="24"/>
+        </w:rPr>
+        <w:t xml:space="preserve"> </w:t>
+      </w:r>
+      <w:proofErr w:type="spellStart"/>
+      <w:r>
+        <w:rPr>
+          <w:rFonts w:ascii="Times New Roman" w:hAnsi="Times New Roman"/>
+          <w:i/>
+          <w:iCs/>
+          <w:sz w:val="24"/>
+          <w:szCs w:val="24"/>
+        </w:rPr>
+        <w:t>get_number_of_task_per_slave</w:t>
+      </w:r>
+      <w:proofErr w:type="spellEnd"/>
+      <w:r>
+        <w:rPr>
+          <w:rFonts w:ascii="Times New Roman" w:hAnsi="Times New Roman"/>
+          <w:i/>
+          <w:iCs/>
+          <w:sz w:val="24"/>
+          <w:szCs w:val="24"/>
+        </w:rPr>
+        <w:t>,</w:t>
+      </w:r>
+      <w:r>
+        <w:rPr>
+          <w:rFonts w:ascii="Times New Roman" w:hAnsi="Times New Roman"/>
+          <w:sz w:val="24"/>
+          <w:szCs w:val="24"/>
+        </w:rPr>
+        <w:t xml:space="preserve"> che </w:t>
+      </w:r>
+      <w:r>
+        <w:rPr>
+          <w:rFonts w:ascii="Times New Roman" w:hAnsi="Times New Roman"/>
+          <w:sz w:val="24"/>
+          <w:szCs w:val="24"/>
+        </w:rPr>
+        <w:t>si occupa di popolare</w:t>
+      </w:r>
+      <w:r>
+        <w:rPr>
+          <w:rFonts w:ascii="Times New Roman" w:hAnsi="Times New Roman"/>
+          <w:sz w:val="24"/>
+          <w:szCs w:val="24"/>
+        </w:rPr>
+        <w:t xml:space="preserve"> un dizionario contenente il numero di Task che fanno attualmente parte della coda, differenziati per </w:t>
+      </w:r>
+      <w:r>
+        <w:rPr>
+          <w:rFonts w:ascii="Times New Roman" w:hAnsi="Times New Roman"/>
+          <w:i/>
+          <w:iCs/>
+          <w:sz w:val="24"/>
+          <w:szCs w:val="24"/>
+        </w:rPr>
+        <w:t>slave</w:t>
+      </w:r>
+      <w:r>
+        <w:rPr>
+          <w:rFonts w:ascii="Times New Roman" w:hAnsi="Times New Roman"/>
+          <w:sz w:val="24"/>
+          <w:szCs w:val="24"/>
+        </w:rPr>
+        <w:t>.</w:t>
+      </w:r>
+    </w:p>
+    <w:p>
+      <w:pPr>
+        <w:overflowPunct/>
+        <w:autoSpaceDE/>
+        <w:autoSpaceDN/>
+        <w:adjustRightInd/>
+        <w:spacing w:line="360" w:lineRule="auto"/>
+        <w:jc w:val="both"/>
+        <w:textAlignment w:val="auto"/>
+        <w:rPr>
+          <w:rFonts w:ascii="Times New Roman" w:hAnsi="Times New Roman"/>
+          <w:sz w:val="24"/>
+          <w:szCs w:val="24"/>
+        </w:rPr>
+      </w:pPr>
+      <w:r>
+        <w:rPr>
+          <w:rFonts w:ascii="Times New Roman" w:hAnsi="Times New Roman"/>
+          <w:sz w:val="24"/>
+          <w:szCs w:val="24"/>
+        </w:rPr>
+        <w:t>Durante l'esecuzione, una struttura dati ausiliaria monitora il numero di Task de</w:t>
+      </w:r>
+      <w:r>
+        <w:rPr>
+          <w:rFonts w:ascii="Times New Roman" w:hAnsi="Times New Roman"/>
+          <w:sz w:val="24"/>
+          <w:szCs w:val="24"/>
+        </w:rPr>
+        <w:t>gli</w:t>
+      </w:r>
+      <w:r>
+        <w:rPr>
+          <w:rFonts w:ascii="Times New Roman" w:hAnsi="Times New Roman"/>
+          <w:sz w:val="24"/>
+          <w:szCs w:val="24"/>
+        </w:rPr>
+        <w:t xml:space="preserve"> </w:t>
+      </w:r>
+      <w:r>
+        <w:rPr>
+          <w:rFonts w:ascii="Times New Roman" w:hAnsi="Times New Roman"/>
+          <w:i/>
+          <w:iCs/>
+          <w:sz w:val="24"/>
+          <w:szCs w:val="24"/>
+        </w:rPr>
+        <w:t>slave</w:t>
+      </w:r>
+      <w:r>
+        <w:rPr>
+          <w:rFonts w:ascii="Times New Roman" w:hAnsi="Times New Roman"/>
+          <w:sz w:val="24"/>
+          <w:szCs w:val="24"/>
+        </w:rPr>
+        <w:t xml:space="preserve"> </w:t>
+      </w:r>
+      <w:r>
+        <w:rPr>
+          <w:rFonts w:ascii="Times New Roman" w:hAnsi="Times New Roman"/>
+          <w:sz w:val="24"/>
+          <w:szCs w:val="24"/>
+        </w:rPr>
+        <w:t>irraggiungibil</w:t>
+      </w:r>
+      <w:r>
+        <w:rPr>
+          <w:rFonts w:ascii="Times New Roman" w:hAnsi="Times New Roman"/>
+          <w:sz w:val="24"/>
+          <w:szCs w:val="24"/>
+        </w:rPr>
+        <w:t>i</w:t>
+      </w:r>
+      <w:r>
+        <w:rPr>
+          <w:rFonts w:ascii="Times New Roman" w:hAnsi="Times New Roman"/>
+          <w:sz w:val="24"/>
+          <w:szCs w:val="24"/>
+        </w:rPr>
+        <w:t xml:space="preserve"> </w:t>
+      </w:r>
+      <w:r>
+        <w:rPr>
+          <w:rFonts w:ascii="Times New Roman" w:hAnsi="Times New Roman"/>
+          <w:sz w:val="24"/>
+          <w:szCs w:val="24"/>
+        </w:rPr>
+        <w:t>che vengono ignorati</w:t>
+      </w:r>
+      <w:r>
+        <w:rPr>
+          <w:rFonts w:ascii="Times New Roman" w:hAnsi="Times New Roman"/>
+          <w:sz w:val="24"/>
+          <w:szCs w:val="24"/>
+        </w:rPr>
+        <w:t xml:space="preserve">. </w:t>
+      </w:r>
+      <w:r>
+        <w:rPr>
+          <w:rFonts w:ascii="Times New Roman" w:hAnsi="Times New Roman"/>
+          <w:sz w:val="24"/>
+          <w:szCs w:val="24"/>
+        </w:rPr>
+        <w:t>Quando un Task di un destinatario da ignorare raggiunge la cima della coda, s</w:t>
+      </w:r>
+      <w:r>
+        <w:rPr>
+          <w:rFonts w:ascii="Times New Roman" w:hAnsi="Times New Roman"/>
+          <w:sz w:val="24"/>
+          <w:szCs w:val="24"/>
+        </w:rPr>
+        <w:t xml:space="preserve">e il numero </w:t>
+      </w:r>
+      <w:r>
+        <w:rPr>
+          <w:rFonts w:ascii="Times New Roman" w:hAnsi="Times New Roman"/>
+          <w:sz w:val="24"/>
+          <w:szCs w:val="24"/>
+        </w:rPr>
+        <w:t>dei suoi Task ignorati</w:t>
+      </w:r>
+      <w:r>
+        <w:rPr>
+          <w:rFonts w:ascii="Times New Roman" w:hAnsi="Times New Roman"/>
+          <w:sz w:val="24"/>
+          <w:szCs w:val="24"/>
+        </w:rPr>
+        <w:t xml:space="preserve"> è inferiore al </w:t>
+      </w:r>
+      <w:r>
+        <w:rPr>
+          <w:rFonts w:ascii="Times New Roman" w:hAnsi="Times New Roman"/>
+          <w:sz w:val="24"/>
+          <w:szCs w:val="24"/>
+        </w:rPr>
+        <w:t xml:space="preserve">suo </w:t>
+      </w:r>
+      <w:r>
+        <w:rPr>
+          <w:rFonts w:ascii="Times New Roman" w:hAnsi="Times New Roman"/>
+          <w:sz w:val="24"/>
+          <w:szCs w:val="24"/>
+        </w:rPr>
+        <w:t xml:space="preserve">totale dei Task nella coda, </w:t>
+      </w:r>
+      <w:r>
+        <w:rPr>
+          <w:rFonts w:ascii="Times New Roman" w:hAnsi="Times New Roman"/>
+          <w:sz w:val="24"/>
+          <w:szCs w:val="24"/>
+        </w:rPr>
+        <w:t xml:space="preserve">esso </w:t>
+      </w:r>
+      <w:r>
+        <w:rPr>
+          <w:rFonts w:ascii="Times New Roman" w:hAnsi="Times New Roman"/>
+          <w:sz w:val="24"/>
+          <w:szCs w:val="24"/>
+        </w:rPr>
+        <w:t xml:space="preserve">viene </w:t>
+      </w:r>
+      <w:r>
+        <w:rPr>
+          <w:rFonts w:ascii="Times New Roman" w:hAnsi="Times New Roman"/>
+          <w:sz w:val="24"/>
+          <w:szCs w:val="24"/>
+        </w:rPr>
+        <w:t>reinserito</w:t>
+      </w:r>
+      <w:r>
+        <w:rPr>
+          <w:rFonts w:ascii="Times New Roman" w:hAnsi="Times New Roman"/>
+          <w:sz w:val="24"/>
+          <w:szCs w:val="24"/>
+        </w:rPr>
+        <w:t xml:space="preserve"> nella coda senza essere eseguito, e il contatore dei Task ignorati per quell</w:t>
+      </w:r>
+      <w:r>
+        <w:rPr>
+          <w:rFonts w:ascii="Times New Roman" w:hAnsi="Times New Roman"/>
+          <w:sz w:val="24"/>
+          <w:szCs w:val="24"/>
+        </w:rPr>
+        <w:t xml:space="preserve">o slave </w:t>
+      </w:r>
+      <w:r>
+        <w:rPr>
+          <w:rFonts w:ascii="Times New Roman" w:hAnsi="Times New Roman"/>
+          <w:sz w:val="24"/>
+          <w:szCs w:val="24"/>
+        </w:rPr>
+        <w:t xml:space="preserve">viene incrementato. </w:t>
+      </w:r>
+    </w:p>
+    <w:p>
+      <w:pPr>
+        <w:overflowPunct/>
+        <w:autoSpaceDE/>
+        <w:autoSpaceDN/>
+        <w:adjustRightInd/>
+        <w:spacing w:line="360" w:lineRule="auto"/>
+        <w:jc w:val="both"/>
+        <w:textAlignment w:val="auto"/>
+        <w:rPr>
+          <w:rFonts w:ascii="Times New Roman" w:hAnsi="Times New Roman"/>
+          <w:sz w:val="24"/>
+          <w:szCs w:val="24"/>
+        </w:rPr>
+      </w:pPr>
+      <w:r>
+        <w:rPr>
+          <w:rFonts w:ascii="Times New Roman" w:hAnsi="Times New Roman"/>
+          <w:sz w:val="24"/>
+          <w:szCs w:val="24"/>
+        </w:rPr>
+        <w:lastRenderedPageBreak/>
+        <w:t xml:space="preserve">I Task </w:t>
+      </w:r>
+      <w:r>
+        <w:rPr>
+          <w:rFonts w:ascii="Times New Roman" w:hAnsi="Times New Roman"/>
+          <w:sz w:val="24"/>
+          <w:szCs w:val="24"/>
+        </w:rPr>
+        <w:t xml:space="preserve">per un destinatario </w:t>
+      </w:r>
+      <w:r>
+        <w:rPr>
+          <w:rFonts w:ascii="Times New Roman" w:hAnsi="Times New Roman"/>
+          <w:sz w:val="24"/>
+          <w:szCs w:val="24"/>
+        </w:rPr>
+        <w:t>verranno nuovamente</w:t>
+      </w:r>
+      <w:r>
+        <w:rPr>
+          <w:rFonts w:ascii="Times New Roman" w:hAnsi="Times New Roman"/>
+          <w:sz w:val="24"/>
+          <w:szCs w:val="24"/>
+        </w:rPr>
+        <w:t xml:space="preserve"> eseguiti quando il contatore </w:t>
+      </w:r>
+      <w:r>
+        <w:rPr>
+          <w:rFonts w:ascii="Times New Roman" w:hAnsi="Times New Roman"/>
+          <w:sz w:val="24"/>
+          <w:szCs w:val="24"/>
+        </w:rPr>
+        <w:t>di quelli</w:t>
+      </w:r>
+      <w:r>
+        <w:rPr>
+          <w:rFonts w:ascii="Times New Roman" w:hAnsi="Times New Roman"/>
+          <w:sz w:val="24"/>
+          <w:szCs w:val="24"/>
+        </w:rPr>
+        <w:t xml:space="preserve"> ignorati </w:t>
+      </w:r>
+      <w:r>
+        <w:rPr>
+          <w:rFonts w:ascii="Times New Roman" w:hAnsi="Times New Roman"/>
+          <w:sz w:val="24"/>
+          <w:szCs w:val="24"/>
+        </w:rPr>
+        <w:t>r</w:t>
+      </w:r>
+      <w:r>
+        <w:rPr>
+          <w:rFonts w:ascii="Times New Roman" w:hAnsi="Times New Roman"/>
+          <w:sz w:val="24"/>
+          <w:szCs w:val="24"/>
+        </w:rPr>
+        <w:t>aggiunge</w:t>
+      </w:r>
+      <w:r>
+        <w:rPr>
+          <w:rFonts w:ascii="Times New Roman" w:hAnsi="Times New Roman"/>
+          <w:sz w:val="24"/>
+          <w:szCs w:val="24"/>
+        </w:rPr>
+        <w:t>rà</w:t>
+      </w:r>
+      <w:r>
+        <w:rPr>
+          <w:rFonts w:ascii="Times New Roman" w:hAnsi="Times New Roman"/>
+          <w:sz w:val="24"/>
+          <w:szCs w:val="24"/>
+        </w:rPr>
+        <w:t xml:space="preserve"> il </w:t>
+      </w:r>
+      <w:r>
+        <w:rPr>
+          <w:rFonts w:ascii="Times New Roman" w:hAnsi="Times New Roman"/>
+          <w:sz w:val="24"/>
+          <w:szCs w:val="24"/>
+        </w:rPr>
+        <w:t>numero</w:t>
+      </w:r>
+      <w:r>
+        <w:rPr>
+          <w:rFonts w:ascii="Times New Roman" w:hAnsi="Times New Roman"/>
+          <w:sz w:val="24"/>
+          <w:szCs w:val="24"/>
+        </w:rPr>
+        <w:t xml:space="preserve"> dei Task </w:t>
+      </w:r>
+      <w:r>
+        <w:rPr>
+          <w:rFonts w:ascii="Times New Roman" w:hAnsi="Times New Roman"/>
+          <w:sz w:val="24"/>
+          <w:szCs w:val="24"/>
+        </w:rPr>
+        <w:t>totali</w:t>
+      </w:r>
+      <w:r>
+        <w:rPr>
+          <w:rFonts w:ascii="Times New Roman" w:hAnsi="Times New Roman"/>
+          <w:sz w:val="24"/>
+          <w:szCs w:val="24"/>
+        </w:rPr>
+        <w:t xml:space="preserve"> dello slave</w:t>
+      </w:r>
+      <w:r>
+        <w:rPr>
+          <w:rFonts w:ascii="Times New Roman" w:hAnsi="Times New Roman"/>
+          <w:sz w:val="24"/>
+          <w:szCs w:val="24"/>
+        </w:rPr>
+        <w:t xml:space="preserve"> nella coda</w:t>
+      </w:r>
+      <w:r>
+        <w:rPr>
+          <w:rFonts w:ascii="Times New Roman" w:hAnsi="Times New Roman"/>
+          <w:sz w:val="24"/>
+          <w:szCs w:val="24"/>
+        </w:rPr>
+        <w:t>.</w:t>
+      </w:r>
+      <w:r>
+        <w:rPr>
+          <w:rFonts w:ascii="Times New Roman" w:hAnsi="Times New Roman"/>
+          <w:sz w:val="24"/>
+          <w:szCs w:val="24"/>
+        </w:rPr>
+        <w:t xml:space="preserve"> </w:t>
+      </w:r>
+      <w:r>
+        <w:rPr>
+          <w:rFonts w:ascii="Times New Roman" w:hAnsi="Times New Roman"/>
+          <w:sz w:val="24"/>
+          <w:szCs w:val="24"/>
+        </w:rPr>
+        <w:t>A questo punto, il contatore per quel Task verrà impostato a 0.</w:t>
+      </w:r>
+    </w:p>
+    <w:p>
+      <w:pPr>
+        <w:spacing w:line="360" w:lineRule="auto"/>
+        <w:jc w:val="both"/>
+        <w:rPr>
+          <w:rFonts w:ascii="Times New Roman" w:hAnsi="Times New Roman"/>
+          <w:sz w:val="24"/>
+          <w:szCs w:val="24"/>
+        </w:rPr>
+      </w:pPr>
+      <w:r>
+        <w:rPr>
+          <w:rFonts w:ascii="Times New Roman" w:hAnsi="Times New Roman"/>
+          <w:sz w:val="24"/>
+          <w:szCs w:val="24"/>
+        </w:rPr>
+        <w:t>In figura 20 si mostra un esempio applicativo di quanto spiegato in questo capitolo</w:t>
+      </w:r>
+      <w:r>
+        <w:rPr>
+          <w:rFonts w:ascii="Times New Roman" w:hAnsi="Times New Roman"/>
+          <w:sz w:val="24"/>
+          <w:szCs w:val="24"/>
+        </w:rPr>
+        <w:t xml:space="preserve">, </w:t>
+      </w:r>
+      <w:r>
+        <w:rPr>
+          <w:rFonts w:ascii="Times New Roman" w:hAnsi="Times New Roman"/>
+          <w:sz w:val="24"/>
+          <w:szCs w:val="24"/>
+        </w:rPr>
+        <w:t>dove</w:t>
+      </w:r>
+      <w:r>
+        <w:rPr>
+          <w:rFonts w:ascii="Times New Roman" w:hAnsi="Times New Roman"/>
+          <w:sz w:val="24"/>
+          <w:szCs w:val="24"/>
+        </w:rPr>
+        <w:t xml:space="preserve"> per semplicità verranno considerati solo Task della stessa priorità, utilizzando la notazione </w:t>
+      </w:r>
+      <m:oMath>
+        <m:r>
+          <w:rPr>
+            <w:rFonts w:ascii="Cambria Math" w:hAnsi="Cambria Math"/>
+            <w:sz w:val="24"/>
+            <w:szCs w:val="24"/>
+          </w:rPr>
+          <m:t>{Task}:{Slave}</m:t>
+        </m:r>
+      </m:oMath>
+      <w:r>
+        <w:rPr>
+          <w:rFonts w:ascii="Times New Roman" w:hAnsi="Times New Roman"/>
+          <w:sz w:val="24"/>
+          <w:szCs w:val="24"/>
+        </w:rPr>
+        <w:t xml:space="preserve">, </w:t>
+      </w:r>
+      <w:r>
+        <w:rPr>
+          <w:rFonts w:ascii="Times New Roman" w:hAnsi="Times New Roman"/>
+          <w:sz w:val="24"/>
+          <w:szCs w:val="24"/>
+        </w:rPr>
+        <w:t xml:space="preserve">con </w:t>
+      </w:r>
+      <m:oMath>
+        <m:r>
+          <w:rPr>
+            <w:rFonts w:ascii="Cambria Math" w:hAnsi="Cambria Math"/>
+            <w:sz w:val="24"/>
+            <w:szCs w:val="24"/>
+          </w:rPr>
+          <m:t>Task, Slave</m:t>
+        </m:r>
+        <m:r>
+          <m:rPr>
+            <m:scr m:val="double-struck"/>
+          </m:rPr>
+          <w:rPr>
+            <w:rFonts w:ascii="Cambria Math" w:hAnsi="Cambria Math"/>
+            <w:sz w:val="24"/>
+            <w:szCs w:val="24"/>
+          </w:rPr>
+          <m:t>∈N</m:t>
+        </m:r>
+      </m:oMath>
+      <w:r>
+        <w:rPr>
+          <w:rFonts w:ascii="Times New Roman" w:hAnsi="Times New Roman"/>
+          <w:sz w:val="24"/>
+          <w:szCs w:val="24"/>
+        </w:rPr>
+        <w:t xml:space="preserve"> e dove sono stati definiti i seguenti stati:</w:t>
+      </w:r>
+    </w:p>
+    <w:p>
+      <w:pPr>
+        <w:pStyle w:val="ListParagraph"/>
+        <w:numPr>
+          <w:ilvl w:val="0"/>
+          <w:numId w:val="4"/>
+        </w:numPr>
+        <w:spacing w:line="360" w:lineRule="auto"/>
+        <w:jc w:val="both"/>
+        <w:rPr>
+          <w:rFonts w:ascii="Times New Roman" w:hAnsi="Times New Roman"/>
+          <w:sz w:val="24"/>
+          <w:szCs w:val="24"/>
+        </w:rPr>
+      </w:pPr>
+      <w:r>
+        <w:rPr>
+          <w:rFonts w:ascii="Times New Roman" w:hAnsi="Times New Roman"/>
+          <w:sz w:val="24"/>
+          <w:szCs w:val="24"/>
+        </w:rPr>
+        <w:t>20.1:</w:t>
+      </w:r>
+    </w:p>
+    <w:p>
+      <w:pPr>
+        <w:pStyle w:val="ListParagraph"/>
+        <w:numPr>
+          <w:ilvl w:val="0"/>
+          <w:numId w:val="4"/>
+        </w:numPr>
+        <w:spacing w:line="360" w:lineRule="auto"/>
+        <w:jc w:val="both"/>
+        <w:rPr>
+          <w:rFonts w:ascii="Times New Roman" w:hAnsi="Times New Roman"/>
+          <w:sz w:val="24"/>
+          <w:szCs w:val="24"/>
+        </w:rPr>
+      </w:pPr>
+      <w:r>
+        <w:rPr>
+          <w:rFonts w:ascii="Times New Roman" w:hAnsi="Times New Roman"/>
+          <w:sz w:val="24"/>
+          <w:szCs w:val="24"/>
+        </w:rPr>
+        <w:t>20.2:</w:t>
+      </w:r>
+    </w:p>
+    <w:p>
+      <w:pPr>
+        <w:pStyle w:val="ListParagraph"/>
+        <w:numPr>
+          <w:ilvl w:val="0"/>
+          <w:numId w:val="4"/>
+        </w:numPr>
+        <w:spacing w:line="360" w:lineRule="auto"/>
+        <w:jc w:val="both"/>
+        <w:rPr>
+          <w:rFonts w:ascii="Times New Roman" w:hAnsi="Times New Roman"/>
+          <w:sz w:val="24"/>
+          <w:szCs w:val="24"/>
+        </w:rPr>
+      </w:pPr>
+      <w:r>
+        <w:rPr>
+          <w:rFonts w:ascii="Times New Roman" w:hAnsi="Times New Roman"/>
+          <w:sz w:val="24"/>
+          <w:szCs w:val="24"/>
+        </w:rPr>
+        <w:t>20.3:</w:t>
+      </w:r>
+    </w:p>
+    <w:p>
+      <w:pPr>
+        <w:pStyle w:val="ListParagraph"/>
+        <w:numPr>
+          <w:ilvl w:val="0"/>
+          <w:numId w:val="4"/>
+        </w:numPr>
+        <w:spacing w:line="360" w:lineRule="auto"/>
+        <w:jc w:val="both"/>
+        <w:rPr>
+          <w:rFonts w:ascii="Times New Roman" w:hAnsi="Times New Roman"/>
+          <w:sz w:val="24"/>
+          <w:szCs w:val="24"/>
+        </w:rPr>
+      </w:pPr>
+      <w:r>
+        <w:rPr>
+          <w:rFonts w:ascii="Times New Roman" w:hAnsi="Times New Roman"/>
+          <w:sz w:val="24"/>
+          <w:szCs w:val="24"/>
+        </w:rPr>
+        <w:t>20.4:</w:t>
+      </w:r>
+    </w:p>
+    <w:p>
+      <w:pPr>
+        <w:spacing w:line="360" w:lineRule="auto"/>
+        <w:jc w:val="both"/>
+        <w:rPr>
+          <w:rFonts w:ascii="Times New Roman" w:hAnsi="Times New Roman"/>
+          <w:sz w:val="24"/>
+          <w:szCs w:val="24"/>
+        </w:rPr>
+      </w:pPr>
+    </w:p>
+    <w:p>
+      <w:pPr>
+        <w:keepNext/>
+        <w:spacing w:line="360" w:lineRule="auto"/>
+        <w:jc w:val="both"/>
+      </w:pPr>
+      <w:r>
+        <w:rPr>
+          <w:rFonts w:ascii="Times New Roman" w:hAnsi="Times New Roman"/>
+          <w:noProof/>
+          <w:sz w:val="24"/>
+          <w:szCs w:val="24"/>
+        </w:rPr>
+        <w:drawing>
+          <wp:inline distT="0" distB="0" distL="0" distR="0" wp14:anchorId="0E176DE0" wp14:editId="582086D8">
+            <wp:extent cx="5398770" cy="3084830"/>
+            <wp:effectExtent l="0" t="0" r="0" b="1270"/>
+            <wp:docPr id="426099421" name="Picture 4"/>
+            <wp:cNvGraphicFramePr>
+              <a:graphicFrameLocks xmlns:a="http://schemas.openxmlformats.org/drawingml/2006/main" noChangeAspect="1"/>
+            </wp:cNvGraphicFramePr>
+            <a:graphic xmlns:a="http://schemas.openxmlformats.org/drawingml/2006/main">
+              <a:graphicData uri="http://schemas.openxmlformats.org/drawingml/2006/picture">
+                <pic:pic xmlns:pic="http://schemas.openxmlformats.org/drawingml/2006/picture">
+                  <pic:nvPicPr>
+                    <pic:cNvPr id="0" name="Picture 4"/>
+                    <pic:cNvPicPr>
+                      <a:picLocks noChangeAspect="1" noChangeArrowheads="1"/>
+                    </pic:cNvPicPr>
+                  </pic:nvPicPr>
+                  <pic:blipFill>
+                    <a:blip r:embed="rId28">
+                      <a:extLst>
+                        <a:ext uri="{28A0092B-C50C-407E-A947-70E740481C1C}">
+                          <a14:useLocalDpi xmlns:a14="http://schemas.microsoft.com/office/drawing/2010/main" val="0"/>
+                        </a:ext>
+                      </a:extLst>
+                    </a:blip>
+                    <a:srcRect/>
+                    <a:stretch>
+                      <a:fillRect/>
+                    </a:stretch>
+                  </pic:blipFill>
+                  <pic:spPr bwMode="auto">
+                    <a:xfrm>
+                      <a:off x="0" y="0"/>
+                      <a:ext cx="5398770" cy="3084830"/>
+                    </a:xfrm>
+                    <a:prstGeom prst="rect">
+                      <a:avLst/>
+                    </a:prstGeom>
+                    <a:noFill/>
+                    <a:ln>
+                      <a:noFill/>
+                    </a:ln>
+                  </pic:spPr>
+                </pic:pic>
+              </a:graphicData>
+            </a:graphic>
+          </wp:inline>
+        </w:drawing>
+      </w:r>
+    </w:p>
+    <w:p>
+      <w:pPr>
+        <w:pStyle w:val="Caption"/>
+        <w:jc w:val="both"/>
+        <w:rPr>
+          <w:rFonts w:ascii="Times New Roman" w:hAnsi="Times New Roman"/>
+          <w:sz w:val="24"/>
+          <w:szCs w:val="24"/>
+        </w:rPr>
+      </w:pPr>
+      <w:r>
+        <w:t xml:space="preserve">Figura </w:t>
+      </w:r>
+      <w:fldSimple w:instr=" SEQ Figura \* ARABIC ">
+        <w:r>
+          <w:rPr>
+            <w:noProof/>
+          </w:rPr>
+          <w:t>20</w:t>
+        </w:r>
+      </w:fldSimple>
+      <w:r>
+        <w:t xml:space="preserve"> - Esempio di Task di uno slave ignorati dopo un </w:t>
+      </w:r>
+      <w:proofErr w:type="spellStart"/>
+      <w:r>
+        <w:t>timeout</w:t>
+      </w:r>
+      <w:proofErr w:type="spellEnd"/>
+    </w:p>
+    <w:p>
+      <w:pPr>
+        <w:overflowPunct/>
+        <w:autoSpaceDE/>
+        <w:autoSpaceDN/>
+        <w:adjustRightInd/>
+        <w:spacing w:line="360" w:lineRule="auto"/>
+        <w:jc w:val="both"/>
+        <w:textAlignment w:val="auto"/>
+        <w:rPr>
+          <w:rFonts w:ascii="Times New Roman" w:hAnsi="Times New Roman"/>
+          <w:sz w:val="24"/>
+          <w:szCs w:val="24"/>
+        </w:rPr>
+      </w:pPr>
+    </w:p>
+    <w:p>
+      <w:pPr>
+        <w:overflowPunct/>
+        <w:autoSpaceDE/>
+        <w:autoSpaceDN/>
+        <w:adjustRightInd/>
+        <w:spacing w:line="360" w:lineRule="auto"/>
+        <w:jc w:val="both"/>
+        <w:textAlignment w:val="auto"/>
+        <w:rPr>
+          <w:rFonts w:ascii="Times New Roman" w:hAnsi="Times New Roman"/>
+          <w:sz w:val="24"/>
+          <w:szCs w:val="24"/>
+        </w:rPr>
+      </w:pPr>
+      <w:r>
+        <w:rPr>
+          <w:rFonts w:ascii="Times New Roman" w:hAnsi="Times New Roman"/>
+          <w:sz w:val="24"/>
+          <w:szCs w:val="24"/>
+        </w:rPr>
+        <w:t>Questo semplice accorgimento ha il vantaggio di permettere al programma di controllo di adattarsi automaticamente ai destinatari disponibili delle comunicazioni. Infatti, in un caso d’uso in cui uno degli slave sia volutamente disabilitato, non verrebbe eseguito più di un tentativo di comunicazione per quello slave a ogni periodo, aumentando la frequenza dei campionamenti delle altre attività e dunque la reattività generale del programma.</w:t>
+      </w:r>
+    </w:p>
+    <w:p>
+      <w:pPr>
+        <w:overflowPunct/>
+        <w:autoSpaceDE/>
+        <w:autoSpaceDN/>
+        <w:adjustRightInd/>
+        <w:spacing w:line="360" w:lineRule="auto"/>
+        <w:jc w:val="both"/>
+        <w:textAlignment w:val="auto"/>
+        <w:rPr>
+          <w:rFonts w:ascii="Times New Roman" w:hAnsi="Times New Roman"/>
+          <w:sz w:val="24"/>
+          <w:szCs w:val="24"/>
+        </w:rPr>
+      </w:pPr>
+    </w:p>
+    <w:p>
+      <w:pPr>
+        <w:overflowPunct/>
+        <w:autoSpaceDE/>
+        <w:autoSpaceDN/>
+        <w:adjustRightInd/>
+        <w:spacing w:line="360" w:lineRule="auto"/>
+        <w:jc w:val="both"/>
+        <w:textAlignment w:val="auto"/>
+        <w:rPr>
+          <w:rFonts w:ascii="Times New Roman" w:hAnsi="Times New Roman"/>
+          <w:sz w:val="24"/>
+          <w:szCs w:val="24"/>
+        </w:rPr>
+      </w:pPr>
+    </w:p>
+    <w:p>
+      <w:pPr>
+        <w:overflowPunct/>
+        <w:autoSpaceDE/>
+        <w:autoSpaceDN/>
+        <w:adjustRightInd/>
+        <w:spacing w:line="360" w:lineRule="auto"/>
+        <w:jc w:val="both"/>
+        <w:textAlignment w:val="auto"/>
+        <w:rPr>
+          <w:rFonts w:ascii="Times New Roman" w:hAnsi="Times New Roman"/>
+          <w:sz w:val="24"/>
+          <w:szCs w:val="24"/>
+        </w:rPr>
+      </w:pPr>
+    </w:p>
+    <w:p>
+      <w:pPr>
+        <w:pStyle w:val="Heading2"/>
+        <w:spacing w:line="360" w:lineRule="auto"/>
+        <w:jc w:val="both"/>
         <w:rPr>
           <w:b/>
           <w:bCs/>
           <w:sz w:val="32"/>
           <w:szCs w:val="32"/>
         </w:rPr>
-        <w:tab/>
+      </w:pPr>
+      <w:r>
+        <w:rPr>
+          <w:sz w:val="24"/>
+          <w:szCs w:val="24"/>
+        </w:rPr>
+        <w:br w:type="page"/>
       </w:r>
       <w:r>
         <w:rPr>
@@ -30580,769 +32172,17 @@
           <w:sz w:val="32"/>
           <w:szCs w:val="32"/>
         </w:rPr>
-        <w:t>Ottimizzazione delle risposte</w:t>
-      </w:r>
-    </w:p>
-    <w:p>
-      <w:pPr>
-        <w:overflowPunct/>
-        <w:autoSpaceDE/>
-        <w:autoSpaceDN/>
-        <w:adjustRightInd/>
-        <w:spacing w:line="360" w:lineRule="auto"/>
-        <w:jc w:val="both"/>
-        <w:textAlignment w:val="auto"/>
-        <w:rPr>
-          <w:rFonts w:ascii="Times New Roman" w:hAnsi="Times New Roman"/>
-          <w:sz w:val="24"/>
-          <w:szCs w:val="24"/>
-        </w:rPr>
-      </w:pPr>
-      <w:r>
-        <w:rPr>
-          <w:rFonts w:ascii="Times New Roman" w:hAnsi="Times New Roman"/>
-          <w:sz w:val="24"/>
-          <w:szCs w:val="24"/>
-        </w:rPr>
-        <w:t xml:space="preserve">È comune tra i protocolli di comunicazione l’implementazione del </w:t>
-      </w:r>
-      <w:proofErr w:type="spellStart"/>
-      <w:r>
-        <w:rPr>
-          <w:rFonts w:ascii="Times New Roman" w:hAnsi="Times New Roman"/>
-          <w:i/>
-          <w:iCs/>
-          <w:sz w:val="24"/>
-          <w:szCs w:val="24"/>
-        </w:rPr>
-        <w:t>timeout</w:t>
-      </w:r>
-      <w:proofErr w:type="spellEnd"/>
-      <w:r>
-        <w:rPr>
-          <w:rFonts w:ascii="Times New Roman" w:hAnsi="Times New Roman"/>
-          <w:sz w:val="24"/>
-          <w:szCs w:val="24"/>
-        </w:rPr>
-        <w:t>, una misura che indica il limite massimo di tempo che il mittente ha a disposizione prima di considerare il destinatario come irraggiungibile.</w:t>
-      </w:r>
-    </w:p>
-    <w:p>
-      <w:pPr>
-        <w:overflowPunct/>
-        <w:autoSpaceDE/>
-        <w:autoSpaceDN/>
-        <w:adjustRightInd/>
-        <w:spacing w:line="360" w:lineRule="auto"/>
-        <w:jc w:val="both"/>
-        <w:textAlignment w:val="auto"/>
-        <w:rPr>
-          <w:rFonts w:ascii="Times New Roman" w:hAnsi="Times New Roman"/>
-          <w:sz w:val="24"/>
-          <w:szCs w:val="24"/>
-        </w:rPr>
-      </w:pPr>
-      <w:r>
-        <w:rPr>
-          <w:rFonts w:ascii="Times New Roman" w:hAnsi="Times New Roman"/>
-          <w:sz w:val="24"/>
-          <w:szCs w:val="24"/>
-        </w:rPr>
-        <w:t xml:space="preserve">Idealmente, in questo tipo di applicazione si preferirebbe scegliere dei </w:t>
-      </w:r>
-      <w:proofErr w:type="spellStart"/>
-      <w:r>
-        <w:rPr>
-          <w:rFonts w:ascii="Times New Roman" w:hAnsi="Times New Roman"/>
-          <w:i/>
-          <w:iCs/>
-          <w:sz w:val="24"/>
-          <w:szCs w:val="24"/>
-        </w:rPr>
-        <w:t>timeout</w:t>
-      </w:r>
-      <w:proofErr w:type="spellEnd"/>
-      <w:r>
-        <w:rPr>
-          <w:rFonts w:ascii="Times New Roman" w:hAnsi="Times New Roman"/>
-          <w:sz w:val="24"/>
-          <w:szCs w:val="24"/>
-        </w:rPr>
-        <w:t xml:space="preserve"> più piccoli possibile che allo stesso tempo non vadano a impattare le performance. Questo per </w:t>
-      </w:r>
-      <w:r>
-        <w:rPr>
-          <w:rFonts w:ascii="Times New Roman" w:hAnsi="Times New Roman"/>
-          <w:sz w:val="24"/>
-          <w:szCs w:val="24"/>
-        </w:rPr>
-        <w:t>fare in modo</w:t>
-      </w:r>
-      <w:r>
-        <w:rPr>
-          <w:rFonts w:ascii="Times New Roman" w:hAnsi="Times New Roman"/>
-          <w:sz w:val="24"/>
-          <w:szCs w:val="24"/>
-        </w:rPr>
-        <w:t xml:space="preserve"> che l’applicazione </w:t>
-      </w:r>
-      <w:r>
-        <w:rPr>
-          <w:rFonts w:ascii="Times New Roman" w:hAnsi="Times New Roman"/>
-          <w:sz w:val="24"/>
-          <w:szCs w:val="24"/>
-        </w:rPr>
-        <w:t xml:space="preserve">appaia </w:t>
-      </w:r>
-      <w:r>
-        <w:rPr>
-          <w:rFonts w:ascii="Times New Roman" w:hAnsi="Times New Roman"/>
-          <w:sz w:val="24"/>
-          <w:szCs w:val="24"/>
-        </w:rPr>
-        <w:t>il più reattiva possibile anche nel caso di mancate comunicazion</w:t>
-      </w:r>
-      <w:r>
-        <w:rPr>
-          <w:rFonts w:ascii="Times New Roman" w:hAnsi="Times New Roman"/>
-          <w:sz w:val="24"/>
-          <w:szCs w:val="24"/>
-        </w:rPr>
-        <w:t>i.</w:t>
-      </w:r>
-      <w:r>
-        <w:rPr>
-          <w:rFonts w:ascii="Times New Roman" w:hAnsi="Times New Roman"/>
-          <w:sz w:val="24"/>
-          <w:szCs w:val="24"/>
-        </w:rPr>
-        <w:t xml:space="preserve"> </w:t>
-      </w:r>
-    </w:p>
-    <w:p>
-      <w:pPr>
-        <w:overflowPunct/>
-        <w:autoSpaceDE/>
-        <w:autoSpaceDN/>
-        <w:adjustRightInd/>
-        <w:spacing w:line="360" w:lineRule="auto"/>
-        <w:jc w:val="both"/>
-        <w:textAlignment w:val="auto"/>
-        <w:rPr>
-          <w:rFonts w:ascii="Times New Roman" w:hAnsi="Times New Roman"/>
-          <w:sz w:val="24"/>
-          <w:szCs w:val="24"/>
-        </w:rPr>
-      </w:pPr>
-      <w:r>
-        <w:rPr>
-          <w:rFonts w:ascii="Times New Roman" w:hAnsi="Times New Roman"/>
-          <w:sz w:val="24"/>
-          <w:szCs w:val="24"/>
-        </w:rPr>
-        <w:t xml:space="preserve">Per questo caso di studio non si è analizzata una particolare instabilità del mezzo trasmissivo e pertanto, partendo da un valore medio </w:t>
-      </w:r>
-      <w:r>
-        <w:rPr>
-          <w:rFonts w:ascii="Times New Roman" w:hAnsi="Times New Roman"/>
-          <w:sz w:val="24"/>
-          <w:szCs w:val="24"/>
-        </w:rPr>
-        <w:t>per trasmissione</w:t>
-      </w:r>
-      <w:r>
-        <w:rPr>
-          <w:rFonts w:ascii="Times New Roman" w:hAnsi="Times New Roman"/>
-          <w:sz w:val="24"/>
-          <w:szCs w:val="24"/>
-        </w:rPr>
-        <w:t xml:space="preserve"> di circa 0.20 secondi, si è scelto di aggiungere un errore del 25%, portando quindi il </w:t>
-      </w:r>
-      <w:proofErr w:type="spellStart"/>
-      <w:r>
-        <w:rPr>
-          <w:rFonts w:ascii="Times New Roman" w:hAnsi="Times New Roman"/>
-          <w:i/>
-          <w:iCs/>
-          <w:sz w:val="24"/>
-          <w:szCs w:val="24"/>
-        </w:rPr>
-        <w:t>timeout</w:t>
-      </w:r>
-      <w:proofErr w:type="spellEnd"/>
-      <w:r>
-        <w:rPr>
-          <w:rFonts w:ascii="Times New Roman" w:hAnsi="Times New Roman"/>
-          <w:sz w:val="24"/>
-          <w:szCs w:val="24"/>
-        </w:rPr>
-        <w:t xml:space="preserve"> per trasmissione a 0.25 secondi. Ciononostante, questo non vincola in alcun modo da future implementazioni di </w:t>
-      </w:r>
-      <w:proofErr w:type="spellStart"/>
-      <w:r>
-        <w:rPr>
-          <w:rFonts w:ascii="Times New Roman" w:hAnsi="Times New Roman"/>
-          <w:i/>
-          <w:iCs/>
-          <w:sz w:val="24"/>
-          <w:szCs w:val="24"/>
-        </w:rPr>
-        <w:t>timeout</w:t>
-      </w:r>
-      <w:proofErr w:type="spellEnd"/>
-      <w:r>
-        <w:rPr>
-          <w:rFonts w:ascii="Times New Roman" w:hAnsi="Times New Roman"/>
-          <w:sz w:val="24"/>
-          <w:szCs w:val="24"/>
-        </w:rPr>
-        <w:t xml:space="preserve"> adattivi basati sulla salute del mezzo trasmissivo.</w:t>
-      </w:r>
-    </w:p>
-    <w:p>
-      <w:pPr>
-        <w:overflowPunct/>
-        <w:autoSpaceDE/>
-        <w:autoSpaceDN/>
-        <w:adjustRightInd/>
-        <w:spacing w:line="360" w:lineRule="auto"/>
-        <w:jc w:val="both"/>
-        <w:textAlignment w:val="auto"/>
-        <w:rPr>
-          <w:rFonts w:ascii="Times New Roman" w:hAnsi="Times New Roman"/>
-          <w:sz w:val="24"/>
-          <w:szCs w:val="24"/>
-        </w:rPr>
-      </w:pPr>
-      <w:r>
-        <w:rPr>
-          <w:rFonts w:ascii="Times New Roman" w:hAnsi="Times New Roman"/>
-          <w:sz w:val="24"/>
-          <w:szCs w:val="24"/>
-        </w:rPr>
-        <w:t xml:space="preserve">Un’altra caratteristica da prendere in </w:t>
-      </w:r>
-      <w:r>
-        <w:rPr>
-          <w:rFonts w:ascii="Times New Roman" w:hAnsi="Times New Roman"/>
-          <w:sz w:val="24"/>
-          <w:szCs w:val="24"/>
-        </w:rPr>
-        <w:t>considerazione</w:t>
-      </w:r>
-      <w:r>
-        <w:rPr>
-          <w:rFonts w:ascii="Times New Roman" w:hAnsi="Times New Roman"/>
-          <w:sz w:val="24"/>
-          <w:szCs w:val="24"/>
-        </w:rPr>
-        <w:t xml:space="preserve"> è il comportamento </w:t>
-      </w:r>
-      <w:r>
-        <w:rPr>
-          <w:rFonts w:ascii="Times New Roman" w:hAnsi="Times New Roman"/>
-          <w:sz w:val="24"/>
-          <w:szCs w:val="24"/>
-        </w:rPr>
-        <w:t xml:space="preserve">da adottare </w:t>
-      </w:r>
-      <w:r>
-        <w:rPr>
-          <w:rFonts w:ascii="Times New Roman" w:hAnsi="Times New Roman"/>
-          <w:sz w:val="24"/>
-          <w:szCs w:val="24"/>
-        </w:rPr>
-        <w:t xml:space="preserve">in caso di mancata risposta. </w:t>
-      </w:r>
-      <w:r>
-        <w:rPr>
-          <w:rFonts w:ascii="Times New Roman" w:hAnsi="Times New Roman"/>
-          <w:sz w:val="24"/>
-          <w:szCs w:val="24"/>
-        </w:rPr>
-        <w:t xml:space="preserve">Se si seleziona un </w:t>
-      </w:r>
-      <w:proofErr w:type="spellStart"/>
-      <w:r>
-        <w:rPr>
-          <w:rFonts w:ascii="Times New Roman" w:hAnsi="Times New Roman"/>
-          <w:sz w:val="24"/>
-          <w:szCs w:val="24"/>
-        </w:rPr>
-        <w:t>timeout</w:t>
-      </w:r>
-      <w:proofErr w:type="spellEnd"/>
-      <w:r>
-        <w:rPr>
-          <w:rFonts w:ascii="Times New Roman" w:hAnsi="Times New Roman"/>
-          <w:sz w:val="24"/>
-          <w:szCs w:val="24"/>
-        </w:rPr>
-        <w:t xml:space="preserve"> adeguato che copre la maggior parte delle trasmissioni con piccole variazioni di prestazioni, è probabile che le rimanenti siano trasmissioni </w:t>
-      </w:r>
-      <w:r>
-        <w:rPr>
-          <w:rFonts w:ascii="Times New Roman" w:hAnsi="Times New Roman"/>
-          <w:sz w:val="24"/>
-          <w:szCs w:val="24"/>
-        </w:rPr>
-        <w:t xml:space="preserve">con una mancata risposta per via dell’irraggiungibilità del destinatario. </w:t>
-      </w:r>
-      <w:r>
-        <w:rPr>
-          <w:rFonts w:ascii="Times New Roman" w:hAnsi="Times New Roman"/>
-          <w:sz w:val="24"/>
-          <w:szCs w:val="24"/>
-        </w:rPr>
-        <w:t>C</w:t>
-      </w:r>
-      <w:r>
-        <w:rPr>
-          <w:rFonts w:ascii="Times New Roman" w:hAnsi="Times New Roman"/>
-          <w:sz w:val="24"/>
-          <w:szCs w:val="24"/>
-        </w:rPr>
-        <w:t xml:space="preserve">ome discusso nel capitolo 5.3, le varie letture per ogni </w:t>
-      </w:r>
-      <w:r>
-        <w:rPr>
-          <w:rFonts w:ascii="Times New Roman" w:hAnsi="Times New Roman"/>
-          <w:i/>
-          <w:iCs/>
-          <w:sz w:val="24"/>
-          <w:szCs w:val="24"/>
-        </w:rPr>
-        <w:t>slave</w:t>
-      </w:r>
-      <w:r>
-        <w:rPr>
-          <w:rFonts w:ascii="Times New Roman" w:hAnsi="Times New Roman"/>
-          <w:sz w:val="24"/>
-          <w:szCs w:val="24"/>
-        </w:rPr>
-        <w:t xml:space="preserve"> sono state distribuite su più dizionari e quindi </w:t>
-      </w:r>
-      <w:r>
-        <w:rPr>
-          <w:rFonts w:ascii="Times New Roman" w:hAnsi="Times New Roman"/>
-          <w:sz w:val="24"/>
-          <w:szCs w:val="24"/>
-        </w:rPr>
-        <w:t xml:space="preserve">distribuite </w:t>
-      </w:r>
-      <w:r>
-        <w:rPr>
-          <w:rFonts w:ascii="Times New Roman" w:hAnsi="Times New Roman"/>
-          <w:sz w:val="24"/>
-          <w:szCs w:val="24"/>
-        </w:rPr>
-        <w:t>su più Task</w:t>
-      </w:r>
-      <w:r>
-        <w:rPr>
-          <w:rFonts w:ascii="Times New Roman" w:hAnsi="Times New Roman"/>
-          <w:sz w:val="24"/>
-          <w:szCs w:val="24"/>
-        </w:rPr>
-        <w:t xml:space="preserve">. </w:t>
-      </w:r>
-      <w:r>
-        <w:rPr>
-          <w:rFonts w:ascii="Times New Roman" w:hAnsi="Times New Roman"/>
-          <w:sz w:val="24"/>
-          <w:szCs w:val="24"/>
-        </w:rPr>
-        <w:t xml:space="preserve">In seguito alla prima trasmissione che raggiunge il </w:t>
-      </w:r>
-      <w:proofErr w:type="spellStart"/>
-      <w:r>
-        <w:rPr>
-          <w:rFonts w:ascii="Times New Roman" w:hAnsi="Times New Roman"/>
-          <w:i/>
-          <w:iCs/>
-          <w:sz w:val="24"/>
-          <w:szCs w:val="24"/>
-        </w:rPr>
-        <w:t>timeout</w:t>
-      </w:r>
-      <w:proofErr w:type="spellEnd"/>
-      <w:r>
-        <w:rPr>
-          <w:rFonts w:ascii="Times New Roman" w:hAnsi="Times New Roman"/>
-          <w:sz w:val="24"/>
-          <w:szCs w:val="24"/>
-        </w:rPr>
-        <w:t xml:space="preserve">, </w:t>
-      </w:r>
-      <w:r>
-        <w:rPr>
-          <w:rFonts w:ascii="Times New Roman" w:hAnsi="Times New Roman"/>
-          <w:sz w:val="24"/>
-          <w:szCs w:val="24"/>
-        </w:rPr>
-        <w:t>si potrebbe</w:t>
-      </w:r>
-      <w:r>
-        <w:rPr>
-          <w:rFonts w:ascii="Times New Roman" w:hAnsi="Times New Roman"/>
-          <w:sz w:val="24"/>
-          <w:szCs w:val="24"/>
-        </w:rPr>
-        <w:t xml:space="preserve"> considerare l'intero slave associato come irraggiungibile. </w:t>
-      </w:r>
-    </w:p>
-    <w:p>
-      <w:pPr>
-        <w:overflowPunct/>
-        <w:autoSpaceDE/>
-        <w:autoSpaceDN/>
-        <w:adjustRightInd/>
-        <w:spacing w:line="360" w:lineRule="auto"/>
-        <w:jc w:val="both"/>
-        <w:textAlignment w:val="auto"/>
-        <w:rPr>
-          <w:rFonts w:ascii="Times New Roman" w:hAnsi="Times New Roman"/>
-          <w:sz w:val="24"/>
-          <w:szCs w:val="24"/>
-        </w:rPr>
-      </w:pPr>
-      <w:r>
-        <w:rPr>
-          <w:rFonts w:ascii="Times New Roman" w:hAnsi="Times New Roman"/>
-          <w:sz w:val="24"/>
-          <w:szCs w:val="24"/>
-        </w:rPr>
-        <w:t>Pertanto</w:t>
-      </w:r>
-      <w:r>
-        <w:rPr>
-          <w:rFonts w:ascii="Times New Roman" w:hAnsi="Times New Roman"/>
-          <w:sz w:val="24"/>
-          <w:szCs w:val="24"/>
-        </w:rPr>
-        <w:t xml:space="preserve">, per evitare </w:t>
-      </w:r>
-      <w:r>
-        <w:rPr>
-          <w:rFonts w:ascii="Times New Roman" w:hAnsi="Times New Roman"/>
-          <w:sz w:val="24"/>
-          <w:szCs w:val="24"/>
-        </w:rPr>
-        <w:t>l’esecuzione dei</w:t>
-      </w:r>
-      <w:r>
-        <w:rPr>
-          <w:rFonts w:ascii="Times New Roman" w:hAnsi="Times New Roman"/>
-          <w:sz w:val="24"/>
-          <w:szCs w:val="24"/>
-        </w:rPr>
-        <w:t xml:space="preserve"> Task </w:t>
-      </w:r>
-      <w:r>
-        <w:rPr>
-          <w:rFonts w:ascii="Times New Roman" w:hAnsi="Times New Roman"/>
-          <w:sz w:val="24"/>
-          <w:szCs w:val="24"/>
-        </w:rPr>
-        <w:t>relativi a</w:t>
-      </w:r>
-      <w:r>
-        <w:rPr>
-          <w:rFonts w:ascii="Times New Roman" w:hAnsi="Times New Roman"/>
-          <w:sz w:val="24"/>
-          <w:szCs w:val="24"/>
-        </w:rPr>
-        <w:t xml:space="preserve"> uno slave di cui una trasmissione </w:t>
-      </w:r>
-      <w:r>
-        <w:rPr>
-          <w:rFonts w:ascii="Times New Roman" w:hAnsi="Times New Roman"/>
-          <w:sz w:val="24"/>
-          <w:szCs w:val="24"/>
-        </w:rPr>
-        <w:t>ha raggiunto il</w:t>
-      </w:r>
-      <w:r>
-        <w:rPr>
-          <w:rFonts w:ascii="Times New Roman" w:hAnsi="Times New Roman"/>
-          <w:sz w:val="24"/>
-          <w:szCs w:val="24"/>
-        </w:rPr>
-        <w:t xml:space="preserve"> limite del </w:t>
-      </w:r>
-      <w:proofErr w:type="spellStart"/>
-      <w:r>
-        <w:rPr>
-          <w:rFonts w:ascii="Times New Roman" w:hAnsi="Times New Roman"/>
-          <w:i/>
-          <w:iCs/>
-          <w:sz w:val="24"/>
-          <w:szCs w:val="24"/>
-        </w:rPr>
-        <w:t>timeout</w:t>
-      </w:r>
-      <w:proofErr w:type="spellEnd"/>
-      <w:r>
-        <w:rPr>
-          <w:rFonts w:ascii="Times New Roman" w:hAnsi="Times New Roman"/>
-          <w:sz w:val="24"/>
-          <w:szCs w:val="24"/>
-        </w:rPr>
-        <w:t xml:space="preserve">, si potrebbero </w:t>
-      </w:r>
-      <w:r>
-        <w:rPr>
-          <w:rFonts w:ascii="Times New Roman" w:hAnsi="Times New Roman"/>
-          <w:sz w:val="24"/>
-          <w:szCs w:val="24"/>
-        </w:rPr>
-        <w:t>scegliere di non eseguire</w:t>
-      </w:r>
-      <w:r>
-        <w:rPr>
-          <w:rFonts w:ascii="Times New Roman" w:hAnsi="Times New Roman"/>
-          <w:sz w:val="24"/>
-          <w:szCs w:val="24"/>
-        </w:rPr>
-        <w:t xml:space="preserve"> una volta tutti i Task contenuti nella coda di quel preciso </w:t>
-      </w:r>
-      <w:r>
-        <w:rPr>
-          <w:rFonts w:ascii="Times New Roman" w:hAnsi="Times New Roman"/>
-          <w:i/>
-          <w:iCs/>
-          <w:sz w:val="24"/>
-          <w:szCs w:val="24"/>
-        </w:rPr>
-        <w:t>slave</w:t>
-      </w:r>
-      <w:r>
-        <w:rPr>
-          <w:rFonts w:ascii="Times New Roman" w:hAnsi="Times New Roman"/>
-          <w:sz w:val="24"/>
-          <w:szCs w:val="24"/>
-        </w:rPr>
-        <w:t xml:space="preserve">. </w:t>
-      </w:r>
-      <w:r>
-        <w:rPr>
-          <w:rFonts w:ascii="Times New Roman" w:hAnsi="Times New Roman"/>
-          <w:sz w:val="24"/>
-          <w:szCs w:val="24"/>
-        </w:rPr>
-        <w:t xml:space="preserve">Questa strategia permette di concentrarsi </w:t>
-      </w:r>
-      <w:r>
-        <w:rPr>
-          <w:rFonts w:ascii="Times New Roman" w:hAnsi="Times New Roman"/>
-          <w:sz w:val="24"/>
-          <w:szCs w:val="24"/>
-        </w:rPr>
-        <w:t xml:space="preserve">sui Task degli </w:t>
-      </w:r>
-      <w:r>
-        <w:rPr>
-          <w:rFonts w:ascii="Times New Roman" w:hAnsi="Times New Roman"/>
-          <w:i/>
-          <w:iCs/>
-          <w:sz w:val="24"/>
-          <w:szCs w:val="24"/>
-        </w:rPr>
-        <w:t>slave</w:t>
-      </w:r>
-      <w:r>
-        <w:rPr>
-          <w:rFonts w:ascii="Times New Roman" w:hAnsi="Times New Roman"/>
-          <w:sz w:val="24"/>
-          <w:szCs w:val="24"/>
-        </w:rPr>
-        <w:t xml:space="preserve"> </w:t>
-      </w:r>
-      <w:r>
-        <w:rPr>
-          <w:rFonts w:ascii="Times New Roman" w:hAnsi="Times New Roman"/>
-          <w:sz w:val="24"/>
-          <w:szCs w:val="24"/>
-        </w:rPr>
-        <w:t>di cui si è ricevuta un’effettiva risposta</w:t>
-      </w:r>
-      <w:r>
-        <w:rPr>
-          <w:rFonts w:ascii="Times New Roman" w:hAnsi="Times New Roman"/>
-          <w:sz w:val="24"/>
-          <w:szCs w:val="24"/>
-        </w:rPr>
-        <w:t xml:space="preserve">, </w:t>
-      </w:r>
-      <w:r>
-        <w:rPr>
-          <w:rFonts w:ascii="Times New Roman" w:hAnsi="Times New Roman"/>
-          <w:sz w:val="24"/>
-          <w:szCs w:val="24"/>
-        </w:rPr>
-        <w:t xml:space="preserve">tralasciando temporaneamente quelli legati allo </w:t>
-      </w:r>
-      <w:r>
-        <w:rPr>
-          <w:rFonts w:ascii="Times New Roman" w:hAnsi="Times New Roman"/>
-          <w:i/>
-          <w:iCs/>
-          <w:sz w:val="24"/>
-          <w:szCs w:val="24"/>
-        </w:rPr>
-        <w:t>slave</w:t>
-      </w:r>
-      <w:r>
-        <w:rPr>
-          <w:rFonts w:ascii="Times New Roman" w:hAnsi="Times New Roman"/>
-          <w:sz w:val="24"/>
-          <w:szCs w:val="24"/>
-        </w:rPr>
-        <w:t xml:space="preserve"> considerato come irraggiungibile</w:t>
-      </w:r>
-      <w:r>
-        <w:rPr>
-          <w:rFonts w:ascii="Times New Roman" w:hAnsi="Times New Roman"/>
-          <w:sz w:val="24"/>
-          <w:szCs w:val="24"/>
-        </w:rPr>
-        <w:t>.</w:t>
-      </w:r>
-    </w:p>
-    <w:p>
-      <w:pPr>
-        <w:overflowPunct/>
-        <w:autoSpaceDE/>
-        <w:autoSpaceDN/>
-        <w:adjustRightInd/>
-        <w:spacing w:line="360" w:lineRule="auto"/>
-        <w:jc w:val="both"/>
-        <w:textAlignment w:val="auto"/>
-        <w:rPr>
-          <w:rFonts w:ascii="Times New Roman" w:hAnsi="Times New Roman"/>
-          <w:sz w:val="24"/>
-          <w:szCs w:val="24"/>
-        </w:rPr>
-      </w:pPr>
-    </w:p>
-    <w:p>
-      <w:pPr>
-        <w:overflowPunct/>
-        <w:autoSpaceDE/>
-        <w:autoSpaceDN/>
-        <w:adjustRightInd/>
-        <w:spacing w:line="360" w:lineRule="auto"/>
-        <w:jc w:val="both"/>
-        <w:textAlignment w:val="auto"/>
-        <w:rPr>
-          <w:rFonts w:ascii="Times New Roman" w:hAnsi="Times New Roman"/>
-          <w:sz w:val="24"/>
-          <w:szCs w:val="24"/>
-        </w:rPr>
-      </w:pPr>
-    </w:p>
-    <w:p>
-      <w:pPr>
-        <w:overflowPunct/>
-        <w:autoSpaceDE/>
-        <w:autoSpaceDN/>
-        <w:adjustRightInd/>
-        <w:spacing w:line="360" w:lineRule="auto"/>
-        <w:jc w:val="both"/>
-        <w:textAlignment w:val="auto"/>
-        <w:rPr>
-          <w:rFonts w:ascii="Times New Roman" w:hAnsi="Times New Roman"/>
-          <w:sz w:val="24"/>
-          <w:szCs w:val="24"/>
-        </w:rPr>
-      </w:pPr>
-    </w:p>
-    <w:p>
-      <w:pPr>
-        <w:overflowPunct/>
-        <w:autoSpaceDE/>
-        <w:autoSpaceDN/>
-        <w:adjustRightInd/>
-        <w:spacing w:line="360" w:lineRule="auto"/>
-        <w:jc w:val="both"/>
-        <w:textAlignment w:val="auto"/>
-        <w:rPr>
-          <w:rFonts w:ascii="Times New Roman" w:hAnsi="Times New Roman"/>
-          <w:sz w:val="24"/>
-          <w:szCs w:val="24"/>
-        </w:rPr>
-      </w:pPr>
-    </w:p>
-    <w:p>
-      <w:pPr>
-        <w:overflowPunct/>
-        <w:autoSpaceDE/>
-        <w:autoSpaceDN/>
-        <w:adjustRightInd/>
-        <w:spacing w:line="360" w:lineRule="auto"/>
-        <w:jc w:val="both"/>
-        <w:textAlignment w:val="auto"/>
-        <w:rPr>
-          <w:rFonts w:ascii="Times New Roman" w:hAnsi="Times New Roman"/>
-          <w:sz w:val="24"/>
-          <w:szCs w:val="24"/>
-        </w:rPr>
-      </w:pPr>
-    </w:p>
-    <w:p>
-      <w:pPr>
-        <w:pStyle w:val="Heading2"/>
-        <w:spacing w:line="360" w:lineRule="auto"/>
-        <w:jc w:val="both"/>
+        <w:lastRenderedPageBreak/>
+        <w:t>5.7</w:t>
+      </w:r>
+      <w:r>
         <w:rPr>
           <w:b/>
           <w:bCs/>
           <w:sz w:val="32"/>
           <w:szCs w:val="32"/>
         </w:rPr>
-      </w:pPr>
-      <w:r>
-        <w:rPr>
-          <w:sz w:val="24"/>
-          <w:szCs w:val="24"/>
-        </w:rPr>
-        <w:br w:type="page"/>
-      </w:r>
-      <w:r>
-        <w:rPr>
-          <w:b/>
-          <w:bCs/>
-          <w:sz w:val="32"/>
-          <w:szCs w:val="32"/>
-        </w:rPr>
-        <w:lastRenderedPageBreak/>
-        <w:t>5.</w:t>
-      </w:r>
-      <w:r>
-        <w:rPr>
-          <w:b/>
-          <w:bCs/>
-          <w:sz w:val="32"/>
-          <w:szCs w:val="32"/>
-        </w:rPr>
-        <w:t>7</w:t>
-      </w:r>
-      <w:r>
-        <w:rPr>
-          <w:b/>
-          <w:bCs/>
-          <w:sz w:val="32"/>
-          <w:szCs w:val="32"/>
-        </w:rPr>
         <w:tab/>
-      </w:r>
-      <w:r>
-        <w:rPr>
-          <w:b/>
-          <w:bCs/>
-          <w:sz w:val="32"/>
-          <w:szCs w:val="32"/>
-        </w:rPr>
         <w:t>Vincoli di ottimizzazione</w:t>
       </w:r>
     </w:p>
@@ -33050,17 +33890,8 @@
           <w:rFonts w:ascii="Times New Roman" w:hAnsi="Times New Roman"/>
           <w:lang w:val="en-US"/>
         </w:rPr>
-        <w:t xml:space="preserve">What is an HMI, </w:t>
-      </w:r>
-      <w:proofErr w:type="spellStart"/>
-      <w:r>
-        <w:rPr>
-          <w:rFonts w:ascii="Times New Roman" w:hAnsi="Times New Roman"/>
-          <w:lang w:val="en-US"/>
-        </w:rPr>
-        <w:t>Copadata</w:t>
-      </w:r>
-      <w:proofErr w:type="spellEnd"/>
+        <w:t>What is an HMI, Copadata</w:t>
+      </w:r>
       <w:r>
         <w:rPr>
           <w:rFonts w:ascii="Times New Roman" w:hAnsi="Times New Roman"/>
@@ -33104,13 +33935,7 @@
         <w:rPr>
           <w:rFonts w:ascii="Times New Roman" w:hAnsi="Times New Roman"/>
         </w:rPr>
-        <w:t xml:space="preserve"> </w:t>
-      </w:r>
-      <w:r>
-        <w:rPr>
-          <w:rFonts w:ascii="Times New Roman" w:hAnsi="Times New Roman"/>
-        </w:rPr>
-        <w:t>Automazione Industriale, Treccani,</w:t>
+        <w:t xml:space="preserve"> Automazione Industriale, Treccani,</w:t>
       </w:r>
       <w:r>
         <w:rPr>
@@ -33243,29 +34068,14 @@
         <w:rPr>
           <w:rFonts w:ascii="Times New Roman" w:hAnsi="Times New Roman"/>
         </w:rPr>
-        <w:t xml:space="preserve"> </w:t>
-      </w:r>
-      <w:r>
-        <w:rPr>
-          <w:rFonts w:ascii="Times New Roman" w:hAnsi="Times New Roman"/>
-        </w:rPr>
-        <w:t xml:space="preserve">Protocollo </w:t>
-      </w:r>
-      <w:proofErr w:type="spellStart"/>
-      <w:r>
-        <w:rPr>
-          <w:rFonts w:ascii="Times New Roman" w:hAnsi="Times New Roman"/>
-        </w:rPr>
-        <w:t>Modbus</w:t>
-      </w:r>
-      <w:proofErr w:type="spellEnd"/>
-      <w:r>
-        <w:rPr>
-          <w:rFonts w:ascii="Times New Roman" w:hAnsi="Times New Roman"/>
-        </w:rPr>
-        <w:t xml:space="preserve"> su RS485 – Introduzione, </w:t>
-      </w:r>
-      <w:proofErr w:type="spellStart"/>
+        <w:t xml:space="preserve"> Protocollo </w:t>
+      </w:r>
+      <w:r>
+        <w:rPr>
+          <w:rFonts w:ascii="Times New Roman" w:hAnsi="Times New Roman"/>
+        </w:rPr>
+        <w:t xml:space="preserve">Modbus su RS485 – Introduzione, </w:t>
+      </w:r>
       <w:r>
         <w:rPr>
           <w:rFonts w:ascii="Times New Roman" w:hAnsi="Times New Roman"/>
@@ -33276,14 +34086,7 @@
         <w:rPr>
           <w:rFonts w:ascii="Times New Roman" w:hAnsi="Times New Roman"/>
         </w:rPr>
-        <w:t>verdigit</w:t>
-      </w:r>
-      <w:proofErr w:type="spellEnd"/>
-      <w:r>
-        <w:rPr>
-          <w:rFonts w:ascii="Times New Roman" w:hAnsi="Times New Roman"/>
-        </w:rPr>
-        <w:t xml:space="preserve">, </w:t>
+        <w:t xml:space="preserve">verdigit, </w:t>
       </w:r>
       <w:r>
         <w:rPr>
@@ -33336,23 +34139,7 @@
           <w:rFonts w:ascii="Times New Roman" w:hAnsi="Times New Roman"/>
           <w:lang w:val="en-US"/>
         </w:rPr>
-        <w:t xml:space="preserve">What is the OSI </w:t>
-      </w:r>
-      <w:proofErr w:type="gramStart"/>
-      <w:r>
-        <w:rPr>
-          <w:rFonts w:ascii="Times New Roman" w:hAnsi="Times New Roman"/>
-          <w:lang w:val="en-US"/>
-        </w:rPr>
-        <w:t>Model?,</w:t>
-      </w:r>
-      <w:proofErr w:type="gramEnd"/>
-      <w:r>
-        <w:rPr>
-          <w:rFonts w:ascii="Times New Roman" w:hAnsi="Times New Roman"/>
-          <w:lang w:val="en-US"/>
-        </w:rPr>
-        <w:t xml:space="preserve"> Forcepoint</w:t>
+        <w:t>What is the OSI Model?, Forcepoint</w:t>
       </w:r>
       <w:r>
         <w:rPr>
@@ -33401,7 +34188,6 @@
         </w:rPr>
         <w:t xml:space="preserve"> Introduction to Modbus Serial and Modbus TCP, </w:t>
       </w:r>
-      <w:proofErr w:type="spellStart"/>
       <w:r>
         <w:rPr>
           <w:rFonts w:ascii="Times New Roman" w:hAnsi="Times New Roman"/>
@@ -33409,7 +34195,6 @@
         </w:rPr>
         <w:t>Ccontrols</w:t>
       </w:r>
-      <w:proofErr w:type="spellEnd"/>
       <w:r>
         <w:rPr>
           <w:rFonts w:ascii="Times New Roman" w:hAnsi="Times New Roman"/>
@@ -33463,19 +34248,11 @@
         </w:rPr>
         <w:t xml:space="preserve">Unità informativa del livello 2 dello </w:t>
       </w:r>
-      <w:proofErr w:type="spellStart"/>
-      <w:r>
-        <w:rPr>
-          <w:rFonts w:ascii="Times New Roman" w:hAnsi="Times New Roman"/>
-        </w:rPr>
-        <w:t>stack</w:t>
-      </w:r>
-      <w:proofErr w:type="spellEnd"/>
-      <w:r>
-        <w:rPr>
-          <w:rFonts w:ascii="Times New Roman" w:hAnsi="Times New Roman"/>
-        </w:rPr>
-        <w:t xml:space="preserve"> ISO/OSI.</w:t>
+      <w:r>
+        <w:rPr>
+          <w:rFonts w:ascii="Times New Roman" w:hAnsi="Times New Roman"/>
+        </w:rPr>
+        <w:t>stack ISO/OSI.</w:t>
       </w:r>
     </w:p>
   </w:footnote>
@@ -33501,47 +34278,11 @@
         </w:rPr>
         <w:t xml:space="preserve"> </w:t>
       </w:r>
-      <w:proofErr w:type="spellStart"/>
-      <w:r>
-        <w:rPr>
-          <w:rFonts w:ascii="Times New Roman" w:hAnsi="Times New Roman"/>
-        </w:rPr>
-        <w:t>Modbus</w:t>
-      </w:r>
-      <w:proofErr w:type="spellEnd"/>
-      <w:r>
-        <w:rPr>
-          <w:rFonts w:ascii="Times New Roman" w:hAnsi="Times New Roman"/>
-        </w:rPr>
-        <w:t xml:space="preserve"> RTU </w:t>
-      </w:r>
-      <w:proofErr w:type="spellStart"/>
-      <w:r>
-        <w:rPr>
-          <w:rFonts w:ascii="Times New Roman" w:hAnsi="Times New Roman"/>
-        </w:rPr>
-        <w:t>communication</w:t>
-      </w:r>
-      <w:proofErr w:type="spellEnd"/>
-      <w:r>
-        <w:rPr>
-          <w:rFonts w:ascii="Times New Roman" w:hAnsi="Times New Roman"/>
-        </w:rPr>
-        <w:t xml:space="preserve"> guide, Virtual-serial-</w:t>
-      </w:r>
-      <w:proofErr w:type="spellStart"/>
-      <w:r>
-        <w:rPr>
-          <w:rFonts w:ascii="Times New Roman" w:hAnsi="Times New Roman"/>
-        </w:rPr>
-        <w:t>port</w:t>
-      </w:r>
-      <w:proofErr w:type="spellEnd"/>
-      <w:r>
-        <w:rPr>
-          <w:rFonts w:ascii="Times New Roman" w:hAnsi="Times New Roman"/>
-        </w:rPr>
-        <w:t xml:space="preserve">, consultato il 10 settembre 2023, </w:t>
+      <w:r>
+        <w:rPr>
+          <w:rFonts w:ascii="Times New Roman" w:hAnsi="Times New Roman"/>
+        </w:rPr>
+        <w:t xml:space="preserve">Modbus RTU communication guide, Virtual-serial-port, consultato il 10 settembre 2023, </w:t>
       </w:r>
       <w:hyperlink r:id="rId7" w:history="1">
         <w:r>
@@ -33575,33 +34316,11 @@
         </w:rPr>
         <w:t xml:space="preserve"> </w:t>
       </w:r>
-      <w:proofErr w:type="spellStart"/>
-      <w:r>
-        <w:rPr>
-          <w:rFonts w:ascii="Times New Roman" w:hAnsi="Times New Roman"/>
-        </w:rPr>
-        <w:t>Modbus</w:t>
-      </w:r>
-      <w:proofErr w:type="spellEnd"/>
-      <w:r>
-        <w:rPr>
-          <w:rFonts w:ascii="Times New Roman" w:hAnsi="Times New Roman"/>
-        </w:rPr>
-        <w:t xml:space="preserve"> Networking Guide, </w:t>
-      </w:r>
-      <w:proofErr w:type="spellStart"/>
-      <w:r>
-        <w:rPr>
-          <w:rFonts w:ascii="Times New Roman" w:hAnsi="Times New Roman"/>
-        </w:rPr>
-        <w:t>libelium</w:t>
-      </w:r>
-      <w:proofErr w:type="spellEnd"/>
-      <w:r>
-        <w:rPr>
-          <w:rFonts w:ascii="Times New Roman" w:hAnsi="Times New Roman"/>
-        </w:rPr>
-        <w:t xml:space="preserve">, consultato il 10 settembre 2023, </w:t>
+      <w:r>
+        <w:rPr>
+          <w:rFonts w:ascii="Times New Roman" w:hAnsi="Times New Roman"/>
+        </w:rPr>
+        <w:t xml:space="preserve">Modbus Networking Guide, libelium, consultato il 10 settembre 2023, </w:t>
       </w:r>
       <w:hyperlink r:id="rId8" w:history="1">
         <w:r>
@@ -33635,19 +34354,11 @@
         </w:rPr>
         <w:t xml:space="preserve"> </w:t>
       </w:r>
-      <w:proofErr w:type="spellStart"/>
-      <w:r>
-        <w:rPr>
-          <w:rFonts w:ascii="Times New Roman" w:hAnsi="Times New Roman"/>
-        </w:rPr>
-        <w:t>Unidrive</w:t>
-      </w:r>
-      <w:proofErr w:type="spellEnd"/>
-      <w:r>
-        <w:rPr>
-          <w:rFonts w:ascii="Times New Roman" w:hAnsi="Times New Roman"/>
-        </w:rPr>
-        <w:t xml:space="preserve"> M700 / M701 / M702 Guida dell'utente al controllo Versione numero: 2, 9.1.5 Codifica dei dati, </w:t>
+      <w:r>
+        <w:rPr>
+          <w:rFonts w:ascii="Times New Roman" w:hAnsi="Times New Roman"/>
+        </w:rPr>
+        <w:t xml:space="preserve">Unidrive M700 / M701 / M702 Guida dell'utente al controllo Versione numero: 2, 9.1.5 Codifica dei dati, </w:t>
       </w:r>
       <w:r>
         <w:rPr>
@@ -33682,13 +34393,7 @@
         <w:rPr>
           <w:rFonts w:ascii="Times New Roman" w:hAnsi="Times New Roman"/>
         </w:rPr>
-        <w:t xml:space="preserve"> </w:t>
-      </w:r>
-      <w:r>
-        <w:rPr>
-          <w:rFonts w:ascii="Times New Roman" w:hAnsi="Times New Roman"/>
-        </w:rPr>
-        <w:t xml:space="preserve">Polling (computer science), Wikipedia, consultato il </w:t>
+        <w:t xml:space="preserve"> Polling (computer science), Wikipedia, consultato il </w:t>
       </w:r>
       <w:r>
         <w:rPr>
@@ -33741,21 +34446,12 @@
         </w:rPr>
         <w:t>Polling, Teach-</w:t>
       </w:r>
-      <w:proofErr w:type="spellStart"/>
       <w:r>
         <w:rPr>
           <w:rFonts w:ascii="Times New Roman" w:hAnsi="Times New Roman"/>
           <w:lang w:val="en-US"/>
         </w:rPr>
-        <w:t>ict</w:t>
-      </w:r>
-      <w:proofErr w:type="spellEnd"/>
-      <w:r>
-        <w:rPr>
-          <w:rFonts w:ascii="Times New Roman" w:hAnsi="Times New Roman"/>
-          <w:lang w:val="en-US"/>
-        </w:rPr>
-        <w:t>,</w:t>
+        <w:t>ict,</w:t>
       </w:r>
       <w:r>
         <w:rPr>
@@ -33834,7 +34530,6 @@
         </w:rPr>
         <w:t xml:space="preserve">Programming Microsoft Visual Basic 6, Chapter 6 – Classes and Objects, </w:t>
       </w:r>
-      <w:proofErr w:type="spellStart"/>
       <w:r>
         <w:rPr>
           <w:rFonts w:ascii="Times New Roman" w:hAnsi="Times New Roman"/>
@@ -33842,7 +34537,6 @@
         </w:rPr>
         <w:t>Visualbasicbooks</w:t>
       </w:r>
-      <w:proofErr w:type="spellEnd"/>
       <w:r>
         <w:rPr>
           <w:rFonts w:ascii="Times New Roman" w:hAnsi="Times New Roman"/>
@@ -33921,31 +34615,13 @@
         </w:rPr>
         <w:t xml:space="preserve"> </w:t>
       </w:r>
-      <w:proofErr w:type="spellStart"/>
       <w:r>
         <w:rPr>
           <w:rFonts w:ascii="Times New Roman" w:hAnsi="Times New Roman"/>
           <w:lang w:val="en-US"/>
         </w:rPr>
-        <w:t>MinimalModbus</w:t>
-      </w:r>
-      <w:proofErr w:type="spellEnd"/>
-      <w:r>
-        <w:rPr>
-          <w:rFonts w:ascii="Times New Roman" w:hAnsi="Times New Roman"/>
-          <w:lang w:val="en-US"/>
-        </w:rPr>
-        <w:t xml:space="preserve">, </w:t>
-      </w:r>
-      <w:proofErr w:type="spellStart"/>
-      <w:r>
-        <w:rPr>
-          <w:rFonts w:ascii="Times New Roman" w:hAnsi="Times New Roman"/>
-          <w:lang w:val="en-US"/>
-        </w:rPr>
-        <w:t>Github</w:t>
-      </w:r>
-      <w:proofErr w:type="spellEnd"/>
+        <w:t>MinimalModbus, Github</w:t>
+      </w:r>
       <w:r>
         <w:rPr>
           <w:rFonts w:ascii="Times New Roman" w:hAnsi="Times New Roman"/>
@@ -34016,7 +34692,6 @@
         </w:rPr>
         <w:t xml:space="preserve">Features, </w:t>
       </w:r>
-      <w:proofErr w:type="spellStart"/>
       <w:r>
         <w:rPr>
           <w:rFonts w:ascii="Times New Roman" w:hAnsi="Times New Roman"/>
@@ -34024,7 +34699,6 @@
         </w:rPr>
         <w:t>MinimalModbus</w:t>
       </w:r>
-      <w:proofErr w:type="spellEnd"/>
       <w:r>
         <w:rPr>
           <w:rFonts w:ascii="Times New Roman" w:hAnsi="Times New Roman"/>
@@ -34108,13 +34782,7 @@
         <w:rPr>
           <w:rFonts w:ascii="Times New Roman" w:hAnsi="Times New Roman"/>
         </w:rPr>
-        <w:t xml:space="preserve"> </w:t>
-      </w:r>
-      <w:r>
-        <w:rPr>
-          <w:rFonts w:ascii="Times New Roman" w:hAnsi="Times New Roman"/>
-        </w:rPr>
-        <w:t xml:space="preserve">Apache License, Version 2.0, Apache, consultato il </w:t>
+        <w:t xml:space="preserve"> Apache License, Version 2.0, Apache, consultato il </w:t>
       </w:r>
       <w:r>
         <w:rPr>
@@ -34173,21 +34841,12 @@
         </w:rPr>
         <w:t xml:space="preserve"> </w:t>
       </w:r>
-      <w:proofErr w:type="spellStart"/>
       <w:r>
         <w:rPr>
           <w:rFonts w:ascii="Times New Roman" w:hAnsi="Times New Roman"/>
           <w:lang w:val="en-US"/>
         </w:rPr>
-        <w:t>Tcl</w:t>
-      </w:r>
-      <w:proofErr w:type="spellEnd"/>
-      <w:r>
-        <w:rPr>
-          <w:rFonts w:ascii="Times New Roman" w:hAnsi="Times New Roman"/>
-          <w:lang w:val="en-US"/>
-        </w:rPr>
-        <w:t>/Tk License Terms, Tcl.tk</w:t>
+        <w:t>Tcl/Tk License Terms, Tcl.tk</w:t>
       </w:r>
       <w:r>
         <w:rPr>
@@ -34326,19 +34985,11 @@
       <w:r>
         <w:t xml:space="preserve"> </w:t>
       </w:r>
-      <w:proofErr w:type="spellStart"/>
-      <w:r>
-        <w:rPr>
-          <w:rFonts w:ascii="Times New Roman" w:hAnsi="Times New Roman"/>
-        </w:rPr>
-        <w:t>Unidrive</w:t>
-      </w:r>
-      <w:proofErr w:type="spellEnd"/>
-      <w:r>
-        <w:rPr>
-          <w:rFonts w:ascii="Times New Roman" w:hAnsi="Times New Roman"/>
-        </w:rPr>
-        <w:t xml:space="preserve"> M700 / M701 / M702 Guida dell'utente al controllo Versione numero: 2, 9.1.5 Codifica dei dati, </w:t>
+      <w:r>
+        <w:rPr>
+          <w:rFonts w:ascii="Times New Roman" w:hAnsi="Times New Roman"/>
+        </w:rPr>
+        <w:t xml:space="preserve">Unidrive M700 / M701 / M702 Guida dell'utente al controllo Versione numero: 2, 9.1.5 Codifica dei dati, </w:t>
       </w:r>
       <w:r>
         <w:rPr>
@@ -34376,7 +35027,6 @@
         </w:rPr>
         <w:t xml:space="preserve">Design Patterns, </w:t>
       </w:r>
-      <w:proofErr w:type="spellStart"/>
       <w:r>
         <w:rPr>
           <w:rFonts w:ascii="Times New Roman" w:hAnsi="Times New Roman"/>
@@ -34384,7 +35034,6 @@
         </w:rPr>
         <w:t>Sourcemaking</w:t>
       </w:r>
-      <w:proofErr w:type="spellEnd"/>
       <w:r>
         <w:rPr>
           <w:rFonts w:ascii="Times New Roman" w:hAnsi="Times New Roman"/>
@@ -34443,21 +35092,12 @@
         </w:rPr>
         <w:t xml:space="preserve">Introduction to Design Patterns in Software Development, </w:t>
       </w:r>
-      <w:proofErr w:type="spellStart"/>
       <w:r>
         <w:rPr>
           <w:rFonts w:ascii="Times New Roman" w:hAnsi="Times New Roman"/>
           <w:lang w:val="en-US"/>
         </w:rPr>
-        <w:t>Stackify</w:t>
-      </w:r>
-      <w:proofErr w:type="spellEnd"/>
-      <w:r>
-        <w:rPr>
-          <w:rFonts w:ascii="Times New Roman" w:hAnsi="Times New Roman"/>
-          <w:lang w:val="en-US"/>
-        </w:rPr>
-        <w:t>,</w:t>
+        <w:t>Stackify,</w:t>
       </w:r>
       <w:r>
         <w:rPr>
@@ -34510,21 +35150,12 @@
         </w:rPr>
         <w:t xml:space="preserve"> </w:t>
       </w:r>
-      <w:proofErr w:type="spellStart"/>
       <w:r>
         <w:rPr>
           <w:rFonts w:ascii="Times New Roman" w:hAnsi="Times New Roman"/>
           <w:lang w:val="en-US"/>
         </w:rPr>
-        <w:t>functools</w:t>
-      </w:r>
-      <w:proofErr w:type="spellEnd"/>
-      <w:r>
-        <w:rPr>
-          <w:rFonts w:ascii="Times New Roman" w:hAnsi="Times New Roman"/>
-          <w:lang w:val="en-US"/>
-        </w:rPr>
-        <w:t xml:space="preserve"> — Higher-order functions and operations on callable objects, Python Docs</w:t>
+        <w:t>functools — Higher-order functions and operations on callable objects, Python Docs</w:t>
       </w:r>
       <w:r>
         <w:rPr>
@@ -34795,61 +35426,11 @@
         </w:rPr>
         <w:t xml:space="preserve"> </w:t>
       </w:r>
-      <w:proofErr w:type="spellStart"/>
-      <w:r>
-        <w:rPr>
-          <w:rFonts w:ascii="Times New Roman" w:hAnsi="Times New Roman"/>
-        </w:rPr>
-        <w:t>Cryptography</w:t>
-      </w:r>
-      <w:proofErr w:type="spellEnd"/>
-      <w:r>
-        <w:rPr>
-          <w:rFonts w:ascii="Times New Roman" w:hAnsi="Times New Roman"/>
-        </w:rPr>
-        <w:t xml:space="preserve"> </w:t>
-      </w:r>
-      <w:proofErr w:type="spellStart"/>
-      <w:r>
-        <w:rPr>
-          <w:rFonts w:ascii="Times New Roman" w:hAnsi="Times New Roman"/>
-        </w:rPr>
-        <w:t>Hash</w:t>
-      </w:r>
-      <w:proofErr w:type="spellEnd"/>
-      <w:r>
-        <w:rPr>
-          <w:rFonts w:ascii="Times New Roman" w:hAnsi="Times New Roman"/>
-        </w:rPr>
-        <w:t xml:space="preserve"> </w:t>
-      </w:r>
-      <w:proofErr w:type="spellStart"/>
-      <w:r>
-        <w:rPr>
-          <w:rFonts w:ascii="Times New Roman" w:hAnsi="Times New Roman"/>
-        </w:rPr>
-        <w:t>functions</w:t>
-      </w:r>
-      <w:proofErr w:type="spellEnd"/>
-      <w:r>
-        <w:rPr>
-          <w:rFonts w:ascii="Times New Roman" w:hAnsi="Times New Roman"/>
-        </w:rPr>
-        <w:t xml:space="preserve">, </w:t>
-      </w:r>
-      <w:proofErr w:type="spellStart"/>
-      <w:r>
-        <w:rPr>
-          <w:rFonts w:ascii="Times New Roman" w:hAnsi="Times New Roman"/>
-        </w:rPr>
-        <w:t>tutorialspoint</w:t>
-      </w:r>
-      <w:proofErr w:type="spellEnd"/>
-      <w:r>
-        <w:rPr>
-          <w:rFonts w:ascii="Times New Roman" w:hAnsi="Times New Roman"/>
-        </w:rPr>
-        <w:t xml:space="preserve">, consultato il 9 ottobre 2023, </w:t>
+      <w:r>
+        <w:rPr>
+          <w:rFonts w:ascii="Times New Roman" w:hAnsi="Times New Roman"/>
+        </w:rPr>
+        <w:t xml:space="preserve">Cryptography Hash functions, tutorialspoint, consultato il 9 ottobre 2023, </w:t>
       </w:r>
       <w:hyperlink r:id="rId24" w:history="1">
         <w:r>
@@ -34944,7 +35525,6 @@
         </w:rPr>
         <w:t xml:space="preserve">Encryption vs. Hashing vs. Salting - What's the Difference?, </w:t>
       </w:r>
-      <w:proofErr w:type="spellStart"/>
       <w:r>
         <w:rPr>
           <w:rFonts w:ascii="Times New Roman" w:hAnsi="Times New Roman"/>
@@ -34952,7 +35532,6 @@
         </w:rPr>
         <w:t>PingIdentity</w:t>
       </w:r>
-      <w:proofErr w:type="spellEnd"/>
       <w:r>
         <w:rPr>
           <w:rFonts w:ascii="Times New Roman" w:hAnsi="Times New Roman"/>
@@ -35008,61 +35587,11 @@
       <w:r>
         <w:t xml:space="preserve"> </w:t>
       </w:r>
-      <w:proofErr w:type="spellStart"/>
-      <w:r>
-        <w:rPr>
-          <w:rFonts w:ascii="Times New Roman" w:hAnsi="Times New Roman"/>
-        </w:rPr>
-        <w:t>Locality</w:t>
-      </w:r>
-      <w:proofErr w:type="spellEnd"/>
-      <w:r>
-        <w:rPr>
-          <w:rFonts w:ascii="Times New Roman" w:hAnsi="Times New Roman"/>
-        </w:rPr>
-        <w:t xml:space="preserve"> of </w:t>
-      </w:r>
-      <w:proofErr w:type="spellStart"/>
-      <w:r>
-        <w:rPr>
-          <w:rFonts w:ascii="Times New Roman" w:hAnsi="Times New Roman"/>
-        </w:rPr>
-        <w:t>reference</w:t>
-      </w:r>
-      <w:proofErr w:type="spellEnd"/>
-      <w:r>
-        <w:rPr>
-          <w:rFonts w:ascii="Times New Roman" w:hAnsi="Times New Roman"/>
-        </w:rPr>
-        <w:t xml:space="preserve">, </w:t>
-      </w:r>
-      <w:proofErr w:type="spellStart"/>
-      <w:r>
-        <w:rPr>
-          <w:rFonts w:ascii="Times New Roman" w:hAnsi="Times New Roman"/>
-        </w:rPr>
-        <w:t>Types</w:t>
-      </w:r>
-      <w:proofErr w:type="spellEnd"/>
-      <w:r>
-        <w:rPr>
-          <w:rFonts w:ascii="Times New Roman" w:hAnsi="Times New Roman"/>
-        </w:rPr>
-        <w:t xml:space="preserve"> of </w:t>
-      </w:r>
-      <w:proofErr w:type="spellStart"/>
-      <w:r>
-        <w:rPr>
-          <w:rFonts w:ascii="Times New Roman" w:hAnsi="Times New Roman"/>
-        </w:rPr>
-        <w:t>locality</w:t>
-      </w:r>
-      <w:proofErr w:type="spellEnd"/>
-      <w:r>
-        <w:rPr>
-          <w:rFonts w:ascii="Times New Roman" w:hAnsi="Times New Roman"/>
-        </w:rPr>
-        <w:t xml:space="preserve">, Wikipedia, consultato il 10 ottobre 2023, </w:t>
+      <w:r>
+        <w:rPr>
+          <w:rFonts w:ascii="Times New Roman" w:hAnsi="Times New Roman"/>
+        </w:rPr>
+        <w:t xml:space="preserve">Locality of reference, Types of locality, Wikipedia, consultato il 10 ottobre 2023, </w:t>
       </w:r>
       <w:hyperlink r:id="rId27" w:history="1">
         <w:r>
@@ -35096,75 +35625,11 @@
         </w:rPr>
         <w:t xml:space="preserve"> </w:t>
       </w:r>
-      <w:proofErr w:type="spellStart"/>
-      <w:r>
-        <w:rPr>
-          <w:rFonts w:ascii="Times New Roman" w:hAnsi="Times New Roman"/>
-        </w:rPr>
-        <w:t>Integer</w:t>
-      </w:r>
-      <w:proofErr w:type="spellEnd"/>
-      <w:r>
-        <w:rPr>
-          <w:rFonts w:ascii="Times New Roman" w:hAnsi="Times New Roman"/>
-        </w:rPr>
-        <w:t xml:space="preserve"> </w:t>
-      </w:r>
-      <w:proofErr w:type="spellStart"/>
-      <w:r>
-        <w:rPr>
-          <w:rFonts w:ascii="Times New Roman" w:hAnsi="Times New Roman"/>
-        </w:rPr>
-        <w:t>Interning</w:t>
-      </w:r>
-      <w:proofErr w:type="spellEnd"/>
-      <w:r>
-        <w:rPr>
-          <w:rFonts w:ascii="Times New Roman" w:hAnsi="Times New Roman"/>
-        </w:rPr>
-        <w:t xml:space="preserve"> in </w:t>
-      </w:r>
-      <w:proofErr w:type="spellStart"/>
-      <w:r>
-        <w:rPr>
-          <w:rFonts w:ascii="Times New Roman" w:hAnsi="Times New Roman"/>
-        </w:rPr>
-        <w:t>Python</w:t>
-      </w:r>
-      <w:proofErr w:type="spellEnd"/>
-      <w:r>
-        <w:rPr>
-          <w:rFonts w:ascii="Times New Roman" w:hAnsi="Times New Roman"/>
-        </w:rPr>
-        <w:t xml:space="preserve"> (</w:t>
-      </w:r>
-      <w:proofErr w:type="spellStart"/>
-      <w:r>
-        <w:rPr>
-          <w:rFonts w:ascii="Times New Roman" w:hAnsi="Times New Roman"/>
-        </w:rPr>
-        <w:t>Optimization</w:t>
-      </w:r>
-      <w:proofErr w:type="spellEnd"/>
-      <w:r>
-        <w:rPr>
-          <w:rFonts w:ascii="Times New Roman" w:hAnsi="Times New Roman"/>
-        </w:rPr>
-        <w:t xml:space="preserve">), </w:t>
-      </w:r>
-      <w:proofErr w:type="spellStart"/>
-      <w:r>
-        <w:rPr>
-          <w:rFonts w:ascii="Times New Roman" w:hAnsi="Times New Roman"/>
-        </w:rPr>
-        <w:t>CodeSanar</w:t>
-      </w:r>
-      <w:proofErr w:type="spellEnd"/>
-      <w:r>
-        <w:rPr>
-          <w:rFonts w:ascii="Times New Roman" w:hAnsi="Times New Roman"/>
-        </w:rPr>
-        <w:t xml:space="preserve">, consultato il 10 ottobre 2023, </w:t>
+      <w:r>
+        <w:rPr>
+          <w:rFonts w:ascii="Times New Roman" w:hAnsi="Times New Roman"/>
+        </w:rPr>
+        <w:t xml:space="preserve">Integer Interning in Python (Optimization), CodeSanar, consultato il 10 ottobre 2023, </w:t>
       </w:r>
       <w:hyperlink r:id="rId28" w:history="1">
         <w:r>
@@ -35191,19 +35656,11 @@
       <w:r>
         <w:t xml:space="preserve"> </w:t>
       </w:r>
-      <w:proofErr w:type="spellStart"/>
-      <w:r>
-        <w:rPr>
-          <w:rFonts w:ascii="Times New Roman" w:hAnsi="Times New Roman"/>
-        </w:rPr>
-        <w:t>Unidrive</w:t>
-      </w:r>
-      <w:proofErr w:type="spellEnd"/>
-      <w:r>
-        <w:rPr>
-          <w:rFonts w:ascii="Times New Roman" w:hAnsi="Times New Roman"/>
-        </w:rPr>
-        <w:t xml:space="preserve"> M700 / M701 / M702 Guida dell'utente al controllo Versione numero: 2, 9.1.</w:t>
+      <w:r>
+        <w:rPr>
+          <w:rFonts w:ascii="Times New Roman" w:hAnsi="Times New Roman"/>
+        </w:rPr>
+        <w:t>Unidrive M700 / M701 / M702 Guida dell'utente al controllo Versione numero: 2, 9.1.</w:t>
       </w:r>
       <w:r>
         <w:rPr>
@@ -36361,7 +36818,7 @@
   <w:style w:type="paragraph" w:default="1" w:styleId="Normal">
     <w:name w:val="Normal"/>
     <w:qFormat/>
-    <w:rsid w:val="007E5CD3"/>
+    <w:rsid w:val="006D453D"/>
     <w:pPr>
       <w:overflowPunct w:val="0"/>
       <w:autoSpaceDE w:val="0"/>

</xml_diff>

<commit_message>
p.40 - 41 WIP
</commit_message>
<xml_diff>
--- a/Tesi_Triennale_Informatica_Unimore_2022_2023_Enrico_Marras_152336.docx
+++ b/Tesi_Triennale_Informatica_Unimore_2022_2023_Enrico_Marras_152336.docx
@@ -7004,7 +7004,7 @@
           <w:noProof/>
         </w:rPr>
         <w:drawing>
-          <wp:inline distT="0" distB="0" distL="0" distR="0" wp14:anchorId="25E53721" wp14:editId="5930C759">
+          <wp:inline distT="0" distB="0" distL="0" distR="0" wp14:anchorId="25E53721" wp14:editId="1F200E12">
             <wp:extent cx="5391150" cy="2531745"/>
             <wp:effectExtent l="0" t="0" r="0" b="1905"/>
             <wp:docPr id="849010223" name="Picture 1"/>
@@ -13876,7 +13876,7 @@
           <w:szCs w:val="24"/>
         </w:rPr>
         <w:drawing>
-          <wp:inline distT="0" distB="0" distL="0" distR="0" wp14:anchorId="2B46FB19" wp14:editId="237BA334">
+          <wp:inline distT="0" distB="0" distL="0" distR="0" wp14:anchorId="2B46FB19" wp14:editId="5ABCFC18">
             <wp:extent cx="5397500" cy="2054685"/>
             <wp:effectExtent l="0" t="0" r="0" b="3175"/>
             <wp:docPr id="771473597" name="Picture 1" descr="A screenshot of a computer&#10;&#10;Description automatically generated"/>
@@ -33539,23 +33539,7 @@
           <w:sz w:val="24"/>
           <w:szCs w:val="24"/>
         </w:rPr>
-        <w:t xml:space="preserve">Azzeramento del contatore dei Task </w:t>
-      </w:r>
-      <w:r>
-        <w:rPr>
-          <w:rFonts w:ascii="Times New Roman" w:hAnsi="Times New Roman"/>
-          <w:sz w:val="24"/>
-          <w:szCs w:val="24"/>
-        </w:rPr>
-        <w:t xml:space="preserve">ignorati </w:t>
-      </w:r>
-      <w:r>
-        <w:rPr>
-          <w:rFonts w:ascii="Times New Roman" w:hAnsi="Times New Roman"/>
-          <w:sz w:val="24"/>
-          <w:szCs w:val="24"/>
-        </w:rPr>
-        <w:t>per lo slave 1, esecuzione e reinserimento del Task 3.</w:t>
+        <w:t>Azzeramento del contatore dei Task ignorati per lo slave 1, esecuzione e reinserimento del Task 3.</w:t>
       </w:r>
     </w:p>
     <w:p>
@@ -33819,16 +33803,7 @@
           <w:szCs w:val="32"/>
         </w:rPr>
         <w:lastRenderedPageBreak/>
-        <w:t>5.</w:t>
-      </w:r>
-      <w:r>
-        <w:rPr>
-          <w:b/>
-          <w:bCs/>
-          <w:sz w:val="32"/>
-          <w:szCs w:val="32"/>
-        </w:rPr>
-        <w:t>5</w:t>
+        <w:t>5.5</w:t>
       </w:r>
       <w:r>
         <w:rPr>
@@ -34384,15 +34359,7 @@
           <w:sz w:val="24"/>
           <w:szCs w:val="24"/>
         </w:rPr>
-        <w:t xml:space="preserve">Aggiornamento in tempo reale </w:t>
-      </w:r>
-      <w:r>
-        <w:rPr>
-          <w:rFonts w:ascii="Times New Roman" w:hAnsi="Times New Roman"/>
-          <w:sz w:val="24"/>
-          <w:szCs w:val="24"/>
-        </w:rPr>
-        <w:t xml:space="preserve">di un </w:t>
+        <w:t xml:space="preserve">Aggiornamento in tempo reale di un </w:t>
       </w:r>
       <w:proofErr w:type="spellStart"/>
       <w:r>
@@ -34410,15 +34377,7 @@
           <w:sz w:val="24"/>
           <w:szCs w:val="24"/>
         </w:rPr>
-        <w:t xml:space="preserve"> per l</w:t>
-      </w:r>
-      <w:r>
-        <w:rPr>
-          <w:rFonts w:ascii="Times New Roman" w:hAnsi="Times New Roman"/>
-          <w:sz w:val="24"/>
-          <w:szCs w:val="24"/>
-        </w:rPr>
-        <w:t>’orario.</w:t>
+        <w:t xml:space="preserve"> per l’orario.</w:t>
       </w:r>
     </w:p>
     <w:p>
@@ -34627,7 +34586,23 @@
           <w:sz w:val="24"/>
           <w:szCs w:val="24"/>
         </w:rPr>
-        <w:t xml:space="preserve"> essere usato al più per una comunicazione alla volta</w:t>
+        <w:t xml:space="preserve"> essere usato al più per una </w:t>
+      </w:r>
+      <w:r>
+        <w:rPr>
+          <w:rFonts w:ascii="Times New Roman" w:hAnsi="Times New Roman"/>
+          <w:sz w:val="24"/>
+          <w:szCs w:val="24"/>
+        </w:rPr>
+        <w:t>trasmissione</w:t>
+      </w:r>
+      <w:r>
+        <w:rPr>
+          <w:rFonts w:ascii="Times New Roman" w:hAnsi="Times New Roman"/>
+          <w:sz w:val="24"/>
+          <w:szCs w:val="24"/>
+        </w:rPr>
+        <w:t xml:space="preserve"> alla volta</w:t>
       </w:r>
       <w:r>
         <w:rPr>
@@ -34636,6 +34611,22 @@
           <w:szCs w:val="24"/>
         </w:rPr>
         <w:t xml:space="preserve">. </w:t>
+      </w:r>
+      <w:r>
+        <w:rPr>
+          <w:rFonts w:ascii="Times New Roman" w:hAnsi="Times New Roman"/>
+          <w:sz w:val="24"/>
+          <w:szCs w:val="24"/>
+        </w:rPr>
+        <w:t>Questo</w:t>
+      </w:r>
+      <w:r>
+        <w:rPr>
+          <w:rFonts w:ascii="Times New Roman" w:hAnsi="Times New Roman"/>
+          <w:sz w:val="24"/>
+          <w:szCs w:val="24"/>
+        </w:rPr>
+        <w:t xml:space="preserve"> ha reso difficile l'adozione di approcci asincroni che avrebbero potuto migliorare significativamente le prestazioni del sistema.</w:t>
       </w:r>
     </w:p>
     <w:p>
@@ -34658,15 +34649,195 @@
           <w:sz w:val="24"/>
           <w:szCs w:val="24"/>
         </w:rPr>
-        <w:t>Questo</w:t>
-      </w:r>
-      <w:r>
-        <w:rPr>
-          <w:rFonts w:ascii="Times New Roman" w:hAnsi="Times New Roman"/>
-          <w:sz w:val="24"/>
-          <w:szCs w:val="24"/>
-        </w:rPr>
-        <w:t xml:space="preserve"> ha reso difficile l'adozione di approcci asincroni che avrebbero potuto migliorare significativamente le prestazioni del sistema.</w:t>
+        <w:t xml:space="preserve">Inoltre, </w:t>
+      </w:r>
+      <w:r>
+        <w:rPr>
+          <w:rFonts w:ascii="Times New Roman" w:hAnsi="Times New Roman"/>
+          <w:sz w:val="24"/>
+          <w:szCs w:val="24"/>
+        </w:rPr>
+        <w:t xml:space="preserve">anche in presenza di un mezzo comunicativo </w:t>
+      </w:r>
+      <w:r>
+        <w:rPr>
+          <w:rFonts w:ascii="Times New Roman" w:hAnsi="Times New Roman"/>
+          <w:i/>
+          <w:iCs/>
+          <w:sz w:val="24"/>
+          <w:szCs w:val="24"/>
+        </w:rPr>
+        <w:t>full-duplex</w:t>
+      </w:r>
+      <w:r>
+        <w:rPr>
+          <w:rFonts w:ascii="Times New Roman" w:hAnsi="Times New Roman"/>
+          <w:i/>
+          <w:iCs/>
+          <w:sz w:val="24"/>
+          <w:szCs w:val="24"/>
+        </w:rPr>
+        <w:t>,</w:t>
+      </w:r>
+      <w:r>
+        <w:rPr>
+          <w:rFonts w:ascii="Times New Roman" w:hAnsi="Times New Roman"/>
+          <w:sz w:val="24"/>
+          <w:szCs w:val="24"/>
+        </w:rPr>
+        <w:t xml:space="preserve"> ad esempio quello </w:t>
+      </w:r>
+      <w:r>
+        <w:rPr>
+          <w:rFonts w:ascii="Times New Roman" w:hAnsi="Times New Roman"/>
+          <w:sz w:val="24"/>
+          <w:szCs w:val="24"/>
+        </w:rPr>
+        <w:t>del</w:t>
+      </w:r>
+      <w:r>
+        <w:rPr>
+          <w:rFonts w:ascii="Times New Roman" w:hAnsi="Times New Roman"/>
+          <w:sz w:val="24"/>
+          <w:szCs w:val="24"/>
+        </w:rPr>
+        <w:t xml:space="preserve">lo standard per le comunicazioni seriali </w:t>
+      </w:r>
+      <w:r>
+        <w:rPr>
+          <w:rFonts w:ascii="Times New Roman" w:hAnsi="Times New Roman"/>
+          <w:sz w:val="24"/>
+          <w:szCs w:val="24"/>
+        </w:rPr>
+        <w:t>RS-485</w:t>
+      </w:r>
+      <w:r>
+        <w:rPr>
+          <w:rFonts w:ascii="Times New Roman" w:hAnsi="Times New Roman"/>
+          <w:sz w:val="24"/>
+          <w:szCs w:val="24"/>
+        </w:rPr>
+        <w:t xml:space="preserve"> a </w:t>
+      </w:r>
+      <w:r>
+        <w:rPr>
+          <w:rFonts w:ascii="Times New Roman" w:hAnsi="Times New Roman"/>
+          <w:sz w:val="24"/>
+          <w:szCs w:val="24"/>
+        </w:rPr>
+        <w:t>quattro fili</w:t>
+      </w:r>
+      <w:r>
+        <w:rPr>
+          <w:rFonts w:ascii="Times New Roman" w:hAnsi="Times New Roman"/>
+          <w:sz w:val="24"/>
+          <w:szCs w:val="24"/>
+        </w:rPr>
+        <w:t xml:space="preserve">, </w:t>
+      </w:r>
+      <w:r>
+        <w:rPr>
+          <w:rFonts w:ascii="Times New Roman" w:hAnsi="Times New Roman"/>
+          <w:sz w:val="24"/>
+          <w:szCs w:val="24"/>
+        </w:rPr>
+        <w:t xml:space="preserve">la struttura della connessione a </w:t>
+      </w:r>
+      <w:r>
+        <w:rPr>
+          <w:rFonts w:ascii="Times New Roman" w:hAnsi="Times New Roman"/>
+          <w:i/>
+          <w:iCs/>
+          <w:sz w:val="24"/>
+          <w:szCs w:val="24"/>
+        </w:rPr>
+        <w:t>bus</w:t>
+      </w:r>
+      <w:r>
+        <w:rPr>
+          <w:rFonts w:ascii="Times New Roman" w:hAnsi="Times New Roman"/>
+          <w:sz w:val="24"/>
+          <w:szCs w:val="24"/>
+        </w:rPr>
+        <w:t xml:space="preserve"> non offr</w:t>
+      </w:r>
+      <w:r>
+        <w:rPr>
+          <w:rFonts w:ascii="Times New Roman" w:hAnsi="Times New Roman"/>
+          <w:sz w:val="24"/>
+          <w:szCs w:val="24"/>
+        </w:rPr>
+        <w:t>irebbe</w:t>
+      </w:r>
+      <w:r>
+        <w:rPr>
+          <w:rFonts w:ascii="Times New Roman" w:hAnsi="Times New Roman"/>
+          <w:sz w:val="24"/>
+          <w:szCs w:val="24"/>
+        </w:rPr>
+        <w:t xml:space="preserve"> garanzie sulla gestione delle collisioni</w:t>
+      </w:r>
+      <w:r>
+        <w:rPr>
+          <w:rFonts w:ascii="Times New Roman" w:hAnsi="Times New Roman"/>
+          <w:sz w:val="24"/>
+          <w:szCs w:val="24"/>
+        </w:rPr>
+        <w:t xml:space="preserve">, rendendo il sistema </w:t>
+      </w:r>
+      <w:r>
+        <w:rPr>
+          <w:rFonts w:ascii="Times New Roman" w:hAnsi="Times New Roman"/>
+          <w:sz w:val="24"/>
+          <w:szCs w:val="24"/>
+        </w:rPr>
+        <w:t xml:space="preserve">potenzialmente </w:t>
+      </w:r>
+      <w:r>
+        <w:rPr>
+          <w:rFonts w:ascii="Times New Roman" w:hAnsi="Times New Roman"/>
+          <w:sz w:val="24"/>
+          <w:szCs w:val="24"/>
+        </w:rPr>
+        <w:t xml:space="preserve">più inaffidabile di quello </w:t>
+      </w:r>
+      <w:proofErr w:type="spellStart"/>
+      <w:r>
+        <w:rPr>
+          <w:rFonts w:ascii="Times New Roman" w:hAnsi="Times New Roman"/>
+          <w:i/>
+          <w:iCs/>
+          <w:sz w:val="24"/>
+          <w:szCs w:val="24"/>
+        </w:rPr>
+        <w:t>half</w:t>
+      </w:r>
+      <w:proofErr w:type="spellEnd"/>
+      <w:r>
+        <w:rPr>
+          <w:rFonts w:ascii="Times New Roman" w:hAnsi="Times New Roman"/>
+          <w:i/>
+          <w:iCs/>
+          <w:sz w:val="24"/>
+          <w:szCs w:val="24"/>
+        </w:rPr>
+        <w:t>-duplex</w:t>
+      </w:r>
+      <w:r>
+        <w:rPr>
+          <w:rFonts w:ascii="Times New Roman" w:hAnsi="Times New Roman"/>
+          <w:sz w:val="24"/>
+          <w:szCs w:val="24"/>
+        </w:rPr>
+        <w:t xml:space="preserve"> in un’ottica asincrona</w:t>
+      </w:r>
+      <w:r>
+        <w:rPr>
+          <w:rFonts w:ascii="Times New Roman" w:hAnsi="Times New Roman"/>
+          <w:sz w:val="24"/>
+          <w:szCs w:val="24"/>
+        </w:rPr>
+        <w:t>.</w:t>
       </w:r>
     </w:p>
     <w:p>
@@ -34683,192 +34854,40 @@
           <w:szCs w:val="24"/>
         </w:rPr>
       </w:pPr>
-      <w:r>
-        <w:rPr>
-          <w:rFonts w:ascii="Times New Roman" w:hAnsi="Times New Roman"/>
-          <w:sz w:val="24"/>
-          <w:szCs w:val="24"/>
-        </w:rPr>
-        <w:t xml:space="preserve">Inoltre, </w:t>
-      </w:r>
-      <w:r>
-        <w:rPr>
-          <w:rFonts w:ascii="Times New Roman" w:hAnsi="Times New Roman"/>
-          <w:sz w:val="24"/>
-          <w:szCs w:val="24"/>
-        </w:rPr>
-        <w:t xml:space="preserve">anche in presenza di un mezzo comunicativo </w:t>
-      </w:r>
-      <w:r>
-        <w:rPr>
-          <w:rFonts w:ascii="Times New Roman" w:hAnsi="Times New Roman"/>
-          <w:i/>
-          <w:iCs/>
-          <w:sz w:val="24"/>
-          <w:szCs w:val="24"/>
-        </w:rPr>
-        <w:t>full-duplex</w:t>
-      </w:r>
-      <w:r>
-        <w:rPr>
-          <w:rFonts w:ascii="Times New Roman" w:hAnsi="Times New Roman"/>
-          <w:sz w:val="24"/>
-          <w:szCs w:val="24"/>
-        </w:rPr>
-        <w:t xml:space="preserve"> ad esempio quello </w:t>
-      </w:r>
-      <w:r>
-        <w:rPr>
-          <w:rFonts w:ascii="Times New Roman" w:hAnsi="Times New Roman"/>
-          <w:sz w:val="24"/>
-          <w:szCs w:val="24"/>
-        </w:rPr>
-        <w:t xml:space="preserve">lo standard per le comunicazioni seriali </w:t>
-      </w:r>
-      <w:r>
-        <w:rPr>
-          <w:rFonts w:ascii="Times New Roman" w:hAnsi="Times New Roman"/>
-          <w:sz w:val="24"/>
-          <w:szCs w:val="24"/>
-        </w:rPr>
-        <w:t>RS-485</w:t>
-      </w:r>
-      <w:r>
-        <w:rPr>
-          <w:rFonts w:ascii="Times New Roman" w:hAnsi="Times New Roman"/>
-          <w:sz w:val="24"/>
-          <w:szCs w:val="24"/>
-        </w:rPr>
-        <w:t xml:space="preserve"> a </w:t>
-      </w:r>
-      <w:r>
-        <w:rPr>
-          <w:rFonts w:ascii="Times New Roman" w:hAnsi="Times New Roman"/>
-          <w:sz w:val="24"/>
-          <w:szCs w:val="24"/>
-        </w:rPr>
-        <w:t>quattro</w:t>
-      </w:r>
-      <w:r>
-        <w:rPr>
-          <w:rFonts w:ascii="Times New Roman" w:hAnsi="Times New Roman"/>
-          <w:sz w:val="24"/>
-          <w:szCs w:val="24"/>
-        </w:rPr>
-        <w:t xml:space="preserve"> fili</w:t>
-      </w:r>
-      <w:r>
-        <w:rPr>
-          <w:rFonts w:ascii="Times New Roman" w:hAnsi="Times New Roman"/>
-          <w:sz w:val="24"/>
-          <w:szCs w:val="24"/>
-        </w:rPr>
-        <w:t xml:space="preserve">, </w:t>
-      </w:r>
-      <w:r>
-        <w:rPr>
-          <w:rFonts w:ascii="Times New Roman" w:hAnsi="Times New Roman"/>
-          <w:sz w:val="24"/>
-          <w:szCs w:val="24"/>
-        </w:rPr>
-        <w:t xml:space="preserve">la struttura della connessione a </w:t>
-      </w:r>
-      <w:r>
-        <w:rPr>
-          <w:rFonts w:ascii="Times New Roman" w:hAnsi="Times New Roman"/>
-          <w:i/>
-          <w:iCs/>
-          <w:sz w:val="24"/>
-          <w:szCs w:val="24"/>
-        </w:rPr>
-        <w:t>bus</w:t>
-      </w:r>
-      <w:r>
-        <w:rPr>
-          <w:rFonts w:ascii="Times New Roman" w:hAnsi="Times New Roman"/>
-          <w:sz w:val="24"/>
-          <w:szCs w:val="24"/>
-        </w:rPr>
-        <w:t xml:space="preserve"> non offr</w:t>
-      </w:r>
-      <w:r>
-        <w:rPr>
-          <w:rFonts w:ascii="Times New Roman" w:hAnsi="Times New Roman"/>
-          <w:sz w:val="24"/>
-          <w:szCs w:val="24"/>
-        </w:rPr>
-        <w:t>irebbe</w:t>
-      </w:r>
-      <w:r>
-        <w:rPr>
-          <w:rFonts w:ascii="Times New Roman" w:hAnsi="Times New Roman"/>
-          <w:sz w:val="24"/>
-          <w:szCs w:val="24"/>
-        </w:rPr>
-        <w:t xml:space="preserve"> garanzie sulla gestione delle collisioni</w:t>
-      </w:r>
-      <w:r>
-        <w:rPr>
-          <w:rFonts w:ascii="Times New Roman" w:hAnsi="Times New Roman"/>
-          <w:sz w:val="24"/>
-          <w:szCs w:val="24"/>
-        </w:rPr>
-        <w:t xml:space="preserve">, rendendo il sistema </w:t>
-      </w:r>
-      <w:r>
-        <w:rPr>
-          <w:rFonts w:ascii="Times New Roman" w:hAnsi="Times New Roman"/>
-          <w:sz w:val="24"/>
-          <w:szCs w:val="24"/>
-        </w:rPr>
-        <w:t xml:space="preserve">potenzialmente </w:t>
-      </w:r>
-      <w:r>
-        <w:rPr>
-          <w:rFonts w:ascii="Times New Roman" w:hAnsi="Times New Roman"/>
-          <w:sz w:val="24"/>
-          <w:szCs w:val="24"/>
-        </w:rPr>
-        <w:t xml:space="preserve">più inaffidabile di quello </w:t>
-      </w:r>
-      <w:proofErr w:type="spellStart"/>
-      <w:r>
-        <w:rPr>
-          <w:rFonts w:ascii="Times New Roman" w:hAnsi="Times New Roman"/>
-          <w:i/>
-          <w:iCs/>
-          <w:sz w:val="24"/>
-          <w:szCs w:val="24"/>
-        </w:rPr>
-        <w:t>half</w:t>
-      </w:r>
-      <w:proofErr w:type="spellEnd"/>
-      <w:r>
-        <w:rPr>
-          <w:rFonts w:ascii="Times New Roman" w:hAnsi="Times New Roman"/>
-          <w:i/>
-          <w:iCs/>
-          <w:sz w:val="24"/>
-          <w:szCs w:val="24"/>
-        </w:rPr>
-        <w:t>-duplex</w:t>
-      </w:r>
-      <w:r>
-        <w:rPr>
-          <w:rFonts w:ascii="Times New Roman" w:hAnsi="Times New Roman"/>
-          <w:sz w:val="24"/>
-          <w:szCs w:val="24"/>
-        </w:rPr>
-        <w:t xml:space="preserve"> in un’ottica asincrona</w:t>
-      </w:r>
-      <w:r>
-        <w:rPr>
-          <w:rFonts w:ascii="Times New Roman" w:hAnsi="Times New Roman"/>
-          <w:sz w:val="24"/>
-          <w:szCs w:val="24"/>
-        </w:rPr>
-        <w:t>.</w:t>
-      </w:r>
+    </w:p>
+    <w:p>
+      <w:pPr>
+        <w:pStyle w:val="Heading2"/>
+        <w:spacing w:line="360" w:lineRule="auto"/>
+        <w:jc w:val="both"/>
+        <w:rPr>
+          <w:b/>
+          <w:bCs/>
+          <w:sz w:val="32"/>
+          <w:szCs w:val="32"/>
+        </w:rPr>
+      </w:pPr>
+      <w:bookmarkStart w:id="47" w:name="_Toc147840074"/>
+      <w:r>
+        <w:rPr>
+          <w:b/>
+          <w:bCs/>
+          <w:sz w:val="32"/>
+          <w:szCs w:val="32"/>
+        </w:rPr>
+        <w:t>5.8</w:t>
+      </w:r>
+      <w:r>
+        <w:rPr>
+          <w:b/>
+          <w:bCs/>
+          <w:sz w:val="32"/>
+          <w:szCs w:val="32"/>
+        </w:rPr>
+        <w:tab/>
+        <w:t>Comportamenti selettivi</w:t>
+      </w:r>
+      <w:bookmarkEnd w:id="47"/>
     </w:p>
     <w:p>
       <w:pPr>
@@ -34884,57 +34903,88 @@
           <w:szCs w:val="24"/>
         </w:rPr>
       </w:pPr>
-    </w:p>
-    <w:p>
-      <w:pPr>
-        <w:pStyle w:val="Heading2"/>
-        <w:spacing w:line="360" w:lineRule="auto"/>
-        <w:jc w:val="both"/>
-        <w:rPr>
-          <w:b/>
-          <w:bCs/>
-          <w:sz w:val="32"/>
-          <w:szCs w:val="32"/>
-        </w:rPr>
-      </w:pPr>
-      <w:bookmarkStart w:id="47" w:name="_Toc147840074"/>
-      <w:r>
-        <w:rPr>
-          <w:b/>
-          <w:bCs/>
-          <w:sz w:val="32"/>
-          <w:szCs w:val="32"/>
-        </w:rPr>
-        <w:t>5.</w:t>
-      </w:r>
-      <w:r>
-        <w:rPr>
-          <w:b/>
-          <w:bCs/>
-          <w:sz w:val="32"/>
-          <w:szCs w:val="32"/>
-        </w:rPr>
-        <w:t>8</w:t>
-      </w:r>
-      <w:r>
-        <w:rPr>
-          <w:b/>
-          <w:bCs/>
-          <w:sz w:val="32"/>
-          <w:szCs w:val="32"/>
-        </w:rPr>
-        <w:tab/>
-      </w:r>
-      <w:r>
-        <w:rPr>
-          <w:b/>
-          <w:bCs/>
-          <w:sz w:val="32"/>
-          <w:szCs w:val="32"/>
-        </w:rPr>
-        <w:t>Comportamenti selettivi</w:t>
-      </w:r>
-      <w:bookmarkEnd w:id="47"/>
+      <w:r>
+        <w:rPr>
+          <w:rFonts w:ascii="Times New Roman" w:hAnsi="Times New Roman"/>
+          <w:sz w:val="24"/>
+          <w:szCs w:val="24"/>
+        </w:rPr>
+        <w:t xml:space="preserve">Il programma originale </w:t>
+      </w:r>
+      <w:proofErr w:type="spellStart"/>
+      <w:r>
+        <w:rPr>
+          <w:rFonts w:ascii="Times New Roman" w:hAnsi="Times New Roman"/>
+          <w:sz w:val="24"/>
+          <w:szCs w:val="24"/>
+        </w:rPr>
+        <w:t>MultiBench</w:t>
+      </w:r>
+      <w:proofErr w:type="spellEnd"/>
+      <w:r>
+        <w:rPr>
+          <w:rFonts w:ascii="Times New Roman" w:hAnsi="Times New Roman"/>
+          <w:sz w:val="24"/>
+          <w:szCs w:val="24"/>
+        </w:rPr>
+        <w:t xml:space="preserve"> e la riprogettazione di questo caso di studio sono state entrambe organizzate graficamente tramite un menu di selezione dell’interfaccia. Nello specifico di </w:t>
+      </w:r>
+      <w:proofErr w:type="spellStart"/>
+      <w:r>
+        <w:rPr>
+          <w:rFonts w:ascii="Times New Roman" w:hAnsi="Times New Roman"/>
+          <w:sz w:val="24"/>
+          <w:szCs w:val="24"/>
+        </w:rPr>
+        <w:t>Tkinter</w:t>
+      </w:r>
+      <w:proofErr w:type="spellEnd"/>
+      <w:r>
+        <w:rPr>
+          <w:rFonts w:ascii="Times New Roman" w:hAnsi="Times New Roman"/>
+          <w:sz w:val="24"/>
+          <w:szCs w:val="24"/>
+        </w:rPr>
+        <w:t xml:space="preserve"> si è utilizzato il </w:t>
+      </w:r>
+      <w:proofErr w:type="spellStart"/>
+      <w:r>
+        <w:rPr>
+          <w:rFonts w:ascii="Times New Roman" w:hAnsi="Times New Roman"/>
+          <w:i/>
+          <w:iCs/>
+          <w:sz w:val="24"/>
+          <w:szCs w:val="24"/>
+        </w:rPr>
+        <w:t>widget</w:t>
+      </w:r>
+      <w:proofErr w:type="spellEnd"/>
+      <w:r>
+        <w:rPr>
+          <w:rFonts w:ascii="Times New Roman" w:hAnsi="Times New Roman"/>
+          <w:sz w:val="24"/>
+          <w:szCs w:val="24"/>
+        </w:rPr>
+        <w:t xml:space="preserve"> </w:t>
+      </w:r>
+      <w:r>
+        <w:rPr>
+          <w:rFonts w:ascii="Times New Roman" w:hAnsi="Times New Roman"/>
+          <w:i/>
+          <w:iCs/>
+          <w:sz w:val="24"/>
+          <w:szCs w:val="24"/>
+        </w:rPr>
+        <w:t>notebook</w:t>
+      </w:r>
+      <w:r>
+        <w:rPr>
+          <w:rFonts w:ascii="Times New Roman" w:hAnsi="Times New Roman"/>
+          <w:sz w:val="24"/>
+          <w:szCs w:val="24"/>
+        </w:rPr>
+        <w:t>, che permette di creare diverse interfacce selezionabili da un menu.</w:t>
+      </w:r>
     </w:p>
     <w:p>
       <w:pPr>
@@ -34956,43 +35006,15 @@
           <w:sz w:val="24"/>
           <w:szCs w:val="24"/>
         </w:rPr>
-        <w:t xml:space="preserve">Il programma originale </w:t>
-      </w:r>
-      <w:proofErr w:type="spellStart"/>
-      <w:r>
-        <w:rPr>
-          <w:rFonts w:ascii="Times New Roman" w:hAnsi="Times New Roman"/>
-          <w:sz w:val="24"/>
-          <w:szCs w:val="24"/>
-        </w:rPr>
-        <w:t>MultiBench</w:t>
-      </w:r>
-      <w:proofErr w:type="spellEnd"/>
-      <w:r>
-        <w:rPr>
-          <w:rFonts w:ascii="Times New Roman" w:hAnsi="Times New Roman"/>
-          <w:sz w:val="24"/>
-          <w:szCs w:val="24"/>
-        </w:rPr>
-        <w:t xml:space="preserve"> e la riprogettazione di questo caso di studio sono state entrambe organizzate graficamente tramite un menu di selezione dell’interfaccia. Nello specifico di </w:t>
-      </w:r>
-      <w:proofErr w:type="spellStart"/>
-      <w:r>
-        <w:rPr>
-          <w:rFonts w:ascii="Times New Roman" w:hAnsi="Times New Roman"/>
-          <w:sz w:val="24"/>
-          <w:szCs w:val="24"/>
-        </w:rPr>
-        <w:t>Tkinter</w:t>
-      </w:r>
-      <w:proofErr w:type="spellEnd"/>
-      <w:r>
-        <w:rPr>
-          <w:rFonts w:ascii="Times New Roman" w:hAnsi="Times New Roman"/>
-          <w:sz w:val="24"/>
-          <w:szCs w:val="24"/>
-        </w:rPr>
-        <w:t xml:space="preserve"> si è utilizzato il </w:t>
+        <w:t>Ognuna di queste interfacce</w:t>
+      </w:r>
+      <w:r>
+        <w:rPr>
+          <w:rFonts w:ascii="Times New Roman" w:hAnsi="Times New Roman"/>
+          <w:sz w:val="24"/>
+          <w:szCs w:val="24"/>
+        </w:rPr>
+        <w:t xml:space="preserve"> contiene </w:t>
       </w:r>
       <w:proofErr w:type="spellStart"/>
       <w:r>
@@ -35012,25 +35034,55 @@
           <w:sz w:val="24"/>
           <w:szCs w:val="24"/>
         </w:rPr>
-        <w:t xml:space="preserve"> </w:t>
-      </w:r>
-      <w:r>
-        <w:rPr>
-          <w:rFonts w:ascii="Times New Roman" w:hAnsi="Times New Roman"/>
-          <w:i/>
-          <w:iCs/>
-          <w:sz w:val="24"/>
-          <w:szCs w:val="24"/>
-        </w:rPr>
-        <w:t>notebook</w:t>
-      </w:r>
-      <w:r>
-        <w:rPr>
-          <w:rFonts w:ascii="Times New Roman" w:hAnsi="Times New Roman"/>
-          <w:sz w:val="24"/>
-          <w:szCs w:val="24"/>
-        </w:rPr>
-        <w:t>, che permette di creare diverse interfacce selezionabili da un menu.</w:t>
+        <w:t xml:space="preserve"> con funzionalità diverse all’infuori del pannello superiore che, essendo non incluso nel notebook, è sempre presente indipendentemente </w:t>
+      </w:r>
+      <w:r>
+        <w:rPr>
+          <w:rFonts w:ascii="Times New Roman" w:hAnsi="Times New Roman"/>
+          <w:sz w:val="24"/>
+          <w:szCs w:val="24"/>
+        </w:rPr>
+        <w:t>dal menu selezionato</w:t>
+      </w:r>
+      <w:r>
+        <w:rPr>
+          <w:rFonts w:ascii="Times New Roman" w:hAnsi="Times New Roman"/>
+          <w:sz w:val="24"/>
+          <w:szCs w:val="24"/>
+        </w:rPr>
+        <w:t>. Essendo molti di questi compiti delle interfacce non condivisi tra di esse, per migliorare ulteriormente le prestazioni si potrebbe evitare di eseguire tutti quei compiti che non sono relativi all’interfaccia correntemente selezionata.</w:t>
+      </w:r>
+      <w:r>
+        <w:rPr>
+          <w:rFonts w:ascii="Times New Roman" w:hAnsi="Times New Roman"/>
+          <w:sz w:val="24"/>
+          <w:szCs w:val="24"/>
+        </w:rPr>
+        <w:t xml:space="preserve"> Applicativamente vorrebbe dire che</w:t>
+      </w:r>
+      <w:r>
+        <w:rPr>
+          <w:rFonts w:ascii="Times New Roman" w:hAnsi="Times New Roman"/>
+          <w:sz w:val="24"/>
+          <w:szCs w:val="24"/>
+        </w:rPr>
+        <w:t xml:space="preserve">, quando un utente decide di voler cambiare interfaccia del notebook, </w:t>
+      </w:r>
+      <w:r>
+        <w:rPr>
+          <w:rFonts w:ascii="Times New Roman" w:hAnsi="Times New Roman"/>
+          <w:sz w:val="24"/>
+          <w:szCs w:val="24"/>
+        </w:rPr>
+        <w:t>sarebbe</w:t>
+      </w:r>
+      <w:r>
+        <w:rPr>
+          <w:rFonts w:ascii="Times New Roman" w:hAnsi="Times New Roman"/>
+          <w:sz w:val="24"/>
+          <w:szCs w:val="24"/>
+        </w:rPr>
+        <w:t xml:space="preserve"> necessario cambiare i Task della coda per adattarli alle necessità dell’interfaccia selezionata. </w:t>
       </w:r>
     </w:p>
     <w:p>
@@ -35053,27 +35105,39 @@
           <w:sz w:val="24"/>
           <w:szCs w:val="24"/>
         </w:rPr>
-        <w:t xml:space="preserve">Ogni singola interfaccia contiene </w:t>
-      </w:r>
-      <w:proofErr w:type="spellStart"/>
-      <w:r>
-        <w:rPr>
-          <w:rFonts w:ascii="Times New Roman" w:hAnsi="Times New Roman"/>
-          <w:i/>
-          <w:iCs/>
-          <w:sz w:val="24"/>
-          <w:szCs w:val="24"/>
-        </w:rPr>
-        <w:t>widget</w:t>
-      </w:r>
-      <w:proofErr w:type="spellEnd"/>
-      <w:r>
-        <w:rPr>
-          <w:rFonts w:ascii="Times New Roman" w:hAnsi="Times New Roman"/>
-          <w:sz w:val="24"/>
-          <w:szCs w:val="24"/>
-        </w:rPr>
-        <w:t xml:space="preserve"> diversi con funzionalità diverse all’infuori del pannello superiore che, essendo non incluso nel notebook, è sempre presente indipendentemente dall’interfaccia selezionata. Essendo molti di questi compiti delle interfacce non condivisi tra di esse, per migliorare ulteriormente le prestazioni si potrebbe evitare di eseguire tutti quei compiti che non sono relativi all’interfaccia correntemente selezionata.</w:t>
+        <w:t xml:space="preserve">Inizialmente si era pensato di rimuovere tutti i Task dalla coda e </w:t>
+      </w:r>
+      <w:r>
+        <w:rPr>
+          <w:rFonts w:ascii="Times New Roman" w:hAnsi="Times New Roman"/>
+          <w:sz w:val="24"/>
+          <w:szCs w:val="24"/>
+        </w:rPr>
+        <w:t>inserire</w:t>
+      </w:r>
+      <w:r>
+        <w:rPr>
+          <w:rFonts w:ascii="Times New Roman" w:hAnsi="Times New Roman"/>
+          <w:sz w:val="24"/>
+          <w:szCs w:val="24"/>
+        </w:rPr>
+        <w:t xml:space="preserve"> i Task dell’interfaccia richiesta</w:t>
+      </w:r>
+      <w:r>
+        <w:rPr>
+          <w:rFonts w:ascii="Times New Roman" w:hAnsi="Times New Roman"/>
+          <w:sz w:val="24"/>
+          <w:szCs w:val="24"/>
+        </w:rPr>
+        <w:t>, tuttavia q</w:t>
+      </w:r>
+      <w:r>
+        <w:rPr>
+          <w:rFonts w:ascii="Times New Roman" w:hAnsi="Times New Roman"/>
+          <w:sz w:val="24"/>
+          <w:szCs w:val="24"/>
+        </w:rPr>
+        <w:t>uesto approccio è risultato molto problematico per due aspetti.</w:t>
       </w:r>
     </w:p>
     <w:p>
@@ -35096,7 +35160,7 @@
           <w:sz w:val="24"/>
           <w:szCs w:val="24"/>
         </w:rPr>
-        <w:t>In pratica, quando un utente decide di voler cambiare interfaccia del notebook, è necessario cambiare i Task della coda per adattarli alle necessità dell’interfaccia selezionata. Inizialmente si era pensato di rimuovere tutti i Task dalla coda e allocare all’interno della coda di priorità i Task dell’interfaccia richiesta. Questo approccio è risultato molto problematico per due aspetti.</w:t>
+        <w:t xml:space="preserve">In primo luogo, la creazione del singolo Task ha un costo computazionale relativamente alto e messa nell’ottica di decine di Task, diventerebbe presto inadatto a un sistema che necessità di responsività.   </w:t>
       </w:r>
     </w:p>
     <w:p>
@@ -35119,7 +35183,96 @@
           <w:sz w:val="24"/>
           <w:szCs w:val="24"/>
         </w:rPr>
-        <w:t xml:space="preserve">In primo luogo, la creazione del singolo Task ha un costo computazionale relativamente alto e messa nell’ottica di decine di Task, diventerebbe presto inadatto a un sistema che necessità di responsività.   </w:t>
+        <w:t xml:space="preserve">In secondo luogo, la rimozione e l’inserimento di altri Task vanificherebbe lo stato in cui la coda era prima di cambiare interfaccia. </w:t>
+      </w:r>
+      <w:r>
+        <w:rPr>
+          <w:rFonts w:ascii="Times New Roman" w:hAnsi="Times New Roman"/>
+          <w:sz w:val="24"/>
+          <w:szCs w:val="24"/>
+        </w:rPr>
+        <w:t>In altre parole</w:t>
+      </w:r>
+      <w:r>
+        <w:rPr>
+          <w:rFonts w:ascii="Times New Roman" w:hAnsi="Times New Roman"/>
+          <w:sz w:val="24"/>
+          <w:szCs w:val="24"/>
+        </w:rPr>
+        <w:t>, se un utente che naviga tra le interfacce, richiede un’interfaccia del notebook che aveva visualizzato poco fa</w:t>
+      </w:r>
+      <w:r>
+        <w:rPr>
+          <w:rFonts w:ascii="Times New Roman" w:hAnsi="Times New Roman"/>
+          <w:sz w:val="24"/>
+          <w:szCs w:val="24"/>
+        </w:rPr>
+        <w:t>, i</w:t>
+      </w:r>
+      <w:r>
+        <w:rPr>
+          <w:rFonts w:ascii="Times New Roman" w:hAnsi="Times New Roman"/>
+          <w:sz w:val="24"/>
+          <w:szCs w:val="24"/>
+        </w:rPr>
+        <w:t xml:space="preserve">ndipendentemente dal tempo passato nell’interfaccia, i Task ad essa associati sarebbero </w:t>
+      </w:r>
+      <w:r>
+        <w:rPr>
+          <w:rFonts w:ascii="Times New Roman" w:hAnsi="Times New Roman"/>
+          <w:sz w:val="24"/>
+          <w:szCs w:val="24"/>
+        </w:rPr>
+        <w:t>ripartirebbero</w:t>
+      </w:r>
+      <w:r>
+        <w:rPr>
+          <w:rFonts w:ascii="Times New Roman" w:hAnsi="Times New Roman"/>
+          <w:sz w:val="24"/>
+          <w:szCs w:val="24"/>
+        </w:rPr>
+        <w:t xml:space="preserve"> dal primo in ordine di inserimento e non dall’ultimo che sarebbe dovuto essere eseguito prima del cambio del menu. </w:t>
+      </w:r>
+      <w:r>
+        <w:rPr>
+          <w:rFonts w:ascii="Times New Roman" w:hAnsi="Times New Roman"/>
+          <w:sz w:val="24"/>
+          <w:szCs w:val="24"/>
+        </w:rPr>
+        <w:t>Nonostante sia</w:t>
+      </w:r>
+      <w:r>
+        <w:rPr>
+          <w:rFonts w:ascii="Times New Roman" w:hAnsi="Times New Roman"/>
+          <w:sz w:val="24"/>
+          <w:szCs w:val="24"/>
+        </w:rPr>
+        <w:t xml:space="preserve"> un problema risolvibile </w:t>
+      </w:r>
+      <w:r>
+        <w:rPr>
+          <w:rFonts w:ascii="Times New Roman" w:hAnsi="Times New Roman"/>
+          <w:sz w:val="24"/>
+          <w:szCs w:val="24"/>
+        </w:rPr>
+        <w:lastRenderedPageBreak/>
+        <w:t xml:space="preserve">utilizzando strutture dati di supporto per memorizzare l’ordine dei Task al momento della rimozione dalla coda, aumenta la complessità generale della </w:t>
+      </w:r>
+      <w:r>
+        <w:rPr>
+          <w:rFonts w:ascii="Times New Roman" w:hAnsi="Times New Roman"/>
+          <w:sz w:val="24"/>
+          <w:szCs w:val="24"/>
+        </w:rPr>
+        <w:t>logica applicata</w:t>
+      </w:r>
+      <w:r>
+        <w:rPr>
+          <w:rFonts w:ascii="Times New Roman" w:hAnsi="Times New Roman"/>
+          <w:sz w:val="24"/>
+          <w:szCs w:val="24"/>
+        </w:rPr>
+        <w:t>.</w:t>
       </w:r>
     </w:p>
     <w:p>
@@ -35142,24 +35295,23 @@
           <w:sz w:val="24"/>
           <w:szCs w:val="24"/>
         </w:rPr>
-        <w:t xml:space="preserve">In secondo luogo, la rimozione e l’inserimento di altri Task vanificherebbe lo stato in cui la coda era prima di cambiare interfaccia. Applicativamente, se un utente che naviga tra le interfacce, richiede un’interfaccia del notebook che aveva visualizzato poco fa. Indipendentemente dal tempo passato nell’interfaccia, i Task ad essa associati sarebbero ripartiti dal primo in ordine di inserimento e non dall’ultimo che sarebbe dovuto essere </w:t>
-      </w:r>
-      <w:r>
-        <w:rPr>
-          <w:rFonts w:ascii="Times New Roman" w:hAnsi="Times New Roman"/>
-          <w:sz w:val="24"/>
-          <w:szCs w:val="24"/>
-        </w:rPr>
-        <w:lastRenderedPageBreak/>
-        <w:t>eseguito prima del cambio del menu. Questo è sicuramente un problema risolvibile utilizzando strutture dati di supporto per memorizzare anche l’ordine dei Task al momento della rimozione dalla coda, cionondimeno aumenta la complessità generale della pratica</w:t>
-      </w:r>
-      <w:r>
-        <w:rPr>
-          <w:rFonts w:ascii="Times New Roman" w:hAnsi="Times New Roman"/>
-          <w:sz w:val="24"/>
-          <w:szCs w:val="24"/>
-        </w:rPr>
-        <w:t>.</w:t>
+        <w:t xml:space="preserve">Una soluzione più elegante alla problematica </w:t>
+      </w:r>
+      <w:r>
+        <w:rPr>
+          <w:rFonts w:ascii="Times New Roman" w:hAnsi="Times New Roman"/>
+          <w:sz w:val="24"/>
+          <w:szCs w:val="24"/>
+        </w:rPr>
+        <w:t>consiste nell’</w:t>
+      </w:r>
+      <w:r>
+        <w:rPr>
+          <w:rFonts w:ascii="Times New Roman" w:hAnsi="Times New Roman"/>
+          <w:sz w:val="24"/>
+          <w:szCs w:val="24"/>
+        </w:rPr>
+        <w:t>utilizzare più code di priorità, e nello specifico nell’uso di una coda per ogni interfaccia del notebook.</w:t>
       </w:r>
     </w:p>
     <w:p>
@@ -35182,7 +35334,23 @@
           <w:sz w:val="24"/>
           <w:szCs w:val="24"/>
         </w:rPr>
-        <w:t>Una soluzione più elegante alla problematica sarebbe utilizzare più code di priorità, e nello specifico nell’uso di una coda per ogni interfaccia del notebook.</w:t>
+        <w:t>All’interno di ogni coda dell’interfaccia verranno inseriti i Task legati a quella precisa pagina del notebook</w:t>
+      </w:r>
+      <w:r>
+        <w:rPr>
+          <w:rFonts w:ascii="Times New Roman" w:hAnsi="Times New Roman"/>
+          <w:sz w:val="24"/>
+          <w:szCs w:val="24"/>
+        </w:rPr>
+        <w:t>, ed essi non verranno mai rimossi anche quando un'altra interfaccia verrebbe richiesta da un utente</w:t>
+      </w:r>
+      <w:r>
+        <w:rPr>
+          <w:rFonts w:ascii="Times New Roman" w:hAnsi="Times New Roman"/>
+          <w:sz w:val="24"/>
+          <w:szCs w:val="24"/>
+        </w:rPr>
+        <w:t>.</w:t>
       </w:r>
     </w:p>
     <w:p>
@@ -35205,24 +35373,406 @@
           <w:sz w:val="24"/>
           <w:szCs w:val="24"/>
         </w:rPr>
-        <w:t>All’interno di ogni coda dell’interfaccia verranno inseriti i Task legati a quella precisa pagina del notebook</w:t>
-      </w:r>
-      <w:r>
-        <w:rPr>
-          <w:rFonts w:ascii="Times New Roman" w:hAnsi="Times New Roman"/>
-          <w:sz w:val="24"/>
-          <w:szCs w:val="24"/>
-        </w:rPr>
-        <w:t>, ed essi non verranno mai rimossi anche quando un'altra interfaccia verrebbe richiesta da un utente</w:t>
-      </w:r>
-      <w:r>
-        <w:rPr>
-          <w:rFonts w:ascii="Times New Roman" w:hAnsi="Times New Roman"/>
-          <w:sz w:val="24"/>
-          <w:szCs w:val="24"/>
-        </w:rPr>
-        <w:t>.</w:t>
-      </w:r>
+        <w:t>Un riferimento a un oggetto della coda attualmente utilizzato, sarà usato come interruttore facendolo puntare direttamente alla coda interessata dall’attuale interfaccia. Così facendo non è necessario attendere tempo che i Task vengano allocati e reinseriti nella coda ogni qualvolta l’utente cambi menu, e permette di sospendere l’esecuzione dei Task di un menu e di riprenderli quando necessario.</w:t>
+      </w:r>
+    </w:p>
+    <w:p>
+      <w:pPr>
+        <w:overflowPunct/>
+        <w:autoSpaceDE/>
+        <w:autoSpaceDN/>
+        <w:adjustRightInd/>
+        <w:spacing w:line="360" w:lineRule="auto"/>
+        <w:textAlignment w:val="auto"/>
+        <w:rPr>
+          <w:rFonts w:ascii="Times New Roman" w:hAnsi="Times New Roman"/>
+          <w:sz w:val="24"/>
+          <w:szCs w:val="24"/>
+        </w:rPr>
+      </w:pPr>
+      <w:r>
+        <w:rPr>
+          <w:rFonts w:ascii="Times New Roman" w:hAnsi="Times New Roman"/>
+          <w:sz w:val="24"/>
+          <w:szCs w:val="24"/>
+        </w:rPr>
+        <w:t xml:space="preserve">Per mantenere costantemente allocate a tempo di esecuzione più code di priorità è necessario mantenere almeno un riferimento per ognuna. Questo perché l’interprete </w:t>
+      </w:r>
+      <w:proofErr w:type="spellStart"/>
+      <w:r>
+        <w:rPr>
+          <w:rFonts w:ascii="Times New Roman" w:hAnsi="Times New Roman"/>
+          <w:sz w:val="24"/>
+          <w:szCs w:val="24"/>
+        </w:rPr>
+        <w:t>CPython</w:t>
+      </w:r>
+      <w:proofErr w:type="spellEnd"/>
+      <w:r>
+        <w:rPr>
+          <w:rFonts w:ascii="Times New Roman" w:hAnsi="Times New Roman"/>
+          <w:sz w:val="24"/>
+          <w:szCs w:val="24"/>
+        </w:rPr>
+        <w:t xml:space="preserve"> utilizza un particolare metodo di </w:t>
+      </w:r>
+      <w:proofErr w:type="spellStart"/>
+      <w:r>
+        <w:rPr>
+          <w:rFonts w:ascii="Times New Roman" w:hAnsi="Times New Roman"/>
+          <w:sz w:val="24"/>
+          <w:szCs w:val="24"/>
+        </w:rPr>
+        <w:t>garbage</w:t>
+      </w:r>
+      <w:proofErr w:type="spellEnd"/>
+      <w:r>
+        <w:rPr>
+          <w:rFonts w:ascii="Times New Roman" w:hAnsi="Times New Roman"/>
+          <w:sz w:val="24"/>
+          <w:szCs w:val="24"/>
+        </w:rPr>
+        <w:t xml:space="preserve"> </w:t>
+      </w:r>
+      <w:proofErr w:type="spellStart"/>
+      <w:r>
+        <w:rPr>
+          <w:rFonts w:ascii="Times New Roman" w:hAnsi="Times New Roman"/>
+          <w:sz w:val="24"/>
+          <w:szCs w:val="24"/>
+        </w:rPr>
+        <w:t>collection</w:t>
+      </w:r>
+      <w:proofErr w:type="spellEnd"/>
+      <w:r>
+        <w:rPr>
+          <w:rFonts w:ascii="Times New Roman" w:hAnsi="Times New Roman"/>
+          <w:sz w:val="24"/>
+          <w:szCs w:val="24"/>
+        </w:rPr>
+        <w:t xml:space="preserve"> chiamato </w:t>
+      </w:r>
+      <w:proofErr w:type="spellStart"/>
+      <w:r>
+        <w:rPr>
+          <w:rFonts w:ascii="Times New Roman" w:hAnsi="Times New Roman"/>
+          <w:sz w:val="24"/>
+          <w:szCs w:val="24"/>
+        </w:rPr>
+        <w:t>reference</w:t>
+      </w:r>
+      <w:proofErr w:type="spellEnd"/>
+      <w:r>
+        <w:rPr>
+          <w:rFonts w:ascii="Times New Roman" w:hAnsi="Times New Roman"/>
+          <w:sz w:val="24"/>
+          <w:szCs w:val="24"/>
+        </w:rPr>
+        <w:t xml:space="preserve"> </w:t>
+      </w:r>
+      <w:proofErr w:type="spellStart"/>
+      <w:r>
+        <w:rPr>
+          <w:rFonts w:ascii="Times New Roman" w:hAnsi="Times New Roman"/>
+          <w:sz w:val="24"/>
+          <w:szCs w:val="24"/>
+        </w:rPr>
+        <w:t>counting</w:t>
+      </w:r>
+      <w:proofErr w:type="spellEnd"/>
+      <w:r>
+        <w:rPr>
+          <w:rFonts w:ascii="Times New Roman" w:hAnsi="Times New Roman"/>
+          <w:sz w:val="24"/>
+          <w:szCs w:val="24"/>
+        </w:rPr>
+        <w:t>. Viene definito come r</w:t>
+      </w:r>
+      <w:proofErr w:type="spellStart"/>
+      <w:r>
+        <w:rPr>
+          <w:rFonts w:ascii="Times New Roman" w:hAnsi="Times New Roman"/>
+          <w:sz w:val="24"/>
+          <w:szCs w:val="24"/>
+        </w:rPr>
+        <w:t>eference</w:t>
+      </w:r>
+      <w:proofErr w:type="spellEnd"/>
+      <w:r>
+        <w:rPr>
+          <w:rFonts w:ascii="Times New Roman" w:hAnsi="Times New Roman"/>
+          <w:sz w:val="24"/>
+          <w:szCs w:val="24"/>
+        </w:rPr>
+        <w:t xml:space="preserve"> </w:t>
+      </w:r>
+      <w:proofErr w:type="spellStart"/>
+      <w:r>
+        <w:rPr>
+          <w:rFonts w:ascii="Times New Roman" w:hAnsi="Times New Roman"/>
+          <w:sz w:val="24"/>
+          <w:szCs w:val="24"/>
+        </w:rPr>
+        <w:t>count</w:t>
+      </w:r>
+      <w:proofErr w:type="spellEnd"/>
+      <w:r>
+        <w:rPr>
+          <w:rFonts w:ascii="Times New Roman" w:hAnsi="Times New Roman"/>
+          <w:sz w:val="24"/>
+          <w:szCs w:val="24"/>
+        </w:rPr>
+        <w:t xml:space="preserve"> il contatore, presente in ogni oggetto istanziato dall’interprete, che è pari al numero di riferimenti che puntano a quell’oggetto. Il ciclo di </w:t>
+      </w:r>
+      <w:proofErr w:type="spellStart"/>
+      <w:r>
+        <w:rPr>
+          <w:rFonts w:ascii="Times New Roman" w:hAnsi="Times New Roman"/>
+          <w:sz w:val="24"/>
+          <w:szCs w:val="24"/>
+        </w:rPr>
+        <w:t>garbage</w:t>
+      </w:r>
+      <w:proofErr w:type="spellEnd"/>
+      <w:r>
+        <w:rPr>
+          <w:rFonts w:ascii="Times New Roman" w:hAnsi="Times New Roman"/>
+          <w:sz w:val="24"/>
+          <w:szCs w:val="24"/>
+        </w:rPr>
+        <w:t xml:space="preserve"> </w:t>
+      </w:r>
+      <w:proofErr w:type="spellStart"/>
+      <w:r>
+        <w:rPr>
+          <w:rFonts w:ascii="Times New Roman" w:hAnsi="Times New Roman"/>
+          <w:sz w:val="24"/>
+          <w:szCs w:val="24"/>
+        </w:rPr>
+        <w:t>collection</w:t>
+      </w:r>
+      <w:proofErr w:type="spellEnd"/>
+      <w:r>
+        <w:rPr>
+          <w:rFonts w:ascii="Times New Roman" w:hAnsi="Times New Roman"/>
+          <w:sz w:val="24"/>
+          <w:szCs w:val="24"/>
+        </w:rPr>
+        <w:t xml:space="preserve"> viene azionato su tutti gli elementi che hanno un </w:t>
+      </w:r>
+      <w:proofErr w:type="spellStart"/>
+      <w:r>
+        <w:rPr>
+          <w:rFonts w:ascii="Times New Roman" w:hAnsi="Times New Roman"/>
+          <w:sz w:val="24"/>
+          <w:szCs w:val="24"/>
+        </w:rPr>
+        <w:t>reference</w:t>
+      </w:r>
+      <w:proofErr w:type="spellEnd"/>
+      <w:r>
+        <w:rPr>
+          <w:rFonts w:ascii="Times New Roman" w:hAnsi="Times New Roman"/>
+          <w:sz w:val="24"/>
+          <w:szCs w:val="24"/>
+        </w:rPr>
+        <w:t xml:space="preserve"> </w:t>
+      </w:r>
+      <w:proofErr w:type="spellStart"/>
+      <w:r>
+        <w:rPr>
+          <w:rFonts w:ascii="Times New Roman" w:hAnsi="Times New Roman"/>
+          <w:sz w:val="24"/>
+          <w:szCs w:val="24"/>
+        </w:rPr>
+        <w:t>count</w:t>
+      </w:r>
+      <w:proofErr w:type="spellEnd"/>
+      <w:r>
+        <w:rPr>
+          <w:rFonts w:ascii="Times New Roman" w:hAnsi="Times New Roman"/>
+          <w:sz w:val="24"/>
+          <w:szCs w:val="24"/>
+        </w:rPr>
+        <w:t xml:space="preserve"> pari a zero. Mantenendo un riferimento attivo per ogni coda, si possono mantenere in memoria senza che esse vengano cancellate.</w:t>
+      </w:r>
+    </w:p>
+    <w:p>
+      <w:pPr>
+        <w:overflowPunct/>
+        <w:autoSpaceDE/>
+        <w:autoSpaceDN/>
+        <w:adjustRightInd/>
+        <w:spacing w:line="360" w:lineRule="auto"/>
+        <w:textAlignment w:val="auto"/>
+        <w:rPr>
+          <w:rFonts w:ascii="Times New Roman" w:hAnsi="Times New Roman"/>
+          <w:sz w:val="24"/>
+          <w:szCs w:val="24"/>
+        </w:rPr>
+      </w:pPr>
+      <w:r>
+        <w:rPr>
+          <w:rFonts w:ascii="Times New Roman" w:hAnsi="Times New Roman"/>
+          <w:sz w:val="24"/>
+          <w:szCs w:val="24"/>
+        </w:rPr>
+        <w:t xml:space="preserve">A livello applicativo, in base alla coda selezionata, il riferimento alla coda attuale da usare </w:t>
+      </w:r>
+    </w:p>
+    <w:p>
+      <w:pPr>
+        <w:overflowPunct/>
+        <w:autoSpaceDE/>
+        <w:autoSpaceDN/>
+        <w:adjustRightInd/>
+        <w:spacing w:line="360" w:lineRule="auto"/>
+        <w:textAlignment w:val="auto"/>
+        <w:rPr>
+          <w:rFonts w:ascii="Times New Roman" w:hAnsi="Times New Roman"/>
+          <w:sz w:val="24"/>
+          <w:szCs w:val="24"/>
+        </w:rPr>
+      </w:pPr>
+    </w:p>
+    <w:p>
+      <w:pPr>
+        <w:overflowPunct/>
+        <w:autoSpaceDE/>
+        <w:autoSpaceDN/>
+        <w:adjustRightInd/>
+        <w:spacing w:line="360" w:lineRule="auto"/>
+        <w:textAlignment w:val="auto"/>
+        <w:rPr>
+          <w:rFonts w:ascii="Times New Roman" w:hAnsi="Times New Roman"/>
+          <w:sz w:val="24"/>
+          <w:szCs w:val="24"/>
+        </w:rPr>
+      </w:pPr>
+      <w:r>
+        <w:rPr>
+          <w:rFonts w:ascii="Times New Roman" w:hAnsi="Times New Roman"/>
+          <w:noProof/>
+          <w:sz w:val="24"/>
+          <w:szCs w:val="24"/>
+        </w:rPr>
+        <w:drawing>
+          <wp:inline distT="0" distB="0" distL="0" distR="0" wp14:anchorId="1A268D63" wp14:editId="5B1E6DE1">
+            <wp:extent cx="5400040" cy="1850390"/>
+            <wp:effectExtent l="0" t="0" r="0" b="0"/>
+            <wp:docPr id="1970581210" name="Picture 1"/>
+            <wp:cNvGraphicFramePr>
+              <a:graphicFrameLocks xmlns:a="http://schemas.openxmlformats.org/drawingml/2006/main" noChangeAspect="1"/>
+            </wp:cNvGraphicFramePr>
+            <a:graphic xmlns:a="http://schemas.openxmlformats.org/drawingml/2006/main">
+              <a:graphicData uri="http://schemas.openxmlformats.org/drawingml/2006/picture">
+                <pic:pic xmlns:pic="http://schemas.openxmlformats.org/drawingml/2006/picture">
+                  <pic:nvPicPr>
+                    <pic:cNvPr id="0" name="Picture 1"/>
+                    <pic:cNvPicPr>
+                      <a:picLocks noChangeAspect="1" noChangeArrowheads="1"/>
+                    </pic:cNvPicPr>
+                  </pic:nvPicPr>
+                  <pic:blipFill>
+                    <a:blip r:embed="rId29">
+                      <a:extLst>
+                        <a:ext uri="{28A0092B-C50C-407E-A947-70E740481C1C}">
+                          <a14:useLocalDpi xmlns:a14="http://schemas.microsoft.com/office/drawing/2010/main" val="0"/>
+                        </a:ext>
+                      </a:extLst>
+                    </a:blip>
+                    <a:srcRect/>
+                    <a:stretch>
+                      <a:fillRect/>
+                    </a:stretch>
+                  </pic:blipFill>
+                  <pic:spPr bwMode="auto">
+                    <a:xfrm>
+                      <a:off x="0" y="0"/>
+                      <a:ext cx="5400040" cy="1850390"/>
+                    </a:xfrm>
+                    <a:prstGeom prst="rect">
+                      <a:avLst/>
+                    </a:prstGeom>
+                    <a:noFill/>
+                    <a:ln>
+                      <a:noFill/>
+                    </a:ln>
+                  </pic:spPr>
+                </pic:pic>
+              </a:graphicData>
+            </a:graphic>
+          </wp:inline>
+        </w:drawing>
+      </w:r>
+    </w:p>
+    <w:p>
+      <w:pPr>
+        <w:overflowPunct/>
+        <w:autoSpaceDE/>
+        <w:autoSpaceDN/>
+        <w:adjustRightInd/>
+        <w:spacing w:line="360" w:lineRule="auto"/>
+        <w:textAlignment w:val="auto"/>
+        <w:rPr>
+          <w:rFonts w:ascii="Times New Roman" w:hAnsi="Times New Roman"/>
+          <w:sz w:val="24"/>
+          <w:szCs w:val="24"/>
+        </w:rPr>
+      </w:pPr>
+    </w:p>
+    <w:p>
+      <w:pPr>
+        <w:overflowPunct/>
+        <w:autoSpaceDE/>
+        <w:autoSpaceDN/>
+        <w:adjustRightInd/>
+        <w:spacing w:line="360" w:lineRule="auto"/>
+        <w:textAlignment w:val="auto"/>
+        <w:rPr>
+          <w:rFonts w:ascii="Times New Roman" w:hAnsi="Times New Roman"/>
+          <w:sz w:val="24"/>
+          <w:szCs w:val="24"/>
+        </w:rPr>
+      </w:pPr>
+    </w:p>
+    <w:p>
+      <w:pPr>
+        <w:overflowPunct/>
+        <w:autoSpaceDE/>
+        <w:autoSpaceDN/>
+        <w:adjustRightInd/>
+        <w:spacing w:line="360" w:lineRule="auto"/>
+        <w:textAlignment w:val="auto"/>
+        <w:rPr>
+          <w:rFonts w:ascii="Times New Roman" w:hAnsi="Times New Roman"/>
+          <w:sz w:val="24"/>
+          <w:szCs w:val="24"/>
+        </w:rPr>
+      </w:pPr>
+      <w:r>
+        <w:rPr>
+          <w:rFonts w:ascii="Times New Roman" w:hAnsi="Times New Roman"/>
+          <w:sz w:val="24"/>
+          <w:szCs w:val="24"/>
+        </w:rPr>
+        <w:t>Lo svantaggio di questo approccio si traduce in un maggior consumo di memoria e, in modo più tangibile, di un maggior tempo di avvio del programma.</w:t>
+      </w:r>
+    </w:p>
+    <w:p>
+      <w:pPr>
+        <w:overflowPunct/>
+        <w:autoSpaceDE/>
+        <w:autoSpaceDN/>
+        <w:adjustRightInd/>
+        <w:spacing w:line="360" w:lineRule="auto"/>
+        <w:textAlignment w:val="auto"/>
+        <w:rPr>
+          <w:rFonts w:ascii="Times New Roman" w:hAnsi="Times New Roman"/>
+          <w:sz w:val="24"/>
+          <w:szCs w:val="24"/>
+        </w:rPr>
+      </w:pPr>
     </w:p>
     <w:p>
       <w:pPr>
@@ -35296,16 +35846,7 @@
           <w:szCs w:val="32"/>
         </w:rPr>
         <w:lastRenderedPageBreak/>
-        <w:t>5.</w:t>
-      </w:r>
-      <w:r>
-        <w:rPr>
-          <w:b/>
-          <w:bCs/>
-          <w:sz w:val="32"/>
-          <w:szCs w:val="32"/>
-        </w:rPr>
-        <w:t>9</w:t>
+        <w:t>5.9</w:t>
       </w:r>
       <w:r>
         <w:rPr>

</xml_diff>

<commit_message>
Thesis + presentation changes
</commit_message>
<xml_diff>
--- a/Tesi_Triennale_Informatica_Unimore_2022_2023_Enrico_Marras_152336.docx
+++ b/Tesi_Triennale_Informatica_Unimore_2022_2023_Enrico_Marras_152336.docx
@@ -6988,7 +6988,7 @@
           <w:noProof/>
         </w:rPr>
         <w:drawing>
-          <wp:inline distT="0" distB="0" distL="0" distR="0" wp14:anchorId="25E53721" wp14:editId="532EAAC0">
+          <wp:inline distT="0" distB="0" distL="0" distR="0" wp14:anchorId="25E53721" wp14:editId="7FBDF2AF">
             <wp:extent cx="5391150" cy="2531745"/>
             <wp:effectExtent l="0" t="0" r="0" b="1905"/>
             <wp:docPr id="849010223" name="Picture 1"/>
@@ -13860,7 +13860,7 @@
           <w:szCs w:val="24"/>
         </w:rPr>
         <w:drawing>
-          <wp:inline distT="0" distB="0" distL="0" distR="0" wp14:anchorId="2B46FB19" wp14:editId="3F8101CB">
+          <wp:inline distT="0" distB="0" distL="0" distR="0" wp14:anchorId="2B46FB19" wp14:editId="1EDC2D2E">
             <wp:extent cx="5397500" cy="2054685"/>
             <wp:effectExtent l="0" t="0" r="0" b="3175"/>
             <wp:docPr id="771473597" name="Picture 1" descr="A screenshot of a computer&#10;&#10;Description automatically generated"/>
@@ -27350,41 +27350,25 @@
           <w:sz w:val="24"/>
           <w:szCs w:val="24"/>
         </w:rPr>
-        <w:t xml:space="preserve">In primo luogo, per immagazzinare i dati si è usato </w:t>
-      </w:r>
-      <w:r>
-        <w:rPr>
-          <w:rFonts w:ascii="Times New Roman" w:hAnsi="Times New Roman"/>
-          <w:sz w:val="24"/>
-          <w:szCs w:val="24"/>
-        </w:rPr>
-        <w:t xml:space="preserve">di interrogazione </w:t>
-      </w:r>
-      <w:proofErr w:type="spellStart"/>
-      <w:r>
-        <w:rPr>
-          <w:rFonts w:ascii="Times New Roman" w:hAnsi="Times New Roman"/>
-          <w:sz w:val="24"/>
-          <w:szCs w:val="24"/>
-        </w:rPr>
-        <w:t>sql</w:t>
-      </w:r>
-      <w:proofErr w:type="spellEnd"/>
-      <w:r>
-        <w:rPr>
-          <w:rFonts w:ascii="Times New Roman" w:hAnsi="Times New Roman"/>
-          <w:sz w:val="24"/>
-          <w:szCs w:val="24"/>
-        </w:rPr>
-        <w:t xml:space="preserve"> e nello specifico di questa implementazione si è scelto</w:t>
-      </w:r>
-      <w:r>
-        <w:rPr>
-          <w:rFonts w:ascii="Times New Roman" w:hAnsi="Times New Roman"/>
-          <w:sz w:val="24"/>
-          <w:szCs w:val="24"/>
-        </w:rPr>
-        <w:t xml:space="preserve"> il DBMS</w:t>
+        <w:t>In primo luogo, per immagazzinare i dati si è scelto</w:t>
+      </w:r>
+      <w:r>
+        <w:rPr>
+          <w:rFonts w:ascii="Times New Roman" w:hAnsi="Times New Roman"/>
+          <w:sz w:val="24"/>
+          <w:szCs w:val="24"/>
+        </w:rPr>
+        <w:t xml:space="preserve"> il </w:t>
+      </w:r>
+      <w:r>
+        <w:rPr>
+          <w:rFonts w:ascii="Times New Roman" w:hAnsi="Times New Roman"/>
+          <w:i/>
+          <w:iCs/>
+          <w:sz w:val="24"/>
+          <w:szCs w:val="24"/>
+        </w:rPr>
+        <w:t>DBMS</w:t>
       </w:r>
       <w:r>
         <w:rPr>
@@ -27976,7 +27960,6 @@
           <w:sz w:val="24"/>
           <w:szCs w:val="24"/>
         </w:rPr>
-        <w:lastRenderedPageBreak/>
         <w:t>Per eseguire l’</w:t>
       </w:r>
       <w:proofErr w:type="spellStart"/>
@@ -28082,6 +28065,7 @@
           <w:sz w:val="24"/>
           <w:szCs w:val="24"/>
         </w:rPr>
+        <w:lastRenderedPageBreak/>
         <w:t>SHA-256</w:t>
       </w:r>
       <w:r>
@@ -28788,6 +28772,19 @@
         </w:rPr>
       </w:pPr>
       <w:bookmarkStart w:id="41" w:name="_Toc148023721"/>
+    </w:p>
+    <w:p>
+      <w:pPr>
+        <w:pStyle w:val="Heading1"/>
+        <w:spacing w:line="360" w:lineRule="auto"/>
+        <w:jc w:val="both"/>
+        <w:rPr>
+          <w:b/>
+          <w:bCs/>
+          <w:sz w:val="40"/>
+          <w:szCs w:val="40"/>
+        </w:rPr>
+      </w:pPr>
       <w:r>
         <w:rPr>
           <w:b/>
@@ -29743,7 +29740,15 @@
           <w:sz w:val="24"/>
           <w:szCs w:val="24"/>
         </w:rPr>
-        <w:t xml:space="preserve">con un </w:t>
+        <w:t>in figura 17</w:t>
+      </w:r>
+      <w:r>
+        <w:rPr>
+          <w:rFonts w:ascii="Times New Roman" w:hAnsi="Times New Roman"/>
+          <w:sz w:val="24"/>
+          <w:szCs w:val="24"/>
+        </w:rPr>
+        <w:t xml:space="preserve"> con un </w:t>
       </w:r>
       <w:r>
         <w:rPr>
@@ -29761,15 +29766,15 @@
           <w:sz w:val="24"/>
           <w:szCs w:val="24"/>
         </w:rPr>
-        <w:t xml:space="preserve"> di 115200 </w:t>
-      </w:r>
-      <w:r>
-        <w:rPr>
-          <w:rFonts w:ascii="Times New Roman" w:hAnsi="Times New Roman"/>
-          <w:sz w:val="24"/>
-          <w:szCs w:val="24"/>
-        </w:rPr>
-        <w:t>in figura 17.</w:t>
+        <w:t xml:space="preserve"> di 115200</w:t>
+      </w:r>
+      <w:r>
+        <w:rPr>
+          <w:rFonts w:ascii="Times New Roman" w:hAnsi="Times New Roman"/>
+          <w:sz w:val="24"/>
+          <w:szCs w:val="24"/>
+        </w:rPr>
+        <w:t>.</w:t>
       </w:r>
     </w:p>
     <w:p>
@@ -31139,7 +31144,7 @@
           <w:sz w:val="24"/>
           <w:szCs w:val="24"/>
         </w:rPr>
-        <w:t>e</w:t>
+        <w:t>a</w:t>
       </w:r>
       <w:r>
         <w:rPr>
@@ -31832,11 +31837,23 @@
           <w:sz w:val="24"/>
           <w:szCs w:val="24"/>
         </w:rPr>
-        <w:t xml:space="preserve">, non è in grado di supportare un numero di registri contigui superiori a 40 per letture </w:t>
-      </w:r>
-      <w:r>
-        <w:rPr>
-          <w:rFonts w:ascii="Times New Roman" w:hAnsi="Times New Roman"/>
+        <w:t xml:space="preserve">, non è in grado di supportare un numero di registri contigui superiori a </w:t>
+      </w:r>
+      <w:r>
+        <w:rPr>
+          <w:rFonts w:ascii="Times New Roman" w:hAnsi="Times New Roman"/>
+          <w:b/>
+          <w:bCs/>
+          <w:sz w:val="24"/>
+          <w:szCs w:val="24"/>
+        </w:rPr>
+        <w:t xml:space="preserve">40 per letture </w:t>
+      </w:r>
+      <w:r>
+        <w:rPr>
+          <w:rFonts w:ascii="Times New Roman" w:hAnsi="Times New Roman"/>
+          <w:b/>
+          <w:bCs/>
           <w:sz w:val="24"/>
           <w:szCs w:val="24"/>
         </w:rPr>
@@ -31845,6 +31862,8 @@
       <w:r>
         <w:rPr>
           <w:rFonts w:ascii="Times New Roman" w:hAnsi="Times New Roman"/>
+          <w:b/>
+          <w:bCs/>
           <w:sz w:val="24"/>
           <w:szCs w:val="24"/>
         </w:rPr>
@@ -32327,7 +32346,15 @@
           <w:sz w:val="24"/>
           <w:szCs w:val="24"/>
         </w:rPr>
-        <w:t xml:space="preserve"> “posizioni”</w:t>
+        <w:t xml:space="preserve"> </w:t>
+      </w:r>
+      <w:r>
+        <w:rPr>
+          <w:rFonts w:ascii="Times New Roman" w:hAnsi="Times New Roman"/>
+          <w:sz w:val="24"/>
+          <w:szCs w:val="24"/>
+        </w:rPr>
+        <w:t>indirizzi</w:t>
       </w:r>
       <w:r>
         <w:rPr>
@@ -33212,7 +33239,15 @@
           <w:sz w:val="24"/>
           <w:szCs w:val="24"/>
         </w:rPr>
-        <w:t xml:space="preserve"> una volta tutti i Task contenuti nella coda di quel preciso </w:t>
+        <w:t xml:space="preserve"> una volta tutti i Task </w:t>
+      </w:r>
+      <w:r>
+        <w:rPr>
+          <w:rFonts w:ascii="Times New Roman" w:hAnsi="Times New Roman"/>
+          <w:sz w:val="24"/>
+          <w:szCs w:val="24"/>
+        </w:rPr>
+        <w:t xml:space="preserve">di quel preciso </w:t>
       </w:r>
       <w:r>
         <w:rPr>
@@ -33230,7 +33265,15 @@
           <w:sz w:val="24"/>
           <w:szCs w:val="24"/>
         </w:rPr>
-        <w:t xml:space="preserve">. </w:t>
+        <w:t xml:space="preserve"> </w:t>
+      </w:r>
+      <w:r>
+        <w:rPr>
+          <w:rFonts w:ascii="Times New Roman" w:hAnsi="Times New Roman"/>
+          <w:sz w:val="24"/>
+          <w:szCs w:val="24"/>
+        </w:rPr>
+        <w:t xml:space="preserve">contenuti nella coda. </w:t>
       </w:r>
       <w:r>
         <w:rPr>
@@ -35068,7 +35111,23 @@
           <w:sz w:val="24"/>
           <w:szCs w:val="24"/>
         </w:rPr>
-        <w:t xml:space="preserve"> Essa si occupa </w:t>
+        <w:t xml:space="preserve"> Essa </w:t>
+      </w:r>
+      <w:r>
+        <w:rPr>
+          <w:rFonts w:ascii="Times New Roman" w:hAnsi="Times New Roman"/>
+          <w:sz w:val="24"/>
+          <w:szCs w:val="24"/>
+        </w:rPr>
+        <w:t>ha il compito</w:t>
+      </w:r>
+      <w:r>
+        <w:rPr>
+          <w:rFonts w:ascii="Times New Roman" w:hAnsi="Times New Roman"/>
+          <w:sz w:val="24"/>
+          <w:szCs w:val="24"/>
+        </w:rPr>
+        <w:t xml:space="preserve"> </w:t>
       </w:r>
       <w:r>
         <w:rPr>
@@ -36096,7 +36155,7 @@
           <w:sz w:val="24"/>
           <w:szCs w:val="24"/>
         </w:rPr>
-        <w:t xml:space="preserve"> Applicativamente vorrebbe dire che</w:t>
+        <w:t xml:space="preserve"> Applicativamente</w:t>
       </w:r>
       <w:r>
         <w:rPr>
@@ -36481,7 +36540,7 @@
           <w:sz w:val="24"/>
           <w:szCs w:val="24"/>
         </w:rPr>
-        <w:t>venga</w:t>
+        <w:t>verrà</w:t>
       </w:r>
       <w:r>
         <w:rPr>
@@ -36545,7 +36604,7 @@
           <w:sz w:val="24"/>
           <w:szCs w:val="24"/>
         </w:rPr>
-        <w:t xml:space="preserve">. Così facendo non è necessario attendere tempo che i Task vengano allocati e reinseriti nella coda ogni qualvolta l’utente cambi menu, e permette di sospendere </w:t>
+        <w:t xml:space="preserve">. Così facendo non è necessario attendere che i Task vengano allocati e reinseriti nella coda ogni qualvolta l’utente cambi menu, e permette di sospendere </w:t>
       </w:r>
       <w:r>
         <w:rPr>
@@ -37237,22 +37296,6 @@
           <w:szCs w:val="24"/>
         </w:rPr>
       </w:pPr>
-    </w:p>
-    <w:p>
-      <w:pPr>
-        <w:overflowPunct/>
-        <w:autoSpaceDE/>
-        <w:autoSpaceDN/>
-        <w:adjustRightInd/>
-        <w:spacing w:line="360" w:lineRule="auto"/>
-        <w:jc w:val="both"/>
-        <w:textAlignment w:val="auto"/>
-        <w:rPr>
-          <w:rFonts w:ascii="Times New Roman" w:hAnsi="Times New Roman"/>
-          <w:sz w:val="24"/>
-          <w:szCs w:val="24"/>
-        </w:rPr>
-      </w:pPr>
       <w:r>
         <w:rPr>
           <w:rFonts w:ascii="Times New Roman" w:hAnsi="Times New Roman"/>
@@ -37638,16 +37681,18 @@
           <w:sz w:val="24"/>
           <w:szCs w:val="24"/>
         </w:rPr>
-        <w:t xml:space="preserve">Questi campionamenti mostrano quanto gli aggiornamenti grafici del programma fossero </w:t>
-      </w:r>
-      <w:r>
-        <w:rPr>
-          <w:rFonts w:ascii="Times New Roman" w:hAnsi="Times New Roman"/>
+        <w:t xml:space="preserve">I campionamenti del software originale evidenziano l'instabilità degli aggiornamenti grafici gestiti dai cicli di </w:t>
+      </w:r>
+      <w:r>
+        <w:rPr>
+          <w:rFonts w:ascii="Times New Roman" w:hAnsi="Times New Roman"/>
+          <w:i/>
+          <w:iCs/>
           <w:noProof/>
           <w:sz w:val="24"/>
           <w:szCs w:val="24"/>
         </w:rPr>
-        <w:t xml:space="preserve">originariamente </w:t>
+        <w:t>polling</w:t>
       </w:r>
       <w:r>
         <w:rPr>
@@ -37656,7 +37701,16 @@
           <w:sz w:val="24"/>
           <w:szCs w:val="24"/>
         </w:rPr>
-        <w:t>instabili. Ignorando il rumore causato dai picchi delle misurazioni in figura 22, possibilmente dovuti a un hardware non prestazionale</w:t>
+        <w:t>. Al contrario, nella versione riprogettata, si osserva un notevole miglioramento della stabilità.</w:t>
+      </w:r>
+      <w:r>
+        <w:rPr>
+          <w:rFonts w:ascii="Times New Roman" w:hAnsi="Times New Roman"/>
+          <w:noProof/>
+          <w:sz w:val="24"/>
+          <w:szCs w:val="24"/>
+        </w:rPr>
+        <w:t xml:space="preserve"> Ignorando il rumore causato dai picchi delle misurazioni in figura 22, possibilmente dovuti a un hardware non prestazionale</w:t>
       </w:r>
       <w:r>
         <w:rPr>
@@ -37743,7 +37797,18 @@
         </w:r>
       </w:fldSimple>
       <w:r>
-        <w:t xml:space="preserve"> - Valori medi di aggiornamento tra i due programmi</w:t>
+        <w:t xml:space="preserve"> - Valori medi di aggiornamento</w:t>
+      </w:r>
+      <w:r>
+        <w:t xml:space="preserve"> dello stesso </w:t>
+      </w:r>
+      <w:proofErr w:type="spellStart"/>
+      <w:r>
+        <w:t>widget</w:t>
+      </w:r>
+      <w:proofErr w:type="spellEnd"/>
+      <w:r>
+        <w:t xml:space="preserve"> tra i due programmi</w:t>
       </w:r>
     </w:p>
     <w:p>
@@ -38589,7 +38654,7 @@
           <w:szCs w:val="40"/>
         </w:rPr>
         <w:drawing>
-          <wp:inline distT="0" distB="0" distL="0" distR="0" wp14:anchorId="44156566" wp14:editId="54D30C05">
+          <wp:inline distT="0" distB="0" distL="0" distR="0" wp14:anchorId="44156566" wp14:editId="791467B9">
             <wp:extent cx="5391464" cy="2569845"/>
             <wp:effectExtent l="0" t="0" r="0" b="1905"/>
             <wp:docPr id="17449514" name="Picture 1"/>
@@ -38702,7 +38767,7 @@
           <w:szCs w:val="24"/>
         </w:rPr>
         <w:drawing>
-          <wp:inline distT="0" distB="0" distL="0" distR="0" wp14:anchorId="4C3100F1" wp14:editId="21D3C902">
+          <wp:inline distT="0" distB="0" distL="0" distR="0" wp14:anchorId="4C3100F1" wp14:editId="5B417438">
             <wp:extent cx="5391785" cy="2200339"/>
             <wp:effectExtent l="0" t="0" r="0" b="9525"/>
             <wp:docPr id="1637939919" name="Picture 3"/>
@@ -38799,7 +38864,7 @@
           <w:szCs w:val="28"/>
         </w:rPr>
         <w:drawing>
-          <wp:inline distT="0" distB="0" distL="0" distR="0" wp14:anchorId="511EF26D" wp14:editId="03885FE7">
+          <wp:inline distT="0" distB="0" distL="0" distR="0" wp14:anchorId="511EF26D" wp14:editId="20D9B6AB">
             <wp:extent cx="5398714" cy="2047461"/>
             <wp:effectExtent l="0" t="0" r="0" b="0"/>
             <wp:docPr id="1543345303" name="Picture 6" descr="A computer screen shot of a computer&#10;&#10;Description automatically generated"/>
@@ -38897,7 +38962,7 @@
         </w:rPr>
         <w:lastRenderedPageBreak/>
         <w:drawing>
-          <wp:inline distT="0" distB="0" distL="0" distR="0" wp14:anchorId="781861DC" wp14:editId="6915C736">
+          <wp:inline distT="0" distB="0" distL="0" distR="0" wp14:anchorId="781861DC" wp14:editId="2DBC035C">
             <wp:extent cx="5398770" cy="2609832"/>
             <wp:effectExtent l="0" t="0" r="0" b="635"/>
             <wp:docPr id="1182440363" name="Picture 7" descr="A screenshot of a computer&#10;&#10;Description automatically generated"/>
@@ -38983,7 +39048,7 @@
           <w:noProof/>
         </w:rPr>
         <w:drawing>
-          <wp:inline distT="0" distB="0" distL="0" distR="0" wp14:anchorId="402091C7" wp14:editId="424EEE39">
+          <wp:inline distT="0" distB="0" distL="0" distR="0" wp14:anchorId="402091C7" wp14:editId="7334054B">
             <wp:extent cx="5398369" cy="2055412"/>
             <wp:effectExtent l="0" t="0" r="0" b="2540"/>
             <wp:docPr id="356564977" name="Picture 8"/>
@@ -39078,7 +39143,7 @@
           <w:noProof/>
         </w:rPr>
         <w:drawing>
-          <wp:inline distT="0" distB="0" distL="0" distR="0" wp14:anchorId="2940F342" wp14:editId="568EE0B2">
+          <wp:inline distT="0" distB="0" distL="0" distR="0" wp14:anchorId="2940F342" wp14:editId="7371E390">
             <wp:extent cx="5398770" cy="2202705"/>
             <wp:effectExtent l="0" t="0" r="0" b="7620"/>
             <wp:docPr id="1131716941" name="Picture 9"/>
@@ -39164,7 +39229,7 @@
         </w:rPr>
         <w:lastRenderedPageBreak/>
         <w:drawing>
-          <wp:inline distT="0" distB="0" distL="0" distR="0" wp14:anchorId="2CE455B2" wp14:editId="5992247E">
+          <wp:inline distT="0" distB="0" distL="0" distR="0" wp14:anchorId="2CE455B2" wp14:editId="3ED45948">
             <wp:extent cx="5394960" cy="2771489"/>
             <wp:effectExtent l="0" t="0" r="0" b="0"/>
             <wp:docPr id="421389923" name="Picture 11" descr="A screenshot of a computer&#10;&#10;Description automatically generated"/>
@@ -39252,7 +39317,7 @@
           <w:noProof/>
         </w:rPr>
         <w:drawing>
-          <wp:inline distT="0" distB="0" distL="0" distR="0" wp14:anchorId="7CC98E40" wp14:editId="47B3D8D4">
+          <wp:inline distT="0" distB="0" distL="0" distR="0" wp14:anchorId="7CC98E40" wp14:editId="4C42EEEA">
             <wp:extent cx="5401920" cy="2055413"/>
             <wp:effectExtent l="0" t="0" r="0" b="2540"/>
             <wp:docPr id="1177308011" name="Picture 12"/>
@@ -39347,7 +39412,7 @@
           <w:noProof/>
         </w:rPr>
         <w:drawing>
-          <wp:inline distT="0" distB="0" distL="0" distR="0" wp14:anchorId="2DFA2E6D" wp14:editId="01FC50C9">
+          <wp:inline distT="0" distB="0" distL="0" distR="0" wp14:anchorId="2DFA2E6D" wp14:editId="10F619A8">
             <wp:extent cx="5394960" cy="2202235"/>
             <wp:effectExtent l="0" t="0" r="0" b="7620"/>
             <wp:docPr id="182276823" name="Picture 13"/>
@@ -39428,21 +39493,14 @@
     <w:p>
       <w:pPr>
         <w:keepNext/>
+      </w:pPr>
+      <w:r>
         <w:rPr>
           <w:noProof/>
         </w:rPr>
-      </w:pPr>
-    </w:p>
-    <w:p>
-      <w:pPr>
-        <w:keepNext/>
-      </w:pPr>
-      <w:r>
-        <w:rPr>
-          <w:noProof/>
-        </w:rPr>
+        <w:lastRenderedPageBreak/>
         <w:drawing>
-          <wp:inline distT="0" distB="0" distL="0" distR="0" wp14:anchorId="226170F5" wp14:editId="2A650EFA">
+          <wp:inline distT="0" distB="0" distL="0" distR="0" wp14:anchorId="226170F5" wp14:editId="1C9165AB">
             <wp:extent cx="5393690" cy="2043430"/>
             <wp:effectExtent l="0" t="0" r="0" b="0"/>
             <wp:docPr id="1007878749" name="Picture 14"/>
@@ -39536,7 +39594,7 @@
           <w:noProof/>
         </w:rPr>
         <w:drawing>
-          <wp:inline distT="0" distB="0" distL="0" distR="0" wp14:anchorId="34AC3118" wp14:editId="3F11D6AA">
+          <wp:inline distT="0" distB="0" distL="0" distR="0" wp14:anchorId="34AC3118" wp14:editId="3FE70401">
             <wp:extent cx="5393690" cy="1787623"/>
             <wp:effectExtent l="0" t="0" r="0" b="3175"/>
             <wp:docPr id="138077310" name="Picture 15"/>
@@ -39625,7 +39683,7 @@
           <w:noProof/>
         </w:rPr>
         <w:drawing>
-          <wp:inline distT="0" distB="0" distL="0" distR="0" wp14:anchorId="1F443133" wp14:editId="0F9AC204">
+          <wp:inline distT="0" distB="0" distL="0" distR="0" wp14:anchorId="1F443133" wp14:editId="1B2D9CD9">
             <wp:extent cx="5400675" cy="438150"/>
             <wp:effectExtent l="0" t="0" r="9525" b="0"/>
             <wp:docPr id="564654057" name="Picture 16"/>
@@ -39716,7 +39774,7 @@
           <w:noProof/>
         </w:rPr>
         <w:drawing>
-          <wp:inline distT="0" distB="0" distL="0" distR="0" wp14:anchorId="13F9DAC4" wp14:editId="312C67E6">
+          <wp:inline distT="0" distB="0" distL="0" distR="0" wp14:anchorId="13F9DAC4" wp14:editId="31BC2D96">
             <wp:extent cx="5391150" cy="609600"/>
             <wp:effectExtent l="0" t="0" r="0" b="0"/>
             <wp:docPr id="889517842" name="Picture 17"/>
@@ -40064,7 +40122,23 @@
           <w:sz w:val="24"/>
           <w:szCs w:val="24"/>
         </w:rPr>
-        <w:t>, consultato il 10 Settembre 2023,</w:t>
+        <w:t xml:space="preserve">, consultato il </w:t>
+      </w:r>
+      <w:r>
+        <w:rPr>
+          <w:rFonts w:ascii="Times New Roman" w:hAnsi="Times New Roman"/>
+          <w:sz w:val="24"/>
+          <w:szCs w:val="24"/>
+        </w:rPr>
+        <w:t>28</w:t>
+      </w:r>
+      <w:r>
+        <w:rPr>
+          <w:rFonts w:ascii="Times New Roman" w:hAnsi="Times New Roman"/>
+          <w:sz w:val="24"/>
+          <w:szCs w:val="24"/>
+        </w:rPr>
+        <w:t xml:space="preserve"> Settembre 2023,</w:t>
       </w:r>
       <w:r>
         <w:rPr>
@@ -40106,7 +40180,23 @@
           <w:sz w:val="24"/>
           <w:szCs w:val="24"/>
         </w:rPr>
-        <w:t>Automazione Industriale, Treccani, consultato il 9 Settembre 2023,</w:t>
+        <w:t xml:space="preserve">Automazione Industriale, Treccani, consultato il </w:t>
+      </w:r>
+      <w:r>
+        <w:rPr>
+          <w:rFonts w:ascii="Times New Roman" w:hAnsi="Times New Roman"/>
+          <w:sz w:val="24"/>
+          <w:szCs w:val="24"/>
+        </w:rPr>
+        <w:t>2</w:t>
+      </w:r>
+      <w:r>
+        <w:rPr>
+          <w:rFonts w:ascii="Times New Roman" w:hAnsi="Times New Roman"/>
+          <w:sz w:val="24"/>
+          <w:szCs w:val="24"/>
+        </w:rPr>
+        <w:t>9 Settembre 2023,</w:t>
       </w:r>
       <w:r>
         <w:rPr>
@@ -40212,7 +40302,23 @@
           <w:sz w:val="24"/>
           <w:szCs w:val="24"/>
         </w:rPr>
-        <w:t xml:space="preserve">, pagina 1, consultato il 10 Settembre 2023, </w:t>
+        <w:t xml:space="preserve">, pagina 1, consultato il </w:t>
+      </w:r>
+      <w:r>
+        <w:rPr>
+          <w:rFonts w:ascii="Times New Roman" w:hAnsi="Times New Roman"/>
+          <w:sz w:val="24"/>
+          <w:szCs w:val="24"/>
+        </w:rPr>
+        <w:t>29</w:t>
+      </w:r>
+      <w:r>
+        <w:rPr>
+          <w:rFonts w:ascii="Times New Roman" w:hAnsi="Times New Roman"/>
+          <w:sz w:val="24"/>
+          <w:szCs w:val="24"/>
+        </w:rPr>
+        <w:t xml:space="preserve"> Settembre 2023, </w:t>
       </w:r>
       <w:hyperlink r:id="rId47" w:history="1">
         <w:r>
@@ -40292,7 +40398,23 @@
           <w:sz w:val="24"/>
           <w:szCs w:val="24"/>
         </w:rPr>
-        <w:t>, consultato il 10 settembre 2023,</w:t>
+        <w:t xml:space="preserve">, consultato il </w:t>
+      </w:r>
+      <w:r>
+        <w:rPr>
+          <w:rFonts w:ascii="Times New Roman" w:hAnsi="Times New Roman"/>
+          <w:sz w:val="24"/>
+          <w:szCs w:val="24"/>
+        </w:rPr>
+        <w:t>29</w:t>
+      </w:r>
+      <w:r>
+        <w:rPr>
+          <w:rFonts w:ascii="Times New Roman" w:hAnsi="Times New Roman"/>
+          <w:sz w:val="24"/>
+          <w:szCs w:val="24"/>
+        </w:rPr>
+        <w:t xml:space="preserve"> settembre 2023,</w:t>
       </w:r>
       <w:r>
         <w:rPr>
@@ -40362,7 +40484,23 @@
           <w:sz w:val="24"/>
           <w:szCs w:val="24"/>
         </w:rPr>
-        <w:t>, consultato il 10 settembre 2023,</w:t>
+        <w:t xml:space="preserve">, consultato il </w:t>
+      </w:r>
+      <w:r>
+        <w:rPr>
+          <w:rFonts w:ascii="Times New Roman" w:hAnsi="Times New Roman"/>
+          <w:sz w:val="24"/>
+          <w:szCs w:val="24"/>
+        </w:rPr>
+        <w:t>29</w:t>
+      </w:r>
+      <w:r>
+        <w:rPr>
+          <w:rFonts w:ascii="Times New Roman" w:hAnsi="Times New Roman"/>
+          <w:sz w:val="24"/>
+          <w:szCs w:val="24"/>
+        </w:rPr>
+        <w:t xml:space="preserve"> settembre 2023,</w:t>
       </w:r>
       <w:r>
         <w:rPr>
@@ -41965,7 +42103,7 @@
           <w:sz w:val="24"/>
           <w:szCs w:val="24"/>
         </w:rPr>
-        <w:t>5</w:t>
+        <w:t>6</w:t>
       </w:r>
       <w:r>
         <w:rPr>
@@ -42160,7 +42298,19 @@
         <w:rPr>
           <w:rFonts w:ascii="Times New Roman" w:hAnsi="Times New Roman"/>
         </w:rPr>
-        <w:t>, consultato il 10 Settembre 2023</w:t>
+        <w:t xml:space="preserve">, consultato il </w:t>
+      </w:r>
+      <w:r>
+        <w:rPr>
+          <w:rFonts w:ascii="Times New Roman" w:hAnsi="Times New Roman"/>
+        </w:rPr>
+        <w:t>28</w:t>
+      </w:r>
+      <w:r>
+        <w:rPr>
+          <w:rFonts w:ascii="Times New Roman" w:hAnsi="Times New Roman"/>
+        </w:rPr>
+        <w:t xml:space="preserve"> Settembre 2023</w:t>
       </w:r>
       <w:r>
         <w:rPr>
@@ -42205,25 +42355,31 @@
         <w:rPr>
           <w:rFonts w:ascii="Times New Roman" w:hAnsi="Times New Roman"/>
         </w:rPr>
+        <w:t xml:space="preserve"> Automazione Industriale, Treccani,</w:t>
+      </w:r>
+      <w:r>
+        <w:rPr>
+          <w:rFonts w:ascii="Times New Roman" w:hAnsi="Times New Roman"/>
+        </w:rPr>
+        <w:t xml:space="preserve"> consultato il</w:t>
+      </w:r>
+      <w:r>
+        <w:rPr>
+          <w:rFonts w:ascii="Times New Roman" w:hAnsi="Times New Roman"/>
+        </w:rPr>
         <w:t xml:space="preserve"> </w:t>
       </w:r>
       <w:r>
         <w:rPr>
           <w:rFonts w:ascii="Times New Roman" w:hAnsi="Times New Roman"/>
         </w:rPr>
-        <w:t>Automazione Industriale, Treccani,</w:t>
-      </w:r>
-      <w:r>
-        <w:rPr>
-          <w:rFonts w:ascii="Times New Roman" w:hAnsi="Times New Roman"/>
-        </w:rPr>
-        <w:t xml:space="preserve"> consultato il</w:t>
-      </w:r>
-      <w:r>
-        <w:rPr>
-          <w:rFonts w:ascii="Times New Roman" w:hAnsi="Times New Roman"/>
-        </w:rPr>
-        <w:t xml:space="preserve"> 9 Settembre 2023,</w:t>
+        <w:t>2</w:t>
+      </w:r>
+      <w:r>
+        <w:rPr>
+          <w:rFonts w:ascii="Times New Roman" w:hAnsi="Times New Roman"/>
+        </w:rPr>
+        <w:t>9 Settembre 2023,</w:t>
       </w:r>
       <w:r>
         <w:rPr>
@@ -42352,13 +42508,7 @@
         <w:rPr>
           <w:rFonts w:ascii="Times New Roman" w:hAnsi="Times New Roman"/>
         </w:rPr>
-        <w:t xml:space="preserve"> </w:t>
-      </w:r>
-      <w:r>
-        <w:rPr>
-          <w:rFonts w:ascii="Times New Roman" w:hAnsi="Times New Roman"/>
-        </w:rPr>
-        <w:t xml:space="preserve">Protocollo </w:t>
+        <w:t xml:space="preserve"> Protocollo </w:t>
       </w:r>
       <w:proofErr w:type="spellStart"/>
       <w:r>
@@ -42548,7 +42698,13 @@
         <w:rPr>
           <w:rFonts w:ascii="Times New Roman" w:hAnsi="Times New Roman"/>
         </w:rPr>
-        <w:t>consultato il 10</w:t>
+        <w:t xml:space="preserve">consultato il </w:t>
+      </w:r>
+      <w:r>
+        <w:rPr>
+          <w:rFonts w:ascii="Times New Roman" w:hAnsi="Times New Roman"/>
+        </w:rPr>
+        <w:t>29</w:t>
       </w:r>
       <w:r>
         <w:rPr>
@@ -42675,7 +42831,19 @@
         <w:rPr>
           <w:rFonts w:ascii="Times New Roman" w:hAnsi="Times New Roman"/>
         </w:rPr>
-        <w:t>, consultato il 10 settembre 2023,</w:t>
+        <w:t xml:space="preserve">, consultato il </w:t>
+      </w:r>
+      <w:r>
+        <w:rPr>
+          <w:rFonts w:ascii="Times New Roman" w:hAnsi="Times New Roman"/>
+        </w:rPr>
+        <w:t>29</w:t>
+      </w:r>
+      <w:r>
+        <w:rPr>
+          <w:rFonts w:ascii="Times New Roman" w:hAnsi="Times New Roman"/>
+        </w:rPr>
+        <w:t xml:space="preserve"> settembre 2023,</w:t>
       </w:r>
       <w:r>
         <w:rPr>
@@ -42741,7 +42909,19 @@
         <w:rPr>
           <w:rFonts w:ascii="Times New Roman" w:hAnsi="Times New Roman"/>
         </w:rPr>
-        <w:t>, consultato il 10 settembre 2023,</w:t>
+        <w:t xml:space="preserve">, consultato il </w:t>
+      </w:r>
+      <w:r>
+        <w:rPr>
+          <w:rFonts w:ascii="Times New Roman" w:hAnsi="Times New Roman"/>
+        </w:rPr>
+        <w:t>29</w:t>
+      </w:r>
+      <w:r>
+        <w:rPr>
+          <w:rFonts w:ascii="Times New Roman" w:hAnsi="Times New Roman"/>
+        </w:rPr>
+        <w:t xml:space="preserve"> settembre 2023,</w:t>
       </w:r>
       <w:r>
         <w:rPr>
@@ -42799,13 +42979,19 @@
         <w:rPr>
           <w:rFonts w:ascii="Times New Roman" w:hAnsi="Times New Roman"/>
         </w:rPr>
-        <w:t xml:space="preserve">pagina 122, </w:t>
-      </w:r>
-      <w:r>
-        <w:rPr>
-          <w:rFonts w:ascii="Times New Roman" w:hAnsi="Times New Roman"/>
-        </w:rPr>
-        <w:t>consultato il 12 settembre 2023</w:t>
+        <w:t>p</w:t>
+      </w:r>
+      <w:r>
+        <w:rPr>
+          <w:rFonts w:ascii="Times New Roman" w:hAnsi="Times New Roman"/>
+        </w:rPr>
+        <w:t>.</w:t>
+      </w:r>
+      <w:r>
+        <w:rPr>
+          <w:rFonts w:ascii="Times New Roman" w:hAnsi="Times New Roman"/>
+        </w:rPr>
+        <w:t xml:space="preserve"> 122</w:t>
       </w:r>
     </w:p>
   </w:footnote>
@@ -42828,13 +43014,7 @@
         <w:rPr>
           <w:rFonts w:ascii="Times New Roman" w:hAnsi="Times New Roman"/>
         </w:rPr>
-        <w:t xml:space="preserve"> </w:t>
-      </w:r>
-      <w:r>
-        <w:rPr>
-          <w:rFonts w:ascii="Times New Roman" w:hAnsi="Times New Roman"/>
-        </w:rPr>
-        <w:t xml:space="preserve">Polling (computer science), Wikipedia, consultato il </w:t>
+        <w:t xml:space="preserve"> Polling (computer science), Wikipedia, consultato il </w:t>
       </w:r>
       <w:r>
         <w:rPr>
@@ -43262,13 +43442,7 @@
         <w:rPr>
           <w:rFonts w:ascii="Times New Roman" w:hAnsi="Times New Roman"/>
         </w:rPr>
-        <w:t xml:space="preserve"> </w:t>
-      </w:r>
-      <w:r>
-        <w:rPr>
-          <w:rFonts w:ascii="Times New Roman" w:hAnsi="Times New Roman"/>
-        </w:rPr>
-        <w:t xml:space="preserve">Apache License, Version 2.0, Apache, consultato il </w:t>
+        <w:t xml:space="preserve"> Apache License, Version 2.0, Apache, consultato il </w:t>
       </w:r>
       <w:r>
         <w:rPr>
@@ -44407,13 +44581,7 @@
         <w:rPr>
           <w:rFonts w:ascii="Times New Roman" w:hAnsi="Times New Roman"/>
         </w:rPr>
-        <w:t xml:space="preserve"> </w:t>
-      </w:r>
-      <w:r>
-        <w:rPr>
-          <w:rFonts w:ascii="Times New Roman" w:hAnsi="Times New Roman"/>
-        </w:rPr>
-        <w:t xml:space="preserve">Garbage </w:t>
+        <w:t xml:space="preserve"> Garbage </w:t>
       </w:r>
       <w:proofErr w:type="spellStart"/>
       <w:r>
@@ -44459,7 +44627,7 @@
         <w:rPr>
           <w:rFonts w:ascii="Times New Roman" w:hAnsi="Times New Roman"/>
         </w:rPr>
-        <w:t>5</w:t>
+        <w:t>6</w:t>
       </w:r>
       <w:r>
         <w:rPr>

</xml_diff>

<commit_message>
removed first page index
</commit_message>
<xml_diff>
--- a/Tesi_Triennale_Informatica_Unimore_2022_2023_Enrico_Marras_152336.docx
+++ b/Tesi_Triennale_Informatica_Unimore_2022_2023_Enrico_Marras_152336.docx
@@ -743,6 +743,7 @@
           <w:pgSz w:w="11909" w:h="16834"/>
           <w:pgMar w:top="1417" w:right="1134" w:bottom="1134" w:left="1134" w:header="720" w:footer="720" w:gutter="0"/>
           <w:cols w:space="720"/>
+          <w:titlePg/>
           <w:docGrid w:linePitch="272"/>
         </w:sectPr>
       </w:pPr>
@@ -2199,31 +2200,7 @@
             <w:sz w:val="24"/>
             <w:szCs w:val="24"/>
           </w:rPr>
-          <w:t xml:space="preserve">Vincoli </w:t>
-        </w:r>
-        <w:r>
-          <w:rPr>
-            <w:rStyle w:val="Hyperlink"/>
-            <w:rFonts w:ascii="Times New Roman" w:hAnsi="Times New Roman"/>
-            <w:b/>
-            <w:bCs/>
-            <w:noProof/>
-            <w:sz w:val="24"/>
-            <w:szCs w:val="24"/>
-          </w:rPr>
-          <w:t>d</w:t>
-        </w:r>
-        <w:r>
-          <w:rPr>
-            <w:rStyle w:val="Hyperlink"/>
-            <w:rFonts w:ascii="Times New Roman" w:hAnsi="Times New Roman"/>
-            <w:b/>
-            <w:bCs/>
-            <w:noProof/>
-            <w:sz w:val="24"/>
-            <w:szCs w:val="24"/>
-          </w:rPr>
-          <w:t>i sviluppo</w:t>
+          <w:t>Vincoli di sviluppo</w:t>
         </w:r>
         <w:r>
           <w:rPr>
@@ -4831,43 +4808,7 @@
             <w:sz w:val="24"/>
             <w:szCs w:val="24"/>
           </w:rPr>
-          <w:t>V</w:t>
-        </w:r>
-        <w:r>
-          <w:rPr>
-            <w:rStyle w:val="Hyperlink"/>
-            <w:rFonts w:ascii="Times New Roman" w:hAnsi="Times New Roman"/>
-            <w:b/>
-            <w:bCs/>
-            <w:noProof/>
-            <w:sz w:val="24"/>
-            <w:szCs w:val="24"/>
-          </w:rPr>
-          <w:t>in</w:t>
-        </w:r>
-        <w:r>
-          <w:rPr>
-            <w:rStyle w:val="Hyperlink"/>
-            <w:rFonts w:ascii="Times New Roman" w:hAnsi="Times New Roman"/>
-            <w:b/>
-            <w:bCs/>
-            <w:noProof/>
-            <w:sz w:val="24"/>
-            <w:szCs w:val="24"/>
-          </w:rPr>
-          <w:t>c</w:t>
-        </w:r>
-        <w:r>
-          <w:rPr>
-            <w:rStyle w:val="Hyperlink"/>
-            <w:rFonts w:ascii="Times New Roman" w:hAnsi="Times New Roman"/>
-            <w:b/>
-            <w:bCs/>
-            <w:noProof/>
-            <w:sz w:val="24"/>
-            <w:szCs w:val="24"/>
-          </w:rPr>
-          <w:t>oli di ottimizzazione</w:t>
+          <w:t>Vincoli di ottimizzazione</w:t>
         </w:r>
         <w:r>
           <w:rPr>
@@ -5006,31 +4947,7 @@
             <w:sz w:val="24"/>
             <w:szCs w:val="24"/>
           </w:rPr>
-          <w:t>Comportam</w:t>
-        </w:r>
-        <w:r>
-          <w:rPr>
-            <w:rStyle w:val="Hyperlink"/>
-            <w:rFonts w:ascii="Times New Roman" w:hAnsi="Times New Roman"/>
-            <w:b/>
-            <w:bCs/>
-            <w:noProof/>
-            <w:sz w:val="24"/>
-            <w:szCs w:val="24"/>
-          </w:rPr>
-          <w:t>e</w:t>
-        </w:r>
-        <w:r>
-          <w:rPr>
-            <w:rStyle w:val="Hyperlink"/>
-            <w:rFonts w:ascii="Times New Roman" w:hAnsi="Times New Roman"/>
-            <w:b/>
-            <w:bCs/>
-            <w:noProof/>
-            <w:sz w:val="24"/>
-            <w:szCs w:val="24"/>
-          </w:rPr>
-          <w:t>nti selettivi</w:t>
+          <w:t>Comportamenti selettivi</w:t>
         </w:r>
         <w:r>
           <w:rPr>
@@ -5169,31 +5086,7 @@
             <w:sz w:val="24"/>
             <w:szCs w:val="24"/>
           </w:rPr>
-          <w:t>Risult</w:t>
-        </w:r>
-        <w:r>
-          <w:rPr>
-            <w:rStyle w:val="Hyperlink"/>
-            <w:rFonts w:ascii="Times New Roman" w:hAnsi="Times New Roman"/>
-            <w:b/>
-            <w:bCs/>
-            <w:noProof/>
-            <w:sz w:val="24"/>
-            <w:szCs w:val="24"/>
-          </w:rPr>
-          <w:t>a</w:t>
-        </w:r>
-        <w:r>
-          <w:rPr>
-            <w:rStyle w:val="Hyperlink"/>
-            <w:rFonts w:ascii="Times New Roman" w:hAnsi="Times New Roman"/>
-            <w:b/>
-            <w:bCs/>
-            <w:noProof/>
-            <w:sz w:val="24"/>
-            <w:szCs w:val="24"/>
-          </w:rPr>
-          <w:t>ti dell’ottimizzazione</w:t>
+          <w:t>Risultati dell’ottimizzazione</w:t>
         </w:r>
         <w:r>
           <w:rPr>
@@ -7120,7 +7013,7 @@
           <w:noProof/>
         </w:rPr>
         <w:drawing>
-          <wp:inline distT="0" distB="0" distL="0" distR="0" wp14:anchorId="25E53721" wp14:editId="7F7BCD19">
+          <wp:inline distT="0" distB="0" distL="0" distR="0" wp14:anchorId="25E53721" wp14:editId="716F10D9">
             <wp:extent cx="5391150" cy="2531745"/>
             <wp:effectExtent l="0" t="0" r="0" b="1905"/>
             <wp:docPr id="849010223" name="Picture 1"/>
@@ -13406,7 +13299,7 @@
           <w:szCs w:val="24"/>
         </w:rPr>
         <w:drawing>
-          <wp:inline distT="0" distB="0" distL="0" distR="0" wp14:anchorId="2B46FB19" wp14:editId="23153415">
+          <wp:inline distT="0" distB="0" distL="0" distR="0" wp14:anchorId="2B46FB19" wp14:editId="539AB719">
             <wp:extent cx="5397500" cy="2054685"/>
             <wp:effectExtent l="0" t="0" r="0" b="3175"/>
             <wp:docPr id="771473597" name="Picture 1" descr="A screenshot of a computer&#10;&#10;Description automatically generated"/>
@@ -22443,7 +22336,31 @@
           <w:szCs w:val="24"/>
           <w:lang w:val="en-US"/>
         </w:rPr>
-        <w:t>should extract all of the request details, such as the object being called, the name of the method and the list of arguments into a separate command class with a single method that triggers this request.</w:t>
+        <w:t xml:space="preserve">should extract </w:t>
+      </w:r>
+      <w:proofErr w:type="gramStart"/>
+      <w:r>
+        <w:rPr>
+          <w:rFonts w:ascii="Times New Roman" w:hAnsi="Times New Roman"/>
+          <w:i/>
+          <w:iCs/>
+          <w:sz w:val="24"/>
+          <w:szCs w:val="24"/>
+          <w:lang w:val="en-US"/>
+        </w:rPr>
+        <w:t>all of</w:t>
+      </w:r>
+      <w:proofErr w:type="gramEnd"/>
+      <w:r>
+        <w:rPr>
+          <w:rFonts w:ascii="Times New Roman" w:hAnsi="Times New Roman"/>
+          <w:i/>
+          <w:iCs/>
+          <w:sz w:val="24"/>
+          <w:szCs w:val="24"/>
+          <w:lang w:val="en-US"/>
+        </w:rPr>
+        <w:t xml:space="preserve"> the request details, such as the object being called, the name of the method and the list of arguments into a separate command class with a single method that triggers this request.</w:t>
       </w:r>
     </w:p>
     <w:p>
@@ -36637,7 +36554,7 @@
           <w:noProof/>
         </w:rPr>
         <w:drawing>
-          <wp:inline distT="0" distB="0" distL="0" distR="0" wp14:anchorId="09AF293E" wp14:editId="33321325">
+          <wp:inline distT="0" distB="0" distL="0" distR="0" wp14:anchorId="09AF293E" wp14:editId="4BECB9A4">
             <wp:extent cx="5400675" cy="438150"/>
             <wp:effectExtent l="0" t="0" r="9525" b="0"/>
             <wp:docPr id="564654057" name="Picture 16"/>
@@ -36727,7 +36644,7 @@
           <w:noProof/>
         </w:rPr>
         <w:drawing>
-          <wp:inline distT="0" distB="0" distL="0" distR="0" wp14:anchorId="3BC85AEF" wp14:editId="0096C5E2">
+          <wp:inline distT="0" distB="0" distL="0" distR="0" wp14:anchorId="3BC85AEF" wp14:editId="738B8EA8">
             <wp:extent cx="5391150" cy="609600"/>
             <wp:effectExtent l="0" t="0" r="0" b="0"/>
             <wp:docPr id="889517842" name="Picture 17"/>
@@ -36822,7 +36739,7 @@
           <w:szCs w:val="40"/>
         </w:rPr>
         <w:drawing>
-          <wp:inline distT="0" distB="0" distL="0" distR="0" wp14:anchorId="44156566" wp14:editId="7A7F4C15">
+          <wp:inline distT="0" distB="0" distL="0" distR="0" wp14:anchorId="44156566" wp14:editId="79D1753D">
             <wp:extent cx="5391464" cy="2569845"/>
             <wp:effectExtent l="0" t="0" r="0" b="1905"/>
             <wp:docPr id="17449514" name="Picture 1"/>
@@ -36930,7 +36847,7 @@
           <w:szCs w:val="24"/>
         </w:rPr>
         <w:drawing>
-          <wp:inline distT="0" distB="0" distL="0" distR="0" wp14:anchorId="4C3100F1" wp14:editId="5F3B2174">
+          <wp:inline distT="0" distB="0" distL="0" distR="0" wp14:anchorId="4C3100F1" wp14:editId="410F0F79">
             <wp:extent cx="5391785" cy="2200339"/>
             <wp:effectExtent l="0" t="0" r="0" b="9525"/>
             <wp:docPr id="1637939919" name="Picture 3"/>
@@ -37020,7 +36937,7 @@
         </w:rPr>
         <w:lastRenderedPageBreak/>
         <w:drawing>
-          <wp:inline distT="0" distB="0" distL="0" distR="0" wp14:anchorId="511EF26D" wp14:editId="0BBCA60E">
+          <wp:inline distT="0" distB="0" distL="0" distR="0" wp14:anchorId="511EF26D" wp14:editId="3ABEB413">
             <wp:extent cx="5398714" cy="2047461"/>
             <wp:effectExtent l="0" t="0" r="0" b="0"/>
             <wp:docPr id="1543345303" name="Picture 6" descr="A computer screen shot of a computer&#10;&#10;Description automatically generated"/>
@@ -37115,7 +37032,7 @@
           <w:szCs w:val="40"/>
         </w:rPr>
         <w:drawing>
-          <wp:inline distT="0" distB="0" distL="0" distR="0" wp14:anchorId="781861DC" wp14:editId="34ED3951">
+          <wp:inline distT="0" distB="0" distL="0" distR="0" wp14:anchorId="781861DC" wp14:editId="474EF2A0">
             <wp:extent cx="5398770" cy="2609832"/>
             <wp:effectExtent l="0" t="0" r="0" b="635"/>
             <wp:docPr id="1182440363" name="Picture 7" descr="A screenshot of a computer&#10;&#10;Description automatically generated"/>
@@ -37201,7 +37118,7 @@
           <w:noProof/>
         </w:rPr>
         <w:drawing>
-          <wp:inline distT="0" distB="0" distL="0" distR="0" wp14:anchorId="402091C7" wp14:editId="0388DF5A">
+          <wp:inline distT="0" distB="0" distL="0" distR="0" wp14:anchorId="402091C7" wp14:editId="6F37B606">
             <wp:extent cx="5398369" cy="2055412"/>
             <wp:effectExtent l="0" t="0" r="0" b="2540"/>
             <wp:docPr id="356564977" name="Picture 8"/>
@@ -37292,7 +37209,7 @@
         </w:rPr>
         <w:lastRenderedPageBreak/>
         <w:drawing>
-          <wp:inline distT="0" distB="0" distL="0" distR="0" wp14:anchorId="2940F342" wp14:editId="48FF41B7">
+          <wp:inline distT="0" distB="0" distL="0" distR="0" wp14:anchorId="2940F342" wp14:editId="0E51B274">
             <wp:extent cx="5398770" cy="2202705"/>
             <wp:effectExtent l="0" t="0" r="0" b="7620"/>
             <wp:docPr id="1131716941" name="Picture 9"/>
@@ -37386,7 +37303,7 @@
           <w:szCs w:val="40"/>
         </w:rPr>
         <w:drawing>
-          <wp:inline distT="0" distB="0" distL="0" distR="0" wp14:anchorId="2CE455B2" wp14:editId="59B67DA6">
+          <wp:inline distT="0" distB="0" distL="0" distR="0" wp14:anchorId="2CE455B2" wp14:editId="75B726A0">
             <wp:extent cx="5394960" cy="2771489"/>
             <wp:effectExtent l="0" t="0" r="0" b="0"/>
             <wp:docPr id="421389923" name="Picture 11" descr="A screenshot of a computer&#10;&#10;Description automatically generated"/>
@@ -37474,7 +37391,7 @@
           <w:noProof/>
         </w:rPr>
         <w:drawing>
-          <wp:inline distT="0" distB="0" distL="0" distR="0" wp14:anchorId="7CC98E40" wp14:editId="04660ABC">
+          <wp:inline distT="0" distB="0" distL="0" distR="0" wp14:anchorId="7CC98E40" wp14:editId="21D4A47D">
             <wp:extent cx="5401920" cy="2055413"/>
             <wp:effectExtent l="0" t="0" r="0" b="2540"/>
             <wp:docPr id="1177308011" name="Picture 12"/>
@@ -37565,7 +37482,7 @@
         </w:rPr>
         <w:lastRenderedPageBreak/>
         <w:drawing>
-          <wp:inline distT="0" distB="0" distL="0" distR="0" wp14:anchorId="2DFA2E6D" wp14:editId="20CD709D">
+          <wp:inline distT="0" distB="0" distL="0" distR="0" wp14:anchorId="2DFA2E6D" wp14:editId="0F2BE3F3">
             <wp:extent cx="5394960" cy="2202235"/>
             <wp:effectExtent l="0" t="0" r="0" b="7620"/>
             <wp:docPr id="182276823" name="Picture 13"/>
@@ -37655,7 +37572,7 @@
           <w:noProof/>
         </w:rPr>
         <w:drawing>
-          <wp:inline distT="0" distB="0" distL="0" distR="0" wp14:anchorId="226170F5" wp14:editId="2EEBA2B3">
+          <wp:inline distT="0" distB="0" distL="0" distR="0" wp14:anchorId="226170F5" wp14:editId="616C34A1">
             <wp:extent cx="5393690" cy="2043430"/>
             <wp:effectExtent l="0" t="0" r="0" b="0"/>
             <wp:docPr id="1007878749" name="Picture 14"/>
@@ -37744,7 +37661,7 @@
           <w:noProof/>
         </w:rPr>
         <w:drawing>
-          <wp:inline distT="0" distB="0" distL="0" distR="0" wp14:anchorId="34AC3118" wp14:editId="622B370C">
+          <wp:inline distT="0" distB="0" distL="0" distR="0" wp14:anchorId="34AC3118" wp14:editId="3A517116">
             <wp:extent cx="5393690" cy="1787623"/>
             <wp:effectExtent l="0" t="0" r="0" b="3175"/>
             <wp:docPr id="138077310" name="Picture 15"/>

</xml_diff>